<commit_message>
car moving in nodes tested (CarWanderApp); report updated
</commit_message>
<xml_diff>
--- a/docs/MSSN_PRJ_A49765_A51879.docx
+++ b/docs/MSSN_PRJ_A49765_A51879.docx
@@ -401,6 +401,7 @@
                 <w:szCs w:val="8"/>
               </w:rPr>
             </w:pPr>
+            <w:proofErr w:type="spellStart"/>
             <w:r>
               <w:rPr>
                 <w:rFonts w:ascii="Arial" w:hAnsi="Arial" w:cs="Arial"/>
@@ -408,8 +409,29 @@
                 <w:sz w:val="36"/>
                 <w:szCs w:val="36"/>
               </w:rPr>
-              <w:t>Urban Chase</w:t>
-            </w:r>
+              <w:t>Urban</w:t>
+            </w:r>
+            <w:proofErr w:type="spellEnd"/>
+            <w:r>
+              <w:rPr>
+                <w:rFonts w:ascii="Arial" w:hAnsi="Arial" w:cs="Arial"/>
+                <w:b/>
+                <w:sz w:val="36"/>
+                <w:szCs w:val="36"/>
+              </w:rPr>
+              <w:t xml:space="preserve"> </w:t>
+            </w:r>
+            <w:proofErr w:type="spellStart"/>
+            <w:r>
+              <w:rPr>
+                <w:rFonts w:ascii="Arial" w:hAnsi="Arial" w:cs="Arial"/>
+                <w:b/>
+                <w:sz w:val="36"/>
+                <w:szCs w:val="36"/>
+              </w:rPr>
+              <w:t>Chase</w:t>
+            </w:r>
+            <w:proofErr w:type="spellEnd"/>
           </w:p>
         </w:tc>
       </w:tr>
@@ -2220,7 +2242,21 @@
         <w:rPr>
           <w:rFonts w:ascii="Arial" w:hAnsi="Arial" w:cs="Arial"/>
         </w:rPr>
-        <w:t>todos os  [TODO]</w:t>
+        <w:t xml:space="preserve">todos </w:t>
+      </w:r>
+      <w:proofErr w:type="gramStart"/>
+      <w:r>
+        <w:rPr>
+          <w:rFonts w:ascii="Arial" w:hAnsi="Arial" w:cs="Arial"/>
+        </w:rPr>
+        <w:t>os  [</w:t>
+      </w:r>
+      <w:proofErr w:type="gramEnd"/>
+      <w:r>
+        <w:rPr>
+          <w:rFonts w:ascii="Arial" w:hAnsi="Arial" w:cs="Arial"/>
+        </w:rPr>
+        <w:t>TODO]</w:t>
       </w:r>
     </w:p>
     <w:p>
@@ -2240,8 +2276,16 @@
         <w:rPr>
           <w:rFonts w:ascii="Arial" w:hAnsi="Arial" w:cs="Arial"/>
         </w:rPr>
-        <w:t>Para boas práticas e escalabilidade do mesmo, decidimos dividir o trabalho em capitulos</w:t>
-      </w:r>
+        <w:t xml:space="preserve">Para boas práticas e escalabilidade do mesmo, decidimos dividir o trabalho em </w:t>
+      </w:r>
+      <w:proofErr w:type="spellStart"/>
+      <w:r>
+        <w:rPr>
+          <w:rFonts w:ascii="Arial" w:hAnsi="Arial" w:cs="Arial"/>
+        </w:rPr>
+        <w:t>capitulos</w:t>
+      </w:r>
+      <w:proofErr w:type="spellEnd"/>
       <w:r>
         <w:rPr>
           <w:rFonts w:ascii="Arial" w:hAnsi="Arial" w:cs="Arial"/>
@@ -2266,11 +2310,19 @@
         </w:rPr>
         <w:t xml:space="preserve">A. </w:t>
       </w:r>
+      <w:proofErr w:type="spellStart"/>
       <w:r>
         <w:rPr>
           <w:rFonts w:ascii="Arial" w:hAnsi="Arial" w:cs="Arial"/>
         </w:rPr>
-        <w:t>Fractals para a geração da cidade.</w:t>
+        <w:t>Fractals</w:t>
+      </w:r>
+      <w:proofErr w:type="spellEnd"/>
+      <w:r>
+        <w:rPr>
+          <w:rFonts w:ascii="Arial" w:hAnsi="Arial" w:cs="Arial"/>
+        </w:rPr>
+        <w:t xml:space="preserve"> para a geração da cidade.</w:t>
       </w:r>
     </w:p>
     <w:p>
@@ -2459,8 +2511,13 @@
         <w:t xml:space="preserve">A. </w:t>
       </w:r>
       <w:bookmarkEnd w:id="3"/>
-      <w:r>
-        <w:t>Fractals para a geração da cidade</w:t>
+      <w:proofErr w:type="spellStart"/>
+      <w:r>
+        <w:t>Fractals</w:t>
+      </w:r>
+      <w:proofErr w:type="spellEnd"/>
+      <w:r>
+        <w:t xml:space="preserve"> para a geração da cidade</w:t>
       </w:r>
     </w:p>
     <w:p/>
@@ -2469,7 +2526,35 @@
         <w:rPr>
           <w:rFonts w:asciiTheme="majorHAnsi" w:hAnsiTheme="majorHAnsi" w:cstheme="majorHAnsi"/>
         </w:rPr>
-        <w:t xml:space="preserve">Um sistema de Lindenmayer (L-System) </w:t>
+        <w:t xml:space="preserve">Um sistema de </w:t>
+      </w:r>
+      <w:proofErr w:type="spellStart"/>
+      <w:r>
+        <w:rPr>
+          <w:rFonts w:asciiTheme="majorHAnsi" w:hAnsiTheme="majorHAnsi" w:cstheme="majorHAnsi"/>
+        </w:rPr>
+        <w:t>Lindenmayer</w:t>
+      </w:r>
+      <w:proofErr w:type="spellEnd"/>
+      <w:r>
+        <w:rPr>
+          <w:rFonts w:asciiTheme="majorHAnsi" w:hAnsiTheme="majorHAnsi" w:cstheme="majorHAnsi"/>
+        </w:rPr>
+        <w:t xml:space="preserve"> (L-</w:t>
+      </w:r>
+      <w:proofErr w:type="spellStart"/>
+      <w:r>
+        <w:rPr>
+          <w:rFonts w:asciiTheme="majorHAnsi" w:hAnsiTheme="majorHAnsi" w:cstheme="majorHAnsi"/>
+        </w:rPr>
+        <w:t>System</w:t>
+      </w:r>
+      <w:proofErr w:type="spellEnd"/>
+      <w:r>
+        <w:rPr>
+          <w:rFonts w:asciiTheme="majorHAnsi" w:hAnsiTheme="majorHAnsi" w:cstheme="majorHAnsi"/>
+        </w:rPr>
+        <w:t xml:space="preserve">) </w:t>
       </w:r>
       <w:r>
         <w:rPr>
@@ -2487,7 +2572,35 @@
         <w:rPr>
           <w:rFonts w:asciiTheme="majorHAnsi" w:hAnsiTheme="majorHAnsi" w:cstheme="majorHAnsi"/>
         </w:rPr>
-        <w:t xml:space="preserve"> formal criado pelo biólogo Aristid Lindenmayer em 1968 para descrever o crescimento de organismos vivos, especialmente plantas</w:t>
+        <w:t xml:space="preserve"> formal criado pelo biólogo </w:t>
+      </w:r>
+      <w:proofErr w:type="spellStart"/>
+      <w:r>
+        <w:rPr>
+          <w:rFonts w:asciiTheme="majorHAnsi" w:hAnsiTheme="majorHAnsi" w:cstheme="majorHAnsi"/>
+        </w:rPr>
+        <w:t>Aristid</w:t>
+      </w:r>
+      <w:proofErr w:type="spellEnd"/>
+      <w:r>
+        <w:rPr>
+          <w:rFonts w:asciiTheme="majorHAnsi" w:hAnsiTheme="majorHAnsi" w:cstheme="majorHAnsi"/>
+        </w:rPr>
+        <w:t xml:space="preserve"> </w:t>
+      </w:r>
+      <w:proofErr w:type="spellStart"/>
+      <w:r>
+        <w:rPr>
+          <w:rFonts w:asciiTheme="majorHAnsi" w:hAnsiTheme="majorHAnsi" w:cstheme="majorHAnsi"/>
+        </w:rPr>
+        <w:t>Lindenmayer</w:t>
+      </w:r>
+      <w:proofErr w:type="spellEnd"/>
+      <w:r>
+        <w:rPr>
+          <w:rFonts w:asciiTheme="majorHAnsi" w:hAnsiTheme="majorHAnsi" w:cstheme="majorHAnsi"/>
+        </w:rPr>
+        <w:t xml:space="preserve"> em 1968 para descrever o crescimento de organismos vivos, especialmente plantas</w:t>
       </w:r>
       <w:r>
         <w:rPr>
@@ -2506,7 +2619,21 @@
         <w:rPr>
           <w:rFonts w:asciiTheme="majorHAnsi" w:hAnsiTheme="majorHAnsi" w:cstheme="majorHAnsi"/>
         </w:rPr>
-        <w:t>Um sistema de Lindenmayer é composto por 4 elementos:</w:t>
+        <w:t xml:space="preserve">Um sistema de </w:t>
+      </w:r>
+      <w:proofErr w:type="spellStart"/>
+      <w:r>
+        <w:rPr>
+          <w:rFonts w:asciiTheme="majorHAnsi" w:hAnsiTheme="majorHAnsi" w:cstheme="majorHAnsi"/>
+        </w:rPr>
+        <w:t>Lindenmayer</w:t>
+      </w:r>
+      <w:proofErr w:type="spellEnd"/>
+      <w:r>
+        <w:rPr>
+          <w:rFonts w:asciiTheme="majorHAnsi" w:hAnsiTheme="majorHAnsi" w:cstheme="majorHAnsi"/>
+        </w:rPr>
+        <w:t xml:space="preserve"> é composto por 4 elementos:</w:t>
       </w:r>
     </w:p>
     <w:p>
@@ -2845,11 +2972,19 @@
               </w:rPr>
               <w:t xml:space="preserve"> F </w:t>
             </w:r>
+            <w:proofErr w:type="gramStart"/>
             <w:r>
               <w:rPr>
                 <w:rFonts w:asciiTheme="majorHAnsi" w:hAnsiTheme="majorHAnsi" w:cstheme="majorHAnsi"/>
               </w:rPr>
-              <w:t>[ + F ] F [ - F ] F</w:t>
+              <w:t>[ +</w:t>
+            </w:r>
+            <w:proofErr w:type="gramEnd"/>
+            <w:r>
+              <w:rPr>
+                <w:rFonts w:asciiTheme="majorHAnsi" w:hAnsiTheme="majorHAnsi" w:cstheme="majorHAnsi"/>
+              </w:rPr>
+              <w:t xml:space="preserve"> F ] F [ - F ] F</w:t>
             </w:r>
           </w:p>
         </w:tc>
@@ -2872,13 +3007,7 @@
         <w:pStyle w:val="Ttulo2"/>
       </w:pPr>
       <w:r>
-        <w:t>B</w:t>
-      </w:r>
-      <w:r>
-        <w:t xml:space="preserve">. </w:t>
-      </w:r>
-      <w:r>
-        <w:t>Grafo de Navegação</w:t>
+        <w:t>B. Grafo de Navegação</w:t>
       </w:r>
     </w:p>
     <w:p>
@@ -2893,13 +3022,7 @@
         <w:rPr>
           <w:rFonts w:asciiTheme="majorHAnsi" w:hAnsiTheme="majorHAnsi" w:cstheme="majorHAnsi"/>
         </w:rPr>
-        <w:t xml:space="preserve">Para </w:t>
-      </w:r>
-      <w:r>
-        <w:rPr>
-          <w:rFonts w:asciiTheme="majorHAnsi" w:hAnsiTheme="majorHAnsi" w:cstheme="majorHAnsi"/>
-        </w:rPr>
-        <w:t xml:space="preserve">procedermos na </w:t>
+        <w:t xml:space="preserve">Para procedermos na </w:t>
       </w:r>
       <w:r>
         <w:rPr>
@@ -2922,11 +3045,75 @@
           <w:rFonts w:asciiTheme="majorHAnsi" w:hAnsiTheme="majorHAnsi" w:cstheme="majorHAnsi"/>
         </w:rPr>
       </w:pPr>
-      <w:r>
-        <w:rPr>
-          <w:rFonts w:asciiTheme="majorHAnsi" w:hAnsiTheme="majorHAnsi" w:cstheme="majorHAnsi"/>
-        </w:rPr>
-        <w:t>Atraves da classe “RoadTurtle” conseguimos extender o comportamento simples do turtle, para um comportamento que também permite que cada segmento seja desenhado e armazenado como um objeto “RoadSegment”. Desta forma, a estrada deixa de ser representada apenas visualmente e passa a ser representada por um conjunto de segmentos de estrada.</w:t>
+      <w:proofErr w:type="spellStart"/>
+      <w:r>
+        <w:rPr>
+          <w:rFonts w:asciiTheme="majorHAnsi" w:hAnsiTheme="majorHAnsi" w:cstheme="majorHAnsi"/>
+        </w:rPr>
+        <w:t>Atraves</w:t>
+      </w:r>
+      <w:proofErr w:type="spellEnd"/>
+      <w:r>
+        <w:rPr>
+          <w:rFonts w:asciiTheme="majorHAnsi" w:hAnsiTheme="majorHAnsi" w:cstheme="majorHAnsi"/>
+        </w:rPr>
+        <w:t xml:space="preserve"> da classe “</w:t>
+      </w:r>
+      <w:proofErr w:type="spellStart"/>
+      <w:r>
+        <w:rPr>
+          <w:rFonts w:asciiTheme="majorHAnsi" w:hAnsiTheme="majorHAnsi" w:cstheme="majorHAnsi"/>
+        </w:rPr>
+        <w:t>RoadTurtle</w:t>
+      </w:r>
+      <w:proofErr w:type="spellEnd"/>
+      <w:r>
+        <w:rPr>
+          <w:rFonts w:asciiTheme="majorHAnsi" w:hAnsiTheme="majorHAnsi" w:cstheme="majorHAnsi"/>
+        </w:rPr>
+        <w:t xml:space="preserve">” conseguimos </w:t>
+      </w:r>
+      <w:proofErr w:type="spellStart"/>
+      <w:r>
+        <w:rPr>
+          <w:rFonts w:asciiTheme="majorHAnsi" w:hAnsiTheme="majorHAnsi" w:cstheme="majorHAnsi"/>
+        </w:rPr>
+        <w:t>extender</w:t>
+      </w:r>
+      <w:proofErr w:type="spellEnd"/>
+      <w:r>
+        <w:rPr>
+          <w:rFonts w:asciiTheme="majorHAnsi" w:hAnsiTheme="majorHAnsi" w:cstheme="majorHAnsi"/>
+        </w:rPr>
+        <w:t xml:space="preserve"> o comportamento simples do </w:t>
+      </w:r>
+      <w:proofErr w:type="spellStart"/>
+      <w:r>
+        <w:rPr>
+          <w:rFonts w:asciiTheme="majorHAnsi" w:hAnsiTheme="majorHAnsi" w:cstheme="majorHAnsi"/>
+        </w:rPr>
+        <w:t>turtle</w:t>
+      </w:r>
+      <w:proofErr w:type="spellEnd"/>
+      <w:r>
+        <w:rPr>
+          <w:rFonts w:asciiTheme="majorHAnsi" w:hAnsiTheme="majorHAnsi" w:cstheme="majorHAnsi"/>
+        </w:rPr>
+        <w:t>, para um comportamento que também permite que cada segmento seja desenhado e armazenado como um objeto “</w:t>
+      </w:r>
+      <w:proofErr w:type="spellStart"/>
+      <w:r>
+        <w:rPr>
+          <w:rFonts w:asciiTheme="majorHAnsi" w:hAnsiTheme="majorHAnsi" w:cstheme="majorHAnsi"/>
+        </w:rPr>
+        <w:t>RoadSegment</w:t>
+      </w:r>
+      <w:proofErr w:type="spellEnd"/>
+      <w:r>
+        <w:rPr>
+          <w:rFonts w:asciiTheme="majorHAnsi" w:hAnsiTheme="majorHAnsi" w:cstheme="majorHAnsi"/>
+        </w:rPr>
+        <w:t>”. Desta forma, a estrada deixa de ser representada apenas visualmente e passa a ser representada por um conjunto de segmentos de estrada.</w:t>
       </w:r>
     </w:p>
     <w:p>
@@ -2947,7 +3134,7 @@
     <w:p>
       <w:pPr>
         <w:pStyle w:val="NormalWeb"/>
-        <w:jc w:val="both"/>
+        <w:jc w:val="center"/>
         <w:rPr>
           <w:rFonts w:ascii="Arial" w:hAnsi="Arial" w:cs="Arial"/>
         </w:rPr>
@@ -2955,6 +3142,7 @@
       <w:r>
         <w:rPr>
           <w:rFonts w:ascii="Arial" w:hAnsi="Arial" w:cs="Arial"/>
+          <w:noProof/>
         </w:rPr>
         <w:lastRenderedPageBreak/>
         <w:drawing>
@@ -2994,7 +3182,915 @@
         </w:drawing>
       </w:r>
     </w:p>
+    <w:p>
+      <w:pPr>
+        <w:rPr>
+          <w:rFonts w:asciiTheme="majorHAnsi" w:hAnsiTheme="majorHAnsi" w:cstheme="majorHAnsi"/>
+        </w:rPr>
+      </w:pPr>
+      <w:r>
+        <w:rPr>
+          <w:rFonts w:asciiTheme="majorHAnsi" w:hAnsiTheme="majorHAnsi" w:cstheme="majorHAnsi"/>
+        </w:rPr>
+        <w:t>Para testes da nossa rede criada, d</w:t>
+      </w:r>
+      <w:r>
+        <w:rPr>
+          <w:rFonts w:asciiTheme="majorHAnsi" w:hAnsiTheme="majorHAnsi" w:cstheme="majorHAnsi"/>
+        </w:rPr>
+        <w:t xml:space="preserve">esenvolvemos </w:t>
+      </w:r>
+      <w:r>
+        <w:rPr>
+          <w:rFonts w:asciiTheme="majorHAnsi" w:hAnsiTheme="majorHAnsi" w:cstheme="majorHAnsi"/>
+        </w:rPr>
+        <w:t xml:space="preserve">uma App/Teste para validar a navegação de um </w:t>
+      </w:r>
+      <w:r>
+        <w:rPr>
+          <w:rFonts w:asciiTheme="majorHAnsi" w:hAnsiTheme="majorHAnsi" w:cstheme="majorHAnsi"/>
+        </w:rPr>
+        <w:t>veículo</w:t>
+      </w:r>
+      <w:r>
+        <w:rPr>
+          <w:rFonts w:asciiTheme="majorHAnsi" w:hAnsiTheme="majorHAnsi" w:cstheme="majorHAnsi"/>
+        </w:rPr>
+        <w:t xml:space="preserve"> </w:t>
+      </w:r>
+      <w:r>
+        <w:rPr>
+          <w:rFonts w:asciiTheme="majorHAnsi" w:hAnsiTheme="majorHAnsi" w:cstheme="majorHAnsi"/>
+        </w:rPr>
+        <w:t>“CarWanderApp.java”</w:t>
+      </w:r>
+      <w:r>
+        <w:rPr>
+          <w:rFonts w:asciiTheme="majorHAnsi" w:hAnsiTheme="majorHAnsi" w:cstheme="majorHAnsi"/>
+        </w:rPr>
+        <w:t xml:space="preserve">, de forma aleatória, pelas nossos nós criados </w:t>
+      </w:r>
+      <w:r>
+        <w:rPr>
+          <w:rFonts w:asciiTheme="majorHAnsi" w:hAnsiTheme="majorHAnsi" w:cstheme="majorHAnsi"/>
+        </w:rPr>
+        <w:t>da nossa cidade.</w:t>
+      </w:r>
+    </w:p>
+    <w:p>
+      <w:pPr>
+        <w:rPr>
+          <w:rFonts w:asciiTheme="majorHAnsi" w:hAnsiTheme="majorHAnsi" w:cstheme="majorHAnsi"/>
+        </w:rPr>
+      </w:pPr>
+    </w:p>
+    <w:p>
+      <w:pPr>
+        <w:rPr>
+          <w:rFonts w:asciiTheme="majorHAnsi" w:hAnsiTheme="majorHAnsi" w:cstheme="majorHAnsi"/>
+        </w:rPr>
+      </w:pPr>
+      <w:r>
+        <w:rPr>
+          <w:rFonts w:asciiTheme="majorHAnsi" w:hAnsiTheme="majorHAnsi" w:cstheme="majorHAnsi"/>
+        </w:rPr>
+        <w:t>No desenvolvimento deste agente simples, restringimos o seu deslocamento num espaço não continuo livre. Esse espaço é o grafo de estradas gerado a partir do fractal desenhado</w:t>
+      </w:r>
+      <w:r>
+        <w:rPr>
+          <w:rFonts w:asciiTheme="majorHAnsi" w:hAnsiTheme="majorHAnsi" w:cstheme="majorHAnsi"/>
+        </w:rPr>
+        <w:t>, onde os nós representam interseções ou pontos sem saída e as arestas correspondem a segmentos de estrada.</w:t>
+      </w:r>
+    </w:p>
+    <w:p>
+      <w:pPr>
+        <w:rPr>
+          <w:rFonts w:asciiTheme="majorHAnsi" w:hAnsiTheme="majorHAnsi" w:cstheme="majorHAnsi"/>
+        </w:rPr>
+      </w:pPr>
+    </w:p>
+    <w:p>
+      <w:r>
+        <w:rPr>
+          <w:rFonts w:asciiTheme="majorHAnsi" w:hAnsiTheme="majorHAnsi" w:cstheme="majorHAnsi"/>
+        </w:rPr>
+        <w:t xml:space="preserve">Para garantir a deslocação correta do </w:t>
+      </w:r>
+      <w:r>
+        <w:rPr>
+          <w:rFonts w:asciiTheme="majorHAnsi" w:hAnsiTheme="majorHAnsi" w:cstheme="majorHAnsi"/>
+        </w:rPr>
+        <w:t>veículo</w:t>
+      </w:r>
+      <w:r>
+        <w:rPr>
+          <w:rFonts w:asciiTheme="majorHAnsi" w:hAnsiTheme="majorHAnsi" w:cstheme="majorHAnsi"/>
+        </w:rPr>
+        <w:t xml:space="preserve">, decidi criar uma classe </w:t>
+      </w:r>
+      <w:r>
+        <w:rPr>
+          <w:rFonts w:asciiTheme="majorHAnsi" w:hAnsiTheme="majorHAnsi" w:cstheme="majorHAnsi"/>
+        </w:rPr>
+        <w:t>“</w:t>
+      </w:r>
+      <w:r>
+        <w:rPr>
+          <w:rFonts w:asciiTheme="majorHAnsi" w:hAnsiTheme="majorHAnsi" w:cstheme="majorHAnsi"/>
+        </w:rPr>
+        <w:t>RoadCar</w:t>
+      </w:r>
+      <w:r>
+        <w:rPr>
+          <w:rFonts w:asciiTheme="majorHAnsi" w:hAnsiTheme="majorHAnsi" w:cstheme="majorHAnsi"/>
+        </w:rPr>
+        <w:t>”</w:t>
+      </w:r>
+      <w:r>
+        <w:rPr>
+          <w:rFonts w:asciiTheme="majorHAnsi" w:hAnsiTheme="majorHAnsi" w:cstheme="majorHAnsi"/>
+        </w:rPr>
+        <w:t xml:space="preserve">, dentro do package “aa” (Agentes </w:t>
+      </w:r>
+      <w:r>
+        <w:rPr>
+          <w:rFonts w:asciiTheme="majorHAnsi" w:hAnsiTheme="majorHAnsi" w:cstheme="majorHAnsi"/>
+        </w:rPr>
+        <w:t>Autónomos</w:t>
+      </w:r>
+      <w:r>
+        <w:rPr>
+          <w:rFonts w:asciiTheme="majorHAnsi" w:hAnsiTheme="majorHAnsi" w:cstheme="majorHAnsi"/>
+        </w:rPr>
+        <w:t>). Nesta classe o</w:t>
+      </w:r>
+      <w:r>
+        <w:rPr>
+          <w:rFonts w:asciiTheme="majorHAnsi" w:hAnsiTheme="majorHAnsi" w:cstheme="majorHAnsi"/>
+        </w:rPr>
+        <w:t xml:space="preserve"> </w:t>
+      </w:r>
+      <w:r>
+        <w:rPr>
+          <w:rFonts w:asciiTheme="majorHAnsi" w:hAnsiTheme="majorHAnsi" w:cstheme="majorHAnsi"/>
+        </w:rPr>
+        <w:t>agente executa um</w:t>
+      </w:r>
+      <w:r>
+        <w:rPr>
+          <w:rFonts w:asciiTheme="majorHAnsi" w:hAnsiTheme="majorHAnsi" w:cstheme="majorHAnsi"/>
+        </w:rPr>
+        <w:t xml:space="preserve">a deslocação </w:t>
+      </w:r>
+      <w:r>
+        <w:rPr>
+          <w:rFonts w:asciiTheme="majorHAnsi" w:hAnsiTheme="majorHAnsi" w:cstheme="majorHAnsi"/>
+        </w:rPr>
+        <w:t xml:space="preserve">sobre a </w:t>
+      </w:r>
+      <w:r>
+        <w:rPr>
+          <w:rFonts w:asciiTheme="majorHAnsi" w:hAnsiTheme="majorHAnsi" w:cstheme="majorHAnsi"/>
+        </w:rPr>
+        <w:t>“</w:t>
+      </w:r>
+      <w:r>
+        <w:rPr>
+          <w:rFonts w:asciiTheme="majorHAnsi" w:hAnsiTheme="majorHAnsi" w:cstheme="majorHAnsi"/>
+        </w:rPr>
+        <w:t>RoadNetwork</w:t>
+      </w:r>
+      <w:r>
+        <w:rPr>
+          <w:rFonts w:asciiTheme="majorHAnsi" w:hAnsiTheme="majorHAnsi" w:cstheme="majorHAnsi"/>
+        </w:rPr>
+        <w:t>”</w:t>
+      </w:r>
+      <w:r>
+        <w:rPr>
+          <w:rFonts w:asciiTheme="majorHAnsi" w:hAnsiTheme="majorHAnsi" w:cstheme="majorHAnsi"/>
+        </w:rPr>
+        <w:t>, deslocando-se entre nós adjacentes e escolhendo um novo vizinho ao chegar a cada interseção.</w:t>
+      </w:r>
+      <w:r>
+        <w:rPr>
+          <w:rFonts w:asciiTheme="majorHAnsi" w:hAnsiTheme="majorHAnsi" w:cstheme="majorHAnsi"/>
+        </w:rPr>
+        <w:t xml:space="preserve"> </w:t>
+      </w:r>
+      <w:r>
+        <w:rPr>
+          <w:rFonts w:asciiTheme="majorHAnsi" w:hAnsiTheme="majorHAnsi" w:cstheme="majorHAnsi"/>
+        </w:rPr>
+        <w:t>O movimento do veículo é restrito às estradas através de interpolação linear ao longo de cada segmento, evitando atalhos fora da rede:</w:t>
+      </w:r>
+    </w:p>
+    <w:p>
+      <w:pPr>
+        <w:pStyle w:val="HTMLpr-formatado"/>
+        <w:shd w:val="clear" w:color="auto" w:fill="1E1F22"/>
+        <w:rPr>
+          <w:color w:val="BCBEC4"/>
+        </w:rPr>
+      </w:pPr>
+      <w:r>
+        <w:rPr>
+          <w:color w:val="BCBEC4"/>
+        </w:rPr>
+        <w:t xml:space="preserve">Node a = </w:t>
+      </w:r>
+      <w:proofErr w:type="spellStart"/>
+      <w:r>
+        <w:rPr>
+          <w:color w:val="C77DBB"/>
+        </w:rPr>
+        <w:t>net</w:t>
+      </w:r>
+      <w:r>
+        <w:rPr>
+          <w:color w:val="BCBEC4"/>
+        </w:rPr>
+        <w:t>.</w:t>
+      </w:r>
+      <w:r>
+        <w:rPr>
+          <w:color w:val="C77DBB"/>
+        </w:rPr>
+        <w:t>nodes</w:t>
+      </w:r>
+      <w:r>
+        <w:rPr>
+          <w:color w:val="BCBEC4"/>
+        </w:rPr>
+        <w:t>.get</w:t>
+      </w:r>
+      <w:proofErr w:type="spellEnd"/>
+      <w:r>
+        <w:rPr>
+          <w:color w:val="BCBEC4"/>
+        </w:rPr>
+        <w:t>(</w:t>
+      </w:r>
+      <w:proofErr w:type="spellStart"/>
+      <w:r>
+        <w:rPr>
+          <w:color w:val="C77DBB"/>
+        </w:rPr>
+        <w:t>currentNodeId</w:t>
+      </w:r>
+      <w:proofErr w:type="spellEnd"/>
+      <w:r>
+        <w:rPr>
+          <w:color w:val="BCBEC4"/>
+        </w:rPr>
+        <w:t>);</w:t>
+      </w:r>
+      <w:r>
+        <w:rPr>
+          <w:color w:val="BCBEC4"/>
+        </w:rPr>
+        <w:br/>
+        <w:t xml:space="preserve">Node b = </w:t>
+      </w:r>
+      <w:proofErr w:type="spellStart"/>
+      <w:r>
+        <w:rPr>
+          <w:color w:val="C77DBB"/>
+        </w:rPr>
+        <w:t>net</w:t>
+      </w:r>
+      <w:r>
+        <w:rPr>
+          <w:color w:val="BCBEC4"/>
+        </w:rPr>
+        <w:t>.</w:t>
+      </w:r>
+      <w:r>
+        <w:rPr>
+          <w:color w:val="C77DBB"/>
+        </w:rPr>
+        <w:t>nodes</w:t>
+      </w:r>
+      <w:r>
+        <w:rPr>
+          <w:color w:val="BCBEC4"/>
+        </w:rPr>
+        <w:t>.get</w:t>
+      </w:r>
+      <w:proofErr w:type="spellEnd"/>
+      <w:r>
+        <w:rPr>
+          <w:color w:val="BCBEC4"/>
+        </w:rPr>
+        <w:t>(</w:t>
+      </w:r>
+      <w:proofErr w:type="spellStart"/>
+      <w:r>
+        <w:rPr>
+          <w:color w:val="C77DBB"/>
+        </w:rPr>
+        <w:t>nextNodeId</w:t>
+      </w:r>
+      <w:proofErr w:type="spellEnd"/>
+      <w:r>
+        <w:rPr>
+          <w:color w:val="BCBEC4"/>
+        </w:rPr>
+        <w:t>);</w:t>
+      </w:r>
+      <w:r>
+        <w:rPr>
+          <w:color w:val="BCBEC4"/>
+        </w:rPr>
+        <w:br/>
+      </w:r>
+      <w:r>
+        <w:rPr>
+          <w:color w:val="BCBEC4"/>
+        </w:rPr>
+        <w:br/>
+      </w:r>
+      <w:proofErr w:type="spellStart"/>
+      <w:r>
+        <w:rPr>
+          <w:color w:val="CF8E6D"/>
+        </w:rPr>
+        <w:t>float</w:t>
+      </w:r>
+      <w:proofErr w:type="spellEnd"/>
+      <w:r>
+        <w:rPr>
+          <w:color w:val="CF8E6D"/>
+        </w:rPr>
+        <w:t xml:space="preserve"> </w:t>
+      </w:r>
+      <w:proofErr w:type="spellStart"/>
+      <w:r>
+        <w:rPr>
+          <w:color w:val="BCBEC4"/>
+        </w:rPr>
+        <w:t>segLen</w:t>
+      </w:r>
+      <w:proofErr w:type="spellEnd"/>
+      <w:r>
+        <w:rPr>
+          <w:color w:val="BCBEC4"/>
+        </w:rPr>
+        <w:t xml:space="preserve"> = </w:t>
+      </w:r>
+      <w:proofErr w:type="spellStart"/>
+      <w:r>
+        <w:rPr>
+          <w:color w:val="BCBEC4"/>
+        </w:rPr>
+        <w:t>PVector.</w:t>
+      </w:r>
+      <w:r>
+        <w:rPr>
+          <w:i/>
+          <w:iCs/>
+          <w:color w:val="BCBEC4"/>
+        </w:rPr>
+        <w:t>dist</w:t>
+      </w:r>
+      <w:proofErr w:type="spellEnd"/>
+      <w:r>
+        <w:rPr>
+          <w:color w:val="BCBEC4"/>
+        </w:rPr>
+        <w:t>(</w:t>
+      </w:r>
+      <w:proofErr w:type="spellStart"/>
+      <w:r>
+        <w:rPr>
+          <w:color w:val="BCBEC4"/>
+        </w:rPr>
+        <w:t>a.</w:t>
+      </w:r>
+      <w:r>
+        <w:rPr>
+          <w:color w:val="C77DBB"/>
+        </w:rPr>
+        <w:t>pos</w:t>
+      </w:r>
+      <w:proofErr w:type="spellEnd"/>
+      <w:r>
+        <w:rPr>
+          <w:color w:val="BCBEC4"/>
+        </w:rPr>
+        <w:t xml:space="preserve">, </w:t>
+      </w:r>
+      <w:proofErr w:type="spellStart"/>
+      <w:r>
+        <w:rPr>
+          <w:color w:val="BCBEC4"/>
+        </w:rPr>
+        <w:t>b.</w:t>
+      </w:r>
+      <w:r>
+        <w:rPr>
+          <w:color w:val="C77DBB"/>
+        </w:rPr>
+        <w:t>pos</w:t>
+      </w:r>
+      <w:proofErr w:type="spellEnd"/>
+      <w:r>
+        <w:rPr>
+          <w:color w:val="BCBEC4"/>
+        </w:rPr>
+        <w:t>);</w:t>
+      </w:r>
+      <w:r>
+        <w:rPr>
+          <w:color w:val="BCBEC4"/>
+        </w:rPr>
+        <w:br/>
+      </w:r>
+      <w:proofErr w:type="spellStart"/>
+      <w:r>
+        <w:rPr>
+          <w:color w:val="CF8E6D"/>
+        </w:rPr>
+        <w:t>if</w:t>
+      </w:r>
+      <w:proofErr w:type="spellEnd"/>
+      <w:r>
+        <w:rPr>
+          <w:color w:val="CF8E6D"/>
+        </w:rPr>
+        <w:t xml:space="preserve"> </w:t>
+      </w:r>
+      <w:r>
+        <w:rPr>
+          <w:color w:val="BCBEC4"/>
+        </w:rPr>
+        <w:t>(</w:t>
+      </w:r>
+      <w:proofErr w:type="spellStart"/>
+      <w:r>
+        <w:rPr>
+          <w:color w:val="BCBEC4"/>
+        </w:rPr>
+        <w:t>segLen</w:t>
+      </w:r>
+      <w:proofErr w:type="spellEnd"/>
+      <w:r>
+        <w:rPr>
+          <w:color w:val="BCBEC4"/>
+        </w:rPr>
+        <w:t xml:space="preserve"> &lt; </w:t>
+      </w:r>
+      <w:r>
+        <w:rPr>
+          <w:color w:val="2AACB8"/>
+        </w:rPr>
+        <w:t>1e-6f</w:t>
+      </w:r>
+      <w:r>
+        <w:rPr>
+          <w:color w:val="BCBEC4"/>
+        </w:rPr>
+        <w:t xml:space="preserve">) </w:t>
+      </w:r>
+      <w:proofErr w:type="spellStart"/>
+      <w:r>
+        <w:rPr>
+          <w:color w:val="CF8E6D"/>
+        </w:rPr>
+        <w:t>return</w:t>
+      </w:r>
+      <w:proofErr w:type="spellEnd"/>
+      <w:r>
+        <w:rPr>
+          <w:color w:val="BCBEC4"/>
+        </w:rPr>
+        <w:t>;</w:t>
+      </w:r>
+      <w:r>
+        <w:rPr>
+          <w:color w:val="BCBEC4"/>
+        </w:rPr>
+        <w:br/>
+      </w:r>
+      <w:r>
+        <w:rPr>
+          <w:color w:val="BCBEC4"/>
+        </w:rPr>
+        <w:br/>
+      </w:r>
+      <w:r>
+        <w:rPr>
+          <w:color w:val="7A7E85"/>
+        </w:rPr>
+        <w:t xml:space="preserve">// avança no segmento: </w:t>
+      </w:r>
+      <w:proofErr w:type="spellStart"/>
+      <w:r>
+        <w:rPr>
+          <w:color w:val="7A7E85"/>
+        </w:rPr>
+        <w:t>dt</w:t>
+      </w:r>
+      <w:proofErr w:type="spellEnd"/>
+      <w:r>
+        <w:rPr>
+          <w:color w:val="7A7E85"/>
+        </w:rPr>
+        <w:t xml:space="preserve"> * (speed / </w:t>
+      </w:r>
+      <w:proofErr w:type="spellStart"/>
+      <w:r>
+        <w:rPr>
+          <w:color w:val="7A7E85"/>
+        </w:rPr>
+        <w:t>length</w:t>
+      </w:r>
+      <w:proofErr w:type="spellEnd"/>
+      <w:r>
+        <w:rPr>
+          <w:color w:val="7A7E85"/>
+        </w:rPr>
+        <w:t>)</w:t>
+      </w:r>
+      <w:r>
+        <w:rPr>
+          <w:color w:val="7A7E85"/>
+        </w:rPr>
+        <w:br/>
+      </w:r>
+      <w:r>
+        <w:rPr>
+          <w:color w:val="C77DBB"/>
+        </w:rPr>
+        <w:t xml:space="preserve">t </w:t>
+      </w:r>
+      <w:r>
+        <w:rPr>
+          <w:color w:val="BCBEC4"/>
+        </w:rPr>
+        <w:t>+= (</w:t>
+      </w:r>
+      <w:proofErr w:type="spellStart"/>
+      <w:r>
+        <w:rPr>
+          <w:color w:val="BCBEC4"/>
+        </w:rPr>
+        <w:t>dt</w:t>
+      </w:r>
+      <w:proofErr w:type="spellEnd"/>
+      <w:r>
+        <w:rPr>
+          <w:color w:val="BCBEC4"/>
+        </w:rPr>
+        <w:t xml:space="preserve"> * </w:t>
+      </w:r>
+      <w:r>
+        <w:rPr>
+          <w:color w:val="C77DBB"/>
+        </w:rPr>
+        <w:t>speed</w:t>
+      </w:r>
+      <w:r>
+        <w:rPr>
+          <w:color w:val="BCBEC4"/>
+        </w:rPr>
+        <w:t xml:space="preserve">) / </w:t>
+      </w:r>
+      <w:proofErr w:type="spellStart"/>
+      <w:r>
+        <w:rPr>
+          <w:color w:val="BCBEC4"/>
+        </w:rPr>
+        <w:t>segLen</w:t>
+      </w:r>
+      <w:proofErr w:type="spellEnd"/>
+      <w:r>
+        <w:rPr>
+          <w:color w:val="BCBEC4"/>
+        </w:rPr>
+        <w:t>;</w:t>
+      </w:r>
+      <w:r>
+        <w:rPr>
+          <w:color w:val="BCBEC4"/>
+        </w:rPr>
+        <w:br/>
+      </w:r>
+      <w:r>
+        <w:rPr>
+          <w:color w:val="BCBEC4"/>
+        </w:rPr>
+        <w:br/>
+      </w:r>
+      <w:proofErr w:type="spellStart"/>
+      <w:r>
+        <w:rPr>
+          <w:color w:val="CF8E6D"/>
+        </w:rPr>
+        <w:t>if</w:t>
+      </w:r>
+      <w:proofErr w:type="spellEnd"/>
+      <w:r>
+        <w:rPr>
+          <w:color w:val="CF8E6D"/>
+        </w:rPr>
+        <w:t xml:space="preserve"> </w:t>
+      </w:r>
+      <w:r>
+        <w:rPr>
+          <w:color w:val="BCBEC4"/>
+        </w:rPr>
+        <w:t>(</w:t>
+      </w:r>
+      <w:r>
+        <w:rPr>
+          <w:color w:val="C77DBB"/>
+        </w:rPr>
+        <w:t xml:space="preserve">t </w:t>
+      </w:r>
+      <w:r>
+        <w:rPr>
+          <w:color w:val="BCBEC4"/>
+        </w:rPr>
+        <w:t xml:space="preserve">&gt;= </w:t>
+      </w:r>
+      <w:r>
+        <w:rPr>
+          <w:color w:val="2AACB8"/>
+        </w:rPr>
+        <w:t>1f</w:t>
+      </w:r>
+      <w:r>
+        <w:rPr>
+          <w:color w:val="BCBEC4"/>
+        </w:rPr>
+        <w:t>) {</w:t>
+      </w:r>
+      <w:r>
+        <w:rPr>
+          <w:color w:val="BCBEC4"/>
+        </w:rPr>
+        <w:br/>
+        <w:t xml:space="preserve">    </w:t>
+      </w:r>
+      <w:r>
+        <w:rPr>
+          <w:color w:val="7A7E85"/>
+        </w:rPr>
+        <w:t>// chegou ao nó B</w:t>
+      </w:r>
+      <w:r>
+        <w:rPr>
+          <w:color w:val="7A7E85"/>
+        </w:rPr>
+        <w:br/>
+        <w:t xml:space="preserve">    </w:t>
+      </w:r>
+      <w:proofErr w:type="spellStart"/>
+      <w:r>
+        <w:rPr>
+          <w:color w:val="C77DBB"/>
+        </w:rPr>
+        <w:t>currentNodeId</w:t>
+      </w:r>
+      <w:proofErr w:type="spellEnd"/>
+      <w:r>
+        <w:rPr>
+          <w:color w:val="C77DBB"/>
+        </w:rPr>
+        <w:t xml:space="preserve"> </w:t>
+      </w:r>
+      <w:r>
+        <w:rPr>
+          <w:color w:val="BCBEC4"/>
+        </w:rPr>
+        <w:t xml:space="preserve">= </w:t>
+      </w:r>
+      <w:proofErr w:type="spellStart"/>
+      <w:r>
+        <w:rPr>
+          <w:color w:val="C77DBB"/>
+        </w:rPr>
+        <w:t>nextNodeId</w:t>
+      </w:r>
+      <w:proofErr w:type="spellEnd"/>
+      <w:r>
+        <w:rPr>
+          <w:color w:val="BCBEC4"/>
+        </w:rPr>
+        <w:t>;</w:t>
+      </w:r>
+      <w:r>
+        <w:rPr>
+          <w:color w:val="BCBEC4"/>
+        </w:rPr>
+        <w:br/>
+        <w:t xml:space="preserve">    </w:t>
+      </w:r>
+      <w:proofErr w:type="spellStart"/>
+      <w:proofErr w:type="gramStart"/>
+      <w:r>
+        <w:rPr>
+          <w:color w:val="BCBEC4"/>
+        </w:rPr>
+        <w:t>pickNextNode</w:t>
+      </w:r>
+      <w:proofErr w:type="spellEnd"/>
+      <w:r>
+        <w:rPr>
+          <w:color w:val="BCBEC4"/>
+        </w:rPr>
+        <w:t>(</w:t>
+      </w:r>
+      <w:proofErr w:type="gramEnd"/>
+      <w:r>
+        <w:rPr>
+          <w:color w:val="BCBEC4"/>
+        </w:rPr>
+        <w:t>);</w:t>
+      </w:r>
+      <w:r>
+        <w:rPr>
+          <w:color w:val="BCBEC4"/>
+        </w:rPr>
+        <w:br/>
+        <w:t xml:space="preserve">    </w:t>
+      </w:r>
+      <w:r>
+        <w:rPr>
+          <w:color w:val="C77DBB"/>
+        </w:rPr>
+        <w:t xml:space="preserve">t </w:t>
+      </w:r>
+      <w:r>
+        <w:rPr>
+          <w:color w:val="BCBEC4"/>
+        </w:rPr>
+        <w:t xml:space="preserve">= </w:t>
+      </w:r>
+      <w:r>
+        <w:rPr>
+          <w:color w:val="2AACB8"/>
+        </w:rPr>
+        <w:t>0f</w:t>
+      </w:r>
+      <w:r>
+        <w:rPr>
+          <w:color w:val="BCBEC4"/>
+        </w:rPr>
+        <w:t>;</w:t>
+      </w:r>
+      <w:r>
+        <w:rPr>
+          <w:color w:val="BCBEC4"/>
+        </w:rPr>
+        <w:br/>
+        <w:t>}</w:t>
+      </w:r>
+      <w:r>
+        <w:rPr>
+          <w:color w:val="BCBEC4"/>
+        </w:rPr>
+        <w:br/>
+      </w:r>
+      <w:r>
+        <w:rPr>
+          <w:color w:val="BCBEC4"/>
+        </w:rPr>
+        <w:lastRenderedPageBreak/>
+        <w:br/>
+      </w:r>
+      <w:proofErr w:type="spellStart"/>
+      <w:r>
+        <w:rPr>
+          <w:color w:val="BCBEC4"/>
+        </w:rPr>
+        <w:t>updatePoseFromSegment</w:t>
+      </w:r>
+      <w:proofErr w:type="spellEnd"/>
+      <w:r>
+        <w:rPr>
+          <w:color w:val="BCBEC4"/>
+        </w:rPr>
+        <w:t>();</w:t>
+      </w:r>
+    </w:p>
     <w:p/>
+    <w:p>
+      <w:pPr>
+        <w:rPr>
+          <w:rFonts w:asciiTheme="majorHAnsi" w:hAnsiTheme="majorHAnsi" w:cstheme="majorHAnsi"/>
+        </w:rPr>
+      </w:pPr>
+      <w:r>
+        <w:rPr>
+          <w:rFonts w:asciiTheme="majorHAnsi" w:hAnsiTheme="majorHAnsi" w:cstheme="majorHAnsi"/>
+        </w:rPr>
+        <w:t>Este método garante que a posição do agente pertence sempre a uma estrada, permitindo validar a navegabilidade da rede antes da introdução de comportamentos mais complexos.</w:t>
+      </w:r>
+    </w:p>
+    <w:p>
+      <w:pPr>
+        <w:rPr>
+          <w:rFonts w:asciiTheme="majorHAnsi" w:hAnsiTheme="majorHAnsi" w:cstheme="majorHAnsi"/>
+        </w:rPr>
+      </w:pPr>
+    </w:p>
+    <w:p>
+      <w:r>
+        <w:rPr>
+          <w:rFonts w:asciiTheme="majorHAnsi" w:hAnsiTheme="majorHAnsi" w:cstheme="majorHAnsi"/>
+        </w:rPr>
+        <w:t>Para facilitar a analise e visualização</w:t>
+      </w:r>
+      <w:r>
+        <w:rPr>
+          <w:rFonts w:asciiTheme="majorHAnsi" w:hAnsiTheme="majorHAnsi" w:cstheme="majorHAnsi"/>
+        </w:rPr>
+        <w:t>,</w:t>
+      </w:r>
+      <w:r>
+        <w:rPr>
+          <w:rFonts w:asciiTheme="majorHAnsi" w:hAnsiTheme="majorHAnsi" w:cstheme="majorHAnsi"/>
+        </w:rPr>
+        <w:t xml:space="preserve"> se o nosso </w:t>
+      </w:r>
+      <w:proofErr w:type="gramStart"/>
+      <w:r>
+        <w:rPr>
+          <w:rFonts w:asciiTheme="majorHAnsi" w:hAnsiTheme="majorHAnsi" w:cstheme="majorHAnsi"/>
+        </w:rPr>
+        <w:t>veiculo</w:t>
+      </w:r>
+      <w:proofErr w:type="gramEnd"/>
+      <w:r>
+        <w:rPr>
+          <w:rFonts w:asciiTheme="majorHAnsi" w:hAnsiTheme="majorHAnsi" w:cstheme="majorHAnsi"/>
+        </w:rPr>
+        <w:t xml:space="preserve"> se encontra a deslocar apenas nas estradas</w:t>
+      </w:r>
+      <w:r>
+        <w:rPr>
+          <w:rFonts w:asciiTheme="majorHAnsi" w:hAnsiTheme="majorHAnsi" w:cstheme="majorHAnsi"/>
+        </w:rPr>
+        <w:t>,</w:t>
+      </w:r>
+      <w:r>
+        <w:rPr>
+          <w:rFonts w:asciiTheme="majorHAnsi" w:hAnsiTheme="majorHAnsi" w:cstheme="majorHAnsi"/>
+        </w:rPr>
+        <w:t xml:space="preserve"> decidimos criar uns </w:t>
+      </w:r>
+      <w:proofErr w:type="spellStart"/>
+      <w:r>
+        <w:rPr>
+          <w:rFonts w:asciiTheme="majorHAnsi" w:hAnsiTheme="majorHAnsi" w:cstheme="majorHAnsi"/>
+        </w:rPr>
+        <w:t>binds</w:t>
+      </w:r>
+      <w:proofErr w:type="spellEnd"/>
+      <w:r>
+        <w:rPr>
+          <w:rFonts w:asciiTheme="majorHAnsi" w:hAnsiTheme="majorHAnsi" w:cstheme="majorHAnsi"/>
+        </w:rPr>
+        <w:t xml:space="preserve"> a partir d</w:t>
+      </w:r>
+      <w:r>
+        <w:rPr>
+          <w:rFonts w:asciiTheme="majorHAnsi" w:hAnsiTheme="majorHAnsi" w:cstheme="majorHAnsi"/>
+        </w:rPr>
+        <w:t>o “</w:t>
+      </w:r>
+      <w:proofErr w:type="spellStart"/>
+      <w:r>
+        <w:rPr>
+          <w:rFonts w:asciiTheme="majorHAnsi" w:hAnsiTheme="majorHAnsi" w:cstheme="majorHAnsi"/>
+        </w:rPr>
+        <w:t>mouse_right</w:t>
+      </w:r>
+      <w:proofErr w:type="spellEnd"/>
+      <w:r>
+        <w:rPr>
+          <w:rFonts w:asciiTheme="majorHAnsi" w:hAnsiTheme="majorHAnsi" w:cstheme="majorHAnsi"/>
+        </w:rPr>
+        <w:t>” e “</w:t>
+      </w:r>
+      <w:proofErr w:type="spellStart"/>
+      <w:r>
+        <w:rPr>
+          <w:rFonts w:asciiTheme="majorHAnsi" w:hAnsiTheme="majorHAnsi" w:cstheme="majorHAnsi"/>
+        </w:rPr>
+        <w:t>mouse_left</w:t>
+      </w:r>
+      <w:proofErr w:type="spellEnd"/>
+      <w:r>
+        <w:rPr>
+          <w:rFonts w:asciiTheme="majorHAnsi" w:hAnsiTheme="majorHAnsi" w:cstheme="majorHAnsi"/>
+        </w:rPr>
+        <w:t>” que nos aproximam num ponto definido ou afastam a escala.</w:t>
+      </w:r>
+    </w:p>
     <w:p>
       <w:pPr>
         <w:rPr>

</xml_diff>

<commit_message>
group behaviour and report updated
</commit_message>
<xml_diff>
--- a/docs/MSSN_PRJ_A49765_A51879.docx
+++ b/docs/MSSN_PRJ_A49765_A51879.docx
@@ -710,7 +710,7 @@
             </w:rPr>
             <w:fldChar w:fldCharType="separate"/>
           </w:r>
-          <w:hyperlink w:anchor="_Toc216201211" w:history="1">
+          <w:hyperlink w:anchor="_Toc216791537" w:history="1">
             <w:r>
               <w:rPr>
                 <w:rStyle w:val="Hiperligao"/>
@@ -753,7 +753,7 @@
                 <w:noProof/>
                 <w:webHidden/>
               </w:rPr>
-              <w:instrText xml:space="preserve"> PAGEREF _Toc216201211 \h </w:instrText>
+              <w:instrText xml:space="preserve"> PAGEREF _Toc216791537 \h </w:instrText>
             </w:r>
             <w:r>
               <w:rPr>
@@ -798,7 +798,7 @@
               <w:szCs w:val="22"/>
             </w:rPr>
           </w:pPr>
-          <w:hyperlink w:anchor="_Toc216201212" w:history="1">
+          <w:hyperlink w:anchor="_Toc216791538" w:history="1">
             <w:r>
               <w:rPr>
                 <w:rStyle w:val="Hiperligao"/>
@@ -841,7 +841,7 @@
                 <w:noProof/>
                 <w:webHidden/>
               </w:rPr>
-              <w:instrText xml:space="preserve"> PAGEREF _Toc216201212 \h </w:instrText>
+              <w:instrText xml:space="preserve"> PAGEREF _Toc216791538 \h </w:instrText>
             </w:r>
             <w:r>
               <w:rPr>
@@ -861,7 +861,7 @@
                 <w:noProof/>
                 <w:webHidden/>
               </w:rPr>
-              <w:t>4</w:t>
+              <w:t>3</w:t>
             </w:r>
             <w:r>
               <w:rPr>
@@ -885,13 +885,13 @@
               <w:szCs w:val="22"/>
             </w:rPr>
           </w:pPr>
-          <w:hyperlink w:anchor="_Toc216201213" w:history="1">
+          <w:hyperlink w:anchor="_Toc216791539" w:history="1">
             <w:r>
               <w:rPr>
                 <w:rStyle w:val="Hiperligao"/>
                 <w:noProof/>
               </w:rPr>
-              <w:t>A. Função Logística</w:t>
+              <w:t>A. Fractals para a geração da cidade</w:t>
             </w:r>
             <w:r>
               <w:rPr>
@@ -912,7 +912,7 @@
                 <w:noProof/>
                 <w:webHidden/>
               </w:rPr>
-              <w:instrText xml:space="preserve"> PAGEREF _Toc216201213 \h </w:instrText>
+              <w:instrText xml:space="preserve"> PAGEREF _Toc216791539 \h </w:instrText>
             </w:r>
             <w:r>
               <w:rPr>
@@ -932,7 +932,7 @@
                 <w:noProof/>
                 <w:webHidden/>
               </w:rPr>
-              <w:t>4</w:t>
+              <w:t>3</w:t>
             </w:r>
             <w:r>
               <w:rPr>
@@ -956,13 +956,13 @@
               <w:szCs w:val="22"/>
             </w:rPr>
           </w:pPr>
-          <w:hyperlink w:anchor="_Toc216201214" w:history="1">
+          <w:hyperlink w:anchor="_Toc216791540" w:history="1">
             <w:r>
               <w:rPr>
                 <w:rStyle w:val="Hiperligao"/>
                 <w:noProof/>
               </w:rPr>
-              <w:t>B. Jogo do Caos</w:t>
+              <w:t>B. Grafo de Navegação</w:t>
             </w:r>
             <w:r>
               <w:rPr>
@@ -983,149 +983,7 @@
                 <w:noProof/>
                 <w:webHidden/>
               </w:rPr>
-              <w:instrText xml:space="preserve"> PAGEREF _Toc216201214 \h </w:instrText>
-            </w:r>
-            <w:r>
-              <w:rPr>
-                <w:noProof/>
-                <w:webHidden/>
-              </w:rPr>
-            </w:r>
-            <w:r>
-              <w:rPr>
-                <w:noProof/>
-                <w:webHidden/>
-              </w:rPr>
-              <w:fldChar w:fldCharType="separate"/>
-            </w:r>
-            <w:r>
-              <w:rPr>
-                <w:noProof/>
-                <w:webHidden/>
-              </w:rPr>
-              <w:t>4</w:t>
-            </w:r>
-            <w:r>
-              <w:rPr>
-                <w:noProof/>
-                <w:webHidden/>
-              </w:rPr>
-              <w:fldChar w:fldCharType="end"/>
-            </w:r>
-          </w:hyperlink>
-        </w:p>
-        <w:p>
-          <w:pPr>
-            <w:pStyle w:val="ndice2"/>
-            <w:tabs>
-              <w:tab w:val="right" w:leader="dot" w:pos="9060"/>
-            </w:tabs>
-            <w:rPr>
-              <w:rFonts w:asciiTheme="minorHAnsi" w:eastAsiaTheme="minorEastAsia" w:hAnsiTheme="minorHAnsi" w:cstheme="minorBidi"/>
-              <w:noProof/>
-              <w:sz w:val="22"/>
-              <w:szCs w:val="22"/>
-            </w:rPr>
-          </w:pPr>
-          <w:hyperlink w:anchor="_Toc216201215" w:history="1">
-            <w:r>
-              <w:rPr>
-                <w:rStyle w:val="Hiperligao"/>
-                <w:noProof/>
-              </w:rPr>
-              <w:t>C. Gramáticas de Lindenmayer</w:t>
-            </w:r>
-            <w:r>
-              <w:rPr>
-                <w:noProof/>
-                <w:webHidden/>
-              </w:rPr>
-              <w:tab/>
-            </w:r>
-            <w:r>
-              <w:rPr>
-                <w:noProof/>
-                <w:webHidden/>
-              </w:rPr>
-              <w:fldChar w:fldCharType="begin"/>
-            </w:r>
-            <w:r>
-              <w:rPr>
-                <w:noProof/>
-                <w:webHidden/>
-              </w:rPr>
-              <w:instrText xml:space="preserve"> PAGEREF _Toc216201215 \h </w:instrText>
-            </w:r>
-            <w:r>
-              <w:rPr>
-                <w:noProof/>
-                <w:webHidden/>
-              </w:rPr>
-            </w:r>
-            <w:r>
-              <w:rPr>
-                <w:noProof/>
-                <w:webHidden/>
-              </w:rPr>
-              <w:fldChar w:fldCharType="separate"/>
-            </w:r>
-            <w:r>
-              <w:rPr>
-                <w:noProof/>
-                <w:webHidden/>
-              </w:rPr>
-              <w:t>4</w:t>
-            </w:r>
-            <w:r>
-              <w:rPr>
-                <w:noProof/>
-                <w:webHidden/>
-              </w:rPr>
-              <w:fldChar w:fldCharType="end"/>
-            </w:r>
-          </w:hyperlink>
-        </w:p>
-        <w:p>
-          <w:pPr>
-            <w:pStyle w:val="ndice2"/>
-            <w:tabs>
-              <w:tab w:val="right" w:leader="dot" w:pos="9060"/>
-            </w:tabs>
-            <w:rPr>
-              <w:rFonts w:asciiTheme="minorHAnsi" w:eastAsiaTheme="minorEastAsia" w:hAnsiTheme="minorHAnsi" w:cstheme="minorBidi"/>
-              <w:noProof/>
-              <w:sz w:val="22"/>
-              <w:szCs w:val="22"/>
-            </w:rPr>
-          </w:pPr>
-          <w:hyperlink w:anchor="_Toc216201216" w:history="1">
-            <w:r>
-              <w:rPr>
-                <w:rStyle w:val="Hiperligao"/>
-                <w:noProof/>
-              </w:rPr>
-              <w:t>D. Conjuntos de Julia e Mandelbrot</w:t>
-            </w:r>
-            <w:r>
-              <w:rPr>
-                <w:noProof/>
-                <w:webHidden/>
-              </w:rPr>
-              <w:tab/>
-            </w:r>
-            <w:r>
-              <w:rPr>
-                <w:noProof/>
-                <w:webHidden/>
-              </w:rPr>
-              <w:fldChar w:fldCharType="begin"/>
-            </w:r>
-            <w:r>
-              <w:rPr>
-                <w:noProof/>
-                <w:webHidden/>
-              </w:rPr>
-              <w:instrText xml:space="preserve"> PAGEREF _Toc216201216 \h </w:instrText>
+              <w:instrText xml:space="preserve"> PAGEREF _Toc216791540 \h </w:instrText>
             </w:r>
             <w:r>
               <w:rPr>
@@ -1170,7 +1028,7 @@
               <w:szCs w:val="22"/>
             </w:rPr>
           </w:pPr>
-          <w:hyperlink w:anchor="_Toc216201217" w:history="1">
+          <w:hyperlink w:anchor="_Toc216791541" w:history="1">
             <w:r>
               <w:rPr>
                 <w:rStyle w:val="Hiperligao"/>
@@ -1213,7 +1071,7 @@
                 <w:noProof/>
                 <w:webHidden/>
               </w:rPr>
-              <w:instrText xml:space="preserve"> PAGEREF _Toc216201217 \h </w:instrText>
+              <w:instrText xml:space="preserve"> PAGEREF _Toc216791541 \h </w:instrText>
             </w:r>
             <w:r>
               <w:rPr>
@@ -1233,7 +1091,7 @@
                 <w:noProof/>
                 <w:webHidden/>
               </w:rPr>
-              <w:t>4</w:t>
+              <w:t>6</w:t>
             </w:r>
             <w:r>
               <w:rPr>
@@ -1258,7 +1116,7 @@
               <w:szCs w:val="22"/>
             </w:rPr>
           </w:pPr>
-          <w:hyperlink w:anchor="_Toc216201218" w:history="1">
+          <w:hyperlink w:anchor="_Toc216791542" w:history="1">
             <w:r>
               <w:rPr>
                 <w:rStyle w:val="Hiperligao"/>
@@ -1301,7 +1159,7 @@
                 <w:noProof/>
                 <w:webHidden/>
               </w:rPr>
-              <w:instrText xml:space="preserve"> PAGEREF _Toc216201218 \h </w:instrText>
+              <w:instrText xml:space="preserve"> PAGEREF _Toc216791542 \h </w:instrText>
             </w:r>
             <w:r>
               <w:rPr>
@@ -1321,7 +1179,7 @@
                 <w:noProof/>
                 <w:webHidden/>
               </w:rPr>
-              <w:t>6</w:t>
+              <w:t>7</w:t>
             </w:r>
             <w:r>
               <w:rPr>
@@ -2191,7 +2049,7 @@
         <w:spacing w:before="0"/>
         <w:ind w:left="357" w:hanging="357"/>
       </w:pPr>
-      <w:bookmarkStart w:id="1" w:name="_Toc216201211"/>
+      <w:bookmarkStart w:id="1" w:name="_Toc216791537"/>
       <w:r>
         <w:t>Introdução</w:t>
       </w:r>
@@ -2493,7 +2351,7 @@
         <w:spacing w:before="0"/>
         <w:ind w:left="357" w:hanging="357"/>
       </w:pPr>
-      <w:bookmarkStart w:id="2" w:name="_Toc216201212"/>
+      <w:bookmarkStart w:id="2" w:name="_Toc216791538"/>
       <w:r>
         <w:t>Desenvolvimento</w:t>
       </w:r>
@@ -2506,19 +2364,19 @@
       <w:r>
         <w:br/>
       </w:r>
-      <w:bookmarkStart w:id="3" w:name="_Toc216201213"/>
+      <w:bookmarkStart w:id="3" w:name="_Toc216791539"/>
       <w:r>
         <w:t xml:space="preserve">A. </w:t>
       </w:r>
+      <w:proofErr w:type="spellStart"/>
+      <w:r>
+        <w:t>Fractals</w:t>
+      </w:r>
+      <w:proofErr w:type="spellEnd"/>
+      <w:r>
+        <w:t xml:space="preserve"> para a geração da cidade</w:t>
+      </w:r>
       <w:bookmarkEnd w:id="3"/>
-      <w:proofErr w:type="spellStart"/>
-      <w:r>
-        <w:t>Fractals</w:t>
-      </w:r>
-      <w:proofErr w:type="spellEnd"/>
-      <w:r>
-        <w:t xml:space="preserve"> para a geração da cidade</w:t>
-      </w:r>
     </w:p>
     <w:p/>
     <w:p>
@@ -2999,6 +2857,54 @@
     </w:p>
     <w:p>
       <w:pPr>
+        <w:jc w:val="center"/>
+        <w:rPr>
+          <w:rFonts w:asciiTheme="majorHAnsi" w:hAnsiTheme="majorHAnsi" w:cstheme="majorHAnsi"/>
+        </w:rPr>
+      </w:pPr>
+      <w:r>
+        <w:rPr>
+          <w:rFonts w:asciiTheme="majorHAnsi" w:hAnsiTheme="majorHAnsi" w:cstheme="majorHAnsi"/>
+        </w:rPr>
+        <w:drawing>
+          <wp:inline distT="0" distB="0" distL="0" distR="0" wp14:anchorId="6C81E51E" wp14:editId="4C06DF32">
+            <wp:extent cx="2852928" cy="2974343"/>
+            <wp:effectExtent l="0" t="0" r="5080" b="0"/>
+            <wp:docPr id="2" name="Imagem 2" descr="Uma imagem com diagrama, file, quadrado, Retângulo&#10;&#10;Descrição gerada automaticamente"/>
+            <wp:cNvGraphicFramePr>
+              <a:graphicFrameLocks xmlns:a="http://schemas.openxmlformats.org/drawingml/2006/main" noChangeAspect="1"/>
+            </wp:cNvGraphicFramePr>
+            <a:graphic xmlns:a="http://schemas.openxmlformats.org/drawingml/2006/main">
+              <a:graphicData uri="http://schemas.openxmlformats.org/drawingml/2006/picture">
+                <pic:pic xmlns:pic="http://schemas.openxmlformats.org/drawingml/2006/picture">
+                  <pic:nvPicPr>
+                    <pic:cNvPr id="2" name="Imagem 2" descr="Uma imagem com diagrama, file, quadrado, Retângulo&#10;&#10;Descrição gerada automaticamente"/>
+                    <pic:cNvPicPr/>
+                  </pic:nvPicPr>
+                  <pic:blipFill>
+                    <a:blip r:embed="rId13"/>
+                    <a:stretch>
+                      <a:fillRect/>
+                    </a:stretch>
+                  </pic:blipFill>
+                  <pic:spPr>
+                    <a:xfrm>
+                      <a:off x="0" y="0"/>
+                      <a:ext cx="2852928" cy="2974343"/>
+                    </a:xfrm>
+                    <a:prstGeom prst="rect">
+                      <a:avLst/>
+                    </a:prstGeom>
+                  </pic:spPr>
+                </pic:pic>
+              </a:graphicData>
+            </a:graphic>
+          </wp:inline>
+        </w:drawing>
+      </w:r>
+    </w:p>
+    <w:p>
+      <w:pPr>
         <w:pStyle w:val="Ttulo2"/>
       </w:pPr>
     </w:p>
@@ -3006,9 +2912,11 @@
       <w:pPr>
         <w:pStyle w:val="Ttulo2"/>
       </w:pPr>
+      <w:bookmarkStart w:id="4" w:name="_Toc216791540"/>
       <w:r>
         <w:t>B. Grafo de Navegação</w:t>
       </w:r>
+      <w:bookmarkEnd w:id="4"/>
     </w:p>
     <w:p>
       <w:pPr>
@@ -3050,6 +2958,7 @@
         <w:rPr>
           <w:rFonts w:asciiTheme="majorHAnsi" w:hAnsiTheme="majorHAnsi" w:cstheme="majorHAnsi"/>
         </w:rPr>
+        <w:lastRenderedPageBreak/>
         <w:t>Atraves</w:t>
       </w:r>
       <w:proofErr w:type="spellEnd"/>
@@ -3144,7 +3053,6 @@
           <w:rFonts w:ascii="Arial" w:hAnsi="Arial" w:cs="Arial"/>
           <w:noProof/>
         </w:rPr>
-        <w:lastRenderedPageBreak/>
         <w:drawing>
           <wp:inline distT="0" distB="0" distL="0" distR="0" wp14:anchorId="68A97DDE" wp14:editId="5F4368E9">
             <wp:extent cx="2856612" cy="2971254"/>
@@ -3161,7 +3069,7 @@
                     <pic:cNvPicPr/>
                   </pic:nvPicPr>
                   <pic:blipFill>
-                    <a:blip r:embed="rId13"/>
+                    <a:blip r:embed="rId14"/>
                     <a:stretch>
                       <a:fillRect/>
                     </a:stretch>
@@ -3216,13 +3124,7 @@
         <w:rPr>
           <w:rFonts w:asciiTheme="majorHAnsi" w:hAnsiTheme="majorHAnsi" w:cstheme="majorHAnsi"/>
         </w:rPr>
-        <w:t xml:space="preserve"> </w:t>
-      </w:r>
-      <w:r>
-        <w:rPr>
-          <w:rFonts w:asciiTheme="majorHAnsi" w:hAnsiTheme="majorHAnsi" w:cstheme="majorHAnsi"/>
-        </w:rPr>
-        <w:t>“CarWanderApp.java”</w:t>
+        <w:t xml:space="preserve"> “CarWanderApp.java”</w:t>
       </w:r>
       <w:r>
         <w:rPr>
@@ -3329,13 +3231,7 @@
         <w:rPr>
           <w:rFonts w:asciiTheme="majorHAnsi" w:hAnsiTheme="majorHAnsi" w:cstheme="majorHAnsi"/>
         </w:rPr>
-        <w:t xml:space="preserve"> </w:t>
-      </w:r>
-      <w:r>
-        <w:rPr>
-          <w:rFonts w:asciiTheme="majorHAnsi" w:hAnsiTheme="majorHAnsi" w:cstheme="majorHAnsi"/>
-        </w:rPr>
-        <w:t>agente executa um</w:t>
+        <w:t xml:space="preserve"> agente executa um</w:t>
       </w:r>
       <w:r>
         <w:rPr>
@@ -3516,6 +3412,7 @@
         <w:rPr>
           <w:color w:val="CF8E6D"/>
         </w:rPr>
+        <w:lastRenderedPageBreak/>
         <w:t>float</w:t>
       </w:r>
       <w:proofErr w:type="spellEnd"/>
@@ -3958,7 +3855,6 @@
         <w:rPr>
           <w:color w:val="BCBEC4"/>
         </w:rPr>
-        <w:lastRenderedPageBreak/>
         <w:br/>
       </w:r>
       <w:proofErr w:type="spellStart"/>
@@ -4090,6 +3986,398 @@
         </w:rPr>
         <w:t>” que nos aproximam num ponto definido ou afastam a escala.</w:t>
       </w:r>
+    </w:p>
+    <w:p>
+      <w:pPr>
+        <w:jc w:val="center"/>
+        <w:rPr>
+          <w:rFonts w:asciiTheme="majorHAnsi" w:hAnsiTheme="majorHAnsi" w:cstheme="majorHAnsi"/>
+        </w:rPr>
+      </w:pPr>
+      <w:r>
+        <w:rPr>
+          <w:rFonts w:asciiTheme="majorHAnsi" w:hAnsiTheme="majorHAnsi" w:cstheme="majorHAnsi"/>
+          <w:noProof/>
+        </w:rPr>
+        <w:drawing>
+          <wp:inline distT="0" distB="0" distL="0" distR="0" wp14:anchorId="407C3AB3" wp14:editId="0ED6D3C9">
+            <wp:extent cx="2852928" cy="2991481"/>
+            <wp:effectExtent l="0" t="0" r="5080" b="0"/>
+            <wp:docPr id="4" name="Imagem 4" descr="Uma imagem com padrão, coser&#10;&#10;Descrição gerada automaticamente"/>
+            <wp:cNvGraphicFramePr>
+              <a:graphicFrameLocks xmlns:a="http://schemas.openxmlformats.org/drawingml/2006/main" noChangeAspect="1"/>
+            </wp:cNvGraphicFramePr>
+            <a:graphic xmlns:a="http://schemas.openxmlformats.org/drawingml/2006/main">
+              <a:graphicData uri="http://schemas.openxmlformats.org/drawingml/2006/picture">
+                <pic:pic xmlns:pic="http://schemas.openxmlformats.org/drawingml/2006/picture">
+                  <pic:nvPicPr>
+                    <pic:cNvPr id="4" name="Imagem 4" descr="Uma imagem com padrão, coser&#10;&#10;Descrição gerada automaticamente"/>
+                    <pic:cNvPicPr>
+                      <a:picLocks noChangeAspect="1" noChangeArrowheads="1" noCrop="1"/>
+                    </pic:cNvPicPr>
+                  </pic:nvPicPr>
+                  <pic:blipFill>
+                    <a:blip r:embed="rId15" cstate="print">
+                      <a:extLst>
+                        <a:ext uri="{28A0092B-C50C-407E-A947-70E740481C1C}">
+                          <a14:useLocalDpi xmlns:a14="http://schemas.microsoft.com/office/drawing/2010/main" val="0"/>
+                        </a:ext>
+                      </a:extLst>
+                    </a:blip>
+                    <a:srcRect/>
+                    <a:stretch>
+                      <a:fillRect/>
+                    </a:stretch>
+                  </pic:blipFill>
+                  <pic:spPr bwMode="auto">
+                    <a:xfrm>
+                      <a:off x="0" y="0"/>
+                      <a:ext cx="2852928" cy="2991481"/>
+                    </a:xfrm>
+                    <a:prstGeom prst="rect">
+                      <a:avLst/>
+                    </a:prstGeom>
+                    <a:noFill/>
+                    <a:ln>
+                      <a:noFill/>
+                    </a:ln>
+                  </pic:spPr>
+                </pic:pic>
+              </a:graphicData>
+            </a:graphic>
+          </wp:inline>
+        </w:drawing>
+      </w:r>
+    </w:p>
+    <w:p>
+      <w:pPr>
+        <w:jc w:val="center"/>
+        <w:rPr>
+          <w:rFonts w:asciiTheme="majorHAnsi" w:hAnsiTheme="majorHAnsi" w:cstheme="majorHAnsi"/>
+        </w:rPr>
+      </w:pPr>
+    </w:p>
+    <w:p>
+      <w:pPr>
+        <w:pStyle w:val="Ttulo2"/>
+      </w:pPr>
+      <w:r>
+        <w:t>C</w:t>
+      </w:r>
+      <w:r>
+        <w:t xml:space="preserve">. </w:t>
+      </w:r>
+      <w:r>
+        <w:t xml:space="preserve">Agentes </w:t>
+      </w:r>
+      <w:r>
+        <w:t>Autónomos</w:t>
+      </w:r>
+      <w:r>
+        <w:t xml:space="preserve"> e Comportamentos em Grupo</w:t>
+      </w:r>
+    </w:p>
+    <w:p/>
+    <w:p>
+      <w:pPr>
+        <w:rPr>
+          <w:rFonts w:asciiTheme="majorHAnsi" w:hAnsiTheme="majorHAnsi" w:cstheme="majorHAnsi"/>
+        </w:rPr>
+      </w:pPr>
+      <w:r>
+        <w:rPr>
+          <w:rFonts w:asciiTheme="majorHAnsi" w:hAnsiTheme="majorHAnsi" w:cstheme="majorHAnsi"/>
+        </w:rPr>
+        <w:t>Após a validação da navegação individual de um veículo na rede de estradas, o sistema foi estendido para suportar múltiplos agentes autónomos. Estes agentes operam sobre a mesma infraestrutura urbana, permitindo a observação de comportamentos coletivos, nomeadamente circulação, perseguição e evasão.</w:t>
+      </w:r>
+    </w:p>
+    <w:p>
+      <w:pPr>
+        <w:rPr>
+          <w:rFonts w:asciiTheme="majorHAnsi" w:hAnsiTheme="majorHAnsi" w:cstheme="majorHAnsi"/>
+        </w:rPr>
+      </w:pPr>
+    </w:p>
+    <w:p>
+      <w:pPr>
+        <w:rPr>
+          <w:rFonts w:asciiTheme="majorHAnsi" w:hAnsiTheme="majorHAnsi" w:cstheme="majorHAnsi"/>
+        </w:rPr>
+      </w:pPr>
+      <w:r>
+        <w:rPr>
+          <w:rFonts w:asciiTheme="majorHAnsi" w:hAnsiTheme="majorHAnsi" w:cstheme="majorHAnsi"/>
+        </w:rPr>
+        <w:t>Definimos 2 tipos de veículos principais, veículos “</w:t>
+      </w:r>
+      <w:proofErr w:type="spellStart"/>
+      <w:r>
+        <w:rPr>
+          <w:rFonts w:asciiTheme="majorHAnsi" w:hAnsiTheme="majorHAnsi" w:cstheme="majorHAnsi"/>
+        </w:rPr>
+        <w:t>CivilCar</w:t>
+      </w:r>
+      <w:proofErr w:type="spellEnd"/>
+      <w:r>
+        <w:rPr>
+          <w:rFonts w:asciiTheme="majorHAnsi" w:hAnsiTheme="majorHAnsi" w:cstheme="majorHAnsi"/>
+        </w:rPr>
+        <w:t>” que representam carros civis e veículos “</w:t>
+      </w:r>
+      <w:proofErr w:type="spellStart"/>
+      <w:r>
+        <w:rPr>
+          <w:rFonts w:asciiTheme="majorHAnsi" w:hAnsiTheme="majorHAnsi" w:cstheme="majorHAnsi"/>
+        </w:rPr>
+        <w:t>PoliceCar</w:t>
+      </w:r>
+      <w:proofErr w:type="spellEnd"/>
+      <w:r>
+        <w:rPr>
+          <w:rFonts w:asciiTheme="majorHAnsi" w:hAnsiTheme="majorHAnsi" w:cstheme="majorHAnsi"/>
+        </w:rPr>
+        <w:t>” que representam carros da polícia. Com esta abordagem conseguimos criar um projeto baseado em presas e predadores, respetivamente.</w:t>
+      </w:r>
+    </w:p>
+    <w:p>
+      <w:pPr>
+        <w:rPr>
+          <w:rFonts w:asciiTheme="majorHAnsi" w:hAnsiTheme="majorHAnsi" w:cstheme="majorHAnsi"/>
+        </w:rPr>
+      </w:pPr>
+    </w:p>
+    <w:p>
+      <w:pPr>
+        <w:rPr>
+          <w:rFonts w:asciiTheme="majorHAnsi" w:hAnsiTheme="majorHAnsi" w:cstheme="majorHAnsi"/>
+        </w:rPr>
+      </w:pPr>
+      <w:r>
+        <w:rPr>
+          <w:rFonts w:asciiTheme="majorHAnsi" w:hAnsiTheme="majorHAnsi" w:cstheme="majorHAnsi"/>
+        </w:rPr>
+        <w:t xml:space="preserve">Ambas estas classes irão </w:t>
+      </w:r>
+      <w:proofErr w:type="spellStart"/>
+      <w:r>
+        <w:rPr>
+          <w:rFonts w:asciiTheme="majorHAnsi" w:hAnsiTheme="majorHAnsi" w:cstheme="majorHAnsi"/>
+        </w:rPr>
+        <w:t>extender</w:t>
+      </w:r>
+      <w:proofErr w:type="spellEnd"/>
+      <w:r>
+        <w:rPr>
+          <w:rFonts w:asciiTheme="majorHAnsi" w:hAnsiTheme="majorHAnsi" w:cstheme="majorHAnsi"/>
+        </w:rPr>
+        <w:t xml:space="preserve"> de “</w:t>
+      </w:r>
+      <w:proofErr w:type="spellStart"/>
+      <w:r>
+        <w:rPr>
+          <w:rFonts w:asciiTheme="majorHAnsi" w:hAnsiTheme="majorHAnsi" w:cstheme="majorHAnsi"/>
+        </w:rPr>
+        <w:t>RoadAgent</w:t>
+      </w:r>
+      <w:proofErr w:type="spellEnd"/>
+      <w:r>
+        <w:rPr>
+          <w:rFonts w:asciiTheme="majorHAnsi" w:hAnsiTheme="majorHAnsi" w:cstheme="majorHAnsi"/>
+        </w:rPr>
+        <w:t xml:space="preserve">”, um agente que navega com base no nosso grafo de estradas que </w:t>
+      </w:r>
+      <w:proofErr w:type="spellStart"/>
+      <w:r>
+        <w:rPr>
+          <w:rFonts w:asciiTheme="majorHAnsi" w:hAnsiTheme="majorHAnsi" w:cstheme="majorHAnsi"/>
+        </w:rPr>
+        <w:t>extende</w:t>
+      </w:r>
+      <w:proofErr w:type="spellEnd"/>
+      <w:r>
+        <w:rPr>
+          <w:rFonts w:asciiTheme="majorHAnsi" w:hAnsiTheme="majorHAnsi" w:cstheme="majorHAnsi"/>
+        </w:rPr>
+        <w:t xml:space="preserve"> de uma das classes definidas durante as aulas práticas, a classe </w:t>
+      </w:r>
+      <w:proofErr w:type="spellStart"/>
+      <w:r>
+        <w:rPr>
+          <w:rFonts w:asciiTheme="majorHAnsi" w:hAnsiTheme="majorHAnsi" w:cstheme="majorHAnsi"/>
+        </w:rPr>
+        <w:t>Boid</w:t>
+      </w:r>
+      <w:proofErr w:type="spellEnd"/>
+      <w:r>
+        <w:rPr>
+          <w:rFonts w:asciiTheme="majorHAnsi" w:hAnsiTheme="majorHAnsi" w:cstheme="majorHAnsi"/>
+        </w:rPr>
+        <w:t>.</w:t>
+      </w:r>
+    </w:p>
+    <w:p>
+      <w:pPr>
+        <w:rPr>
+          <w:rFonts w:asciiTheme="majorHAnsi" w:hAnsiTheme="majorHAnsi" w:cstheme="majorHAnsi"/>
+        </w:rPr>
+      </w:pPr>
+    </w:p>
+    <w:p>
+      <w:pPr>
+        <w:rPr>
+          <w:rFonts w:asciiTheme="majorHAnsi" w:hAnsiTheme="majorHAnsi" w:cstheme="majorHAnsi"/>
+        </w:rPr>
+      </w:pPr>
+      <w:r>
+        <w:rPr>
+          <w:rFonts w:asciiTheme="majorHAnsi" w:hAnsiTheme="majorHAnsi" w:cstheme="majorHAnsi"/>
+        </w:rPr>
+        <w:t xml:space="preserve">Definimos as seguintes regras sobre ambas as classes que representam os 2 conjuntos de veículos a partir da implementação do método </w:t>
+      </w:r>
+      <w:proofErr w:type="gramStart"/>
+      <w:r>
+        <w:rPr>
+          <w:rFonts w:asciiTheme="majorHAnsi" w:hAnsiTheme="majorHAnsi" w:cstheme="majorHAnsi"/>
+        </w:rPr>
+        <w:t>chooseNextNode(</w:t>
+      </w:r>
+      <w:proofErr w:type="gramEnd"/>
+      <w:r>
+        <w:rPr>
+          <w:rFonts w:asciiTheme="majorHAnsi" w:hAnsiTheme="majorHAnsi" w:cstheme="majorHAnsi"/>
+        </w:rPr>
+        <w:t>).</w:t>
+      </w:r>
+    </w:p>
+    <w:p>
+      <w:pPr>
+        <w:rPr>
+          <w:rFonts w:asciiTheme="majorHAnsi" w:hAnsiTheme="majorHAnsi" w:cstheme="majorHAnsi"/>
+        </w:rPr>
+      </w:pPr>
+    </w:p>
+    <w:p>
+      <w:pPr>
+        <w:ind w:left="720"/>
+        <w:rPr>
+          <w:rFonts w:asciiTheme="majorHAnsi" w:hAnsiTheme="majorHAnsi" w:cstheme="majorHAnsi"/>
+          <w:b/>
+          <w:bCs/>
+        </w:rPr>
+      </w:pPr>
+      <w:r>
+        <w:rPr>
+          <w:rFonts w:asciiTheme="majorHAnsi" w:hAnsiTheme="majorHAnsi" w:cstheme="majorHAnsi"/>
+          <w:b/>
+          <w:bCs/>
+        </w:rPr>
+        <w:t>Veículos Civis:</w:t>
+      </w:r>
+    </w:p>
+    <w:p>
+      <w:pPr>
+        <w:ind w:left="720"/>
+        <w:rPr>
+          <w:rFonts w:asciiTheme="majorHAnsi" w:hAnsiTheme="majorHAnsi" w:cstheme="majorHAnsi"/>
+        </w:rPr>
+      </w:pPr>
+      <w:r>
+        <w:rPr>
+          <w:rFonts w:asciiTheme="majorHAnsi" w:hAnsiTheme="majorHAnsi" w:cstheme="majorHAnsi"/>
+        </w:rPr>
+        <w:t>- Andam de forma aleatório (explore).</w:t>
+      </w:r>
+    </w:p>
+    <w:p>
+      <w:pPr>
+        <w:ind w:left="720"/>
+        <w:rPr>
+          <w:rFonts w:asciiTheme="majorHAnsi" w:hAnsiTheme="majorHAnsi" w:cstheme="majorHAnsi"/>
+        </w:rPr>
+      </w:pPr>
+      <w:r>
+        <w:rPr>
+          <w:rFonts w:asciiTheme="majorHAnsi" w:hAnsiTheme="majorHAnsi" w:cstheme="majorHAnsi"/>
+        </w:rPr>
+        <w:t>- Caso estejam relativamente perto de policias, tentam os evitar, escolhendo o nó mais afastado do veículo da polícia (predador).</w:t>
+      </w:r>
+    </w:p>
+    <w:p>
+      <w:pPr>
+        <w:ind w:left="720"/>
+        <w:rPr>
+          <w:rFonts w:asciiTheme="majorHAnsi" w:hAnsiTheme="majorHAnsi" w:cstheme="majorHAnsi"/>
+          <w:b/>
+          <w:bCs/>
+        </w:rPr>
+      </w:pPr>
+      <w:r>
+        <w:rPr>
+          <w:rFonts w:asciiTheme="majorHAnsi" w:hAnsiTheme="majorHAnsi" w:cstheme="majorHAnsi"/>
+          <w:b/>
+          <w:bCs/>
+        </w:rPr>
+        <w:t>Veículos</w:t>
+      </w:r>
+      <w:r>
+        <w:rPr>
+          <w:rFonts w:asciiTheme="majorHAnsi" w:hAnsiTheme="majorHAnsi" w:cstheme="majorHAnsi"/>
+          <w:b/>
+          <w:bCs/>
+        </w:rPr>
+        <w:t xml:space="preserve"> </w:t>
+      </w:r>
+      <w:r>
+        <w:rPr>
+          <w:rFonts w:asciiTheme="majorHAnsi" w:hAnsiTheme="majorHAnsi" w:cstheme="majorHAnsi"/>
+          <w:b/>
+          <w:bCs/>
+        </w:rPr>
+        <w:t>da Polícia</w:t>
+      </w:r>
+      <w:r>
+        <w:rPr>
+          <w:rFonts w:asciiTheme="majorHAnsi" w:hAnsiTheme="majorHAnsi" w:cstheme="majorHAnsi"/>
+          <w:b/>
+          <w:bCs/>
+        </w:rPr>
+        <w:t>:</w:t>
+      </w:r>
+    </w:p>
+    <w:p>
+      <w:pPr>
+        <w:ind w:left="720"/>
+        <w:rPr>
+          <w:rFonts w:asciiTheme="majorHAnsi" w:hAnsiTheme="majorHAnsi" w:cstheme="majorHAnsi"/>
+        </w:rPr>
+      </w:pPr>
+      <w:r>
+        <w:rPr>
+          <w:rFonts w:asciiTheme="majorHAnsi" w:hAnsiTheme="majorHAnsi" w:cstheme="majorHAnsi"/>
+        </w:rPr>
+        <w:t>- Patrulham normalmente as estradas.</w:t>
+      </w:r>
+    </w:p>
+    <w:p>
+      <w:pPr>
+        <w:ind w:left="720"/>
+        <w:rPr>
+          <w:rFonts w:asciiTheme="majorHAnsi" w:hAnsiTheme="majorHAnsi" w:cstheme="majorHAnsi"/>
+        </w:rPr>
+      </w:pPr>
+      <w:r>
+        <w:rPr>
+          <w:rFonts w:asciiTheme="majorHAnsi" w:hAnsiTheme="majorHAnsi" w:cstheme="majorHAnsi"/>
+        </w:rPr>
+        <w:t>- Quando encontram um civil, escolhem os próximos nós para se deslocarem de forma a reduzir a sua distância ao alvo (presa).</w:t>
+      </w:r>
+    </w:p>
+    <w:p>
+      <w:pPr>
+        <w:rPr>
+          <w:rFonts w:asciiTheme="majorHAnsi" w:hAnsiTheme="majorHAnsi" w:cstheme="majorHAnsi"/>
+        </w:rPr>
+      </w:pPr>
     </w:p>
     <w:p>
       <w:pPr>
@@ -4122,11 +4410,11 @@
         <w:spacing w:before="0"/>
         <w:ind w:left="357" w:hanging="357"/>
       </w:pPr>
-      <w:bookmarkStart w:id="4" w:name="_Toc216201217"/>
+      <w:bookmarkStart w:id="5" w:name="_Toc216791541"/>
       <w:r>
         <w:t>Conclusões</w:t>
       </w:r>
-      <w:bookmarkEnd w:id="4"/>
+      <w:bookmarkEnd w:id="5"/>
     </w:p>
     <w:p>
       <w:pPr>
@@ -4215,11 +4503,11 @@
         <w:spacing w:before="0"/>
         <w:ind w:left="357" w:hanging="357"/>
       </w:pPr>
-      <w:bookmarkStart w:id="5" w:name="_Toc216201218"/>
+      <w:bookmarkStart w:id="6" w:name="_Toc216791542"/>
       <w:r>
         <w:t>Bibliografia</w:t>
       </w:r>
-      <w:bookmarkEnd w:id="5"/>
+      <w:bookmarkEnd w:id="6"/>
     </w:p>
     <w:p/>
     <w:p>
@@ -4228,7 +4516,7 @@
       </w:r>
     </w:p>
     <w:p>
-      <w:hyperlink r:id="rId14" w:history="1">
+      <w:hyperlink r:id="rId16" w:history="1">
         <w:r>
           <w:rPr>
             <w:rStyle w:val="Hiperligao"/>
@@ -8470,7 +8758,7 @@
   <w:style w:type="paragraph" w:default="1" w:styleId="Normal">
     <w:name w:val="Normal"/>
     <w:qFormat/>
-    <w:rsid w:val="004E117E"/>
+    <w:rsid w:val="00E605AE"/>
   </w:style>
   <w:style w:type="paragraph" w:styleId="Ttulo1">
     <w:name w:val="heading 1"/>

</xml_diff>

<commit_message>
Boid Behavior checked at wander nodes moving; Report Updated
</commit_message>
<xml_diff>
--- a/docs/MSSN_PRJ_A49765_A51879.docx
+++ b/docs/MSSN_PRJ_A49765_A51879.docx
@@ -401,7 +401,6 @@
                 <w:szCs w:val="8"/>
               </w:rPr>
             </w:pPr>
-            <w:proofErr w:type="spellStart"/>
             <w:r>
               <w:rPr>
                 <w:rFonts w:ascii="Arial" w:hAnsi="Arial" w:cs="Arial"/>
@@ -409,29 +408,8 @@
                 <w:sz w:val="36"/>
                 <w:szCs w:val="36"/>
               </w:rPr>
-              <w:t>Urban</w:t>
-            </w:r>
-            <w:proofErr w:type="spellEnd"/>
-            <w:r>
-              <w:rPr>
-                <w:rFonts w:ascii="Arial" w:hAnsi="Arial" w:cs="Arial"/>
-                <w:b/>
-                <w:sz w:val="36"/>
-                <w:szCs w:val="36"/>
-              </w:rPr>
-              <w:t xml:space="preserve"> </w:t>
-            </w:r>
-            <w:proofErr w:type="spellStart"/>
-            <w:r>
-              <w:rPr>
-                <w:rFonts w:ascii="Arial" w:hAnsi="Arial" w:cs="Arial"/>
-                <w:b/>
-                <w:sz w:val="36"/>
-                <w:szCs w:val="36"/>
-              </w:rPr>
-              <w:t>Chase</w:t>
-            </w:r>
-            <w:proofErr w:type="spellEnd"/>
+              <w:t>Urban Chase</w:t>
+            </w:r>
           </w:p>
         </w:tc>
       </w:tr>
@@ -1381,610 +1359,6 @@
           <w:noProof/>
         </w:rPr>
       </w:pPr>
-      <w:hyperlink w:anchor="_Toc211799356" w:history="1">
-        <w:r>
-          <w:rPr>
-            <w:rStyle w:val="Hiperligao"/>
-            <w:rFonts w:ascii="Arial" w:hAnsi="Arial" w:cs="Arial"/>
-            <w:noProof/>
-          </w:rPr>
-          <w:t>Figura 2 GIF DLA</w:t>
-        </w:r>
-        <w:r>
-          <w:rPr>
-            <w:rFonts w:ascii="Arial" w:hAnsi="Arial" w:cs="Arial"/>
-            <w:noProof/>
-            <w:webHidden/>
-          </w:rPr>
-          <w:tab/>
-        </w:r>
-        <w:r>
-          <w:rPr>
-            <w:rFonts w:ascii="Arial" w:hAnsi="Arial" w:cs="Arial"/>
-            <w:noProof/>
-            <w:webHidden/>
-          </w:rPr>
-          <w:fldChar w:fldCharType="begin"/>
-        </w:r>
-        <w:r>
-          <w:rPr>
-            <w:rFonts w:ascii="Arial" w:hAnsi="Arial" w:cs="Arial"/>
-            <w:noProof/>
-            <w:webHidden/>
-          </w:rPr>
-          <w:instrText xml:space="preserve"> PAGEREF _Toc211799356 \h </w:instrText>
-        </w:r>
-        <w:r>
-          <w:rPr>
-            <w:rFonts w:ascii="Arial" w:hAnsi="Arial" w:cs="Arial"/>
-            <w:noProof/>
-            <w:webHidden/>
-          </w:rPr>
-        </w:r>
-        <w:r>
-          <w:rPr>
-            <w:rFonts w:ascii="Arial" w:hAnsi="Arial" w:cs="Arial"/>
-            <w:noProof/>
-            <w:webHidden/>
-          </w:rPr>
-          <w:fldChar w:fldCharType="separate"/>
-        </w:r>
-        <w:r>
-          <w:rPr>
-            <w:rFonts w:ascii="Arial" w:hAnsi="Arial" w:cs="Arial"/>
-            <w:noProof/>
-            <w:webHidden/>
-          </w:rPr>
-          <w:t>5</w:t>
-        </w:r>
-        <w:r>
-          <w:rPr>
-            <w:rFonts w:ascii="Arial" w:hAnsi="Arial" w:cs="Arial"/>
-            <w:noProof/>
-            <w:webHidden/>
-          </w:rPr>
-          <w:fldChar w:fldCharType="end"/>
-        </w:r>
-      </w:hyperlink>
-    </w:p>
-    <w:p>
-      <w:pPr>
-        <w:pStyle w:val="ndicedeilustraes"/>
-        <w:tabs>
-          <w:tab w:val="right" w:leader="dot" w:pos="9060"/>
-        </w:tabs>
-        <w:rPr>
-          <w:rFonts w:ascii="Arial" w:hAnsi="Arial" w:cs="Arial"/>
-          <w:noProof/>
-        </w:rPr>
-      </w:pPr>
-      <w:hyperlink w:anchor="_Toc211799357" w:history="1">
-        <w:r>
-          <w:rPr>
-            <w:rStyle w:val="Hiperligao"/>
-            <w:rFonts w:ascii="Arial" w:hAnsi="Arial" w:cs="Arial"/>
-            <w:noProof/>
-          </w:rPr>
-          <w:t>Figura 3 Consola para Controlo do Jogo</w:t>
-        </w:r>
-        <w:r>
-          <w:rPr>
-            <w:rFonts w:ascii="Arial" w:hAnsi="Arial" w:cs="Arial"/>
-            <w:noProof/>
-            <w:webHidden/>
-          </w:rPr>
-          <w:tab/>
-        </w:r>
-        <w:r>
-          <w:rPr>
-            <w:rFonts w:ascii="Arial" w:hAnsi="Arial" w:cs="Arial"/>
-            <w:noProof/>
-            <w:webHidden/>
-          </w:rPr>
-          <w:fldChar w:fldCharType="begin"/>
-        </w:r>
-        <w:r>
-          <w:rPr>
-            <w:rFonts w:ascii="Arial" w:hAnsi="Arial" w:cs="Arial"/>
-            <w:noProof/>
-            <w:webHidden/>
-          </w:rPr>
-          <w:instrText xml:space="preserve"> PAGEREF _Toc211799357 \h </w:instrText>
-        </w:r>
-        <w:r>
-          <w:rPr>
-            <w:rFonts w:ascii="Arial" w:hAnsi="Arial" w:cs="Arial"/>
-            <w:noProof/>
-            <w:webHidden/>
-          </w:rPr>
-        </w:r>
-        <w:r>
-          <w:rPr>
-            <w:rFonts w:ascii="Arial" w:hAnsi="Arial" w:cs="Arial"/>
-            <w:noProof/>
-            <w:webHidden/>
-          </w:rPr>
-          <w:fldChar w:fldCharType="separate"/>
-        </w:r>
-        <w:r>
-          <w:rPr>
-            <w:rFonts w:ascii="Arial" w:hAnsi="Arial" w:cs="Arial"/>
-            <w:noProof/>
-            <w:webHidden/>
-          </w:rPr>
-          <w:t>6</w:t>
-        </w:r>
-        <w:r>
-          <w:rPr>
-            <w:rFonts w:ascii="Arial" w:hAnsi="Arial" w:cs="Arial"/>
-            <w:noProof/>
-            <w:webHidden/>
-          </w:rPr>
-          <w:fldChar w:fldCharType="end"/>
-        </w:r>
-      </w:hyperlink>
-    </w:p>
-    <w:p>
-      <w:pPr>
-        <w:pStyle w:val="ndicedeilustraes"/>
-        <w:tabs>
-          <w:tab w:val="right" w:leader="dot" w:pos="9060"/>
-        </w:tabs>
-        <w:rPr>
-          <w:rFonts w:ascii="Arial" w:hAnsi="Arial" w:cs="Arial"/>
-          <w:noProof/>
-        </w:rPr>
-      </w:pPr>
-      <w:hyperlink w:anchor="_Toc211799358" w:history="1">
-        <w:r>
-          <w:rPr>
-            <w:rStyle w:val="Hiperligao"/>
-            <w:rFonts w:ascii="Arial" w:hAnsi="Arial" w:cs="Arial"/>
-            <w:noProof/>
-          </w:rPr>
-          <w:t>Figura 4 Jogo da Vida Implementado</w:t>
-        </w:r>
-        <w:r>
-          <w:rPr>
-            <w:rFonts w:ascii="Arial" w:hAnsi="Arial" w:cs="Arial"/>
-            <w:noProof/>
-            <w:webHidden/>
-          </w:rPr>
-          <w:tab/>
-        </w:r>
-        <w:r>
-          <w:rPr>
-            <w:rFonts w:ascii="Arial" w:hAnsi="Arial" w:cs="Arial"/>
-            <w:noProof/>
-            <w:webHidden/>
-          </w:rPr>
-          <w:fldChar w:fldCharType="begin"/>
-        </w:r>
-        <w:r>
-          <w:rPr>
-            <w:rFonts w:ascii="Arial" w:hAnsi="Arial" w:cs="Arial"/>
-            <w:noProof/>
-            <w:webHidden/>
-          </w:rPr>
-          <w:instrText xml:space="preserve"> PAGEREF _Toc211799358 \h </w:instrText>
-        </w:r>
-        <w:r>
-          <w:rPr>
-            <w:rFonts w:ascii="Arial" w:hAnsi="Arial" w:cs="Arial"/>
-            <w:noProof/>
-            <w:webHidden/>
-          </w:rPr>
-        </w:r>
-        <w:r>
-          <w:rPr>
-            <w:rFonts w:ascii="Arial" w:hAnsi="Arial" w:cs="Arial"/>
-            <w:noProof/>
-            <w:webHidden/>
-          </w:rPr>
-          <w:fldChar w:fldCharType="separate"/>
-        </w:r>
-        <w:r>
-          <w:rPr>
-            <w:rFonts w:ascii="Arial" w:hAnsi="Arial" w:cs="Arial"/>
-            <w:noProof/>
-            <w:webHidden/>
-          </w:rPr>
-          <w:t>7</w:t>
-        </w:r>
-        <w:r>
-          <w:rPr>
-            <w:rFonts w:ascii="Arial" w:hAnsi="Arial" w:cs="Arial"/>
-            <w:noProof/>
-            <w:webHidden/>
-          </w:rPr>
-          <w:fldChar w:fldCharType="end"/>
-        </w:r>
-      </w:hyperlink>
-    </w:p>
-    <w:p>
-      <w:pPr>
-        <w:pStyle w:val="ndicedeilustraes"/>
-        <w:tabs>
-          <w:tab w:val="right" w:leader="dot" w:pos="9060"/>
-        </w:tabs>
-        <w:rPr>
-          <w:rFonts w:ascii="Arial" w:hAnsi="Arial" w:cs="Arial"/>
-          <w:noProof/>
-        </w:rPr>
-      </w:pPr>
-      <w:hyperlink w:anchor="_Toc211799359" w:history="1">
-        <w:r>
-          <w:rPr>
-            <w:rStyle w:val="Hiperligao"/>
-            <w:rFonts w:ascii="Arial" w:hAnsi="Arial" w:cs="Arial"/>
-            <w:noProof/>
-          </w:rPr>
-          <w:t>Figura 5 Exemplo Period 3 Pulsar</w:t>
-        </w:r>
-        <w:r>
-          <w:rPr>
-            <w:rFonts w:ascii="Arial" w:hAnsi="Arial" w:cs="Arial"/>
-            <w:noProof/>
-            <w:webHidden/>
-          </w:rPr>
-          <w:tab/>
-        </w:r>
-        <w:r>
-          <w:rPr>
-            <w:rFonts w:ascii="Arial" w:hAnsi="Arial" w:cs="Arial"/>
-            <w:noProof/>
-            <w:webHidden/>
-          </w:rPr>
-          <w:fldChar w:fldCharType="begin"/>
-        </w:r>
-        <w:r>
-          <w:rPr>
-            <w:rFonts w:ascii="Arial" w:hAnsi="Arial" w:cs="Arial"/>
-            <w:noProof/>
-            <w:webHidden/>
-          </w:rPr>
-          <w:instrText xml:space="preserve"> PAGEREF _Toc211799359 \h </w:instrText>
-        </w:r>
-        <w:r>
-          <w:rPr>
-            <w:rFonts w:ascii="Arial" w:hAnsi="Arial" w:cs="Arial"/>
-            <w:noProof/>
-            <w:webHidden/>
-          </w:rPr>
-        </w:r>
-        <w:r>
-          <w:rPr>
-            <w:rFonts w:ascii="Arial" w:hAnsi="Arial" w:cs="Arial"/>
-            <w:noProof/>
-            <w:webHidden/>
-          </w:rPr>
-          <w:fldChar w:fldCharType="separate"/>
-        </w:r>
-        <w:r>
-          <w:rPr>
-            <w:rFonts w:ascii="Arial" w:hAnsi="Arial" w:cs="Arial"/>
-            <w:noProof/>
-            <w:webHidden/>
-          </w:rPr>
-          <w:t>10</w:t>
-        </w:r>
-        <w:r>
-          <w:rPr>
-            <w:rFonts w:ascii="Arial" w:hAnsi="Arial" w:cs="Arial"/>
-            <w:noProof/>
-            <w:webHidden/>
-          </w:rPr>
-          <w:fldChar w:fldCharType="end"/>
-        </w:r>
-      </w:hyperlink>
-    </w:p>
-    <w:p>
-      <w:pPr>
-        <w:pStyle w:val="ndicedeilustraes"/>
-        <w:tabs>
-          <w:tab w:val="right" w:leader="dot" w:pos="9060"/>
-        </w:tabs>
-        <w:rPr>
-          <w:rFonts w:ascii="Arial" w:hAnsi="Arial" w:cs="Arial"/>
-          <w:noProof/>
-        </w:rPr>
-      </w:pPr>
-      <w:hyperlink w:anchor="_Toc211799360" w:history="1">
-        <w:r>
-          <w:rPr>
-            <w:rStyle w:val="Hiperligao"/>
-            <w:rFonts w:ascii="Arial" w:hAnsi="Arial" w:cs="Arial"/>
-            <w:noProof/>
-          </w:rPr>
-          <w:t>Figura 6 ramificação do ponto</w:t>
-        </w:r>
-        <w:r>
-          <w:rPr>
-            <w:rFonts w:ascii="Arial" w:hAnsi="Arial" w:cs="Arial"/>
-            <w:noProof/>
-            <w:webHidden/>
-          </w:rPr>
-          <w:tab/>
-        </w:r>
-        <w:r>
-          <w:rPr>
-            <w:rFonts w:ascii="Arial" w:hAnsi="Arial" w:cs="Arial"/>
-            <w:noProof/>
-            <w:webHidden/>
-          </w:rPr>
-          <w:fldChar w:fldCharType="begin"/>
-        </w:r>
-        <w:r>
-          <w:rPr>
-            <w:rFonts w:ascii="Arial" w:hAnsi="Arial" w:cs="Arial"/>
-            <w:noProof/>
-            <w:webHidden/>
-          </w:rPr>
-          <w:instrText xml:space="preserve"> PAGEREF _Toc211799360 \h </w:instrText>
-        </w:r>
-        <w:r>
-          <w:rPr>
-            <w:rFonts w:ascii="Arial" w:hAnsi="Arial" w:cs="Arial"/>
-            <w:noProof/>
-            <w:webHidden/>
-          </w:rPr>
-        </w:r>
-        <w:r>
-          <w:rPr>
-            <w:rFonts w:ascii="Arial" w:hAnsi="Arial" w:cs="Arial"/>
-            <w:noProof/>
-            <w:webHidden/>
-          </w:rPr>
-          <w:fldChar w:fldCharType="separate"/>
-        </w:r>
-        <w:r>
-          <w:rPr>
-            <w:rFonts w:ascii="Arial" w:hAnsi="Arial" w:cs="Arial"/>
-            <w:noProof/>
-            <w:webHidden/>
-          </w:rPr>
-          <w:t>13</w:t>
-        </w:r>
-        <w:r>
-          <w:rPr>
-            <w:rFonts w:ascii="Arial" w:hAnsi="Arial" w:cs="Arial"/>
-            <w:noProof/>
-            <w:webHidden/>
-          </w:rPr>
-          <w:fldChar w:fldCharType="end"/>
-        </w:r>
-      </w:hyperlink>
-    </w:p>
-    <w:p>
-      <w:pPr>
-        <w:pStyle w:val="ndicedeilustraes"/>
-        <w:tabs>
-          <w:tab w:val="right" w:leader="dot" w:pos="9060"/>
-        </w:tabs>
-        <w:rPr>
-          <w:rFonts w:ascii="Arial" w:hAnsi="Arial" w:cs="Arial"/>
-          <w:noProof/>
-        </w:rPr>
-      </w:pPr>
-      <w:hyperlink w:anchor="_Toc211799361" w:history="1">
-        <w:r>
-          <w:rPr>
-            <w:rStyle w:val="Hiperligao"/>
-            <w:rFonts w:ascii="Arial" w:hAnsi="Arial" w:cs="Arial"/>
-            <w:noProof/>
-          </w:rPr>
-          <w:t>Figura 7 ramificação do Circle</w:t>
-        </w:r>
-        <w:r>
-          <w:rPr>
-            <w:rFonts w:ascii="Arial" w:hAnsi="Arial" w:cs="Arial"/>
-            <w:noProof/>
-            <w:webHidden/>
-          </w:rPr>
-          <w:tab/>
-        </w:r>
-        <w:r>
-          <w:rPr>
-            <w:rFonts w:ascii="Arial" w:hAnsi="Arial" w:cs="Arial"/>
-            <w:noProof/>
-            <w:webHidden/>
-          </w:rPr>
-          <w:fldChar w:fldCharType="begin"/>
-        </w:r>
-        <w:r>
-          <w:rPr>
-            <w:rFonts w:ascii="Arial" w:hAnsi="Arial" w:cs="Arial"/>
-            <w:noProof/>
-            <w:webHidden/>
-          </w:rPr>
-          <w:instrText xml:space="preserve"> PAGEREF _Toc211799361 \h </w:instrText>
-        </w:r>
-        <w:r>
-          <w:rPr>
-            <w:rFonts w:ascii="Arial" w:hAnsi="Arial" w:cs="Arial"/>
-            <w:noProof/>
-            <w:webHidden/>
-          </w:rPr>
-        </w:r>
-        <w:r>
-          <w:rPr>
-            <w:rFonts w:ascii="Arial" w:hAnsi="Arial" w:cs="Arial"/>
-            <w:noProof/>
-            <w:webHidden/>
-          </w:rPr>
-          <w:fldChar w:fldCharType="separate"/>
-        </w:r>
-        <w:r>
-          <w:rPr>
-            <w:rFonts w:ascii="Arial" w:hAnsi="Arial" w:cs="Arial"/>
-            <w:noProof/>
-            <w:webHidden/>
-          </w:rPr>
-          <w:t>13</w:t>
-        </w:r>
-        <w:r>
-          <w:rPr>
-            <w:rFonts w:ascii="Arial" w:hAnsi="Arial" w:cs="Arial"/>
-            <w:noProof/>
-            <w:webHidden/>
-          </w:rPr>
-          <w:fldChar w:fldCharType="end"/>
-        </w:r>
-      </w:hyperlink>
-    </w:p>
-    <w:p>
-      <w:pPr>
-        <w:pStyle w:val="ndicedeilustraes"/>
-        <w:tabs>
-          <w:tab w:val="right" w:leader="dot" w:pos="9060"/>
-        </w:tabs>
-        <w:rPr>
-          <w:rFonts w:ascii="Arial" w:hAnsi="Arial" w:cs="Arial"/>
-          <w:noProof/>
-        </w:rPr>
-      </w:pPr>
-      <w:hyperlink w:anchor="_Toc211799362" w:history="1">
-        <w:r>
-          <w:rPr>
-            <w:rStyle w:val="Hiperligao"/>
-            <w:rFonts w:ascii="Arial" w:hAnsi="Arial" w:cs="Arial"/>
-            <w:noProof/>
-          </w:rPr>
-          <w:t>Figura 8 ramificação da Line</w:t>
-        </w:r>
-        <w:r>
-          <w:rPr>
-            <w:rFonts w:ascii="Arial" w:hAnsi="Arial" w:cs="Arial"/>
-            <w:noProof/>
-            <w:webHidden/>
-          </w:rPr>
-          <w:tab/>
-        </w:r>
-        <w:r>
-          <w:rPr>
-            <w:rFonts w:ascii="Arial" w:hAnsi="Arial" w:cs="Arial"/>
-            <w:noProof/>
-            <w:webHidden/>
-          </w:rPr>
-          <w:fldChar w:fldCharType="begin"/>
-        </w:r>
-        <w:r>
-          <w:rPr>
-            <w:rFonts w:ascii="Arial" w:hAnsi="Arial" w:cs="Arial"/>
-            <w:noProof/>
-            <w:webHidden/>
-          </w:rPr>
-          <w:instrText xml:space="preserve"> PAGEREF _Toc211799362 \h </w:instrText>
-        </w:r>
-        <w:r>
-          <w:rPr>
-            <w:rFonts w:ascii="Arial" w:hAnsi="Arial" w:cs="Arial"/>
-            <w:noProof/>
-            <w:webHidden/>
-          </w:rPr>
-        </w:r>
-        <w:r>
-          <w:rPr>
-            <w:rFonts w:ascii="Arial" w:hAnsi="Arial" w:cs="Arial"/>
-            <w:noProof/>
-            <w:webHidden/>
-          </w:rPr>
-          <w:fldChar w:fldCharType="separate"/>
-        </w:r>
-        <w:r>
-          <w:rPr>
-            <w:rFonts w:ascii="Arial" w:hAnsi="Arial" w:cs="Arial"/>
-            <w:noProof/>
-            <w:webHidden/>
-          </w:rPr>
-          <w:t>14</w:t>
-        </w:r>
-        <w:r>
-          <w:rPr>
-            <w:rFonts w:ascii="Arial" w:hAnsi="Arial" w:cs="Arial"/>
-            <w:noProof/>
-            <w:webHidden/>
-          </w:rPr>
-          <w:fldChar w:fldCharType="end"/>
-        </w:r>
-      </w:hyperlink>
-    </w:p>
-    <w:p>
-      <w:pPr>
-        <w:pStyle w:val="ndicedeilustraes"/>
-        <w:tabs>
-          <w:tab w:val="right" w:leader="dot" w:pos="9060"/>
-        </w:tabs>
-        <w:rPr>
-          <w:rFonts w:ascii="Arial" w:hAnsi="Arial" w:cs="Arial"/>
-          <w:noProof/>
-        </w:rPr>
-      </w:pPr>
-      <w:hyperlink w:anchor="_Toc211799363" w:history="1">
-        <w:r>
-          <w:rPr>
-            <w:rStyle w:val="Hiperligao"/>
-            <w:rFonts w:ascii="Arial" w:hAnsi="Arial" w:cs="Arial"/>
-            <w:noProof/>
-          </w:rPr>
-          <w:t>Figura 9 Ramificação do Square</w:t>
-        </w:r>
-        <w:r>
-          <w:rPr>
-            <w:rFonts w:ascii="Arial" w:hAnsi="Arial" w:cs="Arial"/>
-            <w:noProof/>
-            <w:webHidden/>
-          </w:rPr>
-          <w:tab/>
-        </w:r>
-        <w:r>
-          <w:rPr>
-            <w:rFonts w:ascii="Arial" w:hAnsi="Arial" w:cs="Arial"/>
-            <w:noProof/>
-            <w:webHidden/>
-          </w:rPr>
-          <w:fldChar w:fldCharType="begin"/>
-        </w:r>
-        <w:r>
-          <w:rPr>
-            <w:rFonts w:ascii="Arial" w:hAnsi="Arial" w:cs="Arial"/>
-            <w:noProof/>
-            <w:webHidden/>
-          </w:rPr>
-          <w:instrText xml:space="preserve"> PAGEREF _Toc211799363 \h </w:instrText>
-        </w:r>
-        <w:r>
-          <w:rPr>
-            <w:rFonts w:ascii="Arial" w:hAnsi="Arial" w:cs="Arial"/>
-            <w:noProof/>
-            <w:webHidden/>
-          </w:rPr>
-        </w:r>
-        <w:r>
-          <w:rPr>
-            <w:rFonts w:ascii="Arial" w:hAnsi="Arial" w:cs="Arial"/>
-            <w:noProof/>
-            <w:webHidden/>
-          </w:rPr>
-          <w:fldChar w:fldCharType="separate"/>
-        </w:r>
-        <w:r>
-          <w:rPr>
-            <w:rFonts w:ascii="Arial" w:hAnsi="Arial" w:cs="Arial"/>
-            <w:noProof/>
-            <w:webHidden/>
-          </w:rPr>
-          <w:t>14</w:t>
-        </w:r>
-        <w:r>
-          <w:rPr>
-            <w:rFonts w:ascii="Arial" w:hAnsi="Arial" w:cs="Arial"/>
-            <w:noProof/>
-            <w:webHidden/>
-          </w:rPr>
-          <w:fldChar w:fldCharType="end"/>
-        </w:r>
-      </w:hyperlink>
     </w:p>
     <w:p>
       <w:pPr>
@@ -2865,6 +2239,7 @@
       <w:r>
         <w:rPr>
           <w:rFonts w:asciiTheme="majorHAnsi" w:hAnsiTheme="majorHAnsi" w:cstheme="majorHAnsi"/>
+          <w:noProof/>
         </w:rPr>
         <w:drawing>
           <wp:inline distT="0" distB="0" distL="0" distR="0" wp14:anchorId="6C81E51E" wp14:editId="4C06DF32">
@@ -3100,96 +2475,73 @@
         <w:rPr>
           <w:rFonts w:asciiTheme="majorHAnsi" w:hAnsiTheme="majorHAnsi" w:cstheme="majorHAnsi"/>
         </w:rPr>
-        <w:t>Para testes da nossa rede criada, d</w:t>
-      </w:r>
-      <w:r>
-        <w:rPr>
-          <w:rFonts w:asciiTheme="majorHAnsi" w:hAnsiTheme="majorHAnsi" w:cstheme="majorHAnsi"/>
-        </w:rPr>
-        <w:t xml:space="preserve">esenvolvemos </w:t>
-      </w:r>
-      <w:r>
-        <w:rPr>
-          <w:rFonts w:asciiTheme="majorHAnsi" w:hAnsiTheme="majorHAnsi" w:cstheme="majorHAnsi"/>
-        </w:rPr>
-        <w:t xml:space="preserve">uma App/Teste para validar a navegação de um </w:t>
-      </w:r>
-      <w:r>
-        <w:rPr>
-          <w:rFonts w:asciiTheme="majorHAnsi" w:hAnsiTheme="majorHAnsi" w:cstheme="majorHAnsi"/>
-        </w:rPr>
-        <w:t>veículo</w:t>
-      </w:r>
-      <w:r>
-        <w:rPr>
-          <w:rFonts w:asciiTheme="majorHAnsi" w:hAnsiTheme="majorHAnsi" w:cstheme="majorHAnsi"/>
-        </w:rPr>
-        <w:t xml:space="preserve"> “CarWanderApp.java”</w:t>
-      </w:r>
-      <w:r>
-        <w:rPr>
-          <w:rFonts w:asciiTheme="majorHAnsi" w:hAnsiTheme="majorHAnsi" w:cstheme="majorHAnsi"/>
-        </w:rPr>
-        <w:t xml:space="preserve">, de forma aleatória, pelas nossos nós criados </w:t>
-      </w:r>
-      <w:r>
-        <w:rPr>
-          <w:rFonts w:asciiTheme="majorHAnsi" w:hAnsiTheme="majorHAnsi" w:cstheme="majorHAnsi"/>
-        </w:rPr>
-        <w:t>da nossa cidade.</w:t>
-      </w:r>
-    </w:p>
-    <w:p>
-      <w:pPr>
-        <w:rPr>
-          <w:rFonts w:asciiTheme="majorHAnsi" w:hAnsiTheme="majorHAnsi" w:cstheme="majorHAnsi"/>
-        </w:rPr>
-      </w:pPr>
-    </w:p>
-    <w:p>
-      <w:pPr>
-        <w:rPr>
-          <w:rFonts w:asciiTheme="majorHAnsi" w:hAnsiTheme="majorHAnsi" w:cstheme="majorHAnsi"/>
-        </w:rPr>
-      </w:pPr>
-      <w:r>
-        <w:rPr>
-          <w:rFonts w:asciiTheme="majorHAnsi" w:hAnsiTheme="majorHAnsi" w:cstheme="majorHAnsi"/>
-        </w:rPr>
-        <w:t>No desenvolvimento deste agente simples, restringimos o seu deslocamento num espaço não continuo livre. Esse espaço é o grafo de estradas gerado a partir do fractal desenhado</w:t>
-      </w:r>
-      <w:r>
-        <w:rPr>
-          <w:rFonts w:asciiTheme="majorHAnsi" w:hAnsiTheme="majorHAnsi" w:cstheme="majorHAnsi"/>
-        </w:rPr>
-        <w:t>, onde os nós representam interseções ou pontos sem saída e as arestas correspondem a segmentos de estrada.</w:t>
-      </w:r>
-    </w:p>
-    <w:p>
-      <w:pPr>
-        <w:rPr>
-          <w:rFonts w:asciiTheme="majorHAnsi" w:hAnsiTheme="majorHAnsi" w:cstheme="majorHAnsi"/>
-        </w:rPr>
-      </w:pPr>
-    </w:p>
-    <w:p>
-      <w:r>
-        <w:rPr>
-          <w:rFonts w:asciiTheme="majorHAnsi" w:hAnsiTheme="majorHAnsi" w:cstheme="majorHAnsi"/>
-        </w:rPr>
-        <w:t xml:space="preserve">Para garantir a deslocação correta do </w:t>
-      </w:r>
-      <w:r>
-        <w:rPr>
-          <w:rFonts w:asciiTheme="majorHAnsi" w:hAnsiTheme="majorHAnsi" w:cstheme="majorHAnsi"/>
-        </w:rPr>
-        <w:t>veículo</w:t>
-      </w:r>
-      <w:r>
-        <w:rPr>
-          <w:rFonts w:asciiTheme="majorHAnsi" w:hAnsiTheme="majorHAnsi" w:cstheme="majorHAnsi"/>
-        </w:rPr>
-        <w:t xml:space="preserve">, decidi criar uma classe </w:t>
+        <w:t xml:space="preserve">Para testes da nossa rede criada, </w:t>
+      </w:r>
+      <w:r>
+        <w:rPr>
+          <w:rFonts w:asciiTheme="majorHAnsi" w:hAnsiTheme="majorHAnsi" w:cstheme="majorHAnsi"/>
+        </w:rPr>
+        <w:t>optamos por implementar um agente autónomo (Boid) e uma App/Teste para validar a navegação de um agente, o veiculo, pelos nossos nós criados da nossa cidade.</w:t>
+      </w:r>
+    </w:p>
+    <w:p>
+      <w:pPr>
+        <w:rPr>
+          <w:rFonts w:asciiTheme="majorHAnsi" w:hAnsiTheme="majorHAnsi" w:cstheme="majorHAnsi"/>
+        </w:rPr>
+      </w:pPr>
+    </w:p>
+    <w:p>
+      <w:pPr>
+        <w:pStyle w:val="Ttulo2"/>
+      </w:pPr>
+      <w:r>
+        <w:t>C</w:t>
+      </w:r>
+      <w:r>
+        <w:t xml:space="preserve">. </w:t>
+      </w:r>
+      <w:r>
+        <w:t>Agentes Autónomos e Teste do Grafo</w:t>
+      </w:r>
+    </w:p>
+    <w:p>
+      <w:pPr>
+        <w:pStyle w:val="NormalWeb"/>
+        <w:jc w:val="both"/>
+        <w:rPr>
+          <w:rFonts w:asciiTheme="majorHAnsi" w:hAnsiTheme="majorHAnsi" w:cstheme="majorHAnsi"/>
+        </w:rPr>
+      </w:pPr>
+      <w:r>
+        <w:rPr>
+          <w:rFonts w:asciiTheme="majorHAnsi" w:hAnsiTheme="majorHAnsi" w:cstheme="majorHAnsi"/>
+        </w:rPr>
+        <w:t xml:space="preserve">Para validar a </w:t>
+      </w:r>
+      <w:r>
+        <w:rPr>
+          <w:rFonts w:asciiTheme="majorHAnsi" w:hAnsiTheme="majorHAnsi" w:cstheme="majorHAnsi"/>
+        </w:rPr>
+        <w:t>navegação</w:t>
+      </w:r>
+      <w:r>
+        <w:rPr>
+          <w:rFonts w:asciiTheme="majorHAnsi" w:hAnsiTheme="majorHAnsi" w:cstheme="majorHAnsi"/>
+        </w:rPr>
+        <w:t xml:space="preserve"> </w:t>
+      </w:r>
+      <w:r>
+        <w:rPr>
+          <w:rFonts w:asciiTheme="majorHAnsi" w:hAnsiTheme="majorHAnsi" w:cstheme="majorHAnsi"/>
+        </w:rPr>
+        <w:t>pelo</w:t>
+      </w:r>
+      <w:r>
+        <w:rPr>
+          <w:rFonts w:asciiTheme="majorHAnsi" w:hAnsiTheme="majorHAnsi" w:cstheme="majorHAnsi"/>
+        </w:rPr>
+        <w:t xml:space="preserve"> grafo urbano gerado a partir do fractal, foi desenvolvido um agente autónomo simples do tipo </w:t>
       </w:r>
       <w:r>
         <w:rPr>
@@ -3201,7 +2553,7 @@
         <w:rPr>
           <w:rFonts w:asciiTheme="majorHAnsi" w:hAnsiTheme="majorHAnsi" w:cstheme="majorHAnsi"/>
         </w:rPr>
-        <w:t>RoadCar</w:t>
+        <w:t>Boid</w:t>
       </w:r>
       <w:r>
         <w:rPr>
@@ -3213,37 +2565,7 @@
         <w:rPr>
           <w:rFonts w:asciiTheme="majorHAnsi" w:hAnsiTheme="majorHAnsi" w:cstheme="majorHAnsi"/>
         </w:rPr>
-        <w:t xml:space="preserve">, dentro do package “aa” (Agentes </w:t>
-      </w:r>
-      <w:r>
-        <w:rPr>
-          <w:rFonts w:asciiTheme="majorHAnsi" w:hAnsiTheme="majorHAnsi" w:cstheme="majorHAnsi"/>
-        </w:rPr>
-        <w:t>Autónomos</w:t>
-      </w:r>
-      <w:r>
-        <w:rPr>
-          <w:rFonts w:asciiTheme="majorHAnsi" w:hAnsiTheme="majorHAnsi" w:cstheme="majorHAnsi"/>
-        </w:rPr>
-        <w:t>). Nesta classe o</w:t>
-      </w:r>
-      <w:r>
-        <w:rPr>
-          <w:rFonts w:asciiTheme="majorHAnsi" w:hAnsiTheme="majorHAnsi" w:cstheme="majorHAnsi"/>
-        </w:rPr>
-        <w:t xml:space="preserve"> agente executa um</w:t>
-      </w:r>
-      <w:r>
-        <w:rPr>
-          <w:rFonts w:asciiTheme="majorHAnsi" w:hAnsiTheme="majorHAnsi" w:cstheme="majorHAnsi"/>
-        </w:rPr>
-        <w:t xml:space="preserve">a deslocação </w:t>
-      </w:r>
-      <w:r>
-        <w:rPr>
-          <w:rFonts w:asciiTheme="majorHAnsi" w:hAnsiTheme="majorHAnsi" w:cstheme="majorHAnsi"/>
-        </w:rPr>
-        <w:t xml:space="preserve">sobre a </w:t>
+        <w:t xml:space="preserve">, denominado </w:t>
       </w:r>
       <w:r>
         <w:rPr>
@@ -3255,6 +2577,36 @@
         <w:rPr>
           <w:rFonts w:asciiTheme="majorHAnsi" w:hAnsiTheme="majorHAnsi" w:cstheme="majorHAnsi"/>
         </w:rPr>
+        <w:t>WanderAgent</w:t>
+      </w:r>
+      <w:r>
+        <w:rPr>
+          <w:rFonts w:asciiTheme="majorHAnsi" w:hAnsiTheme="majorHAnsi" w:cstheme="majorHAnsi"/>
+        </w:rPr>
+        <w:t>”</w:t>
+      </w:r>
+      <w:r>
+        <w:rPr>
+          <w:rFonts w:asciiTheme="majorHAnsi" w:hAnsiTheme="majorHAnsi" w:cstheme="majorHAnsi"/>
+        </w:rPr>
+        <w:t>, com base nas classes desenvolvidas nas aulas práticas (“Boid.java”, “Body.java”, “Mover.java”)</w:t>
+      </w:r>
+      <w:r>
+        <w:rPr>
+          <w:rFonts w:asciiTheme="majorHAnsi" w:hAnsiTheme="majorHAnsi" w:cstheme="majorHAnsi"/>
+        </w:rPr>
+        <w:t xml:space="preserve">. Este agente desloca-se sobre a </w:t>
+      </w:r>
+      <w:r>
+        <w:rPr>
+          <w:rFonts w:asciiTheme="majorHAnsi" w:hAnsiTheme="majorHAnsi" w:cstheme="majorHAnsi"/>
+        </w:rPr>
+        <w:t>“</w:t>
+      </w:r>
+      <w:r>
+        <w:rPr>
+          <w:rFonts w:asciiTheme="majorHAnsi" w:hAnsiTheme="majorHAnsi" w:cstheme="majorHAnsi"/>
+        </w:rPr>
         <w:t>RoadNetwork</w:t>
       </w:r>
       <w:r>
@@ -3267,7 +2619,64 @@
         <w:rPr>
           <w:rFonts w:asciiTheme="majorHAnsi" w:hAnsiTheme="majorHAnsi" w:cstheme="majorHAnsi"/>
         </w:rPr>
-        <w:t>, deslocando-se entre nós adjacentes e escolhendo um novo vizinho ao chegar a cada interseção.</w:t>
+        <w:t>, um grafo onde os nós representam interseções e as arestas correspondem a segmentos de estrada.</w:t>
+      </w:r>
+    </w:p>
+    <w:p>
+      <w:pPr>
+        <w:pStyle w:val="NormalWeb"/>
+        <w:jc w:val="both"/>
+        <w:rPr>
+          <w:rFonts w:asciiTheme="majorHAnsi" w:hAnsiTheme="majorHAnsi" w:cstheme="majorHAnsi"/>
+        </w:rPr>
+      </w:pPr>
+      <w:r>
+        <w:rPr>
+          <w:rFonts w:asciiTheme="majorHAnsi" w:hAnsiTheme="majorHAnsi" w:cstheme="majorHAnsi"/>
+        </w:rPr>
+        <w:t xml:space="preserve">Embora o espaço de navegação seja discreto (grafo), o movimento do agente é contínuo e físico, baseado nas leis clássicas de agentes autónomos. O WanderAgent </w:t>
+      </w:r>
+      <w:r>
+        <w:rPr>
+          <w:rFonts w:asciiTheme="majorHAnsi" w:hAnsiTheme="majorHAnsi" w:cstheme="majorHAnsi"/>
+        </w:rPr>
+        <w:t>d</w:t>
+      </w:r>
+      <w:r>
+        <w:rPr>
+          <w:rFonts w:asciiTheme="majorHAnsi" w:hAnsiTheme="majorHAnsi" w:cstheme="majorHAnsi"/>
+        </w:rPr>
+        <w:t>a sua posição e velocidade</w:t>
+      </w:r>
+      <w:r>
+        <w:rPr>
+          <w:rFonts w:asciiTheme="majorHAnsi" w:hAnsiTheme="majorHAnsi" w:cstheme="majorHAnsi"/>
+        </w:rPr>
+        <w:t xml:space="preserve"> gera um movimento </w:t>
+      </w:r>
+      <w:r>
+        <w:rPr>
+          <w:rFonts w:asciiTheme="majorHAnsi" w:hAnsiTheme="majorHAnsi" w:cstheme="majorHAnsi"/>
+        </w:rPr>
+        <w:t>resulta</w:t>
+      </w:r>
+      <w:r>
+        <w:rPr>
+          <w:rFonts w:asciiTheme="majorHAnsi" w:hAnsiTheme="majorHAnsi" w:cstheme="majorHAnsi"/>
+        </w:rPr>
+        <w:t>nte</w:t>
+      </w:r>
+      <w:r>
+        <w:rPr>
+          <w:rFonts w:asciiTheme="majorHAnsi" w:hAnsiTheme="majorHAnsi" w:cstheme="majorHAnsi"/>
+        </w:rPr>
+        <w:t xml:space="preserve"> da integração temporal de forças, permitindo um</w:t>
+      </w:r>
+      <w:r>
+        <w:rPr>
+          <w:rFonts w:asciiTheme="majorHAnsi" w:hAnsiTheme="majorHAnsi" w:cstheme="majorHAnsi"/>
+        </w:rPr>
+        <w:t>a</w:t>
       </w:r>
       <w:r>
         <w:rPr>
@@ -3279,7 +2688,75 @@
         <w:rPr>
           <w:rFonts w:asciiTheme="majorHAnsi" w:hAnsiTheme="majorHAnsi" w:cstheme="majorHAnsi"/>
         </w:rPr>
-        <w:t>O movimento do veículo é restrito às estradas através de interpolação linear ao longo de cada segmento, evitando atalhos fora da rede:</w:t>
+        <w:t>movimentação</w:t>
+      </w:r>
+      <w:r>
+        <w:rPr>
+          <w:rFonts w:asciiTheme="majorHAnsi" w:hAnsiTheme="majorHAnsi" w:cstheme="majorHAnsi"/>
+        </w:rPr>
+        <w:t xml:space="preserve"> mais natural e coerente com os modelos estudados na unidade curricular.</w:t>
+      </w:r>
+    </w:p>
+    <w:p>
+      <w:pPr>
+        <w:pStyle w:val="NormalWeb"/>
+        <w:jc w:val="both"/>
+        <w:rPr>
+          <w:rFonts w:asciiTheme="majorHAnsi" w:hAnsiTheme="majorHAnsi" w:cstheme="majorHAnsi"/>
+        </w:rPr>
+      </w:pPr>
+      <w:r>
+        <w:rPr>
+          <w:rFonts w:asciiTheme="majorHAnsi" w:hAnsiTheme="majorHAnsi" w:cstheme="majorHAnsi"/>
+        </w:rPr>
+        <w:t xml:space="preserve">O agente seleciona um nó adjacente como destino e gera uma força de </w:t>
+      </w:r>
+      <w:proofErr w:type="spellStart"/>
+      <w:r>
+        <w:rPr>
+          <w:rFonts w:asciiTheme="majorHAnsi" w:hAnsiTheme="majorHAnsi" w:cstheme="majorHAnsi"/>
+        </w:rPr>
+        <w:t>steering</w:t>
+      </w:r>
+      <w:proofErr w:type="spellEnd"/>
+      <w:r>
+        <w:rPr>
+          <w:rFonts w:asciiTheme="majorHAnsi" w:hAnsiTheme="majorHAnsi" w:cstheme="majorHAnsi"/>
+        </w:rPr>
+        <w:t xml:space="preserve"> do tipo </w:t>
+      </w:r>
+      <w:r>
+        <w:rPr>
+          <w:rFonts w:asciiTheme="majorHAnsi" w:hAnsiTheme="majorHAnsi" w:cstheme="majorHAnsi"/>
+        </w:rPr>
+        <w:t>“</w:t>
+      </w:r>
+      <w:proofErr w:type="spellStart"/>
+      <w:r>
+        <w:rPr>
+          <w:rFonts w:asciiTheme="majorHAnsi" w:hAnsiTheme="majorHAnsi" w:cstheme="majorHAnsi"/>
+        </w:rPr>
+        <w:t>arrive</w:t>
+      </w:r>
+      <w:proofErr w:type="spellEnd"/>
+      <w:r>
+        <w:rPr>
+          <w:rFonts w:asciiTheme="majorHAnsi" w:hAnsiTheme="majorHAnsi" w:cstheme="majorHAnsi"/>
+        </w:rPr>
+        <w:t>”</w:t>
+      </w:r>
+      <w:r>
+        <w:rPr>
+          <w:rFonts w:asciiTheme="majorHAnsi" w:hAnsiTheme="majorHAnsi" w:cstheme="majorHAnsi"/>
+        </w:rPr>
+        <w:t xml:space="preserve">, que o orienta suavemente em direção a esse alvo. À medida que o agente se </w:t>
+      </w:r>
+      <w:r>
+        <w:rPr>
+          <w:rFonts w:asciiTheme="majorHAnsi" w:hAnsiTheme="majorHAnsi" w:cstheme="majorHAnsi"/>
+        </w:rPr>
+        <w:lastRenderedPageBreak/>
+        <w:t>aproxima do nó, a sua velocidade diminui gradualmente, evitando mudanças bruscas de direção ou paragens instantâneas.</w:t>
       </w:r>
     </w:p>
     <w:p>
@@ -3288,160 +2765,179 @@
         <w:shd w:val="clear" w:color="auto" w:fill="1E1F22"/>
         <w:rPr>
           <w:color w:val="BCBEC4"/>
-        </w:rPr>
-      </w:pPr>
+          <w:lang w:val="en-US"/>
+        </w:rPr>
+      </w:pPr>
+      <w:r>
+        <w:rPr>
+          <w:color w:val="7A7E85"/>
+          <w:lang w:val="en-US"/>
+        </w:rPr>
+        <w:t>// steering para o nó destino (arrive)</w:t>
+      </w:r>
+      <w:r>
+        <w:rPr>
+          <w:color w:val="7A7E85"/>
+          <w:lang w:val="en-US"/>
+        </w:rPr>
+        <w:br/>
+      </w:r>
       <w:r>
         <w:rPr>
           <w:color w:val="BCBEC4"/>
-        </w:rPr>
-        <w:t xml:space="preserve">Node a = </w:t>
-      </w:r>
-      <w:proofErr w:type="spellStart"/>
+          <w:lang w:val="en-US"/>
+        </w:rPr>
+        <w:t>PVector steer = arrive(b.</w:t>
+      </w:r>
       <w:r>
         <w:rPr>
           <w:color w:val="C77DBB"/>
-        </w:rPr>
-        <w:t>net</w:t>
+          <w:lang w:val="en-US"/>
+        </w:rPr>
+        <w:t>pos</w:t>
       </w:r>
       <w:r>
         <w:rPr>
           <w:color w:val="BCBEC4"/>
-        </w:rPr>
-        <w:t>.</w:t>
+          <w:lang w:val="en-US"/>
+        </w:rPr>
+        <w:t>);</w:t>
+      </w:r>
+      <w:r>
+        <w:rPr>
+          <w:color w:val="BCBEC4"/>
+          <w:lang w:val="en-US"/>
+        </w:rPr>
+        <w:br/>
+        <w:t>applyForce(steer);</w:t>
+      </w:r>
+      <w:r>
+        <w:rPr>
+          <w:color w:val="BCBEC4"/>
+          <w:lang w:val="en-US"/>
+        </w:rPr>
+        <w:br/>
+      </w:r>
+      <w:r>
+        <w:rPr>
+          <w:color w:val="BCBEC4"/>
+          <w:lang w:val="en-US"/>
+        </w:rPr>
+        <w:br/>
+      </w:r>
+      <w:r>
+        <w:rPr>
+          <w:color w:val="7A7E85"/>
+          <w:lang w:val="en-US"/>
+        </w:rPr>
+        <w:t>// mover com a fisica</w:t>
+      </w:r>
+      <w:r>
+        <w:rPr>
+          <w:color w:val="7A7E85"/>
+          <w:lang w:val="en-US"/>
+        </w:rPr>
+        <w:br/>
+      </w:r>
+      <w:r>
+        <w:rPr>
+          <w:color w:val="BCBEC4"/>
+          <w:lang w:val="en-US"/>
+        </w:rPr>
+        <w:t>move(dt);</w:t>
+      </w:r>
+    </w:p>
+    <w:p>
+      <w:pPr>
+        <w:pStyle w:val="NormalWeb"/>
+        <w:jc w:val="both"/>
+        <w:rPr>
+          <w:rFonts w:asciiTheme="majorHAnsi" w:hAnsiTheme="majorHAnsi" w:cstheme="majorHAnsi"/>
+        </w:rPr>
+      </w:pPr>
+      <w:r>
+        <w:rPr>
+          <w:rFonts w:asciiTheme="majorHAnsi" w:hAnsiTheme="majorHAnsi" w:cstheme="majorHAnsi"/>
+        </w:rPr>
+        <w:t>Este processo corresponde ao modelo clássico de Reynolds, onde a aceleração resulta da diferença entre a velocidade desejada e a velocidade atual do agente.</w:t>
+      </w:r>
+    </w:p>
+    <w:p>
+      <w:pPr>
+        <w:rPr>
+          <w:rFonts w:asciiTheme="majorHAnsi" w:hAnsiTheme="majorHAnsi" w:cstheme="majorHAnsi"/>
+        </w:rPr>
+      </w:pPr>
+      <w:r>
+        <w:rPr>
+          <w:rFonts w:asciiTheme="majorHAnsi" w:hAnsiTheme="majorHAnsi" w:cstheme="majorHAnsi"/>
+        </w:rPr>
+        <w:t>Para garantir que o agente permanece sobre as estradas do grafo sem perder naturalidade no movimento, foi introduzida uma força adicional que o atrai para o ponto mais próximo do segmento de estrada atual. Esta abordagem evita desvios excessivos, mantendo o agente “colado” à estrada de forma contínua e estável.</w:t>
+      </w:r>
+    </w:p>
+    <w:p>
+      <w:pPr>
+        <w:rPr>
+          <w:rFonts w:asciiTheme="majorHAnsi" w:hAnsiTheme="majorHAnsi" w:cstheme="majorHAnsi"/>
+        </w:rPr>
+      </w:pPr>
+    </w:p>
+    <w:p>
+      <w:pPr>
+        <w:pStyle w:val="HTMLpr-formatado"/>
+        <w:shd w:val="clear" w:color="auto" w:fill="1E1F22"/>
+        <w:rPr>
+          <w:color w:val="BCBEC4"/>
+        </w:rPr>
+      </w:pPr>
+      <w:r>
+        <w:rPr>
+          <w:color w:val="7A7E85"/>
+        </w:rPr>
+        <w:t>// força adicional para o segmento da estrada</w:t>
+      </w:r>
+      <w:r>
+        <w:rPr>
+          <w:color w:val="7A7E85"/>
+        </w:rPr>
+        <w:br/>
+      </w:r>
+      <w:r>
+        <w:rPr>
+          <w:color w:val="BCBEC4"/>
+        </w:rPr>
+        <w:t>PVector snapped = closestPointOnSegment(getPos(), a.</w:t>
       </w:r>
       <w:r>
         <w:rPr>
           <w:color w:val="C77DBB"/>
         </w:rPr>
-        <w:t>nodes</w:t>
+        <w:t>pos</w:t>
       </w:r>
       <w:r>
         <w:rPr>
           <w:color w:val="BCBEC4"/>
         </w:rPr>
-        <w:t>.get</w:t>
-      </w:r>
-      <w:proofErr w:type="spellEnd"/>
+        <w:t>, b.</w:t>
+      </w:r>
+      <w:r>
+        <w:rPr>
+          <w:color w:val="C77DBB"/>
+        </w:rPr>
+        <w:t>pos</w:t>
+      </w:r>
       <w:r>
         <w:rPr>
           <w:color w:val="BCBEC4"/>
         </w:rPr>
-        <w:t>(</w:t>
-      </w:r>
-      <w:proofErr w:type="spellStart"/>
-      <w:r>
-        <w:rPr>
-          <w:color w:val="C77DBB"/>
-        </w:rPr>
-        <w:t>currentNodeId</w:t>
-      </w:r>
-      <w:proofErr w:type="spellEnd"/>
+        <w:t>);</w:t>
+      </w:r>
       <w:r>
         <w:rPr>
           <w:color w:val="BCBEC4"/>
         </w:rPr>
-        <w:t>);</w:t>
-      </w:r>
-      <w:r>
-        <w:rPr>
-          <w:color w:val="BCBEC4"/>
-        </w:rPr>
         <w:br/>
-        <w:t xml:space="preserve">Node b = </w:t>
-      </w:r>
-      <w:proofErr w:type="spellStart"/>
-      <w:r>
-        <w:rPr>
-          <w:color w:val="C77DBB"/>
-        </w:rPr>
-        <w:t>net</w:t>
-      </w:r>
-      <w:r>
-        <w:rPr>
-          <w:color w:val="BCBEC4"/>
-        </w:rPr>
-        <w:t>.</w:t>
-      </w:r>
-      <w:r>
-        <w:rPr>
-          <w:color w:val="C77DBB"/>
-        </w:rPr>
-        <w:t>nodes</w:t>
-      </w:r>
-      <w:r>
-        <w:rPr>
-          <w:color w:val="BCBEC4"/>
-        </w:rPr>
-        <w:t>.get</w:t>
-      </w:r>
-      <w:proofErr w:type="spellEnd"/>
-      <w:r>
-        <w:rPr>
-          <w:color w:val="BCBEC4"/>
-        </w:rPr>
-        <w:t>(</w:t>
-      </w:r>
-      <w:proofErr w:type="spellStart"/>
-      <w:r>
-        <w:rPr>
-          <w:color w:val="C77DBB"/>
-        </w:rPr>
-        <w:t>nextNodeId</w:t>
-      </w:r>
-      <w:proofErr w:type="spellEnd"/>
-      <w:r>
-        <w:rPr>
-          <w:color w:val="BCBEC4"/>
-        </w:rPr>
-        <w:t>);</w:t>
-      </w:r>
-      <w:r>
-        <w:rPr>
-          <w:color w:val="BCBEC4"/>
-        </w:rPr>
-        <w:br/>
-      </w:r>
-      <w:r>
-        <w:rPr>
-          <w:color w:val="BCBEC4"/>
-        </w:rPr>
-        <w:br/>
-      </w:r>
-      <w:proofErr w:type="spellStart"/>
-      <w:r>
-        <w:rPr>
-          <w:color w:val="CF8E6D"/>
-        </w:rPr>
-        <w:lastRenderedPageBreak/>
-        <w:t>float</w:t>
-      </w:r>
-      <w:proofErr w:type="spellEnd"/>
-      <w:r>
-        <w:rPr>
-          <w:color w:val="CF8E6D"/>
-        </w:rPr>
-        <w:t xml:space="preserve"> </w:t>
-      </w:r>
-      <w:proofErr w:type="spellStart"/>
-      <w:r>
-        <w:rPr>
-          <w:color w:val="BCBEC4"/>
-        </w:rPr>
-        <w:t>segLen</w:t>
-      </w:r>
-      <w:proofErr w:type="spellEnd"/>
-      <w:r>
-        <w:rPr>
-          <w:color w:val="BCBEC4"/>
-        </w:rPr>
-        <w:t xml:space="preserve"> = </w:t>
-      </w:r>
-      <w:proofErr w:type="spellStart"/>
-      <w:r>
-        <w:rPr>
-          <w:color w:val="BCBEC4"/>
-        </w:rPr>
-        <w:t>PVector.</w:t>
+        <w:t>PVector offset = PVector.</w:t>
       </w:r>
       <w:r>
         <w:rPr>
@@ -3449,770 +2945,363 @@
           <w:iCs/>
           <w:color w:val="BCBEC4"/>
         </w:rPr>
-        <w:t>dist</w:t>
+        <w:t>sub</w:t>
+      </w:r>
+      <w:r>
+        <w:rPr>
+          <w:color w:val="BCBEC4"/>
+        </w:rPr>
+        <w:t>(snapped, getPos());</w:t>
+      </w:r>
+      <w:r>
+        <w:rPr>
+          <w:color w:val="BCBEC4"/>
+        </w:rPr>
+        <w:br/>
+        <w:t>PVector roadForce = offset.mult(</w:t>
+      </w:r>
+      <w:r>
+        <w:rPr>
+          <w:color w:val="C77DBB"/>
+        </w:rPr>
+        <w:t xml:space="preserve">maxForce </w:t>
+      </w:r>
+      <w:r>
+        <w:rPr>
+          <w:color w:val="BCBEC4"/>
+        </w:rPr>
+        <w:t xml:space="preserve">* </w:t>
+      </w:r>
+      <w:r>
+        <w:rPr>
+          <w:color w:val="C77DBB"/>
+        </w:rPr>
+        <w:t>roadSnapStrength</w:t>
+      </w:r>
+      <w:r>
+        <w:rPr>
+          <w:color w:val="BCBEC4"/>
+        </w:rPr>
+        <w:t>);</w:t>
+      </w:r>
+      <w:r>
+        <w:rPr>
+          <w:color w:val="BCBEC4"/>
+        </w:rPr>
+        <w:br/>
+        <w:t>applyForce(roadForce);</w:t>
+      </w:r>
+    </w:p>
+    <w:p>
+      <w:pPr>
+        <w:rPr>
+          <w:rFonts w:asciiTheme="majorHAnsi" w:hAnsiTheme="majorHAnsi" w:cstheme="majorHAnsi"/>
+        </w:rPr>
+      </w:pPr>
+    </w:p>
+    <w:p>
+      <w:pPr>
+        <w:rPr>
+          <w:rFonts w:asciiTheme="majorHAnsi" w:hAnsiTheme="majorHAnsi" w:cstheme="majorHAnsi"/>
+        </w:rPr>
+      </w:pPr>
+      <w:r>
+        <w:rPr>
+          <w:rFonts w:asciiTheme="majorHAnsi" w:hAnsiTheme="majorHAnsi" w:cstheme="majorHAnsi"/>
+        </w:rPr>
+        <w:t>A intensidade desta correção é controlada por um parâmetro (roadSnapStrength), permitindo ajustar o compromisso entre liberdade de movimento e fidelidade à estrutura do grafo.</w:t>
+      </w:r>
+    </w:p>
+    <w:p>
+      <w:pPr>
+        <w:rPr>
+          <w:rFonts w:asciiTheme="majorHAnsi" w:hAnsiTheme="majorHAnsi" w:cstheme="majorHAnsi"/>
+        </w:rPr>
+      </w:pPr>
+    </w:p>
+    <w:p>
+      <w:pPr>
+        <w:rPr>
+          <w:rFonts w:asciiTheme="majorHAnsi" w:hAnsiTheme="majorHAnsi" w:cstheme="majorHAnsi"/>
+        </w:rPr>
+      </w:pPr>
+      <w:r>
+        <w:rPr>
+          <w:rFonts w:asciiTheme="majorHAnsi" w:hAnsiTheme="majorHAnsi" w:cstheme="majorHAnsi"/>
+        </w:rPr>
+        <w:t>Quando o agente atinge a proximidade de um nó destino, esse nó passa a ser o novo nó atual, sendo escolhido um novo vizinho como próximo alvo. Este mecanismo assegura uma navegação contínua e aleatória sobre o grafo urbano, respeitando sempre a topologia das estradas.</w:t>
+      </w:r>
+    </w:p>
+    <w:p>
+      <w:pPr>
+        <w:rPr>
+          <w:rFonts w:asciiTheme="majorHAnsi" w:hAnsiTheme="majorHAnsi" w:cstheme="majorHAnsi"/>
+        </w:rPr>
+      </w:pPr>
+    </w:p>
+    <w:p>
+      <w:pPr>
+        <w:rPr>
+          <w:rFonts w:asciiTheme="majorHAnsi" w:hAnsiTheme="majorHAnsi" w:cstheme="majorHAnsi"/>
+        </w:rPr>
+      </w:pPr>
+      <w:r>
+        <w:rPr>
+          <w:rFonts w:asciiTheme="majorHAnsi" w:hAnsiTheme="majorHAnsi" w:cstheme="majorHAnsi"/>
+        </w:rPr>
+        <w:t xml:space="preserve">O comportamento do WanderAgent foi testado na aplicação </w:t>
+      </w:r>
+      <w:r>
+        <w:rPr>
+          <w:rFonts w:asciiTheme="majorHAnsi" w:hAnsiTheme="majorHAnsi" w:cstheme="majorHAnsi"/>
+        </w:rPr>
+        <w:t>“</w:t>
+      </w:r>
+      <w:r>
+        <w:rPr>
+          <w:rFonts w:asciiTheme="majorHAnsi" w:hAnsiTheme="majorHAnsi" w:cstheme="majorHAnsi"/>
+        </w:rPr>
+        <w:t>CarWanderApp</w:t>
+      </w:r>
+      <w:r>
+        <w:rPr>
+          <w:rFonts w:asciiTheme="majorHAnsi" w:hAnsiTheme="majorHAnsi" w:cstheme="majorHAnsi"/>
+        </w:rPr>
+        <w:t>”</w:t>
+      </w:r>
+      <w:r>
+        <w:rPr>
+          <w:rFonts w:asciiTheme="majorHAnsi" w:hAnsiTheme="majorHAnsi" w:cstheme="majorHAnsi"/>
+        </w:rPr>
+        <w:t>, que permite visualizar a rede de estradas e o agente em movimento. Para facilitar a análise, foram adicionados controlos de zoom através do rato</w:t>
+      </w:r>
+      <w:r>
+        <w:rPr>
+          <w:rFonts w:asciiTheme="majorHAnsi" w:hAnsiTheme="majorHAnsi" w:cstheme="majorHAnsi"/>
+        </w:rPr>
+        <w:t xml:space="preserve"> (mouse </w:t>
+      </w:r>
+      <w:proofErr w:type="spellStart"/>
+      <w:r>
+        <w:rPr>
+          <w:rFonts w:asciiTheme="majorHAnsi" w:hAnsiTheme="majorHAnsi" w:cstheme="majorHAnsi"/>
+        </w:rPr>
+        <w:t>right</w:t>
       </w:r>
       <w:proofErr w:type="spellEnd"/>
       <w:r>
         <w:rPr>
-          <w:color w:val="BCBEC4"/>
-        </w:rPr>
-        <w:t>(</w:t>
+          <w:rFonts w:asciiTheme="majorHAnsi" w:hAnsiTheme="majorHAnsi" w:cstheme="majorHAnsi"/>
+        </w:rPr>
+        <w:t xml:space="preserve"> e mouse </w:t>
       </w:r>
       <w:proofErr w:type="spellStart"/>
       <w:r>
         <w:rPr>
-          <w:color w:val="BCBEC4"/>
-        </w:rPr>
-        <w:t>a.</w:t>
-      </w:r>
-      <w:r>
-        <w:rPr>
-          <w:color w:val="C77DBB"/>
-        </w:rPr>
-        <w:t>pos</w:t>
+          <w:rFonts w:asciiTheme="majorHAnsi" w:hAnsiTheme="majorHAnsi" w:cstheme="majorHAnsi"/>
+        </w:rPr>
+        <w:t>left</w:t>
       </w:r>
       <w:proofErr w:type="spellEnd"/>
       <w:r>
         <w:rPr>
-          <w:color w:val="BCBEC4"/>
-        </w:rPr>
-        <w:t xml:space="preserve">, </w:t>
+          <w:rFonts w:asciiTheme="majorHAnsi" w:hAnsiTheme="majorHAnsi" w:cstheme="majorHAnsi"/>
+        </w:rPr>
+        <w:t>)</w:t>
+      </w:r>
+      <w:r>
+        <w:rPr>
+          <w:rFonts w:asciiTheme="majorHAnsi" w:hAnsiTheme="majorHAnsi" w:cstheme="majorHAnsi"/>
+        </w:rPr>
+        <w:t>, possibilitando observar o comportamento do agente tanto a nível global como local.</w:t>
+      </w:r>
+    </w:p>
+    <w:p>
+      <w:pPr>
+        <w:rPr>
+          <w:rFonts w:asciiTheme="majorHAnsi" w:hAnsiTheme="majorHAnsi" w:cstheme="majorHAnsi"/>
+        </w:rPr>
+      </w:pPr>
+    </w:p>
+    <w:p>
+      <w:pPr>
+        <w:jc w:val="center"/>
+        <w:rPr>
+          <w:rFonts w:asciiTheme="majorHAnsi" w:hAnsiTheme="majorHAnsi" w:cstheme="majorHAnsi"/>
+        </w:rPr>
+      </w:pPr>
+      <w:r>
+        <w:rPr>
+          <w:rFonts w:asciiTheme="majorHAnsi" w:hAnsiTheme="majorHAnsi" w:cstheme="majorHAnsi"/>
+          <w:noProof/>
+        </w:rPr>
+        <w:t xml:space="preserve">[TODO] </w:t>
+      </w:r>
+      <w:r>
+        <w:rPr>
+          <w:rFonts w:asciiTheme="majorHAnsi" w:hAnsiTheme="majorHAnsi" w:cstheme="majorHAnsi"/>
+          <w:noProof/>
+        </w:rPr>
+        <w:t>[VIDEO - CarWanderApp]</w:t>
+      </w:r>
+    </w:p>
+    <w:p>
+      <w:pPr>
+        <w:jc w:val="center"/>
+        <w:rPr>
+          <w:rFonts w:asciiTheme="majorHAnsi" w:hAnsiTheme="majorHAnsi" w:cstheme="majorHAnsi"/>
+        </w:rPr>
+      </w:pPr>
+    </w:p>
+    <w:p>
+      <w:pPr>
+        <w:pStyle w:val="Ttulo2"/>
+      </w:pPr>
+      <w:r>
+        <w:lastRenderedPageBreak/>
+        <w:t>C</w:t>
+      </w:r>
+      <w:r>
+        <w:t xml:space="preserve">. </w:t>
+      </w:r>
+      <w:r>
+        <w:t xml:space="preserve">Agentes </w:t>
+      </w:r>
+      <w:r>
+        <w:t>Autónomos</w:t>
+      </w:r>
+      <w:r>
+        <w:t xml:space="preserve"> </w:t>
+      </w:r>
+      <w:r>
+        <w:t>-</w:t>
+      </w:r>
+      <w:r>
+        <w:t xml:space="preserve"> Comportamentos em Grupo</w:t>
+      </w:r>
+    </w:p>
+    <w:p/>
+    <w:p>
+      <w:pPr>
+        <w:rPr>
+          <w:rFonts w:asciiTheme="majorHAnsi" w:hAnsiTheme="majorHAnsi" w:cstheme="majorHAnsi"/>
+        </w:rPr>
+      </w:pPr>
+      <w:r>
+        <w:rPr>
+          <w:rFonts w:asciiTheme="majorHAnsi" w:hAnsiTheme="majorHAnsi" w:cstheme="majorHAnsi"/>
+        </w:rPr>
+        <w:t>Após a validação da navegação individual de um veículo na rede de estradas, o sistema foi estendido para suportar múltiplos agentes autónomos. Estes agentes operam sobre a mesma infraestrutura urbana, permitindo a observação de comportamentos coletivos, nomeadamente circulação, perseguição e evasão.</w:t>
+      </w:r>
+    </w:p>
+    <w:p>
+      <w:pPr>
+        <w:rPr>
+          <w:rFonts w:asciiTheme="majorHAnsi" w:hAnsiTheme="majorHAnsi" w:cstheme="majorHAnsi"/>
+        </w:rPr>
+      </w:pPr>
+    </w:p>
+    <w:p>
+      <w:pPr>
+        <w:rPr>
+          <w:rFonts w:asciiTheme="majorHAnsi" w:hAnsiTheme="majorHAnsi" w:cstheme="majorHAnsi"/>
+        </w:rPr>
+      </w:pPr>
+      <w:r>
+        <w:rPr>
+          <w:rFonts w:asciiTheme="majorHAnsi" w:hAnsiTheme="majorHAnsi" w:cstheme="majorHAnsi"/>
+        </w:rPr>
+        <w:t>Definimos 2 tipos de veículos principais, veículos “</w:t>
       </w:r>
       <w:proofErr w:type="spellStart"/>
       <w:r>
         <w:rPr>
-          <w:color w:val="BCBEC4"/>
-        </w:rPr>
-        <w:t>b.</w:t>
-      </w:r>
-      <w:r>
-        <w:rPr>
-          <w:color w:val="C77DBB"/>
-        </w:rPr>
-        <w:t>pos</w:t>
+          <w:rFonts w:asciiTheme="majorHAnsi" w:hAnsiTheme="majorHAnsi" w:cstheme="majorHAnsi"/>
+        </w:rPr>
+        <w:t>CivilCar</w:t>
       </w:r>
       <w:proofErr w:type="spellEnd"/>
       <w:r>
         <w:rPr>
-          <w:color w:val="BCBEC4"/>
-        </w:rPr>
-        <w:t>);</w:t>
-      </w:r>
-      <w:r>
-        <w:rPr>
-          <w:color w:val="BCBEC4"/>
-        </w:rPr>
-        <w:br/>
+          <w:rFonts w:asciiTheme="majorHAnsi" w:hAnsiTheme="majorHAnsi" w:cstheme="majorHAnsi"/>
+        </w:rPr>
+        <w:t>” que representam carros civis e veículos “</w:t>
       </w:r>
       <w:proofErr w:type="spellStart"/>
       <w:r>
         <w:rPr>
-          <w:color w:val="CF8E6D"/>
-        </w:rPr>
-        <w:t>if</w:t>
+          <w:rFonts w:asciiTheme="majorHAnsi" w:hAnsiTheme="majorHAnsi" w:cstheme="majorHAnsi"/>
+        </w:rPr>
+        <w:t>PoliceCar</w:t>
       </w:r>
       <w:proofErr w:type="spellEnd"/>
       <w:r>
         <w:rPr>
-          <w:color w:val="CF8E6D"/>
-        </w:rPr>
-        <w:t xml:space="preserve"> </w:t>
-      </w:r>
-      <w:r>
-        <w:rPr>
-          <w:color w:val="BCBEC4"/>
-        </w:rPr>
-        <w:t>(</w:t>
+          <w:rFonts w:asciiTheme="majorHAnsi" w:hAnsiTheme="majorHAnsi" w:cstheme="majorHAnsi"/>
+        </w:rPr>
+        <w:t>” que representam carros da polícia. Com esta abordagem conseguimos criar um projeto baseado em presas e predadores, respetivamente.</w:t>
+      </w:r>
+    </w:p>
+    <w:p>
+      <w:pPr>
+        <w:rPr>
+          <w:rFonts w:asciiTheme="majorHAnsi" w:hAnsiTheme="majorHAnsi" w:cstheme="majorHAnsi"/>
+        </w:rPr>
+      </w:pPr>
+    </w:p>
+    <w:p>
+      <w:pPr>
+        <w:rPr>
+          <w:rFonts w:asciiTheme="majorHAnsi" w:hAnsiTheme="majorHAnsi" w:cstheme="majorHAnsi"/>
+        </w:rPr>
+      </w:pPr>
+      <w:r>
+        <w:rPr>
+          <w:rFonts w:asciiTheme="majorHAnsi" w:hAnsiTheme="majorHAnsi" w:cstheme="majorHAnsi"/>
+        </w:rPr>
+        <w:t xml:space="preserve">Ambas estas classes irão </w:t>
       </w:r>
       <w:proofErr w:type="spellStart"/>
       <w:r>
         <w:rPr>
-          <w:color w:val="BCBEC4"/>
-        </w:rPr>
-        <w:t>segLen</w:t>
+          <w:rFonts w:asciiTheme="majorHAnsi" w:hAnsiTheme="majorHAnsi" w:cstheme="majorHAnsi"/>
+        </w:rPr>
+        <w:t>extender</w:t>
       </w:r>
       <w:proofErr w:type="spellEnd"/>
       <w:r>
         <w:rPr>
-          <w:color w:val="BCBEC4"/>
-        </w:rPr>
-        <w:t xml:space="preserve"> &lt; </w:t>
-      </w:r>
-      <w:r>
-        <w:rPr>
-          <w:color w:val="2AACB8"/>
-        </w:rPr>
-        <w:t>1e-6f</w:t>
-      </w:r>
-      <w:r>
-        <w:rPr>
-          <w:color w:val="BCBEC4"/>
-        </w:rPr>
-        <w:t xml:space="preserve">) </w:t>
+          <w:rFonts w:asciiTheme="majorHAnsi" w:hAnsiTheme="majorHAnsi" w:cstheme="majorHAnsi"/>
+        </w:rPr>
+        <w:t xml:space="preserve"> de “</w:t>
       </w:r>
       <w:proofErr w:type="spellStart"/>
       <w:r>
         <w:rPr>
-          <w:color w:val="CF8E6D"/>
-        </w:rPr>
-        <w:t>return</w:t>
+          <w:rFonts w:asciiTheme="majorHAnsi" w:hAnsiTheme="majorHAnsi" w:cstheme="majorHAnsi"/>
+        </w:rPr>
+        <w:t>RoadAgent</w:t>
       </w:r>
       <w:proofErr w:type="spellEnd"/>
       <w:r>
         <w:rPr>
-          <w:color w:val="BCBEC4"/>
-        </w:rPr>
-        <w:t>;</w:t>
-      </w:r>
-      <w:r>
-        <w:rPr>
-          <w:color w:val="BCBEC4"/>
-        </w:rPr>
-        <w:br/>
-      </w:r>
-      <w:r>
-        <w:rPr>
-          <w:color w:val="BCBEC4"/>
-        </w:rPr>
-        <w:br/>
-      </w:r>
-      <w:r>
-        <w:rPr>
-          <w:color w:val="7A7E85"/>
-        </w:rPr>
-        <w:t xml:space="preserve">// avança no segmento: </w:t>
+          <w:rFonts w:asciiTheme="majorHAnsi" w:hAnsiTheme="majorHAnsi" w:cstheme="majorHAnsi"/>
+        </w:rPr>
+        <w:t xml:space="preserve">”, um agente que navega com base no nosso grafo de estradas que </w:t>
       </w:r>
       <w:proofErr w:type="spellStart"/>
       <w:r>
         <w:rPr>
-          <w:color w:val="7A7E85"/>
-        </w:rPr>
-        <w:t>dt</w:t>
+          <w:rFonts w:asciiTheme="majorHAnsi" w:hAnsiTheme="majorHAnsi" w:cstheme="majorHAnsi"/>
+        </w:rPr>
+        <w:t>extende</w:t>
       </w:r>
       <w:proofErr w:type="spellEnd"/>
       <w:r>
         <w:rPr>
-          <w:color w:val="7A7E85"/>
-        </w:rPr>
-        <w:t xml:space="preserve"> * (speed / </w:t>
-      </w:r>
-      <w:proofErr w:type="spellStart"/>
-      <w:r>
-        <w:rPr>
-          <w:color w:val="7A7E85"/>
-        </w:rPr>
-        <w:t>length</w:t>
-      </w:r>
-      <w:proofErr w:type="spellEnd"/>
-      <w:r>
-        <w:rPr>
-          <w:color w:val="7A7E85"/>
-        </w:rPr>
-        <w:t>)</w:t>
-      </w:r>
-      <w:r>
-        <w:rPr>
-          <w:color w:val="7A7E85"/>
-        </w:rPr>
-        <w:br/>
-      </w:r>
-      <w:r>
-        <w:rPr>
-          <w:color w:val="C77DBB"/>
-        </w:rPr>
-        <w:t xml:space="preserve">t </w:t>
-      </w:r>
-      <w:r>
-        <w:rPr>
-          <w:color w:val="BCBEC4"/>
-        </w:rPr>
-        <w:t>+= (</w:t>
-      </w:r>
-      <w:proofErr w:type="spellStart"/>
-      <w:r>
-        <w:rPr>
-          <w:color w:val="BCBEC4"/>
-        </w:rPr>
-        <w:t>dt</w:t>
-      </w:r>
-      <w:proofErr w:type="spellEnd"/>
-      <w:r>
-        <w:rPr>
-          <w:color w:val="BCBEC4"/>
-        </w:rPr>
-        <w:t xml:space="preserve"> * </w:t>
-      </w:r>
-      <w:r>
-        <w:rPr>
-          <w:color w:val="C77DBB"/>
-        </w:rPr>
-        <w:t>speed</w:t>
-      </w:r>
-      <w:r>
-        <w:rPr>
-          <w:color w:val="BCBEC4"/>
-        </w:rPr>
-        <w:t xml:space="preserve">) / </w:t>
-      </w:r>
-      <w:proofErr w:type="spellStart"/>
-      <w:r>
-        <w:rPr>
-          <w:color w:val="BCBEC4"/>
-        </w:rPr>
-        <w:t>segLen</w:t>
-      </w:r>
-      <w:proofErr w:type="spellEnd"/>
-      <w:r>
-        <w:rPr>
-          <w:color w:val="BCBEC4"/>
-        </w:rPr>
-        <w:t>;</w:t>
-      </w:r>
-      <w:r>
-        <w:rPr>
-          <w:color w:val="BCBEC4"/>
-        </w:rPr>
-        <w:br/>
-      </w:r>
-      <w:r>
-        <w:rPr>
-          <w:color w:val="BCBEC4"/>
-        </w:rPr>
-        <w:br/>
-      </w:r>
-      <w:proofErr w:type="spellStart"/>
-      <w:r>
-        <w:rPr>
-          <w:color w:val="CF8E6D"/>
-        </w:rPr>
-        <w:t>if</w:t>
-      </w:r>
-      <w:proofErr w:type="spellEnd"/>
-      <w:r>
-        <w:rPr>
-          <w:color w:val="CF8E6D"/>
-        </w:rPr>
-        <w:t xml:space="preserve"> </w:t>
-      </w:r>
-      <w:r>
-        <w:rPr>
-          <w:color w:val="BCBEC4"/>
-        </w:rPr>
-        <w:t>(</w:t>
-      </w:r>
-      <w:r>
-        <w:rPr>
-          <w:color w:val="C77DBB"/>
-        </w:rPr>
-        <w:t xml:space="preserve">t </w:t>
-      </w:r>
-      <w:r>
-        <w:rPr>
-          <w:color w:val="BCBEC4"/>
-        </w:rPr>
-        <w:t xml:space="preserve">&gt;= </w:t>
-      </w:r>
-      <w:r>
-        <w:rPr>
-          <w:color w:val="2AACB8"/>
-        </w:rPr>
-        <w:t>1f</w:t>
-      </w:r>
-      <w:r>
-        <w:rPr>
-          <w:color w:val="BCBEC4"/>
-        </w:rPr>
-        <w:t>) {</w:t>
-      </w:r>
-      <w:r>
-        <w:rPr>
-          <w:color w:val="BCBEC4"/>
-        </w:rPr>
-        <w:br/>
-        <w:t xml:space="preserve">    </w:t>
-      </w:r>
-      <w:r>
-        <w:rPr>
-          <w:color w:val="7A7E85"/>
-        </w:rPr>
-        <w:t>// chegou ao nó B</w:t>
-      </w:r>
-      <w:r>
-        <w:rPr>
-          <w:color w:val="7A7E85"/>
-        </w:rPr>
-        <w:br/>
-        <w:t xml:space="preserve">    </w:t>
-      </w:r>
-      <w:proofErr w:type="spellStart"/>
-      <w:r>
-        <w:rPr>
-          <w:color w:val="C77DBB"/>
-        </w:rPr>
-        <w:t>currentNodeId</w:t>
-      </w:r>
-      <w:proofErr w:type="spellEnd"/>
-      <w:r>
-        <w:rPr>
-          <w:color w:val="C77DBB"/>
-        </w:rPr>
-        <w:t xml:space="preserve"> </w:t>
-      </w:r>
-      <w:r>
-        <w:rPr>
-          <w:color w:val="BCBEC4"/>
-        </w:rPr>
-        <w:t xml:space="preserve">= </w:t>
-      </w:r>
-      <w:proofErr w:type="spellStart"/>
-      <w:r>
-        <w:rPr>
-          <w:color w:val="C77DBB"/>
-        </w:rPr>
-        <w:t>nextNodeId</w:t>
-      </w:r>
-      <w:proofErr w:type="spellEnd"/>
-      <w:r>
-        <w:rPr>
-          <w:color w:val="BCBEC4"/>
-        </w:rPr>
-        <w:t>;</w:t>
-      </w:r>
-      <w:r>
-        <w:rPr>
-          <w:color w:val="BCBEC4"/>
-        </w:rPr>
-        <w:br/>
-        <w:t xml:space="preserve">    </w:t>
-      </w:r>
-      <w:proofErr w:type="spellStart"/>
-      <w:proofErr w:type="gramStart"/>
-      <w:r>
-        <w:rPr>
-          <w:color w:val="BCBEC4"/>
-        </w:rPr>
-        <w:t>pickNextNode</w:t>
-      </w:r>
-      <w:proofErr w:type="spellEnd"/>
-      <w:r>
-        <w:rPr>
-          <w:color w:val="BCBEC4"/>
-        </w:rPr>
-        <w:t>(</w:t>
-      </w:r>
-      <w:proofErr w:type="gramEnd"/>
-      <w:r>
-        <w:rPr>
-          <w:color w:val="BCBEC4"/>
-        </w:rPr>
-        <w:t>);</w:t>
-      </w:r>
-      <w:r>
-        <w:rPr>
-          <w:color w:val="BCBEC4"/>
-        </w:rPr>
-        <w:br/>
-        <w:t xml:space="preserve">    </w:t>
-      </w:r>
-      <w:r>
-        <w:rPr>
-          <w:color w:val="C77DBB"/>
-        </w:rPr>
-        <w:t xml:space="preserve">t </w:t>
-      </w:r>
-      <w:r>
-        <w:rPr>
-          <w:color w:val="BCBEC4"/>
-        </w:rPr>
-        <w:t xml:space="preserve">= </w:t>
-      </w:r>
-      <w:r>
-        <w:rPr>
-          <w:color w:val="2AACB8"/>
-        </w:rPr>
-        <w:t>0f</w:t>
-      </w:r>
-      <w:r>
-        <w:rPr>
-          <w:color w:val="BCBEC4"/>
-        </w:rPr>
-        <w:t>;</w:t>
-      </w:r>
-      <w:r>
-        <w:rPr>
-          <w:color w:val="BCBEC4"/>
-        </w:rPr>
-        <w:br/>
-        <w:t>}</w:t>
-      </w:r>
-      <w:r>
-        <w:rPr>
-          <w:color w:val="BCBEC4"/>
-        </w:rPr>
-        <w:br/>
-      </w:r>
-      <w:r>
-        <w:rPr>
-          <w:color w:val="BCBEC4"/>
-        </w:rPr>
-        <w:br/>
-      </w:r>
-      <w:proofErr w:type="spellStart"/>
-      <w:r>
-        <w:rPr>
-          <w:color w:val="BCBEC4"/>
-        </w:rPr>
-        <w:t>updatePoseFromSegment</w:t>
-      </w:r>
-      <w:proofErr w:type="spellEnd"/>
-      <w:r>
-        <w:rPr>
-          <w:color w:val="BCBEC4"/>
-        </w:rPr>
-        <w:t>();</w:t>
-      </w:r>
-    </w:p>
-    <w:p/>
-    <w:p>
-      <w:pPr>
-        <w:rPr>
-          <w:rFonts w:asciiTheme="majorHAnsi" w:hAnsiTheme="majorHAnsi" w:cstheme="majorHAnsi"/>
-        </w:rPr>
-      </w:pPr>
-      <w:r>
-        <w:rPr>
-          <w:rFonts w:asciiTheme="majorHAnsi" w:hAnsiTheme="majorHAnsi" w:cstheme="majorHAnsi"/>
-        </w:rPr>
-        <w:t>Este método garante que a posição do agente pertence sempre a uma estrada, permitindo validar a navegabilidade da rede antes da introdução de comportamentos mais complexos.</w:t>
-      </w:r>
-    </w:p>
-    <w:p>
-      <w:pPr>
-        <w:rPr>
-          <w:rFonts w:asciiTheme="majorHAnsi" w:hAnsiTheme="majorHAnsi" w:cstheme="majorHAnsi"/>
-        </w:rPr>
-      </w:pPr>
-    </w:p>
-    <w:p>
-      <w:r>
-        <w:rPr>
-          <w:rFonts w:asciiTheme="majorHAnsi" w:hAnsiTheme="majorHAnsi" w:cstheme="majorHAnsi"/>
-        </w:rPr>
-        <w:t>Para facilitar a analise e visualização</w:t>
-      </w:r>
-      <w:r>
-        <w:rPr>
-          <w:rFonts w:asciiTheme="majorHAnsi" w:hAnsiTheme="majorHAnsi" w:cstheme="majorHAnsi"/>
-        </w:rPr>
-        <w:t>,</w:t>
-      </w:r>
-      <w:r>
-        <w:rPr>
-          <w:rFonts w:asciiTheme="majorHAnsi" w:hAnsiTheme="majorHAnsi" w:cstheme="majorHAnsi"/>
-        </w:rPr>
-        <w:t xml:space="preserve"> se o nosso </w:t>
-      </w:r>
-      <w:proofErr w:type="gramStart"/>
-      <w:r>
-        <w:rPr>
-          <w:rFonts w:asciiTheme="majorHAnsi" w:hAnsiTheme="majorHAnsi" w:cstheme="majorHAnsi"/>
-        </w:rPr>
-        <w:t>veiculo</w:t>
-      </w:r>
-      <w:proofErr w:type="gramEnd"/>
-      <w:r>
-        <w:rPr>
-          <w:rFonts w:asciiTheme="majorHAnsi" w:hAnsiTheme="majorHAnsi" w:cstheme="majorHAnsi"/>
-        </w:rPr>
-        <w:t xml:space="preserve"> se encontra a deslocar apenas nas estradas</w:t>
-      </w:r>
-      <w:r>
-        <w:rPr>
-          <w:rFonts w:asciiTheme="majorHAnsi" w:hAnsiTheme="majorHAnsi" w:cstheme="majorHAnsi"/>
-        </w:rPr>
-        <w:t>,</w:t>
-      </w:r>
-      <w:r>
-        <w:rPr>
-          <w:rFonts w:asciiTheme="majorHAnsi" w:hAnsiTheme="majorHAnsi" w:cstheme="majorHAnsi"/>
-        </w:rPr>
-        <w:t xml:space="preserve"> decidimos criar uns </w:t>
-      </w:r>
-      <w:proofErr w:type="spellStart"/>
-      <w:r>
-        <w:rPr>
-          <w:rFonts w:asciiTheme="majorHAnsi" w:hAnsiTheme="majorHAnsi" w:cstheme="majorHAnsi"/>
-        </w:rPr>
-        <w:t>binds</w:t>
-      </w:r>
-      <w:proofErr w:type="spellEnd"/>
-      <w:r>
-        <w:rPr>
-          <w:rFonts w:asciiTheme="majorHAnsi" w:hAnsiTheme="majorHAnsi" w:cstheme="majorHAnsi"/>
-        </w:rPr>
-        <w:t xml:space="preserve"> a partir d</w:t>
-      </w:r>
-      <w:r>
-        <w:rPr>
-          <w:rFonts w:asciiTheme="majorHAnsi" w:hAnsiTheme="majorHAnsi" w:cstheme="majorHAnsi"/>
-        </w:rPr>
-        <w:t>o “</w:t>
-      </w:r>
-      <w:proofErr w:type="spellStart"/>
-      <w:r>
-        <w:rPr>
-          <w:rFonts w:asciiTheme="majorHAnsi" w:hAnsiTheme="majorHAnsi" w:cstheme="majorHAnsi"/>
-        </w:rPr>
-        <w:t>mouse_right</w:t>
-      </w:r>
-      <w:proofErr w:type="spellEnd"/>
-      <w:r>
-        <w:rPr>
-          <w:rFonts w:asciiTheme="majorHAnsi" w:hAnsiTheme="majorHAnsi" w:cstheme="majorHAnsi"/>
-        </w:rPr>
-        <w:t>” e “</w:t>
-      </w:r>
-      <w:proofErr w:type="spellStart"/>
-      <w:r>
-        <w:rPr>
-          <w:rFonts w:asciiTheme="majorHAnsi" w:hAnsiTheme="majorHAnsi" w:cstheme="majorHAnsi"/>
-        </w:rPr>
-        <w:t>mouse_left</w:t>
-      </w:r>
-      <w:proofErr w:type="spellEnd"/>
-      <w:r>
-        <w:rPr>
-          <w:rFonts w:asciiTheme="majorHAnsi" w:hAnsiTheme="majorHAnsi" w:cstheme="majorHAnsi"/>
-        </w:rPr>
-        <w:t>” que nos aproximam num ponto definido ou afastam a escala.</w:t>
-      </w:r>
-    </w:p>
-    <w:p>
-      <w:pPr>
-        <w:jc w:val="center"/>
-        <w:rPr>
-          <w:rFonts w:asciiTheme="majorHAnsi" w:hAnsiTheme="majorHAnsi" w:cstheme="majorHAnsi"/>
-        </w:rPr>
-      </w:pPr>
-      <w:r>
-        <w:rPr>
-          <w:rFonts w:asciiTheme="majorHAnsi" w:hAnsiTheme="majorHAnsi" w:cstheme="majorHAnsi"/>
-          <w:noProof/>
-        </w:rPr>
-        <w:drawing>
-          <wp:inline distT="0" distB="0" distL="0" distR="0" wp14:anchorId="407C3AB3" wp14:editId="0ED6D3C9">
-            <wp:extent cx="2852928" cy="2991481"/>
-            <wp:effectExtent l="0" t="0" r="5080" b="0"/>
-            <wp:docPr id="4" name="Imagem 4" descr="Uma imagem com padrão, coser&#10;&#10;Descrição gerada automaticamente"/>
-            <wp:cNvGraphicFramePr>
-              <a:graphicFrameLocks xmlns:a="http://schemas.openxmlformats.org/drawingml/2006/main" noChangeAspect="1"/>
-            </wp:cNvGraphicFramePr>
-            <a:graphic xmlns:a="http://schemas.openxmlformats.org/drawingml/2006/main">
-              <a:graphicData uri="http://schemas.openxmlformats.org/drawingml/2006/picture">
-                <pic:pic xmlns:pic="http://schemas.openxmlformats.org/drawingml/2006/picture">
-                  <pic:nvPicPr>
-                    <pic:cNvPr id="4" name="Imagem 4" descr="Uma imagem com padrão, coser&#10;&#10;Descrição gerada automaticamente"/>
-                    <pic:cNvPicPr>
-                      <a:picLocks noChangeAspect="1" noChangeArrowheads="1" noCrop="1"/>
-                    </pic:cNvPicPr>
-                  </pic:nvPicPr>
-                  <pic:blipFill>
-                    <a:blip r:embed="rId15" cstate="print">
-                      <a:extLst>
-                        <a:ext uri="{28A0092B-C50C-407E-A947-70E740481C1C}">
-                          <a14:useLocalDpi xmlns:a14="http://schemas.microsoft.com/office/drawing/2010/main" val="0"/>
-                        </a:ext>
-                      </a:extLst>
-                    </a:blip>
-                    <a:srcRect/>
-                    <a:stretch>
-                      <a:fillRect/>
-                    </a:stretch>
-                  </pic:blipFill>
-                  <pic:spPr bwMode="auto">
-                    <a:xfrm>
-                      <a:off x="0" y="0"/>
-                      <a:ext cx="2852928" cy="2991481"/>
-                    </a:xfrm>
-                    <a:prstGeom prst="rect">
-                      <a:avLst/>
-                    </a:prstGeom>
-                    <a:noFill/>
-                    <a:ln>
-                      <a:noFill/>
-                    </a:ln>
-                  </pic:spPr>
-                </pic:pic>
-              </a:graphicData>
-            </a:graphic>
-          </wp:inline>
-        </w:drawing>
-      </w:r>
-    </w:p>
-    <w:p>
-      <w:pPr>
-        <w:jc w:val="center"/>
-        <w:rPr>
-          <w:rFonts w:asciiTheme="majorHAnsi" w:hAnsiTheme="majorHAnsi" w:cstheme="majorHAnsi"/>
-        </w:rPr>
-      </w:pPr>
-    </w:p>
-    <w:p>
-      <w:pPr>
-        <w:pStyle w:val="Ttulo2"/>
-      </w:pPr>
-      <w:r>
-        <w:t>C</w:t>
-      </w:r>
-      <w:r>
-        <w:t xml:space="preserve">. </w:t>
-      </w:r>
-      <w:r>
-        <w:t xml:space="preserve">Agentes </w:t>
-      </w:r>
-      <w:r>
-        <w:t>Autónomos</w:t>
-      </w:r>
-      <w:r>
-        <w:t xml:space="preserve"> e Comportamentos em Grupo</w:t>
-      </w:r>
-    </w:p>
-    <w:p/>
-    <w:p>
-      <w:pPr>
-        <w:rPr>
-          <w:rFonts w:asciiTheme="majorHAnsi" w:hAnsiTheme="majorHAnsi" w:cstheme="majorHAnsi"/>
-        </w:rPr>
-      </w:pPr>
-      <w:r>
-        <w:rPr>
-          <w:rFonts w:asciiTheme="majorHAnsi" w:hAnsiTheme="majorHAnsi" w:cstheme="majorHAnsi"/>
-        </w:rPr>
-        <w:t>Após a validação da navegação individual de um veículo na rede de estradas, o sistema foi estendido para suportar múltiplos agentes autónomos. Estes agentes operam sobre a mesma infraestrutura urbana, permitindo a observação de comportamentos coletivos, nomeadamente circulação, perseguição e evasão.</w:t>
-      </w:r>
-    </w:p>
-    <w:p>
-      <w:pPr>
-        <w:rPr>
-          <w:rFonts w:asciiTheme="majorHAnsi" w:hAnsiTheme="majorHAnsi" w:cstheme="majorHAnsi"/>
-        </w:rPr>
-      </w:pPr>
-    </w:p>
-    <w:p>
-      <w:pPr>
-        <w:rPr>
-          <w:rFonts w:asciiTheme="majorHAnsi" w:hAnsiTheme="majorHAnsi" w:cstheme="majorHAnsi"/>
-        </w:rPr>
-      </w:pPr>
-      <w:r>
-        <w:rPr>
-          <w:rFonts w:asciiTheme="majorHAnsi" w:hAnsiTheme="majorHAnsi" w:cstheme="majorHAnsi"/>
-        </w:rPr>
-        <w:t>Definimos 2 tipos de veículos principais, veículos “</w:t>
-      </w:r>
-      <w:proofErr w:type="spellStart"/>
-      <w:r>
-        <w:rPr>
-          <w:rFonts w:asciiTheme="majorHAnsi" w:hAnsiTheme="majorHAnsi" w:cstheme="majorHAnsi"/>
-        </w:rPr>
-        <w:t>CivilCar</w:t>
-      </w:r>
-      <w:proofErr w:type="spellEnd"/>
-      <w:r>
-        <w:rPr>
-          <w:rFonts w:asciiTheme="majorHAnsi" w:hAnsiTheme="majorHAnsi" w:cstheme="majorHAnsi"/>
-        </w:rPr>
-        <w:t>” que representam carros civis e veículos “</w:t>
-      </w:r>
-      <w:proofErr w:type="spellStart"/>
-      <w:r>
-        <w:rPr>
-          <w:rFonts w:asciiTheme="majorHAnsi" w:hAnsiTheme="majorHAnsi" w:cstheme="majorHAnsi"/>
-        </w:rPr>
-        <w:t>PoliceCar</w:t>
-      </w:r>
-      <w:proofErr w:type="spellEnd"/>
-      <w:r>
-        <w:rPr>
-          <w:rFonts w:asciiTheme="majorHAnsi" w:hAnsiTheme="majorHAnsi" w:cstheme="majorHAnsi"/>
-        </w:rPr>
-        <w:t>” que representam carros da polícia. Com esta abordagem conseguimos criar um projeto baseado em presas e predadores, respetivamente.</w:t>
-      </w:r>
-    </w:p>
-    <w:p>
-      <w:pPr>
-        <w:rPr>
-          <w:rFonts w:asciiTheme="majorHAnsi" w:hAnsiTheme="majorHAnsi" w:cstheme="majorHAnsi"/>
-        </w:rPr>
-      </w:pPr>
-    </w:p>
-    <w:p>
-      <w:pPr>
-        <w:rPr>
-          <w:rFonts w:asciiTheme="majorHAnsi" w:hAnsiTheme="majorHAnsi" w:cstheme="majorHAnsi"/>
-        </w:rPr>
-      </w:pPr>
-      <w:r>
-        <w:rPr>
-          <w:rFonts w:asciiTheme="majorHAnsi" w:hAnsiTheme="majorHAnsi" w:cstheme="majorHAnsi"/>
-        </w:rPr>
-        <w:t xml:space="preserve">Ambas estas classes irão </w:t>
-      </w:r>
-      <w:proofErr w:type="spellStart"/>
-      <w:r>
-        <w:rPr>
-          <w:rFonts w:asciiTheme="majorHAnsi" w:hAnsiTheme="majorHAnsi" w:cstheme="majorHAnsi"/>
-        </w:rPr>
-        <w:t>extender</w:t>
-      </w:r>
-      <w:proofErr w:type="spellEnd"/>
-      <w:r>
-        <w:rPr>
-          <w:rFonts w:asciiTheme="majorHAnsi" w:hAnsiTheme="majorHAnsi" w:cstheme="majorHAnsi"/>
-        </w:rPr>
-        <w:t xml:space="preserve"> de “</w:t>
-      </w:r>
-      <w:proofErr w:type="spellStart"/>
-      <w:r>
-        <w:rPr>
-          <w:rFonts w:asciiTheme="majorHAnsi" w:hAnsiTheme="majorHAnsi" w:cstheme="majorHAnsi"/>
-        </w:rPr>
-        <w:t>RoadAgent</w:t>
-      </w:r>
-      <w:proofErr w:type="spellEnd"/>
-      <w:r>
-        <w:rPr>
-          <w:rFonts w:asciiTheme="majorHAnsi" w:hAnsiTheme="majorHAnsi" w:cstheme="majorHAnsi"/>
-        </w:rPr>
-        <w:t xml:space="preserve">”, um agente que navega com base no nosso grafo de estradas que </w:t>
-      </w:r>
-      <w:proofErr w:type="spellStart"/>
-      <w:r>
-        <w:rPr>
-          <w:rFonts w:asciiTheme="majorHAnsi" w:hAnsiTheme="majorHAnsi" w:cstheme="majorHAnsi"/>
-        </w:rPr>
-        <w:t>extende</w:t>
-      </w:r>
-      <w:proofErr w:type="spellEnd"/>
-      <w:r>
-        <w:rPr>
-          <w:rFonts w:asciiTheme="majorHAnsi" w:hAnsiTheme="majorHAnsi" w:cstheme="majorHAnsi"/>
-        </w:rPr>
-        <w:t xml:space="preserve"> de uma das classes definidas durante as aulas práticas, a classe </w:t>
-      </w:r>
-      <w:proofErr w:type="spellStart"/>
-      <w:r>
-        <w:rPr>
-          <w:rFonts w:asciiTheme="majorHAnsi" w:hAnsiTheme="majorHAnsi" w:cstheme="majorHAnsi"/>
-        </w:rPr>
-        <w:t>Boid</w:t>
-      </w:r>
-      <w:proofErr w:type="spellEnd"/>
-      <w:r>
-        <w:rPr>
-          <w:rFonts w:asciiTheme="majorHAnsi" w:hAnsiTheme="majorHAnsi" w:cstheme="majorHAnsi"/>
-        </w:rPr>
-        <w:t>.</w:t>
+          <w:rFonts w:asciiTheme="majorHAnsi" w:hAnsiTheme="majorHAnsi" w:cstheme="majorHAnsi"/>
+        </w:rPr>
+        <w:t xml:space="preserve"> de uma das classes definidas durante as aulas práticas, a classe Boid.</w:t>
       </w:r>
     </w:p>
     <w:p>
@@ -4317,15 +3406,7 @@
           <w:b/>
           <w:bCs/>
         </w:rPr>
-        <w:t>Veículos</w:t>
-      </w:r>
-      <w:r>
-        <w:rPr>
-          <w:rFonts w:asciiTheme="majorHAnsi" w:hAnsiTheme="majorHAnsi" w:cstheme="majorHAnsi"/>
-          <w:b/>
-          <w:bCs/>
-        </w:rPr>
-        <w:t xml:space="preserve"> </w:t>
+        <w:t xml:space="preserve">Veículos </w:t>
       </w:r>
       <w:r>
         <w:rPr>
@@ -4412,6 +3493,7 @@
       </w:pPr>
       <w:bookmarkStart w:id="5" w:name="_Toc216791541"/>
       <w:r>
+        <w:lastRenderedPageBreak/>
         <w:t>Conclusões</w:t>
       </w:r>
       <w:bookmarkEnd w:id="5"/>
@@ -4516,7 +3598,7 @@
       </w:r>
     </w:p>
     <w:p>
-      <w:hyperlink r:id="rId16" w:history="1">
+      <w:hyperlink r:id="rId15" w:history="1">
         <w:r>
           <w:rPr>
             <w:rStyle w:val="Hiperligao"/>
@@ -4760,33 +3842,38 @@
       </w:tabs>
       <w:spacing w:line="240" w:lineRule="auto"/>
       <w:rPr>
+        <w:rFonts w:ascii="Abadi" w:hAnsi="Abadi"/>
         <w:color w:val="000000"/>
       </w:rPr>
     </w:pPr>
     <w:r>
       <w:rPr>
+        <w:rFonts w:ascii="Abadi" w:hAnsi="Abadi"/>
         <w:color w:val="000000"/>
       </w:rPr>
       <w:t xml:space="preserve">ISEL – LEIM – </w:t>
     </w:r>
     <w:r>
       <w:rPr>
+        <w:rFonts w:ascii="Abadi" w:hAnsi="Abadi"/>
         <w:color w:val="000000"/>
       </w:rPr>
       <w:t>MSSN</w:t>
     </w:r>
     <w:r>
       <w:rPr>
+        <w:rFonts w:ascii="Abadi" w:hAnsi="Abadi"/>
         <w:color w:val="000000"/>
       </w:rPr>
       <w:tab/>
-      <w:t>TP</w:t>
     </w:r>
     <w:r>
       <w:rPr>
+        <w:rFonts w:ascii="Abadi" w:hAnsi="Abadi"/>
         <w:color w:val="000000"/>
       </w:rPr>
-      <w:t>2</w:t>
+      <w:tab/>
+      <w:t xml:space="preserve">  Projeto Final</w:t>
     </w:r>
   </w:p>
 </w:hdr>

</xml_diff>

<commit_message>
Report Updated with Colective Agents and ProjectPlaning md updated
</commit_message>
<xml_diff>
--- a/docs/MSSN_PRJ_A49765_A51879.docx
+++ b/docs/MSSN_PRJ_A49765_A51879.docx
@@ -1510,14 +1510,12 @@
         </w:rPr>
         <w:t xml:space="preserve">Para boas práticas e escalabilidade do mesmo, decidimos dividir o trabalho em </w:t>
       </w:r>
-      <w:proofErr w:type="spellStart"/>
       <w:r>
         <w:rPr>
           <w:rFonts w:ascii="Arial" w:hAnsi="Arial" w:cs="Arial"/>
         </w:rPr>
-        <w:t>capitulos</w:t>
-      </w:r>
-      <w:proofErr w:type="spellEnd"/>
+        <w:t>capítulos</w:t>
+      </w:r>
       <w:r>
         <w:rPr>
           <w:rFonts w:ascii="Arial" w:hAnsi="Arial" w:cs="Arial"/>
@@ -1542,19 +1540,11 @@
         </w:rPr>
         <w:t xml:space="preserve">A. </w:t>
       </w:r>
-      <w:proofErr w:type="spellStart"/>
       <w:r>
         <w:rPr>
           <w:rFonts w:ascii="Arial" w:hAnsi="Arial" w:cs="Arial"/>
         </w:rPr>
-        <w:t>Fractals</w:t>
-      </w:r>
-      <w:proofErr w:type="spellEnd"/>
-      <w:r>
-        <w:rPr>
-          <w:rFonts w:ascii="Arial" w:hAnsi="Arial" w:cs="Arial"/>
-        </w:rPr>
-        <w:t xml:space="preserve"> para a geração da cidade.</w:t>
+        <w:t>Fractals para a geração da cidade.</w:t>
       </w:r>
     </w:p>
     <w:p>
@@ -1598,6 +1588,12 @@
         </w:rPr>
         <w:t xml:space="preserve">C. </w:t>
       </w:r>
+      <w:r>
+        <w:rPr>
+          <w:rFonts w:ascii="Arial" w:hAnsi="Arial" w:cs="Arial"/>
+        </w:rPr>
+        <w:t>Agentes Autónomos e Teste do Grafo</w:t>
+      </w:r>
     </w:p>
     <w:p>
       <w:pPr>
@@ -1615,6 +1611,12 @@
           <w:rFonts w:ascii="Arial" w:hAnsi="Arial" w:cs="Arial"/>
         </w:rPr>
         <w:t xml:space="preserve">D. </w:t>
+      </w:r>
+      <w:r>
+        <w:rPr>
+          <w:rFonts w:ascii="Arial" w:hAnsi="Arial" w:cs="Arial"/>
+        </w:rPr>
+        <w:tab/>
       </w:r>
     </w:p>
     <w:p>
@@ -1742,13 +1744,8 @@
       <w:r>
         <w:t xml:space="preserve">A. </w:t>
       </w:r>
-      <w:proofErr w:type="spellStart"/>
-      <w:r>
-        <w:t>Fractals</w:t>
-      </w:r>
-      <w:proofErr w:type="spellEnd"/>
-      <w:r>
-        <w:t xml:space="preserve"> para a geração da cidade</w:t>
+      <w:r>
+        <w:t>Fractals para a geração da cidade</w:t>
       </w:r>
       <w:bookmarkEnd w:id="3"/>
     </w:p>
@@ -2475,13 +2472,7 @@
         <w:rPr>
           <w:rFonts w:asciiTheme="majorHAnsi" w:hAnsiTheme="majorHAnsi" w:cstheme="majorHAnsi"/>
         </w:rPr>
-        <w:t xml:space="preserve">Para testes da nossa rede criada, </w:t>
-      </w:r>
-      <w:r>
-        <w:rPr>
-          <w:rFonts w:asciiTheme="majorHAnsi" w:hAnsiTheme="majorHAnsi" w:cstheme="majorHAnsi"/>
-        </w:rPr>
-        <w:t>optamos por implementar um agente autónomo (Boid) e uma App/Teste para validar a navegação de um agente, o veiculo, pelos nossos nós criados da nossa cidade.</w:t>
+        <w:t>Para testes da nossa rede criada, optamos por implementar um agente autónomo (Boid) e uma App/Teste para validar a navegação de um agente, o veiculo, pelos nossos nós criados da nossa cidade.</w:t>
       </w:r>
     </w:p>
     <w:p>
@@ -2496,13 +2487,7 @@
         <w:pStyle w:val="Ttulo2"/>
       </w:pPr>
       <w:r>
-        <w:t>C</w:t>
-      </w:r>
-      <w:r>
-        <w:t xml:space="preserve">. </w:t>
-      </w:r>
-      <w:r>
-        <w:t>Agentes Autónomos e Teste do Grafo</w:t>
+        <w:t>C. Agentes Autónomos e Teste do Grafo</w:t>
       </w:r>
     </w:p>
     <w:p>
@@ -2541,49 +2526,7 @@
         <w:rPr>
           <w:rFonts w:asciiTheme="majorHAnsi" w:hAnsiTheme="majorHAnsi" w:cstheme="majorHAnsi"/>
         </w:rPr>
-        <w:t xml:space="preserve"> grafo urbano gerado a partir do fractal, foi desenvolvido um agente autónomo simples do tipo </w:t>
-      </w:r>
-      <w:r>
-        <w:rPr>
-          <w:rFonts w:asciiTheme="majorHAnsi" w:hAnsiTheme="majorHAnsi" w:cstheme="majorHAnsi"/>
-        </w:rPr>
-        <w:t>“</w:t>
-      </w:r>
-      <w:r>
-        <w:rPr>
-          <w:rFonts w:asciiTheme="majorHAnsi" w:hAnsiTheme="majorHAnsi" w:cstheme="majorHAnsi"/>
-        </w:rPr>
-        <w:t>Boid</w:t>
-      </w:r>
-      <w:r>
-        <w:rPr>
-          <w:rFonts w:asciiTheme="majorHAnsi" w:hAnsiTheme="majorHAnsi" w:cstheme="majorHAnsi"/>
-        </w:rPr>
-        <w:t>”</w:t>
-      </w:r>
-      <w:r>
-        <w:rPr>
-          <w:rFonts w:asciiTheme="majorHAnsi" w:hAnsiTheme="majorHAnsi" w:cstheme="majorHAnsi"/>
-        </w:rPr>
-        <w:t xml:space="preserve">, denominado </w:t>
-      </w:r>
-      <w:r>
-        <w:rPr>
-          <w:rFonts w:asciiTheme="majorHAnsi" w:hAnsiTheme="majorHAnsi" w:cstheme="majorHAnsi"/>
-        </w:rPr>
-        <w:t>“</w:t>
-      </w:r>
-      <w:r>
-        <w:rPr>
-          <w:rFonts w:asciiTheme="majorHAnsi" w:hAnsiTheme="majorHAnsi" w:cstheme="majorHAnsi"/>
-        </w:rPr>
-        <w:t>WanderAgent</w:t>
-      </w:r>
-      <w:r>
-        <w:rPr>
-          <w:rFonts w:asciiTheme="majorHAnsi" w:hAnsiTheme="majorHAnsi" w:cstheme="majorHAnsi"/>
-        </w:rPr>
-        <w:t>”</w:t>
+        <w:t xml:space="preserve"> grafo urbano gerado a partir do fractal, foi desenvolvido um agente autónomo simples do tipo “Boid”, denominado “WanderAgent”</w:t>
       </w:r>
       <w:r>
         <w:rPr>
@@ -2595,31 +2538,7 @@
         <w:rPr>
           <w:rFonts w:asciiTheme="majorHAnsi" w:hAnsiTheme="majorHAnsi" w:cstheme="majorHAnsi"/>
         </w:rPr>
-        <w:t xml:space="preserve">. Este agente desloca-se sobre a </w:t>
-      </w:r>
-      <w:r>
-        <w:rPr>
-          <w:rFonts w:asciiTheme="majorHAnsi" w:hAnsiTheme="majorHAnsi" w:cstheme="majorHAnsi"/>
-        </w:rPr>
-        <w:t>“</w:t>
-      </w:r>
-      <w:r>
-        <w:rPr>
-          <w:rFonts w:asciiTheme="majorHAnsi" w:hAnsiTheme="majorHAnsi" w:cstheme="majorHAnsi"/>
-        </w:rPr>
-        <w:t>RoadNetwork</w:t>
-      </w:r>
-      <w:r>
-        <w:rPr>
-          <w:rFonts w:asciiTheme="majorHAnsi" w:hAnsiTheme="majorHAnsi" w:cstheme="majorHAnsi"/>
-        </w:rPr>
-        <w:t>”</w:t>
-      </w:r>
-      <w:r>
-        <w:rPr>
-          <w:rFonts w:asciiTheme="majorHAnsi" w:hAnsiTheme="majorHAnsi" w:cstheme="majorHAnsi"/>
-        </w:rPr>
-        <w:t>, um grafo onde os nós representam interseções e as arestas correspondem a segmentos de estrada.</w:t>
+        <w:t>. Este agente desloca-se sobre a “RoadNetwork”, um grafo onde os nós representam interseções e as arestas correspondem a segmentos de estrada.</w:t>
       </w:r>
     </w:p>
     <w:p>
@@ -2709,47 +2628,7 @@
         <w:rPr>
           <w:rFonts w:asciiTheme="majorHAnsi" w:hAnsiTheme="majorHAnsi" w:cstheme="majorHAnsi"/>
         </w:rPr>
-        <w:t xml:space="preserve">O agente seleciona um nó adjacente como destino e gera uma força de </w:t>
-      </w:r>
-      <w:proofErr w:type="spellStart"/>
-      <w:r>
-        <w:rPr>
-          <w:rFonts w:asciiTheme="majorHAnsi" w:hAnsiTheme="majorHAnsi" w:cstheme="majorHAnsi"/>
-        </w:rPr>
-        <w:t>steering</w:t>
-      </w:r>
-      <w:proofErr w:type="spellEnd"/>
-      <w:r>
-        <w:rPr>
-          <w:rFonts w:asciiTheme="majorHAnsi" w:hAnsiTheme="majorHAnsi" w:cstheme="majorHAnsi"/>
-        </w:rPr>
-        <w:t xml:space="preserve"> do tipo </w:t>
-      </w:r>
-      <w:r>
-        <w:rPr>
-          <w:rFonts w:asciiTheme="majorHAnsi" w:hAnsiTheme="majorHAnsi" w:cstheme="majorHAnsi"/>
-        </w:rPr>
-        <w:t>“</w:t>
-      </w:r>
-      <w:proofErr w:type="spellStart"/>
-      <w:r>
-        <w:rPr>
-          <w:rFonts w:asciiTheme="majorHAnsi" w:hAnsiTheme="majorHAnsi" w:cstheme="majorHAnsi"/>
-        </w:rPr>
-        <w:t>arrive</w:t>
-      </w:r>
-      <w:proofErr w:type="spellEnd"/>
-      <w:r>
-        <w:rPr>
-          <w:rFonts w:asciiTheme="majorHAnsi" w:hAnsiTheme="majorHAnsi" w:cstheme="majorHAnsi"/>
-        </w:rPr>
-        <w:t>”</w:t>
-      </w:r>
-      <w:r>
-        <w:rPr>
-          <w:rFonts w:asciiTheme="majorHAnsi" w:hAnsiTheme="majorHAnsi" w:cstheme="majorHAnsi"/>
-        </w:rPr>
-        <w:t xml:space="preserve">, que o orienta suavemente em direção a esse alvo. À medida que o agente se </w:t>
+        <w:t xml:space="preserve">O agente seleciona um nó adjacente como destino e gera uma força de steering do tipo “arrive”, que o orienta suavemente em direção a esse alvo. À medida que o agente se </w:t>
       </w:r>
       <w:r>
         <w:rPr>
@@ -3079,35 +2958,7 @@
         <w:rPr>
           <w:rFonts w:asciiTheme="majorHAnsi" w:hAnsiTheme="majorHAnsi" w:cstheme="majorHAnsi"/>
         </w:rPr>
-        <w:t xml:space="preserve"> (mouse </w:t>
-      </w:r>
-      <w:proofErr w:type="spellStart"/>
-      <w:r>
-        <w:rPr>
-          <w:rFonts w:asciiTheme="majorHAnsi" w:hAnsiTheme="majorHAnsi" w:cstheme="majorHAnsi"/>
-        </w:rPr>
-        <w:t>right</w:t>
-      </w:r>
-      <w:proofErr w:type="spellEnd"/>
-      <w:r>
-        <w:rPr>
-          <w:rFonts w:asciiTheme="majorHAnsi" w:hAnsiTheme="majorHAnsi" w:cstheme="majorHAnsi"/>
-        </w:rPr>
-        <w:t xml:space="preserve"> e mouse </w:t>
-      </w:r>
-      <w:proofErr w:type="spellStart"/>
-      <w:r>
-        <w:rPr>
-          <w:rFonts w:asciiTheme="majorHAnsi" w:hAnsiTheme="majorHAnsi" w:cstheme="majorHAnsi"/>
-        </w:rPr>
-        <w:t>left</w:t>
-      </w:r>
-      <w:proofErr w:type="spellEnd"/>
-      <w:r>
-        <w:rPr>
-          <w:rFonts w:asciiTheme="majorHAnsi" w:hAnsiTheme="majorHAnsi" w:cstheme="majorHAnsi"/>
-        </w:rPr>
-        <w:t>)</w:t>
+        <w:t xml:space="preserve"> (mouse right e mouse left)</w:t>
       </w:r>
       <w:r>
         <w:rPr>
@@ -3211,143 +3062,172 @@
         <w:rPr>
           <w:rFonts w:asciiTheme="majorHAnsi" w:hAnsiTheme="majorHAnsi" w:cstheme="majorHAnsi"/>
         </w:rPr>
-        <w:t>Definimos 2 tipos de veículos principais, veículos “</w:t>
-      </w:r>
-      <w:proofErr w:type="spellStart"/>
-      <w:r>
-        <w:rPr>
-          <w:rFonts w:asciiTheme="majorHAnsi" w:hAnsiTheme="majorHAnsi" w:cstheme="majorHAnsi"/>
-        </w:rPr>
-        <w:t>CivilCar</w:t>
-      </w:r>
-      <w:proofErr w:type="spellEnd"/>
-      <w:r>
-        <w:rPr>
-          <w:rFonts w:asciiTheme="majorHAnsi" w:hAnsiTheme="majorHAnsi" w:cstheme="majorHAnsi"/>
-        </w:rPr>
-        <w:t>” que representam carros civis e veículos “</w:t>
-      </w:r>
-      <w:proofErr w:type="spellStart"/>
-      <w:r>
-        <w:rPr>
-          <w:rFonts w:asciiTheme="majorHAnsi" w:hAnsiTheme="majorHAnsi" w:cstheme="majorHAnsi"/>
-        </w:rPr>
-        <w:t>PoliceCar</w:t>
-      </w:r>
-      <w:proofErr w:type="spellEnd"/>
-      <w:r>
-        <w:rPr>
-          <w:rFonts w:asciiTheme="majorHAnsi" w:hAnsiTheme="majorHAnsi" w:cstheme="majorHAnsi"/>
-        </w:rPr>
-        <w:t>” que representam carros da polícia. Com esta abordagem conseguimos criar um projeto baseado em presas e predadores, respetivamente.</w:t>
-      </w:r>
-    </w:p>
-    <w:p>
-      <w:pPr>
-        <w:rPr>
-          <w:rFonts w:asciiTheme="majorHAnsi" w:hAnsiTheme="majorHAnsi" w:cstheme="majorHAnsi"/>
-        </w:rPr>
-      </w:pPr>
-    </w:p>
-    <w:p>
-      <w:pPr>
-        <w:rPr>
-          <w:rFonts w:asciiTheme="majorHAnsi" w:hAnsiTheme="majorHAnsi" w:cstheme="majorHAnsi"/>
-        </w:rPr>
-      </w:pPr>
-      <w:r>
-        <w:rPr>
-          <w:rFonts w:asciiTheme="majorHAnsi" w:hAnsiTheme="majorHAnsi" w:cstheme="majorHAnsi"/>
-        </w:rPr>
-        <w:t xml:space="preserve">Ambas estas classes irão </w:t>
-      </w:r>
-      <w:proofErr w:type="spellStart"/>
-      <w:r>
-        <w:rPr>
-          <w:rFonts w:asciiTheme="majorHAnsi" w:hAnsiTheme="majorHAnsi" w:cstheme="majorHAnsi"/>
-        </w:rPr>
-        <w:t>extender</w:t>
-      </w:r>
-      <w:proofErr w:type="spellEnd"/>
-      <w:r>
-        <w:rPr>
-          <w:rFonts w:asciiTheme="majorHAnsi" w:hAnsiTheme="majorHAnsi" w:cstheme="majorHAnsi"/>
-        </w:rPr>
-        <w:t xml:space="preserve"> de “</w:t>
-      </w:r>
-      <w:proofErr w:type="spellStart"/>
-      <w:r>
-        <w:rPr>
-          <w:rFonts w:asciiTheme="majorHAnsi" w:hAnsiTheme="majorHAnsi" w:cstheme="majorHAnsi"/>
-        </w:rPr>
-        <w:t>RoadAgent</w:t>
-      </w:r>
-      <w:proofErr w:type="spellEnd"/>
-      <w:r>
-        <w:rPr>
-          <w:rFonts w:asciiTheme="majorHAnsi" w:hAnsiTheme="majorHAnsi" w:cstheme="majorHAnsi"/>
-        </w:rPr>
-        <w:t xml:space="preserve">”, um agente que navega com base no nosso grafo de estradas que </w:t>
-      </w:r>
-      <w:proofErr w:type="spellStart"/>
-      <w:r>
-        <w:rPr>
-          <w:rFonts w:asciiTheme="majorHAnsi" w:hAnsiTheme="majorHAnsi" w:cstheme="majorHAnsi"/>
-        </w:rPr>
-        <w:t>extende</w:t>
-      </w:r>
-      <w:proofErr w:type="spellEnd"/>
-      <w:r>
-        <w:rPr>
-          <w:rFonts w:asciiTheme="majorHAnsi" w:hAnsiTheme="majorHAnsi" w:cstheme="majorHAnsi"/>
-        </w:rPr>
-        <w:t xml:space="preserve"> de uma das classes definidas durante as aulas práticas, a classe Boid.</w:t>
-      </w:r>
-    </w:p>
-    <w:p>
-      <w:pPr>
-        <w:rPr>
-          <w:rFonts w:asciiTheme="majorHAnsi" w:hAnsiTheme="majorHAnsi" w:cstheme="majorHAnsi"/>
-        </w:rPr>
-      </w:pPr>
-    </w:p>
-    <w:p>
-      <w:pPr>
-        <w:rPr>
-          <w:rFonts w:asciiTheme="majorHAnsi" w:hAnsiTheme="majorHAnsi" w:cstheme="majorHAnsi"/>
-        </w:rPr>
-      </w:pPr>
-      <w:r>
-        <w:rPr>
-          <w:rFonts w:asciiTheme="majorHAnsi" w:hAnsiTheme="majorHAnsi" w:cstheme="majorHAnsi"/>
-        </w:rPr>
-        <w:t xml:space="preserve">Definimos as seguintes regras sobre ambas as classes que representam os 2 conjuntos de veículos a partir da implementação do método </w:t>
-      </w:r>
-      <w:proofErr w:type="gramStart"/>
-      <w:r>
-        <w:rPr>
-          <w:rFonts w:asciiTheme="majorHAnsi" w:hAnsiTheme="majorHAnsi" w:cstheme="majorHAnsi"/>
-        </w:rPr>
-        <w:t>chooseNextNode(</w:t>
-      </w:r>
-      <w:proofErr w:type="gramEnd"/>
-      <w:r>
-        <w:rPr>
-          <w:rFonts w:asciiTheme="majorHAnsi" w:hAnsiTheme="majorHAnsi" w:cstheme="majorHAnsi"/>
-        </w:rPr>
-        <w:t>).</w:t>
-      </w:r>
-    </w:p>
-    <w:p>
-      <w:pPr>
-        <w:rPr>
-          <w:rFonts w:asciiTheme="majorHAnsi" w:hAnsiTheme="majorHAnsi" w:cstheme="majorHAnsi"/>
-        </w:rPr>
-      </w:pPr>
-    </w:p>
-    <w:p>
-      <w:pPr>
-        <w:ind w:left="720"/>
+        <w:t>Definimos 2 tipos de veículos principais, veículos “CivilCar” que representam carros civis e veículos “PoliceCar” que representam carros da polícia. Com esta abordagem conseguimos criar um projeto baseado em presas e predadores, respetivamente.</w:t>
+      </w:r>
+    </w:p>
+    <w:p>
+      <w:pPr>
+        <w:rPr>
+          <w:rFonts w:asciiTheme="majorHAnsi" w:hAnsiTheme="majorHAnsi" w:cstheme="majorHAnsi"/>
+        </w:rPr>
+      </w:pPr>
+    </w:p>
+    <w:p>
+      <w:pPr>
+        <w:rPr>
+          <w:rFonts w:asciiTheme="majorHAnsi" w:hAnsiTheme="majorHAnsi" w:cstheme="majorHAnsi"/>
+        </w:rPr>
+      </w:pPr>
+      <w:r>
+        <w:rPr>
+          <w:rFonts w:asciiTheme="majorHAnsi" w:hAnsiTheme="majorHAnsi" w:cstheme="majorHAnsi"/>
+        </w:rPr>
+        <w:t xml:space="preserve">Ambas estas classes </w:t>
+      </w:r>
+      <w:r>
+        <w:rPr>
+          <w:rFonts w:asciiTheme="majorHAnsi" w:hAnsiTheme="majorHAnsi" w:cstheme="majorHAnsi"/>
+        </w:rPr>
+        <w:t xml:space="preserve">estendem </w:t>
+      </w:r>
+      <w:r>
+        <w:rPr>
+          <w:rFonts w:asciiTheme="majorHAnsi" w:hAnsiTheme="majorHAnsi" w:cstheme="majorHAnsi"/>
+        </w:rPr>
+        <w:t>de “RoadAgent”, um agente que</w:t>
+      </w:r>
+      <w:r>
+        <w:rPr>
+          <w:rFonts w:asciiTheme="majorHAnsi" w:hAnsiTheme="majorHAnsi" w:cstheme="majorHAnsi"/>
+        </w:rPr>
+        <w:t xml:space="preserve"> herda da classe “Boid”, parecido à implementação feita na classe “WanderAgent”.</w:t>
+      </w:r>
+    </w:p>
+    <w:p>
+      <w:pPr>
+        <w:rPr>
+          <w:rFonts w:asciiTheme="majorHAnsi" w:hAnsiTheme="majorHAnsi" w:cstheme="majorHAnsi"/>
+        </w:rPr>
+      </w:pPr>
+    </w:p>
+    <w:p>
+      <w:pPr>
+        <w:rPr>
+          <w:rFonts w:asciiTheme="majorHAnsi" w:hAnsiTheme="majorHAnsi" w:cstheme="majorHAnsi"/>
+        </w:rPr>
+      </w:pPr>
+      <w:r>
+        <w:rPr>
+          <w:rFonts w:asciiTheme="majorHAnsi" w:hAnsiTheme="majorHAnsi" w:cstheme="majorHAnsi"/>
+        </w:rPr>
+        <w:t>Os comportamentos específicos de cada tipo de veículo são definidos</w:t>
+      </w:r>
+      <w:r>
+        <w:rPr>
+          <w:rFonts w:asciiTheme="majorHAnsi" w:hAnsiTheme="majorHAnsi" w:cstheme="majorHAnsi"/>
+        </w:rPr>
+        <w:t xml:space="preserve"> </w:t>
+      </w:r>
+      <w:r>
+        <w:rPr>
+          <w:rFonts w:asciiTheme="majorHAnsi" w:hAnsiTheme="majorHAnsi" w:cstheme="majorHAnsi"/>
+        </w:rPr>
+        <w:t xml:space="preserve">através da implementação do método </w:t>
+      </w:r>
+      <w:r>
+        <w:rPr>
+          <w:rFonts w:asciiTheme="majorHAnsi" w:hAnsiTheme="majorHAnsi" w:cstheme="majorHAnsi"/>
+        </w:rPr>
+        <w:t>“</w:t>
+      </w:r>
+      <w:r>
+        <w:rPr>
+          <w:rFonts w:asciiTheme="majorHAnsi" w:hAnsiTheme="majorHAnsi" w:cstheme="majorHAnsi"/>
+        </w:rPr>
+        <w:t>chooseNextNode()</w:t>
+      </w:r>
+      <w:r>
+        <w:rPr>
+          <w:rFonts w:asciiTheme="majorHAnsi" w:hAnsiTheme="majorHAnsi" w:cstheme="majorHAnsi"/>
+        </w:rPr>
+        <w:t>”</w:t>
+      </w:r>
+      <w:r>
+        <w:rPr>
+          <w:rFonts w:asciiTheme="majorHAnsi" w:hAnsiTheme="majorHAnsi" w:cstheme="majorHAnsi"/>
+        </w:rPr>
+        <w:t>, onde cada agente escolhe o próximo nó com base no seu estado e nas entidades observadas no seu raio de perceção.</w:t>
+      </w:r>
+    </w:p>
+    <w:p>
+      <w:pPr>
+        <w:rPr>
+          <w:rFonts w:asciiTheme="majorHAnsi" w:hAnsiTheme="majorHAnsi" w:cstheme="majorHAnsi"/>
+        </w:rPr>
+      </w:pPr>
+    </w:p>
+    <w:p>
+      <w:pPr>
+        <w:rPr>
+          <w:rFonts w:asciiTheme="majorHAnsi" w:hAnsiTheme="majorHAnsi" w:cstheme="majorHAnsi"/>
+        </w:rPr>
+      </w:pPr>
+      <w:r>
+        <w:rPr>
+          <w:rFonts w:asciiTheme="majorHAnsi" w:hAnsiTheme="majorHAnsi" w:cstheme="majorHAnsi"/>
+        </w:rPr>
+        <w:t>A seleção do próximo nó depende exclusivamente do estado interno do agente e da perceção local do ambiente, nomeadamente da presença e do comportamento de outros agentes nas proximidades. Desta forma, a decisão do percurso resulta de regras simples aplicadas localmente, permitindo a emergência de comportamentos coletivos complexos.</w:t>
+      </w:r>
+    </w:p>
+    <w:p>
+      <w:pPr>
+        <w:rPr>
+          <w:rFonts w:asciiTheme="majorHAnsi" w:hAnsiTheme="majorHAnsi" w:cstheme="majorHAnsi"/>
+        </w:rPr>
+      </w:pPr>
+    </w:p>
+    <w:p>
+      <w:pPr>
+        <w:rPr>
+          <w:rFonts w:asciiTheme="majorHAnsi" w:hAnsiTheme="majorHAnsi" w:cstheme="majorHAnsi"/>
+        </w:rPr>
+      </w:pPr>
+      <w:r>
+        <w:rPr>
+          <w:rFonts w:asciiTheme="majorHAnsi" w:hAnsiTheme="majorHAnsi" w:cstheme="majorHAnsi"/>
+        </w:rPr>
+        <w:t>Esta separação entre decisão discreta de navegação e movimento contínuo baseado em forças permite conjugar a estrutura do grafo com uma dinâmica de deslocamento natural, coerente com os princípios de modelação de agentes autónomos</w:t>
+      </w:r>
+      <w:r>
+        <w:rPr>
+          <w:rFonts w:asciiTheme="majorHAnsi" w:hAnsiTheme="majorHAnsi" w:cstheme="majorHAnsi"/>
+        </w:rPr>
+        <w:t>.</w:t>
+      </w:r>
+    </w:p>
+    <w:p>
+      <w:pPr>
+        <w:rPr>
+          <w:rFonts w:asciiTheme="majorHAnsi" w:hAnsiTheme="majorHAnsi" w:cstheme="majorHAnsi"/>
+        </w:rPr>
+      </w:pPr>
+    </w:p>
+    <w:p>
+      <w:pPr>
+        <w:pStyle w:val="Ttulo3"/>
+      </w:pPr>
+      <w:r>
+        <w:t>Veículos Civis</w:t>
+      </w:r>
+      <w:r>
+        <w:t xml:space="preserve"> (CivilCar)</w:t>
+      </w:r>
+      <w:r>
+        <w:t>:</w:t>
+      </w:r>
+    </w:p>
+    <w:p>
+      <w:pPr>
         <w:rPr>
           <w:rFonts w:asciiTheme="majorHAnsi" w:hAnsiTheme="majorHAnsi" w:cstheme="majorHAnsi"/>
           <w:b/>
@@ -3360,40 +3240,72 @@
           <w:b/>
           <w:bCs/>
         </w:rPr>
-        <w:t>Veículos Civis:</w:t>
-      </w:r>
-    </w:p>
-    <w:p>
-      <w:pPr>
-        <w:ind w:left="720"/>
-        <w:rPr>
-          <w:rFonts w:asciiTheme="majorHAnsi" w:hAnsiTheme="majorHAnsi" w:cstheme="majorHAnsi"/>
-        </w:rPr>
-      </w:pPr>
-      <w:r>
-        <w:rPr>
-          <w:rFonts w:asciiTheme="majorHAnsi" w:hAnsiTheme="majorHAnsi" w:cstheme="majorHAnsi"/>
-        </w:rPr>
-        <w:t>- Andam de forma aleatório (explore).</w:t>
-      </w:r>
-    </w:p>
-    <w:p>
-      <w:pPr>
-        <w:ind w:left="720"/>
-        <w:rPr>
-          <w:rFonts w:asciiTheme="majorHAnsi" w:hAnsiTheme="majorHAnsi" w:cstheme="majorHAnsi"/>
-        </w:rPr>
-      </w:pPr>
-      <w:r>
-        <w:rPr>
-          <w:rFonts w:asciiTheme="majorHAnsi" w:hAnsiTheme="majorHAnsi" w:cstheme="majorHAnsi"/>
-        </w:rPr>
-        <w:t>- Caso estejam relativamente perto de policias, tentam os evitar, escolhendo o nó mais afastado do veículo da polícia (predador).</w:t>
-      </w:r>
-    </w:p>
-    <w:p>
-      <w:pPr>
-        <w:ind w:left="720"/>
+        <w:t>Estados do Civil:</w:t>
+      </w:r>
+    </w:p>
+    <w:p>
+      <w:pPr>
+        <w:pStyle w:val="PargrafodaLista"/>
+        <w:numPr>
+          <w:ilvl w:val="0"/>
+          <w:numId w:val="30"/>
+        </w:numPr>
+        <w:rPr>
+          <w:rFonts w:asciiTheme="majorHAnsi" w:hAnsiTheme="majorHAnsi" w:cstheme="majorHAnsi"/>
+        </w:rPr>
+      </w:pPr>
+      <w:r>
+        <w:rPr>
+          <w:rFonts w:asciiTheme="majorHAnsi" w:hAnsiTheme="majorHAnsi" w:cstheme="majorHAnsi"/>
+        </w:rPr>
+        <w:t>Legal – Circulação Normal (cor verde);</w:t>
+      </w:r>
+    </w:p>
+    <w:p>
+      <w:pPr>
+        <w:pStyle w:val="PargrafodaLista"/>
+        <w:numPr>
+          <w:ilvl w:val="0"/>
+          <w:numId w:val="30"/>
+        </w:numPr>
+        <w:rPr>
+          <w:rFonts w:asciiTheme="majorHAnsi" w:hAnsiTheme="majorHAnsi" w:cstheme="majorHAnsi"/>
+        </w:rPr>
+      </w:pPr>
+      <w:r>
+        <w:rPr>
+          <w:rFonts w:asciiTheme="majorHAnsi" w:hAnsiTheme="majorHAnsi" w:cstheme="majorHAnsi"/>
+        </w:rPr>
+        <w:t>Ilegal – Circulação em excesso de velocidade (cor amarela);</w:t>
+      </w:r>
+    </w:p>
+    <w:p>
+      <w:pPr>
+        <w:pStyle w:val="PargrafodaLista"/>
+        <w:numPr>
+          <w:ilvl w:val="0"/>
+          <w:numId w:val="30"/>
+        </w:numPr>
+        <w:rPr>
+          <w:rFonts w:asciiTheme="majorHAnsi" w:hAnsiTheme="majorHAnsi" w:cstheme="majorHAnsi"/>
+        </w:rPr>
+      </w:pPr>
+      <w:r>
+        <w:rPr>
+          <w:rFonts w:asciiTheme="majorHAnsi" w:hAnsiTheme="majorHAnsi" w:cstheme="majorHAnsi"/>
+        </w:rPr>
+        <w:t>Em Fuga – Quando fogem da polícia (cor laranja/velocidade ainda maior).</w:t>
+      </w:r>
+    </w:p>
+    <w:p>
+      <w:pPr>
+        <w:rPr>
+          <w:rFonts w:asciiTheme="majorHAnsi" w:hAnsiTheme="majorHAnsi" w:cstheme="majorHAnsi"/>
+        </w:rPr>
+      </w:pPr>
+    </w:p>
+    <w:p>
+      <w:pPr>
         <w:rPr>
           <w:rFonts w:asciiTheme="majorHAnsi" w:hAnsiTheme="majorHAnsi" w:cstheme="majorHAnsi"/>
           <w:b/>
@@ -3406,52 +3318,507 @@
           <w:b/>
           <w:bCs/>
         </w:rPr>
+        <w:t>Regras de Comportamento dos Civis:</w:t>
+      </w:r>
+    </w:p>
+    <w:p>
+      <w:pPr>
+        <w:pStyle w:val="PargrafodaLista"/>
+        <w:numPr>
+          <w:ilvl w:val="0"/>
+          <w:numId w:val="31"/>
+        </w:numPr>
+        <w:rPr>
+          <w:rFonts w:asciiTheme="majorHAnsi" w:hAnsiTheme="majorHAnsi" w:cstheme="majorHAnsi"/>
+        </w:rPr>
+      </w:pPr>
+      <w:r>
+        <w:rPr>
+          <w:rFonts w:asciiTheme="majorHAnsi" w:hAnsiTheme="majorHAnsi" w:cstheme="majorHAnsi"/>
+        </w:rPr>
+        <w:t>Movimento Base – Os civis deslocam-se aleatoriamente pela rede, privilegiando segmentos mais longos para obter trajetos mais naturais.</w:t>
+      </w:r>
+    </w:p>
+    <w:p>
+      <w:pPr>
+        <w:pStyle w:val="PargrafodaLista"/>
+        <w:numPr>
+          <w:ilvl w:val="0"/>
+          <w:numId w:val="31"/>
+        </w:numPr>
+        <w:rPr>
+          <w:rFonts w:asciiTheme="majorHAnsi" w:hAnsiTheme="majorHAnsi" w:cstheme="majorHAnsi"/>
+        </w:rPr>
+      </w:pPr>
+      <w:r>
+        <w:rPr>
+          <w:rFonts w:asciiTheme="majorHAnsi" w:hAnsiTheme="majorHAnsi" w:cstheme="majorHAnsi"/>
+        </w:rPr>
+        <w:t xml:space="preserve">Transição para estado Ilegal </w:t>
+      </w:r>
+      <w:r>
+        <w:rPr>
+          <w:rFonts w:asciiTheme="majorHAnsi" w:hAnsiTheme="majorHAnsi" w:cstheme="majorHAnsi"/>
+        </w:rPr>
+        <w:t>–</w:t>
+      </w:r>
+      <w:r>
+        <w:rPr>
+          <w:rFonts w:asciiTheme="majorHAnsi" w:hAnsiTheme="majorHAnsi" w:cstheme="majorHAnsi"/>
+        </w:rPr>
+        <w:t xml:space="preserve"> </w:t>
+      </w:r>
+      <w:r>
+        <w:rPr>
+          <w:rFonts w:asciiTheme="majorHAnsi" w:hAnsiTheme="majorHAnsi" w:cstheme="majorHAnsi"/>
+        </w:rPr>
+        <w:t>Um civil torna-se ilegal de uma forma probabilística, com uma probabilidade definida por segundo. Esta transição apenas acontece quando não existe nenhum polícia dentro do seu raio de visão.</w:t>
+      </w:r>
+    </w:p>
+    <w:p>
+      <w:pPr>
+        <w:pStyle w:val="PargrafodaLista"/>
+        <w:numPr>
+          <w:ilvl w:val="0"/>
+          <w:numId w:val="31"/>
+        </w:numPr>
+        <w:rPr>
+          <w:rFonts w:asciiTheme="majorHAnsi" w:hAnsiTheme="majorHAnsi" w:cstheme="majorHAnsi"/>
+        </w:rPr>
+      </w:pPr>
+      <w:r>
+        <w:rPr>
+          <w:rFonts w:asciiTheme="majorHAnsi" w:hAnsiTheme="majorHAnsi" w:cstheme="majorHAnsi"/>
+        </w:rPr>
+        <w:t xml:space="preserve">Reação à polícia (Civil Legal) – Se um civil legal detetar um carro da </w:t>
+      </w:r>
+      <w:proofErr w:type="gramStart"/>
+      <w:r>
+        <w:rPr>
+          <w:rFonts w:asciiTheme="majorHAnsi" w:hAnsiTheme="majorHAnsi" w:cstheme="majorHAnsi"/>
+        </w:rPr>
+        <w:t>policia</w:t>
+      </w:r>
+      <w:proofErr w:type="gramEnd"/>
+      <w:r>
+        <w:rPr>
+          <w:rFonts w:asciiTheme="majorHAnsi" w:hAnsiTheme="majorHAnsi" w:cstheme="majorHAnsi"/>
+        </w:rPr>
+        <w:t xml:space="preserve"> em modo de perseguição dentro do seu raio de visão, o veiculo para temporariamente.</w:t>
+      </w:r>
+    </w:p>
+    <w:p>
+      <w:pPr>
+        <w:pStyle w:val="PargrafodaLista"/>
+        <w:numPr>
+          <w:ilvl w:val="0"/>
+          <w:numId w:val="31"/>
+        </w:numPr>
+        <w:rPr>
+          <w:rFonts w:asciiTheme="majorHAnsi" w:hAnsiTheme="majorHAnsi" w:cstheme="majorHAnsi"/>
+        </w:rPr>
+      </w:pPr>
+      <w:r>
+        <w:rPr>
+          <w:rFonts w:asciiTheme="majorHAnsi" w:hAnsiTheme="majorHAnsi" w:cstheme="majorHAnsi"/>
+        </w:rPr>
+        <w:t xml:space="preserve">Reação à </w:t>
+      </w:r>
+      <w:r>
+        <w:rPr>
+          <w:rFonts w:asciiTheme="majorHAnsi" w:hAnsiTheme="majorHAnsi" w:cstheme="majorHAnsi"/>
+        </w:rPr>
+        <w:t>polícia</w:t>
+      </w:r>
+      <w:r>
+        <w:rPr>
+          <w:rFonts w:asciiTheme="majorHAnsi" w:hAnsiTheme="majorHAnsi" w:cstheme="majorHAnsi"/>
+        </w:rPr>
+        <w:t xml:space="preserve"> (Civil </w:t>
+      </w:r>
+      <w:r>
+        <w:rPr>
+          <w:rFonts w:asciiTheme="majorHAnsi" w:hAnsiTheme="majorHAnsi" w:cstheme="majorHAnsi"/>
+        </w:rPr>
+        <w:t>Il</w:t>
+      </w:r>
+      <w:r>
+        <w:rPr>
+          <w:rFonts w:asciiTheme="majorHAnsi" w:hAnsiTheme="majorHAnsi" w:cstheme="majorHAnsi"/>
+        </w:rPr>
+        <w:t>egal)</w:t>
+      </w:r>
+      <w:r>
+        <w:rPr>
+          <w:rFonts w:asciiTheme="majorHAnsi" w:hAnsiTheme="majorHAnsi" w:cstheme="majorHAnsi"/>
+        </w:rPr>
+        <w:t xml:space="preserve"> – Se um civil ilegal detetar um carro da </w:t>
+      </w:r>
+      <w:proofErr w:type="gramStart"/>
+      <w:r>
+        <w:rPr>
+          <w:rFonts w:asciiTheme="majorHAnsi" w:hAnsiTheme="majorHAnsi" w:cstheme="majorHAnsi"/>
+        </w:rPr>
+        <w:t>policia</w:t>
+      </w:r>
+      <w:proofErr w:type="gramEnd"/>
+      <w:r>
+        <w:rPr>
+          <w:rFonts w:asciiTheme="majorHAnsi" w:hAnsiTheme="majorHAnsi" w:cstheme="majorHAnsi"/>
+        </w:rPr>
+        <w:t xml:space="preserve">, altera o seu estado para “Em Fuga” e tenta se afastar o máximo do carro da policia, escolhendo um nó adjacente que maximiza a sua distancia entre veículos. Este altera a sua cor para laranja </w:t>
+      </w:r>
+      <w:r>
+        <w:rPr>
+          <w:rFonts w:asciiTheme="majorHAnsi" w:hAnsiTheme="majorHAnsi" w:cstheme="majorHAnsi"/>
+        </w:rPr>
+        <w:t>durante a fuga.</w:t>
+      </w:r>
+    </w:p>
+    <w:p>
+      <w:pPr>
+        <w:pStyle w:val="PargrafodaLista"/>
+      </w:pPr>
+    </w:p>
+    <w:p>
+      <w:pPr>
+        <w:pStyle w:val="Ttulo3"/>
+      </w:pPr>
+      <w:r>
         <w:t xml:space="preserve">Veículos </w:t>
       </w:r>
       <w:r>
+        <w:t>da Polícia</w:t>
+      </w:r>
+      <w:r>
+        <w:t xml:space="preserve"> (</w:t>
+      </w:r>
+      <w:r>
+        <w:t>Police</w:t>
+      </w:r>
+      <w:r>
+        <w:t>Car)</w:t>
+      </w:r>
+      <w:r>
+        <w:t>:</w:t>
+      </w:r>
+    </w:p>
+    <w:p>
+      <w:pPr>
+        <w:rPr>
+          <w:rFonts w:asciiTheme="majorHAnsi" w:hAnsiTheme="majorHAnsi" w:cstheme="majorHAnsi"/>
+        </w:rPr>
+      </w:pPr>
+      <w:r>
+        <w:rPr>
+          <w:rFonts w:asciiTheme="majorHAnsi" w:hAnsiTheme="majorHAnsi" w:cstheme="majorHAnsi"/>
+        </w:rPr>
+        <w:t>Os veículos da polícia representam agentes predadores responsáveis por patrulhar a cidade e intervir sobre civis ilegais</w:t>
+      </w:r>
+      <w:r>
+        <w:rPr>
+          <w:rFonts w:asciiTheme="majorHAnsi" w:hAnsiTheme="majorHAnsi" w:cstheme="majorHAnsi"/>
+        </w:rPr>
+        <w:t xml:space="preserve"> (presas)</w:t>
+      </w:r>
+      <w:r>
+        <w:rPr>
+          <w:rFonts w:asciiTheme="majorHAnsi" w:hAnsiTheme="majorHAnsi" w:cstheme="majorHAnsi"/>
+        </w:rPr>
+        <w:t>.</w:t>
+      </w:r>
+    </w:p>
+    <w:p>
+      <w:pPr>
+        <w:rPr>
+          <w:rFonts w:asciiTheme="majorHAnsi" w:hAnsiTheme="majorHAnsi" w:cstheme="majorHAnsi"/>
+        </w:rPr>
+      </w:pPr>
+    </w:p>
+    <w:p>
+      <w:pPr>
         <w:rPr>
           <w:rFonts w:asciiTheme="majorHAnsi" w:hAnsiTheme="majorHAnsi" w:cstheme="majorHAnsi"/>
           <w:b/>
           <w:bCs/>
         </w:rPr>
-        <w:t>da Polícia</w:t>
-      </w:r>
+      </w:pPr>
       <w:r>
         <w:rPr>
           <w:rFonts w:asciiTheme="majorHAnsi" w:hAnsiTheme="majorHAnsi" w:cstheme="majorHAnsi"/>
           <w:b/>
           <w:bCs/>
         </w:rPr>
+        <w:t>Regras de Comportamento d</w:t>
+      </w:r>
+      <w:r>
+        <w:rPr>
+          <w:rFonts w:asciiTheme="majorHAnsi" w:hAnsiTheme="majorHAnsi" w:cstheme="majorHAnsi"/>
+          <w:b/>
+          <w:bCs/>
+        </w:rPr>
+        <w:t>a Polícia</w:t>
+      </w:r>
+      <w:r>
+        <w:rPr>
+          <w:rFonts w:asciiTheme="majorHAnsi" w:hAnsiTheme="majorHAnsi" w:cstheme="majorHAnsi"/>
+          <w:b/>
+          <w:bCs/>
+        </w:rPr>
         <w:t>:</w:t>
       </w:r>
     </w:p>
     <w:p>
       <w:pPr>
-        <w:ind w:left="720"/>
-        <w:rPr>
-          <w:rFonts w:asciiTheme="majorHAnsi" w:hAnsiTheme="majorHAnsi" w:cstheme="majorHAnsi"/>
-        </w:rPr>
-      </w:pPr>
-      <w:r>
-        <w:rPr>
-          <w:rFonts w:asciiTheme="majorHAnsi" w:hAnsiTheme="majorHAnsi" w:cstheme="majorHAnsi"/>
-        </w:rPr>
-        <w:t>- Patrulham normalmente as estradas.</w:t>
-      </w:r>
-    </w:p>
-    <w:p>
-      <w:pPr>
-        <w:ind w:left="720"/>
-        <w:rPr>
-          <w:rFonts w:asciiTheme="majorHAnsi" w:hAnsiTheme="majorHAnsi" w:cstheme="majorHAnsi"/>
-        </w:rPr>
-      </w:pPr>
-      <w:r>
-        <w:rPr>
-          <w:rFonts w:asciiTheme="majorHAnsi" w:hAnsiTheme="majorHAnsi" w:cstheme="majorHAnsi"/>
-        </w:rPr>
-        <w:t>- Quando encontram um civil, escolhem os próximos nós para se deslocarem de forma a reduzir a sua distância ao alvo (presa).</w:t>
-      </w:r>
+        <w:pStyle w:val="PargrafodaLista"/>
+        <w:numPr>
+          <w:ilvl w:val="0"/>
+          <w:numId w:val="31"/>
+        </w:numPr>
+        <w:rPr>
+          <w:rFonts w:asciiTheme="majorHAnsi" w:hAnsiTheme="majorHAnsi" w:cstheme="majorHAnsi"/>
+        </w:rPr>
+      </w:pPr>
+      <w:r>
+        <w:rPr>
+          <w:rFonts w:asciiTheme="majorHAnsi" w:hAnsiTheme="majorHAnsi" w:cstheme="majorHAnsi"/>
+        </w:rPr>
+        <w:t xml:space="preserve">Patrulhamento - </w:t>
+      </w:r>
+      <w:r>
+        <w:rPr>
+          <w:rFonts w:asciiTheme="majorHAnsi" w:hAnsiTheme="majorHAnsi" w:cstheme="majorHAnsi"/>
+        </w:rPr>
+        <w:t>Na ausência de alvos ilegais, a polícia patrulha a rede de forma aleatória, privilegiando segmentos mais longos.</w:t>
+      </w:r>
+    </w:p>
+    <w:p>
+      <w:pPr>
+        <w:pStyle w:val="PargrafodaLista"/>
+        <w:numPr>
+          <w:ilvl w:val="0"/>
+          <w:numId w:val="31"/>
+        </w:numPr>
+        <w:rPr>
+          <w:rFonts w:asciiTheme="majorHAnsi" w:hAnsiTheme="majorHAnsi" w:cstheme="majorHAnsi"/>
+        </w:rPr>
+      </w:pPr>
+      <w:r>
+        <w:rPr>
+          <w:rFonts w:asciiTheme="majorHAnsi" w:hAnsiTheme="majorHAnsi" w:cstheme="majorHAnsi"/>
+        </w:rPr>
+        <w:t xml:space="preserve">Deteção de Alvos - </w:t>
+      </w:r>
+      <w:r>
+        <w:rPr>
+          <w:rFonts w:asciiTheme="majorHAnsi" w:hAnsiTheme="majorHAnsi" w:cstheme="majorHAnsi"/>
+        </w:rPr>
+        <w:t>A polícia apenas considera como alvo civis em estado ilegal que se encontrem dentro de um determinado raio de visão.</w:t>
+      </w:r>
+    </w:p>
+    <w:p>
+      <w:pPr>
+        <w:pStyle w:val="PargrafodaLista"/>
+        <w:numPr>
+          <w:ilvl w:val="0"/>
+          <w:numId w:val="31"/>
+        </w:numPr>
+        <w:rPr>
+          <w:rFonts w:asciiTheme="majorHAnsi" w:hAnsiTheme="majorHAnsi" w:cstheme="majorHAnsi"/>
+        </w:rPr>
+      </w:pPr>
+      <w:r>
+        <w:rPr>
+          <w:rFonts w:asciiTheme="majorHAnsi" w:hAnsiTheme="majorHAnsi" w:cstheme="majorHAnsi"/>
+        </w:rPr>
+        <w:t>Perseguição</w:t>
+      </w:r>
+      <w:r>
+        <w:rPr>
+          <w:rFonts w:asciiTheme="majorHAnsi" w:hAnsiTheme="majorHAnsi" w:cstheme="majorHAnsi"/>
+        </w:rPr>
+        <w:t xml:space="preserve"> – Quando um civil ilegal é detetado a </w:t>
+      </w:r>
+      <w:proofErr w:type="gramStart"/>
+      <w:r>
+        <w:rPr>
+          <w:rFonts w:asciiTheme="majorHAnsi" w:hAnsiTheme="majorHAnsi" w:cstheme="majorHAnsi"/>
+        </w:rPr>
+        <w:t>policia</w:t>
+      </w:r>
+      <w:proofErr w:type="gramEnd"/>
+      <w:r>
+        <w:rPr>
+          <w:rFonts w:asciiTheme="majorHAnsi" w:hAnsiTheme="majorHAnsi" w:cstheme="majorHAnsi"/>
+        </w:rPr>
+        <w:t xml:space="preserve"> entra em modo de perseguição, a sirene é </w:t>
+      </w:r>
+      <w:r>
+        <w:rPr>
+          <w:rFonts w:asciiTheme="majorHAnsi" w:hAnsiTheme="majorHAnsi" w:cstheme="majorHAnsi"/>
+        </w:rPr>
+        <w:t>ativada</w:t>
+      </w:r>
+      <w:r>
+        <w:rPr>
+          <w:rFonts w:asciiTheme="majorHAnsi" w:hAnsiTheme="majorHAnsi" w:cstheme="majorHAnsi"/>
+        </w:rPr>
+        <w:t xml:space="preserve">, mudando a cor do boid de vermelho para azul, alternadamente. </w:t>
+      </w:r>
+      <w:r>
+        <w:rPr>
+          <w:rFonts w:asciiTheme="majorHAnsi" w:hAnsiTheme="majorHAnsi" w:cstheme="majorHAnsi"/>
+        </w:rPr>
+        <w:t>O próximo nó é escolhido de forma a minimizar a distância ao alvo.</w:t>
+      </w:r>
+    </w:p>
+    <w:p>
+      <w:pPr>
+        <w:pStyle w:val="PargrafodaLista"/>
+        <w:numPr>
+          <w:ilvl w:val="0"/>
+          <w:numId w:val="31"/>
+        </w:numPr>
+        <w:rPr>
+          <w:rFonts w:asciiTheme="majorHAnsi" w:hAnsiTheme="majorHAnsi" w:cstheme="majorHAnsi"/>
+        </w:rPr>
+      </w:pPr>
+      <w:r>
+        <w:rPr>
+          <w:rFonts w:asciiTheme="majorHAnsi" w:hAnsiTheme="majorHAnsi" w:cstheme="majorHAnsi"/>
+        </w:rPr>
+        <w:t xml:space="preserve">Captura - </w:t>
+      </w:r>
+      <w:r>
+        <w:rPr>
+          <w:rFonts w:asciiTheme="majorHAnsi" w:hAnsiTheme="majorHAnsi" w:cstheme="majorHAnsi"/>
+        </w:rPr>
+        <w:t>Quando a distância entre a polícia e o civil ilegal é inferior a um raio de captura</w:t>
+      </w:r>
+      <w:r>
+        <w:rPr>
+          <w:rFonts w:asciiTheme="majorHAnsi" w:hAnsiTheme="majorHAnsi" w:cstheme="majorHAnsi"/>
+        </w:rPr>
+        <w:t xml:space="preserve"> definido, ambos os veículos param durante alguns segundos. O civil é posteriormente convertido para o estado “Legal” e a </w:t>
+      </w:r>
+      <w:proofErr w:type="gramStart"/>
+      <w:r>
+        <w:rPr>
+          <w:rFonts w:asciiTheme="majorHAnsi" w:hAnsiTheme="majorHAnsi" w:cstheme="majorHAnsi"/>
+        </w:rPr>
+        <w:t>policia</w:t>
+      </w:r>
+      <w:proofErr w:type="gramEnd"/>
+      <w:r>
+        <w:rPr>
+          <w:rFonts w:asciiTheme="majorHAnsi" w:hAnsiTheme="majorHAnsi" w:cstheme="majorHAnsi"/>
+        </w:rPr>
+        <w:t xml:space="preserve"> volta ao seu estado de patrulhamento.</w:t>
+      </w:r>
+    </w:p>
+    <w:p>
+      <w:pPr>
+        <w:ind w:left="360"/>
+        <w:rPr>
+          <w:rFonts w:asciiTheme="majorHAnsi" w:hAnsiTheme="majorHAnsi" w:cstheme="majorHAnsi"/>
+        </w:rPr>
+      </w:pPr>
+    </w:p>
+    <w:p>
+      <w:pPr>
+        <w:pStyle w:val="PargrafodaLista"/>
+        <w:rPr>
+          <w:rFonts w:asciiTheme="majorHAnsi" w:hAnsiTheme="majorHAnsi" w:cstheme="majorHAnsi"/>
+        </w:rPr>
+      </w:pPr>
+      <w:r>
+        <w:rPr>
+          <w:rFonts w:asciiTheme="majorHAnsi" w:hAnsiTheme="majorHAnsi" w:cstheme="majorHAnsi"/>
+        </w:rPr>
+        <w:lastRenderedPageBreak/>
+        <w:t xml:space="preserve">Embora não exista comunicação direta entre agentes, </w:t>
+      </w:r>
+      <w:r>
+        <w:rPr>
+          <w:rFonts w:asciiTheme="majorHAnsi" w:hAnsiTheme="majorHAnsi" w:cstheme="majorHAnsi"/>
+        </w:rPr>
+        <w:t xml:space="preserve">desta forma, </w:t>
+      </w:r>
+      <w:r>
+        <w:rPr>
+          <w:rFonts w:asciiTheme="majorHAnsi" w:hAnsiTheme="majorHAnsi" w:cstheme="majorHAnsi"/>
+        </w:rPr>
+        <w:t>os comportamentos emergem através de regras locais</w:t>
+      </w:r>
+      <w:r>
+        <w:rPr>
+          <w:rFonts w:asciiTheme="majorHAnsi" w:hAnsiTheme="majorHAnsi" w:cstheme="majorHAnsi"/>
+        </w:rPr>
+        <w:t xml:space="preserve"> em que o</w:t>
+      </w:r>
+      <w:r>
+        <w:rPr>
+          <w:rFonts w:asciiTheme="majorHAnsi" w:hAnsiTheme="majorHAnsi" w:cstheme="majorHAnsi"/>
+        </w:rPr>
+        <w:t>s civis reagem ao estado da polícia</w:t>
+      </w:r>
+      <w:r>
+        <w:rPr>
+          <w:rFonts w:asciiTheme="majorHAnsi" w:hAnsiTheme="majorHAnsi" w:cstheme="majorHAnsi"/>
+        </w:rPr>
+        <w:t xml:space="preserve"> e os veículos da</w:t>
+      </w:r>
+      <w:r>
+        <w:rPr>
+          <w:rFonts w:asciiTheme="majorHAnsi" w:hAnsiTheme="majorHAnsi" w:cstheme="majorHAnsi"/>
+        </w:rPr>
+        <w:t xml:space="preserve"> polícia ignora</w:t>
+      </w:r>
+      <w:r>
+        <w:rPr>
+          <w:rFonts w:asciiTheme="majorHAnsi" w:hAnsiTheme="majorHAnsi" w:cstheme="majorHAnsi"/>
+        </w:rPr>
+        <w:t>m</w:t>
+      </w:r>
+      <w:r>
+        <w:rPr>
+          <w:rFonts w:asciiTheme="majorHAnsi" w:hAnsiTheme="majorHAnsi" w:cstheme="majorHAnsi"/>
+        </w:rPr>
+        <w:t xml:space="preserve"> civis legais</w:t>
+      </w:r>
+      <w:r>
+        <w:rPr>
+          <w:rFonts w:asciiTheme="majorHAnsi" w:hAnsiTheme="majorHAnsi" w:cstheme="majorHAnsi"/>
+        </w:rPr>
+        <w:t>. Realizando assim o comportamento entre predadores e presas.</w:t>
+      </w:r>
+    </w:p>
+    <w:p>
+      <w:pPr>
+        <w:rPr>
+          <w:rFonts w:asciiTheme="majorHAnsi" w:hAnsiTheme="majorHAnsi" w:cstheme="majorHAnsi"/>
+          <w:b/>
+          <w:bCs/>
+        </w:rPr>
+      </w:pPr>
+    </w:p>
+    <w:p>
+      <w:pPr>
+        <w:rPr>
+          <w:rFonts w:asciiTheme="majorHAnsi" w:hAnsiTheme="majorHAnsi" w:cstheme="majorHAnsi"/>
+        </w:rPr>
+      </w:pPr>
+    </w:p>
+    <w:p/>
+    <w:p>
+      <w:pPr>
+        <w:pStyle w:val="PargrafodaLista"/>
+      </w:pPr>
+    </w:p>
+    <w:p>
+      <w:pPr>
+        <w:pStyle w:val="PargrafodaLista"/>
+      </w:pPr>
     </w:p>
     <w:p>
       <w:pPr>
@@ -3493,7 +3860,6 @@
       </w:pPr>
       <w:bookmarkStart w:id="5" w:name="_Toc216791541"/>
       <w:r>
-        <w:lastRenderedPageBreak/>
         <w:t>Conclusões</w:t>
       </w:r>
       <w:bookmarkEnd w:id="5"/>
@@ -4370,6 +4736,119 @@
     </w:lvl>
   </w:abstractNum>
   <w:abstractNum w:abstractNumId="4" w15:restartNumberingAfterBreak="0">
+    <w:nsid w:val="10F665CB"/>
+    <w:multiLevelType w:val="hybridMultilevel"/>
+    <w:tmpl w:val="E252E0A2"/>
+    <w:lvl w:ilvl="0" w:tplc="08160001">
+      <w:start w:val="1"/>
+      <w:numFmt w:val="bullet"/>
+      <w:lvlText w:val=""/>
+      <w:lvlJc w:val="left"/>
+      <w:pPr>
+        <w:ind w:left="720" w:hanging="360"/>
+      </w:pPr>
+      <w:rPr>
+        <w:rFonts w:ascii="Symbol" w:hAnsi="Symbol" w:hint="default"/>
+      </w:rPr>
+    </w:lvl>
+    <w:lvl w:ilvl="1" w:tplc="08160003" w:tentative="1">
+      <w:start w:val="1"/>
+      <w:numFmt w:val="bullet"/>
+      <w:lvlText w:val="o"/>
+      <w:lvlJc w:val="left"/>
+      <w:pPr>
+        <w:ind w:left="1440" w:hanging="360"/>
+      </w:pPr>
+      <w:rPr>
+        <w:rFonts w:ascii="Courier New" w:hAnsi="Courier New" w:cs="Courier New" w:hint="default"/>
+      </w:rPr>
+    </w:lvl>
+    <w:lvl w:ilvl="2" w:tplc="08160005" w:tentative="1">
+      <w:start w:val="1"/>
+      <w:numFmt w:val="bullet"/>
+      <w:lvlText w:val=""/>
+      <w:lvlJc w:val="left"/>
+      <w:pPr>
+        <w:ind w:left="2160" w:hanging="360"/>
+      </w:pPr>
+      <w:rPr>
+        <w:rFonts w:ascii="Wingdings" w:hAnsi="Wingdings" w:hint="default"/>
+      </w:rPr>
+    </w:lvl>
+    <w:lvl w:ilvl="3" w:tplc="08160001" w:tentative="1">
+      <w:start w:val="1"/>
+      <w:numFmt w:val="bullet"/>
+      <w:lvlText w:val=""/>
+      <w:lvlJc w:val="left"/>
+      <w:pPr>
+        <w:ind w:left="2880" w:hanging="360"/>
+      </w:pPr>
+      <w:rPr>
+        <w:rFonts w:ascii="Symbol" w:hAnsi="Symbol" w:hint="default"/>
+      </w:rPr>
+    </w:lvl>
+    <w:lvl w:ilvl="4" w:tplc="08160003" w:tentative="1">
+      <w:start w:val="1"/>
+      <w:numFmt w:val="bullet"/>
+      <w:lvlText w:val="o"/>
+      <w:lvlJc w:val="left"/>
+      <w:pPr>
+        <w:ind w:left="3600" w:hanging="360"/>
+      </w:pPr>
+      <w:rPr>
+        <w:rFonts w:ascii="Courier New" w:hAnsi="Courier New" w:cs="Courier New" w:hint="default"/>
+      </w:rPr>
+    </w:lvl>
+    <w:lvl w:ilvl="5" w:tplc="08160005" w:tentative="1">
+      <w:start w:val="1"/>
+      <w:numFmt w:val="bullet"/>
+      <w:lvlText w:val=""/>
+      <w:lvlJc w:val="left"/>
+      <w:pPr>
+        <w:ind w:left="4320" w:hanging="360"/>
+      </w:pPr>
+      <w:rPr>
+        <w:rFonts w:ascii="Wingdings" w:hAnsi="Wingdings" w:hint="default"/>
+      </w:rPr>
+    </w:lvl>
+    <w:lvl w:ilvl="6" w:tplc="08160001" w:tentative="1">
+      <w:start w:val="1"/>
+      <w:numFmt w:val="bullet"/>
+      <w:lvlText w:val=""/>
+      <w:lvlJc w:val="left"/>
+      <w:pPr>
+        <w:ind w:left="5040" w:hanging="360"/>
+      </w:pPr>
+      <w:rPr>
+        <w:rFonts w:ascii="Symbol" w:hAnsi="Symbol" w:hint="default"/>
+      </w:rPr>
+    </w:lvl>
+    <w:lvl w:ilvl="7" w:tplc="08160003" w:tentative="1">
+      <w:start w:val="1"/>
+      <w:numFmt w:val="bullet"/>
+      <w:lvlText w:val="o"/>
+      <w:lvlJc w:val="left"/>
+      <w:pPr>
+        <w:ind w:left="5760" w:hanging="360"/>
+      </w:pPr>
+      <w:rPr>
+        <w:rFonts w:ascii="Courier New" w:hAnsi="Courier New" w:cs="Courier New" w:hint="default"/>
+      </w:rPr>
+    </w:lvl>
+    <w:lvl w:ilvl="8" w:tplc="08160005" w:tentative="1">
+      <w:start w:val="1"/>
+      <w:numFmt w:val="bullet"/>
+      <w:lvlText w:val=""/>
+      <w:lvlJc w:val="left"/>
+      <w:pPr>
+        <w:ind w:left="6480" w:hanging="360"/>
+      </w:pPr>
+      <w:rPr>
+        <w:rFonts w:ascii="Wingdings" w:hAnsi="Wingdings" w:hint="default"/>
+      </w:rPr>
+    </w:lvl>
+  </w:abstractNum>
+  <w:abstractNum w:abstractNumId="5" w15:restartNumberingAfterBreak="0">
     <w:nsid w:val="12515B78"/>
     <w:multiLevelType w:val="multilevel"/>
     <w:tmpl w:val="B626560E"/>
@@ -4518,7 +4997,7 @@
       </w:rPr>
     </w:lvl>
   </w:abstractNum>
-  <w:abstractNum w:abstractNumId="5" w15:restartNumberingAfterBreak="0">
+  <w:abstractNum w:abstractNumId="6" w15:restartNumberingAfterBreak="0">
     <w:nsid w:val="14E82BCB"/>
     <w:multiLevelType w:val="multilevel"/>
     <w:tmpl w:val="6AA6FADA"/>
@@ -4667,7 +5146,7 @@
       </w:rPr>
     </w:lvl>
   </w:abstractNum>
-  <w:abstractNum w:abstractNumId="6" w15:restartNumberingAfterBreak="0">
+  <w:abstractNum w:abstractNumId="7" w15:restartNumberingAfterBreak="0">
     <w:nsid w:val="155B77D1"/>
     <w:multiLevelType w:val="multilevel"/>
     <w:tmpl w:val="CBDEC24A"/>
@@ -4816,7 +5295,7 @@
       </w:rPr>
     </w:lvl>
   </w:abstractNum>
-  <w:abstractNum w:abstractNumId="7" w15:restartNumberingAfterBreak="0">
+  <w:abstractNum w:abstractNumId="8" w15:restartNumberingAfterBreak="0">
     <w:nsid w:val="169C0AE5"/>
     <w:multiLevelType w:val="hybridMultilevel"/>
     <w:tmpl w:val="61A8E97E"/>
@@ -4929,7 +5408,7 @@
       </w:rPr>
     </w:lvl>
   </w:abstractNum>
-  <w:abstractNum w:abstractNumId="8" w15:restartNumberingAfterBreak="0">
+  <w:abstractNum w:abstractNumId="9" w15:restartNumberingAfterBreak="0">
     <w:nsid w:val="18897282"/>
     <w:multiLevelType w:val="hybridMultilevel"/>
     <w:tmpl w:val="7FBA6DB6"/>
@@ -5042,7 +5521,7 @@
       </w:rPr>
     </w:lvl>
   </w:abstractNum>
-  <w:abstractNum w:abstractNumId="9" w15:restartNumberingAfterBreak="0">
+  <w:abstractNum w:abstractNumId="10" w15:restartNumberingAfterBreak="0">
     <w:nsid w:val="233439F6"/>
     <w:multiLevelType w:val="multilevel"/>
     <w:tmpl w:val="87D430CE"/>
@@ -5191,7 +5670,7 @@
       </w:rPr>
     </w:lvl>
   </w:abstractNum>
-  <w:abstractNum w:abstractNumId="10" w15:restartNumberingAfterBreak="0">
+  <w:abstractNum w:abstractNumId="11" w15:restartNumberingAfterBreak="0">
     <w:nsid w:val="239A7E57"/>
     <w:multiLevelType w:val="multilevel"/>
     <w:tmpl w:val="57FE094A"/>
@@ -5340,7 +5819,7 @@
       </w:rPr>
     </w:lvl>
   </w:abstractNum>
-  <w:abstractNum w:abstractNumId="11" w15:restartNumberingAfterBreak="0">
+  <w:abstractNum w:abstractNumId="12" w15:restartNumberingAfterBreak="0">
     <w:nsid w:val="27E232E3"/>
     <w:multiLevelType w:val="multilevel"/>
     <w:tmpl w:val="E60043FC"/>
@@ -5453,7 +5932,7 @@
       </w:rPr>
     </w:lvl>
   </w:abstractNum>
-  <w:abstractNum w:abstractNumId="12" w15:restartNumberingAfterBreak="0">
+  <w:abstractNum w:abstractNumId="13" w15:restartNumberingAfterBreak="0">
     <w:nsid w:val="2C2549DA"/>
     <w:multiLevelType w:val="hybridMultilevel"/>
     <w:tmpl w:val="FFC6E434"/>
@@ -5566,7 +6045,7 @@
       </w:rPr>
     </w:lvl>
   </w:abstractNum>
-  <w:abstractNum w:abstractNumId="13" w15:restartNumberingAfterBreak="0">
+  <w:abstractNum w:abstractNumId="14" w15:restartNumberingAfterBreak="0">
     <w:nsid w:val="2F550307"/>
     <w:multiLevelType w:val="hybridMultilevel"/>
     <w:tmpl w:val="B47C9A72"/>
@@ -5655,7 +6134,7 @@
       </w:pPr>
     </w:lvl>
   </w:abstractNum>
-  <w:abstractNum w:abstractNumId="14" w15:restartNumberingAfterBreak="0">
+  <w:abstractNum w:abstractNumId="15" w15:restartNumberingAfterBreak="0">
     <w:nsid w:val="3450276D"/>
     <w:multiLevelType w:val="hybridMultilevel"/>
     <w:tmpl w:val="01BE472A"/>
@@ -5744,7 +6223,7 @@
       </w:pPr>
     </w:lvl>
   </w:abstractNum>
-  <w:abstractNum w:abstractNumId="15" w15:restartNumberingAfterBreak="0">
+  <w:abstractNum w:abstractNumId="16" w15:restartNumberingAfterBreak="0">
     <w:nsid w:val="3ADB27CF"/>
     <w:multiLevelType w:val="hybridMultilevel"/>
     <w:tmpl w:val="A4D4E402"/>
@@ -5857,7 +6336,7 @@
       </w:rPr>
     </w:lvl>
   </w:abstractNum>
-  <w:abstractNum w:abstractNumId="16" w15:restartNumberingAfterBreak="0">
+  <w:abstractNum w:abstractNumId="17" w15:restartNumberingAfterBreak="0">
     <w:nsid w:val="3BE15EDD"/>
     <w:multiLevelType w:val="multilevel"/>
     <w:tmpl w:val="3A02BB94"/>
@@ -6006,7 +6485,120 @@
       </w:rPr>
     </w:lvl>
   </w:abstractNum>
-  <w:abstractNum w:abstractNumId="17" w15:restartNumberingAfterBreak="0">
+  <w:abstractNum w:abstractNumId="18" w15:restartNumberingAfterBreak="0">
+    <w:nsid w:val="4126004F"/>
+    <w:multiLevelType w:val="hybridMultilevel"/>
+    <w:tmpl w:val="217E6720"/>
+    <w:lvl w:ilvl="0" w:tplc="08160001">
+      <w:start w:val="1"/>
+      <w:numFmt w:val="bullet"/>
+      <w:lvlText w:val=""/>
+      <w:lvlJc w:val="left"/>
+      <w:pPr>
+        <w:ind w:left="720" w:hanging="360"/>
+      </w:pPr>
+      <w:rPr>
+        <w:rFonts w:ascii="Symbol" w:hAnsi="Symbol" w:hint="default"/>
+      </w:rPr>
+    </w:lvl>
+    <w:lvl w:ilvl="1" w:tplc="08160003" w:tentative="1">
+      <w:start w:val="1"/>
+      <w:numFmt w:val="bullet"/>
+      <w:lvlText w:val="o"/>
+      <w:lvlJc w:val="left"/>
+      <w:pPr>
+        <w:ind w:left="1440" w:hanging="360"/>
+      </w:pPr>
+      <w:rPr>
+        <w:rFonts w:ascii="Courier New" w:hAnsi="Courier New" w:cs="Courier New" w:hint="default"/>
+      </w:rPr>
+    </w:lvl>
+    <w:lvl w:ilvl="2" w:tplc="08160005" w:tentative="1">
+      <w:start w:val="1"/>
+      <w:numFmt w:val="bullet"/>
+      <w:lvlText w:val=""/>
+      <w:lvlJc w:val="left"/>
+      <w:pPr>
+        <w:ind w:left="2160" w:hanging="360"/>
+      </w:pPr>
+      <w:rPr>
+        <w:rFonts w:ascii="Wingdings" w:hAnsi="Wingdings" w:hint="default"/>
+      </w:rPr>
+    </w:lvl>
+    <w:lvl w:ilvl="3" w:tplc="08160001" w:tentative="1">
+      <w:start w:val="1"/>
+      <w:numFmt w:val="bullet"/>
+      <w:lvlText w:val=""/>
+      <w:lvlJc w:val="left"/>
+      <w:pPr>
+        <w:ind w:left="2880" w:hanging="360"/>
+      </w:pPr>
+      <w:rPr>
+        <w:rFonts w:ascii="Symbol" w:hAnsi="Symbol" w:hint="default"/>
+      </w:rPr>
+    </w:lvl>
+    <w:lvl w:ilvl="4" w:tplc="08160003" w:tentative="1">
+      <w:start w:val="1"/>
+      <w:numFmt w:val="bullet"/>
+      <w:lvlText w:val="o"/>
+      <w:lvlJc w:val="left"/>
+      <w:pPr>
+        <w:ind w:left="3600" w:hanging="360"/>
+      </w:pPr>
+      <w:rPr>
+        <w:rFonts w:ascii="Courier New" w:hAnsi="Courier New" w:cs="Courier New" w:hint="default"/>
+      </w:rPr>
+    </w:lvl>
+    <w:lvl w:ilvl="5" w:tplc="08160005" w:tentative="1">
+      <w:start w:val="1"/>
+      <w:numFmt w:val="bullet"/>
+      <w:lvlText w:val=""/>
+      <w:lvlJc w:val="left"/>
+      <w:pPr>
+        <w:ind w:left="4320" w:hanging="360"/>
+      </w:pPr>
+      <w:rPr>
+        <w:rFonts w:ascii="Wingdings" w:hAnsi="Wingdings" w:hint="default"/>
+      </w:rPr>
+    </w:lvl>
+    <w:lvl w:ilvl="6" w:tplc="08160001" w:tentative="1">
+      <w:start w:val="1"/>
+      <w:numFmt w:val="bullet"/>
+      <w:lvlText w:val=""/>
+      <w:lvlJc w:val="left"/>
+      <w:pPr>
+        <w:ind w:left="5040" w:hanging="360"/>
+      </w:pPr>
+      <w:rPr>
+        <w:rFonts w:ascii="Symbol" w:hAnsi="Symbol" w:hint="default"/>
+      </w:rPr>
+    </w:lvl>
+    <w:lvl w:ilvl="7" w:tplc="08160003" w:tentative="1">
+      <w:start w:val="1"/>
+      <w:numFmt w:val="bullet"/>
+      <w:lvlText w:val="o"/>
+      <w:lvlJc w:val="left"/>
+      <w:pPr>
+        <w:ind w:left="5760" w:hanging="360"/>
+      </w:pPr>
+      <w:rPr>
+        <w:rFonts w:ascii="Courier New" w:hAnsi="Courier New" w:cs="Courier New" w:hint="default"/>
+      </w:rPr>
+    </w:lvl>
+    <w:lvl w:ilvl="8" w:tplc="08160005" w:tentative="1">
+      <w:start w:val="1"/>
+      <w:numFmt w:val="bullet"/>
+      <w:lvlText w:val=""/>
+      <w:lvlJc w:val="left"/>
+      <w:pPr>
+        <w:ind w:left="6480" w:hanging="360"/>
+      </w:pPr>
+      <w:rPr>
+        <w:rFonts w:ascii="Wingdings" w:hAnsi="Wingdings" w:hint="default"/>
+      </w:rPr>
+    </w:lvl>
+  </w:abstractNum>
+  <w:abstractNum w:abstractNumId="19" w15:restartNumberingAfterBreak="0">
     <w:nsid w:val="43B36FE5"/>
     <w:multiLevelType w:val="hybridMultilevel"/>
     <w:tmpl w:val="8372186A"/>
@@ -6095,7 +6687,7 @@
       </w:pPr>
     </w:lvl>
   </w:abstractNum>
-  <w:abstractNum w:abstractNumId="18" w15:restartNumberingAfterBreak="0">
+  <w:abstractNum w:abstractNumId="20" w15:restartNumberingAfterBreak="0">
     <w:nsid w:val="45BC6F67"/>
     <w:multiLevelType w:val="multilevel"/>
     <w:tmpl w:val="30301CA6"/>
@@ -6244,7 +6836,120 @@
       </w:rPr>
     </w:lvl>
   </w:abstractNum>
-  <w:abstractNum w:abstractNumId="19" w15:restartNumberingAfterBreak="0">
+  <w:abstractNum w:abstractNumId="21" w15:restartNumberingAfterBreak="0">
+    <w:nsid w:val="4B140DCA"/>
+    <w:multiLevelType w:val="hybridMultilevel"/>
+    <w:tmpl w:val="433600C8"/>
+    <w:lvl w:ilvl="0" w:tplc="08160001">
+      <w:start w:val="1"/>
+      <w:numFmt w:val="bullet"/>
+      <w:lvlText w:val=""/>
+      <w:lvlJc w:val="left"/>
+      <w:pPr>
+        <w:ind w:left="720" w:hanging="360"/>
+      </w:pPr>
+      <w:rPr>
+        <w:rFonts w:ascii="Symbol" w:hAnsi="Symbol" w:hint="default"/>
+      </w:rPr>
+    </w:lvl>
+    <w:lvl w:ilvl="1" w:tplc="08160003" w:tentative="1">
+      <w:start w:val="1"/>
+      <w:numFmt w:val="bullet"/>
+      <w:lvlText w:val="o"/>
+      <w:lvlJc w:val="left"/>
+      <w:pPr>
+        <w:ind w:left="1440" w:hanging="360"/>
+      </w:pPr>
+      <w:rPr>
+        <w:rFonts w:ascii="Courier New" w:hAnsi="Courier New" w:cs="Courier New" w:hint="default"/>
+      </w:rPr>
+    </w:lvl>
+    <w:lvl w:ilvl="2" w:tplc="08160005" w:tentative="1">
+      <w:start w:val="1"/>
+      <w:numFmt w:val="bullet"/>
+      <w:lvlText w:val=""/>
+      <w:lvlJc w:val="left"/>
+      <w:pPr>
+        <w:ind w:left="2160" w:hanging="360"/>
+      </w:pPr>
+      <w:rPr>
+        <w:rFonts w:ascii="Wingdings" w:hAnsi="Wingdings" w:hint="default"/>
+      </w:rPr>
+    </w:lvl>
+    <w:lvl w:ilvl="3" w:tplc="08160001" w:tentative="1">
+      <w:start w:val="1"/>
+      <w:numFmt w:val="bullet"/>
+      <w:lvlText w:val=""/>
+      <w:lvlJc w:val="left"/>
+      <w:pPr>
+        <w:ind w:left="2880" w:hanging="360"/>
+      </w:pPr>
+      <w:rPr>
+        <w:rFonts w:ascii="Symbol" w:hAnsi="Symbol" w:hint="default"/>
+      </w:rPr>
+    </w:lvl>
+    <w:lvl w:ilvl="4" w:tplc="08160003" w:tentative="1">
+      <w:start w:val="1"/>
+      <w:numFmt w:val="bullet"/>
+      <w:lvlText w:val="o"/>
+      <w:lvlJc w:val="left"/>
+      <w:pPr>
+        <w:ind w:left="3600" w:hanging="360"/>
+      </w:pPr>
+      <w:rPr>
+        <w:rFonts w:ascii="Courier New" w:hAnsi="Courier New" w:cs="Courier New" w:hint="default"/>
+      </w:rPr>
+    </w:lvl>
+    <w:lvl w:ilvl="5" w:tplc="08160005" w:tentative="1">
+      <w:start w:val="1"/>
+      <w:numFmt w:val="bullet"/>
+      <w:lvlText w:val=""/>
+      <w:lvlJc w:val="left"/>
+      <w:pPr>
+        <w:ind w:left="4320" w:hanging="360"/>
+      </w:pPr>
+      <w:rPr>
+        <w:rFonts w:ascii="Wingdings" w:hAnsi="Wingdings" w:hint="default"/>
+      </w:rPr>
+    </w:lvl>
+    <w:lvl w:ilvl="6" w:tplc="08160001" w:tentative="1">
+      <w:start w:val="1"/>
+      <w:numFmt w:val="bullet"/>
+      <w:lvlText w:val=""/>
+      <w:lvlJc w:val="left"/>
+      <w:pPr>
+        <w:ind w:left="5040" w:hanging="360"/>
+      </w:pPr>
+      <w:rPr>
+        <w:rFonts w:ascii="Symbol" w:hAnsi="Symbol" w:hint="default"/>
+      </w:rPr>
+    </w:lvl>
+    <w:lvl w:ilvl="7" w:tplc="08160003" w:tentative="1">
+      <w:start w:val="1"/>
+      <w:numFmt w:val="bullet"/>
+      <w:lvlText w:val="o"/>
+      <w:lvlJc w:val="left"/>
+      <w:pPr>
+        <w:ind w:left="5760" w:hanging="360"/>
+      </w:pPr>
+      <w:rPr>
+        <w:rFonts w:ascii="Courier New" w:hAnsi="Courier New" w:cs="Courier New" w:hint="default"/>
+      </w:rPr>
+    </w:lvl>
+    <w:lvl w:ilvl="8" w:tplc="08160005" w:tentative="1">
+      <w:start w:val="1"/>
+      <w:numFmt w:val="bullet"/>
+      <w:lvlText w:val=""/>
+      <w:lvlJc w:val="left"/>
+      <w:pPr>
+        <w:ind w:left="6480" w:hanging="360"/>
+      </w:pPr>
+      <w:rPr>
+        <w:rFonts w:ascii="Wingdings" w:hAnsi="Wingdings" w:hint="default"/>
+      </w:rPr>
+    </w:lvl>
+  </w:abstractNum>
+  <w:abstractNum w:abstractNumId="22" w15:restartNumberingAfterBreak="0">
     <w:nsid w:val="53D007CD"/>
     <w:multiLevelType w:val="hybridMultilevel"/>
     <w:tmpl w:val="8372186A"/>
@@ -6333,7 +7038,7 @@
       </w:pPr>
     </w:lvl>
   </w:abstractNum>
-  <w:abstractNum w:abstractNumId="20" w15:restartNumberingAfterBreak="0">
+  <w:abstractNum w:abstractNumId="23" w15:restartNumberingAfterBreak="0">
     <w:nsid w:val="550A1E90"/>
     <w:multiLevelType w:val="multilevel"/>
     <w:tmpl w:val="56DA5F34"/>
@@ -6419,7 +7124,7 @@
       </w:pPr>
     </w:lvl>
   </w:abstractNum>
-  <w:abstractNum w:abstractNumId="21" w15:restartNumberingAfterBreak="0">
+  <w:abstractNum w:abstractNumId="24" w15:restartNumberingAfterBreak="0">
     <w:nsid w:val="555031C5"/>
     <w:multiLevelType w:val="multilevel"/>
     <w:tmpl w:val="02E46862"/>
@@ -6505,7 +7210,7 @@
       </w:pPr>
     </w:lvl>
   </w:abstractNum>
-  <w:abstractNum w:abstractNumId="22" w15:restartNumberingAfterBreak="0">
+  <w:abstractNum w:abstractNumId="25" w15:restartNumberingAfterBreak="0">
     <w:nsid w:val="5A110E51"/>
     <w:multiLevelType w:val="multilevel"/>
     <w:tmpl w:val="FCD65340"/>
@@ -6654,7 +7359,7 @@
       </w:rPr>
     </w:lvl>
   </w:abstractNum>
-  <w:abstractNum w:abstractNumId="23" w15:restartNumberingAfterBreak="0">
+  <w:abstractNum w:abstractNumId="26" w15:restartNumberingAfterBreak="0">
     <w:nsid w:val="648047C2"/>
     <w:multiLevelType w:val="hybridMultilevel"/>
     <w:tmpl w:val="FF9CB068"/>
@@ -6743,7 +7448,7 @@
       </w:pPr>
     </w:lvl>
   </w:abstractNum>
-  <w:abstractNum w:abstractNumId="24" w15:restartNumberingAfterBreak="0">
+  <w:abstractNum w:abstractNumId="27" w15:restartNumberingAfterBreak="0">
     <w:nsid w:val="65C86616"/>
     <w:multiLevelType w:val="multilevel"/>
     <w:tmpl w:val="690094DA"/>
@@ -6892,7 +7597,7 @@
       </w:rPr>
     </w:lvl>
   </w:abstractNum>
-  <w:abstractNum w:abstractNumId="25" w15:restartNumberingAfterBreak="0">
+  <w:abstractNum w:abstractNumId="28" w15:restartNumberingAfterBreak="0">
     <w:nsid w:val="6A9F1A33"/>
     <w:multiLevelType w:val="hybridMultilevel"/>
     <w:tmpl w:val="A9B40FA8"/>
@@ -7005,7 +7710,7 @@
       </w:rPr>
     </w:lvl>
   </w:abstractNum>
-  <w:abstractNum w:abstractNumId="26" w15:restartNumberingAfterBreak="0">
+  <w:abstractNum w:abstractNumId="29" w15:restartNumberingAfterBreak="0">
     <w:nsid w:val="6CFB23E8"/>
     <w:multiLevelType w:val="hybridMultilevel"/>
     <w:tmpl w:val="580C5B8E"/>
@@ -7094,7 +7799,7 @@
       </w:pPr>
     </w:lvl>
   </w:abstractNum>
-  <w:abstractNum w:abstractNumId="27" w15:restartNumberingAfterBreak="0">
+  <w:abstractNum w:abstractNumId="30" w15:restartNumberingAfterBreak="0">
     <w:nsid w:val="748F636B"/>
     <w:multiLevelType w:val="multilevel"/>
     <w:tmpl w:val="B412A760"/>
@@ -7243,7 +7948,7 @@
       </w:rPr>
     </w:lvl>
   </w:abstractNum>
-  <w:abstractNum w:abstractNumId="28" w15:restartNumberingAfterBreak="0">
+  <w:abstractNum w:abstractNumId="31" w15:restartNumberingAfterBreak="0">
     <w:nsid w:val="7FD551DD"/>
     <w:multiLevelType w:val="hybridMultilevel"/>
     <w:tmpl w:val="BD2481FA"/>
@@ -7357,58 +8062,58 @@
     </w:lvl>
   </w:abstractNum>
   <w:num w:numId="1">
+    <w:abstractNumId w:val="12"/>
+  </w:num>
+  <w:num w:numId="2">
+    <w:abstractNumId w:val="23"/>
+  </w:num>
+  <w:num w:numId="3">
+    <w:abstractNumId w:val="24"/>
+  </w:num>
+  <w:num w:numId="4">
+    <w:abstractNumId w:val="20"/>
+  </w:num>
+  <w:num w:numId="5">
+    <w:abstractNumId w:val="17"/>
+  </w:num>
+  <w:num w:numId="6">
+    <w:abstractNumId w:val="29"/>
+  </w:num>
+  <w:num w:numId="7">
+    <w:abstractNumId w:val="15"/>
+  </w:num>
+  <w:num w:numId="8">
+    <w:abstractNumId w:val="25"/>
+  </w:num>
+  <w:num w:numId="9">
+    <w:abstractNumId w:val="10"/>
+  </w:num>
+  <w:num w:numId="10">
+    <w:abstractNumId w:val="5"/>
+  </w:num>
+  <w:num w:numId="11">
+    <w:abstractNumId w:val="6"/>
+  </w:num>
+  <w:num w:numId="12">
+    <w:abstractNumId w:val="27"/>
+  </w:num>
+  <w:num w:numId="13">
+    <w:abstractNumId w:val="7"/>
+  </w:num>
+  <w:num w:numId="14">
+    <w:abstractNumId w:val="30"/>
+  </w:num>
+  <w:num w:numId="15">
     <w:abstractNumId w:val="11"/>
   </w:num>
-  <w:num w:numId="2">
-    <w:abstractNumId w:val="20"/>
+  <w:num w:numId="16">
+    <w:abstractNumId w:val="13"/>
   </w:num>
-  <w:num w:numId="3">
-    <w:abstractNumId w:val="21"/>
-  </w:num>
-  <w:num w:numId="4">
-    <w:abstractNumId w:val="18"/>
-  </w:num>
-  <w:num w:numId="5">
-    <w:abstractNumId w:val="16"/>
-  </w:num>
-  <w:num w:numId="6">
-    <w:abstractNumId w:val="26"/>
-  </w:num>
-  <w:num w:numId="7">
+  <w:num w:numId="17">
     <w:abstractNumId w:val="14"/>
   </w:num>
-  <w:num w:numId="8">
-    <w:abstractNumId w:val="22"/>
-  </w:num>
-  <w:num w:numId="9">
-    <w:abstractNumId w:val="9"/>
-  </w:num>
-  <w:num w:numId="10">
-    <w:abstractNumId w:val="4"/>
-  </w:num>
-  <w:num w:numId="11">
-    <w:abstractNumId w:val="5"/>
-  </w:num>
-  <w:num w:numId="12">
-    <w:abstractNumId w:val="24"/>
-  </w:num>
-  <w:num w:numId="13">
-    <w:abstractNumId w:val="6"/>
-  </w:num>
-  <w:num w:numId="14">
-    <w:abstractNumId w:val="27"/>
-  </w:num>
-  <w:num w:numId="15">
-    <w:abstractNumId w:val="10"/>
-  </w:num>
-  <w:num w:numId="16">
-    <w:abstractNumId w:val="12"/>
-  </w:num>
-  <w:num w:numId="17">
-    <w:abstractNumId w:val="13"/>
-  </w:num>
   <w:num w:numId="18">
-    <w:abstractNumId w:val="15"/>
+    <w:abstractNumId w:val="16"/>
   </w:num>
   <w:num w:numId="19">
     <w:abstractNumId w:val="0"/>
@@ -7417,31 +8122,40 @@
     <w:abstractNumId w:val="3"/>
   </w:num>
   <w:num w:numId="21">
-    <w:abstractNumId w:val="28"/>
+    <w:abstractNumId w:val="31"/>
   </w:num>
   <w:num w:numId="22">
     <w:abstractNumId w:val="1"/>
   </w:num>
   <w:num w:numId="23">
-    <w:abstractNumId w:val="8"/>
+    <w:abstractNumId w:val="9"/>
   </w:num>
   <w:num w:numId="24">
-    <w:abstractNumId w:val="25"/>
+    <w:abstractNumId w:val="28"/>
   </w:num>
   <w:num w:numId="25">
     <w:abstractNumId w:val="2"/>
   </w:num>
   <w:num w:numId="26">
-    <w:abstractNumId w:val="17"/>
+    <w:abstractNumId w:val="19"/>
   </w:num>
   <w:num w:numId="27">
-    <w:abstractNumId w:val="7"/>
+    <w:abstractNumId w:val="8"/>
   </w:num>
   <w:num w:numId="28">
-    <w:abstractNumId w:val="19"/>
+    <w:abstractNumId w:val="22"/>
   </w:num>
   <w:num w:numId="29">
-    <w:abstractNumId w:val="23"/>
+    <w:abstractNumId w:val="26"/>
+  </w:num>
+  <w:num w:numId="30">
+    <w:abstractNumId w:val="21"/>
+  </w:num>
+  <w:num w:numId="31">
+    <w:abstractNumId w:val="18"/>
+  </w:num>
+  <w:num w:numId="32">
+    <w:abstractNumId w:val="4"/>
   </w:num>
 </w:numbering>
 </file>
@@ -7845,7 +8559,7 @@
   <w:style w:type="paragraph" w:default="1" w:styleId="Normal">
     <w:name w:val="Normal"/>
     <w:qFormat/>
-    <w:rsid w:val="00E605AE"/>
+    <w:rsid w:val="00321A15"/>
   </w:style>
   <w:style w:type="paragraph" w:styleId="Ttulo1">
     <w:name w:val="heading 1"/>
@@ -7970,7 +8684,6 @@
   <w:style w:type="character" w:default="1" w:styleId="Tipodeletrapredefinidodopargrafo">
     <w:name w:val="Default Paragraph Font"/>
     <w:uiPriority w:val="1"/>
-    <w:semiHidden/>
     <w:unhideWhenUsed/>
   </w:style>
   <w:style w:type="table" w:default="1" w:styleId="Tabelanormal">

</xml_diff>

<commit_message>
CivilCar n PoliceCar refined; report small things updated
</commit_message>
<xml_diff>
--- a/docs/MSSN_PRJ_A49765_A51879.docx
+++ b/docs/MSSN_PRJ_A49765_A51879.docx
@@ -1,6 +1,6 @@
 
 <file path=word/document.xml><?xml version="1.0" encoding="utf-8"?>
-<w:document xmlns:wpc="http://schemas.microsoft.com/office/word/2010/wordprocessingCanvas" xmlns:cx="http://schemas.microsoft.com/office/drawing/2014/chartex" xmlns:cx1="http://schemas.microsoft.com/office/drawing/2015/9/8/chartex" xmlns:cx2="http://schemas.microsoft.com/office/drawing/2015/10/21/chartex" xmlns:cx3="http://schemas.microsoft.com/office/drawing/2016/5/9/chartex" xmlns:cx4="http://schemas.microsoft.com/office/drawing/2016/5/10/chartex" xmlns:cx5="http://schemas.microsoft.com/office/drawing/2016/5/11/chartex" xmlns:cx6="http://schemas.microsoft.com/office/drawing/2016/5/12/chartex" xmlns:cx7="http://schemas.microsoft.com/office/drawing/2016/5/13/chartex" xmlns:cx8="http://schemas.microsoft.com/office/drawing/2016/5/14/chartex" xmlns:mc="http://schemas.openxmlformats.org/markup-compatibility/2006" xmlns:aink="http://schemas.microsoft.com/office/drawing/2016/ink" xmlns:am3d="http://schemas.microsoft.com/office/drawing/2017/model3d" xmlns:o="urn:schemas-microsoft-com:office:office" xmlns:r="http://schemas.openxmlformats.org/officeDocument/2006/relationships" xmlns:m="http://schemas.openxmlformats.org/officeDocument/2006/math" xmlns:v="urn:schemas-microsoft-com:vml" xmlns:wp14="http://schemas.microsoft.com/office/word/2010/wordprocessingDrawing" xmlns:wp="http://schemas.openxmlformats.org/drawingml/2006/wordprocessingDrawing" xmlns:w10="urn:schemas-microsoft-com:office:word" xmlns:w="http://schemas.openxmlformats.org/wordprocessingml/2006/main" xmlns:w14="http://schemas.microsoft.com/office/word/2010/wordml" xmlns:w15="http://schemas.microsoft.com/office/word/2012/wordml" xmlns:w16cex="http://schemas.microsoft.com/office/word/2018/wordml/cex" xmlns:w16cid="http://schemas.microsoft.com/office/word/2016/wordml/cid" xmlns:w16="http://schemas.microsoft.com/office/word/2018/wordml" xmlns:w16sdtdh="http://schemas.microsoft.com/office/word/2020/wordml/sdtdatahash" xmlns:w16se="http://schemas.microsoft.com/office/word/2015/wordml/symex" xmlns:wpg="http://schemas.microsoft.com/office/word/2010/wordprocessingGroup" xmlns:wpi="http://schemas.microsoft.com/office/word/2010/wordprocessingInk" xmlns:wne="http://schemas.microsoft.com/office/word/2006/wordml" xmlns:wps="http://schemas.microsoft.com/office/word/2010/wordprocessingShape" mc:Ignorable="w14 w15 w16se w16cid w16 w16cex w16sdtdh wp14">
+<w:document xmlns:wpc="http://schemas.microsoft.com/office/word/2010/wordprocessingCanvas" xmlns:cx="http://schemas.microsoft.com/office/drawing/2014/chartex" xmlns:cx1="http://schemas.microsoft.com/office/drawing/2015/9/8/chartex" xmlns:cx2="http://schemas.microsoft.com/office/drawing/2015/10/21/chartex" xmlns:cx3="http://schemas.microsoft.com/office/drawing/2016/5/9/chartex" xmlns:cx4="http://schemas.microsoft.com/office/drawing/2016/5/10/chartex" xmlns:cx5="http://schemas.microsoft.com/office/drawing/2016/5/11/chartex" xmlns:cx6="http://schemas.microsoft.com/office/drawing/2016/5/12/chartex" xmlns:cx7="http://schemas.microsoft.com/office/drawing/2016/5/13/chartex" xmlns:cx8="http://schemas.microsoft.com/office/drawing/2016/5/14/chartex" xmlns:mc="http://schemas.openxmlformats.org/markup-compatibility/2006" xmlns:aink="http://schemas.microsoft.com/office/drawing/2016/ink" xmlns:am3d="http://schemas.microsoft.com/office/drawing/2017/model3d" xmlns:o="urn:schemas-microsoft-com:office:office" xmlns:oel="http://schemas.microsoft.com/office/2019/extlst" xmlns:r="http://schemas.openxmlformats.org/officeDocument/2006/relationships" xmlns:m="http://schemas.openxmlformats.org/officeDocument/2006/math" xmlns:v="urn:schemas-microsoft-com:vml" xmlns:wp14="http://schemas.microsoft.com/office/word/2010/wordprocessingDrawing" xmlns:wp="http://schemas.openxmlformats.org/drawingml/2006/wordprocessingDrawing" xmlns:w10="urn:schemas-microsoft-com:office:word" xmlns:w="http://schemas.openxmlformats.org/wordprocessingml/2006/main" xmlns:w14="http://schemas.microsoft.com/office/word/2010/wordml" xmlns:w15="http://schemas.microsoft.com/office/word/2012/wordml" xmlns:w16cex="http://schemas.microsoft.com/office/word/2018/wordml/cex" xmlns:w16cid="http://schemas.microsoft.com/office/word/2016/wordml/cid" xmlns:w16="http://schemas.microsoft.com/office/word/2018/wordml" xmlns:w16du="http://schemas.microsoft.com/office/word/2023/wordml/word16du" xmlns:w16sdtdh="http://schemas.microsoft.com/office/word/2020/wordml/sdtdatahash" xmlns:w16sdtfl="http://schemas.microsoft.com/office/word/2024/wordml/sdtformatlock" xmlns:w16se="http://schemas.microsoft.com/office/word/2015/wordml/symex" xmlns:wpg="http://schemas.microsoft.com/office/word/2010/wordprocessingGroup" xmlns:wpi="http://schemas.microsoft.com/office/word/2010/wordprocessingInk" xmlns:wne="http://schemas.microsoft.com/office/word/2006/wordml" xmlns:wps="http://schemas.microsoft.com/office/word/2010/wordprocessingShape" mc:Ignorable="w14 w15 w16se w16cid w16 w16cex w16sdtdh w16sdtfl w16du wp14">
   <w:body>
     <w:p>
       <w:pPr>
@@ -1474,21 +1474,7 @@
         <w:rPr>
           <w:rFonts w:ascii="Arial" w:hAnsi="Arial" w:cs="Arial"/>
         </w:rPr>
-        <w:t xml:space="preserve">todos </w:t>
-      </w:r>
-      <w:proofErr w:type="gramStart"/>
-      <w:r>
-        <w:rPr>
-          <w:rFonts w:ascii="Arial" w:hAnsi="Arial" w:cs="Arial"/>
-        </w:rPr>
-        <w:t>os  [</w:t>
-      </w:r>
-      <w:proofErr w:type="gramEnd"/>
-      <w:r>
-        <w:rPr>
-          <w:rFonts w:ascii="Arial" w:hAnsi="Arial" w:cs="Arial"/>
-        </w:rPr>
-        <w:t>TODO]</w:t>
+        <w:t>todos os  [TODO]</w:t>
       </w:r>
     </w:p>
     <w:p>
@@ -1755,35 +1741,7 @@
         <w:rPr>
           <w:rFonts w:asciiTheme="majorHAnsi" w:hAnsiTheme="majorHAnsi" w:cstheme="majorHAnsi"/>
         </w:rPr>
-        <w:t xml:space="preserve">Um sistema de </w:t>
-      </w:r>
-      <w:proofErr w:type="spellStart"/>
-      <w:r>
-        <w:rPr>
-          <w:rFonts w:asciiTheme="majorHAnsi" w:hAnsiTheme="majorHAnsi" w:cstheme="majorHAnsi"/>
-        </w:rPr>
-        <w:t>Lindenmayer</w:t>
-      </w:r>
-      <w:proofErr w:type="spellEnd"/>
-      <w:r>
-        <w:rPr>
-          <w:rFonts w:asciiTheme="majorHAnsi" w:hAnsiTheme="majorHAnsi" w:cstheme="majorHAnsi"/>
-        </w:rPr>
-        <w:t xml:space="preserve"> (L-</w:t>
-      </w:r>
-      <w:proofErr w:type="spellStart"/>
-      <w:r>
-        <w:rPr>
-          <w:rFonts w:asciiTheme="majorHAnsi" w:hAnsiTheme="majorHAnsi" w:cstheme="majorHAnsi"/>
-        </w:rPr>
-        <w:t>System</w:t>
-      </w:r>
-      <w:proofErr w:type="spellEnd"/>
-      <w:r>
-        <w:rPr>
-          <w:rFonts w:asciiTheme="majorHAnsi" w:hAnsiTheme="majorHAnsi" w:cstheme="majorHAnsi"/>
-        </w:rPr>
-        <w:t xml:space="preserve">) </w:t>
+        <w:t xml:space="preserve">Um sistema de Lindenmayer (L-System) </w:t>
       </w:r>
       <w:r>
         <w:rPr>
@@ -1801,35 +1759,7 @@
         <w:rPr>
           <w:rFonts w:asciiTheme="majorHAnsi" w:hAnsiTheme="majorHAnsi" w:cstheme="majorHAnsi"/>
         </w:rPr>
-        <w:t xml:space="preserve"> formal criado pelo biólogo </w:t>
-      </w:r>
-      <w:proofErr w:type="spellStart"/>
-      <w:r>
-        <w:rPr>
-          <w:rFonts w:asciiTheme="majorHAnsi" w:hAnsiTheme="majorHAnsi" w:cstheme="majorHAnsi"/>
-        </w:rPr>
-        <w:t>Aristid</w:t>
-      </w:r>
-      <w:proofErr w:type="spellEnd"/>
-      <w:r>
-        <w:rPr>
-          <w:rFonts w:asciiTheme="majorHAnsi" w:hAnsiTheme="majorHAnsi" w:cstheme="majorHAnsi"/>
-        </w:rPr>
-        <w:t xml:space="preserve"> </w:t>
-      </w:r>
-      <w:proofErr w:type="spellStart"/>
-      <w:r>
-        <w:rPr>
-          <w:rFonts w:asciiTheme="majorHAnsi" w:hAnsiTheme="majorHAnsi" w:cstheme="majorHAnsi"/>
-        </w:rPr>
-        <w:t>Lindenmayer</w:t>
-      </w:r>
-      <w:proofErr w:type="spellEnd"/>
-      <w:r>
-        <w:rPr>
-          <w:rFonts w:asciiTheme="majorHAnsi" w:hAnsiTheme="majorHAnsi" w:cstheme="majorHAnsi"/>
-        </w:rPr>
-        <w:t xml:space="preserve"> em 1968 para descrever o crescimento de organismos vivos, especialmente plantas</w:t>
+        <w:t xml:space="preserve"> formal criado pelo biólogo Aristid Lindenmayer em 1968 para descrever o crescimento de organismos vivos, especialmente plantas</w:t>
       </w:r>
       <w:r>
         <w:rPr>
@@ -1848,21 +1778,7 @@
         <w:rPr>
           <w:rFonts w:asciiTheme="majorHAnsi" w:hAnsiTheme="majorHAnsi" w:cstheme="majorHAnsi"/>
         </w:rPr>
-        <w:t xml:space="preserve">Um sistema de </w:t>
-      </w:r>
-      <w:proofErr w:type="spellStart"/>
-      <w:r>
-        <w:rPr>
-          <w:rFonts w:asciiTheme="majorHAnsi" w:hAnsiTheme="majorHAnsi" w:cstheme="majorHAnsi"/>
-        </w:rPr>
-        <w:t>Lindenmayer</w:t>
-      </w:r>
-      <w:proofErr w:type="spellEnd"/>
-      <w:r>
-        <w:rPr>
-          <w:rFonts w:asciiTheme="majorHAnsi" w:hAnsiTheme="majorHAnsi" w:cstheme="majorHAnsi"/>
-        </w:rPr>
-        <w:t xml:space="preserve"> é composto por 4 elementos:</w:t>
+        <w:t>Um sistema de Lindenmayer é composto por 4 elementos:</w:t>
       </w:r>
     </w:p>
     <w:p>
@@ -2201,19 +2117,11 @@
               </w:rPr>
               <w:t xml:space="preserve"> F </w:t>
             </w:r>
-            <w:proofErr w:type="gramStart"/>
             <w:r>
               <w:rPr>
                 <w:rFonts w:asciiTheme="majorHAnsi" w:hAnsiTheme="majorHAnsi" w:cstheme="majorHAnsi"/>
               </w:rPr>
-              <w:t>[ +</w:t>
-            </w:r>
-            <w:proofErr w:type="gramEnd"/>
-            <w:r>
-              <w:rPr>
-                <w:rFonts w:asciiTheme="majorHAnsi" w:hAnsiTheme="majorHAnsi" w:cstheme="majorHAnsi"/>
-              </w:rPr>
-              <w:t xml:space="preserve"> F ] F [ - F ] F</w:t>
+              <w:t>[ + F ] F [ - F ] F</w:t>
             </w:r>
           </w:p>
         </w:tc>
@@ -2325,76 +2233,12 @@
           <w:rFonts w:asciiTheme="majorHAnsi" w:hAnsiTheme="majorHAnsi" w:cstheme="majorHAnsi"/>
         </w:rPr>
       </w:pPr>
-      <w:proofErr w:type="spellStart"/>
       <w:r>
         <w:rPr>
           <w:rFonts w:asciiTheme="majorHAnsi" w:hAnsiTheme="majorHAnsi" w:cstheme="majorHAnsi"/>
         </w:rPr>
         <w:lastRenderedPageBreak/>
-        <w:t>Atraves</w:t>
-      </w:r>
-      <w:proofErr w:type="spellEnd"/>
-      <w:r>
-        <w:rPr>
-          <w:rFonts w:asciiTheme="majorHAnsi" w:hAnsiTheme="majorHAnsi" w:cstheme="majorHAnsi"/>
-        </w:rPr>
-        <w:t xml:space="preserve"> da classe “</w:t>
-      </w:r>
-      <w:proofErr w:type="spellStart"/>
-      <w:r>
-        <w:rPr>
-          <w:rFonts w:asciiTheme="majorHAnsi" w:hAnsiTheme="majorHAnsi" w:cstheme="majorHAnsi"/>
-        </w:rPr>
-        <w:t>RoadTurtle</w:t>
-      </w:r>
-      <w:proofErr w:type="spellEnd"/>
-      <w:r>
-        <w:rPr>
-          <w:rFonts w:asciiTheme="majorHAnsi" w:hAnsiTheme="majorHAnsi" w:cstheme="majorHAnsi"/>
-        </w:rPr>
-        <w:t xml:space="preserve">” conseguimos </w:t>
-      </w:r>
-      <w:proofErr w:type="spellStart"/>
-      <w:r>
-        <w:rPr>
-          <w:rFonts w:asciiTheme="majorHAnsi" w:hAnsiTheme="majorHAnsi" w:cstheme="majorHAnsi"/>
-        </w:rPr>
-        <w:t>extender</w:t>
-      </w:r>
-      <w:proofErr w:type="spellEnd"/>
-      <w:r>
-        <w:rPr>
-          <w:rFonts w:asciiTheme="majorHAnsi" w:hAnsiTheme="majorHAnsi" w:cstheme="majorHAnsi"/>
-        </w:rPr>
-        <w:t xml:space="preserve"> o comportamento simples do </w:t>
-      </w:r>
-      <w:proofErr w:type="spellStart"/>
-      <w:r>
-        <w:rPr>
-          <w:rFonts w:asciiTheme="majorHAnsi" w:hAnsiTheme="majorHAnsi" w:cstheme="majorHAnsi"/>
-        </w:rPr>
-        <w:t>turtle</w:t>
-      </w:r>
-      <w:proofErr w:type="spellEnd"/>
-      <w:r>
-        <w:rPr>
-          <w:rFonts w:asciiTheme="majorHAnsi" w:hAnsiTheme="majorHAnsi" w:cstheme="majorHAnsi"/>
-        </w:rPr>
-        <w:t>, para um comportamento que também permite que cada segmento seja desenhado e armazenado como um objeto “</w:t>
-      </w:r>
-      <w:proofErr w:type="spellStart"/>
-      <w:r>
-        <w:rPr>
-          <w:rFonts w:asciiTheme="majorHAnsi" w:hAnsiTheme="majorHAnsi" w:cstheme="majorHAnsi"/>
-        </w:rPr>
-        <w:t>RoadSegment</w:t>
-      </w:r>
-      <w:proofErr w:type="spellEnd"/>
-      <w:r>
-        <w:rPr>
-          <w:rFonts w:asciiTheme="majorHAnsi" w:hAnsiTheme="majorHAnsi" w:cstheme="majorHAnsi"/>
-        </w:rPr>
-        <w:t>”. Desta forma, a estrada deixa de ser representada apenas visualmente e passa a ser representada por um conjunto de segmentos de estrada.</w:t>
+        <w:t>Atraves da classe “RoadTurtle” conseguimos extender o comportamento simples do turtle, para um comportamento que também permite que cada segmento seja desenhado e armazenado como um objeto “RoadSegment”. Desta forma, a estrada deixa de ser representada apenas visualmente e passa a ser representada por um conjunto de segmentos de estrada.</w:t>
       </w:r>
     </w:p>
     <w:p>
@@ -3196,13 +3040,7 @@
         <w:rPr>
           <w:rFonts w:asciiTheme="majorHAnsi" w:hAnsiTheme="majorHAnsi" w:cstheme="majorHAnsi"/>
         </w:rPr>
-        <w:t>Esta separação entre decisão discreta de navegação e movimento contínuo baseado em forças permite conjugar a estrutura do grafo com uma dinâmica de deslocamento natural, coerente com os princípios de modelação de agentes autónomos</w:t>
-      </w:r>
-      <w:r>
-        <w:rPr>
-          <w:rFonts w:asciiTheme="majorHAnsi" w:hAnsiTheme="majorHAnsi" w:cstheme="majorHAnsi"/>
-        </w:rPr>
-        <w:t>.</w:t>
+        <w:t>Esta separação entre decisão discreta de navegação e movimento contínuo baseado em forças permite conjugar a estrutura do grafo com uma dinâmica de deslocamento natural, coerente com os princípios de modelação de agentes autónomos.</w:t>
       </w:r>
     </w:p>
     <w:p>
@@ -3392,19 +3230,29 @@
         </w:rPr>
         <w:t xml:space="preserve">Reação à polícia (Civil Legal) – Se um civil legal detetar um carro da </w:t>
       </w:r>
-      <w:proofErr w:type="gramStart"/>
-      <w:r>
-        <w:rPr>
-          <w:rFonts w:asciiTheme="majorHAnsi" w:hAnsiTheme="majorHAnsi" w:cstheme="majorHAnsi"/>
-        </w:rPr>
-        <w:t>policia</w:t>
-      </w:r>
-      <w:proofErr w:type="gramEnd"/>
-      <w:r>
-        <w:rPr>
-          <w:rFonts w:asciiTheme="majorHAnsi" w:hAnsiTheme="majorHAnsi" w:cstheme="majorHAnsi"/>
-        </w:rPr>
-        <w:t xml:space="preserve"> em modo de perseguição dentro do seu raio de visão, o veiculo para temporariamente.</w:t>
+      <w:r>
+        <w:rPr>
+          <w:rFonts w:asciiTheme="majorHAnsi" w:hAnsiTheme="majorHAnsi" w:cstheme="majorHAnsi"/>
+        </w:rPr>
+        <w:t>polícia</w:t>
+      </w:r>
+      <w:r>
+        <w:rPr>
+          <w:rFonts w:asciiTheme="majorHAnsi" w:hAnsiTheme="majorHAnsi" w:cstheme="majorHAnsi"/>
+        </w:rPr>
+        <w:t xml:space="preserve"> em modo de perseguição dentro do seu raio de visão, o veiculo p</w:t>
+      </w:r>
+      <w:r>
+        <w:rPr>
+          <w:rFonts w:asciiTheme="majorHAnsi" w:hAnsiTheme="majorHAnsi" w:cstheme="majorHAnsi"/>
+        </w:rPr>
+        <w:t>á</w:t>
+      </w:r>
+      <w:r>
+        <w:rPr>
+          <w:rFonts w:asciiTheme="majorHAnsi" w:hAnsiTheme="majorHAnsi" w:cstheme="majorHAnsi"/>
+        </w:rPr>
+        <w:t>ra temporariamente.</w:t>
       </w:r>
     </w:p>
     <w:p>
@@ -3422,7 +3270,7 @@
         <w:rPr>
           <w:rFonts w:asciiTheme="majorHAnsi" w:hAnsiTheme="majorHAnsi" w:cstheme="majorHAnsi"/>
         </w:rPr>
-        <w:t xml:space="preserve">Reação à </w:t>
+        <w:t xml:space="preserve">Reação à polícia (Civil Ilegal) – Se um civil ilegal detetar um carro da </w:t>
       </w:r>
       <w:r>
         <w:rPr>
@@ -3434,38 +3282,6 @@
         <w:rPr>
           <w:rFonts w:asciiTheme="majorHAnsi" w:hAnsiTheme="majorHAnsi" w:cstheme="majorHAnsi"/>
         </w:rPr>
-        <w:t xml:space="preserve"> (Civil </w:t>
-      </w:r>
-      <w:r>
-        <w:rPr>
-          <w:rFonts w:asciiTheme="majorHAnsi" w:hAnsiTheme="majorHAnsi" w:cstheme="majorHAnsi"/>
-        </w:rPr>
-        <w:t>Il</w:t>
-      </w:r>
-      <w:r>
-        <w:rPr>
-          <w:rFonts w:asciiTheme="majorHAnsi" w:hAnsiTheme="majorHAnsi" w:cstheme="majorHAnsi"/>
-        </w:rPr>
-        <w:t>egal)</w:t>
-      </w:r>
-      <w:r>
-        <w:rPr>
-          <w:rFonts w:asciiTheme="majorHAnsi" w:hAnsiTheme="majorHAnsi" w:cstheme="majorHAnsi"/>
-        </w:rPr>
-        <w:t xml:space="preserve"> – Se um civil ilegal detetar um carro da </w:t>
-      </w:r>
-      <w:proofErr w:type="gramStart"/>
-      <w:r>
-        <w:rPr>
-          <w:rFonts w:asciiTheme="majorHAnsi" w:hAnsiTheme="majorHAnsi" w:cstheme="majorHAnsi"/>
-        </w:rPr>
-        <w:t>policia</w:t>
-      </w:r>
-      <w:proofErr w:type="gramEnd"/>
-      <w:r>
-        <w:rPr>
-          <w:rFonts w:asciiTheme="majorHAnsi" w:hAnsiTheme="majorHAnsi" w:cstheme="majorHAnsi"/>
-        </w:rPr>
         <w:t xml:space="preserve">, altera o seu estado para “Em Fuga” e tenta se afastar o máximo do carro da policia, escolhendo um nó adjacente que maximiza a sua distancia entre veículos. Este altera a sua cor para laranja </w:t>
       </w:r>
       <w:r>
@@ -3488,16 +3304,7 @@
         <w:t xml:space="preserve">Veículos </w:t>
       </w:r>
       <w:r>
-        <w:t>da Polícia</w:t>
-      </w:r>
-      <w:r>
-        <w:t xml:space="preserve"> (</w:t>
-      </w:r>
-      <w:r>
-        <w:t>Police</w:t>
-      </w:r>
-      <w:r>
-        <w:t>Car)</w:t>
+        <w:t>da Polícia (PoliceCar)</w:t>
       </w:r>
       <w:r>
         <w:t>:</w:t>
@@ -3583,13 +3390,7 @@
         <w:rPr>
           <w:rFonts w:asciiTheme="majorHAnsi" w:hAnsiTheme="majorHAnsi" w:cstheme="majorHAnsi"/>
         </w:rPr>
-        <w:t xml:space="preserve">Patrulhamento - </w:t>
-      </w:r>
-      <w:r>
-        <w:rPr>
-          <w:rFonts w:asciiTheme="majorHAnsi" w:hAnsiTheme="majorHAnsi" w:cstheme="majorHAnsi"/>
-        </w:rPr>
-        <w:t>Na ausência de alvos ilegais, a polícia patrulha a rede de forma aleatória, privilegiando segmentos mais longos.</w:t>
+        <w:t>Patrulhamento - Na ausência de alvos ilegais, a polícia patrulha a rede de forma aleatória, privilegiando segmentos mais longos.</w:t>
       </w:r>
     </w:p>
     <w:p>
@@ -3607,13 +3408,7 @@
         <w:rPr>
           <w:rFonts w:asciiTheme="majorHAnsi" w:hAnsiTheme="majorHAnsi" w:cstheme="majorHAnsi"/>
         </w:rPr>
-        <w:t xml:space="preserve">Deteção de Alvos - </w:t>
-      </w:r>
-      <w:r>
-        <w:rPr>
-          <w:rFonts w:asciiTheme="majorHAnsi" w:hAnsiTheme="majorHAnsi" w:cstheme="majorHAnsi"/>
-        </w:rPr>
-        <w:t>A polícia apenas considera como alvo civis em estado ilegal que se encontrem dentro de um determinado raio de visão.</w:t>
+        <w:t>Deteção de Alvos - A polícia apenas considera como alvo civis em estado ilegal que se encontrem dentro de um determinado raio de visão.</w:t>
       </w:r>
     </w:p>
     <w:p>
@@ -3631,22 +3426,14 @@
         <w:rPr>
           <w:rFonts w:asciiTheme="majorHAnsi" w:hAnsiTheme="majorHAnsi" w:cstheme="majorHAnsi"/>
         </w:rPr>
-        <w:t>Perseguição</w:t>
-      </w:r>
-      <w:r>
-        <w:rPr>
-          <w:rFonts w:asciiTheme="majorHAnsi" w:hAnsiTheme="majorHAnsi" w:cstheme="majorHAnsi"/>
-        </w:rPr>
-        <w:t xml:space="preserve"> – Quando um civil ilegal é detetado a </w:t>
-      </w:r>
-      <w:proofErr w:type="gramStart"/>
-      <w:r>
-        <w:rPr>
-          <w:rFonts w:asciiTheme="majorHAnsi" w:hAnsiTheme="majorHAnsi" w:cstheme="majorHAnsi"/>
-        </w:rPr>
-        <w:t>policia</w:t>
-      </w:r>
-      <w:proofErr w:type="gramEnd"/>
+        <w:t xml:space="preserve">Perseguição – Quando um civil ilegal é detetado a </w:t>
+      </w:r>
+      <w:r>
+        <w:rPr>
+          <w:rFonts w:asciiTheme="majorHAnsi" w:hAnsiTheme="majorHAnsi" w:cstheme="majorHAnsi"/>
+        </w:rPr>
+        <w:t>polícia</w:t>
+      </w:r>
       <w:r>
         <w:rPr>
           <w:rFonts w:asciiTheme="majorHAnsi" w:hAnsiTheme="majorHAnsi" w:cstheme="majorHAnsi"/>
@@ -3687,28 +3474,14 @@
         <w:rPr>
           <w:rFonts w:asciiTheme="majorHAnsi" w:hAnsiTheme="majorHAnsi" w:cstheme="majorHAnsi"/>
         </w:rPr>
-        <w:t xml:space="preserve">Captura - </w:t>
-      </w:r>
-      <w:r>
-        <w:rPr>
-          <w:rFonts w:asciiTheme="majorHAnsi" w:hAnsiTheme="majorHAnsi" w:cstheme="majorHAnsi"/>
-        </w:rPr>
-        <w:t>Quando a distância entre a polícia e o civil ilegal é inferior a um raio de captura</w:t>
-      </w:r>
-      <w:r>
-        <w:rPr>
-          <w:rFonts w:asciiTheme="majorHAnsi" w:hAnsiTheme="majorHAnsi" w:cstheme="majorHAnsi"/>
-        </w:rPr>
-        <w:t xml:space="preserve"> definido, ambos os veículos param durante alguns segundos. O civil é posteriormente convertido para o estado “Legal” e a </w:t>
-      </w:r>
-      <w:proofErr w:type="gramStart"/>
-      <w:r>
-        <w:rPr>
-          <w:rFonts w:asciiTheme="majorHAnsi" w:hAnsiTheme="majorHAnsi" w:cstheme="majorHAnsi"/>
-        </w:rPr>
-        <w:t>policia</w:t>
-      </w:r>
-      <w:proofErr w:type="gramEnd"/>
+        <w:t xml:space="preserve">Captura - Quando a distância entre a polícia e o civil ilegal é inferior a um raio de captura definido, ambos os veículos param durante alguns segundos. O civil é posteriormente convertido para o estado “Legal” e a </w:t>
+      </w:r>
+      <w:r>
+        <w:rPr>
+          <w:rFonts w:asciiTheme="majorHAnsi" w:hAnsiTheme="majorHAnsi" w:cstheme="majorHAnsi"/>
+        </w:rPr>
+        <w:t>polícia</w:t>
+      </w:r>
       <w:r>
         <w:rPr>
           <w:rFonts w:asciiTheme="majorHAnsi" w:hAnsiTheme="majorHAnsi" w:cstheme="majorHAnsi"/>
@@ -3736,61 +3509,19 @@
           <w:rFonts w:asciiTheme="majorHAnsi" w:hAnsiTheme="majorHAnsi" w:cstheme="majorHAnsi"/>
         </w:rPr>
         <w:lastRenderedPageBreak/>
-        <w:t xml:space="preserve">Embora não exista comunicação direta entre agentes, </w:t>
-      </w:r>
-      <w:r>
-        <w:rPr>
-          <w:rFonts w:asciiTheme="majorHAnsi" w:hAnsiTheme="majorHAnsi" w:cstheme="majorHAnsi"/>
-        </w:rPr>
-        <w:t xml:space="preserve">desta forma, </w:t>
-      </w:r>
-      <w:r>
-        <w:rPr>
-          <w:rFonts w:asciiTheme="majorHAnsi" w:hAnsiTheme="majorHAnsi" w:cstheme="majorHAnsi"/>
-        </w:rPr>
-        <w:t>os comportamentos emergem através de regras locais</w:t>
-      </w:r>
-      <w:r>
-        <w:rPr>
-          <w:rFonts w:asciiTheme="majorHAnsi" w:hAnsiTheme="majorHAnsi" w:cstheme="majorHAnsi"/>
-        </w:rPr>
-        <w:t xml:space="preserve"> em que o</w:t>
-      </w:r>
-      <w:r>
-        <w:rPr>
-          <w:rFonts w:asciiTheme="majorHAnsi" w:hAnsiTheme="majorHAnsi" w:cstheme="majorHAnsi"/>
-        </w:rPr>
-        <w:t>s civis reagem ao estado da polícia</w:t>
-      </w:r>
-      <w:r>
-        <w:rPr>
-          <w:rFonts w:asciiTheme="majorHAnsi" w:hAnsiTheme="majorHAnsi" w:cstheme="majorHAnsi"/>
-        </w:rPr>
-        <w:t xml:space="preserve"> e os veículos da</w:t>
-      </w:r>
-      <w:r>
-        <w:rPr>
-          <w:rFonts w:asciiTheme="majorHAnsi" w:hAnsiTheme="majorHAnsi" w:cstheme="majorHAnsi"/>
-        </w:rPr>
-        <w:t xml:space="preserve"> polícia ignora</w:t>
-      </w:r>
-      <w:r>
-        <w:rPr>
-          <w:rFonts w:asciiTheme="majorHAnsi" w:hAnsiTheme="majorHAnsi" w:cstheme="majorHAnsi"/>
-        </w:rPr>
-        <w:t>m</w:t>
-      </w:r>
-      <w:r>
-        <w:rPr>
-          <w:rFonts w:asciiTheme="majorHAnsi" w:hAnsiTheme="majorHAnsi" w:cstheme="majorHAnsi"/>
-        </w:rPr>
-        <w:t xml:space="preserve"> civis legais</w:t>
-      </w:r>
-      <w:r>
-        <w:rPr>
-          <w:rFonts w:asciiTheme="majorHAnsi" w:hAnsiTheme="majorHAnsi" w:cstheme="majorHAnsi"/>
-        </w:rPr>
-        <w:t>. Realizando assim o comportamento entre predadores e presas.</w:t>
+        <w:t xml:space="preserve">Embora não exista comunicação direta entre agentes, desta forma, os comportamentos emergem através de regras locais em que os civis reagem ao estado da polícia e os veículos da polícia ignoram civis legais. Realizando assim o comportamento </w:t>
+      </w:r>
+      <w:r>
+        <w:rPr>
+          <w:rFonts w:asciiTheme="majorHAnsi" w:hAnsiTheme="majorHAnsi" w:cstheme="majorHAnsi"/>
+        </w:rPr>
+        <w:t>normal de</w:t>
+      </w:r>
+      <w:r>
+        <w:rPr>
+          <w:rFonts w:asciiTheme="majorHAnsi" w:hAnsiTheme="majorHAnsi" w:cstheme="majorHAnsi"/>
+        </w:rPr>
+        <w:t xml:space="preserve"> predadores e presas.</w:t>
       </w:r>
     </w:p>
     <w:p>
@@ -3987,7 +3718,7 @@
 </file>
 
 <file path=word/endnotes.xml><?xml version="1.0" encoding="utf-8"?>
-<w:endnotes xmlns:wpc="http://schemas.microsoft.com/office/word/2010/wordprocessingCanvas" xmlns:cx="http://schemas.microsoft.com/office/drawing/2014/chartex" xmlns:cx1="http://schemas.microsoft.com/office/drawing/2015/9/8/chartex" xmlns:cx2="http://schemas.microsoft.com/office/drawing/2015/10/21/chartex" xmlns:cx3="http://schemas.microsoft.com/office/drawing/2016/5/9/chartex" xmlns:cx4="http://schemas.microsoft.com/office/drawing/2016/5/10/chartex" xmlns:cx5="http://schemas.microsoft.com/office/drawing/2016/5/11/chartex" xmlns:cx6="http://schemas.microsoft.com/office/drawing/2016/5/12/chartex" xmlns:cx7="http://schemas.microsoft.com/office/drawing/2016/5/13/chartex" xmlns:cx8="http://schemas.microsoft.com/office/drawing/2016/5/14/chartex" xmlns:mc="http://schemas.openxmlformats.org/markup-compatibility/2006" xmlns:aink="http://schemas.microsoft.com/office/drawing/2016/ink" xmlns:am3d="http://schemas.microsoft.com/office/drawing/2017/model3d" xmlns:o="urn:schemas-microsoft-com:office:office" xmlns:r="http://schemas.openxmlformats.org/officeDocument/2006/relationships" xmlns:m="http://schemas.openxmlformats.org/officeDocument/2006/math" xmlns:v="urn:schemas-microsoft-com:vml" xmlns:wp14="http://schemas.microsoft.com/office/word/2010/wordprocessingDrawing" xmlns:wp="http://schemas.openxmlformats.org/drawingml/2006/wordprocessingDrawing" xmlns:w10="urn:schemas-microsoft-com:office:word" xmlns:w="http://schemas.openxmlformats.org/wordprocessingml/2006/main" xmlns:w14="http://schemas.microsoft.com/office/word/2010/wordml" xmlns:w15="http://schemas.microsoft.com/office/word/2012/wordml" xmlns:w16cex="http://schemas.microsoft.com/office/word/2018/wordml/cex" xmlns:w16cid="http://schemas.microsoft.com/office/word/2016/wordml/cid" xmlns:w16="http://schemas.microsoft.com/office/word/2018/wordml" xmlns:w16sdtdh="http://schemas.microsoft.com/office/word/2020/wordml/sdtdatahash" xmlns:w16se="http://schemas.microsoft.com/office/word/2015/wordml/symex" xmlns:wpg="http://schemas.microsoft.com/office/word/2010/wordprocessingGroup" xmlns:wpi="http://schemas.microsoft.com/office/word/2010/wordprocessingInk" xmlns:wne="http://schemas.microsoft.com/office/word/2006/wordml" xmlns:wps="http://schemas.microsoft.com/office/word/2010/wordprocessingShape" mc:Ignorable="w14 w15 w16se w16cid w16 w16cex w16sdtdh wp14">
+<w:endnotes xmlns:wpc="http://schemas.microsoft.com/office/word/2010/wordprocessingCanvas" xmlns:cx="http://schemas.microsoft.com/office/drawing/2014/chartex" xmlns:cx1="http://schemas.microsoft.com/office/drawing/2015/9/8/chartex" xmlns:cx2="http://schemas.microsoft.com/office/drawing/2015/10/21/chartex" xmlns:cx3="http://schemas.microsoft.com/office/drawing/2016/5/9/chartex" xmlns:cx4="http://schemas.microsoft.com/office/drawing/2016/5/10/chartex" xmlns:cx5="http://schemas.microsoft.com/office/drawing/2016/5/11/chartex" xmlns:cx6="http://schemas.microsoft.com/office/drawing/2016/5/12/chartex" xmlns:cx7="http://schemas.microsoft.com/office/drawing/2016/5/13/chartex" xmlns:cx8="http://schemas.microsoft.com/office/drawing/2016/5/14/chartex" xmlns:mc="http://schemas.openxmlformats.org/markup-compatibility/2006" xmlns:aink="http://schemas.microsoft.com/office/drawing/2016/ink" xmlns:am3d="http://schemas.microsoft.com/office/drawing/2017/model3d" xmlns:o="urn:schemas-microsoft-com:office:office" xmlns:oel="http://schemas.microsoft.com/office/2019/extlst" xmlns:r="http://schemas.openxmlformats.org/officeDocument/2006/relationships" xmlns:m="http://schemas.openxmlformats.org/officeDocument/2006/math" xmlns:v="urn:schemas-microsoft-com:vml" xmlns:wp14="http://schemas.microsoft.com/office/word/2010/wordprocessingDrawing" xmlns:wp="http://schemas.openxmlformats.org/drawingml/2006/wordprocessingDrawing" xmlns:w10="urn:schemas-microsoft-com:office:word" xmlns:w="http://schemas.openxmlformats.org/wordprocessingml/2006/main" xmlns:w14="http://schemas.microsoft.com/office/word/2010/wordml" xmlns:w15="http://schemas.microsoft.com/office/word/2012/wordml" xmlns:w16cex="http://schemas.microsoft.com/office/word/2018/wordml/cex" xmlns:w16cid="http://schemas.microsoft.com/office/word/2016/wordml/cid" xmlns:w16="http://schemas.microsoft.com/office/word/2018/wordml" xmlns:w16du="http://schemas.microsoft.com/office/word/2023/wordml/word16du" xmlns:w16sdtdh="http://schemas.microsoft.com/office/word/2020/wordml/sdtdatahash" xmlns:w16sdtfl="http://schemas.microsoft.com/office/word/2024/wordml/sdtformatlock" xmlns:w16se="http://schemas.microsoft.com/office/word/2015/wordml/symex" xmlns:wpg="http://schemas.microsoft.com/office/word/2010/wordprocessingGroup" xmlns:wpi="http://schemas.microsoft.com/office/word/2010/wordprocessingInk" xmlns:wne="http://schemas.microsoft.com/office/word/2006/wordml" xmlns:wps="http://schemas.microsoft.com/office/word/2010/wordprocessingShape" mc:Ignorable="w14 w15 w16se w16cid w16 w16cex w16sdtdh w16sdtfl w16du wp14">
   <w:endnote w:type="separator" w:id="-1">
     <w:p>
       <w:pPr>
@@ -4012,7 +3743,7 @@
 </file>
 
 <file path=word/footer1.xml><?xml version="1.0" encoding="utf-8"?>
-<w:ftr xmlns:wpc="http://schemas.microsoft.com/office/word/2010/wordprocessingCanvas" xmlns:cx="http://schemas.microsoft.com/office/drawing/2014/chartex" xmlns:cx1="http://schemas.microsoft.com/office/drawing/2015/9/8/chartex" xmlns:cx2="http://schemas.microsoft.com/office/drawing/2015/10/21/chartex" xmlns:cx3="http://schemas.microsoft.com/office/drawing/2016/5/9/chartex" xmlns:cx4="http://schemas.microsoft.com/office/drawing/2016/5/10/chartex" xmlns:cx5="http://schemas.microsoft.com/office/drawing/2016/5/11/chartex" xmlns:cx6="http://schemas.microsoft.com/office/drawing/2016/5/12/chartex" xmlns:cx7="http://schemas.microsoft.com/office/drawing/2016/5/13/chartex" xmlns:cx8="http://schemas.microsoft.com/office/drawing/2016/5/14/chartex" xmlns:mc="http://schemas.openxmlformats.org/markup-compatibility/2006" xmlns:aink="http://schemas.microsoft.com/office/drawing/2016/ink" xmlns:am3d="http://schemas.microsoft.com/office/drawing/2017/model3d" xmlns:o="urn:schemas-microsoft-com:office:office" xmlns:r="http://schemas.openxmlformats.org/officeDocument/2006/relationships" xmlns:m="http://schemas.openxmlformats.org/officeDocument/2006/math" xmlns:v="urn:schemas-microsoft-com:vml" xmlns:wp14="http://schemas.microsoft.com/office/word/2010/wordprocessingDrawing" xmlns:wp="http://schemas.openxmlformats.org/drawingml/2006/wordprocessingDrawing" xmlns:w10="urn:schemas-microsoft-com:office:word" xmlns:w="http://schemas.openxmlformats.org/wordprocessingml/2006/main" xmlns:w14="http://schemas.microsoft.com/office/word/2010/wordml" xmlns:w15="http://schemas.microsoft.com/office/word/2012/wordml" xmlns:w16cex="http://schemas.microsoft.com/office/word/2018/wordml/cex" xmlns:w16cid="http://schemas.microsoft.com/office/word/2016/wordml/cid" xmlns:w16="http://schemas.microsoft.com/office/word/2018/wordml" xmlns:w16sdtdh="http://schemas.microsoft.com/office/word/2020/wordml/sdtdatahash" xmlns:w16se="http://schemas.microsoft.com/office/word/2015/wordml/symex" xmlns:wpg="http://schemas.microsoft.com/office/word/2010/wordprocessingGroup" xmlns:wpi="http://schemas.microsoft.com/office/word/2010/wordprocessingInk" xmlns:wne="http://schemas.microsoft.com/office/word/2006/wordml" xmlns:wps="http://schemas.microsoft.com/office/word/2010/wordprocessingShape" mc:Ignorable="w14 w15 w16se w16cid w16 w16cex w16sdtdh wp14">
+<w:ftr xmlns:wpc="http://schemas.microsoft.com/office/word/2010/wordprocessingCanvas" xmlns:cx="http://schemas.microsoft.com/office/drawing/2014/chartex" xmlns:cx1="http://schemas.microsoft.com/office/drawing/2015/9/8/chartex" xmlns:cx2="http://schemas.microsoft.com/office/drawing/2015/10/21/chartex" xmlns:cx3="http://schemas.microsoft.com/office/drawing/2016/5/9/chartex" xmlns:cx4="http://schemas.microsoft.com/office/drawing/2016/5/10/chartex" xmlns:cx5="http://schemas.microsoft.com/office/drawing/2016/5/11/chartex" xmlns:cx6="http://schemas.microsoft.com/office/drawing/2016/5/12/chartex" xmlns:cx7="http://schemas.microsoft.com/office/drawing/2016/5/13/chartex" xmlns:cx8="http://schemas.microsoft.com/office/drawing/2016/5/14/chartex" xmlns:mc="http://schemas.openxmlformats.org/markup-compatibility/2006" xmlns:aink="http://schemas.microsoft.com/office/drawing/2016/ink" xmlns:am3d="http://schemas.microsoft.com/office/drawing/2017/model3d" xmlns:o="urn:schemas-microsoft-com:office:office" xmlns:oel="http://schemas.microsoft.com/office/2019/extlst" xmlns:r="http://schemas.openxmlformats.org/officeDocument/2006/relationships" xmlns:m="http://schemas.openxmlformats.org/officeDocument/2006/math" xmlns:v="urn:schemas-microsoft-com:vml" xmlns:wp14="http://schemas.microsoft.com/office/word/2010/wordprocessingDrawing" xmlns:wp="http://schemas.openxmlformats.org/drawingml/2006/wordprocessingDrawing" xmlns:w10="urn:schemas-microsoft-com:office:word" xmlns:w="http://schemas.openxmlformats.org/wordprocessingml/2006/main" xmlns:w14="http://schemas.microsoft.com/office/word/2010/wordml" xmlns:w15="http://schemas.microsoft.com/office/word/2012/wordml" xmlns:w16cex="http://schemas.microsoft.com/office/word/2018/wordml/cex" xmlns:w16cid="http://schemas.microsoft.com/office/word/2016/wordml/cid" xmlns:w16="http://schemas.microsoft.com/office/word/2018/wordml" xmlns:w16du="http://schemas.microsoft.com/office/word/2023/wordml/word16du" xmlns:w16sdtdh="http://schemas.microsoft.com/office/word/2020/wordml/sdtdatahash" xmlns:w16sdtfl="http://schemas.microsoft.com/office/word/2024/wordml/sdtformatlock" xmlns:w16se="http://schemas.microsoft.com/office/word/2015/wordml/symex" xmlns:wpg="http://schemas.microsoft.com/office/word/2010/wordprocessingGroup" xmlns:wpi="http://schemas.microsoft.com/office/word/2010/wordprocessingInk" xmlns:wne="http://schemas.microsoft.com/office/word/2006/wordml" xmlns:wps="http://schemas.microsoft.com/office/word/2010/wordprocessingShape" mc:Ignorable="w14 w15 w16se w16cid w16 w16cex w16sdtdh w16sdtfl w16du wp14">
   <w:p>
     <w:pPr>
       <w:pBdr>
@@ -4085,7 +3816,7 @@
 </file>
 
 <file path=word/footer2.xml><?xml version="1.0" encoding="utf-8"?>
-<w:ftr xmlns:wpc="http://schemas.microsoft.com/office/word/2010/wordprocessingCanvas" xmlns:cx="http://schemas.microsoft.com/office/drawing/2014/chartex" xmlns:cx1="http://schemas.microsoft.com/office/drawing/2015/9/8/chartex" xmlns:cx2="http://schemas.microsoft.com/office/drawing/2015/10/21/chartex" xmlns:cx3="http://schemas.microsoft.com/office/drawing/2016/5/9/chartex" xmlns:cx4="http://schemas.microsoft.com/office/drawing/2016/5/10/chartex" xmlns:cx5="http://schemas.microsoft.com/office/drawing/2016/5/11/chartex" xmlns:cx6="http://schemas.microsoft.com/office/drawing/2016/5/12/chartex" xmlns:cx7="http://schemas.microsoft.com/office/drawing/2016/5/13/chartex" xmlns:cx8="http://schemas.microsoft.com/office/drawing/2016/5/14/chartex" xmlns:mc="http://schemas.openxmlformats.org/markup-compatibility/2006" xmlns:aink="http://schemas.microsoft.com/office/drawing/2016/ink" xmlns:am3d="http://schemas.microsoft.com/office/drawing/2017/model3d" xmlns:o="urn:schemas-microsoft-com:office:office" xmlns:r="http://schemas.openxmlformats.org/officeDocument/2006/relationships" xmlns:m="http://schemas.openxmlformats.org/officeDocument/2006/math" xmlns:v="urn:schemas-microsoft-com:vml" xmlns:wp14="http://schemas.microsoft.com/office/word/2010/wordprocessingDrawing" xmlns:wp="http://schemas.openxmlformats.org/drawingml/2006/wordprocessingDrawing" xmlns:w10="urn:schemas-microsoft-com:office:word" xmlns:w="http://schemas.openxmlformats.org/wordprocessingml/2006/main" xmlns:w14="http://schemas.microsoft.com/office/word/2010/wordml" xmlns:w15="http://schemas.microsoft.com/office/word/2012/wordml" xmlns:w16cex="http://schemas.microsoft.com/office/word/2018/wordml/cex" xmlns:w16cid="http://schemas.microsoft.com/office/word/2016/wordml/cid" xmlns:w16="http://schemas.microsoft.com/office/word/2018/wordml" xmlns:w16sdtdh="http://schemas.microsoft.com/office/word/2020/wordml/sdtdatahash" xmlns:w16se="http://schemas.microsoft.com/office/word/2015/wordml/symex" xmlns:wpg="http://schemas.microsoft.com/office/word/2010/wordprocessingGroup" xmlns:wpi="http://schemas.microsoft.com/office/word/2010/wordprocessingInk" xmlns:wne="http://schemas.microsoft.com/office/word/2006/wordml" xmlns:wps="http://schemas.microsoft.com/office/word/2010/wordprocessingShape" mc:Ignorable="w14 w15 w16se w16cid w16 w16cex w16sdtdh wp14">
+<w:ftr xmlns:wpc="http://schemas.microsoft.com/office/word/2010/wordprocessingCanvas" xmlns:cx="http://schemas.microsoft.com/office/drawing/2014/chartex" xmlns:cx1="http://schemas.microsoft.com/office/drawing/2015/9/8/chartex" xmlns:cx2="http://schemas.microsoft.com/office/drawing/2015/10/21/chartex" xmlns:cx3="http://schemas.microsoft.com/office/drawing/2016/5/9/chartex" xmlns:cx4="http://schemas.microsoft.com/office/drawing/2016/5/10/chartex" xmlns:cx5="http://schemas.microsoft.com/office/drawing/2016/5/11/chartex" xmlns:cx6="http://schemas.microsoft.com/office/drawing/2016/5/12/chartex" xmlns:cx7="http://schemas.microsoft.com/office/drawing/2016/5/13/chartex" xmlns:cx8="http://schemas.microsoft.com/office/drawing/2016/5/14/chartex" xmlns:mc="http://schemas.openxmlformats.org/markup-compatibility/2006" xmlns:aink="http://schemas.microsoft.com/office/drawing/2016/ink" xmlns:am3d="http://schemas.microsoft.com/office/drawing/2017/model3d" xmlns:o="urn:schemas-microsoft-com:office:office" xmlns:oel="http://schemas.microsoft.com/office/2019/extlst" xmlns:r="http://schemas.openxmlformats.org/officeDocument/2006/relationships" xmlns:m="http://schemas.openxmlformats.org/officeDocument/2006/math" xmlns:v="urn:schemas-microsoft-com:vml" xmlns:wp14="http://schemas.microsoft.com/office/word/2010/wordprocessingDrawing" xmlns:wp="http://schemas.openxmlformats.org/drawingml/2006/wordprocessingDrawing" xmlns:w10="urn:schemas-microsoft-com:office:word" xmlns:w="http://schemas.openxmlformats.org/wordprocessingml/2006/main" xmlns:w14="http://schemas.microsoft.com/office/word/2010/wordml" xmlns:w15="http://schemas.microsoft.com/office/word/2012/wordml" xmlns:w16cex="http://schemas.microsoft.com/office/word/2018/wordml/cex" xmlns:w16cid="http://schemas.microsoft.com/office/word/2016/wordml/cid" xmlns:w16="http://schemas.microsoft.com/office/word/2018/wordml" xmlns:w16du="http://schemas.microsoft.com/office/word/2023/wordml/word16du" xmlns:w16sdtdh="http://schemas.microsoft.com/office/word/2020/wordml/sdtdatahash" xmlns:w16sdtfl="http://schemas.microsoft.com/office/word/2024/wordml/sdtformatlock" xmlns:w16se="http://schemas.microsoft.com/office/word/2015/wordml/symex" xmlns:wpg="http://schemas.microsoft.com/office/word/2010/wordprocessingGroup" xmlns:wpi="http://schemas.microsoft.com/office/word/2010/wordprocessingInk" xmlns:wne="http://schemas.microsoft.com/office/word/2006/wordml" xmlns:wps="http://schemas.microsoft.com/office/word/2010/wordprocessingShape" mc:Ignorable="w14 w15 w16se w16cid w16 w16cex w16sdtdh w16sdtfl w16du wp14">
   <w:p>
     <w:pPr>
       <w:pBdr>
@@ -4109,7 +3840,7 @@
 </file>
 
 <file path=word/footer3.xml><?xml version="1.0" encoding="utf-8"?>
-<w:ftr xmlns:wpc="http://schemas.microsoft.com/office/word/2010/wordprocessingCanvas" xmlns:cx="http://schemas.microsoft.com/office/drawing/2014/chartex" xmlns:cx1="http://schemas.microsoft.com/office/drawing/2015/9/8/chartex" xmlns:cx2="http://schemas.microsoft.com/office/drawing/2015/10/21/chartex" xmlns:cx3="http://schemas.microsoft.com/office/drawing/2016/5/9/chartex" xmlns:cx4="http://schemas.microsoft.com/office/drawing/2016/5/10/chartex" xmlns:cx5="http://schemas.microsoft.com/office/drawing/2016/5/11/chartex" xmlns:cx6="http://schemas.microsoft.com/office/drawing/2016/5/12/chartex" xmlns:cx7="http://schemas.microsoft.com/office/drawing/2016/5/13/chartex" xmlns:cx8="http://schemas.microsoft.com/office/drawing/2016/5/14/chartex" xmlns:mc="http://schemas.openxmlformats.org/markup-compatibility/2006" xmlns:aink="http://schemas.microsoft.com/office/drawing/2016/ink" xmlns:am3d="http://schemas.microsoft.com/office/drawing/2017/model3d" xmlns:o="urn:schemas-microsoft-com:office:office" xmlns:r="http://schemas.openxmlformats.org/officeDocument/2006/relationships" xmlns:m="http://schemas.openxmlformats.org/officeDocument/2006/math" xmlns:v="urn:schemas-microsoft-com:vml" xmlns:wp14="http://schemas.microsoft.com/office/word/2010/wordprocessingDrawing" xmlns:wp="http://schemas.openxmlformats.org/drawingml/2006/wordprocessingDrawing" xmlns:w10="urn:schemas-microsoft-com:office:word" xmlns:w="http://schemas.openxmlformats.org/wordprocessingml/2006/main" xmlns:w14="http://schemas.microsoft.com/office/word/2010/wordml" xmlns:w15="http://schemas.microsoft.com/office/word/2012/wordml" xmlns:w16cex="http://schemas.microsoft.com/office/word/2018/wordml/cex" xmlns:w16cid="http://schemas.microsoft.com/office/word/2016/wordml/cid" xmlns:w16="http://schemas.microsoft.com/office/word/2018/wordml" xmlns:w16sdtdh="http://schemas.microsoft.com/office/word/2020/wordml/sdtdatahash" xmlns:w16se="http://schemas.microsoft.com/office/word/2015/wordml/symex" xmlns:wpg="http://schemas.microsoft.com/office/word/2010/wordprocessingGroup" xmlns:wpi="http://schemas.microsoft.com/office/word/2010/wordprocessingInk" xmlns:wne="http://schemas.microsoft.com/office/word/2006/wordml" xmlns:wps="http://schemas.microsoft.com/office/word/2010/wordprocessingShape" mc:Ignorable="w14 w15 w16se w16cid w16 w16cex w16sdtdh wp14">
+<w:ftr xmlns:wpc="http://schemas.microsoft.com/office/word/2010/wordprocessingCanvas" xmlns:cx="http://schemas.microsoft.com/office/drawing/2014/chartex" xmlns:cx1="http://schemas.microsoft.com/office/drawing/2015/9/8/chartex" xmlns:cx2="http://schemas.microsoft.com/office/drawing/2015/10/21/chartex" xmlns:cx3="http://schemas.microsoft.com/office/drawing/2016/5/9/chartex" xmlns:cx4="http://schemas.microsoft.com/office/drawing/2016/5/10/chartex" xmlns:cx5="http://schemas.microsoft.com/office/drawing/2016/5/11/chartex" xmlns:cx6="http://schemas.microsoft.com/office/drawing/2016/5/12/chartex" xmlns:cx7="http://schemas.microsoft.com/office/drawing/2016/5/13/chartex" xmlns:cx8="http://schemas.microsoft.com/office/drawing/2016/5/14/chartex" xmlns:mc="http://schemas.openxmlformats.org/markup-compatibility/2006" xmlns:aink="http://schemas.microsoft.com/office/drawing/2016/ink" xmlns:am3d="http://schemas.microsoft.com/office/drawing/2017/model3d" xmlns:o="urn:schemas-microsoft-com:office:office" xmlns:oel="http://schemas.microsoft.com/office/2019/extlst" xmlns:r="http://schemas.openxmlformats.org/officeDocument/2006/relationships" xmlns:m="http://schemas.openxmlformats.org/officeDocument/2006/math" xmlns:v="urn:schemas-microsoft-com:vml" xmlns:wp14="http://schemas.microsoft.com/office/word/2010/wordprocessingDrawing" xmlns:wp="http://schemas.openxmlformats.org/drawingml/2006/wordprocessingDrawing" xmlns:w10="urn:schemas-microsoft-com:office:word" xmlns:w="http://schemas.openxmlformats.org/wordprocessingml/2006/main" xmlns:w14="http://schemas.microsoft.com/office/word/2010/wordml" xmlns:w15="http://schemas.microsoft.com/office/word/2012/wordml" xmlns:w16cex="http://schemas.microsoft.com/office/word/2018/wordml/cex" xmlns:w16cid="http://schemas.microsoft.com/office/word/2016/wordml/cid" xmlns:w16="http://schemas.microsoft.com/office/word/2018/wordml" xmlns:w16du="http://schemas.microsoft.com/office/word/2023/wordml/word16du" xmlns:w16sdtdh="http://schemas.microsoft.com/office/word/2020/wordml/sdtdatahash" xmlns:w16sdtfl="http://schemas.microsoft.com/office/word/2024/wordml/sdtformatlock" xmlns:w16se="http://schemas.microsoft.com/office/word/2015/wordml/symex" xmlns:wpg="http://schemas.microsoft.com/office/word/2010/wordprocessingGroup" xmlns:wpi="http://schemas.microsoft.com/office/word/2010/wordprocessingInk" xmlns:wne="http://schemas.microsoft.com/office/word/2006/wordml" xmlns:wps="http://schemas.microsoft.com/office/word/2010/wordprocessingShape" mc:Ignorable="w14 w15 w16se w16cid w16 w16cex w16sdtdh w16sdtfl w16du wp14">
   <w:p>
     <w:pPr>
       <w:pBdr>
@@ -4166,7 +3897,7 @@
 </file>
 
 <file path=word/footnotes.xml><?xml version="1.0" encoding="utf-8"?>
-<w:footnotes xmlns:wpc="http://schemas.microsoft.com/office/word/2010/wordprocessingCanvas" xmlns:cx="http://schemas.microsoft.com/office/drawing/2014/chartex" xmlns:cx1="http://schemas.microsoft.com/office/drawing/2015/9/8/chartex" xmlns:cx2="http://schemas.microsoft.com/office/drawing/2015/10/21/chartex" xmlns:cx3="http://schemas.microsoft.com/office/drawing/2016/5/9/chartex" xmlns:cx4="http://schemas.microsoft.com/office/drawing/2016/5/10/chartex" xmlns:cx5="http://schemas.microsoft.com/office/drawing/2016/5/11/chartex" xmlns:cx6="http://schemas.microsoft.com/office/drawing/2016/5/12/chartex" xmlns:cx7="http://schemas.microsoft.com/office/drawing/2016/5/13/chartex" xmlns:cx8="http://schemas.microsoft.com/office/drawing/2016/5/14/chartex" xmlns:mc="http://schemas.openxmlformats.org/markup-compatibility/2006" xmlns:aink="http://schemas.microsoft.com/office/drawing/2016/ink" xmlns:am3d="http://schemas.microsoft.com/office/drawing/2017/model3d" xmlns:o="urn:schemas-microsoft-com:office:office" xmlns:r="http://schemas.openxmlformats.org/officeDocument/2006/relationships" xmlns:m="http://schemas.openxmlformats.org/officeDocument/2006/math" xmlns:v="urn:schemas-microsoft-com:vml" xmlns:wp14="http://schemas.microsoft.com/office/word/2010/wordprocessingDrawing" xmlns:wp="http://schemas.openxmlformats.org/drawingml/2006/wordprocessingDrawing" xmlns:w10="urn:schemas-microsoft-com:office:word" xmlns:w="http://schemas.openxmlformats.org/wordprocessingml/2006/main" xmlns:w14="http://schemas.microsoft.com/office/word/2010/wordml" xmlns:w15="http://schemas.microsoft.com/office/word/2012/wordml" xmlns:w16cex="http://schemas.microsoft.com/office/word/2018/wordml/cex" xmlns:w16cid="http://schemas.microsoft.com/office/word/2016/wordml/cid" xmlns:w16="http://schemas.microsoft.com/office/word/2018/wordml" xmlns:w16sdtdh="http://schemas.microsoft.com/office/word/2020/wordml/sdtdatahash" xmlns:w16se="http://schemas.microsoft.com/office/word/2015/wordml/symex" xmlns:wpg="http://schemas.microsoft.com/office/word/2010/wordprocessingGroup" xmlns:wpi="http://schemas.microsoft.com/office/word/2010/wordprocessingInk" xmlns:wne="http://schemas.microsoft.com/office/word/2006/wordml" xmlns:wps="http://schemas.microsoft.com/office/word/2010/wordprocessingShape" mc:Ignorable="w14 w15 w16se w16cid w16 w16cex w16sdtdh wp14">
+<w:footnotes xmlns:wpc="http://schemas.microsoft.com/office/word/2010/wordprocessingCanvas" xmlns:cx="http://schemas.microsoft.com/office/drawing/2014/chartex" xmlns:cx1="http://schemas.microsoft.com/office/drawing/2015/9/8/chartex" xmlns:cx2="http://schemas.microsoft.com/office/drawing/2015/10/21/chartex" xmlns:cx3="http://schemas.microsoft.com/office/drawing/2016/5/9/chartex" xmlns:cx4="http://schemas.microsoft.com/office/drawing/2016/5/10/chartex" xmlns:cx5="http://schemas.microsoft.com/office/drawing/2016/5/11/chartex" xmlns:cx6="http://schemas.microsoft.com/office/drawing/2016/5/12/chartex" xmlns:cx7="http://schemas.microsoft.com/office/drawing/2016/5/13/chartex" xmlns:cx8="http://schemas.microsoft.com/office/drawing/2016/5/14/chartex" xmlns:mc="http://schemas.openxmlformats.org/markup-compatibility/2006" xmlns:aink="http://schemas.microsoft.com/office/drawing/2016/ink" xmlns:am3d="http://schemas.microsoft.com/office/drawing/2017/model3d" xmlns:o="urn:schemas-microsoft-com:office:office" xmlns:oel="http://schemas.microsoft.com/office/2019/extlst" xmlns:r="http://schemas.openxmlformats.org/officeDocument/2006/relationships" xmlns:m="http://schemas.openxmlformats.org/officeDocument/2006/math" xmlns:v="urn:schemas-microsoft-com:vml" xmlns:wp14="http://schemas.microsoft.com/office/word/2010/wordprocessingDrawing" xmlns:wp="http://schemas.openxmlformats.org/drawingml/2006/wordprocessingDrawing" xmlns:w10="urn:schemas-microsoft-com:office:word" xmlns:w="http://schemas.openxmlformats.org/wordprocessingml/2006/main" xmlns:w14="http://schemas.microsoft.com/office/word/2010/wordml" xmlns:w15="http://schemas.microsoft.com/office/word/2012/wordml" xmlns:w16cex="http://schemas.microsoft.com/office/word/2018/wordml/cex" xmlns:w16cid="http://schemas.microsoft.com/office/word/2016/wordml/cid" xmlns:w16="http://schemas.microsoft.com/office/word/2018/wordml" xmlns:w16du="http://schemas.microsoft.com/office/word/2023/wordml/word16du" xmlns:w16sdtdh="http://schemas.microsoft.com/office/word/2020/wordml/sdtdatahash" xmlns:w16sdtfl="http://schemas.microsoft.com/office/word/2024/wordml/sdtformatlock" xmlns:w16se="http://schemas.microsoft.com/office/word/2015/wordml/symex" xmlns:wpg="http://schemas.microsoft.com/office/word/2010/wordprocessingGroup" xmlns:wpi="http://schemas.microsoft.com/office/word/2010/wordprocessingInk" xmlns:wne="http://schemas.microsoft.com/office/word/2006/wordml" xmlns:wps="http://schemas.microsoft.com/office/word/2010/wordprocessingShape" mc:Ignorable="w14 w15 w16se w16cid w16 w16cex w16sdtdh w16sdtfl w16du wp14">
   <w:footnote w:type="separator" w:id="-1">
     <w:p>
       <w:pPr>
@@ -4191,7 +3922,7 @@
 </file>
 
 <file path=word/header1.xml><?xml version="1.0" encoding="utf-8"?>
-<w:hdr xmlns:wpc="http://schemas.microsoft.com/office/word/2010/wordprocessingCanvas" xmlns:cx="http://schemas.microsoft.com/office/drawing/2014/chartex" xmlns:cx1="http://schemas.microsoft.com/office/drawing/2015/9/8/chartex" xmlns:cx2="http://schemas.microsoft.com/office/drawing/2015/10/21/chartex" xmlns:cx3="http://schemas.microsoft.com/office/drawing/2016/5/9/chartex" xmlns:cx4="http://schemas.microsoft.com/office/drawing/2016/5/10/chartex" xmlns:cx5="http://schemas.microsoft.com/office/drawing/2016/5/11/chartex" xmlns:cx6="http://schemas.microsoft.com/office/drawing/2016/5/12/chartex" xmlns:cx7="http://schemas.microsoft.com/office/drawing/2016/5/13/chartex" xmlns:cx8="http://schemas.microsoft.com/office/drawing/2016/5/14/chartex" xmlns:mc="http://schemas.openxmlformats.org/markup-compatibility/2006" xmlns:aink="http://schemas.microsoft.com/office/drawing/2016/ink" xmlns:am3d="http://schemas.microsoft.com/office/drawing/2017/model3d" xmlns:o="urn:schemas-microsoft-com:office:office" xmlns:r="http://schemas.openxmlformats.org/officeDocument/2006/relationships" xmlns:m="http://schemas.openxmlformats.org/officeDocument/2006/math" xmlns:v="urn:schemas-microsoft-com:vml" xmlns:wp14="http://schemas.microsoft.com/office/word/2010/wordprocessingDrawing" xmlns:wp="http://schemas.openxmlformats.org/drawingml/2006/wordprocessingDrawing" xmlns:w10="urn:schemas-microsoft-com:office:word" xmlns:w="http://schemas.openxmlformats.org/wordprocessingml/2006/main" xmlns:w14="http://schemas.microsoft.com/office/word/2010/wordml" xmlns:w15="http://schemas.microsoft.com/office/word/2012/wordml" xmlns:w16cex="http://schemas.microsoft.com/office/word/2018/wordml/cex" xmlns:w16cid="http://schemas.microsoft.com/office/word/2016/wordml/cid" xmlns:w16="http://schemas.microsoft.com/office/word/2018/wordml" xmlns:w16sdtdh="http://schemas.microsoft.com/office/word/2020/wordml/sdtdatahash" xmlns:w16se="http://schemas.microsoft.com/office/word/2015/wordml/symex" xmlns:wpg="http://schemas.microsoft.com/office/word/2010/wordprocessingGroup" xmlns:wpi="http://schemas.microsoft.com/office/word/2010/wordprocessingInk" xmlns:wne="http://schemas.microsoft.com/office/word/2006/wordml" xmlns:wps="http://schemas.microsoft.com/office/word/2010/wordprocessingShape" mc:Ignorable="w14 w15 w16se w16cid w16 w16cex w16sdtdh wp14">
+<w:hdr xmlns:wpc="http://schemas.microsoft.com/office/word/2010/wordprocessingCanvas" xmlns:cx="http://schemas.microsoft.com/office/drawing/2014/chartex" xmlns:cx1="http://schemas.microsoft.com/office/drawing/2015/9/8/chartex" xmlns:cx2="http://schemas.microsoft.com/office/drawing/2015/10/21/chartex" xmlns:cx3="http://schemas.microsoft.com/office/drawing/2016/5/9/chartex" xmlns:cx4="http://schemas.microsoft.com/office/drawing/2016/5/10/chartex" xmlns:cx5="http://schemas.microsoft.com/office/drawing/2016/5/11/chartex" xmlns:cx6="http://schemas.microsoft.com/office/drawing/2016/5/12/chartex" xmlns:cx7="http://schemas.microsoft.com/office/drawing/2016/5/13/chartex" xmlns:cx8="http://schemas.microsoft.com/office/drawing/2016/5/14/chartex" xmlns:mc="http://schemas.openxmlformats.org/markup-compatibility/2006" xmlns:aink="http://schemas.microsoft.com/office/drawing/2016/ink" xmlns:am3d="http://schemas.microsoft.com/office/drawing/2017/model3d" xmlns:o="urn:schemas-microsoft-com:office:office" xmlns:oel="http://schemas.microsoft.com/office/2019/extlst" xmlns:r="http://schemas.openxmlformats.org/officeDocument/2006/relationships" xmlns:m="http://schemas.openxmlformats.org/officeDocument/2006/math" xmlns:v="urn:schemas-microsoft-com:vml" xmlns:wp14="http://schemas.microsoft.com/office/word/2010/wordprocessingDrawing" xmlns:wp="http://schemas.openxmlformats.org/drawingml/2006/wordprocessingDrawing" xmlns:w10="urn:schemas-microsoft-com:office:word" xmlns:w="http://schemas.openxmlformats.org/wordprocessingml/2006/main" xmlns:w14="http://schemas.microsoft.com/office/word/2010/wordml" xmlns:w15="http://schemas.microsoft.com/office/word/2012/wordml" xmlns:w16cex="http://schemas.microsoft.com/office/word/2018/wordml/cex" xmlns:w16cid="http://schemas.microsoft.com/office/word/2016/wordml/cid" xmlns:w16="http://schemas.microsoft.com/office/word/2018/wordml" xmlns:w16du="http://schemas.microsoft.com/office/word/2023/wordml/word16du" xmlns:w16sdtdh="http://schemas.microsoft.com/office/word/2020/wordml/sdtdatahash" xmlns:w16sdtfl="http://schemas.microsoft.com/office/word/2024/wordml/sdtformatlock" xmlns:w16se="http://schemas.microsoft.com/office/word/2015/wordml/symex" xmlns:wpg="http://schemas.microsoft.com/office/word/2010/wordprocessingGroup" xmlns:wpi="http://schemas.microsoft.com/office/word/2010/wordprocessingInk" xmlns:wne="http://schemas.microsoft.com/office/word/2006/wordml" xmlns:wps="http://schemas.microsoft.com/office/word/2010/wordprocessingShape" mc:Ignorable="w14 w15 w16se w16cid w16 w16cex w16sdtdh w16sdtfl w16du wp14">
   <w:p>
     <w:pPr>
       <w:pBdr>
@@ -4246,7 +3977,7 @@
 </file>
 
 <file path=word/numbering.xml><?xml version="1.0" encoding="utf-8"?>
-<w:numbering xmlns:wpc="http://schemas.microsoft.com/office/word/2010/wordprocessingCanvas" xmlns:cx="http://schemas.microsoft.com/office/drawing/2014/chartex" xmlns:cx1="http://schemas.microsoft.com/office/drawing/2015/9/8/chartex" xmlns:cx2="http://schemas.microsoft.com/office/drawing/2015/10/21/chartex" xmlns:cx3="http://schemas.microsoft.com/office/drawing/2016/5/9/chartex" xmlns:cx4="http://schemas.microsoft.com/office/drawing/2016/5/10/chartex" xmlns:cx5="http://schemas.microsoft.com/office/drawing/2016/5/11/chartex" xmlns:cx6="http://schemas.microsoft.com/office/drawing/2016/5/12/chartex" xmlns:cx7="http://schemas.microsoft.com/office/drawing/2016/5/13/chartex" xmlns:cx8="http://schemas.microsoft.com/office/drawing/2016/5/14/chartex" xmlns:mc="http://schemas.openxmlformats.org/markup-compatibility/2006" xmlns:aink="http://schemas.microsoft.com/office/drawing/2016/ink" xmlns:am3d="http://schemas.microsoft.com/office/drawing/2017/model3d" xmlns:o="urn:schemas-microsoft-com:office:office" xmlns:r="http://schemas.openxmlformats.org/officeDocument/2006/relationships" xmlns:m="http://schemas.openxmlformats.org/officeDocument/2006/math" xmlns:v="urn:schemas-microsoft-com:vml" xmlns:wp14="http://schemas.microsoft.com/office/word/2010/wordprocessingDrawing" xmlns:wp="http://schemas.openxmlformats.org/drawingml/2006/wordprocessingDrawing" xmlns:w10="urn:schemas-microsoft-com:office:word" xmlns:w="http://schemas.openxmlformats.org/wordprocessingml/2006/main" xmlns:w14="http://schemas.microsoft.com/office/word/2010/wordml" xmlns:w15="http://schemas.microsoft.com/office/word/2012/wordml" xmlns:w16cex="http://schemas.microsoft.com/office/word/2018/wordml/cex" xmlns:w16cid="http://schemas.microsoft.com/office/word/2016/wordml/cid" xmlns:w16="http://schemas.microsoft.com/office/word/2018/wordml" xmlns:w16sdtdh="http://schemas.microsoft.com/office/word/2020/wordml/sdtdatahash" xmlns:w16se="http://schemas.microsoft.com/office/word/2015/wordml/symex" xmlns:wpg="http://schemas.microsoft.com/office/word/2010/wordprocessingGroup" xmlns:wpi="http://schemas.microsoft.com/office/word/2010/wordprocessingInk" xmlns:wne="http://schemas.microsoft.com/office/word/2006/wordml" xmlns:wps="http://schemas.microsoft.com/office/word/2010/wordprocessingShape" mc:Ignorable="w14 w15 w16se w16cid w16 w16cex w16sdtdh wp14">
+<w:numbering xmlns:wpc="http://schemas.microsoft.com/office/word/2010/wordprocessingCanvas" xmlns:cx="http://schemas.microsoft.com/office/drawing/2014/chartex" xmlns:cx1="http://schemas.microsoft.com/office/drawing/2015/9/8/chartex" xmlns:cx2="http://schemas.microsoft.com/office/drawing/2015/10/21/chartex" xmlns:cx3="http://schemas.microsoft.com/office/drawing/2016/5/9/chartex" xmlns:cx4="http://schemas.microsoft.com/office/drawing/2016/5/10/chartex" xmlns:cx5="http://schemas.microsoft.com/office/drawing/2016/5/11/chartex" xmlns:cx6="http://schemas.microsoft.com/office/drawing/2016/5/12/chartex" xmlns:cx7="http://schemas.microsoft.com/office/drawing/2016/5/13/chartex" xmlns:cx8="http://schemas.microsoft.com/office/drawing/2016/5/14/chartex" xmlns:mc="http://schemas.openxmlformats.org/markup-compatibility/2006" xmlns:aink="http://schemas.microsoft.com/office/drawing/2016/ink" xmlns:am3d="http://schemas.microsoft.com/office/drawing/2017/model3d" xmlns:o="urn:schemas-microsoft-com:office:office" xmlns:oel="http://schemas.microsoft.com/office/2019/extlst" xmlns:r="http://schemas.openxmlformats.org/officeDocument/2006/relationships" xmlns:m="http://schemas.openxmlformats.org/officeDocument/2006/math" xmlns:v="urn:schemas-microsoft-com:vml" xmlns:wp14="http://schemas.microsoft.com/office/word/2010/wordprocessingDrawing" xmlns:wp="http://schemas.openxmlformats.org/drawingml/2006/wordprocessingDrawing" xmlns:w10="urn:schemas-microsoft-com:office:word" xmlns:w="http://schemas.openxmlformats.org/wordprocessingml/2006/main" xmlns:w14="http://schemas.microsoft.com/office/word/2010/wordml" xmlns:w15="http://schemas.microsoft.com/office/word/2012/wordml" xmlns:w16cex="http://schemas.microsoft.com/office/word/2018/wordml/cex" xmlns:w16cid="http://schemas.microsoft.com/office/word/2016/wordml/cid" xmlns:w16="http://schemas.microsoft.com/office/word/2018/wordml" xmlns:w16du="http://schemas.microsoft.com/office/word/2023/wordml/word16du" xmlns:w16sdtdh="http://schemas.microsoft.com/office/word/2020/wordml/sdtdatahash" xmlns:w16sdtfl="http://schemas.microsoft.com/office/word/2024/wordml/sdtformatlock" xmlns:w16se="http://schemas.microsoft.com/office/word/2015/wordml/symex" xmlns:wpg="http://schemas.microsoft.com/office/word/2010/wordprocessingGroup" xmlns:wpi="http://schemas.microsoft.com/office/word/2010/wordprocessingInk" xmlns:wne="http://schemas.microsoft.com/office/word/2006/wordml" xmlns:wps="http://schemas.microsoft.com/office/word/2010/wordprocessingShape" mc:Ignorable="w14 w15 w16se w16cid w16 w16cex w16sdtdh w16sdtfl w16du wp14">
   <w:abstractNum w:abstractNumId="0" w15:restartNumberingAfterBreak="0">
     <w:nsid w:val="01A11A97"/>
     <w:multiLevelType w:val="multilevel"/>
@@ -8061,107 +7792,107 @@
       </w:rPr>
     </w:lvl>
   </w:abstractNum>
-  <w:num w:numId="1">
+  <w:num w:numId="1" w16cid:durableId="1525512444">
     <w:abstractNumId w:val="12"/>
   </w:num>
-  <w:num w:numId="2">
+  <w:num w:numId="2" w16cid:durableId="399518607">
     <w:abstractNumId w:val="23"/>
   </w:num>
-  <w:num w:numId="3">
+  <w:num w:numId="3" w16cid:durableId="759181108">
     <w:abstractNumId w:val="24"/>
   </w:num>
-  <w:num w:numId="4">
+  <w:num w:numId="4" w16cid:durableId="260531384">
     <w:abstractNumId w:val="20"/>
   </w:num>
-  <w:num w:numId="5">
+  <w:num w:numId="5" w16cid:durableId="391316359">
     <w:abstractNumId w:val="17"/>
   </w:num>
-  <w:num w:numId="6">
+  <w:num w:numId="6" w16cid:durableId="898976714">
     <w:abstractNumId w:val="29"/>
   </w:num>
-  <w:num w:numId="7">
+  <w:num w:numId="7" w16cid:durableId="1303458598">
     <w:abstractNumId w:val="15"/>
   </w:num>
-  <w:num w:numId="8">
+  <w:num w:numId="8" w16cid:durableId="73744691">
     <w:abstractNumId w:val="25"/>
   </w:num>
-  <w:num w:numId="9">
+  <w:num w:numId="9" w16cid:durableId="1661496627">
     <w:abstractNumId w:val="10"/>
   </w:num>
-  <w:num w:numId="10">
+  <w:num w:numId="10" w16cid:durableId="713045028">
     <w:abstractNumId w:val="5"/>
   </w:num>
-  <w:num w:numId="11">
+  <w:num w:numId="11" w16cid:durableId="1210647935">
     <w:abstractNumId w:val="6"/>
   </w:num>
-  <w:num w:numId="12">
+  <w:num w:numId="12" w16cid:durableId="2060666979">
     <w:abstractNumId w:val="27"/>
   </w:num>
-  <w:num w:numId="13">
+  <w:num w:numId="13" w16cid:durableId="465511934">
     <w:abstractNumId w:val="7"/>
   </w:num>
-  <w:num w:numId="14">
+  <w:num w:numId="14" w16cid:durableId="1902787589">
     <w:abstractNumId w:val="30"/>
   </w:num>
-  <w:num w:numId="15">
+  <w:num w:numId="15" w16cid:durableId="1429890428">
     <w:abstractNumId w:val="11"/>
   </w:num>
-  <w:num w:numId="16">
+  <w:num w:numId="16" w16cid:durableId="280771329">
     <w:abstractNumId w:val="13"/>
   </w:num>
-  <w:num w:numId="17">
+  <w:num w:numId="17" w16cid:durableId="397243404">
     <w:abstractNumId w:val="14"/>
   </w:num>
-  <w:num w:numId="18">
+  <w:num w:numId="18" w16cid:durableId="483621957">
     <w:abstractNumId w:val="16"/>
   </w:num>
-  <w:num w:numId="19">
+  <w:num w:numId="19" w16cid:durableId="1239562587">
     <w:abstractNumId w:val="0"/>
   </w:num>
-  <w:num w:numId="20">
+  <w:num w:numId="20" w16cid:durableId="1070156529">
     <w:abstractNumId w:val="3"/>
   </w:num>
-  <w:num w:numId="21">
+  <w:num w:numId="21" w16cid:durableId="1322007196">
     <w:abstractNumId w:val="31"/>
   </w:num>
-  <w:num w:numId="22">
+  <w:num w:numId="22" w16cid:durableId="873883558">
     <w:abstractNumId w:val="1"/>
   </w:num>
-  <w:num w:numId="23">
+  <w:num w:numId="23" w16cid:durableId="760102680">
     <w:abstractNumId w:val="9"/>
   </w:num>
-  <w:num w:numId="24">
+  <w:num w:numId="24" w16cid:durableId="2115396658">
     <w:abstractNumId w:val="28"/>
   </w:num>
-  <w:num w:numId="25">
+  <w:num w:numId="25" w16cid:durableId="1138302998">
     <w:abstractNumId w:val="2"/>
   </w:num>
-  <w:num w:numId="26">
+  <w:num w:numId="26" w16cid:durableId="1048648651">
     <w:abstractNumId w:val="19"/>
   </w:num>
-  <w:num w:numId="27">
+  <w:num w:numId="27" w16cid:durableId="1419786474">
     <w:abstractNumId w:val="8"/>
   </w:num>
-  <w:num w:numId="28">
+  <w:num w:numId="28" w16cid:durableId="156073906">
     <w:abstractNumId w:val="22"/>
   </w:num>
-  <w:num w:numId="29">
+  <w:num w:numId="29" w16cid:durableId="1427768564">
     <w:abstractNumId w:val="26"/>
   </w:num>
-  <w:num w:numId="30">
+  <w:num w:numId="30" w16cid:durableId="818886003">
     <w:abstractNumId w:val="21"/>
   </w:num>
-  <w:num w:numId="31">
+  <w:num w:numId="31" w16cid:durableId="2078160267">
     <w:abstractNumId w:val="18"/>
   </w:num>
-  <w:num w:numId="32">
+  <w:num w:numId="32" w16cid:durableId="1238242722">
     <w:abstractNumId w:val="4"/>
   </w:num>
 </w:numbering>
 </file>
 
 <file path=word/styles.xml><?xml version="1.0" encoding="utf-8"?>
-<w:styles xmlns:mc="http://schemas.openxmlformats.org/markup-compatibility/2006" xmlns:r="http://schemas.openxmlformats.org/officeDocument/2006/relationships" xmlns:w="http://schemas.openxmlformats.org/wordprocessingml/2006/main" xmlns:w14="http://schemas.microsoft.com/office/word/2010/wordml" xmlns:w15="http://schemas.microsoft.com/office/word/2012/wordml" xmlns:w16cex="http://schemas.microsoft.com/office/word/2018/wordml/cex" xmlns:w16cid="http://schemas.microsoft.com/office/word/2016/wordml/cid" xmlns:w16="http://schemas.microsoft.com/office/word/2018/wordml" xmlns:w16sdtdh="http://schemas.microsoft.com/office/word/2020/wordml/sdtdatahash" xmlns:w16se="http://schemas.microsoft.com/office/word/2015/wordml/symex" mc:Ignorable="w14 w15 w16se w16cid w16 w16cex w16sdtdh">
+<w:styles xmlns:mc="http://schemas.openxmlformats.org/markup-compatibility/2006" xmlns:r="http://schemas.openxmlformats.org/officeDocument/2006/relationships" xmlns:w="http://schemas.openxmlformats.org/wordprocessingml/2006/main" xmlns:w14="http://schemas.microsoft.com/office/word/2010/wordml" xmlns:w15="http://schemas.microsoft.com/office/word/2012/wordml" xmlns:w16cex="http://schemas.microsoft.com/office/word/2018/wordml/cex" xmlns:w16cid="http://schemas.microsoft.com/office/word/2016/wordml/cid" xmlns:w16="http://schemas.microsoft.com/office/word/2018/wordml" xmlns:w16du="http://schemas.microsoft.com/office/word/2023/wordml/word16du" xmlns:w16sdtdh="http://schemas.microsoft.com/office/word/2020/wordml/sdtdatahash" xmlns:w16sdtfl="http://schemas.microsoft.com/office/word/2024/wordml/sdtformatlock" xmlns:w16se="http://schemas.microsoft.com/office/word/2015/wordml/symex" mc:Ignorable="w14 w15 w16se w16cid w16 w16cex w16sdtdh w16sdtfl w16du">
   <w:docDefaults>
     <w:rPrDefault>
       <w:rPr>
@@ -8684,6 +8415,7 @@
   <w:style w:type="character" w:default="1" w:styleId="Tipodeletrapredefinidodopargrafo">
     <w:name w:val="Default Paragraph Font"/>
     <w:uiPriority w:val="1"/>
+    <w:semiHidden/>
     <w:unhideWhenUsed/>
   </w:style>
   <w:style w:type="table" w:default="1" w:styleId="Tabelanormal">

</xml_diff>

<commit_message>
new civil behavior; now they lose the illegal state in a range of 60 to 90 seconds randomly
</commit_message>
<xml_diff>
--- a/docs/MSSN_PRJ_A49765_A51879.docx
+++ b/docs/MSSN_PRJ_A49765_A51879.docx
@@ -401,6 +401,7 @@
                 <w:szCs w:val="8"/>
               </w:rPr>
             </w:pPr>
+            <w:proofErr w:type="spellStart"/>
             <w:r>
               <w:rPr>
                 <w:rFonts w:ascii="Arial" w:hAnsi="Arial" w:cs="Arial"/>
@@ -408,8 +409,29 @@
                 <w:sz w:val="36"/>
                 <w:szCs w:val="36"/>
               </w:rPr>
-              <w:t>Urban Chase</w:t>
-            </w:r>
+              <w:t>Urban</w:t>
+            </w:r>
+            <w:proofErr w:type="spellEnd"/>
+            <w:r>
+              <w:rPr>
+                <w:rFonts w:ascii="Arial" w:hAnsi="Arial" w:cs="Arial"/>
+                <w:b/>
+                <w:sz w:val="36"/>
+                <w:szCs w:val="36"/>
+              </w:rPr>
+              <w:t xml:space="preserve"> </w:t>
+            </w:r>
+            <w:proofErr w:type="spellStart"/>
+            <w:r>
+              <w:rPr>
+                <w:rFonts w:ascii="Arial" w:hAnsi="Arial" w:cs="Arial"/>
+                <w:b/>
+                <w:sz w:val="36"/>
+                <w:szCs w:val="36"/>
+              </w:rPr>
+              <w:t>Chase</w:t>
+            </w:r>
+            <w:proofErr w:type="spellEnd"/>
           </w:p>
         </w:tc>
       </w:tr>
@@ -1474,7 +1496,148 @@
         <w:rPr>
           <w:rFonts w:ascii="Arial" w:hAnsi="Arial" w:cs="Arial"/>
         </w:rPr>
-        <w:t>todos os  [TODO]</w:t>
+        <w:t xml:space="preserve">todos </w:t>
+      </w:r>
+      <w:proofErr w:type="gramStart"/>
+      <w:r>
+        <w:rPr>
+          <w:rFonts w:ascii="Arial" w:hAnsi="Arial" w:cs="Arial"/>
+        </w:rPr>
+        <w:t>os  [</w:t>
+      </w:r>
+      <w:proofErr w:type="gramEnd"/>
+      <w:r>
+        <w:rPr>
+          <w:rFonts w:ascii="Arial" w:hAnsi="Arial" w:cs="Arial"/>
+        </w:rPr>
+        <w:t>TODO]</w:t>
+      </w:r>
+    </w:p>
+    <w:p>
+      <w:pPr>
+        <w:rPr>
+          <w:rFonts w:ascii="Arial" w:hAnsi="Arial" w:cs="Arial"/>
+        </w:rPr>
+      </w:pPr>
+    </w:p>
+    <w:p>
+      <w:pPr>
+        <w:rPr>
+          <w:rFonts w:ascii="Arial" w:hAnsi="Arial" w:cs="Arial"/>
+        </w:rPr>
+      </w:pPr>
+      <w:r>
+        <w:rPr>
+          <w:rFonts w:ascii="Arial" w:hAnsi="Arial" w:cs="Arial"/>
+        </w:rPr>
+        <w:t xml:space="preserve">[TODO: </w:t>
+      </w:r>
+    </w:p>
+    <w:p>
+      <w:pPr>
+        <w:rPr>
+          <w:rFonts w:ascii="Arial" w:hAnsi="Arial" w:cs="Arial"/>
+        </w:rPr>
+      </w:pPr>
+      <w:r>
+        <w:rPr>
+          <w:rFonts w:ascii="Arial" w:hAnsi="Arial" w:cs="Arial"/>
+        </w:rPr>
+        <w:tab/>
+        <w:t>Teoria aplicada:</w:t>
+      </w:r>
+    </w:p>
+    <w:p>
+      <w:pPr>
+        <w:rPr>
+          <w:rFonts w:ascii="Arial" w:hAnsi="Arial" w:cs="Arial"/>
+        </w:rPr>
+      </w:pPr>
+      <w:r>
+        <w:rPr>
+          <w:rFonts w:ascii="Arial" w:hAnsi="Arial" w:cs="Arial"/>
+        </w:rPr>
+        <w:tab/>
+      </w:r>
+      <w:r>
+        <w:rPr>
+          <w:rFonts w:ascii="Arial" w:hAnsi="Arial" w:cs="Arial"/>
+        </w:rPr>
+        <w:tab/>
+        <w:t>- Fractais</w:t>
+      </w:r>
+    </w:p>
+    <w:p>
+      <w:pPr>
+        <w:rPr>
+          <w:rFonts w:ascii="Arial" w:hAnsi="Arial" w:cs="Arial"/>
+        </w:rPr>
+      </w:pPr>
+      <w:r>
+        <w:rPr>
+          <w:rFonts w:ascii="Arial" w:hAnsi="Arial" w:cs="Arial"/>
+        </w:rPr>
+        <w:tab/>
+      </w:r>
+      <w:r>
+        <w:rPr>
+          <w:rFonts w:ascii="Arial" w:hAnsi="Arial" w:cs="Arial"/>
+        </w:rPr>
+        <w:tab/>
+        <w:t>- Sistemas de Partículas</w:t>
+      </w:r>
+    </w:p>
+    <w:p>
+      <w:pPr>
+        <w:rPr>
+          <w:rFonts w:ascii="Arial" w:hAnsi="Arial" w:cs="Arial"/>
+        </w:rPr>
+      </w:pPr>
+      <w:r>
+        <w:rPr>
+          <w:rFonts w:ascii="Arial" w:hAnsi="Arial" w:cs="Arial"/>
+        </w:rPr>
+        <w:tab/>
+      </w:r>
+      <w:r>
+        <w:rPr>
+          <w:rFonts w:ascii="Arial" w:hAnsi="Arial" w:cs="Arial"/>
+        </w:rPr>
+        <w:tab/>
+        <w:t>- Agentes Autónomos Individuais</w:t>
+      </w:r>
+    </w:p>
+    <w:p>
+      <w:pPr>
+        <w:rPr>
+          <w:rFonts w:ascii="Arial" w:hAnsi="Arial" w:cs="Arial"/>
+        </w:rPr>
+      </w:pPr>
+      <w:r>
+        <w:rPr>
+          <w:rFonts w:ascii="Arial" w:hAnsi="Arial" w:cs="Arial"/>
+        </w:rPr>
+        <w:tab/>
+      </w:r>
+      <w:r>
+        <w:rPr>
+          <w:rFonts w:ascii="Arial" w:hAnsi="Arial" w:cs="Arial"/>
+        </w:rPr>
+        <w:tab/>
+        <w:t>- Agentes Autónomos em Grupo</w:t>
+      </w:r>
+    </w:p>
+    <w:p>
+      <w:pPr>
+        <w:rPr>
+          <w:rFonts w:ascii="Arial" w:hAnsi="Arial" w:cs="Arial"/>
+        </w:rPr>
+      </w:pPr>
+      <w:r>
+        <w:rPr>
+          <w:rFonts w:ascii="Arial" w:hAnsi="Arial" w:cs="Arial"/>
+        </w:rPr>
+        <w:t>]</w:t>
       </w:r>
     </w:p>
     <w:p>
@@ -1526,11 +1689,19 @@
         </w:rPr>
         <w:t xml:space="preserve">A. </w:t>
       </w:r>
+      <w:proofErr w:type="spellStart"/>
       <w:r>
         <w:rPr>
           <w:rFonts w:ascii="Arial" w:hAnsi="Arial" w:cs="Arial"/>
         </w:rPr>
-        <w:t>Fractals para a geração da cidade.</w:t>
+        <w:t>Fractals</w:t>
+      </w:r>
+      <w:proofErr w:type="spellEnd"/>
+      <w:r>
+        <w:rPr>
+          <w:rFonts w:ascii="Arial" w:hAnsi="Arial" w:cs="Arial"/>
+        </w:rPr>
+        <w:t xml:space="preserve"> para a geração da cidade.</w:t>
       </w:r>
     </w:p>
     <w:p>
@@ -1602,7 +1773,7 @@
         <w:rPr>
           <w:rFonts w:ascii="Arial" w:hAnsi="Arial" w:cs="Arial"/>
         </w:rPr>
-        <w:tab/>
+        <w:t>Agentes Autónomos – Comportamentos em Grupo</w:t>
       </w:r>
     </w:p>
     <w:p>
@@ -1715,6 +1886,7 @@
       </w:pPr>
       <w:bookmarkStart w:id="2" w:name="_Toc216791538"/>
       <w:r>
+        <w:lastRenderedPageBreak/>
         <w:t>Desenvolvimento</w:t>
       </w:r>
       <w:bookmarkEnd w:id="2"/>
@@ -1730,8 +1902,13 @@
       <w:r>
         <w:t xml:space="preserve">A. </w:t>
       </w:r>
-      <w:r>
-        <w:t>Fractals para a geração da cidade</w:t>
+      <w:proofErr w:type="spellStart"/>
+      <w:r>
+        <w:t>Fractals</w:t>
+      </w:r>
+      <w:proofErr w:type="spellEnd"/>
+      <w:r>
+        <w:t xml:space="preserve"> para a geração da cidade</w:t>
       </w:r>
       <w:bookmarkEnd w:id="3"/>
     </w:p>
@@ -1741,7 +1918,35 @@
         <w:rPr>
           <w:rFonts w:asciiTheme="majorHAnsi" w:hAnsiTheme="majorHAnsi" w:cstheme="majorHAnsi"/>
         </w:rPr>
-        <w:t xml:space="preserve">Um sistema de Lindenmayer (L-System) </w:t>
+        <w:t xml:space="preserve">Um sistema de </w:t>
+      </w:r>
+      <w:proofErr w:type="spellStart"/>
+      <w:r>
+        <w:rPr>
+          <w:rFonts w:asciiTheme="majorHAnsi" w:hAnsiTheme="majorHAnsi" w:cstheme="majorHAnsi"/>
+        </w:rPr>
+        <w:t>Lindenmayer</w:t>
+      </w:r>
+      <w:proofErr w:type="spellEnd"/>
+      <w:r>
+        <w:rPr>
+          <w:rFonts w:asciiTheme="majorHAnsi" w:hAnsiTheme="majorHAnsi" w:cstheme="majorHAnsi"/>
+        </w:rPr>
+        <w:t xml:space="preserve"> (L-</w:t>
+      </w:r>
+      <w:proofErr w:type="spellStart"/>
+      <w:r>
+        <w:rPr>
+          <w:rFonts w:asciiTheme="majorHAnsi" w:hAnsiTheme="majorHAnsi" w:cstheme="majorHAnsi"/>
+        </w:rPr>
+        <w:t>System</w:t>
+      </w:r>
+      <w:proofErr w:type="spellEnd"/>
+      <w:r>
+        <w:rPr>
+          <w:rFonts w:asciiTheme="majorHAnsi" w:hAnsiTheme="majorHAnsi" w:cstheme="majorHAnsi"/>
+        </w:rPr>
+        <w:t xml:space="preserve">) </w:t>
       </w:r>
       <w:r>
         <w:rPr>
@@ -1759,7 +1964,35 @@
         <w:rPr>
           <w:rFonts w:asciiTheme="majorHAnsi" w:hAnsiTheme="majorHAnsi" w:cstheme="majorHAnsi"/>
         </w:rPr>
-        <w:t xml:space="preserve"> formal criado pelo biólogo Aristid Lindenmayer em 1968 para descrever o crescimento de organismos vivos, especialmente plantas</w:t>
+        <w:t xml:space="preserve"> formal criado pelo biólogo </w:t>
+      </w:r>
+      <w:proofErr w:type="spellStart"/>
+      <w:r>
+        <w:rPr>
+          <w:rFonts w:asciiTheme="majorHAnsi" w:hAnsiTheme="majorHAnsi" w:cstheme="majorHAnsi"/>
+        </w:rPr>
+        <w:t>Aristid</w:t>
+      </w:r>
+      <w:proofErr w:type="spellEnd"/>
+      <w:r>
+        <w:rPr>
+          <w:rFonts w:asciiTheme="majorHAnsi" w:hAnsiTheme="majorHAnsi" w:cstheme="majorHAnsi"/>
+        </w:rPr>
+        <w:t xml:space="preserve"> </w:t>
+      </w:r>
+      <w:proofErr w:type="spellStart"/>
+      <w:r>
+        <w:rPr>
+          <w:rFonts w:asciiTheme="majorHAnsi" w:hAnsiTheme="majorHAnsi" w:cstheme="majorHAnsi"/>
+        </w:rPr>
+        <w:t>Lindenmayer</w:t>
+      </w:r>
+      <w:proofErr w:type="spellEnd"/>
+      <w:r>
+        <w:rPr>
+          <w:rFonts w:asciiTheme="majorHAnsi" w:hAnsiTheme="majorHAnsi" w:cstheme="majorHAnsi"/>
+        </w:rPr>
+        <w:t xml:space="preserve"> em 1968 para descrever o crescimento de organismos vivos, especialmente plantas</w:t>
       </w:r>
       <w:r>
         <w:rPr>
@@ -1778,7 +2011,21 @@
         <w:rPr>
           <w:rFonts w:asciiTheme="majorHAnsi" w:hAnsiTheme="majorHAnsi" w:cstheme="majorHAnsi"/>
         </w:rPr>
-        <w:t>Um sistema de Lindenmayer é composto por 4 elementos:</w:t>
+        <w:t xml:space="preserve">Um sistema de </w:t>
+      </w:r>
+      <w:proofErr w:type="spellStart"/>
+      <w:r>
+        <w:rPr>
+          <w:rFonts w:asciiTheme="majorHAnsi" w:hAnsiTheme="majorHAnsi" w:cstheme="majorHAnsi"/>
+        </w:rPr>
+        <w:t>Lindenmayer</w:t>
+      </w:r>
+      <w:proofErr w:type="spellEnd"/>
+      <w:r>
+        <w:rPr>
+          <w:rFonts w:asciiTheme="majorHAnsi" w:hAnsiTheme="majorHAnsi" w:cstheme="majorHAnsi"/>
+        </w:rPr>
+        <w:t xml:space="preserve"> é composto por 4 elementos:</w:t>
       </w:r>
     </w:p>
     <w:p>
@@ -1796,7 +2043,6 @@
         <w:rPr>
           <w:rFonts w:asciiTheme="majorHAnsi" w:hAnsiTheme="majorHAnsi" w:cstheme="majorHAnsi"/>
         </w:rPr>
-        <w:lastRenderedPageBreak/>
         <w:t>Axioma | Estado Inicial do Sistema;</w:t>
       </w:r>
     </w:p>
@@ -2117,11 +2363,61 @@
               </w:rPr>
               <w:t xml:space="preserve"> F </w:t>
             </w:r>
+            <w:proofErr w:type="gramStart"/>
             <w:r>
               <w:rPr>
                 <w:rFonts w:asciiTheme="majorHAnsi" w:hAnsiTheme="majorHAnsi" w:cstheme="majorHAnsi"/>
               </w:rPr>
-              <w:t>[ + F ] F [ - F ] F</w:t>
+              <w:t>[ +</w:t>
+            </w:r>
+            <w:proofErr w:type="gramEnd"/>
+            <w:r>
+              <w:rPr>
+                <w:rFonts w:asciiTheme="majorHAnsi" w:hAnsiTheme="majorHAnsi" w:cstheme="majorHAnsi"/>
+              </w:rPr>
+              <w:t xml:space="preserve"> </w:t>
+            </w:r>
+            <w:proofErr w:type="gramStart"/>
+            <w:r>
+              <w:rPr>
+                <w:rFonts w:asciiTheme="majorHAnsi" w:hAnsiTheme="majorHAnsi" w:cstheme="majorHAnsi"/>
+              </w:rPr>
+              <w:t>F ]</w:t>
+            </w:r>
+            <w:proofErr w:type="gramEnd"/>
+            <w:r>
+              <w:rPr>
+                <w:rFonts w:asciiTheme="majorHAnsi" w:hAnsiTheme="majorHAnsi" w:cstheme="majorHAnsi"/>
+              </w:rPr>
+              <w:t xml:space="preserve"> F </w:t>
+            </w:r>
+            <w:proofErr w:type="gramStart"/>
+            <w:r>
+              <w:rPr>
+                <w:rFonts w:asciiTheme="majorHAnsi" w:hAnsiTheme="majorHAnsi" w:cstheme="majorHAnsi"/>
+              </w:rPr>
+              <w:t>[ -</w:t>
+            </w:r>
+            <w:proofErr w:type="gramEnd"/>
+            <w:r>
+              <w:rPr>
+                <w:rFonts w:asciiTheme="majorHAnsi" w:hAnsiTheme="majorHAnsi" w:cstheme="majorHAnsi"/>
+              </w:rPr>
+              <w:t xml:space="preserve"> </w:t>
+            </w:r>
+            <w:proofErr w:type="gramStart"/>
+            <w:r>
+              <w:rPr>
+                <w:rFonts w:asciiTheme="majorHAnsi" w:hAnsiTheme="majorHAnsi" w:cstheme="majorHAnsi"/>
+              </w:rPr>
+              <w:t>F ]</w:t>
+            </w:r>
+            <w:proofErr w:type="gramEnd"/>
+            <w:r>
+              <w:rPr>
+                <w:rFonts w:asciiTheme="majorHAnsi" w:hAnsiTheme="majorHAnsi" w:cstheme="majorHAnsi"/>
+              </w:rPr>
+              <w:t xml:space="preserve"> F</w:t>
             </w:r>
           </w:p>
         </w:tc>
@@ -2146,6 +2442,7 @@
           <w:rFonts w:asciiTheme="majorHAnsi" w:hAnsiTheme="majorHAnsi" w:cstheme="majorHAnsi"/>
           <w:noProof/>
         </w:rPr>
+        <w:lastRenderedPageBreak/>
         <w:drawing>
           <wp:inline distT="0" distB="0" distL="0" distR="0" wp14:anchorId="6C81E51E" wp14:editId="4C06DF32">
             <wp:extent cx="2852928" cy="2974343"/>
@@ -2233,12 +2530,75 @@
           <w:rFonts w:asciiTheme="majorHAnsi" w:hAnsiTheme="majorHAnsi" w:cstheme="majorHAnsi"/>
         </w:rPr>
       </w:pPr>
-      <w:r>
-        <w:rPr>
-          <w:rFonts w:asciiTheme="majorHAnsi" w:hAnsiTheme="majorHAnsi" w:cstheme="majorHAnsi"/>
-        </w:rPr>
-        <w:lastRenderedPageBreak/>
-        <w:t>Atraves da classe “RoadTurtle” conseguimos extender o comportamento simples do turtle, para um comportamento que também permite que cada segmento seja desenhado e armazenado como um objeto “RoadSegment”. Desta forma, a estrada deixa de ser representada apenas visualmente e passa a ser representada por um conjunto de segmentos de estrada.</w:t>
+      <w:proofErr w:type="spellStart"/>
+      <w:r>
+        <w:rPr>
+          <w:rFonts w:asciiTheme="majorHAnsi" w:hAnsiTheme="majorHAnsi" w:cstheme="majorHAnsi"/>
+        </w:rPr>
+        <w:t>Atraves</w:t>
+      </w:r>
+      <w:proofErr w:type="spellEnd"/>
+      <w:r>
+        <w:rPr>
+          <w:rFonts w:asciiTheme="majorHAnsi" w:hAnsiTheme="majorHAnsi" w:cstheme="majorHAnsi"/>
+        </w:rPr>
+        <w:t xml:space="preserve"> da classe “</w:t>
+      </w:r>
+      <w:proofErr w:type="spellStart"/>
+      <w:r>
+        <w:rPr>
+          <w:rFonts w:asciiTheme="majorHAnsi" w:hAnsiTheme="majorHAnsi" w:cstheme="majorHAnsi"/>
+        </w:rPr>
+        <w:t>RoadTurtle</w:t>
+      </w:r>
+      <w:proofErr w:type="spellEnd"/>
+      <w:r>
+        <w:rPr>
+          <w:rFonts w:asciiTheme="majorHAnsi" w:hAnsiTheme="majorHAnsi" w:cstheme="majorHAnsi"/>
+        </w:rPr>
+        <w:t xml:space="preserve">” conseguimos </w:t>
+      </w:r>
+      <w:proofErr w:type="spellStart"/>
+      <w:r>
+        <w:rPr>
+          <w:rFonts w:asciiTheme="majorHAnsi" w:hAnsiTheme="majorHAnsi" w:cstheme="majorHAnsi"/>
+        </w:rPr>
+        <w:t>extender</w:t>
+      </w:r>
+      <w:proofErr w:type="spellEnd"/>
+      <w:r>
+        <w:rPr>
+          <w:rFonts w:asciiTheme="majorHAnsi" w:hAnsiTheme="majorHAnsi" w:cstheme="majorHAnsi"/>
+        </w:rPr>
+        <w:t xml:space="preserve"> o comportamento simples do </w:t>
+      </w:r>
+      <w:proofErr w:type="spellStart"/>
+      <w:r>
+        <w:rPr>
+          <w:rFonts w:asciiTheme="majorHAnsi" w:hAnsiTheme="majorHAnsi" w:cstheme="majorHAnsi"/>
+        </w:rPr>
+        <w:t>turtle</w:t>
+      </w:r>
+      <w:proofErr w:type="spellEnd"/>
+      <w:r>
+        <w:rPr>
+          <w:rFonts w:asciiTheme="majorHAnsi" w:hAnsiTheme="majorHAnsi" w:cstheme="majorHAnsi"/>
+        </w:rPr>
+        <w:t>, para um comportamento que também permite que cada segmento seja desenhado e armazenado como um objeto “</w:t>
+      </w:r>
+      <w:proofErr w:type="spellStart"/>
+      <w:r>
+        <w:rPr>
+          <w:rFonts w:asciiTheme="majorHAnsi" w:hAnsiTheme="majorHAnsi" w:cstheme="majorHAnsi"/>
+        </w:rPr>
+        <w:t>RoadSegment</w:t>
+      </w:r>
+      <w:proofErr w:type="spellEnd"/>
+      <w:r>
+        <w:rPr>
+          <w:rFonts w:asciiTheme="majorHAnsi" w:hAnsiTheme="majorHAnsi" w:cstheme="majorHAnsi"/>
+        </w:rPr>
+        <w:t>”. Desta forma, a estrada deixa de ser representada apenas visualmente e passa a ser representada por um conjunto de segmentos de estrada.</w:t>
       </w:r>
     </w:p>
     <w:p>
@@ -2269,6 +2629,7 @@
           <w:rFonts w:ascii="Arial" w:hAnsi="Arial" w:cs="Arial"/>
           <w:noProof/>
         </w:rPr>
+        <w:lastRenderedPageBreak/>
         <w:drawing>
           <wp:inline distT="0" distB="0" distL="0" distR="0" wp14:anchorId="68A97DDE" wp14:editId="5F4368E9">
             <wp:extent cx="2856612" cy="2971254"/>
@@ -2316,7 +2677,35 @@
         <w:rPr>
           <w:rFonts w:asciiTheme="majorHAnsi" w:hAnsiTheme="majorHAnsi" w:cstheme="majorHAnsi"/>
         </w:rPr>
-        <w:t>Para testes da nossa rede criada, optamos por implementar um agente autónomo (Boid) e uma App/Teste para validar a navegação de um agente, o veiculo, pelos nossos nós criados da nossa cidade.</w:t>
+        <w:t>Para testes da nossa rede criada, optamos por implementar um agente autónomo (</w:t>
+      </w:r>
+      <w:proofErr w:type="spellStart"/>
+      <w:r>
+        <w:rPr>
+          <w:rFonts w:asciiTheme="majorHAnsi" w:hAnsiTheme="majorHAnsi" w:cstheme="majorHAnsi"/>
+        </w:rPr>
+        <w:t>Boid</w:t>
+      </w:r>
+      <w:proofErr w:type="spellEnd"/>
+      <w:r>
+        <w:rPr>
+          <w:rFonts w:asciiTheme="majorHAnsi" w:hAnsiTheme="majorHAnsi" w:cstheme="majorHAnsi"/>
+        </w:rPr>
+        <w:t xml:space="preserve">) e uma App/Teste para validar a navegação de um agente, o </w:t>
+      </w:r>
+      <w:proofErr w:type="gramStart"/>
+      <w:r>
+        <w:rPr>
+          <w:rFonts w:asciiTheme="majorHAnsi" w:hAnsiTheme="majorHAnsi" w:cstheme="majorHAnsi"/>
+        </w:rPr>
+        <w:t>veiculo</w:t>
+      </w:r>
+      <w:proofErr w:type="gramEnd"/>
+      <w:r>
+        <w:rPr>
+          <w:rFonts w:asciiTheme="majorHAnsi" w:hAnsiTheme="majorHAnsi" w:cstheme="majorHAnsi"/>
+        </w:rPr>
+        <w:t>, pelos nossos nós criados da nossa cidade.</w:t>
       </w:r>
     </w:p>
     <w:p>
@@ -2370,7 +2759,35 @@
         <w:rPr>
           <w:rFonts w:asciiTheme="majorHAnsi" w:hAnsiTheme="majorHAnsi" w:cstheme="majorHAnsi"/>
         </w:rPr>
-        <w:t xml:space="preserve"> grafo urbano gerado a partir do fractal, foi desenvolvido um agente autónomo simples do tipo “Boid”, denominado “WanderAgent”</w:t>
+        <w:t xml:space="preserve"> grafo urbano gerado a partir do fractal, foi desenvolvido um agente autónomo simples do tipo “</w:t>
+      </w:r>
+      <w:proofErr w:type="spellStart"/>
+      <w:r>
+        <w:rPr>
+          <w:rFonts w:asciiTheme="majorHAnsi" w:hAnsiTheme="majorHAnsi" w:cstheme="majorHAnsi"/>
+        </w:rPr>
+        <w:t>Boid</w:t>
+      </w:r>
+      <w:proofErr w:type="spellEnd"/>
+      <w:r>
+        <w:rPr>
+          <w:rFonts w:asciiTheme="majorHAnsi" w:hAnsiTheme="majorHAnsi" w:cstheme="majorHAnsi"/>
+        </w:rPr>
+        <w:t>”, denominado “</w:t>
+      </w:r>
+      <w:proofErr w:type="spellStart"/>
+      <w:r>
+        <w:rPr>
+          <w:rFonts w:asciiTheme="majorHAnsi" w:hAnsiTheme="majorHAnsi" w:cstheme="majorHAnsi"/>
+        </w:rPr>
+        <w:t>WanderAgent</w:t>
+      </w:r>
+      <w:proofErr w:type="spellEnd"/>
+      <w:r>
+        <w:rPr>
+          <w:rFonts w:asciiTheme="majorHAnsi" w:hAnsiTheme="majorHAnsi" w:cstheme="majorHAnsi"/>
+        </w:rPr>
+        <w:t>”</w:t>
       </w:r>
       <w:r>
         <w:rPr>
@@ -2382,7 +2799,35 @@
         <w:rPr>
           <w:rFonts w:asciiTheme="majorHAnsi" w:hAnsiTheme="majorHAnsi" w:cstheme="majorHAnsi"/>
         </w:rPr>
-        <w:t>. Este agente desloca-se sobre a “RoadNetwork”, um grafo onde os nós representam interseções e as arestas correspondem a segmentos de estrada.</w:t>
+        <w:t>. Este agente desloca-se sobre a “</w:t>
+      </w:r>
+      <w:proofErr w:type="spellStart"/>
+      <w:r>
+        <w:rPr>
+          <w:rFonts w:asciiTheme="majorHAnsi" w:hAnsiTheme="majorHAnsi" w:cstheme="majorHAnsi"/>
+        </w:rPr>
+        <w:t>RoadNetwork</w:t>
+      </w:r>
+      <w:proofErr w:type="spellEnd"/>
+      <w:r>
+        <w:rPr>
+          <w:rFonts w:asciiTheme="majorHAnsi" w:hAnsiTheme="majorHAnsi" w:cstheme="majorHAnsi"/>
+        </w:rPr>
+        <w:t xml:space="preserve">”, um grafo onde os </w:t>
+      </w:r>
+      <w:proofErr w:type="gramStart"/>
+      <w:r>
+        <w:rPr>
+          <w:rFonts w:asciiTheme="majorHAnsi" w:hAnsiTheme="majorHAnsi" w:cstheme="majorHAnsi"/>
+        </w:rPr>
+        <w:t>nós representam</w:t>
+      </w:r>
+      <w:proofErr w:type="gramEnd"/>
+      <w:r>
+        <w:rPr>
+          <w:rFonts w:asciiTheme="majorHAnsi" w:hAnsiTheme="majorHAnsi" w:cstheme="majorHAnsi"/>
+        </w:rPr>
+        <w:t xml:space="preserve"> interseções e as arestas correspondem a segmentos de estrada.</w:t>
       </w:r>
     </w:p>
     <w:p>
@@ -2397,7 +2842,21 @@
         <w:rPr>
           <w:rFonts w:asciiTheme="majorHAnsi" w:hAnsiTheme="majorHAnsi" w:cstheme="majorHAnsi"/>
         </w:rPr>
-        <w:t xml:space="preserve">Embora o espaço de navegação seja discreto (grafo), o movimento do agente é contínuo e físico, baseado nas leis clássicas de agentes autónomos. O WanderAgent </w:t>
+        <w:t xml:space="preserve">Embora o espaço de navegação seja discreto (grafo), o movimento do agente é contínuo e físico, baseado nas leis clássicas de agentes autónomos. O </w:t>
+      </w:r>
+      <w:proofErr w:type="spellStart"/>
+      <w:r>
+        <w:rPr>
+          <w:rFonts w:asciiTheme="majorHAnsi" w:hAnsiTheme="majorHAnsi" w:cstheme="majorHAnsi"/>
+        </w:rPr>
+        <w:t>WanderAgent</w:t>
+      </w:r>
+      <w:proofErr w:type="spellEnd"/>
+      <w:r>
+        <w:rPr>
+          <w:rFonts w:asciiTheme="majorHAnsi" w:hAnsiTheme="majorHAnsi" w:cstheme="majorHAnsi"/>
+        </w:rPr>
+        <w:t xml:space="preserve"> </w:t>
       </w:r>
       <w:r>
         <w:rPr>
@@ -2472,14 +2931,35 @@
         <w:rPr>
           <w:rFonts w:asciiTheme="majorHAnsi" w:hAnsiTheme="majorHAnsi" w:cstheme="majorHAnsi"/>
         </w:rPr>
-        <w:t xml:space="preserve">O agente seleciona um nó adjacente como destino e gera uma força de steering do tipo “arrive”, que o orienta suavemente em direção a esse alvo. À medida que o agente se </w:t>
-      </w:r>
-      <w:r>
-        <w:rPr>
-          <w:rFonts w:asciiTheme="majorHAnsi" w:hAnsiTheme="majorHAnsi" w:cstheme="majorHAnsi"/>
-        </w:rPr>
-        <w:lastRenderedPageBreak/>
-        <w:t>aproxima do nó, a sua velocidade diminui gradualmente, evitando mudanças bruscas de direção ou paragens instantâneas.</w:t>
+        <w:t xml:space="preserve">O agente seleciona um nó adjacente como destino e gera uma força de </w:t>
+      </w:r>
+      <w:proofErr w:type="spellStart"/>
+      <w:r>
+        <w:rPr>
+          <w:rFonts w:asciiTheme="majorHAnsi" w:hAnsiTheme="majorHAnsi" w:cstheme="majorHAnsi"/>
+        </w:rPr>
+        <w:t>steering</w:t>
+      </w:r>
+      <w:proofErr w:type="spellEnd"/>
+      <w:r>
+        <w:rPr>
+          <w:rFonts w:asciiTheme="majorHAnsi" w:hAnsiTheme="majorHAnsi" w:cstheme="majorHAnsi"/>
+        </w:rPr>
+        <w:t xml:space="preserve"> do tipo “</w:t>
+      </w:r>
+      <w:proofErr w:type="spellStart"/>
+      <w:r>
+        <w:rPr>
+          <w:rFonts w:asciiTheme="majorHAnsi" w:hAnsiTheme="majorHAnsi" w:cstheme="majorHAnsi"/>
+        </w:rPr>
+        <w:t>arrive</w:t>
+      </w:r>
+      <w:proofErr w:type="spellEnd"/>
+      <w:r>
+        <w:rPr>
+          <w:rFonts w:asciiTheme="majorHAnsi" w:hAnsiTheme="majorHAnsi" w:cstheme="majorHAnsi"/>
+        </w:rPr>
+        <w:t>”, que o orienta suavemente em direção a esse alvo. À medida que o agente se aproxima do nó, a sua velocidade diminui gradualmente, evitando mudanças bruscas de direção ou paragens instantâneas.</w:t>
       </w:r>
     </w:p>
     <w:p>
@@ -2496,21 +2976,70 @@
           <w:color w:val="7A7E85"/>
           <w:lang w:val="en-US"/>
         </w:rPr>
-        <w:t>// steering para o nó destino (arrive)</w:t>
-      </w:r>
+        <w:t xml:space="preserve">// steering para o </w:t>
+      </w:r>
+      <w:proofErr w:type="spellStart"/>
       <w:r>
         <w:rPr>
           <w:color w:val="7A7E85"/>
           <w:lang w:val="en-US"/>
         </w:rPr>
+        <w:t>nó</w:t>
+      </w:r>
+      <w:proofErr w:type="spellEnd"/>
+      <w:r>
+        <w:rPr>
+          <w:color w:val="7A7E85"/>
+          <w:lang w:val="en-US"/>
+        </w:rPr>
+        <w:t xml:space="preserve"> </w:t>
+      </w:r>
+      <w:proofErr w:type="spellStart"/>
+      <w:r>
+        <w:rPr>
+          <w:color w:val="7A7E85"/>
+          <w:lang w:val="en-US"/>
+        </w:rPr>
+        <w:t>destino</w:t>
+      </w:r>
+      <w:proofErr w:type="spellEnd"/>
+      <w:r>
+        <w:rPr>
+          <w:color w:val="7A7E85"/>
+          <w:lang w:val="en-US"/>
+        </w:rPr>
+        <w:t xml:space="preserve"> (arrive)</w:t>
+      </w:r>
+      <w:r>
+        <w:rPr>
+          <w:color w:val="7A7E85"/>
+          <w:lang w:val="en-US"/>
+        </w:rPr>
         <w:br/>
       </w:r>
+      <w:proofErr w:type="spellStart"/>
       <w:r>
         <w:rPr>
           <w:color w:val="BCBEC4"/>
           <w:lang w:val="en-US"/>
         </w:rPr>
-        <w:t>PVector steer = arrive(b.</w:t>
+        <w:t>PVector</w:t>
+      </w:r>
+      <w:proofErr w:type="spellEnd"/>
+      <w:r>
+        <w:rPr>
+          <w:color w:val="BCBEC4"/>
+          <w:lang w:val="en-US"/>
+        </w:rPr>
+        <w:t xml:space="preserve"> steer = arrive(</w:t>
+      </w:r>
+      <w:proofErr w:type="spellStart"/>
+      <w:r>
+        <w:rPr>
+          <w:color w:val="BCBEC4"/>
+          <w:lang w:val="en-US"/>
+        </w:rPr>
+        <w:t>b.</w:t>
       </w:r>
       <w:r>
         <w:rPr>
@@ -2519,6 +3048,7 @@
         </w:rPr>
         <w:t>pos</w:t>
       </w:r>
+      <w:proofErr w:type="spellEnd"/>
       <w:r>
         <w:rPr>
           <w:color w:val="BCBEC4"/>
@@ -2532,20 +3062,35 @@
           <w:lang w:val="en-US"/>
         </w:rPr>
         <w:br/>
-        <w:t>applyForce(steer);</w:t>
-      </w:r>
+      </w:r>
+      <w:proofErr w:type="spellStart"/>
       <w:r>
         <w:rPr>
           <w:color w:val="BCBEC4"/>
           <w:lang w:val="en-US"/>
         </w:rPr>
-        <w:br/>
-      </w:r>
+        <w:t>applyForce</w:t>
+      </w:r>
+      <w:proofErr w:type="spellEnd"/>
       <w:r>
         <w:rPr>
           <w:color w:val="BCBEC4"/>
           <w:lang w:val="en-US"/>
         </w:rPr>
+        <w:t>(steer);</w:t>
+      </w:r>
+      <w:r>
+        <w:rPr>
+          <w:color w:val="BCBEC4"/>
+          <w:lang w:val="en-US"/>
+        </w:rPr>
+        <w:br/>
+      </w:r>
+      <w:r>
+        <w:rPr>
+          <w:color w:val="BCBEC4"/>
+          <w:lang w:val="en-US"/>
+        </w:rPr>
         <w:br/>
       </w:r>
       <w:r>
@@ -2553,13 +3098,22 @@
           <w:color w:val="7A7E85"/>
           <w:lang w:val="en-US"/>
         </w:rPr>
-        <w:t>// mover com a fisica</w:t>
-      </w:r>
+        <w:t xml:space="preserve">// mover com a </w:t>
+      </w:r>
+      <w:proofErr w:type="spellStart"/>
       <w:r>
         <w:rPr>
           <w:color w:val="7A7E85"/>
           <w:lang w:val="en-US"/>
         </w:rPr>
+        <w:t>fisica</w:t>
+      </w:r>
+      <w:proofErr w:type="spellEnd"/>
+      <w:r>
+        <w:rPr>
+          <w:color w:val="7A7E85"/>
+          <w:lang w:val="en-US"/>
+        </w:rPr>
         <w:br/>
       </w:r>
       <w:r>
@@ -2567,8 +3121,17 @@
           <w:color w:val="BCBEC4"/>
           <w:lang w:val="en-US"/>
         </w:rPr>
-        <w:t>move(dt);</w:t>
-      </w:r>
+        <w:t>move(dt</w:t>
+      </w:r>
+      <w:proofErr w:type="gramStart"/>
+      <w:r>
+        <w:rPr>
+          <w:color w:val="BCBEC4"/>
+          <w:lang w:val="en-US"/>
+        </w:rPr>
+        <w:t>);</w:t>
+      </w:r>
+      <w:proofErr w:type="gramEnd"/>
     </w:p>
     <w:p>
       <w:pPr>
@@ -2582,6 +3145,7 @@
         <w:rPr>
           <w:rFonts w:asciiTheme="majorHAnsi" w:hAnsiTheme="majorHAnsi" w:cstheme="majorHAnsi"/>
         </w:rPr>
+        <w:lastRenderedPageBreak/>
         <w:t>Este processo corresponde ao modelo clássico de Reynolds, onde a aceleração resulta da diferença entre a velocidade desejada e a velocidade atual do agente.</w:t>
       </w:r>
     </w:p>
@@ -2625,11 +3189,76 @@
         </w:rPr>
         <w:br/>
       </w:r>
+      <w:proofErr w:type="spellStart"/>
       <w:r>
         <w:rPr>
           <w:color w:val="BCBEC4"/>
         </w:rPr>
-        <w:t>PVector snapped = closestPointOnSegment(getPos(), a.</w:t>
+        <w:t>PVector</w:t>
+      </w:r>
+      <w:proofErr w:type="spellEnd"/>
+      <w:r>
+        <w:rPr>
+          <w:color w:val="BCBEC4"/>
+        </w:rPr>
+        <w:t xml:space="preserve"> </w:t>
+      </w:r>
+      <w:proofErr w:type="spellStart"/>
+      <w:r>
+        <w:rPr>
+          <w:color w:val="BCBEC4"/>
+        </w:rPr>
+        <w:t>snapped</w:t>
+      </w:r>
+      <w:proofErr w:type="spellEnd"/>
+      <w:r>
+        <w:rPr>
+          <w:color w:val="BCBEC4"/>
+        </w:rPr>
+        <w:t xml:space="preserve"> = </w:t>
+      </w:r>
+      <w:proofErr w:type="spellStart"/>
+      <w:r>
+        <w:rPr>
+          <w:color w:val="BCBEC4"/>
+        </w:rPr>
+        <w:t>closestPointOnSegment</w:t>
+      </w:r>
+      <w:proofErr w:type="spellEnd"/>
+      <w:r>
+        <w:rPr>
+          <w:color w:val="BCBEC4"/>
+        </w:rPr>
+        <w:t>(</w:t>
+      </w:r>
+      <w:proofErr w:type="spellStart"/>
+      <w:proofErr w:type="gramStart"/>
+      <w:r>
+        <w:rPr>
+          <w:color w:val="BCBEC4"/>
+        </w:rPr>
+        <w:t>getPos</w:t>
+      </w:r>
+      <w:proofErr w:type="spellEnd"/>
+      <w:r>
+        <w:rPr>
+          <w:color w:val="BCBEC4"/>
+        </w:rPr>
+        <w:t>(</w:t>
+      </w:r>
+      <w:proofErr w:type="gramEnd"/>
+      <w:r>
+        <w:rPr>
+          <w:color w:val="BCBEC4"/>
+        </w:rPr>
+        <w:t xml:space="preserve">), </w:t>
+      </w:r>
+      <w:proofErr w:type="spellStart"/>
+      <w:r>
+        <w:rPr>
+          <w:color w:val="BCBEC4"/>
+        </w:rPr>
+        <w:t>a.</w:t>
       </w:r>
       <w:r>
         <w:rPr>
@@ -2637,11 +3266,19 @@
         </w:rPr>
         <w:t>pos</w:t>
       </w:r>
+      <w:proofErr w:type="spellEnd"/>
       <w:r>
         <w:rPr>
           <w:color w:val="BCBEC4"/>
         </w:rPr>
-        <w:t>, b.</w:t>
+        <w:t xml:space="preserve">, </w:t>
+      </w:r>
+      <w:proofErr w:type="spellStart"/>
+      <w:r>
+        <w:rPr>
+          <w:color w:val="BCBEC4"/>
+        </w:rPr>
+        <w:t>b.</w:t>
       </w:r>
       <w:r>
         <w:rPr>
@@ -2649,6 +3286,7 @@
         </w:rPr>
         <w:t>pos</w:t>
       </w:r>
+      <w:proofErr w:type="spellEnd"/>
       <w:r>
         <w:rPr>
           <w:color w:val="BCBEC4"/>
@@ -2660,7 +3298,28 @@
           <w:color w:val="BCBEC4"/>
         </w:rPr>
         <w:br/>
-        <w:t>PVector offset = PVector.</w:t>
+      </w:r>
+      <w:proofErr w:type="spellStart"/>
+      <w:r>
+        <w:rPr>
+          <w:color w:val="BCBEC4"/>
+        </w:rPr>
+        <w:t>PVector</w:t>
+      </w:r>
+      <w:proofErr w:type="spellEnd"/>
+      <w:r>
+        <w:rPr>
+          <w:color w:val="BCBEC4"/>
+        </w:rPr>
+        <w:t xml:space="preserve"> offset = </w:t>
+      </w:r>
+      <w:proofErr w:type="spellStart"/>
+      <w:proofErr w:type="gramStart"/>
+      <w:r>
+        <w:rPr>
+          <w:color w:val="BCBEC4"/>
+        </w:rPr>
+        <w:t>PVector.</w:t>
       </w:r>
       <w:r>
         <w:rPr>
@@ -2670,24 +3329,113 @@
         </w:rPr>
         <w:t>sub</w:t>
       </w:r>
+      <w:proofErr w:type="spellEnd"/>
       <w:r>
         <w:rPr>
           <w:color w:val="BCBEC4"/>
         </w:rPr>
-        <w:t>(snapped, getPos());</w:t>
-      </w:r>
+        <w:t>(</w:t>
+      </w:r>
+      <w:proofErr w:type="spellStart"/>
+      <w:proofErr w:type="gramEnd"/>
       <w:r>
         <w:rPr>
           <w:color w:val="BCBEC4"/>
         </w:rPr>
+        <w:t>snapped</w:t>
+      </w:r>
+      <w:proofErr w:type="spellEnd"/>
+      <w:r>
+        <w:rPr>
+          <w:color w:val="BCBEC4"/>
+        </w:rPr>
+        <w:t xml:space="preserve">, </w:t>
+      </w:r>
+      <w:proofErr w:type="spellStart"/>
+      <w:proofErr w:type="gramStart"/>
+      <w:r>
+        <w:rPr>
+          <w:color w:val="BCBEC4"/>
+        </w:rPr>
+        <w:t>getPos</w:t>
+      </w:r>
+      <w:proofErr w:type="spellEnd"/>
+      <w:r>
+        <w:rPr>
+          <w:color w:val="BCBEC4"/>
+        </w:rPr>
+        <w:t>(</w:t>
+      </w:r>
+      <w:proofErr w:type="gramEnd"/>
+      <w:r>
+        <w:rPr>
+          <w:color w:val="BCBEC4"/>
+        </w:rPr>
+        <w:t>));</w:t>
+      </w:r>
+      <w:r>
+        <w:rPr>
+          <w:color w:val="BCBEC4"/>
+        </w:rPr>
         <w:br/>
-        <w:t>PVector roadForce = offset.mult(</w:t>
-      </w:r>
+      </w:r>
+      <w:proofErr w:type="spellStart"/>
+      <w:r>
+        <w:rPr>
+          <w:color w:val="BCBEC4"/>
+        </w:rPr>
+        <w:t>PVector</w:t>
+      </w:r>
+      <w:proofErr w:type="spellEnd"/>
+      <w:r>
+        <w:rPr>
+          <w:color w:val="BCBEC4"/>
+        </w:rPr>
+        <w:t xml:space="preserve"> </w:t>
+      </w:r>
+      <w:proofErr w:type="spellStart"/>
+      <w:r>
+        <w:rPr>
+          <w:color w:val="BCBEC4"/>
+        </w:rPr>
+        <w:t>roadForce</w:t>
+      </w:r>
+      <w:proofErr w:type="spellEnd"/>
+      <w:r>
+        <w:rPr>
+          <w:color w:val="BCBEC4"/>
+        </w:rPr>
+        <w:t xml:space="preserve"> = </w:t>
+      </w:r>
+      <w:proofErr w:type="spellStart"/>
+      <w:proofErr w:type="gramStart"/>
+      <w:r>
+        <w:rPr>
+          <w:color w:val="BCBEC4"/>
+        </w:rPr>
+        <w:t>offset.mult</w:t>
+      </w:r>
+      <w:proofErr w:type="spellEnd"/>
+      <w:proofErr w:type="gramEnd"/>
+      <w:r>
+        <w:rPr>
+          <w:color w:val="BCBEC4"/>
+        </w:rPr>
+        <w:t>(</w:t>
+      </w:r>
+      <w:proofErr w:type="spellStart"/>
       <w:r>
         <w:rPr>
           <w:color w:val="C77DBB"/>
         </w:rPr>
-        <w:t xml:space="preserve">maxForce </w:t>
+        <w:t>maxForce</w:t>
+      </w:r>
+      <w:proofErr w:type="spellEnd"/>
+      <w:r>
+        <w:rPr>
+          <w:color w:val="C77DBB"/>
+        </w:rPr>
+        <w:t xml:space="preserve"> </w:t>
       </w:r>
       <w:r>
         <w:rPr>
@@ -2695,12 +3443,14 @@
         </w:rPr>
         <w:t xml:space="preserve">* </w:t>
       </w:r>
+      <w:proofErr w:type="spellStart"/>
       <w:r>
         <w:rPr>
           <w:color w:val="C77DBB"/>
         </w:rPr>
         <w:t>roadSnapStrength</w:t>
       </w:r>
+      <w:proofErr w:type="spellEnd"/>
       <w:r>
         <w:rPr>
           <w:color w:val="BCBEC4"/>
@@ -2712,27 +3462,68 @@
           <w:color w:val="BCBEC4"/>
         </w:rPr>
         <w:br/>
-        <w:t>applyForce(roadForce);</w:t>
-      </w:r>
-    </w:p>
-    <w:p>
-      <w:pPr>
-        <w:rPr>
-          <w:rFonts w:asciiTheme="majorHAnsi" w:hAnsiTheme="majorHAnsi" w:cstheme="majorHAnsi"/>
-        </w:rPr>
-      </w:pPr>
-    </w:p>
-    <w:p>
-      <w:pPr>
-        <w:rPr>
-          <w:rFonts w:asciiTheme="majorHAnsi" w:hAnsiTheme="majorHAnsi" w:cstheme="majorHAnsi"/>
-        </w:rPr>
-      </w:pPr>
-      <w:r>
-        <w:rPr>
-          <w:rFonts w:asciiTheme="majorHAnsi" w:hAnsiTheme="majorHAnsi" w:cstheme="majorHAnsi"/>
-        </w:rPr>
-        <w:t>A intensidade desta correção é controlada por um parâmetro (roadSnapStrength), permitindo ajustar o compromisso entre liberdade de movimento e fidelidade à estrutura do grafo.</w:t>
+      </w:r>
+      <w:proofErr w:type="spellStart"/>
+      <w:r>
+        <w:rPr>
+          <w:color w:val="BCBEC4"/>
+        </w:rPr>
+        <w:t>applyForce</w:t>
+      </w:r>
+      <w:proofErr w:type="spellEnd"/>
+      <w:r>
+        <w:rPr>
+          <w:color w:val="BCBEC4"/>
+        </w:rPr>
+        <w:t>(</w:t>
+      </w:r>
+      <w:proofErr w:type="spellStart"/>
+      <w:r>
+        <w:rPr>
+          <w:color w:val="BCBEC4"/>
+        </w:rPr>
+        <w:t>roadForce</w:t>
+      </w:r>
+      <w:proofErr w:type="spellEnd"/>
+      <w:r>
+        <w:rPr>
+          <w:color w:val="BCBEC4"/>
+        </w:rPr>
+        <w:t>);</w:t>
+      </w:r>
+    </w:p>
+    <w:p>
+      <w:pPr>
+        <w:rPr>
+          <w:rFonts w:asciiTheme="majorHAnsi" w:hAnsiTheme="majorHAnsi" w:cstheme="majorHAnsi"/>
+        </w:rPr>
+      </w:pPr>
+    </w:p>
+    <w:p>
+      <w:pPr>
+        <w:rPr>
+          <w:rFonts w:asciiTheme="majorHAnsi" w:hAnsiTheme="majorHAnsi" w:cstheme="majorHAnsi"/>
+        </w:rPr>
+      </w:pPr>
+      <w:r>
+        <w:rPr>
+          <w:rFonts w:asciiTheme="majorHAnsi" w:hAnsiTheme="majorHAnsi" w:cstheme="majorHAnsi"/>
+        </w:rPr>
+        <w:t>A intensidade desta correção é controlada por um parâmetro (</w:t>
+      </w:r>
+      <w:proofErr w:type="spellStart"/>
+      <w:r>
+        <w:rPr>
+          <w:rFonts w:asciiTheme="majorHAnsi" w:hAnsiTheme="majorHAnsi" w:cstheme="majorHAnsi"/>
+        </w:rPr>
+        <w:t>roadSnapStrength</w:t>
+      </w:r>
+      <w:proofErr w:type="spellEnd"/>
+      <w:r>
+        <w:rPr>
+          <w:rFonts w:asciiTheme="majorHAnsi" w:hAnsiTheme="majorHAnsi" w:cstheme="majorHAnsi"/>
+        </w:rPr>
+        <w:t>), permitindo ajustar o compromisso entre liberdade de movimento e fidelidade à estrutura do grafo.</w:t>
       </w:r>
     </w:p>
     <w:p>
@@ -2772,7 +3563,21 @@
         <w:rPr>
           <w:rFonts w:asciiTheme="majorHAnsi" w:hAnsiTheme="majorHAnsi" w:cstheme="majorHAnsi"/>
         </w:rPr>
-        <w:t xml:space="preserve">O comportamento do WanderAgent foi testado na aplicação </w:t>
+        <w:t xml:space="preserve">O comportamento do </w:t>
+      </w:r>
+      <w:proofErr w:type="spellStart"/>
+      <w:r>
+        <w:rPr>
+          <w:rFonts w:asciiTheme="majorHAnsi" w:hAnsiTheme="majorHAnsi" w:cstheme="majorHAnsi"/>
+        </w:rPr>
+        <w:t>WanderAgent</w:t>
+      </w:r>
+      <w:proofErr w:type="spellEnd"/>
+      <w:r>
+        <w:rPr>
+          <w:rFonts w:asciiTheme="majorHAnsi" w:hAnsiTheme="majorHAnsi" w:cstheme="majorHAnsi"/>
+        </w:rPr>
+        <w:t xml:space="preserve"> foi testado na aplicação </w:t>
       </w:r>
       <w:r>
         <w:rPr>
@@ -2780,12 +3585,14 @@
         </w:rPr>
         <w:t>“</w:t>
       </w:r>
+      <w:proofErr w:type="spellStart"/>
       <w:r>
         <w:rPr>
           <w:rFonts w:asciiTheme="majorHAnsi" w:hAnsiTheme="majorHAnsi" w:cstheme="majorHAnsi"/>
         </w:rPr>
         <w:t>CarWanderApp</w:t>
       </w:r>
+      <w:proofErr w:type="spellEnd"/>
       <w:r>
         <w:rPr>
           <w:rFonts w:asciiTheme="majorHAnsi" w:hAnsiTheme="majorHAnsi" w:cstheme="majorHAnsi"/>
@@ -2802,7 +3609,35 @@
         <w:rPr>
           <w:rFonts w:asciiTheme="majorHAnsi" w:hAnsiTheme="majorHAnsi" w:cstheme="majorHAnsi"/>
         </w:rPr>
-        <w:t xml:space="preserve"> (mouse right e mouse left)</w:t>
+        <w:t xml:space="preserve"> (mouse </w:t>
+      </w:r>
+      <w:proofErr w:type="spellStart"/>
+      <w:r>
+        <w:rPr>
+          <w:rFonts w:asciiTheme="majorHAnsi" w:hAnsiTheme="majorHAnsi" w:cstheme="majorHAnsi"/>
+        </w:rPr>
+        <w:t>right</w:t>
+      </w:r>
+      <w:proofErr w:type="spellEnd"/>
+      <w:r>
+        <w:rPr>
+          <w:rFonts w:asciiTheme="majorHAnsi" w:hAnsiTheme="majorHAnsi" w:cstheme="majorHAnsi"/>
+        </w:rPr>
+        <w:t xml:space="preserve"> e mouse </w:t>
+      </w:r>
+      <w:proofErr w:type="spellStart"/>
+      <w:r>
+        <w:rPr>
+          <w:rFonts w:asciiTheme="majorHAnsi" w:hAnsiTheme="majorHAnsi" w:cstheme="majorHAnsi"/>
+        </w:rPr>
+        <w:t>left</w:t>
+      </w:r>
+      <w:proofErr w:type="spellEnd"/>
+      <w:r>
+        <w:rPr>
+          <w:rFonts w:asciiTheme="majorHAnsi" w:hAnsiTheme="majorHAnsi" w:cstheme="majorHAnsi"/>
+        </w:rPr>
+        <w:t>)</w:t>
       </w:r>
       <w:r>
         <w:rPr>
@@ -2853,126 +3688,196 @@
         <w:pStyle w:val="Ttulo2"/>
       </w:pPr>
       <w:r>
+        <w:t>D</w:t>
+      </w:r>
+      <w:r>
+        <w:t xml:space="preserve">. </w:t>
+      </w:r>
+      <w:r>
+        <w:t xml:space="preserve">Agentes </w:t>
+      </w:r>
+      <w:r>
+        <w:t>Autónomos</w:t>
+      </w:r>
+      <w:r>
+        <w:t xml:space="preserve"> </w:t>
+      </w:r>
+      <w:r>
+        <w:t>-</w:t>
+      </w:r>
+      <w:r>
+        <w:t xml:space="preserve"> Comportamentos em Grupo</w:t>
+      </w:r>
+    </w:p>
+    <w:p/>
+    <w:p>
+      <w:pPr>
+        <w:rPr>
+          <w:rFonts w:asciiTheme="majorHAnsi" w:hAnsiTheme="majorHAnsi" w:cstheme="majorHAnsi"/>
+        </w:rPr>
+      </w:pPr>
+      <w:r>
+        <w:rPr>
+          <w:rFonts w:asciiTheme="majorHAnsi" w:hAnsiTheme="majorHAnsi" w:cstheme="majorHAnsi"/>
+        </w:rPr>
+        <w:t>Após a validação da navegação individual de um veículo na rede de estradas, o sistema foi estendido para suportar múltiplos agentes autónomos. Estes agentes operam sobre a mesma infraestrutura urbana, permitindo a observação de comportamentos coletivos, nomeadamente circulação, perseguição e evasão.</w:t>
+      </w:r>
+    </w:p>
+    <w:p>
+      <w:pPr>
+        <w:rPr>
+          <w:rFonts w:asciiTheme="majorHAnsi" w:hAnsiTheme="majorHAnsi" w:cstheme="majorHAnsi"/>
+        </w:rPr>
+      </w:pPr>
+    </w:p>
+    <w:p>
+      <w:pPr>
+        <w:rPr>
+          <w:rFonts w:asciiTheme="majorHAnsi" w:hAnsiTheme="majorHAnsi" w:cstheme="majorHAnsi"/>
+        </w:rPr>
+      </w:pPr>
+      <w:r>
+        <w:rPr>
+          <w:rFonts w:asciiTheme="majorHAnsi" w:hAnsiTheme="majorHAnsi" w:cstheme="majorHAnsi"/>
+        </w:rPr>
         <w:lastRenderedPageBreak/>
-        <w:t>C</w:t>
-      </w:r>
-      <w:r>
-        <w:t xml:space="preserve">. </w:t>
-      </w:r>
-      <w:r>
-        <w:t xml:space="preserve">Agentes </w:t>
-      </w:r>
-      <w:r>
-        <w:t>Autónomos</w:t>
-      </w:r>
-      <w:r>
+        <w:t>Definimos 2 tipos de veículos principais, veículos “</w:t>
+      </w:r>
+      <w:proofErr w:type="spellStart"/>
+      <w:r>
+        <w:rPr>
+          <w:rFonts w:asciiTheme="majorHAnsi" w:hAnsiTheme="majorHAnsi" w:cstheme="majorHAnsi"/>
+        </w:rPr>
+        <w:t>CivilCar</w:t>
+      </w:r>
+      <w:proofErr w:type="spellEnd"/>
+      <w:r>
+        <w:rPr>
+          <w:rFonts w:asciiTheme="majorHAnsi" w:hAnsiTheme="majorHAnsi" w:cstheme="majorHAnsi"/>
+        </w:rPr>
+        <w:t>” que representam carros civis e veículos “</w:t>
+      </w:r>
+      <w:proofErr w:type="spellStart"/>
+      <w:r>
+        <w:rPr>
+          <w:rFonts w:asciiTheme="majorHAnsi" w:hAnsiTheme="majorHAnsi" w:cstheme="majorHAnsi"/>
+        </w:rPr>
+        <w:t>PoliceCar</w:t>
+      </w:r>
+      <w:proofErr w:type="spellEnd"/>
+      <w:r>
+        <w:rPr>
+          <w:rFonts w:asciiTheme="majorHAnsi" w:hAnsiTheme="majorHAnsi" w:cstheme="majorHAnsi"/>
+        </w:rPr>
+        <w:t>” que representam carros da polícia. Com esta abordagem conseguimos criar um projeto baseado em presas e predadores, respetivamente.</w:t>
+      </w:r>
+    </w:p>
+    <w:p>
+      <w:pPr>
+        <w:rPr>
+          <w:rFonts w:asciiTheme="majorHAnsi" w:hAnsiTheme="majorHAnsi" w:cstheme="majorHAnsi"/>
+        </w:rPr>
+      </w:pPr>
+    </w:p>
+    <w:p>
+      <w:pPr>
+        <w:rPr>
+          <w:rFonts w:asciiTheme="majorHAnsi" w:hAnsiTheme="majorHAnsi" w:cstheme="majorHAnsi"/>
+        </w:rPr>
+      </w:pPr>
+      <w:r>
+        <w:rPr>
+          <w:rFonts w:asciiTheme="majorHAnsi" w:hAnsiTheme="majorHAnsi" w:cstheme="majorHAnsi"/>
+        </w:rPr>
+        <w:t xml:space="preserve">Ambas estas classes </w:t>
+      </w:r>
+      <w:r>
+        <w:rPr>
+          <w:rFonts w:asciiTheme="majorHAnsi" w:hAnsiTheme="majorHAnsi" w:cstheme="majorHAnsi"/>
+        </w:rPr>
+        <w:t xml:space="preserve">estendem </w:t>
+      </w:r>
+      <w:r>
+        <w:rPr>
+          <w:rFonts w:asciiTheme="majorHAnsi" w:hAnsiTheme="majorHAnsi" w:cstheme="majorHAnsi"/>
+        </w:rPr>
+        <w:t>de “</w:t>
+      </w:r>
+      <w:proofErr w:type="spellStart"/>
+      <w:r>
+        <w:rPr>
+          <w:rFonts w:asciiTheme="majorHAnsi" w:hAnsiTheme="majorHAnsi" w:cstheme="majorHAnsi"/>
+        </w:rPr>
+        <w:t>RoadAgent</w:t>
+      </w:r>
+      <w:proofErr w:type="spellEnd"/>
+      <w:r>
+        <w:rPr>
+          <w:rFonts w:asciiTheme="majorHAnsi" w:hAnsiTheme="majorHAnsi" w:cstheme="majorHAnsi"/>
+        </w:rPr>
+        <w:t>”, um agente que</w:t>
+      </w:r>
+      <w:r>
+        <w:rPr>
+          <w:rFonts w:asciiTheme="majorHAnsi" w:hAnsiTheme="majorHAnsi" w:cstheme="majorHAnsi"/>
+        </w:rPr>
+        <w:t xml:space="preserve"> herda da classe “</w:t>
+      </w:r>
+      <w:proofErr w:type="spellStart"/>
+      <w:r>
+        <w:rPr>
+          <w:rFonts w:asciiTheme="majorHAnsi" w:hAnsiTheme="majorHAnsi" w:cstheme="majorHAnsi"/>
+        </w:rPr>
+        <w:t>Boid</w:t>
+      </w:r>
+      <w:proofErr w:type="spellEnd"/>
+      <w:r>
+        <w:rPr>
+          <w:rFonts w:asciiTheme="majorHAnsi" w:hAnsiTheme="majorHAnsi" w:cstheme="majorHAnsi"/>
+        </w:rPr>
+        <w:t>”, parecido à implementação feita na classe “</w:t>
+      </w:r>
+      <w:proofErr w:type="spellStart"/>
+      <w:r>
+        <w:rPr>
+          <w:rFonts w:asciiTheme="majorHAnsi" w:hAnsiTheme="majorHAnsi" w:cstheme="majorHAnsi"/>
+        </w:rPr>
+        <w:t>WanderAgent</w:t>
+      </w:r>
+      <w:proofErr w:type="spellEnd"/>
+      <w:r>
+        <w:rPr>
+          <w:rFonts w:asciiTheme="majorHAnsi" w:hAnsiTheme="majorHAnsi" w:cstheme="majorHAnsi"/>
+        </w:rPr>
+        <w:t>”.</w:t>
+      </w:r>
+    </w:p>
+    <w:p>
+      <w:pPr>
+        <w:rPr>
+          <w:rFonts w:asciiTheme="majorHAnsi" w:hAnsiTheme="majorHAnsi" w:cstheme="majorHAnsi"/>
+        </w:rPr>
+      </w:pPr>
+    </w:p>
+    <w:p>
+      <w:pPr>
+        <w:rPr>
+          <w:rFonts w:asciiTheme="majorHAnsi" w:hAnsiTheme="majorHAnsi" w:cstheme="majorHAnsi"/>
+        </w:rPr>
+      </w:pPr>
+      <w:r>
+        <w:rPr>
+          <w:rFonts w:asciiTheme="majorHAnsi" w:hAnsiTheme="majorHAnsi" w:cstheme="majorHAnsi"/>
+        </w:rPr>
+        <w:t>Os comportamentos específicos de cada tipo de veículo são definidos</w:t>
+      </w:r>
+      <w:r>
+        <w:rPr>
+          <w:rFonts w:asciiTheme="majorHAnsi" w:hAnsiTheme="majorHAnsi" w:cstheme="majorHAnsi"/>
+        </w:rPr>
         <w:t xml:space="preserve"> </w:t>
       </w:r>
       <w:r>
-        <w:t>-</w:t>
-      </w:r>
-      <w:r>
-        <w:t xml:space="preserve"> Comportamentos em Grupo</w:t>
-      </w:r>
-    </w:p>
-    <w:p/>
-    <w:p>
-      <w:pPr>
-        <w:rPr>
-          <w:rFonts w:asciiTheme="majorHAnsi" w:hAnsiTheme="majorHAnsi" w:cstheme="majorHAnsi"/>
-        </w:rPr>
-      </w:pPr>
-      <w:r>
-        <w:rPr>
-          <w:rFonts w:asciiTheme="majorHAnsi" w:hAnsiTheme="majorHAnsi" w:cstheme="majorHAnsi"/>
-        </w:rPr>
-        <w:t>Após a validação da navegação individual de um veículo na rede de estradas, o sistema foi estendido para suportar múltiplos agentes autónomos. Estes agentes operam sobre a mesma infraestrutura urbana, permitindo a observação de comportamentos coletivos, nomeadamente circulação, perseguição e evasão.</w:t>
-      </w:r>
-    </w:p>
-    <w:p>
-      <w:pPr>
-        <w:rPr>
-          <w:rFonts w:asciiTheme="majorHAnsi" w:hAnsiTheme="majorHAnsi" w:cstheme="majorHAnsi"/>
-        </w:rPr>
-      </w:pPr>
-    </w:p>
-    <w:p>
-      <w:pPr>
-        <w:rPr>
-          <w:rFonts w:asciiTheme="majorHAnsi" w:hAnsiTheme="majorHAnsi" w:cstheme="majorHAnsi"/>
-        </w:rPr>
-      </w:pPr>
-      <w:r>
-        <w:rPr>
-          <w:rFonts w:asciiTheme="majorHAnsi" w:hAnsiTheme="majorHAnsi" w:cstheme="majorHAnsi"/>
-        </w:rPr>
-        <w:t>Definimos 2 tipos de veículos principais, veículos “CivilCar” que representam carros civis e veículos “PoliceCar” que representam carros da polícia. Com esta abordagem conseguimos criar um projeto baseado em presas e predadores, respetivamente.</w:t>
-      </w:r>
-    </w:p>
-    <w:p>
-      <w:pPr>
-        <w:rPr>
-          <w:rFonts w:asciiTheme="majorHAnsi" w:hAnsiTheme="majorHAnsi" w:cstheme="majorHAnsi"/>
-        </w:rPr>
-      </w:pPr>
-    </w:p>
-    <w:p>
-      <w:pPr>
-        <w:rPr>
-          <w:rFonts w:asciiTheme="majorHAnsi" w:hAnsiTheme="majorHAnsi" w:cstheme="majorHAnsi"/>
-        </w:rPr>
-      </w:pPr>
-      <w:r>
-        <w:rPr>
-          <w:rFonts w:asciiTheme="majorHAnsi" w:hAnsiTheme="majorHAnsi" w:cstheme="majorHAnsi"/>
-        </w:rPr>
-        <w:t xml:space="preserve">Ambas estas classes </w:t>
-      </w:r>
-      <w:r>
-        <w:rPr>
-          <w:rFonts w:asciiTheme="majorHAnsi" w:hAnsiTheme="majorHAnsi" w:cstheme="majorHAnsi"/>
-        </w:rPr>
-        <w:t xml:space="preserve">estendem </w:t>
-      </w:r>
-      <w:r>
-        <w:rPr>
-          <w:rFonts w:asciiTheme="majorHAnsi" w:hAnsiTheme="majorHAnsi" w:cstheme="majorHAnsi"/>
-        </w:rPr>
-        <w:t>de “RoadAgent”, um agente que</w:t>
-      </w:r>
-      <w:r>
-        <w:rPr>
-          <w:rFonts w:asciiTheme="majorHAnsi" w:hAnsiTheme="majorHAnsi" w:cstheme="majorHAnsi"/>
-        </w:rPr>
-        <w:t xml:space="preserve"> herda da classe “Boid”, parecido à implementação feita na classe “WanderAgent”.</w:t>
-      </w:r>
-    </w:p>
-    <w:p>
-      <w:pPr>
-        <w:rPr>
-          <w:rFonts w:asciiTheme="majorHAnsi" w:hAnsiTheme="majorHAnsi" w:cstheme="majorHAnsi"/>
-        </w:rPr>
-      </w:pPr>
-    </w:p>
-    <w:p>
-      <w:pPr>
-        <w:rPr>
-          <w:rFonts w:asciiTheme="majorHAnsi" w:hAnsiTheme="majorHAnsi" w:cstheme="majorHAnsi"/>
-        </w:rPr>
-      </w:pPr>
-      <w:r>
-        <w:rPr>
-          <w:rFonts w:asciiTheme="majorHAnsi" w:hAnsiTheme="majorHAnsi" w:cstheme="majorHAnsi"/>
-        </w:rPr>
-        <w:t>Os comportamentos específicos de cada tipo de veículo são definidos</w:t>
-      </w:r>
-      <w:r>
-        <w:rPr>
-          <w:rFonts w:asciiTheme="majorHAnsi" w:hAnsiTheme="majorHAnsi" w:cstheme="majorHAnsi"/>
-        </w:rPr>
-        <w:t xml:space="preserve"> </w:t>
-      </w:r>
-      <w:r>
         <w:rPr>
           <w:rFonts w:asciiTheme="majorHAnsi" w:hAnsiTheme="majorHAnsi" w:cstheme="majorHAnsi"/>
         </w:rPr>
@@ -2984,11 +3889,27 @@
         </w:rPr>
         <w:t>“</w:t>
       </w:r>
-      <w:r>
-        <w:rPr>
-          <w:rFonts w:asciiTheme="majorHAnsi" w:hAnsiTheme="majorHAnsi" w:cstheme="majorHAnsi"/>
-        </w:rPr>
-        <w:t>chooseNextNode()</w:t>
+      <w:proofErr w:type="spellStart"/>
+      <w:proofErr w:type="gramStart"/>
+      <w:r>
+        <w:rPr>
+          <w:rFonts w:asciiTheme="majorHAnsi" w:hAnsiTheme="majorHAnsi" w:cstheme="majorHAnsi"/>
+        </w:rPr>
+        <w:t>chooseNextNode</w:t>
+      </w:r>
+      <w:proofErr w:type="spellEnd"/>
+      <w:r>
+        <w:rPr>
+          <w:rFonts w:asciiTheme="majorHAnsi" w:hAnsiTheme="majorHAnsi" w:cstheme="majorHAnsi"/>
+        </w:rPr>
+        <w:t>(</w:t>
+      </w:r>
+      <w:proofErr w:type="gramEnd"/>
+      <w:r>
+        <w:rPr>
+          <w:rFonts w:asciiTheme="majorHAnsi" w:hAnsiTheme="majorHAnsi" w:cstheme="majorHAnsi"/>
+        </w:rPr>
+        <w:t>)</w:t>
       </w:r>
       <w:r>
         <w:rPr>
@@ -3058,7 +3979,15 @@
         <w:t>Veículos Civis</w:t>
       </w:r>
       <w:r>
-        <w:t xml:space="preserve"> (CivilCar)</w:t>
+        <w:t xml:space="preserve"> (</w:t>
+      </w:r>
+      <w:proofErr w:type="spellStart"/>
+      <w:r>
+        <w:t>CivilCar</w:t>
+      </w:r>
+      <w:proofErr w:type="spellEnd"/>
+      <w:r>
+        <w:t>)</w:t>
       </w:r>
       <w:r>
         <w:t>:</w:t>
@@ -3228,6 +4157,7 @@
         <w:rPr>
           <w:rFonts w:asciiTheme="majorHAnsi" w:hAnsiTheme="majorHAnsi" w:cstheme="majorHAnsi"/>
         </w:rPr>
+        <w:lastRenderedPageBreak/>
         <w:t xml:space="preserve">Reação à polícia (Civil Legal) – Se um civil legal detetar um carro da </w:t>
       </w:r>
       <w:r>
@@ -3240,7 +4170,28 @@
         <w:rPr>
           <w:rFonts w:asciiTheme="majorHAnsi" w:hAnsiTheme="majorHAnsi" w:cstheme="majorHAnsi"/>
         </w:rPr>
-        <w:t xml:space="preserve"> em modo de perseguição dentro do seu raio de visão, o veiculo p</w:t>
+        <w:t xml:space="preserve"> em modo de perseguição dentro do seu raio de visão, o </w:t>
+      </w:r>
+      <w:proofErr w:type="gramStart"/>
+      <w:r>
+        <w:rPr>
+          <w:rFonts w:asciiTheme="majorHAnsi" w:hAnsiTheme="majorHAnsi" w:cstheme="majorHAnsi"/>
+        </w:rPr>
+        <w:t>veiculo</w:t>
+      </w:r>
+      <w:proofErr w:type="gramEnd"/>
+      <w:r>
+        <w:rPr>
+          <w:rFonts w:asciiTheme="majorHAnsi" w:hAnsiTheme="majorHAnsi" w:cstheme="majorHAnsi"/>
+        </w:rPr>
+        <w:t xml:space="preserve"> </w:t>
+      </w:r>
+      <w:proofErr w:type="spellStart"/>
+      <w:r>
+        <w:rPr>
+          <w:rFonts w:asciiTheme="majorHAnsi" w:hAnsiTheme="majorHAnsi" w:cstheme="majorHAnsi"/>
+        </w:rPr>
+        <w:t>p</w:t>
       </w:r>
       <w:r>
         <w:rPr>
@@ -3252,7 +4203,14 @@
         <w:rPr>
           <w:rFonts w:asciiTheme="majorHAnsi" w:hAnsiTheme="majorHAnsi" w:cstheme="majorHAnsi"/>
         </w:rPr>
-        <w:t>ra temporariamente.</w:t>
+        <w:t>ra</w:t>
+      </w:r>
+      <w:proofErr w:type="spellEnd"/>
+      <w:r>
+        <w:rPr>
+          <w:rFonts w:asciiTheme="majorHAnsi" w:hAnsiTheme="majorHAnsi" w:cstheme="majorHAnsi"/>
+        </w:rPr>
+        <w:t xml:space="preserve"> temporariamente.</w:t>
       </w:r>
     </w:p>
     <w:p>
@@ -3282,7 +4240,35 @@
         <w:rPr>
           <w:rFonts w:asciiTheme="majorHAnsi" w:hAnsiTheme="majorHAnsi" w:cstheme="majorHAnsi"/>
         </w:rPr>
-        <w:t xml:space="preserve">, altera o seu estado para “Em Fuga” e tenta se afastar o máximo do carro da policia, escolhendo um nó adjacente que maximiza a sua distancia entre veículos. Este altera a sua cor para laranja </w:t>
+        <w:t xml:space="preserve">, altera o seu estado para “Em Fuga” e tenta se afastar o máximo do carro da </w:t>
+      </w:r>
+      <w:proofErr w:type="gramStart"/>
+      <w:r>
+        <w:rPr>
+          <w:rFonts w:asciiTheme="majorHAnsi" w:hAnsiTheme="majorHAnsi" w:cstheme="majorHAnsi"/>
+        </w:rPr>
+        <w:t>policia</w:t>
+      </w:r>
+      <w:proofErr w:type="gramEnd"/>
+      <w:r>
+        <w:rPr>
+          <w:rFonts w:asciiTheme="majorHAnsi" w:hAnsiTheme="majorHAnsi" w:cstheme="majorHAnsi"/>
+        </w:rPr>
+        <w:t xml:space="preserve">, escolhendo um nó adjacente que maximiza a sua </w:t>
+      </w:r>
+      <w:proofErr w:type="gramStart"/>
+      <w:r>
+        <w:rPr>
+          <w:rFonts w:asciiTheme="majorHAnsi" w:hAnsiTheme="majorHAnsi" w:cstheme="majorHAnsi"/>
+        </w:rPr>
+        <w:t>distancia</w:t>
+      </w:r>
+      <w:proofErr w:type="gramEnd"/>
+      <w:r>
+        <w:rPr>
+          <w:rFonts w:asciiTheme="majorHAnsi" w:hAnsiTheme="majorHAnsi" w:cstheme="majorHAnsi"/>
+        </w:rPr>
+        <w:t xml:space="preserve"> entre veículos. Este altera a sua cor para laranja </w:t>
       </w:r>
       <w:r>
         <w:rPr>
@@ -3304,7 +4290,15 @@
         <w:t xml:space="preserve">Veículos </w:t>
       </w:r>
       <w:r>
-        <w:t>da Polícia (PoliceCar)</w:t>
+        <w:t>da Polícia (</w:t>
+      </w:r>
+      <w:proofErr w:type="spellStart"/>
+      <w:r>
+        <w:t>PoliceCar</w:t>
+      </w:r>
+      <w:proofErr w:type="spellEnd"/>
+      <w:r>
+        <w:t>)</w:t>
       </w:r>
       <w:r>
         <w:t>:</w:t>
@@ -3450,7 +4444,21 @@
         <w:rPr>
           <w:rFonts w:asciiTheme="majorHAnsi" w:hAnsiTheme="majorHAnsi" w:cstheme="majorHAnsi"/>
         </w:rPr>
-        <w:t xml:space="preserve">, mudando a cor do boid de vermelho para azul, alternadamente. </w:t>
+        <w:t xml:space="preserve">, mudando a cor do </w:t>
+      </w:r>
+      <w:proofErr w:type="spellStart"/>
+      <w:r>
+        <w:rPr>
+          <w:rFonts w:asciiTheme="majorHAnsi" w:hAnsiTheme="majorHAnsi" w:cstheme="majorHAnsi"/>
+        </w:rPr>
+        <w:t>boid</w:t>
+      </w:r>
+      <w:proofErr w:type="spellEnd"/>
+      <w:r>
+        <w:rPr>
+          <w:rFonts w:asciiTheme="majorHAnsi" w:hAnsiTheme="majorHAnsi" w:cstheme="majorHAnsi"/>
+        </w:rPr>
+        <w:t xml:space="preserve"> de vermelho para azul, alternadamente. </w:t>
       </w:r>
       <w:r>
         <w:rPr>
@@ -3508,7 +4516,6 @@
         <w:rPr>
           <w:rFonts w:asciiTheme="majorHAnsi" w:hAnsiTheme="majorHAnsi" w:cstheme="majorHAnsi"/>
         </w:rPr>
-        <w:lastRenderedPageBreak/>
         <w:t xml:space="preserve">Embora não exista comunicação direta entre agentes, desta forma, os comportamentos emergem através de regras locais em que os civis reagem ao estado da polícia e os veículos da polícia ignoram civis legais. Realizando assim o comportamento </w:t>
       </w:r>
       <w:r>
@@ -3964,13 +4971,22 @@
       </w:rPr>
       <w:tab/>
     </w:r>
+    <w:proofErr w:type="gramStart"/>
     <w:r>
       <w:rPr>
         <w:rFonts w:ascii="Abadi" w:hAnsi="Abadi"/>
         <w:color w:val="000000"/>
       </w:rPr>
       <w:tab/>
-      <w:t xml:space="preserve">  Projeto Final</w:t>
+      <w:t xml:space="preserve">  Projeto</w:t>
+    </w:r>
+    <w:proofErr w:type="gramEnd"/>
+    <w:r>
+      <w:rPr>
+        <w:rFonts w:ascii="Abadi" w:hAnsi="Abadi"/>
+        <w:color w:val="000000"/>
+      </w:rPr>
+      <w:t xml:space="preserve"> Final</w:t>
     </w:r>
   </w:p>
 </w:hdr>

</xml_diff>

<commit_message>
Particle System implemented on Wander Agent; Report Updated
</commit_message>
<xml_diff>
--- a/docs/MSSN_PRJ_A49765_A51879.docx
+++ b/docs/MSSN_PRJ_A49765_A51879.docx
@@ -1767,7 +1767,45 @@
         <w:rPr>
           <w:rFonts w:ascii="Arial" w:hAnsi="Arial" w:cs="Arial"/>
         </w:rPr>
-        <w:t xml:space="preserve">D. </w:t>
+        <w:t>D</w:t>
+      </w:r>
+      <w:r>
+        <w:rPr>
+          <w:rFonts w:ascii="Arial" w:hAnsi="Arial" w:cs="Arial"/>
+        </w:rPr>
+        <w:t xml:space="preserve">. Sistema de </w:t>
+      </w:r>
+      <w:proofErr w:type="spellStart"/>
+      <w:r>
+        <w:rPr>
+          <w:rFonts w:ascii="Arial" w:hAnsi="Arial" w:cs="Arial"/>
+        </w:rPr>
+        <w:t>Particulas</w:t>
+      </w:r>
+      <w:proofErr w:type="spellEnd"/>
+    </w:p>
+    <w:p>
+      <w:pPr>
+        <w:pStyle w:val="PargrafodaLista"/>
+        <w:numPr>
+          <w:ilvl w:val="0"/>
+          <w:numId w:val="16"/>
+        </w:numPr>
+        <w:rPr>
+          <w:rFonts w:ascii="Arial" w:hAnsi="Arial" w:cs="Arial"/>
+        </w:rPr>
+      </w:pPr>
+      <w:r>
+        <w:rPr>
+          <w:rFonts w:ascii="Arial" w:hAnsi="Arial" w:cs="Arial"/>
+        </w:rPr>
+        <w:t>E</w:t>
+      </w:r>
+      <w:r>
+        <w:rPr>
+          <w:rFonts w:ascii="Arial" w:hAnsi="Arial" w:cs="Arial"/>
+        </w:rPr>
+        <w:t xml:space="preserve">. </w:t>
       </w:r>
       <w:r>
         <w:rPr>
@@ -2677,21 +2715,7 @@
         <w:rPr>
           <w:rFonts w:asciiTheme="majorHAnsi" w:hAnsiTheme="majorHAnsi" w:cstheme="majorHAnsi"/>
         </w:rPr>
-        <w:t>Para testes da nossa rede criada, optamos por implementar um agente autónomo (</w:t>
-      </w:r>
-      <w:proofErr w:type="spellStart"/>
-      <w:r>
-        <w:rPr>
-          <w:rFonts w:asciiTheme="majorHAnsi" w:hAnsiTheme="majorHAnsi" w:cstheme="majorHAnsi"/>
-        </w:rPr>
-        <w:t>Boid</w:t>
-      </w:r>
-      <w:proofErr w:type="spellEnd"/>
-      <w:r>
-        <w:rPr>
-          <w:rFonts w:asciiTheme="majorHAnsi" w:hAnsiTheme="majorHAnsi" w:cstheme="majorHAnsi"/>
-        </w:rPr>
-        <w:t xml:space="preserve">) e uma App/Teste para validar a navegação de um agente, o </w:t>
+        <w:t xml:space="preserve">Para testes da nossa rede criada, optamos por implementar um agente autónomo (Boid) e uma App/Teste para validar a navegação de um agente, o </w:t>
       </w:r>
       <w:proofErr w:type="gramStart"/>
       <w:r>
@@ -2759,21 +2783,7 @@
         <w:rPr>
           <w:rFonts w:asciiTheme="majorHAnsi" w:hAnsiTheme="majorHAnsi" w:cstheme="majorHAnsi"/>
         </w:rPr>
-        <w:t xml:space="preserve"> grafo urbano gerado a partir do fractal, foi desenvolvido um agente autónomo simples do tipo “</w:t>
-      </w:r>
-      <w:proofErr w:type="spellStart"/>
-      <w:r>
-        <w:rPr>
-          <w:rFonts w:asciiTheme="majorHAnsi" w:hAnsiTheme="majorHAnsi" w:cstheme="majorHAnsi"/>
-        </w:rPr>
-        <w:t>Boid</w:t>
-      </w:r>
-      <w:proofErr w:type="spellEnd"/>
-      <w:r>
-        <w:rPr>
-          <w:rFonts w:asciiTheme="majorHAnsi" w:hAnsiTheme="majorHAnsi" w:cstheme="majorHAnsi"/>
-        </w:rPr>
-        <w:t>”, denominado “</w:t>
+        <w:t xml:space="preserve"> grafo urbano gerado a partir do fractal, foi desenvolvido um agente autónomo simples do tipo “Boid”, denominado “</w:t>
       </w:r>
       <w:proofErr w:type="spellStart"/>
       <w:r>
@@ -3189,129 +3199,100 @@
         </w:rPr>
         <w:br/>
       </w:r>
+      <w:r>
+        <w:rPr>
+          <w:color w:val="BCBEC4"/>
+        </w:rPr>
+        <w:t xml:space="preserve">PVector </w:t>
+      </w:r>
       <w:proofErr w:type="spellStart"/>
       <w:r>
         <w:rPr>
           <w:color w:val="BCBEC4"/>
         </w:rPr>
-        <w:t>PVector</w:t>
+        <w:t>snapped</w:t>
       </w:r>
       <w:proofErr w:type="spellEnd"/>
       <w:r>
         <w:rPr>
           <w:color w:val="BCBEC4"/>
         </w:rPr>
-        <w:t xml:space="preserve"> </w:t>
+        <w:t xml:space="preserve"> = </w:t>
       </w:r>
       <w:proofErr w:type="spellStart"/>
       <w:r>
         <w:rPr>
           <w:color w:val="BCBEC4"/>
         </w:rPr>
-        <w:t>snapped</w:t>
+        <w:t>closestPointOnSegment</w:t>
       </w:r>
       <w:proofErr w:type="spellEnd"/>
       <w:r>
         <w:rPr>
           <w:color w:val="BCBEC4"/>
         </w:rPr>
-        <w:t xml:space="preserve"> = </w:t>
+        <w:t>(</w:t>
+      </w:r>
+      <w:proofErr w:type="gramStart"/>
+      <w:r>
+        <w:rPr>
+          <w:color w:val="BCBEC4"/>
+        </w:rPr>
+        <w:t>getPos(</w:t>
+      </w:r>
+      <w:proofErr w:type="gramEnd"/>
+      <w:r>
+        <w:rPr>
+          <w:color w:val="BCBEC4"/>
+        </w:rPr>
+        <w:t xml:space="preserve">), </w:t>
       </w:r>
       <w:proofErr w:type="spellStart"/>
       <w:r>
         <w:rPr>
           <w:color w:val="BCBEC4"/>
         </w:rPr>
-        <w:t>closestPointOnSegment</w:t>
+        <w:t>a.</w:t>
+      </w:r>
+      <w:r>
+        <w:rPr>
+          <w:color w:val="C77DBB"/>
+        </w:rPr>
+        <w:t>pos</w:t>
       </w:r>
       <w:proofErr w:type="spellEnd"/>
       <w:r>
         <w:rPr>
           <w:color w:val="BCBEC4"/>
         </w:rPr>
-        <w:t>(</w:t>
+        <w:t xml:space="preserve">, </w:t>
       </w:r>
       <w:proofErr w:type="spellStart"/>
-      <w:proofErr w:type="gramStart"/>
       <w:r>
         <w:rPr>
           <w:color w:val="BCBEC4"/>
         </w:rPr>
-        <w:t>getPos</w:t>
+        <w:t>b.</w:t>
+      </w:r>
+      <w:r>
+        <w:rPr>
+          <w:color w:val="C77DBB"/>
+        </w:rPr>
+        <w:t>pos</w:t>
       </w:r>
       <w:proofErr w:type="spellEnd"/>
       <w:r>
         <w:rPr>
           <w:color w:val="BCBEC4"/>
         </w:rPr>
-        <w:t>(</w:t>
-      </w:r>
-      <w:proofErr w:type="gramEnd"/>
+        <w:t>);</w:t>
+      </w:r>
       <w:r>
         <w:rPr>
           <w:color w:val="BCBEC4"/>
         </w:rPr>
-        <w:t xml:space="preserve">), </w:t>
-      </w:r>
-      <w:proofErr w:type="spellStart"/>
-      <w:r>
-        <w:rPr>
-          <w:color w:val="BCBEC4"/>
-        </w:rPr>
-        <w:t>a.</w:t>
-      </w:r>
-      <w:r>
-        <w:rPr>
-          <w:color w:val="C77DBB"/>
-        </w:rPr>
-        <w:t>pos</w:t>
-      </w:r>
-      <w:proofErr w:type="spellEnd"/>
-      <w:r>
-        <w:rPr>
-          <w:color w:val="BCBEC4"/>
-        </w:rPr>
-        <w:t xml:space="preserve">, </w:t>
-      </w:r>
-      <w:proofErr w:type="spellStart"/>
-      <w:r>
-        <w:rPr>
-          <w:color w:val="BCBEC4"/>
-        </w:rPr>
-        <w:t>b.</w:t>
-      </w:r>
-      <w:r>
-        <w:rPr>
-          <w:color w:val="C77DBB"/>
-        </w:rPr>
-        <w:t>pos</w:t>
-      </w:r>
-      <w:proofErr w:type="spellEnd"/>
-      <w:r>
-        <w:rPr>
-          <w:color w:val="BCBEC4"/>
-        </w:rPr>
-        <w:t>);</w:t>
-      </w:r>
-      <w:r>
-        <w:rPr>
-          <w:color w:val="BCBEC4"/>
-        </w:rPr>
         <w:br/>
-      </w:r>
-      <w:proofErr w:type="spellStart"/>
-      <w:r>
-        <w:rPr>
-          <w:color w:val="BCBEC4"/>
-        </w:rPr>
-        <w:t>PVector</w:t>
-      </w:r>
-      <w:proofErr w:type="spellEnd"/>
-      <w:r>
-        <w:rPr>
-          <w:color w:val="BCBEC4"/>
-        </w:rPr>
-        <w:t xml:space="preserve"> offset = </w:t>
+        <w:t xml:space="preserve">PVector offset = </w:t>
       </w:r>
       <w:proofErr w:type="spellStart"/>
       <w:proofErr w:type="gramStart"/>
@@ -3351,68 +3332,47 @@
         </w:rPr>
         <w:t xml:space="preserve">, </w:t>
       </w:r>
+      <w:proofErr w:type="gramStart"/>
+      <w:r>
+        <w:rPr>
+          <w:color w:val="BCBEC4"/>
+        </w:rPr>
+        <w:t>getPos(</w:t>
+      </w:r>
+      <w:proofErr w:type="gramEnd"/>
+      <w:r>
+        <w:rPr>
+          <w:color w:val="BCBEC4"/>
+        </w:rPr>
+        <w:t>));</w:t>
+      </w:r>
+      <w:r>
+        <w:rPr>
+          <w:color w:val="BCBEC4"/>
+        </w:rPr>
+        <w:br/>
+        <w:t xml:space="preserve">PVector </w:t>
+      </w:r>
+      <w:proofErr w:type="spellStart"/>
+      <w:r>
+        <w:rPr>
+          <w:color w:val="BCBEC4"/>
+        </w:rPr>
+        <w:t>roadForce</w:t>
+      </w:r>
+      <w:proofErr w:type="spellEnd"/>
+      <w:r>
+        <w:rPr>
+          <w:color w:val="BCBEC4"/>
+        </w:rPr>
+        <w:t xml:space="preserve"> = </w:t>
+      </w:r>
       <w:proofErr w:type="spellStart"/>
       <w:proofErr w:type="gramStart"/>
       <w:r>
         <w:rPr>
           <w:color w:val="BCBEC4"/>
         </w:rPr>
-        <w:t>getPos</w:t>
-      </w:r>
-      <w:proofErr w:type="spellEnd"/>
-      <w:r>
-        <w:rPr>
-          <w:color w:val="BCBEC4"/>
-        </w:rPr>
-        <w:t>(</w:t>
-      </w:r>
-      <w:proofErr w:type="gramEnd"/>
-      <w:r>
-        <w:rPr>
-          <w:color w:val="BCBEC4"/>
-        </w:rPr>
-        <w:t>));</w:t>
-      </w:r>
-      <w:r>
-        <w:rPr>
-          <w:color w:val="BCBEC4"/>
-        </w:rPr>
-        <w:br/>
-      </w:r>
-      <w:proofErr w:type="spellStart"/>
-      <w:r>
-        <w:rPr>
-          <w:color w:val="BCBEC4"/>
-        </w:rPr>
-        <w:t>PVector</w:t>
-      </w:r>
-      <w:proofErr w:type="spellEnd"/>
-      <w:r>
-        <w:rPr>
-          <w:color w:val="BCBEC4"/>
-        </w:rPr>
-        <w:t xml:space="preserve"> </w:t>
-      </w:r>
-      <w:proofErr w:type="spellStart"/>
-      <w:r>
-        <w:rPr>
-          <w:color w:val="BCBEC4"/>
-        </w:rPr>
-        <w:t>roadForce</w:t>
-      </w:r>
-      <w:proofErr w:type="spellEnd"/>
-      <w:r>
-        <w:rPr>
-          <w:color w:val="BCBEC4"/>
-        </w:rPr>
-        <w:t xml:space="preserve"> = </w:t>
-      </w:r>
-      <w:proofErr w:type="spellStart"/>
-      <w:proofErr w:type="gramStart"/>
-      <w:r>
-        <w:rPr>
-          <w:color w:val="BCBEC4"/>
-        </w:rPr>
         <w:t>offset.mult</w:t>
       </w:r>
       <w:proofErr w:type="spellEnd"/>
@@ -3688,7 +3648,417 @@
         <w:pStyle w:val="Ttulo2"/>
       </w:pPr>
       <w:r>
-        <w:t>D</w:t>
+        <w:t xml:space="preserve">D. </w:t>
+      </w:r>
+      <w:r>
+        <w:t>Sistema de Partículas</w:t>
+      </w:r>
+    </w:p>
+    <w:p/>
+    <w:p>
+      <w:pPr>
+        <w:rPr>
+          <w:rFonts w:asciiTheme="majorHAnsi" w:hAnsiTheme="majorHAnsi" w:cstheme="majorHAnsi"/>
+        </w:rPr>
+      </w:pPr>
+      <w:r>
+        <w:rPr>
+          <w:rFonts w:asciiTheme="majorHAnsi" w:hAnsiTheme="majorHAnsi" w:cstheme="majorHAnsi"/>
+        </w:rPr>
+        <w:t>Com o propósito de tornar a aplicação mais interessante e adicionar conceitos teóricos aprendidos em aula decidimos criar uma simulação de um comportamento de derrapagem de um Boid a partir da visualização de um Sistema de Partículas.</w:t>
+      </w:r>
+    </w:p>
+    <w:p>
+      <w:pPr>
+        <w:rPr>
+          <w:rFonts w:asciiTheme="majorHAnsi" w:hAnsiTheme="majorHAnsi" w:cstheme="majorHAnsi"/>
+        </w:rPr>
+      </w:pPr>
+    </w:p>
+    <w:p>
+      <w:pPr>
+        <w:rPr>
+          <w:rFonts w:asciiTheme="majorHAnsi" w:hAnsiTheme="majorHAnsi" w:cstheme="majorHAnsi"/>
+        </w:rPr>
+      </w:pPr>
+      <w:r>
+        <w:rPr>
+          <w:rFonts w:asciiTheme="majorHAnsi" w:hAnsiTheme="majorHAnsi" w:cstheme="majorHAnsi"/>
+        </w:rPr>
+        <w:lastRenderedPageBreak/>
+        <w:t>Um sistema de partículas pode ser entendido como um conjunto de pequenas entidades (partículas) com tempo de vida limitado, cuja evolução é atualizada a cada frame. Cada partícula possui posição, velocidade e uma duração “lifespan”. À medida que o tempo passa, as partículas desaparecem gradualmente, permitindo obter efeitos como fumo, poeira ou spray sem necessidade de modelação gráfica complexa.</w:t>
+      </w:r>
+    </w:p>
+    <w:p>
+      <w:pPr>
+        <w:rPr>
+          <w:rFonts w:asciiTheme="majorHAnsi" w:hAnsiTheme="majorHAnsi" w:cstheme="majorHAnsi"/>
+        </w:rPr>
+      </w:pPr>
+    </w:p>
+    <w:p>
+      <w:pPr>
+        <w:rPr>
+          <w:rFonts w:asciiTheme="majorHAnsi" w:hAnsiTheme="majorHAnsi" w:cstheme="majorHAnsi"/>
+        </w:rPr>
+      </w:pPr>
+      <w:r>
+        <w:rPr>
+          <w:rFonts w:asciiTheme="majorHAnsi" w:hAnsiTheme="majorHAnsi" w:cstheme="majorHAnsi"/>
+        </w:rPr>
+        <w:t>Como a nossa cidade é construída por segmentos ortogonais (horizonta</w:t>
+      </w:r>
+      <w:r>
+        <w:rPr>
+          <w:rFonts w:asciiTheme="majorHAnsi" w:hAnsiTheme="majorHAnsi" w:cstheme="majorHAnsi"/>
+        </w:rPr>
+        <w:t xml:space="preserve">is e </w:t>
+      </w:r>
+      <w:r>
+        <w:rPr>
+          <w:rFonts w:asciiTheme="majorHAnsi" w:hAnsiTheme="majorHAnsi" w:cstheme="majorHAnsi"/>
+        </w:rPr>
+        <w:t>vertica</w:t>
+      </w:r>
+      <w:r>
+        <w:rPr>
+          <w:rFonts w:asciiTheme="majorHAnsi" w:hAnsiTheme="majorHAnsi" w:cstheme="majorHAnsi"/>
+        </w:rPr>
+        <w:t>is</w:t>
+      </w:r>
+      <w:r>
+        <w:rPr>
+          <w:rFonts w:asciiTheme="majorHAnsi" w:hAnsiTheme="majorHAnsi" w:cstheme="majorHAnsi"/>
+        </w:rPr>
+        <w:t>), as mudanças de direção ocorrem frequentemente ao chegar a interseções. Assim, a derrapagem foi detetada comparando a direção de movimento atual com a direção d</w:t>
+      </w:r>
+      <w:r>
+        <w:rPr>
+          <w:rFonts w:asciiTheme="majorHAnsi" w:hAnsiTheme="majorHAnsi" w:cstheme="majorHAnsi"/>
+        </w:rPr>
+        <w:t>a</w:t>
+      </w:r>
+      <w:r>
+        <w:rPr>
+          <w:rFonts w:asciiTheme="majorHAnsi" w:hAnsiTheme="majorHAnsi" w:cstheme="majorHAnsi"/>
+        </w:rPr>
+        <w:t xml:space="preserve"> frame anterior. Se o ângulo entre as duas velocidades ultrapassar um </w:t>
+      </w:r>
+      <w:r>
+        <w:rPr>
+          <w:rFonts w:asciiTheme="majorHAnsi" w:hAnsiTheme="majorHAnsi" w:cstheme="majorHAnsi"/>
+        </w:rPr>
+        <w:t>limiar de graus definido previamente</w:t>
+      </w:r>
+      <w:r>
+        <w:rPr>
+          <w:rFonts w:asciiTheme="majorHAnsi" w:hAnsiTheme="majorHAnsi" w:cstheme="majorHAnsi"/>
+        </w:rPr>
+        <w:t>, consideramos que ocorreu uma mudança “brusca” e ativamos o emissor de partículas</w:t>
+      </w:r>
+      <w:r>
+        <w:rPr>
+          <w:rFonts w:asciiTheme="majorHAnsi" w:hAnsiTheme="majorHAnsi" w:cstheme="majorHAnsi"/>
+        </w:rPr>
+        <w:t xml:space="preserve"> </w:t>
+      </w:r>
+      <w:r>
+        <w:rPr>
+          <w:rFonts w:asciiTheme="majorHAnsi" w:hAnsiTheme="majorHAnsi" w:cstheme="majorHAnsi"/>
+        </w:rPr>
+        <w:t>em cinzento, assim simulando a derrapagem e lançamento d</w:t>
+      </w:r>
+      <w:r>
+        <w:rPr>
+          <w:rFonts w:asciiTheme="majorHAnsi" w:hAnsiTheme="majorHAnsi" w:cstheme="majorHAnsi"/>
+        </w:rPr>
+        <w:t>o</w:t>
+      </w:r>
+      <w:r>
+        <w:rPr>
+          <w:rFonts w:asciiTheme="majorHAnsi" w:hAnsiTheme="majorHAnsi" w:cstheme="majorHAnsi"/>
+        </w:rPr>
+        <w:t xml:space="preserve"> fumo dos pneus no alcatrão</w:t>
+      </w:r>
+      <w:r>
+        <w:rPr>
+          <w:rFonts w:asciiTheme="majorHAnsi" w:hAnsiTheme="majorHAnsi" w:cstheme="majorHAnsi"/>
+        </w:rPr>
+        <w:t>.</w:t>
+      </w:r>
+    </w:p>
+    <w:p>
+      <w:pPr>
+        <w:rPr>
+          <w:rFonts w:asciiTheme="majorHAnsi" w:hAnsiTheme="majorHAnsi" w:cstheme="majorHAnsi"/>
+        </w:rPr>
+      </w:pPr>
+    </w:p>
+    <w:p>
+      <w:pPr>
+        <w:pStyle w:val="HTMLpr-formatado"/>
+        <w:shd w:val="clear" w:color="auto" w:fill="1E1F22"/>
+        <w:rPr>
+          <w:color w:val="7A7E85"/>
+        </w:rPr>
+      </w:pPr>
+      <w:r>
+        <w:rPr>
+          <w:color w:val="7A7E85"/>
+        </w:rPr>
+        <w:t>// deteção de derrapagem</w:t>
+      </w:r>
+      <w:r>
+        <w:rPr>
+          <w:color w:val="7A7E85"/>
+        </w:rPr>
+        <w:br/>
+      </w:r>
+      <w:r>
+        <w:rPr>
+          <w:color w:val="BCBEC4"/>
+        </w:rPr>
+        <w:t>private PVector prevVel;</w:t>
+      </w:r>
+      <w:r>
+        <w:rPr>
+          <w:color w:val="BCBEC4"/>
+        </w:rPr>
+        <w:br/>
+        <w:t xml:space="preserve">private float </w:t>
+      </w:r>
+      <w:proofErr w:type="spellStart"/>
+      <w:r>
+        <w:rPr>
+          <w:color w:val="BCBEC4"/>
+        </w:rPr>
+        <w:t>driftAngleTR</w:t>
+      </w:r>
+      <w:proofErr w:type="spellEnd"/>
+      <w:r>
+        <w:rPr>
+          <w:color w:val="BCBEC4"/>
+        </w:rPr>
+        <w:t xml:space="preserve"> = PApplet.radians(15);</w:t>
+      </w:r>
+      <w:r>
+        <w:rPr>
+          <w:color w:val="7A7E85"/>
+        </w:rPr>
+        <w:t xml:space="preserve"> // limiar para considerar derrapagem</w:t>
+      </w:r>
+    </w:p>
+    <w:p>
+      <w:pPr>
+        <w:jc w:val="left"/>
+      </w:pPr>
+    </w:p>
+    <w:p>
+      <w:pPr>
+        <w:jc w:val="left"/>
+        <w:rPr>
+          <w:rFonts w:asciiTheme="majorHAnsi" w:hAnsiTheme="majorHAnsi" w:cstheme="majorHAnsi"/>
+        </w:rPr>
+      </w:pPr>
+      <w:r>
+        <w:rPr>
+          <w:rFonts w:asciiTheme="majorHAnsi" w:hAnsiTheme="majorHAnsi" w:cstheme="majorHAnsi"/>
+        </w:rPr>
+        <w:t xml:space="preserve">Para tornar o efeito coerente com o movimento do carro, o emissor é colocado na traseira do </w:t>
+      </w:r>
+      <w:r>
+        <w:rPr>
+          <w:rFonts w:asciiTheme="majorHAnsi" w:hAnsiTheme="majorHAnsi" w:cstheme="majorHAnsi"/>
+        </w:rPr>
+        <w:t>B</w:t>
+      </w:r>
+      <w:r>
+        <w:rPr>
+          <w:rFonts w:asciiTheme="majorHAnsi" w:hAnsiTheme="majorHAnsi" w:cstheme="majorHAnsi"/>
+        </w:rPr>
+        <w:t xml:space="preserve">oid, usando a direção oposta à sua velocidade atual. Isto garante que o </w:t>
+      </w:r>
+      <w:r>
+        <w:rPr>
+          <w:rFonts w:asciiTheme="majorHAnsi" w:hAnsiTheme="majorHAnsi" w:cstheme="majorHAnsi"/>
+        </w:rPr>
+        <w:t>lançamento</w:t>
+      </w:r>
+      <w:r>
+        <w:rPr>
+          <w:rFonts w:asciiTheme="majorHAnsi" w:hAnsiTheme="majorHAnsi" w:cstheme="majorHAnsi"/>
+        </w:rPr>
+        <w:t xml:space="preserve"> de partículas sai sempre para trás, independentemente do sentido de marcha.</w:t>
+      </w:r>
+    </w:p>
+    <w:p>
+      <w:pPr>
+        <w:rPr>
+          <w:rFonts w:asciiTheme="majorHAnsi" w:hAnsiTheme="majorHAnsi" w:cstheme="majorHAnsi"/>
+        </w:rPr>
+      </w:pPr>
+    </w:p>
+    <w:p>
+      <w:pPr>
+        <w:pStyle w:val="HTMLpr-formatado"/>
+        <w:shd w:val="clear" w:color="auto" w:fill="1E1F22"/>
+        <w:rPr>
+          <w:color w:val="7A7E85"/>
+        </w:rPr>
+      </w:pPr>
+      <w:r>
+        <w:rPr>
+          <w:color w:val="BCBEC4"/>
+        </w:rPr>
+        <w:t>PVector backDir = v.copy().normalize().mult(-1);</w:t>
+      </w:r>
+      <w:r>
+        <w:rPr>
+          <w:color w:val="7A7E85"/>
+        </w:rPr>
+        <w:br/>
+      </w:r>
+      <w:r>
+        <w:rPr>
+          <w:color w:val="7A7E85"/>
+        </w:rPr>
+        <w:br/>
+        <w:t>// emissor atrás do carro</w:t>
+      </w:r>
+      <w:r>
+        <w:rPr>
+          <w:color w:val="7A7E85"/>
+        </w:rPr>
+        <w:br/>
+      </w:r>
+      <w:r>
+        <w:rPr>
+          <w:color w:val="BCBEC4"/>
+        </w:rPr>
+        <w:t>PVector emitterPos = PVector.add(getPos(), backDir.copy().mult(radius * 1.8f));</w:t>
+      </w:r>
+      <w:r>
+        <w:rPr>
+          <w:color w:val="BCBEC4"/>
+        </w:rPr>
+        <w:br/>
+        <w:t>driftParticles.setPos(emitterPos);</w:t>
+      </w:r>
+      <w:r>
+        <w:rPr>
+          <w:color w:val="7A7E85"/>
+        </w:rPr>
+        <w:br/>
+      </w:r>
+      <w:r>
+        <w:rPr>
+          <w:color w:val="7A7E85"/>
+        </w:rPr>
+        <w:br/>
+        <w:t>// mandar o jato para trás</w:t>
+      </w:r>
+      <w:r>
+        <w:rPr>
+          <w:color w:val="7A7E85"/>
+        </w:rPr>
+        <w:br/>
+      </w:r>
+      <w:r>
+        <w:rPr>
+          <w:color w:val="BCBEC4"/>
+        </w:rPr>
+        <w:t>driftParticles.setEmitDir(backDir);</w:t>
+      </w:r>
+    </w:p>
+    <w:p>
+      <w:pPr>
+        <w:rPr>
+          <w:rFonts w:asciiTheme="majorHAnsi" w:hAnsiTheme="majorHAnsi" w:cstheme="majorHAnsi"/>
+        </w:rPr>
+      </w:pPr>
+    </w:p>
+    <w:p>
+      <w:pPr>
+        <w:rPr>
+          <w:rFonts w:asciiTheme="majorHAnsi" w:hAnsiTheme="majorHAnsi" w:cstheme="majorHAnsi"/>
+        </w:rPr>
+      </w:pPr>
+      <w:r>
+        <w:rPr>
+          <w:rFonts w:asciiTheme="majorHAnsi" w:hAnsiTheme="majorHAnsi" w:cstheme="majorHAnsi"/>
+        </w:rPr>
+        <w:t>A demonstração deste comportamento foi isolada numa aplicação própria (</w:t>
+      </w:r>
+      <w:proofErr w:type="spellStart"/>
+      <w:r>
+        <w:rPr>
+          <w:rFonts w:asciiTheme="majorHAnsi" w:hAnsiTheme="majorHAnsi" w:cstheme="majorHAnsi"/>
+        </w:rPr>
+        <w:t>ParticleWanderApp</w:t>
+      </w:r>
+      <w:proofErr w:type="spellEnd"/>
+      <w:r>
+        <w:rPr>
+          <w:rFonts w:asciiTheme="majorHAnsi" w:hAnsiTheme="majorHAnsi" w:cstheme="majorHAnsi"/>
+        </w:rPr>
+        <w:t>)</w:t>
+      </w:r>
+      <w:r>
+        <w:rPr>
+          <w:rFonts w:asciiTheme="majorHAnsi" w:hAnsiTheme="majorHAnsi" w:cstheme="majorHAnsi"/>
+        </w:rPr>
+        <w:t>.</w:t>
+      </w:r>
+    </w:p>
+    <w:p>
+      <w:pPr>
+        <w:jc w:val="left"/>
+      </w:pPr>
+    </w:p>
+    <w:p>
+      <w:pPr>
+        <w:rPr>
+          <w:rFonts w:asciiTheme="majorHAnsi" w:hAnsiTheme="majorHAnsi" w:cstheme="majorHAnsi"/>
+        </w:rPr>
+      </w:pPr>
+    </w:p>
+    <w:p>
+      <w:pPr>
+        <w:jc w:val="center"/>
+        <w:rPr>
+          <w:rFonts w:asciiTheme="majorHAnsi" w:hAnsiTheme="majorHAnsi" w:cstheme="majorHAnsi"/>
+        </w:rPr>
+      </w:pPr>
+      <w:r>
+        <w:rPr>
+          <w:rFonts w:asciiTheme="majorHAnsi" w:hAnsiTheme="majorHAnsi" w:cstheme="majorHAnsi"/>
+          <w:noProof/>
+        </w:rPr>
+        <w:t xml:space="preserve">[TODO] [VIDEO - </w:t>
+      </w:r>
+      <w:r>
+        <w:rPr>
+          <w:rFonts w:asciiTheme="majorHAnsi" w:hAnsiTheme="majorHAnsi" w:cstheme="majorHAnsi"/>
+          <w:noProof/>
+        </w:rPr>
+        <w:t>Particle</w:t>
+      </w:r>
+      <w:r>
+        <w:rPr>
+          <w:rFonts w:asciiTheme="majorHAnsi" w:hAnsiTheme="majorHAnsi" w:cstheme="majorHAnsi"/>
+          <w:noProof/>
+        </w:rPr>
+        <w:t>WanderApp]</w:t>
+      </w:r>
+    </w:p>
+    <w:p/>
+    <w:p>
+      <w:pPr>
+        <w:pStyle w:val="Ttulo2"/>
+      </w:pPr>
+      <w:r>
+        <w:lastRenderedPageBreak/>
+        <w:t>E</w:t>
       </w:r>
       <w:r>
         <w:t xml:space="preserve">. </w:t>
@@ -3740,7 +4110,6 @@
         <w:rPr>
           <w:rFonts w:asciiTheme="majorHAnsi" w:hAnsiTheme="majorHAnsi" w:cstheme="majorHAnsi"/>
         </w:rPr>
-        <w:lastRenderedPageBreak/>
         <w:t>Definimos 2 tipos de veículos principais, veículos “</w:t>
       </w:r>
       <w:proofErr w:type="spellStart"/>
@@ -3821,21 +4190,7 @@
         <w:rPr>
           <w:rFonts w:asciiTheme="majorHAnsi" w:hAnsiTheme="majorHAnsi" w:cstheme="majorHAnsi"/>
         </w:rPr>
-        <w:t xml:space="preserve"> herda da classe “</w:t>
-      </w:r>
-      <w:proofErr w:type="spellStart"/>
-      <w:r>
-        <w:rPr>
-          <w:rFonts w:asciiTheme="majorHAnsi" w:hAnsiTheme="majorHAnsi" w:cstheme="majorHAnsi"/>
-        </w:rPr>
-        <w:t>Boid</w:t>
-      </w:r>
-      <w:proofErr w:type="spellEnd"/>
-      <w:r>
-        <w:rPr>
-          <w:rFonts w:asciiTheme="majorHAnsi" w:hAnsiTheme="majorHAnsi" w:cstheme="majorHAnsi"/>
-        </w:rPr>
-        <w:t>”, parecido à implementação feita na classe “</w:t>
+        <w:t xml:space="preserve"> herda da classe “Boid”, parecido à implementação feita na classe “</w:t>
       </w:r>
       <w:proofErr w:type="spellStart"/>
       <w:r>
@@ -4157,7 +4512,6 @@
         <w:rPr>
           <w:rFonts w:asciiTheme="majorHAnsi" w:hAnsiTheme="majorHAnsi" w:cstheme="majorHAnsi"/>
         </w:rPr>
-        <w:lastRenderedPageBreak/>
         <w:t xml:space="preserve">Reação à polícia (Civil Legal) – Se um civil legal detetar um carro da </w:t>
       </w:r>
       <w:r>
@@ -4516,6 +4870,7 @@
         <w:rPr>
           <w:rFonts w:asciiTheme="majorHAnsi" w:hAnsiTheme="majorHAnsi" w:cstheme="majorHAnsi"/>
         </w:rPr>
+        <w:lastRenderedPageBreak/>
         <w:t xml:space="preserve">Embora não exista comunicação direta entre agentes, desta forma, os comportamentos emergem através de regras locais em que os civis reagem ao estado da polícia e os veículos da polícia ignoram civis legais. Realizando assim o comportamento </w:t>
       </w:r>
       <w:r>
@@ -9431,7 +9786,6 @@
   <w:style w:type="character" w:default="1" w:styleId="Tipodeletrapredefinidodopargrafo">
     <w:name w:val="Default Paragraph Font"/>
     <w:uiPriority w:val="1"/>
-    <w:semiHidden/>
     <w:unhideWhenUsed/>
   </w:style>
   <w:style w:type="table" w:default="1" w:styleId="Tabelanormal">

</xml_diff>

<commit_message>
report updated with drifting on collective behaviors
</commit_message>
<xml_diff>
--- a/docs/MSSN_PRJ_A49765_A51879.docx
+++ b/docs/MSSN_PRJ_A49765_A51879.docx
@@ -401,7 +401,6 @@
                 <w:szCs w:val="8"/>
               </w:rPr>
             </w:pPr>
-            <w:proofErr w:type="spellStart"/>
             <w:r>
               <w:rPr>
                 <w:rFonts w:ascii="Arial" w:hAnsi="Arial" w:cs="Arial"/>
@@ -409,29 +408,8 @@
                 <w:sz w:val="36"/>
                 <w:szCs w:val="36"/>
               </w:rPr>
-              <w:t>Urban</w:t>
-            </w:r>
-            <w:proofErr w:type="spellEnd"/>
-            <w:r>
-              <w:rPr>
-                <w:rFonts w:ascii="Arial" w:hAnsi="Arial" w:cs="Arial"/>
-                <w:b/>
-                <w:sz w:val="36"/>
-                <w:szCs w:val="36"/>
-              </w:rPr>
-              <w:t xml:space="preserve"> </w:t>
-            </w:r>
-            <w:proofErr w:type="spellStart"/>
-            <w:r>
-              <w:rPr>
-                <w:rFonts w:ascii="Arial" w:hAnsi="Arial" w:cs="Arial"/>
-                <w:b/>
-                <w:sz w:val="36"/>
-                <w:szCs w:val="36"/>
-              </w:rPr>
-              <w:t>Chase</w:t>
-            </w:r>
-            <w:proofErr w:type="spellEnd"/>
+              <w:t>Urban Chase</w:t>
+            </w:r>
           </w:p>
         </w:tc>
       </w:tr>
@@ -1496,21 +1474,7 @@
         <w:rPr>
           <w:rFonts w:ascii="Arial" w:hAnsi="Arial" w:cs="Arial"/>
         </w:rPr>
-        <w:t xml:space="preserve">todos </w:t>
-      </w:r>
-      <w:proofErr w:type="gramStart"/>
-      <w:r>
-        <w:rPr>
-          <w:rFonts w:ascii="Arial" w:hAnsi="Arial" w:cs="Arial"/>
-        </w:rPr>
-        <w:t>os  [</w:t>
-      </w:r>
-      <w:proofErr w:type="gramEnd"/>
-      <w:r>
-        <w:rPr>
-          <w:rFonts w:ascii="Arial" w:hAnsi="Arial" w:cs="Arial"/>
-        </w:rPr>
-        <w:t>TODO]</w:t>
+        <w:t>todos os  [TODO]</w:t>
       </w:r>
     </w:p>
     <w:p>
@@ -1689,19 +1653,11 @@
         </w:rPr>
         <w:t xml:space="preserve">A. </w:t>
       </w:r>
-      <w:proofErr w:type="spellStart"/>
       <w:r>
         <w:rPr>
           <w:rFonts w:ascii="Arial" w:hAnsi="Arial" w:cs="Arial"/>
         </w:rPr>
-        <w:t>Fractals</w:t>
-      </w:r>
-      <w:proofErr w:type="spellEnd"/>
-      <w:r>
-        <w:rPr>
-          <w:rFonts w:ascii="Arial" w:hAnsi="Arial" w:cs="Arial"/>
-        </w:rPr>
-        <w:t xml:space="preserve"> para a geração da cidade.</w:t>
+        <w:t>Fractals para a geração da cidade.</w:t>
       </w:r>
     </w:p>
     <w:p>
@@ -1767,22 +1723,8 @@
         <w:rPr>
           <w:rFonts w:ascii="Arial" w:hAnsi="Arial" w:cs="Arial"/>
         </w:rPr>
-        <w:t>D</w:t>
-      </w:r>
-      <w:r>
-        <w:rPr>
-          <w:rFonts w:ascii="Arial" w:hAnsi="Arial" w:cs="Arial"/>
-        </w:rPr>
-        <w:t xml:space="preserve">. Sistema de </w:t>
-      </w:r>
-      <w:proofErr w:type="spellStart"/>
-      <w:r>
-        <w:rPr>
-          <w:rFonts w:ascii="Arial" w:hAnsi="Arial" w:cs="Arial"/>
-        </w:rPr>
-        <w:t>Particulas</w:t>
-      </w:r>
-      <w:proofErr w:type="spellEnd"/>
+        <w:t>D. Sistema de Particulas</w:t>
+      </w:r>
     </w:p>
     <w:p>
       <w:pPr>
@@ -1940,13 +1882,8 @@
       <w:r>
         <w:t xml:space="preserve">A. </w:t>
       </w:r>
-      <w:proofErr w:type="spellStart"/>
-      <w:r>
-        <w:t>Fractals</w:t>
-      </w:r>
-      <w:proofErr w:type="spellEnd"/>
-      <w:r>
-        <w:t xml:space="preserve"> para a geração da cidade</w:t>
+      <w:r>
+        <w:t>Fractals para a geração da cidade</w:t>
       </w:r>
       <w:bookmarkEnd w:id="3"/>
     </w:p>
@@ -1956,35 +1893,7 @@
         <w:rPr>
           <w:rFonts w:asciiTheme="majorHAnsi" w:hAnsiTheme="majorHAnsi" w:cstheme="majorHAnsi"/>
         </w:rPr>
-        <w:t xml:space="preserve">Um sistema de </w:t>
-      </w:r>
-      <w:proofErr w:type="spellStart"/>
-      <w:r>
-        <w:rPr>
-          <w:rFonts w:asciiTheme="majorHAnsi" w:hAnsiTheme="majorHAnsi" w:cstheme="majorHAnsi"/>
-        </w:rPr>
-        <w:t>Lindenmayer</w:t>
-      </w:r>
-      <w:proofErr w:type="spellEnd"/>
-      <w:r>
-        <w:rPr>
-          <w:rFonts w:asciiTheme="majorHAnsi" w:hAnsiTheme="majorHAnsi" w:cstheme="majorHAnsi"/>
-        </w:rPr>
-        <w:t xml:space="preserve"> (L-</w:t>
-      </w:r>
-      <w:proofErr w:type="spellStart"/>
-      <w:r>
-        <w:rPr>
-          <w:rFonts w:asciiTheme="majorHAnsi" w:hAnsiTheme="majorHAnsi" w:cstheme="majorHAnsi"/>
-        </w:rPr>
-        <w:t>System</w:t>
-      </w:r>
-      <w:proofErr w:type="spellEnd"/>
-      <w:r>
-        <w:rPr>
-          <w:rFonts w:asciiTheme="majorHAnsi" w:hAnsiTheme="majorHAnsi" w:cstheme="majorHAnsi"/>
-        </w:rPr>
-        <w:t xml:space="preserve">) </w:t>
+        <w:t xml:space="preserve">Um sistema de Lindenmayer (L-System) </w:t>
       </w:r>
       <w:r>
         <w:rPr>
@@ -2002,35 +1911,7 @@
         <w:rPr>
           <w:rFonts w:asciiTheme="majorHAnsi" w:hAnsiTheme="majorHAnsi" w:cstheme="majorHAnsi"/>
         </w:rPr>
-        <w:t xml:space="preserve"> formal criado pelo biólogo </w:t>
-      </w:r>
-      <w:proofErr w:type="spellStart"/>
-      <w:r>
-        <w:rPr>
-          <w:rFonts w:asciiTheme="majorHAnsi" w:hAnsiTheme="majorHAnsi" w:cstheme="majorHAnsi"/>
-        </w:rPr>
-        <w:t>Aristid</w:t>
-      </w:r>
-      <w:proofErr w:type="spellEnd"/>
-      <w:r>
-        <w:rPr>
-          <w:rFonts w:asciiTheme="majorHAnsi" w:hAnsiTheme="majorHAnsi" w:cstheme="majorHAnsi"/>
-        </w:rPr>
-        <w:t xml:space="preserve"> </w:t>
-      </w:r>
-      <w:proofErr w:type="spellStart"/>
-      <w:r>
-        <w:rPr>
-          <w:rFonts w:asciiTheme="majorHAnsi" w:hAnsiTheme="majorHAnsi" w:cstheme="majorHAnsi"/>
-        </w:rPr>
-        <w:t>Lindenmayer</w:t>
-      </w:r>
-      <w:proofErr w:type="spellEnd"/>
-      <w:r>
-        <w:rPr>
-          <w:rFonts w:asciiTheme="majorHAnsi" w:hAnsiTheme="majorHAnsi" w:cstheme="majorHAnsi"/>
-        </w:rPr>
-        <w:t xml:space="preserve"> em 1968 para descrever o crescimento de organismos vivos, especialmente plantas</w:t>
+        <w:t xml:space="preserve"> formal criado pelo biólogo Aristid Lindenmayer em 1968 para descrever o crescimento de organismos vivos, especialmente plantas</w:t>
       </w:r>
       <w:r>
         <w:rPr>
@@ -2049,21 +1930,7 @@
         <w:rPr>
           <w:rFonts w:asciiTheme="majorHAnsi" w:hAnsiTheme="majorHAnsi" w:cstheme="majorHAnsi"/>
         </w:rPr>
-        <w:t xml:space="preserve">Um sistema de </w:t>
-      </w:r>
-      <w:proofErr w:type="spellStart"/>
-      <w:r>
-        <w:rPr>
-          <w:rFonts w:asciiTheme="majorHAnsi" w:hAnsiTheme="majorHAnsi" w:cstheme="majorHAnsi"/>
-        </w:rPr>
-        <w:t>Lindenmayer</w:t>
-      </w:r>
-      <w:proofErr w:type="spellEnd"/>
-      <w:r>
-        <w:rPr>
-          <w:rFonts w:asciiTheme="majorHAnsi" w:hAnsiTheme="majorHAnsi" w:cstheme="majorHAnsi"/>
-        </w:rPr>
-        <w:t xml:space="preserve"> é composto por 4 elementos:</w:t>
+        <w:t>Um sistema de Lindenmayer é composto por 4 elementos:</w:t>
       </w:r>
     </w:p>
     <w:p>
@@ -2401,61 +2268,11 @@
               </w:rPr>
               <w:t xml:space="preserve"> F </w:t>
             </w:r>
-            <w:proofErr w:type="gramStart"/>
             <w:r>
               <w:rPr>
                 <w:rFonts w:asciiTheme="majorHAnsi" w:hAnsiTheme="majorHAnsi" w:cstheme="majorHAnsi"/>
               </w:rPr>
-              <w:t>[ +</w:t>
-            </w:r>
-            <w:proofErr w:type="gramEnd"/>
-            <w:r>
-              <w:rPr>
-                <w:rFonts w:asciiTheme="majorHAnsi" w:hAnsiTheme="majorHAnsi" w:cstheme="majorHAnsi"/>
-              </w:rPr>
-              <w:t xml:space="preserve"> </w:t>
-            </w:r>
-            <w:proofErr w:type="gramStart"/>
-            <w:r>
-              <w:rPr>
-                <w:rFonts w:asciiTheme="majorHAnsi" w:hAnsiTheme="majorHAnsi" w:cstheme="majorHAnsi"/>
-              </w:rPr>
-              <w:t>F ]</w:t>
-            </w:r>
-            <w:proofErr w:type="gramEnd"/>
-            <w:r>
-              <w:rPr>
-                <w:rFonts w:asciiTheme="majorHAnsi" w:hAnsiTheme="majorHAnsi" w:cstheme="majorHAnsi"/>
-              </w:rPr>
-              <w:t xml:space="preserve"> F </w:t>
-            </w:r>
-            <w:proofErr w:type="gramStart"/>
-            <w:r>
-              <w:rPr>
-                <w:rFonts w:asciiTheme="majorHAnsi" w:hAnsiTheme="majorHAnsi" w:cstheme="majorHAnsi"/>
-              </w:rPr>
-              <w:t>[ -</w:t>
-            </w:r>
-            <w:proofErr w:type="gramEnd"/>
-            <w:r>
-              <w:rPr>
-                <w:rFonts w:asciiTheme="majorHAnsi" w:hAnsiTheme="majorHAnsi" w:cstheme="majorHAnsi"/>
-              </w:rPr>
-              <w:t xml:space="preserve"> </w:t>
-            </w:r>
-            <w:proofErr w:type="gramStart"/>
-            <w:r>
-              <w:rPr>
-                <w:rFonts w:asciiTheme="majorHAnsi" w:hAnsiTheme="majorHAnsi" w:cstheme="majorHAnsi"/>
-              </w:rPr>
-              <w:t>F ]</w:t>
-            </w:r>
-            <w:proofErr w:type="gramEnd"/>
-            <w:r>
-              <w:rPr>
-                <w:rFonts w:asciiTheme="majorHAnsi" w:hAnsiTheme="majorHAnsi" w:cstheme="majorHAnsi"/>
-              </w:rPr>
-              <w:t xml:space="preserve"> F</w:t>
+              <w:t>[ + F ] F [ - F ] F</w:t>
             </w:r>
           </w:p>
         </w:tc>
@@ -2568,75 +2385,11 @@
           <w:rFonts w:asciiTheme="majorHAnsi" w:hAnsiTheme="majorHAnsi" w:cstheme="majorHAnsi"/>
         </w:rPr>
       </w:pPr>
-      <w:proofErr w:type="spellStart"/>
-      <w:r>
-        <w:rPr>
-          <w:rFonts w:asciiTheme="majorHAnsi" w:hAnsiTheme="majorHAnsi" w:cstheme="majorHAnsi"/>
-        </w:rPr>
-        <w:t>Atraves</w:t>
-      </w:r>
-      <w:proofErr w:type="spellEnd"/>
-      <w:r>
-        <w:rPr>
-          <w:rFonts w:asciiTheme="majorHAnsi" w:hAnsiTheme="majorHAnsi" w:cstheme="majorHAnsi"/>
-        </w:rPr>
-        <w:t xml:space="preserve"> da classe “</w:t>
-      </w:r>
-      <w:proofErr w:type="spellStart"/>
-      <w:r>
-        <w:rPr>
-          <w:rFonts w:asciiTheme="majorHAnsi" w:hAnsiTheme="majorHAnsi" w:cstheme="majorHAnsi"/>
-        </w:rPr>
-        <w:t>RoadTurtle</w:t>
-      </w:r>
-      <w:proofErr w:type="spellEnd"/>
-      <w:r>
-        <w:rPr>
-          <w:rFonts w:asciiTheme="majorHAnsi" w:hAnsiTheme="majorHAnsi" w:cstheme="majorHAnsi"/>
-        </w:rPr>
-        <w:t xml:space="preserve">” conseguimos </w:t>
-      </w:r>
-      <w:proofErr w:type="spellStart"/>
-      <w:r>
-        <w:rPr>
-          <w:rFonts w:asciiTheme="majorHAnsi" w:hAnsiTheme="majorHAnsi" w:cstheme="majorHAnsi"/>
-        </w:rPr>
-        <w:t>extender</w:t>
-      </w:r>
-      <w:proofErr w:type="spellEnd"/>
-      <w:r>
-        <w:rPr>
-          <w:rFonts w:asciiTheme="majorHAnsi" w:hAnsiTheme="majorHAnsi" w:cstheme="majorHAnsi"/>
-        </w:rPr>
-        <w:t xml:space="preserve"> o comportamento simples do </w:t>
-      </w:r>
-      <w:proofErr w:type="spellStart"/>
-      <w:r>
-        <w:rPr>
-          <w:rFonts w:asciiTheme="majorHAnsi" w:hAnsiTheme="majorHAnsi" w:cstheme="majorHAnsi"/>
-        </w:rPr>
-        <w:t>turtle</w:t>
-      </w:r>
-      <w:proofErr w:type="spellEnd"/>
-      <w:r>
-        <w:rPr>
-          <w:rFonts w:asciiTheme="majorHAnsi" w:hAnsiTheme="majorHAnsi" w:cstheme="majorHAnsi"/>
-        </w:rPr>
-        <w:t>, para um comportamento que também permite que cada segmento seja desenhado e armazenado como um objeto “</w:t>
-      </w:r>
-      <w:proofErr w:type="spellStart"/>
-      <w:r>
-        <w:rPr>
-          <w:rFonts w:asciiTheme="majorHAnsi" w:hAnsiTheme="majorHAnsi" w:cstheme="majorHAnsi"/>
-        </w:rPr>
-        <w:t>RoadSegment</w:t>
-      </w:r>
-      <w:proofErr w:type="spellEnd"/>
-      <w:r>
-        <w:rPr>
-          <w:rFonts w:asciiTheme="majorHAnsi" w:hAnsiTheme="majorHAnsi" w:cstheme="majorHAnsi"/>
-        </w:rPr>
-        <w:t>”. Desta forma, a estrada deixa de ser representada apenas visualmente e passa a ser representada por um conjunto de segmentos de estrada.</w:t>
+      <w:r>
+        <w:rPr>
+          <w:rFonts w:asciiTheme="majorHAnsi" w:hAnsiTheme="majorHAnsi" w:cstheme="majorHAnsi"/>
+        </w:rPr>
+        <w:t>Atraves da classe “RoadTurtle” conseguimos extender o comportamento simples do turtle, para um comportamento que também permite que cada segmento seja desenhado e armazenado como um objeto “RoadSegment”. Desta forma, a estrada deixa de ser representada apenas visualmente e passa a ser representada por um conjunto de segmentos de estrada.</w:t>
       </w:r>
     </w:p>
     <w:p>
@@ -2715,21 +2468,7 @@
         <w:rPr>
           <w:rFonts w:asciiTheme="majorHAnsi" w:hAnsiTheme="majorHAnsi" w:cstheme="majorHAnsi"/>
         </w:rPr>
-        <w:t xml:space="preserve">Para testes da nossa rede criada, optamos por implementar um agente autónomo (Boid) e uma App/Teste para validar a navegação de um agente, o </w:t>
-      </w:r>
-      <w:proofErr w:type="gramStart"/>
-      <w:r>
-        <w:rPr>
-          <w:rFonts w:asciiTheme="majorHAnsi" w:hAnsiTheme="majorHAnsi" w:cstheme="majorHAnsi"/>
-        </w:rPr>
-        <w:t>veiculo</w:t>
-      </w:r>
-      <w:proofErr w:type="gramEnd"/>
-      <w:r>
-        <w:rPr>
-          <w:rFonts w:asciiTheme="majorHAnsi" w:hAnsiTheme="majorHAnsi" w:cstheme="majorHAnsi"/>
-        </w:rPr>
-        <w:t>, pelos nossos nós criados da nossa cidade.</w:t>
+        <w:t>Para testes da nossa rede criada, optamos por implementar um agente autónomo (Boid) e uma App/Teste para validar a navegação de um agente, o veiculo, pelos nossos nós criados da nossa cidade.</w:t>
       </w:r>
     </w:p>
     <w:p>
@@ -2783,21 +2522,7 @@
         <w:rPr>
           <w:rFonts w:asciiTheme="majorHAnsi" w:hAnsiTheme="majorHAnsi" w:cstheme="majorHAnsi"/>
         </w:rPr>
-        <w:t xml:space="preserve"> grafo urbano gerado a partir do fractal, foi desenvolvido um agente autónomo simples do tipo “Boid”, denominado “</w:t>
-      </w:r>
-      <w:proofErr w:type="spellStart"/>
-      <w:r>
-        <w:rPr>
-          <w:rFonts w:asciiTheme="majorHAnsi" w:hAnsiTheme="majorHAnsi" w:cstheme="majorHAnsi"/>
-        </w:rPr>
-        <w:t>WanderAgent</w:t>
-      </w:r>
-      <w:proofErr w:type="spellEnd"/>
-      <w:r>
-        <w:rPr>
-          <w:rFonts w:asciiTheme="majorHAnsi" w:hAnsiTheme="majorHAnsi" w:cstheme="majorHAnsi"/>
-        </w:rPr>
-        <w:t>”</w:t>
+        <w:t xml:space="preserve"> grafo urbano gerado a partir do fractal, foi desenvolvido um agente autónomo simples do tipo “Boid”, denominado “WanderAgent”</w:t>
       </w:r>
       <w:r>
         <w:rPr>
@@ -2809,35 +2534,7 @@
         <w:rPr>
           <w:rFonts w:asciiTheme="majorHAnsi" w:hAnsiTheme="majorHAnsi" w:cstheme="majorHAnsi"/>
         </w:rPr>
-        <w:t>. Este agente desloca-se sobre a “</w:t>
-      </w:r>
-      <w:proofErr w:type="spellStart"/>
-      <w:r>
-        <w:rPr>
-          <w:rFonts w:asciiTheme="majorHAnsi" w:hAnsiTheme="majorHAnsi" w:cstheme="majorHAnsi"/>
-        </w:rPr>
-        <w:t>RoadNetwork</w:t>
-      </w:r>
-      <w:proofErr w:type="spellEnd"/>
-      <w:r>
-        <w:rPr>
-          <w:rFonts w:asciiTheme="majorHAnsi" w:hAnsiTheme="majorHAnsi" w:cstheme="majorHAnsi"/>
-        </w:rPr>
-        <w:t xml:space="preserve">”, um grafo onde os </w:t>
-      </w:r>
-      <w:proofErr w:type="gramStart"/>
-      <w:r>
-        <w:rPr>
-          <w:rFonts w:asciiTheme="majorHAnsi" w:hAnsiTheme="majorHAnsi" w:cstheme="majorHAnsi"/>
-        </w:rPr>
-        <w:t>nós representam</w:t>
-      </w:r>
-      <w:proofErr w:type="gramEnd"/>
-      <w:r>
-        <w:rPr>
-          <w:rFonts w:asciiTheme="majorHAnsi" w:hAnsiTheme="majorHAnsi" w:cstheme="majorHAnsi"/>
-        </w:rPr>
-        <w:t xml:space="preserve"> interseções e as arestas correspondem a segmentos de estrada.</w:t>
+        <w:t>. Este agente desloca-se sobre a “RoadNetwork”, um grafo onde os nós representam interseções e as arestas correspondem a segmentos de estrada.</w:t>
       </w:r>
     </w:p>
     <w:p>
@@ -2852,21 +2549,7 @@
         <w:rPr>
           <w:rFonts w:asciiTheme="majorHAnsi" w:hAnsiTheme="majorHAnsi" w:cstheme="majorHAnsi"/>
         </w:rPr>
-        <w:t xml:space="preserve">Embora o espaço de navegação seja discreto (grafo), o movimento do agente é contínuo e físico, baseado nas leis clássicas de agentes autónomos. O </w:t>
-      </w:r>
-      <w:proofErr w:type="spellStart"/>
-      <w:r>
-        <w:rPr>
-          <w:rFonts w:asciiTheme="majorHAnsi" w:hAnsiTheme="majorHAnsi" w:cstheme="majorHAnsi"/>
-        </w:rPr>
-        <w:t>WanderAgent</w:t>
-      </w:r>
-      <w:proofErr w:type="spellEnd"/>
-      <w:r>
-        <w:rPr>
-          <w:rFonts w:asciiTheme="majorHAnsi" w:hAnsiTheme="majorHAnsi" w:cstheme="majorHAnsi"/>
-        </w:rPr>
-        <w:t xml:space="preserve"> </w:t>
+        <w:t xml:space="preserve">Embora o espaço de navegação seja discreto (grafo), o movimento do agente é contínuo e físico, baseado nas leis clássicas de agentes autónomos. O WanderAgent </w:t>
       </w:r>
       <w:r>
         <w:rPr>
@@ -2941,35 +2624,7 @@
         <w:rPr>
           <w:rFonts w:asciiTheme="majorHAnsi" w:hAnsiTheme="majorHAnsi" w:cstheme="majorHAnsi"/>
         </w:rPr>
-        <w:t xml:space="preserve">O agente seleciona um nó adjacente como destino e gera uma força de </w:t>
-      </w:r>
-      <w:proofErr w:type="spellStart"/>
-      <w:r>
-        <w:rPr>
-          <w:rFonts w:asciiTheme="majorHAnsi" w:hAnsiTheme="majorHAnsi" w:cstheme="majorHAnsi"/>
-        </w:rPr>
-        <w:t>steering</w:t>
-      </w:r>
-      <w:proofErr w:type="spellEnd"/>
-      <w:r>
-        <w:rPr>
-          <w:rFonts w:asciiTheme="majorHAnsi" w:hAnsiTheme="majorHAnsi" w:cstheme="majorHAnsi"/>
-        </w:rPr>
-        <w:t xml:space="preserve"> do tipo “</w:t>
-      </w:r>
-      <w:proofErr w:type="spellStart"/>
-      <w:r>
-        <w:rPr>
-          <w:rFonts w:asciiTheme="majorHAnsi" w:hAnsiTheme="majorHAnsi" w:cstheme="majorHAnsi"/>
-        </w:rPr>
-        <w:t>arrive</w:t>
-      </w:r>
-      <w:proofErr w:type="spellEnd"/>
-      <w:r>
-        <w:rPr>
-          <w:rFonts w:asciiTheme="majorHAnsi" w:hAnsiTheme="majorHAnsi" w:cstheme="majorHAnsi"/>
-        </w:rPr>
-        <w:t>”, que o orienta suavemente em direção a esse alvo. À medida que o agente se aproxima do nó, a sua velocidade diminui gradualmente, evitando mudanças bruscas de direção ou paragens instantâneas.</w:t>
+        <w:t>O agente seleciona um nó adjacente como destino e gera uma força de steering do tipo “arrive”, que o orienta suavemente em direção a esse alvo. À medida que o agente se aproxima do nó, a sua velocidade diminui gradualmente, evitando mudanças bruscas de direção ou paragens instantâneas.</w:t>
       </w:r>
     </w:p>
     <w:p>
@@ -2986,162 +2641,79 @@
           <w:color w:val="7A7E85"/>
           <w:lang w:val="en-US"/>
         </w:rPr>
-        <w:t xml:space="preserve">// steering para o </w:t>
-      </w:r>
-      <w:proofErr w:type="spellStart"/>
+        <w:t>// steering para o nó destino (arrive)</w:t>
+      </w:r>
       <w:r>
         <w:rPr>
           <w:color w:val="7A7E85"/>
           <w:lang w:val="en-US"/>
         </w:rPr>
-        <w:t>nó</w:t>
-      </w:r>
-      <w:proofErr w:type="spellEnd"/>
+        <w:br/>
+      </w:r>
+      <w:r>
+        <w:rPr>
+          <w:color w:val="BCBEC4"/>
+          <w:lang w:val="en-US"/>
+        </w:rPr>
+        <w:t>PVector steer = arrive(b.</w:t>
+      </w:r>
+      <w:r>
+        <w:rPr>
+          <w:color w:val="C77DBB"/>
+          <w:lang w:val="en-US"/>
+        </w:rPr>
+        <w:t>pos</w:t>
+      </w:r>
+      <w:r>
+        <w:rPr>
+          <w:color w:val="BCBEC4"/>
+          <w:lang w:val="en-US"/>
+        </w:rPr>
+        <w:t>);</w:t>
+      </w:r>
+      <w:r>
+        <w:rPr>
+          <w:color w:val="BCBEC4"/>
+          <w:lang w:val="en-US"/>
+        </w:rPr>
+        <w:br/>
+        <w:t>applyForce(steer);</w:t>
+      </w:r>
+      <w:r>
+        <w:rPr>
+          <w:color w:val="BCBEC4"/>
+          <w:lang w:val="en-US"/>
+        </w:rPr>
+        <w:br/>
+      </w:r>
+      <w:r>
+        <w:rPr>
+          <w:color w:val="BCBEC4"/>
+          <w:lang w:val="en-US"/>
+        </w:rPr>
+        <w:br/>
+      </w:r>
       <w:r>
         <w:rPr>
           <w:color w:val="7A7E85"/>
           <w:lang w:val="en-US"/>
         </w:rPr>
-        <w:t xml:space="preserve"> </w:t>
-      </w:r>
-      <w:proofErr w:type="spellStart"/>
+        <w:t>// mover com a fisica</w:t>
+      </w:r>
       <w:r>
         <w:rPr>
           <w:color w:val="7A7E85"/>
           <w:lang w:val="en-US"/>
         </w:rPr>
-        <w:t>destino</w:t>
-      </w:r>
-      <w:proofErr w:type="spellEnd"/>
-      <w:r>
-        <w:rPr>
-          <w:color w:val="7A7E85"/>
-          <w:lang w:val="en-US"/>
-        </w:rPr>
-        <w:t xml:space="preserve"> (arrive)</w:t>
-      </w:r>
-      <w:r>
-        <w:rPr>
-          <w:color w:val="7A7E85"/>
-          <w:lang w:val="en-US"/>
-        </w:rPr>
         <w:br/>
       </w:r>
-      <w:proofErr w:type="spellStart"/>
       <w:r>
         <w:rPr>
           <w:color w:val="BCBEC4"/>
           <w:lang w:val="en-US"/>
         </w:rPr>
-        <w:t>PVector</w:t>
-      </w:r>
-      <w:proofErr w:type="spellEnd"/>
-      <w:r>
-        <w:rPr>
-          <w:color w:val="BCBEC4"/>
-          <w:lang w:val="en-US"/>
-        </w:rPr>
-        <w:t xml:space="preserve"> steer = arrive(</w:t>
-      </w:r>
-      <w:proofErr w:type="spellStart"/>
-      <w:r>
-        <w:rPr>
-          <w:color w:val="BCBEC4"/>
-          <w:lang w:val="en-US"/>
-        </w:rPr>
-        <w:t>b.</w:t>
-      </w:r>
-      <w:r>
-        <w:rPr>
-          <w:color w:val="C77DBB"/>
-          <w:lang w:val="en-US"/>
-        </w:rPr>
-        <w:t>pos</w:t>
-      </w:r>
-      <w:proofErr w:type="spellEnd"/>
-      <w:r>
-        <w:rPr>
-          <w:color w:val="BCBEC4"/>
-          <w:lang w:val="en-US"/>
-        </w:rPr>
-        <w:t>);</w:t>
-      </w:r>
-      <w:r>
-        <w:rPr>
-          <w:color w:val="BCBEC4"/>
-          <w:lang w:val="en-US"/>
-        </w:rPr>
-        <w:br/>
-      </w:r>
-      <w:proofErr w:type="spellStart"/>
-      <w:r>
-        <w:rPr>
-          <w:color w:val="BCBEC4"/>
-          <w:lang w:val="en-US"/>
-        </w:rPr>
-        <w:t>applyForce</w:t>
-      </w:r>
-      <w:proofErr w:type="spellEnd"/>
-      <w:r>
-        <w:rPr>
-          <w:color w:val="BCBEC4"/>
-          <w:lang w:val="en-US"/>
-        </w:rPr>
-        <w:t>(steer);</w:t>
-      </w:r>
-      <w:r>
-        <w:rPr>
-          <w:color w:val="BCBEC4"/>
-          <w:lang w:val="en-US"/>
-        </w:rPr>
-        <w:br/>
-      </w:r>
-      <w:r>
-        <w:rPr>
-          <w:color w:val="BCBEC4"/>
-          <w:lang w:val="en-US"/>
-        </w:rPr>
-        <w:br/>
-      </w:r>
-      <w:r>
-        <w:rPr>
-          <w:color w:val="7A7E85"/>
-          <w:lang w:val="en-US"/>
-        </w:rPr>
-        <w:t xml:space="preserve">// mover com a </w:t>
-      </w:r>
-      <w:proofErr w:type="spellStart"/>
-      <w:r>
-        <w:rPr>
-          <w:color w:val="7A7E85"/>
-          <w:lang w:val="en-US"/>
-        </w:rPr>
-        <w:t>fisica</w:t>
-      </w:r>
-      <w:proofErr w:type="spellEnd"/>
-      <w:r>
-        <w:rPr>
-          <w:color w:val="7A7E85"/>
-          <w:lang w:val="en-US"/>
-        </w:rPr>
-        <w:br/>
-      </w:r>
-      <w:r>
-        <w:rPr>
-          <w:color w:val="BCBEC4"/>
-          <w:lang w:val="en-US"/>
-        </w:rPr>
-        <w:t>move(dt</w:t>
-      </w:r>
-      <w:proofErr w:type="gramStart"/>
-      <w:r>
-        <w:rPr>
-          <w:color w:val="BCBEC4"/>
-          <w:lang w:val="en-US"/>
-        </w:rPr>
-        <w:t>);</w:t>
-      </w:r>
-      <w:proofErr w:type="gramEnd"/>
+        <w:t>move(dt);</w:t>
+      </w:r>
     </w:p>
     <w:p>
       <w:pPr>
@@ -3203,104 +2775,38 @@
         <w:rPr>
           <w:color w:val="BCBEC4"/>
         </w:rPr>
-        <w:t xml:space="preserve">PVector </w:t>
-      </w:r>
-      <w:proofErr w:type="spellStart"/>
+        <w:t>PVector snapped = closestPointOnSegment(getPos(), a.</w:t>
+      </w:r>
+      <w:r>
+        <w:rPr>
+          <w:color w:val="C77DBB"/>
+        </w:rPr>
+        <w:t>pos</w:t>
+      </w:r>
       <w:r>
         <w:rPr>
           <w:color w:val="BCBEC4"/>
         </w:rPr>
-        <w:t>snapped</w:t>
-      </w:r>
-      <w:proofErr w:type="spellEnd"/>
+        <w:t>, b.</w:t>
+      </w:r>
+      <w:r>
+        <w:rPr>
+          <w:color w:val="C77DBB"/>
+        </w:rPr>
+        <w:t>pos</w:t>
+      </w:r>
       <w:r>
         <w:rPr>
           <w:color w:val="BCBEC4"/>
         </w:rPr>
-        <w:t xml:space="preserve"> = </w:t>
-      </w:r>
-      <w:proofErr w:type="spellStart"/>
+        <w:t>);</w:t>
+      </w:r>
       <w:r>
         <w:rPr>
           <w:color w:val="BCBEC4"/>
         </w:rPr>
-        <w:t>closestPointOnSegment</w:t>
-      </w:r>
-      <w:proofErr w:type="spellEnd"/>
-      <w:r>
-        <w:rPr>
-          <w:color w:val="BCBEC4"/>
-        </w:rPr>
-        <w:t>(</w:t>
-      </w:r>
-      <w:proofErr w:type="gramStart"/>
-      <w:r>
-        <w:rPr>
-          <w:color w:val="BCBEC4"/>
-        </w:rPr>
-        <w:t>getPos(</w:t>
-      </w:r>
-      <w:proofErr w:type="gramEnd"/>
-      <w:r>
-        <w:rPr>
-          <w:color w:val="BCBEC4"/>
-        </w:rPr>
-        <w:t xml:space="preserve">), </w:t>
-      </w:r>
-      <w:proofErr w:type="spellStart"/>
-      <w:r>
-        <w:rPr>
-          <w:color w:val="BCBEC4"/>
-        </w:rPr>
-        <w:t>a.</w:t>
-      </w:r>
-      <w:r>
-        <w:rPr>
-          <w:color w:val="C77DBB"/>
-        </w:rPr>
-        <w:t>pos</w:t>
-      </w:r>
-      <w:proofErr w:type="spellEnd"/>
-      <w:r>
-        <w:rPr>
-          <w:color w:val="BCBEC4"/>
-        </w:rPr>
-        <w:t xml:space="preserve">, </w:t>
-      </w:r>
-      <w:proofErr w:type="spellStart"/>
-      <w:r>
-        <w:rPr>
-          <w:color w:val="BCBEC4"/>
-        </w:rPr>
-        <w:t>b.</w:t>
-      </w:r>
-      <w:r>
-        <w:rPr>
-          <w:color w:val="C77DBB"/>
-        </w:rPr>
-        <w:t>pos</w:t>
-      </w:r>
-      <w:proofErr w:type="spellEnd"/>
-      <w:r>
-        <w:rPr>
-          <w:color w:val="BCBEC4"/>
-        </w:rPr>
-        <w:t>);</w:t>
-      </w:r>
-      <w:r>
-        <w:rPr>
-          <w:color w:val="BCBEC4"/>
-        </w:rPr>
         <w:br/>
-        <w:t xml:space="preserve">PVector offset = </w:t>
-      </w:r>
-      <w:proofErr w:type="spellStart"/>
-      <w:proofErr w:type="gramStart"/>
-      <w:r>
-        <w:rPr>
-          <w:color w:val="BCBEC4"/>
-        </w:rPr>
-        <w:t>PVector.</w:t>
+        <w:t>PVector offset = PVector.</w:t>
       </w:r>
       <w:r>
         <w:rPr>
@@ -3310,180 +2816,69 @@
         </w:rPr>
         <w:t>sub</w:t>
       </w:r>
-      <w:proofErr w:type="spellEnd"/>
       <w:r>
         <w:rPr>
           <w:color w:val="BCBEC4"/>
         </w:rPr>
-        <w:t>(</w:t>
-      </w:r>
-      <w:proofErr w:type="spellStart"/>
-      <w:proofErr w:type="gramEnd"/>
+        <w:t>(snapped, getPos());</w:t>
+      </w:r>
       <w:r>
         <w:rPr>
           <w:color w:val="BCBEC4"/>
         </w:rPr>
-        <w:t>snapped</w:t>
-      </w:r>
-      <w:proofErr w:type="spellEnd"/>
+        <w:br/>
+        <w:t>PVector roadForce = offset.mult(</w:t>
+      </w:r>
+      <w:r>
+        <w:rPr>
+          <w:color w:val="C77DBB"/>
+        </w:rPr>
+        <w:t xml:space="preserve">maxForce </w:t>
+      </w:r>
       <w:r>
         <w:rPr>
           <w:color w:val="BCBEC4"/>
         </w:rPr>
-        <w:t xml:space="preserve">, </w:t>
-      </w:r>
-      <w:proofErr w:type="gramStart"/>
+        <w:t xml:space="preserve">* </w:t>
+      </w:r>
+      <w:r>
+        <w:rPr>
+          <w:color w:val="C77DBB"/>
+        </w:rPr>
+        <w:t>roadSnapStrength</w:t>
+      </w:r>
       <w:r>
         <w:rPr>
           <w:color w:val="BCBEC4"/>
         </w:rPr>
-        <w:t>getPos(</w:t>
-      </w:r>
-      <w:proofErr w:type="gramEnd"/>
+        <w:t>);</w:t>
+      </w:r>
       <w:r>
         <w:rPr>
           <w:color w:val="BCBEC4"/>
         </w:rPr>
-        <w:t>));</w:t>
-      </w:r>
-      <w:r>
-        <w:rPr>
-          <w:color w:val="BCBEC4"/>
-        </w:rPr>
         <w:br/>
-        <w:t xml:space="preserve">PVector </w:t>
-      </w:r>
-      <w:proofErr w:type="spellStart"/>
-      <w:r>
-        <w:rPr>
-          <w:color w:val="BCBEC4"/>
-        </w:rPr>
-        <w:t>roadForce</w:t>
-      </w:r>
-      <w:proofErr w:type="spellEnd"/>
-      <w:r>
-        <w:rPr>
-          <w:color w:val="BCBEC4"/>
-        </w:rPr>
-        <w:t xml:space="preserve"> = </w:t>
-      </w:r>
-      <w:proofErr w:type="spellStart"/>
-      <w:proofErr w:type="gramStart"/>
-      <w:r>
-        <w:rPr>
-          <w:color w:val="BCBEC4"/>
-        </w:rPr>
-        <w:t>offset.mult</w:t>
-      </w:r>
-      <w:proofErr w:type="spellEnd"/>
-      <w:proofErr w:type="gramEnd"/>
-      <w:r>
-        <w:rPr>
-          <w:color w:val="BCBEC4"/>
-        </w:rPr>
-        <w:t>(</w:t>
-      </w:r>
-      <w:proofErr w:type="spellStart"/>
-      <w:r>
-        <w:rPr>
-          <w:color w:val="C77DBB"/>
-        </w:rPr>
-        <w:t>maxForce</w:t>
-      </w:r>
-      <w:proofErr w:type="spellEnd"/>
-      <w:r>
-        <w:rPr>
-          <w:color w:val="C77DBB"/>
-        </w:rPr>
-        <w:t xml:space="preserve"> </w:t>
-      </w:r>
-      <w:r>
-        <w:rPr>
-          <w:color w:val="BCBEC4"/>
-        </w:rPr>
-        <w:t xml:space="preserve">* </w:t>
-      </w:r>
-      <w:proofErr w:type="spellStart"/>
-      <w:r>
-        <w:rPr>
-          <w:color w:val="C77DBB"/>
-        </w:rPr>
-        <w:t>roadSnapStrength</w:t>
-      </w:r>
-      <w:proofErr w:type="spellEnd"/>
-      <w:r>
-        <w:rPr>
-          <w:color w:val="BCBEC4"/>
-        </w:rPr>
-        <w:t>);</w:t>
-      </w:r>
-      <w:r>
-        <w:rPr>
-          <w:color w:val="BCBEC4"/>
-        </w:rPr>
-        <w:br/>
-      </w:r>
-      <w:proofErr w:type="spellStart"/>
-      <w:r>
-        <w:rPr>
-          <w:color w:val="BCBEC4"/>
-        </w:rPr>
-        <w:t>applyForce</w:t>
-      </w:r>
-      <w:proofErr w:type="spellEnd"/>
-      <w:r>
-        <w:rPr>
-          <w:color w:val="BCBEC4"/>
-        </w:rPr>
-        <w:t>(</w:t>
-      </w:r>
-      <w:proofErr w:type="spellStart"/>
-      <w:r>
-        <w:rPr>
-          <w:color w:val="BCBEC4"/>
-        </w:rPr>
-        <w:t>roadForce</w:t>
-      </w:r>
-      <w:proofErr w:type="spellEnd"/>
-      <w:r>
-        <w:rPr>
-          <w:color w:val="BCBEC4"/>
-        </w:rPr>
-        <w:t>);</w:t>
-      </w:r>
-    </w:p>
-    <w:p>
-      <w:pPr>
-        <w:rPr>
-          <w:rFonts w:asciiTheme="majorHAnsi" w:hAnsiTheme="majorHAnsi" w:cstheme="majorHAnsi"/>
-        </w:rPr>
-      </w:pPr>
-    </w:p>
-    <w:p>
-      <w:pPr>
-        <w:rPr>
-          <w:rFonts w:asciiTheme="majorHAnsi" w:hAnsiTheme="majorHAnsi" w:cstheme="majorHAnsi"/>
-        </w:rPr>
-      </w:pPr>
-      <w:r>
-        <w:rPr>
-          <w:rFonts w:asciiTheme="majorHAnsi" w:hAnsiTheme="majorHAnsi" w:cstheme="majorHAnsi"/>
-        </w:rPr>
-        <w:t>A intensidade desta correção é controlada por um parâmetro (</w:t>
-      </w:r>
-      <w:proofErr w:type="spellStart"/>
-      <w:r>
-        <w:rPr>
-          <w:rFonts w:asciiTheme="majorHAnsi" w:hAnsiTheme="majorHAnsi" w:cstheme="majorHAnsi"/>
-        </w:rPr>
-        <w:t>roadSnapStrength</w:t>
-      </w:r>
-      <w:proofErr w:type="spellEnd"/>
-      <w:r>
-        <w:rPr>
-          <w:rFonts w:asciiTheme="majorHAnsi" w:hAnsiTheme="majorHAnsi" w:cstheme="majorHAnsi"/>
-        </w:rPr>
-        <w:t>), permitindo ajustar o compromisso entre liberdade de movimento e fidelidade à estrutura do grafo.</w:t>
+        <w:t>applyForce(roadForce);</w:t>
+      </w:r>
+    </w:p>
+    <w:p>
+      <w:pPr>
+        <w:rPr>
+          <w:rFonts w:asciiTheme="majorHAnsi" w:hAnsiTheme="majorHAnsi" w:cstheme="majorHAnsi"/>
+        </w:rPr>
+      </w:pPr>
+    </w:p>
+    <w:p>
+      <w:pPr>
+        <w:rPr>
+          <w:rFonts w:asciiTheme="majorHAnsi" w:hAnsiTheme="majorHAnsi" w:cstheme="majorHAnsi"/>
+        </w:rPr>
+      </w:pPr>
+      <w:r>
+        <w:rPr>
+          <w:rFonts w:asciiTheme="majorHAnsi" w:hAnsiTheme="majorHAnsi" w:cstheme="majorHAnsi"/>
+        </w:rPr>
+        <w:t>A intensidade desta correção é controlada por um parâmetro (roadSnapStrength), permitindo ajustar o compromisso entre liberdade de movimento e fidelidade à estrutura do grafo.</w:t>
       </w:r>
     </w:p>
     <w:p>
@@ -3523,21 +2918,7 @@
         <w:rPr>
           <w:rFonts w:asciiTheme="majorHAnsi" w:hAnsiTheme="majorHAnsi" w:cstheme="majorHAnsi"/>
         </w:rPr>
-        <w:t xml:space="preserve">O comportamento do </w:t>
-      </w:r>
-      <w:proofErr w:type="spellStart"/>
-      <w:r>
-        <w:rPr>
-          <w:rFonts w:asciiTheme="majorHAnsi" w:hAnsiTheme="majorHAnsi" w:cstheme="majorHAnsi"/>
-        </w:rPr>
-        <w:t>WanderAgent</w:t>
-      </w:r>
-      <w:proofErr w:type="spellEnd"/>
-      <w:r>
-        <w:rPr>
-          <w:rFonts w:asciiTheme="majorHAnsi" w:hAnsiTheme="majorHAnsi" w:cstheme="majorHAnsi"/>
-        </w:rPr>
-        <w:t xml:space="preserve"> foi testado na aplicação </w:t>
+        <w:t xml:space="preserve">O comportamento do WanderAgent foi testado na aplicação </w:t>
       </w:r>
       <w:r>
         <w:rPr>
@@ -3545,14 +2926,12 @@
         </w:rPr>
         <w:t>“</w:t>
       </w:r>
-      <w:proofErr w:type="spellStart"/>
       <w:r>
         <w:rPr>
           <w:rFonts w:asciiTheme="majorHAnsi" w:hAnsiTheme="majorHAnsi" w:cstheme="majorHAnsi"/>
         </w:rPr>
         <w:t>CarWanderApp</w:t>
       </w:r>
-      <w:proofErr w:type="spellEnd"/>
       <w:r>
         <w:rPr>
           <w:rFonts w:asciiTheme="majorHAnsi" w:hAnsiTheme="majorHAnsi" w:cstheme="majorHAnsi"/>
@@ -3569,35 +2948,7 @@
         <w:rPr>
           <w:rFonts w:asciiTheme="majorHAnsi" w:hAnsiTheme="majorHAnsi" w:cstheme="majorHAnsi"/>
         </w:rPr>
-        <w:t xml:space="preserve"> (mouse </w:t>
-      </w:r>
-      <w:proofErr w:type="spellStart"/>
-      <w:r>
-        <w:rPr>
-          <w:rFonts w:asciiTheme="majorHAnsi" w:hAnsiTheme="majorHAnsi" w:cstheme="majorHAnsi"/>
-        </w:rPr>
-        <w:t>right</w:t>
-      </w:r>
-      <w:proofErr w:type="spellEnd"/>
-      <w:r>
-        <w:rPr>
-          <w:rFonts w:asciiTheme="majorHAnsi" w:hAnsiTheme="majorHAnsi" w:cstheme="majorHAnsi"/>
-        </w:rPr>
-        <w:t xml:space="preserve"> e mouse </w:t>
-      </w:r>
-      <w:proofErr w:type="spellStart"/>
-      <w:r>
-        <w:rPr>
-          <w:rFonts w:asciiTheme="majorHAnsi" w:hAnsiTheme="majorHAnsi" w:cstheme="majorHAnsi"/>
-        </w:rPr>
-        <w:t>left</w:t>
-      </w:r>
-      <w:proofErr w:type="spellEnd"/>
-      <w:r>
-        <w:rPr>
-          <w:rFonts w:asciiTheme="majorHAnsi" w:hAnsiTheme="majorHAnsi" w:cstheme="majorHAnsi"/>
-        </w:rPr>
-        <w:t>)</w:t>
+        <w:t xml:space="preserve"> (mouse right e mouse left)</w:t>
       </w:r>
       <w:r>
         <w:rPr>
@@ -3648,10 +2999,7 @@
         <w:pStyle w:val="Ttulo2"/>
       </w:pPr>
       <w:r>
-        <w:t xml:space="preserve">D. </w:t>
-      </w:r>
-      <w:r>
-        <w:t>Sistema de Partículas</w:t>
+        <w:t>D. Sistema de Partículas</w:t>
       </w:r>
     </w:p>
     <w:p/>
@@ -3760,13 +3108,7 @@
         <w:rPr>
           <w:rFonts w:asciiTheme="majorHAnsi" w:hAnsiTheme="majorHAnsi" w:cstheme="majorHAnsi"/>
         </w:rPr>
-        <w:t xml:space="preserve"> </w:t>
-      </w:r>
-      <w:r>
-        <w:rPr>
-          <w:rFonts w:asciiTheme="majorHAnsi" w:hAnsiTheme="majorHAnsi" w:cstheme="majorHAnsi"/>
-        </w:rPr>
-        <w:t>em cinzento, assim simulando a derrapagem e lançamento d</w:t>
+        <w:t xml:space="preserve"> em cinzento, assim simulando a derrapagem e lançamento d</w:t>
       </w:r>
       <w:r>
         <w:rPr>
@@ -3778,13 +3120,7 @@
         <w:rPr>
           <w:rFonts w:asciiTheme="majorHAnsi" w:hAnsiTheme="majorHAnsi" w:cstheme="majorHAnsi"/>
         </w:rPr>
-        <w:t xml:space="preserve"> fumo dos pneus no alcatrão</w:t>
-      </w:r>
-      <w:r>
-        <w:rPr>
-          <w:rFonts w:asciiTheme="majorHAnsi" w:hAnsiTheme="majorHAnsi" w:cstheme="majorHAnsi"/>
-        </w:rPr>
-        <w:t>.</w:t>
+        <w:t xml:space="preserve"> fumo dos pneus no alcatrão.</w:t>
       </w:r>
     </w:p>
     <w:p>
@@ -3825,21 +3161,7 @@
           <w:color w:val="BCBEC4"/>
         </w:rPr>
         <w:br/>
-        <w:t xml:space="preserve">private float </w:t>
-      </w:r>
-      <w:proofErr w:type="spellStart"/>
-      <w:r>
-        <w:rPr>
-          <w:color w:val="BCBEC4"/>
-        </w:rPr>
-        <w:t>driftAngleTR</w:t>
-      </w:r>
-      <w:proofErr w:type="spellEnd"/>
-      <w:r>
-        <w:rPr>
-          <w:color w:val="BCBEC4"/>
-        </w:rPr>
-        <w:t xml:space="preserve"> = PApplet.radians(15);</w:t>
+        <w:t>private float driftAngleTR = PApplet.radians(15);</w:t>
       </w:r>
       <w:r>
         <w:rPr>
@@ -3987,21 +3309,7 @@
         <w:rPr>
           <w:rFonts w:asciiTheme="majorHAnsi" w:hAnsiTheme="majorHAnsi" w:cstheme="majorHAnsi"/>
         </w:rPr>
-        <w:t>A demonstração deste comportamento foi isolada numa aplicação própria (</w:t>
-      </w:r>
-      <w:proofErr w:type="spellStart"/>
-      <w:r>
-        <w:rPr>
-          <w:rFonts w:asciiTheme="majorHAnsi" w:hAnsiTheme="majorHAnsi" w:cstheme="majorHAnsi"/>
-        </w:rPr>
-        <w:t>ParticleWanderApp</w:t>
-      </w:r>
-      <w:proofErr w:type="spellEnd"/>
-      <w:r>
-        <w:rPr>
-          <w:rFonts w:asciiTheme="majorHAnsi" w:hAnsiTheme="majorHAnsi" w:cstheme="majorHAnsi"/>
-        </w:rPr>
-        <w:t>)</w:t>
+        <w:t>A demonstração deste comportamento foi isolada numa aplicação própria (ParticleWanderApp)</w:t>
       </w:r>
       <w:r>
         <w:rPr>
@@ -4034,21 +3342,7 @@
           <w:rFonts w:asciiTheme="majorHAnsi" w:hAnsiTheme="majorHAnsi" w:cstheme="majorHAnsi"/>
           <w:noProof/>
         </w:rPr>
-        <w:t xml:space="preserve">[TODO] [VIDEO - </w:t>
-      </w:r>
-      <w:r>
-        <w:rPr>
-          <w:rFonts w:asciiTheme="majorHAnsi" w:hAnsiTheme="majorHAnsi" w:cstheme="majorHAnsi"/>
-          <w:noProof/>
-        </w:rPr>
-        <w:t>Particle</w:t>
-      </w:r>
-      <w:r>
-        <w:rPr>
-          <w:rFonts w:asciiTheme="majorHAnsi" w:hAnsiTheme="majorHAnsi" w:cstheme="majorHAnsi"/>
-          <w:noProof/>
-        </w:rPr>
-        <w:t>WanderApp]</w:t>
+        <w:t>[TODO] [VIDEO - ParticleWanderApp]</w:t>
       </w:r>
     </w:p>
     <w:p/>
@@ -4110,35 +3404,7 @@
         <w:rPr>
           <w:rFonts w:asciiTheme="majorHAnsi" w:hAnsiTheme="majorHAnsi" w:cstheme="majorHAnsi"/>
         </w:rPr>
-        <w:t>Definimos 2 tipos de veículos principais, veículos “</w:t>
-      </w:r>
-      <w:proofErr w:type="spellStart"/>
-      <w:r>
-        <w:rPr>
-          <w:rFonts w:asciiTheme="majorHAnsi" w:hAnsiTheme="majorHAnsi" w:cstheme="majorHAnsi"/>
-        </w:rPr>
-        <w:t>CivilCar</w:t>
-      </w:r>
-      <w:proofErr w:type="spellEnd"/>
-      <w:r>
-        <w:rPr>
-          <w:rFonts w:asciiTheme="majorHAnsi" w:hAnsiTheme="majorHAnsi" w:cstheme="majorHAnsi"/>
-        </w:rPr>
-        <w:t>” que representam carros civis e veículos “</w:t>
-      </w:r>
-      <w:proofErr w:type="spellStart"/>
-      <w:r>
-        <w:rPr>
-          <w:rFonts w:asciiTheme="majorHAnsi" w:hAnsiTheme="majorHAnsi" w:cstheme="majorHAnsi"/>
-        </w:rPr>
-        <w:t>PoliceCar</w:t>
-      </w:r>
-      <w:proofErr w:type="spellEnd"/>
-      <w:r>
-        <w:rPr>
-          <w:rFonts w:asciiTheme="majorHAnsi" w:hAnsiTheme="majorHAnsi" w:cstheme="majorHAnsi"/>
-        </w:rPr>
-        <w:t>” que representam carros da polícia. Com esta abordagem conseguimos criar um projeto baseado em presas e predadores, respetivamente.</w:t>
+        <w:t>Definimos 2 tipos de veículos principais, veículos “CivilCar” que representam carros civis e veículos “PoliceCar” que representam carros da polícia. Com esta abordagem conseguimos criar um projeto baseado em presas e predadores, respetivamente.</w:t>
       </w:r>
     </w:p>
     <w:p>
@@ -4170,41 +3436,13 @@
         <w:rPr>
           <w:rFonts w:asciiTheme="majorHAnsi" w:hAnsiTheme="majorHAnsi" w:cstheme="majorHAnsi"/>
         </w:rPr>
-        <w:t>de “</w:t>
-      </w:r>
-      <w:proofErr w:type="spellStart"/>
-      <w:r>
-        <w:rPr>
-          <w:rFonts w:asciiTheme="majorHAnsi" w:hAnsiTheme="majorHAnsi" w:cstheme="majorHAnsi"/>
-        </w:rPr>
-        <w:t>RoadAgent</w:t>
-      </w:r>
-      <w:proofErr w:type="spellEnd"/>
-      <w:r>
-        <w:rPr>
-          <w:rFonts w:asciiTheme="majorHAnsi" w:hAnsiTheme="majorHAnsi" w:cstheme="majorHAnsi"/>
-        </w:rPr>
-        <w:t>”, um agente que</w:t>
-      </w:r>
-      <w:r>
-        <w:rPr>
-          <w:rFonts w:asciiTheme="majorHAnsi" w:hAnsiTheme="majorHAnsi" w:cstheme="majorHAnsi"/>
-        </w:rPr>
-        <w:t xml:space="preserve"> herda da classe “Boid”, parecido à implementação feita na classe “</w:t>
-      </w:r>
-      <w:proofErr w:type="spellStart"/>
-      <w:r>
-        <w:rPr>
-          <w:rFonts w:asciiTheme="majorHAnsi" w:hAnsiTheme="majorHAnsi" w:cstheme="majorHAnsi"/>
-        </w:rPr>
-        <w:t>WanderAgent</w:t>
-      </w:r>
-      <w:proofErr w:type="spellEnd"/>
-      <w:r>
-        <w:rPr>
-          <w:rFonts w:asciiTheme="majorHAnsi" w:hAnsiTheme="majorHAnsi" w:cstheme="majorHAnsi"/>
-        </w:rPr>
-        <w:t>”.</w:t>
+        <w:t>de “RoadAgent”, um agente que</w:t>
+      </w:r>
+      <w:r>
+        <w:rPr>
+          <w:rFonts w:asciiTheme="majorHAnsi" w:hAnsiTheme="majorHAnsi" w:cstheme="majorHAnsi"/>
+        </w:rPr>
+        <w:t xml:space="preserve"> herda da classe “Boid”, parecido à implementação feita na classe “WanderAgent”.</w:t>
       </w:r>
     </w:p>
     <w:p>
@@ -4244,27 +3482,11 @@
         </w:rPr>
         <w:t>“</w:t>
       </w:r>
-      <w:proofErr w:type="spellStart"/>
-      <w:proofErr w:type="gramStart"/>
-      <w:r>
-        <w:rPr>
-          <w:rFonts w:asciiTheme="majorHAnsi" w:hAnsiTheme="majorHAnsi" w:cstheme="majorHAnsi"/>
-        </w:rPr>
-        <w:t>chooseNextNode</w:t>
-      </w:r>
-      <w:proofErr w:type="spellEnd"/>
-      <w:r>
-        <w:rPr>
-          <w:rFonts w:asciiTheme="majorHAnsi" w:hAnsiTheme="majorHAnsi" w:cstheme="majorHAnsi"/>
-        </w:rPr>
-        <w:t>(</w:t>
-      </w:r>
-      <w:proofErr w:type="gramEnd"/>
-      <w:r>
-        <w:rPr>
-          <w:rFonts w:asciiTheme="majorHAnsi" w:hAnsiTheme="majorHAnsi" w:cstheme="majorHAnsi"/>
-        </w:rPr>
-        <w:t>)</w:t>
+      <w:r>
+        <w:rPr>
+          <w:rFonts w:asciiTheme="majorHAnsi" w:hAnsiTheme="majorHAnsi" w:cstheme="majorHAnsi"/>
+        </w:rPr>
+        <w:t>chooseNextNode()</w:t>
       </w:r>
       <w:r>
         <w:rPr>
@@ -4334,15 +3556,7 @@
         <w:t>Veículos Civis</w:t>
       </w:r>
       <w:r>
-        <w:t xml:space="preserve"> (</w:t>
-      </w:r>
-      <w:proofErr w:type="spellStart"/>
-      <w:r>
-        <w:t>CivilCar</w:t>
-      </w:r>
-      <w:proofErr w:type="spellEnd"/>
-      <w:r>
-        <w:t>)</w:t>
+        <w:t xml:space="preserve"> (CivilCar)</w:t>
       </w:r>
       <w:r>
         <w:t>:</w:t>
@@ -4524,28 +3738,7 @@
         <w:rPr>
           <w:rFonts w:asciiTheme="majorHAnsi" w:hAnsiTheme="majorHAnsi" w:cstheme="majorHAnsi"/>
         </w:rPr>
-        <w:t xml:space="preserve"> em modo de perseguição dentro do seu raio de visão, o </w:t>
-      </w:r>
-      <w:proofErr w:type="gramStart"/>
-      <w:r>
-        <w:rPr>
-          <w:rFonts w:asciiTheme="majorHAnsi" w:hAnsiTheme="majorHAnsi" w:cstheme="majorHAnsi"/>
-        </w:rPr>
-        <w:t>veiculo</w:t>
-      </w:r>
-      <w:proofErr w:type="gramEnd"/>
-      <w:r>
-        <w:rPr>
-          <w:rFonts w:asciiTheme="majorHAnsi" w:hAnsiTheme="majorHAnsi" w:cstheme="majorHAnsi"/>
-        </w:rPr>
-        <w:t xml:space="preserve"> </w:t>
-      </w:r>
-      <w:proofErr w:type="spellStart"/>
-      <w:r>
-        <w:rPr>
-          <w:rFonts w:asciiTheme="majorHAnsi" w:hAnsiTheme="majorHAnsi" w:cstheme="majorHAnsi"/>
-        </w:rPr>
-        <w:t>p</w:t>
+        <w:t xml:space="preserve"> em modo de perseguição dentro do seu raio de visão, o veiculo p</w:t>
       </w:r>
       <w:r>
         <w:rPr>
@@ -4557,14 +3750,7 @@
         <w:rPr>
           <w:rFonts w:asciiTheme="majorHAnsi" w:hAnsiTheme="majorHAnsi" w:cstheme="majorHAnsi"/>
         </w:rPr>
-        <w:t>ra</w:t>
-      </w:r>
-      <w:proofErr w:type="spellEnd"/>
-      <w:r>
-        <w:rPr>
-          <w:rFonts w:asciiTheme="majorHAnsi" w:hAnsiTheme="majorHAnsi" w:cstheme="majorHAnsi"/>
-        </w:rPr>
-        <w:t xml:space="preserve"> temporariamente.</w:t>
+        <w:t>ra temporariamente.</w:t>
       </w:r>
     </w:p>
     <w:p>
@@ -4594,35 +3780,7 @@
         <w:rPr>
           <w:rFonts w:asciiTheme="majorHAnsi" w:hAnsiTheme="majorHAnsi" w:cstheme="majorHAnsi"/>
         </w:rPr>
-        <w:t xml:space="preserve">, altera o seu estado para “Em Fuga” e tenta se afastar o máximo do carro da </w:t>
-      </w:r>
-      <w:proofErr w:type="gramStart"/>
-      <w:r>
-        <w:rPr>
-          <w:rFonts w:asciiTheme="majorHAnsi" w:hAnsiTheme="majorHAnsi" w:cstheme="majorHAnsi"/>
-        </w:rPr>
-        <w:t>policia</w:t>
-      </w:r>
-      <w:proofErr w:type="gramEnd"/>
-      <w:r>
-        <w:rPr>
-          <w:rFonts w:asciiTheme="majorHAnsi" w:hAnsiTheme="majorHAnsi" w:cstheme="majorHAnsi"/>
-        </w:rPr>
-        <w:t xml:space="preserve">, escolhendo um nó adjacente que maximiza a sua </w:t>
-      </w:r>
-      <w:proofErr w:type="gramStart"/>
-      <w:r>
-        <w:rPr>
-          <w:rFonts w:asciiTheme="majorHAnsi" w:hAnsiTheme="majorHAnsi" w:cstheme="majorHAnsi"/>
-        </w:rPr>
-        <w:t>distancia</w:t>
-      </w:r>
-      <w:proofErr w:type="gramEnd"/>
-      <w:r>
-        <w:rPr>
-          <w:rFonts w:asciiTheme="majorHAnsi" w:hAnsiTheme="majorHAnsi" w:cstheme="majorHAnsi"/>
-        </w:rPr>
-        <w:t xml:space="preserve"> entre veículos. Este altera a sua cor para laranja </w:t>
+        <w:t xml:space="preserve">, altera o seu estado para “Em Fuga” e tenta se afastar o máximo do carro da policia, escolhendo um nó adjacente que maximiza a sua distancia entre veículos. Este altera a sua cor para laranja </w:t>
       </w:r>
       <w:r>
         <w:rPr>
@@ -4644,15 +3802,7 @@
         <w:t xml:space="preserve">Veículos </w:t>
       </w:r>
       <w:r>
-        <w:t>da Polícia (</w:t>
-      </w:r>
-      <w:proofErr w:type="spellStart"/>
-      <w:r>
-        <w:t>PoliceCar</w:t>
-      </w:r>
-      <w:proofErr w:type="spellEnd"/>
-      <w:r>
-        <w:t>)</w:t>
+        <w:t>da Polícia (PoliceCar)</w:t>
       </w:r>
       <w:r>
         <w:t>:</w:t>
@@ -4798,21 +3948,7 @@
         <w:rPr>
           <w:rFonts w:asciiTheme="majorHAnsi" w:hAnsiTheme="majorHAnsi" w:cstheme="majorHAnsi"/>
         </w:rPr>
-        <w:t xml:space="preserve">, mudando a cor do </w:t>
-      </w:r>
-      <w:proofErr w:type="spellStart"/>
-      <w:r>
-        <w:rPr>
-          <w:rFonts w:asciiTheme="majorHAnsi" w:hAnsiTheme="majorHAnsi" w:cstheme="majorHAnsi"/>
-        </w:rPr>
-        <w:t>boid</w:t>
-      </w:r>
-      <w:proofErr w:type="spellEnd"/>
-      <w:r>
-        <w:rPr>
-          <w:rFonts w:asciiTheme="majorHAnsi" w:hAnsiTheme="majorHAnsi" w:cstheme="majorHAnsi"/>
-        </w:rPr>
-        <w:t xml:space="preserve"> de vermelho para azul, alternadamente. </w:t>
+        <w:t xml:space="preserve">, mudando a cor do boid de vermelho para azul, alternadamente. </w:t>
       </w:r>
       <w:r>
         <w:rPr>
@@ -4853,6 +3989,29 @@
     </w:p>
     <w:p>
       <w:pPr>
+        <w:pStyle w:val="PargrafodaLista"/>
+        <w:rPr>
+          <w:rFonts w:asciiTheme="majorHAnsi" w:hAnsiTheme="majorHAnsi" w:cstheme="majorHAnsi"/>
+        </w:rPr>
+      </w:pPr>
+    </w:p>
+    <w:p>
+      <w:pPr>
+        <w:pStyle w:val="PargrafodaLista"/>
+        <w:rPr>
+          <w:rFonts w:asciiTheme="majorHAnsi" w:hAnsiTheme="majorHAnsi" w:cstheme="majorHAnsi"/>
+        </w:rPr>
+      </w:pPr>
+      <w:r>
+        <w:rPr>
+          <w:rFonts w:asciiTheme="majorHAnsi" w:hAnsiTheme="majorHAnsi" w:cstheme="majorHAnsi"/>
+        </w:rPr>
+        <w:lastRenderedPageBreak/>
+        <w:t>Posteriormente aplicou-se o comportamento de derrapagem com o sistema de partículas a veículos civis que se encontram em estado ilegal e veículos da policia em perseguição.</w:t>
+      </w:r>
+    </w:p>
+    <w:p>
+      <w:pPr>
         <w:ind w:left="360"/>
         <w:rPr>
           <w:rFonts w:asciiTheme="majorHAnsi" w:hAnsiTheme="majorHAnsi" w:cstheme="majorHAnsi"/>
@@ -4870,7 +4029,6 @@
         <w:rPr>
           <w:rFonts w:asciiTheme="majorHAnsi" w:hAnsiTheme="majorHAnsi" w:cstheme="majorHAnsi"/>
         </w:rPr>
-        <w:lastRenderedPageBreak/>
         <w:t xml:space="preserve">Embora não exista comunicação direta entre agentes, desta forma, os comportamentos emergem através de regras locais em que os civis reagem ao estado da polícia e os veículos da polícia ignoram civis legais. Realizando assim o comportamento </w:t>
       </w:r>
       <w:r>
@@ -5326,22 +4484,13 @@
       </w:rPr>
       <w:tab/>
     </w:r>
-    <w:proofErr w:type="gramStart"/>
     <w:r>
       <w:rPr>
         <w:rFonts w:ascii="Abadi" w:hAnsi="Abadi"/>
         <w:color w:val="000000"/>
       </w:rPr>
       <w:tab/>
-      <w:t xml:space="preserve">  Projeto</w:t>
-    </w:r>
-    <w:proofErr w:type="gramEnd"/>
-    <w:r>
-      <w:rPr>
-        <w:rFonts w:ascii="Abadi" w:hAnsi="Abadi"/>
-        <w:color w:val="000000"/>
-      </w:rPr>
-      <w:t xml:space="preserve"> Final</w:t>
+      <w:t xml:space="preserve">  Projeto Final</w:t>
     </w:r>
   </w:p>
 </w:hdr>
@@ -9786,6 +8935,7 @@
   <w:style w:type="character" w:default="1" w:styleId="Tipodeletrapredefinidodopargrafo">
     <w:name w:val="Default Paragraph Font"/>
     <w:uiPriority w:val="1"/>
+    <w:semiHidden/>
     <w:unhideWhenUsed/>
   </w:style>
   <w:style w:type="table" w:default="1" w:styleId="Tabelanormal">

</xml_diff>

<commit_message>
Get the 4 features to analyse and print the stats on console; Report Updated to
</commit_message>
<xml_diff>
--- a/docs/MSSN_PRJ_A49765_A51879.docx
+++ b/docs/MSSN_PRJ_A49765_A51879.docx
@@ -401,6 +401,7 @@
                 <w:szCs w:val="8"/>
               </w:rPr>
             </w:pPr>
+            <w:proofErr w:type="spellStart"/>
             <w:r>
               <w:rPr>
                 <w:rFonts w:ascii="Arial" w:hAnsi="Arial" w:cs="Arial"/>
@@ -408,8 +409,29 @@
                 <w:sz w:val="36"/>
                 <w:szCs w:val="36"/>
               </w:rPr>
-              <w:t>Urban Chase</w:t>
+              <w:t>Urban</w:t>
             </w:r>
+            <w:proofErr w:type="spellEnd"/>
+            <w:r>
+              <w:rPr>
+                <w:rFonts w:ascii="Arial" w:hAnsi="Arial" w:cs="Arial"/>
+                <w:b/>
+                <w:sz w:val="36"/>
+                <w:szCs w:val="36"/>
+              </w:rPr>
+              <w:t xml:space="preserve"> </w:t>
+            </w:r>
+            <w:proofErr w:type="spellStart"/>
+            <w:r>
+              <w:rPr>
+                <w:rFonts w:ascii="Arial" w:hAnsi="Arial" w:cs="Arial"/>
+                <w:b/>
+                <w:sz w:val="36"/>
+                <w:szCs w:val="36"/>
+              </w:rPr>
+              <w:t>Chase</w:t>
+            </w:r>
+            <w:proofErr w:type="spellEnd"/>
           </w:p>
         </w:tc>
       </w:tr>
@@ -1474,7 +1496,21 @@
         <w:rPr>
           <w:rFonts w:ascii="Arial" w:hAnsi="Arial" w:cs="Arial"/>
         </w:rPr>
-        <w:t>todos os  [TODO]</w:t>
+        <w:t xml:space="preserve">todos </w:t>
+      </w:r>
+      <w:proofErr w:type="gramStart"/>
+      <w:r>
+        <w:rPr>
+          <w:rFonts w:ascii="Arial" w:hAnsi="Arial" w:cs="Arial"/>
+        </w:rPr>
+        <w:t>os  [</w:t>
+      </w:r>
+      <w:proofErr w:type="gramEnd"/>
+      <w:r>
+        <w:rPr>
+          <w:rFonts w:ascii="Arial" w:hAnsi="Arial" w:cs="Arial"/>
+        </w:rPr>
+        <w:t>TODO]</w:t>
       </w:r>
     </w:p>
     <w:p>
@@ -1653,11 +1689,19 @@
         </w:rPr>
         <w:t xml:space="preserve">A. </w:t>
       </w:r>
+      <w:proofErr w:type="spellStart"/>
       <w:r>
         <w:rPr>
           <w:rFonts w:ascii="Arial" w:hAnsi="Arial" w:cs="Arial"/>
         </w:rPr>
-        <w:t>Fractals para a geração da cidade.</w:t>
+        <w:t>Fractals</w:t>
+      </w:r>
+      <w:proofErr w:type="spellEnd"/>
+      <w:r>
+        <w:rPr>
+          <w:rFonts w:ascii="Arial" w:hAnsi="Arial" w:cs="Arial"/>
+        </w:rPr>
+        <w:t xml:space="preserve"> para a geração da cidade.</w:t>
       </w:r>
     </w:p>
     <w:p>
@@ -1723,8 +1767,16 @@
         <w:rPr>
           <w:rFonts w:ascii="Arial" w:hAnsi="Arial" w:cs="Arial"/>
         </w:rPr>
-        <w:t>D. Sistema de Particulas</w:t>
-      </w:r>
+        <w:t xml:space="preserve">D. Sistema de </w:t>
+      </w:r>
+      <w:proofErr w:type="spellStart"/>
+      <w:r>
+        <w:rPr>
+          <w:rFonts w:ascii="Arial" w:hAnsi="Arial" w:cs="Arial"/>
+        </w:rPr>
+        <w:t>Particulas</w:t>
+      </w:r>
+      <w:proofErr w:type="spellEnd"/>
     </w:p>
     <w:p>
       <w:pPr>
@@ -1882,8 +1934,13 @@
       <w:r>
         <w:t xml:space="preserve">A. </w:t>
       </w:r>
-      <w:r>
-        <w:t>Fractals para a geração da cidade</w:t>
+      <w:proofErr w:type="spellStart"/>
+      <w:r>
+        <w:t>Fractals</w:t>
+      </w:r>
+      <w:proofErr w:type="spellEnd"/>
+      <w:r>
+        <w:t xml:space="preserve"> para a geração da cidade</w:t>
       </w:r>
       <w:bookmarkEnd w:id="3"/>
     </w:p>
@@ -1893,7 +1950,35 @@
         <w:rPr>
           <w:rFonts w:asciiTheme="majorHAnsi" w:hAnsiTheme="majorHAnsi" w:cstheme="majorHAnsi"/>
         </w:rPr>
-        <w:t xml:space="preserve">Um sistema de Lindenmayer (L-System) </w:t>
+        <w:t xml:space="preserve">Um sistema de </w:t>
+      </w:r>
+      <w:proofErr w:type="spellStart"/>
+      <w:r>
+        <w:rPr>
+          <w:rFonts w:asciiTheme="majorHAnsi" w:hAnsiTheme="majorHAnsi" w:cstheme="majorHAnsi"/>
+        </w:rPr>
+        <w:t>Lindenmayer</w:t>
+      </w:r>
+      <w:proofErr w:type="spellEnd"/>
+      <w:r>
+        <w:rPr>
+          <w:rFonts w:asciiTheme="majorHAnsi" w:hAnsiTheme="majorHAnsi" w:cstheme="majorHAnsi"/>
+        </w:rPr>
+        <w:t xml:space="preserve"> (L-</w:t>
+      </w:r>
+      <w:proofErr w:type="spellStart"/>
+      <w:r>
+        <w:rPr>
+          <w:rFonts w:asciiTheme="majorHAnsi" w:hAnsiTheme="majorHAnsi" w:cstheme="majorHAnsi"/>
+        </w:rPr>
+        <w:t>System</w:t>
+      </w:r>
+      <w:proofErr w:type="spellEnd"/>
+      <w:r>
+        <w:rPr>
+          <w:rFonts w:asciiTheme="majorHAnsi" w:hAnsiTheme="majorHAnsi" w:cstheme="majorHAnsi"/>
+        </w:rPr>
+        <w:t xml:space="preserve">) </w:t>
       </w:r>
       <w:r>
         <w:rPr>
@@ -1911,7 +1996,35 @@
         <w:rPr>
           <w:rFonts w:asciiTheme="majorHAnsi" w:hAnsiTheme="majorHAnsi" w:cstheme="majorHAnsi"/>
         </w:rPr>
-        <w:t xml:space="preserve"> formal criado pelo biólogo Aristid Lindenmayer em 1968 para descrever o crescimento de organismos vivos, especialmente plantas</w:t>
+        <w:t xml:space="preserve"> formal criado pelo biólogo </w:t>
+      </w:r>
+      <w:proofErr w:type="spellStart"/>
+      <w:r>
+        <w:rPr>
+          <w:rFonts w:asciiTheme="majorHAnsi" w:hAnsiTheme="majorHAnsi" w:cstheme="majorHAnsi"/>
+        </w:rPr>
+        <w:t>Aristid</w:t>
+      </w:r>
+      <w:proofErr w:type="spellEnd"/>
+      <w:r>
+        <w:rPr>
+          <w:rFonts w:asciiTheme="majorHAnsi" w:hAnsiTheme="majorHAnsi" w:cstheme="majorHAnsi"/>
+        </w:rPr>
+        <w:t xml:space="preserve"> </w:t>
+      </w:r>
+      <w:proofErr w:type="spellStart"/>
+      <w:r>
+        <w:rPr>
+          <w:rFonts w:asciiTheme="majorHAnsi" w:hAnsiTheme="majorHAnsi" w:cstheme="majorHAnsi"/>
+        </w:rPr>
+        <w:t>Lindenmayer</w:t>
+      </w:r>
+      <w:proofErr w:type="spellEnd"/>
+      <w:r>
+        <w:rPr>
+          <w:rFonts w:asciiTheme="majorHAnsi" w:hAnsiTheme="majorHAnsi" w:cstheme="majorHAnsi"/>
+        </w:rPr>
+        <w:t xml:space="preserve"> em 1968 para descrever o crescimento de organismos vivos, especialmente plantas</w:t>
       </w:r>
       <w:r>
         <w:rPr>
@@ -1930,7 +2043,21 @@
         <w:rPr>
           <w:rFonts w:asciiTheme="majorHAnsi" w:hAnsiTheme="majorHAnsi" w:cstheme="majorHAnsi"/>
         </w:rPr>
-        <w:t>Um sistema de Lindenmayer é composto por 4 elementos:</w:t>
+        <w:t xml:space="preserve">Um sistema de </w:t>
+      </w:r>
+      <w:proofErr w:type="spellStart"/>
+      <w:r>
+        <w:rPr>
+          <w:rFonts w:asciiTheme="majorHAnsi" w:hAnsiTheme="majorHAnsi" w:cstheme="majorHAnsi"/>
+        </w:rPr>
+        <w:t>Lindenmayer</w:t>
+      </w:r>
+      <w:proofErr w:type="spellEnd"/>
+      <w:r>
+        <w:rPr>
+          <w:rFonts w:asciiTheme="majorHAnsi" w:hAnsiTheme="majorHAnsi" w:cstheme="majorHAnsi"/>
+        </w:rPr>
+        <w:t xml:space="preserve"> é composto por 4 elementos:</w:t>
       </w:r>
     </w:p>
     <w:p>
@@ -2268,11 +2395,61 @@
               </w:rPr>
               <w:t xml:space="preserve"> F </w:t>
             </w:r>
+            <w:proofErr w:type="gramStart"/>
             <w:r>
               <w:rPr>
                 <w:rFonts w:asciiTheme="majorHAnsi" w:hAnsiTheme="majorHAnsi" w:cstheme="majorHAnsi"/>
               </w:rPr>
-              <w:t>[ + F ] F [ - F ] F</w:t>
+              <w:t>[ +</w:t>
+            </w:r>
+            <w:proofErr w:type="gramEnd"/>
+            <w:r>
+              <w:rPr>
+                <w:rFonts w:asciiTheme="majorHAnsi" w:hAnsiTheme="majorHAnsi" w:cstheme="majorHAnsi"/>
+              </w:rPr>
+              <w:t xml:space="preserve"> </w:t>
+            </w:r>
+            <w:proofErr w:type="gramStart"/>
+            <w:r>
+              <w:rPr>
+                <w:rFonts w:asciiTheme="majorHAnsi" w:hAnsiTheme="majorHAnsi" w:cstheme="majorHAnsi"/>
+              </w:rPr>
+              <w:t>F ]</w:t>
+            </w:r>
+            <w:proofErr w:type="gramEnd"/>
+            <w:r>
+              <w:rPr>
+                <w:rFonts w:asciiTheme="majorHAnsi" w:hAnsiTheme="majorHAnsi" w:cstheme="majorHAnsi"/>
+              </w:rPr>
+              <w:t xml:space="preserve"> F </w:t>
+            </w:r>
+            <w:proofErr w:type="gramStart"/>
+            <w:r>
+              <w:rPr>
+                <w:rFonts w:asciiTheme="majorHAnsi" w:hAnsiTheme="majorHAnsi" w:cstheme="majorHAnsi"/>
+              </w:rPr>
+              <w:t>[ -</w:t>
+            </w:r>
+            <w:proofErr w:type="gramEnd"/>
+            <w:r>
+              <w:rPr>
+                <w:rFonts w:asciiTheme="majorHAnsi" w:hAnsiTheme="majorHAnsi" w:cstheme="majorHAnsi"/>
+              </w:rPr>
+              <w:t xml:space="preserve"> </w:t>
+            </w:r>
+            <w:proofErr w:type="gramStart"/>
+            <w:r>
+              <w:rPr>
+                <w:rFonts w:asciiTheme="majorHAnsi" w:hAnsiTheme="majorHAnsi" w:cstheme="majorHAnsi"/>
+              </w:rPr>
+              <w:t>F ]</w:t>
+            </w:r>
+            <w:proofErr w:type="gramEnd"/>
+            <w:r>
+              <w:rPr>
+                <w:rFonts w:asciiTheme="majorHAnsi" w:hAnsiTheme="majorHAnsi" w:cstheme="majorHAnsi"/>
+              </w:rPr>
+              <w:t xml:space="preserve"> F</w:t>
             </w:r>
           </w:p>
         </w:tc>
@@ -2385,11 +2562,75 @@
           <w:rFonts w:asciiTheme="majorHAnsi" w:hAnsiTheme="majorHAnsi" w:cstheme="majorHAnsi"/>
         </w:rPr>
       </w:pPr>
-      <w:r>
-        <w:rPr>
-          <w:rFonts w:asciiTheme="majorHAnsi" w:hAnsiTheme="majorHAnsi" w:cstheme="majorHAnsi"/>
-        </w:rPr>
-        <w:t>Atraves da classe “RoadTurtle” conseguimos extender o comportamento simples do turtle, para um comportamento que também permite que cada segmento seja desenhado e armazenado como um objeto “RoadSegment”. Desta forma, a estrada deixa de ser representada apenas visualmente e passa a ser representada por um conjunto de segmentos de estrada.</w:t>
+      <w:proofErr w:type="spellStart"/>
+      <w:r>
+        <w:rPr>
+          <w:rFonts w:asciiTheme="majorHAnsi" w:hAnsiTheme="majorHAnsi" w:cstheme="majorHAnsi"/>
+        </w:rPr>
+        <w:t>Atraves</w:t>
+      </w:r>
+      <w:proofErr w:type="spellEnd"/>
+      <w:r>
+        <w:rPr>
+          <w:rFonts w:asciiTheme="majorHAnsi" w:hAnsiTheme="majorHAnsi" w:cstheme="majorHAnsi"/>
+        </w:rPr>
+        <w:t xml:space="preserve"> da classe “</w:t>
+      </w:r>
+      <w:proofErr w:type="spellStart"/>
+      <w:r>
+        <w:rPr>
+          <w:rFonts w:asciiTheme="majorHAnsi" w:hAnsiTheme="majorHAnsi" w:cstheme="majorHAnsi"/>
+        </w:rPr>
+        <w:t>RoadTurtle</w:t>
+      </w:r>
+      <w:proofErr w:type="spellEnd"/>
+      <w:r>
+        <w:rPr>
+          <w:rFonts w:asciiTheme="majorHAnsi" w:hAnsiTheme="majorHAnsi" w:cstheme="majorHAnsi"/>
+        </w:rPr>
+        <w:t xml:space="preserve">” conseguimos </w:t>
+      </w:r>
+      <w:proofErr w:type="spellStart"/>
+      <w:r>
+        <w:rPr>
+          <w:rFonts w:asciiTheme="majorHAnsi" w:hAnsiTheme="majorHAnsi" w:cstheme="majorHAnsi"/>
+        </w:rPr>
+        <w:t>extender</w:t>
+      </w:r>
+      <w:proofErr w:type="spellEnd"/>
+      <w:r>
+        <w:rPr>
+          <w:rFonts w:asciiTheme="majorHAnsi" w:hAnsiTheme="majorHAnsi" w:cstheme="majorHAnsi"/>
+        </w:rPr>
+        <w:t xml:space="preserve"> o comportamento simples do </w:t>
+      </w:r>
+      <w:proofErr w:type="spellStart"/>
+      <w:r>
+        <w:rPr>
+          <w:rFonts w:asciiTheme="majorHAnsi" w:hAnsiTheme="majorHAnsi" w:cstheme="majorHAnsi"/>
+        </w:rPr>
+        <w:t>turtle</w:t>
+      </w:r>
+      <w:proofErr w:type="spellEnd"/>
+      <w:r>
+        <w:rPr>
+          <w:rFonts w:asciiTheme="majorHAnsi" w:hAnsiTheme="majorHAnsi" w:cstheme="majorHAnsi"/>
+        </w:rPr>
+        <w:t>, para um comportamento que também permite que cada segmento seja desenhado e armazenado como um objeto “</w:t>
+      </w:r>
+      <w:proofErr w:type="spellStart"/>
+      <w:r>
+        <w:rPr>
+          <w:rFonts w:asciiTheme="majorHAnsi" w:hAnsiTheme="majorHAnsi" w:cstheme="majorHAnsi"/>
+        </w:rPr>
+        <w:t>RoadSegment</w:t>
+      </w:r>
+      <w:proofErr w:type="spellEnd"/>
+      <w:r>
+        <w:rPr>
+          <w:rFonts w:asciiTheme="majorHAnsi" w:hAnsiTheme="majorHAnsi" w:cstheme="majorHAnsi"/>
+        </w:rPr>
+        <w:t>”. Desta forma, a estrada deixa de ser representada apenas visualmente e passa a ser representada por um conjunto de segmentos de estrada.</w:t>
       </w:r>
     </w:p>
     <w:p>
@@ -2468,7 +2709,35 @@
         <w:rPr>
           <w:rFonts w:asciiTheme="majorHAnsi" w:hAnsiTheme="majorHAnsi" w:cstheme="majorHAnsi"/>
         </w:rPr>
-        <w:t>Para testes da nossa rede criada, optamos por implementar um agente autónomo (Boid) e uma App/Teste para validar a navegação de um agente, o veiculo, pelos nossos nós criados da nossa cidade.</w:t>
+        <w:t>Para testes da nossa rede criada, optamos por implementar um agente autónomo (</w:t>
+      </w:r>
+      <w:proofErr w:type="spellStart"/>
+      <w:r>
+        <w:rPr>
+          <w:rFonts w:asciiTheme="majorHAnsi" w:hAnsiTheme="majorHAnsi" w:cstheme="majorHAnsi"/>
+        </w:rPr>
+        <w:t>Boid</w:t>
+      </w:r>
+      <w:proofErr w:type="spellEnd"/>
+      <w:r>
+        <w:rPr>
+          <w:rFonts w:asciiTheme="majorHAnsi" w:hAnsiTheme="majorHAnsi" w:cstheme="majorHAnsi"/>
+        </w:rPr>
+        <w:t xml:space="preserve">) e uma App/Teste para validar a navegação de um agente, o </w:t>
+      </w:r>
+      <w:proofErr w:type="gramStart"/>
+      <w:r>
+        <w:rPr>
+          <w:rFonts w:asciiTheme="majorHAnsi" w:hAnsiTheme="majorHAnsi" w:cstheme="majorHAnsi"/>
+        </w:rPr>
+        <w:t>veiculo</w:t>
+      </w:r>
+      <w:proofErr w:type="gramEnd"/>
+      <w:r>
+        <w:rPr>
+          <w:rFonts w:asciiTheme="majorHAnsi" w:hAnsiTheme="majorHAnsi" w:cstheme="majorHAnsi"/>
+        </w:rPr>
+        <w:t>, pelos nossos nós criados da nossa cidade.</w:t>
       </w:r>
     </w:p>
     <w:p>
@@ -2522,7 +2791,35 @@
         <w:rPr>
           <w:rFonts w:asciiTheme="majorHAnsi" w:hAnsiTheme="majorHAnsi" w:cstheme="majorHAnsi"/>
         </w:rPr>
-        <w:t xml:space="preserve"> grafo urbano gerado a partir do fractal, foi desenvolvido um agente autónomo simples do tipo “Boid”, denominado “WanderAgent”</w:t>
+        <w:t xml:space="preserve"> grafo urbano gerado a partir do fractal, foi desenvolvido um agente autónomo simples do tipo “</w:t>
+      </w:r>
+      <w:proofErr w:type="spellStart"/>
+      <w:r>
+        <w:rPr>
+          <w:rFonts w:asciiTheme="majorHAnsi" w:hAnsiTheme="majorHAnsi" w:cstheme="majorHAnsi"/>
+        </w:rPr>
+        <w:t>Boid</w:t>
+      </w:r>
+      <w:proofErr w:type="spellEnd"/>
+      <w:r>
+        <w:rPr>
+          <w:rFonts w:asciiTheme="majorHAnsi" w:hAnsiTheme="majorHAnsi" w:cstheme="majorHAnsi"/>
+        </w:rPr>
+        <w:t>”, denominado “</w:t>
+      </w:r>
+      <w:proofErr w:type="spellStart"/>
+      <w:r>
+        <w:rPr>
+          <w:rFonts w:asciiTheme="majorHAnsi" w:hAnsiTheme="majorHAnsi" w:cstheme="majorHAnsi"/>
+        </w:rPr>
+        <w:t>WanderAgent</w:t>
+      </w:r>
+      <w:proofErr w:type="spellEnd"/>
+      <w:r>
+        <w:rPr>
+          <w:rFonts w:asciiTheme="majorHAnsi" w:hAnsiTheme="majorHAnsi" w:cstheme="majorHAnsi"/>
+        </w:rPr>
+        <w:t>”</w:t>
       </w:r>
       <w:r>
         <w:rPr>
@@ -2534,7 +2831,35 @@
         <w:rPr>
           <w:rFonts w:asciiTheme="majorHAnsi" w:hAnsiTheme="majorHAnsi" w:cstheme="majorHAnsi"/>
         </w:rPr>
-        <w:t>. Este agente desloca-se sobre a “RoadNetwork”, um grafo onde os nós representam interseções e as arestas correspondem a segmentos de estrada.</w:t>
+        <w:t>. Este agente desloca-se sobre a “</w:t>
+      </w:r>
+      <w:proofErr w:type="spellStart"/>
+      <w:r>
+        <w:rPr>
+          <w:rFonts w:asciiTheme="majorHAnsi" w:hAnsiTheme="majorHAnsi" w:cstheme="majorHAnsi"/>
+        </w:rPr>
+        <w:t>RoadNetwork</w:t>
+      </w:r>
+      <w:proofErr w:type="spellEnd"/>
+      <w:r>
+        <w:rPr>
+          <w:rFonts w:asciiTheme="majorHAnsi" w:hAnsiTheme="majorHAnsi" w:cstheme="majorHAnsi"/>
+        </w:rPr>
+        <w:t xml:space="preserve">”, um grafo onde os </w:t>
+      </w:r>
+      <w:proofErr w:type="gramStart"/>
+      <w:r>
+        <w:rPr>
+          <w:rFonts w:asciiTheme="majorHAnsi" w:hAnsiTheme="majorHAnsi" w:cstheme="majorHAnsi"/>
+        </w:rPr>
+        <w:t>nós representam</w:t>
+      </w:r>
+      <w:proofErr w:type="gramEnd"/>
+      <w:r>
+        <w:rPr>
+          <w:rFonts w:asciiTheme="majorHAnsi" w:hAnsiTheme="majorHAnsi" w:cstheme="majorHAnsi"/>
+        </w:rPr>
+        <w:t xml:space="preserve"> interseções e as arestas correspondem a segmentos de estrada.</w:t>
       </w:r>
     </w:p>
     <w:p>
@@ -2549,7 +2874,21 @@
         <w:rPr>
           <w:rFonts w:asciiTheme="majorHAnsi" w:hAnsiTheme="majorHAnsi" w:cstheme="majorHAnsi"/>
         </w:rPr>
-        <w:t xml:space="preserve">Embora o espaço de navegação seja discreto (grafo), o movimento do agente é contínuo e físico, baseado nas leis clássicas de agentes autónomos. O WanderAgent </w:t>
+        <w:t xml:space="preserve">Embora o espaço de navegação seja discreto (grafo), o movimento do agente é contínuo e físico, baseado nas leis clássicas de agentes autónomos. O </w:t>
+      </w:r>
+      <w:proofErr w:type="spellStart"/>
+      <w:r>
+        <w:rPr>
+          <w:rFonts w:asciiTheme="majorHAnsi" w:hAnsiTheme="majorHAnsi" w:cstheme="majorHAnsi"/>
+        </w:rPr>
+        <w:t>WanderAgent</w:t>
+      </w:r>
+      <w:proofErr w:type="spellEnd"/>
+      <w:r>
+        <w:rPr>
+          <w:rFonts w:asciiTheme="majorHAnsi" w:hAnsiTheme="majorHAnsi" w:cstheme="majorHAnsi"/>
+        </w:rPr>
+        <w:t xml:space="preserve"> </w:t>
       </w:r>
       <w:r>
         <w:rPr>
@@ -2624,7 +2963,35 @@
         <w:rPr>
           <w:rFonts w:asciiTheme="majorHAnsi" w:hAnsiTheme="majorHAnsi" w:cstheme="majorHAnsi"/>
         </w:rPr>
-        <w:t>O agente seleciona um nó adjacente como destino e gera uma força de steering do tipo “arrive”, que o orienta suavemente em direção a esse alvo. À medida que o agente se aproxima do nó, a sua velocidade diminui gradualmente, evitando mudanças bruscas de direção ou paragens instantâneas.</w:t>
+        <w:t xml:space="preserve">O agente seleciona um nó adjacente como destino e gera uma força de </w:t>
+      </w:r>
+      <w:proofErr w:type="spellStart"/>
+      <w:r>
+        <w:rPr>
+          <w:rFonts w:asciiTheme="majorHAnsi" w:hAnsiTheme="majorHAnsi" w:cstheme="majorHAnsi"/>
+        </w:rPr>
+        <w:t>steering</w:t>
+      </w:r>
+      <w:proofErr w:type="spellEnd"/>
+      <w:r>
+        <w:rPr>
+          <w:rFonts w:asciiTheme="majorHAnsi" w:hAnsiTheme="majorHAnsi" w:cstheme="majorHAnsi"/>
+        </w:rPr>
+        <w:t xml:space="preserve"> do tipo “</w:t>
+      </w:r>
+      <w:proofErr w:type="spellStart"/>
+      <w:r>
+        <w:rPr>
+          <w:rFonts w:asciiTheme="majorHAnsi" w:hAnsiTheme="majorHAnsi" w:cstheme="majorHAnsi"/>
+        </w:rPr>
+        <w:t>arrive</w:t>
+      </w:r>
+      <w:proofErr w:type="spellEnd"/>
+      <w:r>
+        <w:rPr>
+          <w:rFonts w:asciiTheme="majorHAnsi" w:hAnsiTheme="majorHAnsi" w:cstheme="majorHAnsi"/>
+        </w:rPr>
+        <w:t>”, que o orienta suavemente em direção a esse alvo. À medida que o agente se aproxima do nó, a sua velocidade diminui gradualmente, evitando mudanças bruscas de direção ou paragens instantâneas.</w:t>
       </w:r>
     </w:p>
     <w:p>
@@ -2641,21 +3008,70 @@
           <w:color w:val="7A7E85"/>
           <w:lang w:val="en-US"/>
         </w:rPr>
-        <w:t>// steering para o nó destino (arrive)</w:t>
-      </w:r>
+        <w:t xml:space="preserve">// steering para o </w:t>
+      </w:r>
+      <w:proofErr w:type="spellStart"/>
       <w:r>
         <w:rPr>
           <w:color w:val="7A7E85"/>
           <w:lang w:val="en-US"/>
         </w:rPr>
+        <w:t>nó</w:t>
+      </w:r>
+      <w:proofErr w:type="spellEnd"/>
+      <w:r>
+        <w:rPr>
+          <w:color w:val="7A7E85"/>
+          <w:lang w:val="en-US"/>
+        </w:rPr>
+        <w:t xml:space="preserve"> </w:t>
+      </w:r>
+      <w:proofErr w:type="spellStart"/>
+      <w:r>
+        <w:rPr>
+          <w:color w:val="7A7E85"/>
+          <w:lang w:val="en-US"/>
+        </w:rPr>
+        <w:t>destino</w:t>
+      </w:r>
+      <w:proofErr w:type="spellEnd"/>
+      <w:r>
+        <w:rPr>
+          <w:color w:val="7A7E85"/>
+          <w:lang w:val="en-US"/>
+        </w:rPr>
+        <w:t xml:space="preserve"> (arrive)</w:t>
+      </w:r>
+      <w:r>
+        <w:rPr>
+          <w:color w:val="7A7E85"/>
+          <w:lang w:val="en-US"/>
+        </w:rPr>
         <w:br/>
       </w:r>
+      <w:proofErr w:type="spellStart"/>
       <w:r>
         <w:rPr>
           <w:color w:val="BCBEC4"/>
           <w:lang w:val="en-US"/>
         </w:rPr>
-        <w:t>PVector steer = arrive(b.</w:t>
+        <w:t>PVector</w:t>
+      </w:r>
+      <w:proofErr w:type="spellEnd"/>
+      <w:r>
+        <w:rPr>
+          <w:color w:val="BCBEC4"/>
+          <w:lang w:val="en-US"/>
+        </w:rPr>
+        <w:t xml:space="preserve"> steer = arrive(</w:t>
+      </w:r>
+      <w:proofErr w:type="spellStart"/>
+      <w:r>
+        <w:rPr>
+          <w:color w:val="BCBEC4"/>
+          <w:lang w:val="en-US"/>
+        </w:rPr>
+        <w:t>b.</w:t>
       </w:r>
       <w:r>
         <w:rPr>
@@ -2664,6 +3080,7 @@
         </w:rPr>
         <w:t>pos</w:t>
       </w:r>
+      <w:proofErr w:type="spellEnd"/>
       <w:r>
         <w:rPr>
           <w:color w:val="BCBEC4"/>
@@ -2677,20 +3094,35 @@
           <w:lang w:val="en-US"/>
         </w:rPr>
         <w:br/>
-        <w:t>applyForce(steer);</w:t>
-      </w:r>
+      </w:r>
+      <w:proofErr w:type="spellStart"/>
       <w:r>
         <w:rPr>
           <w:color w:val="BCBEC4"/>
           <w:lang w:val="en-US"/>
         </w:rPr>
-        <w:br/>
-      </w:r>
+        <w:t>applyForce</w:t>
+      </w:r>
+      <w:proofErr w:type="spellEnd"/>
       <w:r>
         <w:rPr>
           <w:color w:val="BCBEC4"/>
           <w:lang w:val="en-US"/>
         </w:rPr>
+        <w:t>(steer);</w:t>
+      </w:r>
+      <w:r>
+        <w:rPr>
+          <w:color w:val="BCBEC4"/>
+          <w:lang w:val="en-US"/>
+        </w:rPr>
+        <w:br/>
+      </w:r>
+      <w:r>
+        <w:rPr>
+          <w:color w:val="BCBEC4"/>
+          <w:lang w:val="en-US"/>
+        </w:rPr>
         <w:br/>
       </w:r>
       <w:r>
@@ -2698,13 +3130,22 @@
           <w:color w:val="7A7E85"/>
           <w:lang w:val="en-US"/>
         </w:rPr>
-        <w:t>// mover com a fisica</w:t>
-      </w:r>
+        <w:t xml:space="preserve">// mover com a </w:t>
+      </w:r>
+      <w:proofErr w:type="spellStart"/>
       <w:r>
         <w:rPr>
           <w:color w:val="7A7E85"/>
           <w:lang w:val="en-US"/>
         </w:rPr>
+        <w:t>fisica</w:t>
+      </w:r>
+      <w:proofErr w:type="spellEnd"/>
+      <w:r>
+        <w:rPr>
+          <w:color w:val="7A7E85"/>
+          <w:lang w:val="en-US"/>
+        </w:rPr>
         <w:br/>
       </w:r>
       <w:r>
@@ -2712,8 +3153,17 @@
           <w:color w:val="BCBEC4"/>
           <w:lang w:val="en-US"/>
         </w:rPr>
-        <w:t>move(dt);</w:t>
-      </w:r>
+        <w:t>move(dt</w:t>
+      </w:r>
+      <w:proofErr w:type="gramStart"/>
+      <w:r>
+        <w:rPr>
+          <w:color w:val="BCBEC4"/>
+          <w:lang w:val="en-US"/>
+        </w:rPr>
+        <w:t>);</w:t>
+      </w:r>
+      <w:proofErr w:type="gramEnd"/>
     </w:p>
     <w:p>
       <w:pPr>
@@ -2771,11 +3221,76 @@
         </w:rPr>
         <w:br/>
       </w:r>
+      <w:proofErr w:type="spellStart"/>
       <w:r>
         <w:rPr>
           <w:color w:val="BCBEC4"/>
         </w:rPr>
-        <w:t>PVector snapped = closestPointOnSegment(getPos(), a.</w:t>
+        <w:t>PVector</w:t>
+      </w:r>
+      <w:proofErr w:type="spellEnd"/>
+      <w:r>
+        <w:rPr>
+          <w:color w:val="BCBEC4"/>
+        </w:rPr>
+        <w:t xml:space="preserve"> </w:t>
+      </w:r>
+      <w:proofErr w:type="spellStart"/>
+      <w:r>
+        <w:rPr>
+          <w:color w:val="BCBEC4"/>
+        </w:rPr>
+        <w:t>snapped</w:t>
+      </w:r>
+      <w:proofErr w:type="spellEnd"/>
+      <w:r>
+        <w:rPr>
+          <w:color w:val="BCBEC4"/>
+        </w:rPr>
+        <w:t xml:space="preserve"> = </w:t>
+      </w:r>
+      <w:proofErr w:type="spellStart"/>
+      <w:r>
+        <w:rPr>
+          <w:color w:val="BCBEC4"/>
+        </w:rPr>
+        <w:t>closestPointOnSegment</w:t>
+      </w:r>
+      <w:proofErr w:type="spellEnd"/>
+      <w:r>
+        <w:rPr>
+          <w:color w:val="BCBEC4"/>
+        </w:rPr>
+        <w:t>(</w:t>
+      </w:r>
+      <w:proofErr w:type="spellStart"/>
+      <w:proofErr w:type="gramStart"/>
+      <w:r>
+        <w:rPr>
+          <w:color w:val="BCBEC4"/>
+        </w:rPr>
+        <w:t>getPos</w:t>
+      </w:r>
+      <w:proofErr w:type="spellEnd"/>
+      <w:r>
+        <w:rPr>
+          <w:color w:val="BCBEC4"/>
+        </w:rPr>
+        <w:t>(</w:t>
+      </w:r>
+      <w:proofErr w:type="gramEnd"/>
+      <w:r>
+        <w:rPr>
+          <w:color w:val="BCBEC4"/>
+        </w:rPr>
+        <w:t xml:space="preserve">), </w:t>
+      </w:r>
+      <w:proofErr w:type="spellStart"/>
+      <w:r>
+        <w:rPr>
+          <w:color w:val="BCBEC4"/>
+        </w:rPr>
+        <w:t>a.</w:t>
       </w:r>
       <w:r>
         <w:rPr>
@@ -2783,11 +3298,19 @@
         </w:rPr>
         <w:t>pos</w:t>
       </w:r>
+      <w:proofErr w:type="spellEnd"/>
       <w:r>
         <w:rPr>
           <w:color w:val="BCBEC4"/>
         </w:rPr>
-        <w:t>, b.</w:t>
+        <w:t xml:space="preserve">, </w:t>
+      </w:r>
+      <w:proofErr w:type="spellStart"/>
+      <w:r>
+        <w:rPr>
+          <w:color w:val="BCBEC4"/>
+        </w:rPr>
+        <w:t>b.</w:t>
       </w:r>
       <w:r>
         <w:rPr>
@@ -2795,6 +3318,7 @@
         </w:rPr>
         <w:t>pos</w:t>
       </w:r>
+      <w:proofErr w:type="spellEnd"/>
       <w:r>
         <w:rPr>
           <w:color w:val="BCBEC4"/>
@@ -2806,7 +3330,28 @@
           <w:color w:val="BCBEC4"/>
         </w:rPr>
         <w:br/>
-        <w:t>PVector offset = PVector.</w:t>
+      </w:r>
+      <w:proofErr w:type="spellStart"/>
+      <w:r>
+        <w:rPr>
+          <w:color w:val="BCBEC4"/>
+        </w:rPr>
+        <w:t>PVector</w:t>
+      </w:r>
+      <w:proofErr w:type="spellEnd"/>
+      <w:r>
+        <w:rPr>
+          <w:color w:val="BCBEC4"/>
+        </w:rPr>
+        <w:t xml:space="preserve"> offset = </w:t>
+      </w:r>
+      <w:proofErr w:type="spellStart"/>
+      <w:proofErr w:type="gramStart"/>
+      <w:r>
+        <w:rPr>
+          <w:color w:val="BCBEC4"/>
+        </w:rPr>
+        <w:t>PVector.</w:t>
       </w:r>
       <w:r>
         <w:rPr>
@@ -2816,24 +3361,113 @@
         </w:rPr>
         <w:t>sub</w:t>
       </w:r>
+      <w:proofErr w:type="spellEnd"/>
       <w:r>
         <w:rPr>
           <w:color w:val="BCBEC4"/>
         </w:rPr>
-        <w:t>(snapped, getPos());</w:t>
-      </w:r>
+        <w:t>(</w:t>
+      </w:r>
+      <w:proofErr w:type="spellStart"/>
+      <w:proofErr w:type="gramEnd"/>
       <w:r>
         <w:rPr>
           <w:color w:val="BCBEC4"/>
         </w:rPr>
+        <w:t>snapped</w:t>
+      </w:r>
+      <w:proofErr w:type="spellEnd"/>
+      <w:r>
+        <w:rPr>
+          <w:color w:val="BCBEC4"/>
+        </w:rPr>
+        <w:t xml:space="preserve">, </w:t>
+      </w:r>
+      <w:proofErr w:type="spellStart"/>
+      <w:proofErr w:type="gramStart"/>
+      <w:r>
+        <w:rPr>
+          <w:color w:val="BCBEC4"/>
+        </w:rPr>
+        <w:t>getPos</w:t>
+      </w:r>
+      <w:proofErr w:type="spellEnd"/>
+      <w:r>
+        <w:rPr>
+          <w:color w:val="BCBEC4"/>
+        </w:rPr>
+        <w:t>(</w:t>
+      </w:r>
+      <w:proofErr w:type="gramEnd"/>
+      <w:r>
+        <w:rPr>
+          <w:color w:val="BCBEC4"/>
+        </w:rPr>
+        <w:t>));</w:t>
+      </w:r>
+      <w:r>
+        <w:rPr>
+          <w:color w:val="BCBEC4"/>
+        </w:rPr>
         <w:br/>
-        <w:t>PVector roadForce = offset.mult(</w:t>
-      </w:r>
+      </w:r>
+      <w:proofErr w:type="spellStart"/>
+      <w:r>
+        <w:rPr>
+          <w:color w:val="BCBEC4"/>
+        </w:rPr>
+        <w:t>PVector</w:t>
+      </w:r>
+      <w:proofErr w:type="spellEnd"/>
+      <w:r>
+        <w:rPr>
+          <w:color w:val="BCBEC4"/>
+        </w:rPr>
+        <w:t xml:space="preserve"> </w:t>
+      </w:r>
+      <w:proofErr w:type="spellStart"/>
+      <w:r>
+        <w:rPr>
+          <w:color w:val="BCBEC4"/>
+        </w:rPr>
+        <w:t>roadForce</w:t>
+      </w:r>
+      <w:proofErr w:type="spellEnd"/>
+      <w:r>
+        <w:rPr>
+          <w:color w:val="BCBEC4"/>
+        </w:rPr>
+        <w:t xml:space="preserve"> = </w:t>
+      </w:r>
+      <w:proofErr w:type="spellStart"/>
+      <w:proofErr w:type="gramStart"/>
+      <w:r>
+        <w:rPr>
+          <w:color w:val="BCBEC4"/>
+        </w:rPr>
+        <w:t>offset.mult</w:t>
+      </w:r>
+      <w:proofErr w:type="spellEnd"/>
+      <w:proofErr w:type="gramEnd"/>
+      <w:r>
+        <w:rPr>
+          <w:color w:val="BCBEC4"/>
+        </w:rPr>
+        <w:t>(</w:t>
+      </w:r>
+      <w:proofErr w:type="spellStart"/>
       <w:r>
         <w:rPr>
           <w:color w:val="C77DBB"/>
         </w:rPr>
-        <w:t xml:space="preserve">maxForce </w:t>
+        <w:t>maxForce</w:t>
+      </w:r>
+      <w:proofErr w:type="spellEnd"/>
+      <w:r>
+        <w:rPr>
+          <w:color w:val="C77DBB"/>
+        </w:rPr>
+        <w:t xml:space="preserve"> </w:t>
       </w:r>
       <w:r>
         <w:rPr>
@@ -2841,12 +3475,14 @@
         </w:rPr>
         <w:t xml:space="preserve">* </w:t>
       </w:r>
+      <w:proofErr w:type="spellStart"/>
       <w:r>
         <w:rPr>
           <w:color w:val="C77DBB"/>
         </w:rPr>
         <w:t>roadSnapStrength</w:t>
       </w:r>
+      <w:proofErr w:type="spellEnd"/>
       <w:r>
         <w:rPr>
           <w:color w:val="BCBEC4"/>
@@ -2858,27 +3494,68 @@
           <w:color w:val="BCBEC4"/>
         </w:rPr>
         <w:br/>
-        <w:t>applyForce(roadForce);</w:t>
-      </w:r>
-    </w:p>
-    <w:p>
-      <w:pPr>
-        <w:rPr>
-          <w:rFonts w:asciiTheme="majorHAnsi" w:hAnsiTheme="majorHAnsi" w:cstheme="majorHAnsi"/>
-        </w:rPr>
-      </w:pPr>
-    </w:p>
-    <w:p>
-      <w:pPr>
-        <w:rPr>
-          <w:rFonts w:asciiTheme="majorHAnsi" w:hAnsiTheme="majorHAnsi" w:cstheme="majorHAnsi"/>
-        </w:rPr>
-      </w:pPr>
-      <w:r>
-        <w:rPr>
-          <w:rFonts w:asciiTheme="majorHAnsi" w:hAnsiTheme="majorHAnsi" w:cstheme="majorHAnsi"/>
-        </w:rPr>
-        <w:t>A intensidade desta correção é controlada por um parâmetro (roadSnapStrength), permitindo ajustar o compromisso entre liberdade de movimento e fidelidade à estrutura do grafo.</w:t>
+      </w:r>
+      <w:proofErr w:type="spellStart"/>
+      <w:r>
+        <w:rPr>
+          <w:color w:val="BCBEC4"/>
+        </w:rPr>
+        <w:t>applyForce</w:t>
+      </w:r>
+      <w:proofErr w:type="spellEnd"/>
+      <w:r>
+        <w:rPr>
+          <w:color w:val="BCBEC4"/>
+        </w:rPr>
+        <w:t>(</w:t>
+      </w:r>
+      <w:proofErr w:type="spellStart"/>
+      <w:r>
+        <w:rPr>
+          <w:color w:val="BCBEC4"/>
+        </w:rPr>
+        <w:t>roadForce</w:t>
+      </w:r>
+      <w:proofErr w:type="spellEnd"/>
+      <w:r>
+        <w:rPr>
+          <w:color w:val="BCBEC4"/>
+        </w:rPr>
+        <w:t>);</w:t>
+      </w:r>
+    </w:p>
+    <w:p>
+      <w:pPr>
+        <w:rPr>
+          <w:rFonts w:asciiTheme="majorHAnsi" w:hAnsiTheme="majorHAnsi" w:cstheme="majorHAnsi"/>
+        </w:rPr>
+      </w:pPr>
+    </w:p>
+    <w:p>
+      <w:pPr>
+        <w:rPr>
+          <w:rFonts w:asciiTheme="majorHAnsi" w:hAnsiTheme="majorHAnsi" w:cstheme="majorHAnsi"/>
+        </w:rPr>
+      </w:pPr>
+      <w:r>
+        <w:rPr>
+          <w:rFonts w:asciiTheme="majorHAnsi" w:hAnsiTheme="majorHAnsi" w:cstheme="majorHAnsi"/>
+        </w:rPr>
+        <w:t>A intensidade desta correção é controlada por um parâmetro (</w:t>
+      </w:r>
+      <w:proofErr w:type="spellStart"/>
+      <w:r>
+        <w:rPr>
+          <w:rFonts w:asciiTheme="majorHAnsi" w:hAnsiTheme="majorHAnsi" w:cstheme="majorHAnsi"/>
+        </w:rPr>
+        <w:t>roadSnapStrength</w:t>
+      </w:r>
+      <w:proofErr w:type="spellEnd"/>
+      <w:r>
+        <w:rPr>
+          <w:rFonts w:asciiTheme="majorHAnsi" w:hAnsiTheme="majorHAnsi" w:cstheme="majorHAnsi"/>
+        </w:rPr>
+        <w:t>), permitindo ajustar o compromisso entre liberdade de movimento e fidelidade à estrutura do grafo.</w:t>
       </w:r>
     </w:p>
     <w:p>
@@ -2918,7 +3595,21 @@
         <w:rPr>
           <w:rFonts w:asciiTheme="majorHAnsi" w:hAnsiTheme="majorHAnsi" w:cstheme="majorHAnsi"/>
         </w:rPr>
-        <w:t xml:space="preserve">O comportamento do WanderAgent foi testado na aplicação </w:t>
+        <w:t xml:space="preserve">O comportamento do </w:t>
+      </w:r>
+      <w:proofErr w:type="spellStart"/>
+      <w:r>
+        <w:rPr>
+          <w:rFonts w:asciiTheme="majorHAnsi" w:hAnsiTheme="majorHAnsi" w:cstheme="majorHAnsi"/>
+        </w:rPr>
+        <w:t>WanderAgent</w:t>
+      </w:r>
+      <w:proofErr w:type="spellEnd"/>
+      <w:r>
+        <w:rPr>
+          <w:rFonts w:asciiTheme="majorHAnsi" w:hAnsiTheme="majorHAnsi" w:cstheme="majorHAnsi"/>
+        </w:rPr>
+        <w:t xml:space="preserve"> foi testado na aplicação </w:t>
       </w:r>
       <w:r>
         <w:rPr>
@@ -2926,12 +3617,14 @@
         </w:rPr>
         <w:t>“</w:t>
       </w:r>
+      <w:proofErr w:type="spellStart"/>
       <w:r>
         <w:rPr>
           <w:rFonts w:asciiTheme="majorHAnsi" w:hAnsiTheme="majorHAnsi" w:cstheme="majorHAnsi"/>
         </w:rPr>
         <w:t>CarWanderApp</w:t>
       </w:r>
+      <w:proofErr w:type="spellEnd"/>
       <w:r>
         <w:rPr>
           <w:rFonts w:asciiTheme="majorHAnsi" w:hAnsiTheme="majorHAnsi" w:cstheme="majorHAnsi"/>
@@ -2948,7 +3641,35 @@
         <w:rPr>
           <w:rFonts w:asciiTheme="majorHAnsi" w:hAnsiTheme="majorHAnsi" w:cstheme="majorHAnsi"/>
         </w:rPr>
-        <w:t xml:space="preserve"> (mouse right e mouse left)</w:t>
+        <w:t xml:space="preserve"> (mouse </w:t>
+      </w:r>
+      <w:proofErr w:type="spellStart"/>
+      <w:r>
+        <w:rPr>
+          <w:rFonts w:asciiTheme="majorHAnsi" w:hAnsiTheme="majorHAnsi" w:cstheme="majorHAnsi"/>
+        </w:rPr>
+        <w:t>right</w:t>
+      </w:r>
+      <w:proofErr w:type="spellEnd"/>
+      <w:r>
+        <w:rPr>
+          <w:rFonts w:asciiTheme="majorHAnsi" w:hAnsiTheme="majorHAnsi" w:cstheme="majorHAnsi"/>
+        </w:rPr>
+        <w:t xml:space="preserve"> e mouse </w:t>
+      </w:r>
+      <w:proofErr w:type="spellStart"/>
+      <w:r>
+        <w:rPr>
+          <w:rFonts w:asciiTheme="majorHAnsi" w:hAnsiTheme="majorHAnsi" w:cstheme="majorHAnsi"/>
+        </w:rPr>
+        <w:t>left</w:t>
+      </w:r>
+      <w:proofErr w:type="spellEnd"/>
+      <w:r>
+        <w:rPr>
+          <w:rFonts w:asciiTheme="majorHAnsi" w:hAnsiTheme="majorHAnsi" w:cstheme="majorHAnsi"/>
+        </w:rPr>
+        <w:t>)</w:t>
       </w:r>
       <w:r>
         <w:rPr>
@@ -3013,7 +3734,21 @@
         <w:rPr>
           <w:rFonts w:asciiTheme="majorHAnsi" w:hAnsiTheme="majorHAnsi" w:cstheme="majorHAnsi"/>
         </w:rPr>
-        <w:t>Com o propósito de tornar a aplicação mais interessante e adicionar conceitos teóricos aprendidos em aula decidimos criar uma simulação de um comportamento de derrapagem de um Boid a partir da visualização de um Sistema de Partículas.</w:t>
+        <w:t xml:space="preserve">Com o propósito de tornar a aplicação mais interessante e adicionar conceitos teóricos aprendidos em aula decidimos criar uma simulação de um comportamento de derrapagem de um </w:t>
+      </w:r>
+      <w:proofErr w:type="spellStart"/>
+      <w:r>
+        <w:rPr>
+          <w:rFonts w:asciiTheme="majorHAnsi" w:hAnsiTheme="majorHAnsi" w:cstheme="majorHAnsi"/>
+        </w:rPr>
+        <w:t>Boid</w:t>
+      </w:r>
+      <w:proofErr w:type="spellEnd"/>
+      <w:r>
+        <w:rPr>
+          <w:rFonts w:asciiTheme="majorHAnsi" w:hAnsiTheme="majorHAnsi" w:cstheme="majorHAnsi"/>
+        </w:rPr>
+        <w:t xml:space="preserve"> a partir da visualização de um Sistema de Partículas.</w:t>
       </w:r>
     </w:p>
     <w:p>
@@ -3034,7 +3769,35 @@
           <w:rFonts w:asciiTheme="majorHAnsi" w:hAnsiTheme="majorHAnsi" w:cstheme="majorHAnsi"/>
         </w:rPr>
         <w:lastRenderedPageBreak/>
-        <w:t>Um sistema de partículas pode ser entendido como um conjunto de pequenas entidades (partículas) com tempo de vida limitado, cuja evolução é atualizada a cada frame. Cada partícula possui posição, velocidade e uma duração “lifespan”. À medida que o tempo passa, as partículas desaparecem gradualmente, permitindo obter efeitos como fumo, poeira ou spray sem necessidade de modelação gráfica complexa.</w:t>
+        <w:t xml:space="preserve">Um sistema de partículas pode ser entendido como um conjunto de pequenas entidades (partículas) com tempo de vida limitado, cuja evolução é atualizada a cada </w:t>
+      </w:r>
+      <w:proofErr w:type="spellStart"/>
+      <w:r>
+        <w:rPr>
+          <w:rFonts w:asciiTheme="majorHAnsi" w:hAnsiTheme="majorHAnsi" w:cstheme="majorHAnsi"/>
+        </w:rPr>
+        <w:t>frame</w:t>
+      </w:r>
+      <w:proofErr w:type="spellEnd"/>
+      <w:r>
+        <w:rPr>
+          <w:rFonts w:asciiTheme="majorHAnsi" w:hAnsiTheme="majorHAnsi" w:cstheme="majorHAnsi"/>
+        </w:rPr>
+        <w:t>. Cada partícula possui posição, velocidade e uma duração “</w:t>
+      </w:r>
+      <w:proofErr w:type="spellStart"/>
+      <w:r>
+        <w:rPr>
+          <w:rFonts w:asciiTheme="majorHAnsi" w:hAnsiTheme="majorHAnsi" w:cstheme="majorHAnsi"/>
+        </w:rPr>
+        <w:t>lifespan</w:t>
+      </w:r>
+      <w:proofErr w:type="spellEnd"/>
+      <w:r>
+        <w:rPr>
+          <w:rFonts w:asciiTheme="majorHAnsi" w:hAnsiTheme="majorHAnsi" w:cstheme="majorHAnsi"/>
+        </w:rPr>
+        <w:t>”. À medida que o tempo passa, as partículas desaparecem gradualmente, permitindo obter efeitos como fumo, poeira ou spray sem necessidade de modelação gráfica complexa.</w:t>
       </w:r>
     </w:p>
     <w:p>
@@ -3090,7 +3853,21 @@
         <w:rPr>
           <w:rFonts w:asciiTheme="majorHAnsi" w:hAnsiTheme="majorHAnsi" w:cstheme="majorHAnsi"/>
         </w:rPr>
-        <w:t xml:space="preserve"> frame anterior. Se o ângulo entre as duas velocidades ultrapassar um </w:t>
+        <w:t xml:space="preserve"> </w:t>
+      </w:r>
+      <w:proofErr w:type="spellStart"/>
+      <w:r>
+        <w:rPr>
+          <w:rFonts w:asciiTheme="majorHAnsi" w:hAnsiTheme="majorHAnsi" w:cstheme="majorHAnsi"/>
+        </w:rPr>
+        <w:t>frame</w:t>
+      </w:r>
+      <w:proofErr w:type="spellEnd"/>
+      <w:r>
+        <w:rPr>
+          <w:rFonts w:asciiTheme="majorHAnsi" w:hAnsiTheme="majorHAnsi" w:cstheme="majorHAnsi"/>
+        </w:rPr>
+        <w:t xml:space="preserve"> anterior. Se o ângulo entre as duas velocidades ultrapassar um </w:t>
       </w:r>
       <w:r>
         <w:rPr>
@@ -3150,18 +3927,109 @@
         </w:rPr>
         <w:br/>
       </w:r>
+      <w:proofErr w:type="spellStart"/>
       <w:r>
         <w:rPr>
           <w:color w:val="BCBEC4"/>
         </w:rPr>
-        <w:t>private PVector prevVel;</w:t>
-      </w:r>
+        <w:t>private</w:t>
+      </w:r>
+      <w:proofErr w:type="spellEnd"/>
       <w:r>
         <w:rPr>
           <w:color w:val="BCBEC4"/>
         </w:rPr>
+        <w:t xml:space="preserve"> </w:t>
+      </w:r>
+      <w:proofErr w:type="spellStart"/>
+      <w:r>
+        <w:rPr>
+          <w:color w:val="BCBEC4"/>
+        </w:rPr>
+        <w:t>PVector</w:t>
+      </w:r>
+      <w:proofErr w:type="spellEnd"/>
+      <w:r>
+        <w:rPr>
+          <w:color w:val="BCBEC4"/>
+        </w:rPr>
+        <w:t xml:space="preserve"> </w:t>
+      </w:r>
+      <w:proofErr w:type="spellStart"/>
+      <w:r>
+        <w:rPr>
+          <w:color w:val="BCBEC4"/>
+        </w:rPr>
+        <w:t>prevVel</w:t>
+      </w:r>
+      <w:proofErr w:type="spellEnd"/>
+      <w:r>
+        <w:rPr>
+          <w:color w:val="BCBEC4"/>
+        </w:rPr>
+        <w:t>;</w:t>
+      </w:r>
+      <w:r>
+        <w:rPr>
+          <w:color w:val="BCBEC4"/>
+        </w:rPr>
         <w:br/>
-        <w:t>private float driftAngleTR = PApplet.radians(15);</w:t>
+      </w:r>
+      <w:proofErr w:type="spellStart"/>
+      <w:r>
+        <w:rPr>
+          <w:color w:val="BCBEC4"/>
+        </w:rPr>
+        <w:t>private</w:t>
+      </w:r>
+      <w:proofErr w:type="spellEnd"/>
+      <w:r>
+        <w:rPr>
+          <w:color w:val="BCBEC4"/>
+        </w:rPr>
+        <w:t xml:space="preserve"> </w:t>
+      </w:r>
+      <w:proofErr w:type="spellStart"/>
+      <w:r>
+        <w:rPr>
+          <w:color w:val="BCBEC4"/>
+        </w:rPr>
+        <w:t>float</w:t>
+      </w:r>
+      <w:proofErr w:type="spellEnd"/>
+      <w:r>
+        <w:rPr>
+          <w:color w:val="BCBEC4"/>
+        </w:rPr>
+        <w:t xml:space="preserve"> </w:t>
+      </w:r>
+      <w:proofErr w:type="spellStart"/>
+      <w:r>
+        <w:rPr>
+          <w:color w:val="BCBEC4"/>
+        </w:rPr>
+        <w:t>driftAngleTR</w:t>
+      </w:r>
+      <w:proofErr w:type="spellEnd"/>
+      <w:r>
+        <w:rPr>
+          <w:color w:val="BCBEC4"/>
+        </w:rPr>
+        <w:t xml:space="preserve"> = </w:t>
+      </w:r>
+      <w:proofErr w:type="spellStart"/>
+      <w:r>
+        <w:rPr>
+          <w:color w:val="BCBEC4"/>
+        </w:rPr>
+        <w:t>PApplet.radians</w:t>
+      </w:r>
+      <w:proofErr w:type="spellEnd"/>
+      <w:r>
+        <w:rPr>
+          <w:color w:val="BCBEC4"/>
+        </w:rPr>
+        <w:t>(15);</w:t>
       </w:r>
       <w:r>
         <w:rPr>
@@ -3188,6 +4056,7 @@
         </w:rPr>
         <w:t xml:space="preserve">Para tornar o efeito coerente com o movimento do carro, o emissor é colocado na traseira do </w:t>
       </w:r>
+      <w:proofErr w:type="spellStart"/>
       <w:r>
         <w:rPr>
           <w:rFonts w:asciiTheme="majorHAnsi" w:hAnsiTheme="majorHAnsi" w:cstheme="majorHAnsi"/>
@@ -3198,7 +4067,14 @@
         <w:rPr>
           <w:rFonts w:asciiTheme="majorHAnsi" w:hAnsiTheme="majorHAnsi" w:cstheme="majorHAnsi"/>
         </w:rPr>
-        <w:t xml:space="preserve">oid, usando a direção oposta à sua velocidade atual. Isto garante que o </w:t>
+        <w:t>oid</w:t>
+      </w:r>
+      <w:proofErr w:type="spellEnd"/>
+      <w:r>
+        <w:rPr>
+          <w:rFonts w:asciiTheme="majorHAnsi" w:hAnsiTheme="majorHAnsi" w:cstheme="majorHAnsi"/>
+        </w:rPr>
+        <w:t xml:space="preserve">, usando a direção oposta à sua velocidade atual. Isto garante que o </w:t>
       </w:r>
       <w:r>
         <w:rPr>
@@ -3228,11 +4104,85 @@
           <w:color w:val="7A7E85"/>
         </w:rPr>
       </w:pPr>
+      <w:proofErr w:type="spellStart"/>
       <w:r>
         <w:rPr>
           <w:color w:val="BCBEC4"/>
         </w:rPr>
-        <w:t>PVector backDir = v.copy().normalize().mult(-1);</w:t>
+        <w:t>PVector</w:t>
+      </w:r>
+      <w:proofErr w:type="spellEnd"/>
+      <w:r>
+        <w:rPr>
+          <w:color w:val="BCBEC4"/>
+        </w:rPr>
+        <w:t xml:space="preserve"> </w:t>
+      </w:r>
+      <w:proofErr w:type="spellStart"/>
+      <w:r>
+        <w:rPr>
+          <w:color w:val="BCBEC4"/>
+        </w:rPr>
+        <w:t>backDir</w:t>
+      </w:r>
+      <w:proofErr w:type="spellEnd"/>
+      <w:r>
+        <w:rPr>
+          <w:color w:val="BCBEC4"/>
+        </w:rPr>
+        <w:t xml:space="preserve"> = </w:t>
+      </w:r>
+      <w:proofErr w:type="spellStart"/>
+      <w:proofErr w:type="gramStart"/>
+      <w:r>
+        <w:rPr>
+          <w:color w:val="BCBEC4"/>
+        </w:rPr>
+        <w:t>v.copy</w:t>
+      </w:r>
+      <w:proofErr w:type="spellEnd"/>
+      <w:proofErr w:type="gramEnd"/>
+      <w:r>
+        <w:rPr>
+          <w:color w:val="BCBEC4"/>
+        </w:rPr>
+        <w:t>(</w:t>
+      </w:r>
+      <w:proofErr w:type="gramStart"/>
+      <w:r>
+        <w:rPr>
+          <w:color w:val="BCBEC4"/>
+        </w:rPr>
+        <w:t>).normalize</w:t>
+      </w:r>
+      <w:proofErr w:type="gramEnd"/>
+      <w:r>
+        <w:rPr>
+          <w:color w:val="BCBEC4"/>
+        </w:rPr>
+        <w:t>(</w:t>
+      </w:r>
+      <w:proofErr w:type="gramStart"/>
+      <w:r>
+        <w:rPr>
+          <w:color w:val="BCBEC4"/>
+        </w:rPr>
+        <w:t>).</w:t>
+      </w:r>
+      <w:proofErr w:type="spellStart"/>
+      <w:r>
+        <w:rPr>
+          <w:color w:val="BCBEC4"/>
+        </w:rPr>
+        <w:t>mult</w:t>
+      </w:r>
+      <w:proofErr w:type="spellEnd"/>
+      <w:proofErr w:type="gramEnd"/>
+      <w:r>
+        <w:rPr>
+          <w:color w:val="BCBEC4"/>
+        </w:rPr>
+        <w:t>(-1);</w:t>
       </w:r>
       <w:r>
         <w:rPr>
@@ -3253,18 +4203,153 @@
         </w:rPr>
         <w:br/>
       </w:r>
+      <w:proofErr w:type="spellStart"/>
       <w:r>
         <w:rPr>
           <w:color w:val="BCBEC4"/>
         </w:rPr>
-        <w:t>PVector emitterPos = PVector.add(getPos(), backDir.copy().mult(radius * 1.8f));</w:t>
-      </w:r>
+        <w:t>PVector</w:t>
+      </w:r>
+      <w:proofErr w:type="spellEnd"/>
       <w:r>
         <w:rPr>
           <w:color w:val="BCBEC4"/>
         </w:rPr>
+        <w:t xml:space="preserve"> </w:t>
+      </w:r>
+      <w:proofErr w:type="spellStart"/>
+      <w:r>
+        <w:rPr>
+          <w:color w:val="BCBEC4"/>
+        </w:rPr>
+        <w:t>emitterPos</w:t>
+      </w:r>
+      <w:proofErr w:type="spellEnd"/>
+      <w:r>
+        <w:rPr>
+          <w:color w:val="BCBEC4"/>
+        </w:rPr>
+        <w:t xml:space="preserve"> = </w:t>
+      </w:r>
+      <w:proofErr w:type="spellStart"/>
+      <w:r>
+        <w:rPr>
+          <w:color w:val="BCBEC4"/>
+        </w:rPr>
+        <w:t>PVector.add</w:t>
+      </w:r>
+      <w:proofErr w:type="spellEnd"/>
+      <w:r>
+        <w:rPr>
+          <w:color w:val="BCBEC4"/>
+        </w:rPr>
+        <w:t>(</w:t>
+      </w:r>
+      <w:proofErr w:type="spellStart"/>
+      <w:proofErr w:type="gramStart"/>
+      <w:r>
+        <w:rPr>
+          <w:color w:val="BCBEC4"/>
+        </w:rPr>
+        <w:t>getPos</w:t>
+      </w:r>
+      <w:proofErr w:type="spellEnd"/>
+      <w:r>
+        <w:rPr>
+          <w:color w:val="BCBEC4"/>
+        </w:rPr>
+        <w:t>(</w:t>
+      </w:r>
+      <w:proofErr w:type="gramEnd"/>
+      <w:r>
+        <w:rPr>
+          <w:color w:val="BCBEC4"/>
+        </w:rPr>
+        <w:t xml:space="preserve">), </w:t>
+      </w:r>
+      <w:proofErr w:type="spellStart"/>
+      <w:r>
+        <w:rPr>
+          <w:color w:val="BCBEC4"/>
+        </w:rPr>
+        <w:t>backDir.copy</w:t>
+      </w:r>
+      <w:proofErr w:type="spellEnd"/>
+      <w:r>
+        <w:rPr>
+          <w:color w:val="BCBEC4"/>
+        </w:rPr>
+        <w:t>(</w:t>
+      </w:r>
+      <w:proofErr w:type="gramStart"/>
+      <w:r>
+        <w:rPr>
+          <w:color w:val="BCBEC4"/>
+        </w:rPr>
+        <w:t>).</w:t>
+      </w:r>
+      <w:proofErr w:type="spellStart"/>
+      <w:r>
+        <w:rPr>
+          <w:color w:val="BCBEC4"/>
+        </w:rPr>
+        <w:t>mult</w:t>
+      </w:r>
+      <w:proofErr w:type="spellEnd"/>
+      <w:proofErr w:type="gramEnd"/>
+      <w:r>
+        <w:rPr>
+          <w:color w:val="BCBEC4"/>
+        </w:rPr>
+        <w:t>(</w:t>
+      </w:r>
+      <w:proofErr w:type="spellStart"/>
+      <w:r>
+        <w:rPr>
+          <w:color w:val="BCBEC4"/>
+        </w:rPr>
+        <w:t>radius</w:t>
+      </w:r>
+      <w:proofErr w:type="spellEnd"/>
+      <w:r>
+        <w:rPr>
+          <w:color w:val="BCBEC4"/>
+        </w:rPr>
+        <w:t xml:space="preserve"> * 1.8f));</w:t>
+      </w:r>
+      <w:r>
+        <w:rPr>
+          <w:color w:val="BCBEC4"/>
+        </w:rPr>
         <w:br/>
-        <w:t>driftParticles.setPos(emitterPos);</w:t>
+      </w:r>
+      <w:proofErr w:type="spellStart"/>
+      <w:r>
+        <w:rPr>
+          <w:color w:val="BCBEC4"/>
+        </w:rPr>
+        <w:t>driftParticles.setPos</w:t>
+      </w:r>
+      <w:proofErr w:type="spellEnd"/>
+      <w:r>
+        <w:rPr>
+          <w:color w:val="BCBEC4"/>
+        </w:rPr>
+        <w:t>(</w:t>
+      </w:r>
+      <w:proofErr w:type="spellStart"/>
+      <w:r>
+        <w:rPr>
+          <w:color w:val="BCBEC4"/>
+        </w:rPr>
+        <w:t>emitterPos</w:t>
+      </w:r>
+      <w:proofErr w:type="spellEnd"/>
+      <w:r>
+        <w:rPr>
+          <w:color w:val="BCBEC4"/>
+        </w:rPr>
+        <w:t>);</w:t>
       </w:r>
       <w:r>
         <w:rPr>
@@ -3285,31 +4370,67 @@
         </w:rPr>
         <w:br/>
       </w:r>
+      <w:proofErr w:type="spellStart"/>
       <w:r>
         <w:rPr>
           <w:color w:val="BCBEC4"/>
         </w:rPr>
-        <w:t>driftParticles.setEmitDir(backDir);</w:t>
-      </w:r>
-    </w:p>
-    <w:p>
-      <w:pPr>
-        <w:rPr>
-          <w:rFonts w:asciiTheme="majorHAnsi" w:hAnsiTheme="majorHAnsi" w:cstheme="majorHAnsi"/>
-        </w:rPr>
-      </w:pPr>
-    </w:p>
-    <w:p>
-      <w:pPr>
-        <w:rPr>
-          <w:rFonts w:asciiTheme="majorHAnsi" w:hAnsiTheme="majorHAnsi" w:cstheme="majorHAnsi"/>
-        </w:rPr>
-      </w:pPr>
-      <w:r>
-        <w:rPr>
-          <w:rFonts w:asciiTheme="majorHAnsi" w:hAnsiTheme="majorHAnsi" w:cstheme="majorHAnsi"/>
-        </w:rPr>
-        <w:t>A demonstração deste comportamento foi isolada numa aplicação própria (ParticleWanderApp)</w:t>
+        <w:t>driftParticles.setEmitDir</w:t>
+      </w:r>
+      <w:proofErr w:type="spellEnd"/>
+      <w:r>
+        <w:rPr>
+          <w:color w:val="BCBEC4"/>
+        </w:rPr>
+        <w:t>(</w:t>
+      </w:r>
+      <w:proofErr w:type="spellStart"/>
+      <w:r>
+        <w:rPr>
+          <w:color w:val="BCBEC4"/>
+        </w:rPr>
+        <w:t>backDir</w:t>
+      </w:r>
+      <w:proofErr w:type="spellEnd"/>
+      <w:r>
+        <w:rPr>
+          <w:color w:val="BCBEC4"/>
+        </w:rPr>
+        <w:t>);</w:t>
+      </w:r>
+    </w:p>
+    <w:p>
+      <w:pPr>
+        <w:rPr>
+          <w:rFonts w:asciiTheme="majorHAnsi" w:hAnsiTheme="majorHAnsi" w:cstheme="majorHAnsi"/>
+        </w:rPr>
+      </w:pPr>
+    </w:p>
+    <w:p>
+      <w:pPr>
+        <w:rPr>
+          <w:rFonts w:asciiTheme="majorHAnsi" w:hAnsiTheme="majorHAnsi" w:cstheme="majorHAnsi"/>
+        </w:rPr>
+      </w:pPr>
+      <w:r>
+        <w:rPr>
+          <w:rFonts w:asciiTheme="majorHAnsi" w:hAnsiTheme="majorHAnsi" w:cstheme="majorHAnsi"/>
+        </w:rPr>
+        <w:t>A demonstração deste comportamento foi isolada numa aplicação própria (</w:t>
+      </w:r>
+      <w:proofErr w:type="spellStart"/>
+      <w:r>
+        <w:rPr>
+          <w:rFonts w:asciiTheme="majorHAnsi" w:hAnsiTheme="majorHAnsi" w:cstheme="majorHAnsi"/>
+        </w:rPr>
+        <w:t>ParticleWanderApp</w:t>
+      </w:r>
+      <w:proofErr w:type="spellEnd"/>
+      <w:r>
+        <w:rPr>
+          <w:rFonts w:asciiTheme="majorHAnsi" w:hAnsiTheme="majorHAnsi" w:cstheme="majorHAnsi"/>
+        </w:rPr>
+        <w:t>)</w:t>
       </w:r>
       <w:r>
         <w:rPr>
@@ -3404,7 +4525,35 @@
         <w:rPr>
           <w:rFonts w:asciiTheme="majorHAnsi" w:hAnsiTheme="majorHAnsi" w:cstheme="majorHAnsi"/>
         </w:rPr>
-        <w:t>Definimos 2 tipos de veículos principais, veículos “CivilCar” que representam carros civis e veículos “PoliceCar” que representam carros da polícia. Com esta abordagem conseguimos criar um projeto baseado em presas e predadores, respetivamente.</w:t>
+        <w:t>Definimos 2 tipos de veículos principais, veículos “</w:t>
+      </w:r>
+      <w:proofErr w:type="spellStart"/>
+      <w:r>
+        <w:rPr>
+          <w:rFonts w:asciiTheme="majorHAnsi" w:hAnsiTheme="majorHAnsi" w:cstheme="majorHAnsi"/>
+        </w:rPr>
+        <w:t>CivilCar</w:t>
+      </w:r>
+      <w:proofErr w:type="spellEnd"/>
+      <w:r>
+        <w:rPr>
+          <w:rFonts w:asciiTheme="majorHAnsi" w:hAnsiTheme="majorHAnsi" w:cstheme="majorHAnsi"/>
+        </w:rPr>
+        <w:t>” que representam carros civis e veículos “</w:t>
+      </w:r>
+      <w:proofErr w:type="spellStart"/>
+      <w:r>
+        <w:rPr>
+          <w:rFonts w:asciiTheme="majorHAnsi" w:hAnsiTheme="majorHAnsi" w:cstheme="majorHAnsi"/>
+        </w:rPr>
+        <w:t>PoliceCar</w:t>
+      </w:r>
+      <w:proofErr w:type="spellEnd"/>
+      <w:r>
+        <w:rPr>
+          <w:rFonts w:asciiTheme="majorHAnsi" w:hAnsiTheme="majorHAnsi" w:cstheme="majorHAnsi"/>
+        </w:rPr>
+        <w:t>” que representam carros da polícia. Com esta abordagem conseguimos criar um projeto baseado em presas e predadores, respetivamente.</w:t>
       </w:r>
     </w:p>
     <w:p>
@@ -3436,13 +4585,55 @@
         <w:rPr>
           <w:rFonts w:asciiTheme="majorHAnsi" w:hAnsiTheme="majorHAnsi" w:cstheme="majorHAnsi"/>
         </w:rPr>
-        <w:t>de “RoadAgent”, um agente que</w:t>
-      </w:r>
-      <w:r>
-        <w:rPr>
-          <w:rFonts w:asciiTheme="majorHAnsi" w:hAnsiTheme="majorHAnsi" w:cstheme="majorHAnsi"/>
-        </w:rPr>
-        <w:t xml:space="preserve"> herda da classe “Boid”, parecido à implementação feita na classe “WanderAgent”.</w:t>
+        <w:t>de “</w:t>
+      </w:r>
+      <w:proofErr w:type="spellStart"/>
+      <w:r>
+        <w:rPr>
+          <w:rFonts w:asciiTheme="majorHAnsi" w:hAnsiTheme="majorHAnsi" w:cstheme="majorHAnsi"/>
+        </w:rPr>
+        <w:t>RoadAgent</w:t>
+      </w:r>
+      <w:proofErr w:type="spellEnd"/>
+      <w:r>
+        <w:rPr>
+          <w:rFonts w:asciiTheme="majorHAnsi" w:hAnsiTheme="majorHAnsi" w:cstheme="majorHAnsi"/>
+        </w:rPr>
+        <w:t>”, um agente que</w:t>
+      </w:r>
+      <w:r>
+        <w:rPr>
+          <w:rFonts w:asciiTheme="majorHAnsi" w:hAnsiTheme="majorHAnsi" w:cstheme="majorHAnsi"/>
+        </w:rPr>
+        <w:t xml:space="preserve"> herda da classe “</w:t>
+      </w:r>
+      <w:proofErr w:type="spellStart"/>
+      <w:r>
+        <w:rPr>
+          <w:rFonts w:asciiTheme="majorHAnsi" w:hAnsiTheme="majorHAnsi" w:cstheme="majorHAnsi"/>
+        </w:rPr>
+        <w:t>Boid</w:t>
+      </w:r>
+      <w:proofErr w:type="spellEnd"/>
+      <w:r>
+        <w:rPr>
+          <w:rFonts w:asciiTheme="majorHAnsi" w:hAnsiTheme="majorHAnsi" w:cstheme="majorHAnsi"/>
+        </w:rPr>
+        <w:t>”, parecido à implementação feita na classe “</w:t>
+      </w:r>
+      <w:proofErr w:type="spellStart"/>
+      <w:r>
+        <w:rPr>
+          <w:rFonts w:asciiTheme="majorHAnsi" w:hAnsiTheme="majorHAnsi" w:cstheme="majorHAnsi"/>
+        </w:rPr>
+        <w:t>WanderAgent</w:t>
+      </w:r>
+      <w:proofErr w:type="spellEnd"/>
+      <w:r>
+        <w:rPr>
+          <w:rFonts w:asciiTheme="majorHAnsi" w:hAnsiTheme="majorHAnsi" w:cstheme="majorHAnsi"/>
+        </w:rPr>
+        <w:t>”.</w:t>
       </w:r>
     </w:p>
     <w:p>
@@ -3482,11 +4673,27 @@
         </w:rPr>
         <w:t>“</w:t>
       </w:r>
-      <w:r>
-        <w:rPr>
-          <w:rFonts w:asciiTheme="majorHAnsi" w:hAnsiTheme="majorHAnsi" w:cstheme="majorHAnsi"/>
-        </w:rPr>
-        <w:t>chooseNextNode()</w:t>
+      <w:proofErr w:type="spellStart"/>
+      <w:proofErr w:type="gramStart"/>
+      <w:r>
+        <w:rPr>
+          <w:rFonts w:asciiTheme="majorHAnsi" w:hAnsiTheme="majorHAnsi" w:cstheme="majorHAnsi"/>
+        </w:rPr>
+        <w:t>chooseNextNode</w:t>
+      </w:r>
+      <w:proofErr w:type="spellEnd"/>
+      <w:r>
+        <w:rPr>
+          <w:rFonts w:asciiTheme="majorHAnsi" w:hAnsiTheme="majorHAnsi" w:cstheme="majorHAnsi"/>
+        </w:rPr>
+        <w:t>(</w:t>
+      </w:r>
+      <w:proofErr w:type="gramEnd"/>
+      <w:r>
+        <w:rPr>
+          <w:rFonts w:asciiTheme="majorHAnsi" w:hAnsiTheme="majorHAnsi" w:cstheme="majorHAnsi"/>
+        </w:rPr>
+        <w:t>)</w:t>
       </w:r>
       <w:r>
         <w:rPr>
@@ -3556,7 +4763,15 @@
         <w:t>Veículos Civis</w:t>
       </w:r>
       <w:r>
-        <w:t xml:space="preserve"> (CivilCar)</w:t>
+        <w:t xml:space="preserve"> (</w:t>
+      </w:r>
+      <w:proofErr w:type="spellStart"/>
+      <w:r>
+        <w:t>CivilCar</w:t>
+      </w:r>
+      <w:proofErr w:type="spellEnd"/>
+      <w:r>
+        <w:t>)</w:t>
       </w:r>
       <w:r>
         <w:t>:</w:t>
@@ -3738,7 +4953,28 @@
         <w:rPr>
           <w:rFonts w:asciiTheme="majorHAnsi" w:hAnsiTheme="majorHAnsi" w:cstheme="majorHAnsi"/>
         </w:rPr>
-        <w:t xml:space="preserve"> em modo de perseguição dentro do seu raio de visão, o veiculo p</w:t>
+        <w:t xml:space="preserve"> em modo de perseguição dentro do seu raio de visão, o </w:t>
+      </w:r>
+      <w:proofErr w:type="gramStart"/>
+      <w:r>
+        <w:rPr>
+          <w:rFonts w:asciiTheme="majorHAnsi" w:hAnsiTheme="majorHAnsi" w:cstheme="majorHAnsi"/>
+        </w:rPr>
+        <w:t>veiculo</w:t>
+      </w:r>
+      <w:proofErr w:type="gramEnd"/>
+      <w:r>
+        <w:rPr>
+          <w:rFonts w:asciiTheme="majorHAnsi" w:hAnsiTheme="majorHAnsi" w:cstheme="majorHAnsi"/>
+        </w:rPr>
+        <w:t xml:space="preserve"> </w:t>
+      </w:r>
+      <w:proofErr w:type="spellStart"/>
+      <w:r>
+        <w:rPr>
+          <w:rFonts w:asciiTheme="majorHAnsi" w:hAnsiTheme="majorHAnsi" w:cstheme="majorHAnsi"/>
+        </w:rPr>
+        <w:t>p</w:t>
       </w:r>
       <w:r>
         <w:rPr>
@@ -3750,7 +4986,14 @@
         <w:rPr>
           <w:rFonts w:asciiTheme="majorHAnsi" w:hAnsiTheme="majorHAnsi" w:cstheme="majorHAnsi"/>
         </w:rPr>
-        <w:t>ra temporariamente.</w:t>
+        <w:t>ra</w:t>
+      </w:r>
+      <w:proofErr w:type="spellEnd"/>
+      <w:r>
+        <w:rPr>
+          <w:rFonts w:asciiTheme="majorHAnsi" w:hAnsiTheme="majorHAnsi" w:cstheme="majorHAnsi"/>
+        </w:rPr>
+        <w:t xml:space="preserve"> temporariamente.</w:t>
       </w:r>
     </w:p>
     <w:p>
@@ -3780,7 +5023,35 @@
         <w:rPr>
           <w:rFonts w:asciiTheme="majorHAnsi" w:hAnsiTheme="majorHAnsi" w:cstheme="majorHAnsi"/>
         </w:rPr>
-        <w:t xml:space="preserve">, altera o seu estado para “Em Fuga” e tenta se afastar o máximo do carro da policia, escolhendo um nó adjacente que maximiza a sua distancia entre veículos. Este altera a sua cor para laranja </w:t>
+        <w:t xml:space="preserve">, altera o seu estado para “Em Fuga” e tenta se afastar o máximo do carro da </w:t>
+      </w:r>
+      <w:proofErr w:type="gramStart"/>
+      <w:r>
+        <w:rPr>
+          <w:rFonts w:asciiTheme="majorHAnsi" w:hAnsiTheme="majorHAnsi" w:cstheme="majorHAnsi"/>
+        </w:rPr>
+        <w:t>policia</w:t>
+      </w:r>
+      <w:proofErr w:type="gramEnd"/>
+      <w:r>
+        <w:rPr>
+          <w:rFonts w:asciiTheme="majorHAnsi" w:hAnsiTheme="majorHAnsi" w:cstheme="majorHAnsi"/>
+        </w:rPr>
+        <w:t xml:space="preserve">, escolhendo um nó adjacente que maximiza a sua </w:t>
+      </w:r>
+      <w:proofErr w:type="gramStart"/>
+      <w:r>
+        <w:rPr>
+          <w:rFonts w:asciiTheme="majorHAnsi" w:hAnsiTheme="majorHAnsi" w:cstheme="majorHAnsi"/>
+        </w:rPr>
+        <w:t>distancia</w:t>
+      </w:r>
+      <w:proofErr w:type="gramEnd"/>
+      <w:r>
+        <w:rPr>
+          <w:rFonts w:asciiTheme="majorHAnsi" w:hAnsiTheme="majorHAnsi" w:cstheme="majorHAnsi"/>
+        </w:rPr>
+        <w:t xml:space="preserve"> entre veículos. Este altera a sua cor para laranja </w:t>
       </w:r>
       <w:r>
         <w:rPr>
@@ -3802,7 +5073,15 @@
         <w:t xml:space="preserve">Veículos </w:t>
       </w:r>
       <w:r>
-        <w:t>da Polícia (PoliceCar)</w:t>
+        <w:t>da Polícia (</w:t>
+      </w:r>
+      <w:proofErr w:type="spellStart"/>
+      <w:r>
+        <w:t>PoliceCar</w:t>
+      </w:r>
+      <w:proofErr w:type="spellEnd"/>
+      <w:r>
+        <w:t>)</w:t>
       </w:r>
       <w:r>
         <w:t>:</w:t>
@@ -3948,7 +5227,21 @@
         <w:rPr>
           <w:rFonts w:asciiTheme="majorHAnsi" w:hAnsiTheme="majorHAnsi" w:cstheme="majorHAnsi"/>
         </w:rPr>
-        <w:t xml:space="preserve">, mudando a cor do boid de vermelho para azul, alternadamente. </w:t>
+        <w:t xml:space="preserve">, mudando a cor do </w:t>
+      </w:r>
+      <w:proofErr w:type="spellStart"/>
+      <w:r>
+        <w:rPr>
+          <w:rFonts w:asciiTheme="majorHAnsi" w:hAnsiTheme="majorHAnsi" w:cstheme="majorHAnsi"/>
+        </w:rPr>
+        <w:t>boid</w:t>
+      </w:r>
+      <w:proofErr w:type="spellEnd"/>
+      <w:r>
+        <w:rPr>
+          <w:rFonts w:asciiTheme="majorHAnsi" w:hAnsiTheme="majorHAnsi" w:cstheme="majorHAnsi"/>
+        </w:rPr>
+        <w:t xml:space="preserve"> de vermelho para azul, alternadamente. </w:t>
       </w:r>
       <w:r>
         <w:rPr>
@@ -4007,7 +5300,21 @@
           <w:rFonts w:asciiTheme="majorHAnsi" w:hAnsiTheme="majorHAnsi" w:cstheme="majorHAnsi"/>
         </w:rPr>
         <w:lastRenderedPageBreak/>
-        <w:t>Posteriormente aplicou-se o comportamento de derrapagem com o sistema de partículas a veículos civis que se encontram em estado ilegal e veículos da policia em perseguição.</w:t>
+        <w:t xml:space="preserve">Posteriormente aplicou-se o comportamento de derrapagem com o sistema de partículas a veículos civis que se encontram em estado ilegal e veículos da </w:t>
+      </w:r>
+      <w:proofErr w:type="gramStart"/>
+      <w:r>
+        <w:rPr>
+          <w:rFonts w:asciiTheme="majorHAnsi" w:hAnsiTheme="majorHAnsi" w:cstheme="majorHAnsi"/>
+        </w:rPr>
+        <w:t>policia</w:t>
+      </w:r>
+      <w:proofErr w:type="gramEnd"/>
+      <w:r>
+        <w:rPr>
+          <w:rFonts w:asciiTheme="majorHAnsi" w:hAnsiTheme="majorHAnsi" w:cstheme="majorHAnsi"/>
+        </w:rPr>
+        <w:t xml:space="preserve"> em perseguição.</w:t>
       </w:r>
     </w:p>
     <w:p>
@@ -4068,8 +5375,359 @@
     </w:p>
     <w:p>
       <w:pPr>
+        <w:pStyle w:val="Ttulo2"/>
+      </w:pPr>
+      <w:r>
+        <w:t>F</w:t>
+      </w:r>
+      <w:r>
+        <w:t xml:space="preserve">. </w:t>
+      </w:r>
+      <w:r>
+        <w:t>Estatísticas do Ecossistema Automóvel</w:t>
+      </w:r>
+    </w:p>
+    <w:p>
+      <w:pPr>
+        <w:rPr>
+          <w:rFonts w:asciiTheme="majorHAnsi" w:hAnsiTheme="majorHAnsi" w:cstheme="majorHAnsi"/>
+        </w:rPr>
+      </w:pPr>
+      <w:r>
+        <w:rPr>
+          <w:rFonts w:asciiTheme="majorHAnsi" w:hAnsiTheme="majorHAnsi" w:cstheme="majorHAnsi"/>
+        </w:rPr>
+        <w:t>Neste capítulo</w:t>
+      </w:r>
+      <w:r>
+        <w:rPr>
+          <w:rFonts w:asciiTheme="majorHAnsi" w:hAnsiTheme="majorHAnsi" w:cstheme="majorHAnsi"/>
+        </w:rPr>
+        <w:t xml:space="preserve"> </w:t>
+      </w:r>
+      <w:proofErr w:type="spellStart"/>
+      <w:r>
+        <w:rPr>
+          <w:rFonts w:asciiTheme="majorHAnsi" w:hAnsiTheme="majorHAnsi" w:cstheme="majorHAnsi"/>
+        </w:rPr>
+        <w:t>focamos-nos</w:t>
+      </w:r>
+      <w:proofErr w:type="spellEnd"/>
+      <w:r>
+        <w:rPr>
+          <w:rFonts w:asciiTheme="majorHAnsi" w:hAnsiTheme="majorHAnsi" w:cstheme="majorHAnsi"/>
+        </w:rPr>
+        <w:t xml:space="preserve"> no desenvolvimento das estatísticas do nosso ecossistema </w:t>
+      </w:r>
+      <w:proofErr w:type="spellStart"/>
+      <w:r>
+        <w:rPr>
+          <w:rFonts w:asciiTheme="majorHAnsi" w:hAnsiTheme="majorHAnsi" w:cstheme="majorHAnsi"/>
+        </w:rPr>
+        <w:t>automovel</w:t>
+      </w:r>
+      <w:proofErr w:type="spellEnd"/>
+      <w:r>
+        <w:rPr>
+          <w:rFonts w:asciiTheme="majorHAnsi" w:hAnsiTheme="majorHAnsi" w:cstheme="majorHAnsi"/>
+        </w:rPr>
+        <w:t xml:space="preserve">. De </w:t>
+      </w:r>
+      <w:r>
+        <w:rPr>
+          <w:rFonts w:asciiTheme="majorHAnsi" w:hAnsiTheme="majorHAnsi" w:cstheme="majorHAnsi"/>
+        </w:rPr>
+        <w:t>forma a melhor analisar o comportamento global do sistema</w:t>
+      </w:r>
+      <w:r>
+        <w:rPr>
+          <w:rFonts w:asciiTheme="majorHAnsi" w:hAnsiTheme="majorHAnsi" w:cstheme="majorHAnsi"/>
+        </w:rPr>
+        <w:t xml:space="preserve">, decidimos definir as </w:t>
+      </w:r>
+      <w:proofErr w:type="spellStart"/>
+      <w:r>
+        <w:rPr>
+          <w:rFonts w:asciiTheme="majorHAnsi" w:hAnsiTheme="majorHAnsi" w:cstheme="majorHAnsi"/>
+        </w:rPr>
+        <w:t>features</w:t>
+      </w:r>
+      <w:proofErr w:type="spellEnd"/>
+      <w:r>
+        <w:rPr>
+          <w:rFonts w:asciiTheme="majorHAnsi" w:hAnsiTheme="majorHAnsi" w:cstheme="majorHAnsi"/>
+        </w:rPr>
+        <w:t xml:space="preserve"> de analise, recolhidas em tempo real, para</w:t>
+      </w:r>
+      <w:r>
+        <w:rPr>
+          <w:rFonts w:asciiTheme="majorHAnsi" w:hAnsiTheme="majorHAnsi" w:cstheme="majorHAnsi"/>
+        </w:rPr>
+        <w:t xml:space="preserve"> analisar o comportamento global do sistema</w:t>
+      </w:r>
+      <w:r>
+        <w:rPr>
+          <w:rFonts w:asciiTheme="majorHAnsi" w:hAnsiTheme="majorHAnsi" w:cstheme="majorHAnsi"/>
+        </w:rPr>
+        <w:t>. Usamos características como:</w:t>
+      </w:r>
+    </w:p>
+    <w:p>
+      <w:pPr>
+        <w:rPr>
+          <w:rFonts w:asciiTheme="majorHAnsi" w:hAnsiTheme="majorHAnsi" w:cstheme="majorHAnsi"/>
+        </w:rPr>
+      </w:pPr>
+    </w:p>
+    <w:p>
+      <w:pPr>
         <w:pStyle w:val="PargrafodaLista"/>
-      </w:pPr>
+        <w:numPr>
+          <w:ilvl w:val="0"/>
+          <w:numId w:val="33"/>
+        </w:numPr>
+        <w:rPr>
+          <w:rFonts w:asciiTheme="majorHAnsi" w:hAnsiTheme="majorHAnsi" w:cstheme="majorHAnsi"/>
+        </w:rPr>
+      </w:pPr>
+      <w:r>
+        <w:rPr>
+          <w:rFonts w:asciiTheme="majorHAnsi" w:hAnsiTheme="majorHAnsi" w:cstheme="majorHAnsi"/>
+        </w:rPr>
+        <w:t>O número de veículos Civis Legais;</w:t>
+      </w:r>
+    </w:p>
+    <w:p>
+      <w:pPr>
+        <w:pStyle w:val="PargrafodaLista"/>
+        <w:numPr>
+          <w:ilvl w:val="0"/>
+          <w:numId w:val="33"/>
+        </w:numPr>
+        <w:rPr>
+          <w:rFonts w:asciiTheme="majorHAnsi" w:hAnsiTheme="majorHAnsi" w:cstheme="majorHAnsi"/>
+        </w:rPr>
+      </w:pPr>
+      <w:r>
+        <w:rPr>
+          <w:rFonts w:asciiTheme="majorHAnsi" w:hAnsiTheme="majorHAnsi" w:cstheme="majorHAnsi"/>
+        </w:rPr>
+        <w:t>O número de veículos Civis Ilegais;</w:t>
+      </w:r>
+    </w:p>
+    <w:p>
+      <w:pPr>
+        <w:pStyle w:val="PargrafodaLista"/>
+        <w:numPr>
+          <w:ilvl w:val="0"/>
+          <w:numId w:val="33"/>
+        </w:numPr>
+        <w:rPr>
+          <w:rFonts w:asciiTheme="majorHAnsi" w:hAnsiTheme="majorHAnsi" w:cstheme="majorHAnsi"/>
+        </w:rPr>
+      </w:pPr>
+      <w:r>
+        <w:rPr>
+          <w:rFonts w:asciiTheme="majorHAnsi" w:hAnsiTheme="majorHAnsi" w:cstheme="majorHAnsi"/>
+        </w:rPr>
+        <w:t>O número de Policias em patrulhamento normal;</w:t>
+      </w:r>
+    </w:p>
+    <w:p>
+      <w:pPr>
+        <w:pStyle w:val="PargrafodaLista"/>
+        <w:numPr>
+          <w:ilvl w:val="0"/>
+          <w:numId w:val="33"/>
+        </w:numPr>
+        <w:rPr>
+          <w:rFonts w:asciiTheme="majorHAnsi" w:hAnsiTheme="majorHAnsi" w:cstheme="majorHAnsi"/>
+        </w:rPr>
+      </w:pPr>
+      <w:r>
+        <w:rPr>
+          <w:rFonts w:asciiTheme="majorHAnsi" w:hAnsiTheme="majorHAnsi" w:cstheme="majorHAnsi"/>
+        </w:rPr>
+        <w:t>O número de perseguições</w:t>
+      </w:r>
+    </w:p>
+    <w:p>
+      <w:pPr>
+        <w:rPr>
+          <w:rFonts w:asciiTheme="majorHAnsi" w:hAnsiTheme="majorHAnsi" w:cstheme="majorHAnsi"/>
+        </w:rPr>
+      </w:pPr>
+    </w:p>
+    <w:p>
+      <w:pPr>
+        <w:rPr>
+          <w:rFonts w:asciiTheme="majorHAnsi" w:hAnsiTheme="majorHAnsi" w:cstheme="majorHAnsi"/>
+        </w:rPr>
+      </w:pPr>
+      <w:r>
+        <w:rPr>
+          <w:rFonts w:asciiTheme="majorHAnsi" w:hAnsiTheme="majorHAnsi" w:cstheme="majorHAnsi"/>
+        </w:rPr>
+        <w:t>Estas estatísticas permitem observar a evolução do sistema ao longo do tempo, bem como identificar padrões de comportamento emergentes, como o aumento do número de civis ilegais, a resposta da polícia e a intensidade das perseguições.</w:t>
+      </w:r>
+    </w:p>
+    <w:p>
+      <w:pPr>
+        <w:rPr>
+          <w:rFonts w:asciiTheme="majorHAnsi" w:hAnsiTheme="majorHAnsi" w:cstheme="majorHAnsi"/>
+        </w:rPr>
+      </w:pPr>
+    </w:p>
+    <w:p>
+      <w:pPr>
+        <w:rPr>
+          <w:rFonts w:asciiTheme="majorHAnsi" w:hAnsiTheme="majorHAnsi" w:cstheme="majorHAnsi"/>
+        </w:rPr>
+      </w:pPr>
+      <w:r>
+        <w:rPr>
+          <w:rFonts w:asciiTheme="majorHAnsi" w:hAnsiTheme="majorHAnsi" w:cstheme="majorHAnsi"/>
+        </w:rPr>
+        <w:t>Iniciamos a recolha dos valores</w:t>
+      </w:r>
+      <w:r>
+        <w:rPr>
+          <w:rFonts w:asciiTheme="majorHAnsi" w:hAnsiTheme="majorHAnsi" w:cstheme="majorHAnsi"/>
+        </w:rPr>
+        <w:t xml:space="preserve"> </w:t>
+      </w:r>
+      <w:r>
+        <w:rPr>
+          <w:rFonts w:asciiTheme="majorHAnsi" w:hAnsiTheme="majorHAnsi" w:cstheme="majorHAnsi"/>
+        </w:rPr>
+        <w:t>através da</w:t>
+      </w:r>
+      <w:r>
+        <w:rPr>
+          <w:rFonts w:asciiTheme="majorHAnsi" w:hAnsiTheme="majorHAnsi" w:cstheme="majorHAnsi"/>
+        </w:rPr>
+        <w:t xml:space="preserve"> implementação </w:t>
+      </w:r>
+      <w:r>
+        <w:rPr>
+          <w:rFonts w:asciiTheme="majorHAnsi" w:hAnsiTheme="majorHAnsi" w:cstheme="majorHAnsi"/>
+        </w:rPr>
+        <w:t>de</w:t>
+      </w:r>
+      <w:r>
+        <w:rPr>
+          <w:rFonts w:asciiTheme="majorHAnsi" w:hAnsiTheme="majorHAnsi" w:cstheme="majorHAnsi"/>
+        </w:rPr>
+        <w:t xml:space="preserve"> prints na consola, para verificar o correto funcionamento das </w:t>
+      </w:r>
+      <w:r>
+        <w:rPr>
+          <w:rFonts w:asciiTheme="majorHAnsi" w:hAnsiTheme="majorHAnsi" w:cstheme="majorHAnsi"/>
+        </w:rPr>
+        <w:t>análises</w:t>
+      </w:r>
+      <w:r>
+        <w:rPr>
+          <w:rFonts w:asciiTheme="majorHAnsi" w:hAnsiTheme="majorHAnsi" w:cstheme="majorHAnsi"/>
+        </w:rPr>
+        <w:t xml:space="preserve">, a partir da </w:t>
+      </w:r>
+      <w:r>
+        <w:rPr>
+          <w:rFonts w:asciiTheme="majorHAnsi" w:hAnsiTheme="majorHAnsi" w:cstheme="majorHAnsi"/>
+        </w:rPr>
+        <w:t xml:space="preserve">recolha das características nas </w:t>
+      </w:r>
+      <w:proofErr w:type="spellStart"/>
+      <w:r>
+        <w:rPr>
+          <w:rFonts w:asciiTheme="majorHAnsi" w:hAnsiTheme="majorHAnsi" w:cstheme="majorHAnsi"/>
+        </w:rPr>
+        <w:t>frames</w:t>
+      </w:r>
+      <w:proofErr w:type="spellEnd"/>
+      <w:r>
+        <w:rPr>
+          <w:rFonts w:asciiTheme="majorHAnsi" w:hAnsiTheme="majorHAnsi" w:cstheme="majorHAnsi"/>
+        </w:rPr>
+        <w:t xml:space="preserve"> x vezes por segundo.</w:t>
+      </w:r>
+    </w:p>
+    <w:p>
+      <w:pPr>
+        <w:rPr>
+          <w:rFonts w:asciiTheme="majorHAnsi" w:hAnsiTheme="majorHAnsi" w:cstheme="majorHAnsi"/>
+        </w:rPr>
+      </w:pPr>
+    </w:p>
+    <w:p>
+      <w:pPr>
+        <w:rPr>
+          <w:rFonts w:asciiTheme="majorHAnsi" w:hAnsiTheme="majorHAnsi" w:cstheme="majorHAnsi"/>
+        </w:rPr>
+      </w:pPr>
+      <w:r>
+        <w:rPr>
+          <w:rFonts w:asciiTheme="majorHAnsi" w:hAnsiTheme="majorHAnsi" w:cstheme="majorHAnsi"/>
+        </w:rPr>
+        <w:lastRenderedPageBreak/>
+        <w:t>Numa fase posterior, estes dados passam a ser armazenados e representados graficamente, permitindo uma visualização mais clara e intuitiva da dinâmica do ecossistema, através de gráficos em tempo real integrados na aplicação.</w:t>
+      </w:r>
+    </w:p>
+    <w:p>
+      <w:pPr>
+        <w:rPr>
+          <w:rFonts w:asciiTheme="majorHAnsi" w:hAnsiTheme="majorHAnsi" w:cstheme="majorHAnsi"/>
+        </w:rPr>
+      </w:pPr>
+    </w:p>
+    <w:p>
+      <w:pPr>
+        <w:jc w:val="center"/>
+        <w:rPr>
+          <w:rFonts w:asciiTheme="majorHAnsi" w:hAnsiTheme="majorHAnsi" w:cstheme="majorHAnsi"/>
+        </w:rPr>
+      </w:pPr>
+      <w:r>
+        <w:rPr>
+          <w:rFonts w:asciiTheme="majorHAnsi" w:hAnsiTheme="majorHAnsi" w:cstheme="majorHAnsi"/>
+        </w:rPr>
+        <w:drawing>
+          <wp:inline distT="0" distB="0" distL="0" distR="0" wp14:anchorId="4A0B8F55" wp14:editId="79732371">
+            <wp:extent cx="5759450" cy="1560195"/>
+            <wp:effectExtent l="0" t="0" r="0" b="1905"/>
+            <wp:docPr id="1394828236" name="Imagem 1" descr="Uma imagem com texto, captura de ecrã, Tipo de letra&#10;&#10;Os conteúdos gerados por IA podem estar incorretos."/>
+            <wp:cNvGraphicFramePr>
+              <a:graphicFrameLocks xmlns:a="http://schemas.openxmlformats.org/drawingml/2006/main" noChangeAspect="1"/>
+            </wp:cNvGraphicFramePr>
+            <a:graphic xmlns:a="http://schemas.openxmlformats.org/drawingml/2006/main">
+              <a:graphicData uri="http://schemas.openxmlformats.org/drawingml/2006/picture">
+                <pic:pic xmlns:pic="http://schemas.openxmlformats.org/drawingml/2006/picture">
+                  <pic:nvPicPr>
+                    <pic:cNvPr id="1394828236" name="Imagem 1" descr="Uma imagem com texto, captura de ecrã, Tipo de letra&#10;&#10;Os conteúdos gerados por IA podem estar incorretos."/>
+                    <pic:cNvPicPr/>
+                  </pic:nvPicPr>
+                  <pic:blipFill>
+                    <a:blip r:embed="rId15"/>
+                    <a:stretch>
+                      <a:fillRect/>
+                    </a:stretch>
+                  </pic:blipFill>
+                  <pic:spPr>
+                    <a:xfrm>
+                      <a:off x="0" y="0"/>
+                      <a:ext cx="5759450" cy="1560195"/>
+                    </a:xfrm>
+                    <a:prstGeom prst="rect">
+                      <a:avLst/>
+                    </a:prstGeom>
+                  </pic:spPr>
+                </pic:pic>
+              </a:graphicData>
+            </a:graphic>
+          </wp:inline>
+        </w:drawing>
+      </w:r>
     </w:p>
     <w:p>
       <w:pPr>
@@ -4215,7 +5873,7 @@
       </w:r>
     </w:p>
     <w:p>
-      <w:hyperlink r:id="rId15" w:history="1">
+      <w:hyperlink r:id="rId16" w:history="1">
         <w:r>
           <w:rPr>
             <w:rStyle w:val="Hiperligao"/>
@@ -4484,13 +6142,22 @@
       </w:rPr>
       <w:tab/>
     </w:r>
+    <w:proofErr w:type="gramStart"/>
     <w:r>
       <w:rPr>
         <w:rFonts w:ascii="Abadi" w:hAnsi="Abadi"/>
         <w:color w:val="000000"/>
       </w:rPr>
       <w:tab/>
-      <w:t xml:space="preserve">  Projeto Final</w:t>
+      <w:t xml:space="preserve">  Projeto</w:t>
+    </w:r>
+    <w:proofErr w:type="gramEnd"/>
+    <w:r>
+      <w:rPr>
+        <w:rFonts w:ascii="Abadi" w:hAnsi="Abadi"/>
+        <w:color w:val="000000"/>
+      </w:rPr>
+      <w:t xml:space="preserve"> Final</w:t>
     </w:r>
   </w:p>
 </w:hdr>
@@ -5773,6 +7440,119 @@
     </w:lvl>
   </w:abstractNum>
   <w:abstractNum w:abstractNumId="10" w15:restartNumberingAfterBreak="0">
+    <w:nsid w:val="1E625B0D"/>
+    <w:multiLevelType w:val="hybridMultilevel"/>
+    <w:tmpl w:val="79986300"/>
+    <w:lvl w:ilvl="0" w:tplc="08160001">
+      <w:start w:val="1"/>
+      <w:numFmt w:val="bullet"/>
+      <w:lvlText w:val=""/>
+      <w:lvlJc w:val="left"/>
+      <w:pPr>
+        <w:ind w:left="720" w:hanging="360"/>
+      </w:pPr>
+      <w:rPr>
+        <w:rFonts w:ascii="Symbol" w:hAnsi="Symbol" w:hint="default"/>
+      </w:rPr>
+    </w:lvl>
+    <w:lvl w:ilvl="1" w:tplc="08160003" w:tentative="1">
+      <w:start w:val="1"/>
+      <w:numFmt w:val="bullet"/>
+      <w:lvlText w:val="o"/>
+      <w:lvlJc w:val="left"/>
+      <w:pPr>
+        <w:ind w:left="1440" w:hanging="360"/>
+      </w:pPr>
+      <w:rPr>
+        <w:rFonts w:ascii="Courier New" w:hAnsi="Courier New" w:cs="Courier New" w:hint="default"/>
+      </w:rPr>
+    </w:lvl>
+    <w:lvl w:ilvl="2" w:tplc="08160005" w:tentative="1">
+      <w:start w:val="1"/>
+      <w:numFmt w:val="bullet"/>
+      <w:lvlText w:val=""/>
+      <w:lvlJc w:val="left"/>
+      <w:pPr>
+        <w:ind w:left="2160" w:hanging="360"/>
+      </w:pPr>
+      <w:rPr>
+        <w:rFonts w:ascii="Wingdings" w:hAnsi="Wingdings" w:hint="default"/>
+      </w:rPr>
+    </w:lvl>
+    <w:lvl w:ilvl="3" w:tplc="08160001" w:tentative="1">
+      <w:start w:val="1"/>
+      <w:numFmt w:val="bullet"/>
+      <w:lvlText w:val=""/>
+      <w:lvlJc w:val="left"/>
+      <w:pPr>
+        <w:ind w:left="2880" w:hanging="360"/>
+      </w:pPr>
+      <w:rPr>
+        <w:rFonts w:ascii="Symbol" w:hAnsi="Symbol" w:hint="default"/>
+      </w:rPr>
+    </w:lvl>
+    <w:lvl w:ilvl="4" w:tplc="08160003" w:tentative="1">
+      <w:start w:val="1"/>
+      <w:numFmt w:val="bullet"/>
+      <w:lvlText w:val="o"/>
+      <w:lvlJc w:val="left"/>
+      <w:pPr>
+        <w:ind w:left="3600" w:hanging="360"/>
+      </w:pPr>
+      <w:rPr>
+        <w:rFonts w:ascii="Courier New" w:hAnsi="Courier New" w:cs="Courier New" w:hint="default"/>
+      </w:rPr>
+    </w:lvl>
+    <w:lvl w:ilvl="5" w:tplc="08160005" w:tentative="1">
+      <w:start w:val="1"/>
+      <w:numFmt w:val="bullet"/>
+      <w:lvlText w:val=""/>
+      <w:lvlJc w:val="left"/>
+      <w:pPr>
+        <w:ind w:left="4320" w:hanging="360"/>
+      </w:pPr>
+      <w:rPr>
+        <w:rFonts w:ascii="Wingdings" w:hAnsi="Wingdings" w:hint="default"/>
+      </w:rPr>
+    </w:lvl>
+    <w:lvl w:ilvl="6" w:tplc="08160001" w:tentative="1">
+      <w:start w:val="1"/>
+      <w:numFmt w:val="bullet"/>
+      <w:lvlText w:val=""/>
+      <w:lvlJc w:val="left"/>
+      <w:pPr>
+        <w:ind w:left="5040" w:hanging="360"/>
+      </w:pPr>
+      <w:rPr>
+        <w:rFonts w:ascii="Symbol" w:hAnsi="Symbol" w:hint="default"/>
+      </w:rPr>
+    </w:lvl>
+    <w:lvl w:ilvl="7" w:tplc="08160003" w:tentative="1">
+      <w:start w:val="1"/>
+      <w:numFmt w:val="bullet"/>
+      <w:lvlText w:val="o"/>
+      <w:lvlJc w:val="left"/>
+      <w:pPr>
+        <w:ind w:left="5760" w:hanging="360"/>
+      </w:pPr>
+      <w:rPr>
+        <w:rFonts w:ascii="Courier New" w:hAnsi="Courier New" w:cs="Courier New" w:hint="default"/>
+      </w:rPr>
+    </w:lvl>
+    <w:lvl w:ilvl="8" w:tplc="08160005" w:tentative="1">
+      <w:start w:val="1"/>
+      <w:numFmt w:val="bullet"/>
+      <w:lvlText w:val=""/>
+      <w:lvlJc w:val="left"/>
+      <w:pPr>
+        <w:ind w:left="6480" w:hanging="360"/>
+      </w:pPr>
+      <w:rPr>
+        <w:rFonts w:ascii="Wingdings" w:hAnsi="Wingdings" w:hint="default"/>
+      </w:rPr>
+    </w:lvl>
+  </w:abstractNum>
+  <w:abstractNum w:abstractNumId="11" w15:restartNumberingAfterBreak="0">
     <w:nsid w:val="233439F6"/>
     <w:multiLevelType w:val="multilevel"/>
     <w:tmpl w:val="87D430CE"/>
@@ -5921,7 +7701,7 @@
       </w:rPr>
     </w:lvl>
   </w:abstractNum>
-  <w:abstractNum w:abstractNumId="11" w15:restartNumberingAfterBreak="0">
+  <w:abstractNum w:abstractNumId="12" w15:restartNumberingAfterBreak="0">
     <w:nsid w:val="239A7E57"/>
     <w:multiLevelType w:val="multilevel"/>
     <w:tmpl w:val="57FE094A"/>
@@ -6070,7 +7850,7 @@
       </w:rPr>
     </w:lvl>
   </w:abstractNum>
-  <w:abstractNum w:abstractNumId="12" w15:restartNumberingAfterBreak="0">
+  <w:abstractNum w:abstractNumId="13" w15:restartNumberingAfterBreak="0">
     <w:nsid w:val="27E232E3"/>
     <w:multiLevelType w:val="multilevel"/>
     <w:tmpl w:val="E60043FC"/>
@@ -6183,7 +7963,7 @@
       </w:rPr>
     </w:lvl>
   </w:abstractNum>
-  <w:abstractNum w:abstractNumId="13" w15:restartNumberingAfterBreak="0">
+  <w:abstractNum w:abstractNumId="14" w15:restartNumberingAfterBreak="0">
     <w:nsid w:val="2C2549DA"/>
     <w:multiLevelType w:val="hybridMultilevel"/>
     <w:tmpl w:val="FFC6E434"/>
@@ -6296,7 +8076,7 @@
       </w:rPr>
     </w:lvl>
   </w:abstractNum>
-  <w:abstractNum w:abstractNumId="14" w15:restartNumberingAfterBreak="0">
+  <w:abstractNum w:abstractNumId="15" w15:restartNumberingAfterBreak="0">
     <w:nsid w:val="2F550307"/>
     <w:multiLevelType w:val="hybridMultilevel"/>
     <w:tmpl w:val="B47C9A72"/>
@@ -6385,7 +8165,7 @@
       </w:pPr>
     </w:lvl>
   </w:abstractNum>
-  <w:abstractNum w:abstractNumId="15" w15:restartNumberingAfterBreak="0">
+  <w:abstractNum w:abstractNumId="16" w15:restartNumberingAfterBreak="0">
     <w:nsid w:val="3450276D"/>
     <w:multiLevelType w:val="hybridMultilevel"/>
     <w:tmpl w:val="01BE472A"/>
@@ -6474,7 +8254,7 @@
       </w:pPr>
     </w:lvl>
   </w:abstractNum>
-  <w:abstractNum w:abstractNumId="16" w15:restartNumberingAfterBreak="0">
+  <w:abstractNum w:abstractNumId="17" w15:restartNumberingAfterBreak="0">
     <w:nsid w:val="3ADB27CF"/>
     <w:multiLevelType w:val="hybridMultilevel"/>
     <w:tmpl w:val="A4D4E402"/>
@@ -6587,7 +8367,7 @@
       </w:rPr>
     </w:lvl>
   </w:abstractNum>
-  <w:abstractNum w:abstractNumId="17" w15:restartNumberingAfterBreak="0">
+  <w:abstractNum w:abstractNumId="18" w15:restartNumberingAfterBreak="0">
     <w:nsid w:val="3BE15EDD"/>
     <w:multiLevelType w:val="multilevel"/>
     <w:tmpl w:val="3A02BB94"/>
@@ -6736,7 +8516,7 @@
       </w:rPr>
     </w:lvl>
   </w:abstractNum>
-  <w:abstractNum w:abstractNumId="18" w15:restartNumberingAfterBreak="0">
+  <w:abstractNum w:abstractNumId="19" w15:restartNumberingAfterBreak="0">
     <w:nsid w:val="4126004F"/>
     <w:multiLevelType w:val="hybridMultilevel"/>
     <w:tmpl w:val="217E6720"/>
@@ -6849,7 +8629,7 @@
       </w:rPr>
     </w:lvl>
   </w:abstractNum>
-  <w:abstractNum w:abstractNumId="19" w15:restartNumberingAfterBreak="0">
+  <w:abstractNum w:abstractNumId="20" w15:restartNumberingAfterBreak="0">
     <w:nsid w:val="43B36FE5"/>
     <w:multiLevelType w:val="hybridMultilevel"/>
     <w:tmpl w:val="8372186A"/>
@@ -6938,7 +8718,7 @@
       </w:pPr>
     </w:lvl>
   </w:abstractNum>
-  <w:abstractNum w:abstractNumId="20" w15:restartNumberingAfterBreak="0">
+  <w:abstractNum w:abstractNumId="21" w15:restartNumberingAfterBreak="0">
     <w:nsid w:val="45BC6F67"/>
     <w:multiLevelType w:val="multilevel"/>
     <w:tmpl w:val="30301CA6"/>
@@ -7087,7 +8867,7 @@
       </w:rPr>
     </w:lvl>
   </w:abstractNum>
-  <w:abstractNum w:abstractNumId="21" w15:restartNumberingAfterBreak="0">
+  <w:abstractNum w:abstractNumId="22" w15:restartNumberingAfterBreak="0">
     <w:nsid w:val="4B140DCA"/>
     <w:multiLevelType w:val="hybridMultilevel"/>
     <w:tmpl w:val="433600C8"/>
@@ -7200,7 +8980,7 @@
       </w:rPr>
     </w:lvl>
   </w:abstractNum>
-  <w:abstractNum w:abstractNumId="22" w15:restartNumberingAfterBreak="0">
+  <w:abstractNum w:abstractNumId="23" w15:restartNumberingAfterBreak="0">
     <w:nsid w:val="53D007CD"/>
     <w:multiLevelType w:val="hybridMultilevel"/>
     <w:tmpl w:val="8372186A"/>
@@ -7289,7 +9069,7 @@
       </w:pPr>
     </w:lvl>
   </w:abstractNum>
-  <w:abstractNum w:abstractNumId="23" w15:restartNumberingAfterBreak="0">
+  <w:abstractNum w:abstractNumId="24" w15:restartNumberingAfterBreak="0">
     <w:nsid w:val="550A1E90"/>
     <w:multiLevelType w:val="multilevel"/>
     <w:tmpl w:val="56DA5F34"/>
@@ -7375,7 +9155,7 @@
       </w:pPr>
     </w:lvl>
   </w:abstractNum>
-  <w:abstractNum w:abstractNumId="24" w15:restartNumberingAfterBreak="0">
+  <w:abstractNum w:abstractNumId="25" w15:restartNumberingAfterBreak="0">
     <w:nsid w:val="555031C5"/>
     <w:multiLevelType w:val="multilevel"/>
     <w:tmpl w:val="02E46862"/>
@@ -7461,7 +9241,7 @@
       </w:pPr>
     </w:lvl>
   </w:abstractNum>
-  <w:abstractNum w:abstractNumId="25" w15:restartNumberingAfterBreak="0">
+  <w:abstractNum w:abstractNumId="26" w15:restartNumberingAfterBreak="0">
     <w:nsid w:val="5A110E51"/>
     <w:multiLevelType w:val="multilevel"/>
     <w:tmpl w:val="FCD65340"/>
@@ -7610,7 +9390,7 @@
       </w:rPr>
     </w:lvl>
   </w:abstractNum>
-  <w:abstractNum w:abstractNumId="26" w15:restartNumberingAfterBreak="0">
+  <w:abstractNum w:abstractNumId="27" w15:restartNumberingAfterBreak="0">
     <w:nsid w:val="648047C2"/>
     <w:multiLevelType w:val="hybridMultilevel"/>
     <w:tmpl w:val="FF9CB068"/>
@@ -7699,7 +9479,7 @@
       </w:pPr>
     </w:lvl>
   </w:abstractNum>
-  <w:abstractNum w:abstractNumId="27" w15:restartNumberingAfterBreak="0">
+  <w:abstractNum w:abstractNumId="28" w15:restartNumberingAfterBreak="0">
     <w:nsid w:val="65C86616"/>
     <w:multiLevelType w:val="multilevel"/>
     <w:tmpl w:val="690094DA"/>
@@ -7848,7 +9628,7 @@
       </w:rPr>
     </w:lvl>
   </w:abstractNum>
-  <w:abstractNum w:abstractNumId="28" w15:restartNumberingAfterBreak="0">
+  <w:abstractNum w:abstractNumId="29" w15:restartNumberingAfterBreak="0">
     <w:nsid w:val="6A9F1A33"/>
     <w:multiLevelType w:val="hybridMultilevel"/>
     <w:tmpl w:val="A9B40FA8"/>
@@ -7961,7 +9741,7 @@
       </w:rPr>
     </w:lvl>
   </w:abstractNum>
-  <w:abstractNum w:abstractNumId="29" w15:restartNumberingAfterBreak="0">
+  <w:abstractNum w:abstractNumId="30" w15:restartNumberingAfterBreak="0">
     <w:nsid w:val="6CFB23E8"/>
     <w:multiLevelType w:val="hybridMultilevel"/>
     <w:tmpl w:val="580C5B8E"/>
@@ -8050,7 +9830,7 @@
       </w:pPr>
     </w:lvl>
   </w:abstractNum>
-  <w:abstractNum w:abstractNumId="30" w15:restartNumberingAfterBreak="0">
+  <w:abstractNum w:abstractNumId="31" w15:restartNumberingAfterBreak="0">
     <w:nsid w:val="748F636B"/>
     <w:multiLevelType w:val="multilevel"/>
     <w:tmpl w:val="B412A760"/>
@@ -8199,7 +9979,7 @@
       </w:rPr>
     </w:lvl>
   </w:abstractNum>
-  <w:abstractNum w:abstractNumId="31" w15:restartNumberingAfterBreak="0">
+  <w:abstractNum w:abstractNumId="32" w15:restartNumberingAfterBreak="0">
     <w:nsid w:val="7FD551DD"/>
     <w:multiLevelType w:val="hybridMultilevel"/>
     <w:tmpl w:val="BD2481FA"/>
@@ -8313,31 +10093,31 @@
     </w:lvl>
   </w:abstractNum>
   <w:num w:numId="1" w16cid:durableId="1525512444">
-    <w:abstractNumId w:val="12"/>
+    <w:abstractNumId w:val="13"/>
   </w:num>
   <w:num w:numId="2" w16cid:durableId="399518607">
-    <w:abstractNumId w:val="23"/>
+    <w:abstractNumId w:val="24"/>
   </w:num>
   <w:num w:numId="3" w16cid:durableId="759181108">
-    <w:abstractNumId w:val="24"/>
+    <w:abstractNumId w:val="25"/>
   </w:num>
   <w:num w:numId="4" w16cid:durableId="260531384">
-    <w:abstractNumId w:val="20"/>
+    <w:abstractNumId w:val="21"/>
   </w:num>
   <w:num w:numId="5" w16cid:durableId="391316359">
-    <w:abstractNumId w:val="17"/>
+    <w:abstractNumId w:val="18"/>
   </w:num>
   <w:num w:numId="6" w16cid:durableId="898976714">
-    <w:abstractNumId w:val="29"/>
+    <w:abstractNumId w:val="30"/>
   </w:num>
   <w:num w:numId="7" w16cid:durableId="1303458598">
-    <w:abstractNumId w:val="15"/>
+    <w:abstractNumId w:val="16"/>
   </w:num>
   <w:num w:numId="8" w16cid:durableId="73744691">
-    <w:abstractNumId w:val="25"/>
+    <w:abstractNumId w:val="26"/>
   </w:num>
   <w:num w:numId="9" w16cid:durableId="1661496627">
-    <w:abstractNumId w:val="10"/>
+    <w:abstractNumId w:val="11"/>
   </w:num>
   <w:num w:numId="10" w16cid:durableId="713045028">
     <w:abstractNumId w:val="5"/>
@@ -8346,25 +10126,25 @@
     <w:abstractNumId w:val="6"/>
   </w:num>
   <w:num w:numId="12" w16cid:durableId="2060666979">
-    <w:abstractNumId w:val="27"/>
+    <w:abstractNumId w:val="28"/>
   </w:num>
   <w:num w:numId="13" w16cid:durableId="465511934">
     <w:abstractNumId w:val="7"/>
   </w:num>
   <w:num w:numId="14" w16cid:durableId="1902787589">
-    <w:abstractNumId w:val="30"/>
+    <w:abstractNumId w:val="31"/>
   </w:num>
   <w:num w:numId="15" w16cid:durableId="1429890428">
-    <w:abstractNumId w:val="11"/>
+    <w:abstractNumId w:val="12"/>
   </w:num>
   <w:num w:numId="16" w16cid:durableId="280771329">
-    <w:abstractNumId w:val="13"/>
+    <w:abstractNumId w:val="14"/>
   </w:num>
   <w:num w:numId="17" w16cid:durableId="397243404">
-    <w:abstractNumId w:val="14"/>
+    <w:abstractNumId w:val="15"/>
   </w:num>
   <w:num w:numId="18" w16cid:durableId="483621957">
-    <w:abstractNumId w:val="16"/>
+    <w:abstractNumId w:val="17"/>
   </w:num>
   <w:num w:numId="19" w16cid:durableId="1239562587">
     <w:abstractNumId w:val="0"/>
@@ -8373,7 +10153,7 @@
     <w:abstractNumId w:val="3"/>
   </w:num>
   <w:num w:numId="21" w16cid:durableId="1322007196">
-    <w:abstractNumId w:val="31"/>
+    <w:abstractNumId w:val="32"/>
   </w:num>
   <w:num w:numId="22" w16cid:durableId="873883558">
     <w:abstractNumId w:val="1"/>
@@ -8382,31 +10162,34 @@
     <w:abstractNumId w:val="9"/>
   </w:num>
   <w:num w:numId="24" w16cid:durableId="2115396658">
-    <w:abstractNumId w:val="28"/>
+    <w:abstractNumId w:val="29"/>
   </w:num>
   <w:num w:numId="25" w16cid:durableId="1138302998">
     <w:abstractNumId w:val="2"/>
   </w:num>
   <w:num w:numId="26" w16cid:durableId="1048648651">
-    <w:abstractNumId w:val="19"/>
+    <w:abstractNumId w:val="20"/>
   </w:num>
   <w:num w:numId="27" w16cid:durableId="1419786474">
     <w:abstractNumId w:val="8"/>
   </w:num>
   <w:num w:numId="28" w16cid:durableId="156073906">
+    <w:abstractNumId w:val="23"/>
+  </w:num>
+  <w:num w:numId="29" w16cid:durableId="1427768564">
+    <w:abstractNumId w:val="27"/>
+  </w:num>
+  <w:num w:numId="30" w16cid:durableId="818886003">
     <w:abstractNumId w:val="22"/>
   </w:num>
-  <w:num w:numId="29" w16cid:durableId="1427768564">
-    <w:abstractNumId w:val="26"/>
-  </w:num>
-  <w:num w:numId="30" w16cid:durableId="818886003">
-    <w:abstractNumId w:val="21"/>
-  </w:num>
   <w:num w:numId="31" w16cid:durableId="2078160267">
-    <w:abstractNumId w:val="18"/>
+    <w:abstractNumId w:val="19"/>
   </w:num>
   <w:num w:numId="32" w16cid:durableId="1238242722">
     <w:abstractNumId w:val="4"/>
+  </w:num>
+  <w:num w:numId="33" w16cid:durableId="1638491483">
+    <w:abstractNumId w:val="10"/>
   </w:num>
 </w:numbering>
 </file>
@@ -8935,7 +10718,6 @@
   <w:style w:type="character" w:default="1" w:styleId="Tipodeletrapredefinidodopargrafo">
     <w:name w:val="Default Paragraph Font"/>
     <w:uiPriority w:val="1"/>
-    <w:semiHidden/>
     <w:unhideWhenUsed/>
   </w:style>
   <w:style w:type="table" w:default="1" w:styleId="Tabelanormal">

</xml_diff>

<commit_message>
report updated with graphic interface review and result comment section
</commit_message>
<xml_diff>
--- a/docs/MSSN_PRJ_A49765_A51879.docx
+++ b/docs/MSSN_PRJ_A49765_A51879.docx
@@ -401,7 +401,6 @@
                 <w:szCs w:val="8"/>
               </w:rPr>
             </w:pPr>
-            <w:proofErr w:type="spellStart"/>
             <w:r>
               <w:rPr>
                 <w:rFonts w:ascii="Arial" w:hAnsi="Arial" w:cs="Arial"/>
@@ -409,29 +408,8 @@
                 <w:sz w:val="36"/>
                 <w:szCs w:val="36"/>
               </w:rPr>
-              <w:t>Urban</w:t>
+              <w:t>Urban Chase</w:t>
             </w:r>
-            <w:proofErr w:type="spellEnd"/>
-            <w:r>
-              <w:rPr>
-                <w:rFonts w:ascii="Arial" w:hAnsi="Arial" w:cs="Arial"/>
-                <w:b/>
-                <w:sz w:val="36"/>
-                <w:szCs w:val="36"/>
-              </w:rPr>
-              <w:t xml:space="preserve"> </w:t>
-            </w:r>
-            <w:proofErr w:type="spellStart"/>
-            <w:r>
-              <w:rPr>
-                <w:rFonts w:ascii="Arial" w:hAnsi="Arial" w:cs="Arial"/>
-                <w:b/>
-                <w:sz w:val="36"/>
-                <w:szCs w:val="36"/>
-              </w:rPr>
-              <w:t>Chase</w:t>
-            </w:r>
-            <w:proofErr w:type="spellEnd"/>
           </w:p>
         </w:tc>
       </w:tr>
@@ -1496,21 +1474,7 @@
         <w:rPr>
           <w:rFonts w:ascii="Arial" w:hAnsi="Arial" w:cs="Arial"/>
         </w:rPr>
-        <w:t xml:space="preserve">todos </w:t>
-      </w:r>
-      <w:proofErr w:type="gramStart"/>
-      <w:r>
-        <w:rPr>
-          <w:rFonts w:ascii="Arial" w:hAnsi="Arial" w:cs="Arial"/>
-        </w:rPr>
-        <w:t>os  [</w:t>
-      </w:r>
-      <w:proofErr w:type="gramEnd"/>
-      <w:r>
-        <w:rPr>
-          <w:rFonts w:ascii="Arial" w:hAnsi="Arial" w:cs="Arial"/>
-        </w:rPr>
-        <w:t>TODO]</w:t>
+        <w:t>todos os  [TODO]</w:t>
       </w:r>
     </w:p>
     <w:p>
@@ -1625,6 +1589,46 @@
         </w:rPr>
         <w:tab/>
         <w:t>- Agentes Autónomos em Grupo</w:t>
+      </w:r>
+    </w:p>
+    <w:p>
+      <w:pPr>
+        <w:rPr>
+          <w:rFonts w:ascii="Arial" w:hAnsi="Arial" w:cs="Arial"/>
+        </w:rPr>
+      </w:pPr>
+      <w:r>
+        <w:rPr>
+          <w:rFonts w:ascii="Arial" w:hAnsi="Arial" w:cs="Arial"/>
+        </w:rPr>
+        <w:tab/>
+      </w:r>
+      <w:r>
+        <w:rPr>
+          <w:rFonts w:ascii="Arial" w:hAnsi="Arial" w:cs="Arial"/>
+        </w:rPr>
+        <w:tab/>
+        <w:t>- Ecossistema</w:t>
+      </w:r>
+    </w:p>
+    <w:p>
+      <w:pPr>
+        <w:rPr>
+          <w:rFonts w:ascii="Arial" w:hAnsi="Arial" w:cs="Arial"/>
+        </w:rPr>
+      </w:pPr>
+      <w:r>
+        <w:rPr>
+          <w:rFonts w:ascii="Arial" w:hAnsi="Arial" w:cs="Arial"/>
+        </w:rPr>
+        <w:tab/>
+      </w:r>
+      <w:r>
+        <w:rPr>
+          <w:rFonts w:ascii="Arial" w:hAnsi="Arial" w:cs="Arial"/>
+        </w:rPr>
+        <w:tab/>
+        <w:t>- Extração de Estatísticas</w:t>
       </w:r>
     </w:p>
     <w:p>
@@ -1689,19 +1693,47 @@
         </w:rPr>
         <w:t xml:space="preserve">A. </w:t>
       </w:r>
-      <w:proofErr w:type="spellStart"/>
       <w:r>
         <w:rPr>
           <w:rFonts w:ascii="Arial" w:hAnsi="Arial" w:cs="Arial"/>
         </w:rPr>
-        <w:t>Fractals</w:t>
-      </w:r>
-      <w:proofErr w:type="spellEnd"/>
+        <w:t>Fracta</w:t>
+      </w:r>
       <w:r>
         <w:rPr>
           <w:rFonts w:ascii="Arial" w:hAnsi="Arial" w:cs="Arial"/>
         </w:rPr>
-        <w:t xml:space="preserve"> para a geração da cidade.</w:t>
+        <w:t>is</w:t>
+      </w:r>
+      <w:r>
+        <w:rPr>
+          <w:rFonts w:ascii="Arial" w:hAnsi="Arial" w:cs="Arial"/>
+        </w:rPr>
+        <w:t xml:space="preserve"> para a </w:t>
+      </w:r>
+      <w:r>
+        <w:rPr>
+          <w:rFonts w:ascii="Arial" w:hAnsi="Arial" w:cs="Arial"/>
+        </w:rPr>
+        <w:t>gerar</w:t>
+      </w:r>
+      <w:r>
+        <w:rPr>
+          <w:rFonts w:ascii="Arial" w:hAnsi="Arial" w:cs="Arial"/>
+        </w:rPr>
+        <w:t xml:space="preserve"> </w:t>
+      </w:r>
+      <w:r>
+        <w:rPr>
+          <w:rFonts w:ascii="Arial" w:hAnsi="Arial" w:cs="Arial"/>
+        </w:rPr>
+        <w:t>a</w:t>
+      </w:r>
+      <w:r>
+        <w:rPr>
+          <w:rFonts w:ascii="Arial" w:hAnsi="Arial" w:cs="Arial"/>
+        </w:rPr>
+        <w:t xml:space="preserve"> cidade.</w:t>
       </w:r>
     </w:p>
     <w:p>
@@ -1769,14 +1801,12 @@
         </w:rPr>
         <w:t xml:space="preserve">D. Sistema de </w:t>
       </w:r>
-      <w:proofErr w:type="spellStart"/>
       <w:r>
         <w:rPr>
           <w:rFonts w:ascii="Arial" w:hAnsi="Arial" w:cs="Arial"/>
         </w:rPr>
-        <w:t>Particulas</w:t>
-      </w:r>
-      <w:proofErr w:type="spellEnd"/>
+        <w:t>Partículas</w:t>
+      </w:r>
     </w:p>
     <w:p>
       <w:pPr>
@@ -1806,6 +1836,24 @@
           <w:rFonts w:ascii="Arial" w:hAnsi="Arial" w:cs="Arial"/>
         </w:rPr>
         <w:t>Agentes Autónomos – Comportamentos em Grupo</w:t>
+      </w:r>
+    </w:p>
+    <w:p>
+      <w:pPr>
+        <w:pStyle w:val="PargrafodaLista"/>
+        <w:numPr>
+          <w:ilvl w:val="0"/>
+          <w:numId w:val="16"/>
+        </w:numPr>
+        <w:rPr>
+          <w:rFonts w:ascii="Arial" w:hAnsi="Arial" w:cs="Arial"/>
+        </w:rPr>
+      </w:pPr>
+      <w:r>
+        <w:rPr>
+          <w:rFonts w:ascii="Arial" w:hAnsi="Arial" w:cs="Arial"/>
+        </w:rPr>
+        <w:t>F. Estatísticas do Ecossistema Automóvel</w:t>
       </w:r>
     </w:p>
     <w:p>
@@ -1918,7 +1966,6 @@
       </w:pPr>
       <w:bookmarkStart w:id="2" w:name="_Toc216791538"/>
       <w:r>
-        <w:lastRenderedPageBreak/>
         <w:t>Desenvolvimento</w:t>
       </w:r>
       <w:bookmarkEnd w:id="2"/>
@@ -1934,13 +1981,26 @@
       <w:r>
         <w:t xml:space="preserve">A. </w:t>
       </w:r>
-      <w:proofErr w:type="spellStart"/>
-      <w:r>
-        <w:t>Fractals</w:t>
-      </w:r>
-      <w:proofErr w:type="spellEnd"/>
-      <w:r>
-        <w:t xml:space="preserve"> para a geração da cidade</w:t>
+      <w:r>
+        <w:t>Fracta</w:t>
+      </w:r>
+      <w:r>
+        <w:t>i</w:t>
+      </w:r>
+      <w:r>
+        <w:t xml:space="preserve">s para a </w:t>
+      </w:r>
+      <w:r>
+        <w:t>gerar</w:t>
+      </w:r>
+      <w:r>
+        <w:t xml:space="preserve"> </w:t>
+      </w:r>
+      <w:r>
+        <w:t>a</w:t>
+      </w:r>
+      <w:r>
+        <w:t xml:space="preserve"> cidade</w:t>
       </w:r>
       <w:bookmarkEnd w:id="3"/>
     </w:p>
@@ -1950,35 +2010,7 @@
         <w:rPr>
           <w:rFonts w:asciiTheme="majorHAnsi" w:hAnsiTheme="majorHAnsi" w:cstheme="majorHAnsi"/>
         </w:rPr>
-        <w:t xml:space="preserve">Um sistema de </w:t>
-      </w:r>
-      <w:proofErr w:type="spellStart"/>
-      <w:r>
-        <w:rPr>
-          <w:rFonts w:asciiTheme="majorHAnsi" w:hAnsiTheme="majorHAnsi" w:cstheme="majorHAnsi"/>
-        </w:rPr>
-        <w:t>Lindenmayer</w:t>
-      </w:r>
-      <w:proofErr w:type="spellEnd"/>
-      <w:r>
-        <w:rPr>
-          <w:rFonts w:asciiTheme="majorHAnsi" w:hAnsiTheme="majorHAnsi" w:cstheme="majorHAnsi"/>
-        </w:rPr>
-        <w:t xml:space="preserve"> (L-</w:t>
-      </w:r>
-      <w:proofErr w:type="spellStart"/>
-      <w:r>
-        <w:rPr>
-          <w:rFonts w:asciiTheme="majorHAnsi" w:hAnsiTheme="majorHAnsi" w:cstheme="majorHAnsi"/>
-        </w:rPr>
-        <w:t>System</w:t>
-      </w:r>
-      <w:proofErr w:type="spellEnd"/>
-      <w:r>
-        <w:rPr>
-          <w:rFonts w:asciiTheme="majorHAnsi" w:hAnsiTheme="majorHAnsi" w:cstheme="majorHAnsi"/>
-        </w:rPr>
-        <w:t xml:space="preserve">) </w:t>
+        <w:t xml:space="preserve">Um sistema de Lindenmayer (L-System) </w:t>
       </w:r>
       <w:r>
         <w:rPr>
@@ -1996,35 +2028,7 @@
         <w:rPr>
           <w:rFonts w:asciiTheme="majorHAnsi" w:hAnsiTheme="majorHAnsi" w:cstheme="majorHAnsi"/>
         </w:rPr>
-        <w:t xml:space="preserve"> formal criado pelo biólogo </w:t>
-      </w:r>
-      <w:proofErr w:type="spellStart"/>
-      <w:r>
-        <w:rPr>
-          <w:rFonts w:asciiTheme="majorHAnsi" w:hAnsiTheme="majorHAnsi" w:cstheme="majorHAnsi"/>
-        </w:rPr>
-        <w:t>Aristid</w:t>
-      </w:r>
-      <w:proofErr w:type="spellEnd"/>
-      <w:r>
-        <w:rPr>
-          <w:rFonts w:asciiTheme="majorHAnsi" w:hAnsiTheme="majorHAnsi" w:cstheme="majorHAnsi"/>
-        </w:rPr>
-        <w:t xml:space="preserve"> </w:t>
-      </w:r>
-      <w:proofErr w:type="spellStart"/>
-      <w:r>
-        <w:rPr>
-          <w:rFonts w:asciiTheme="majorHAnsi" w:hAnsiTheme="majorHAnsi" w:cstheme="majorHAnsi"/>
-        </w:rPr>
-        <w:t>Lindenmayer</w:t>
-      </w:r>
-      <w:proofErr w:type="spellEnd"/>
-      <w:r>
-        <w:rPr>
-          <w:rFonts w:asciiTheme="majorHAnsi" w:hAnsiTheme="majorHAnsi" w:cstheme="majorHAnsi"/>
-        </w:rPr>
-        <w:t xml:space="preserve"> em 1968 para descrever o crescimento de organismos vivos, especialmente plantas</w:t>
+        <w:t xml:space="preserve"> formal criado pelo biólogo Aristid Lindenmayer em 1968 para descrever o crescimento de organismos vivos, especialmente plantas</w:t>
       </w:r>
       <w:r>
         <w:rPr>
@@ -2043,21 +2047,7 @@
         <w:rPr>
           <w:rFonts w:asciiTheme="majorHAnsi" w:hAnsiTheme="majorHAnsi" w:cstheme="majorHAnsi"/>
         </w:rPr>
-        <w:t xml:space="preserve">Um sistema de </w:t>
-      </w:r>
-      <w:proofErr w:type="spellStart"/>
-      <w:r>
-        <w:rPr>
-          <w:rFonts w:asciiTheme="majorHAnsi" w:hAnsiTheme="majorHAnsi" w:cstheme="majorHAnsi"/>
-        </w:rPr>
-        <w:t>Lindenmayer</w:t>
-      </w:r>
-      <w:proofErr w:type="spellEnd"/>
-      <w:r>
-        <w:rPr>
-          <w:rFonts w:asciiTheme="majorHAnsi" w:hAnsiTheme="majorHAnsi" w:cstheme="majorHAnsi"/>
-        </w:rPr>
-        <w:t xml:space="preserve"> é composto por 4 elementos:</w:t>
+        <w:t>Um sistema de Lindenmayer é composto por 4 elementos:</w:t>
       </w:r>
     </w:p>
     <w:p>
@@ -2395,61 +2385,11 @@
               </w:rPr>
               <w:t xml:space="preserve"> F </w:t>
             </w:r>
-            <w:proofErr w:type="gramStart"/>
             <w:r>
               <w:rPr>
                 <w:rFonts w:asciiTheme="majorHAnsi" w:hAnsiTheme="majorHAnsi" w:cstheme="majorHAnsi"/>
               </w:rPr>
-              <w:t>[ +</w:t>
-            </w:r>
-            <w:proofErr w:type="gramEnd"/>
-            <w:r>
-              <w:rPr>
-                <w:rFonts w:asciiTheme="majorHAnsi" w:hAnsiTheme="majorHAnsi" w:cstheme="majorHAnsi"/>
-              </w:rPr>
-              <w:t xml:space="preserve"> </w:t>
-            </w:r>
-            <w:proofErr w:type="gramStart"/>
-            <w:r>
-              <w:rPr>
-                <w:rFonts w:asciiTheme="majorHAnsi" w:hAnsiTheme="majorHAnsi" w:cstheme="majorHAnsi"/>
-              </w:rPr>
-              <w:t>F ]</w:t>
-            </w:r>
-            <w:proofErr w:type="gramEnd"/>
-            <w:r>
-              <w:rPr>
-                <w:rFonts w:asciiTheme="majorHAnsi" w:hAnsiTheme="majorHAnsi" w:cstheme="majorHAnsi"/>
-              </w:rPr>
-              <w:t xml:space="preserve"> F </w:t>
-            </w:r>
-            <w:proofErr w:type="gramStart"/>
-            <w:r>
-              <w:rPr>
-                <w:rFonts w:asciiTheme="majorHAnsi" w:hAnsiTheme="majorHAnsi" w:cstheme="majorHAnsi"/>
-              </w:rPr>
-              <w:t>[ -</w:t>
-            </w:r>
-            <w:proofErr w:type="gramEnd"/>
-            <w:r>
-              <w:rPr>
-                <w:rFonts w:asciiTheme="majorHAnsi" w:hAnsiTheme="majorHAnsi" w:cstheme="majorHAnsi"/>
-              </w:rPr>
-              <w:t xml:space="preserve"> </w:t>
-            </w:r>
-            <w:proofErr w:type="gramStart"/>
-            <w:r>
-              <w:rPr>
-                <w:rFonts w:asciiTheme="majorHAnsi" w:hAnsiTheme="majorHAnsi" w:cstheme="majorHAnsi"/>
-              </w:rPr>
-              <w:t>F ]</w:t>
-            </w:r>
-            <w:proofErr w:type="gramEnd"/>
-            <w:r>
-              <w:rPr>
-                <w:rFonts w:asciiTheme="majorHAnsi" w:hAnsiTheme="majorHAnsi" w:cstheme="majorHAnsi"/>
-              </w:rPr>
-              <w:t xml:space="preserve"> F</w:t>
+              <w:t>[ + F ] F [ - F ] F</w:t>
             </w:r>
           </w:p>
         </w:tc>
@@ -2562,75 +2502,11 @@
           <w:rFonts w:asciiTheme="majorHAnsi" w:hAnsiTheme="majorHAnsi" w:cstheme="majorHAnsi"/>
         </w:rPr>
       </w:pPr>
-      <w:proofErr w:type="spellStart"/>
-      <w:r>
-        <w:rPr>
-          <w:rFonts w:asciiTheme="majorHAnsi" w:hAnsiTheme="majorHAnsi" w:cstheme="majorHAnsi"/>
-        </w:rPr>
-        <w:t>Atraves</w:t>
-      </w:r>
-      <w:proofErr w:type="spellEnd"/>
-      <w:r>
-        <w:rPr>
-          <w:rFonts w:asciiTheme="majorHAnsi" w:hAnsiTheme="majorHAnsi" w:cstheme="majorHAnsi"/>
-        </w:rPr>
-        <w:t xml:space="preserve"> da classe “</w:t>
-      </w:r>
-      <w:proofErr w:type="spellStart"/>
-      <w:r>
-        <w:rPr>
-          <w:rFonts w:asciiTheme="majorHAnsi" w:hAnsiTheme="majorHAnsi" w:cstheme="majorHAnsi"/>
-        </w:rPr>
-        <w:t>RoadTurtle</w:t>
-      </w:r>
-      <w:proofErr w:type="spellEnd"/>
-      <w:r>
-        <w:rPr>
-          <w:rFonts w:asciiTheme="majorHAnsi" w:hAnsiTheme="majorHAnsi" w:cstheme="majorHAnsi"/>
-        </w:rPr>
-        <w:t xml:space="preserve">” conseguimos </w:t>
-      </w:r>
-      <w:proofErr w:type="spellStart"/>
-      <w:r>
-        <w:rPr>
-          <w:rFonts w:asciiTheme="majorHAnsi" w:hAnsiTheme="majorHAnsi" w:cstheme="majorHAnsi"/>
-        </w:rPr>
-        <w:t>extender</w:t>
-      </w:r>
-      <w:proofErr w:type="spellEnd"/>
-      <w:r>
-        <w:rPr>
-          <w:rFonts w:asciiTheme="majorHAnsi" w:hAnsiTheme="majorHAnsi" w:cstheme="majorHAnsi"/>
-        </w:rPr>
-        <w:t xml:space="preserve"> o comportamento simples do </w:t>
-      </w:r>
-      <w:proofErr w:type="spellStart"/>
-      <w:r>
-        <w:rPr>
-          <w:rFonts w:asciiTheme="majorHAnsi" w:hAnsiTheme="majorHAnsi" w:cstheme="majorHAnsi"/>
-        </w:rPr>
-        <w:t>turtle</w:t>
-      </w:r>
-      <w:proofErr w:type="spellEnd"/>
-      <w:r>
-        <w:rPr>
-          <w:rFonts w:asciiTheme="majorHAnsi" w:hAnsiTheme="majorHAnsi" w:cstheme="majorHAnsi"/>
-        </w:rPr>
-        <w:t>, para um comportamento que também permite que cada segmento seja desenhado e armazenado como um objeto “</w:t>
-      </w:r>
-      <w:proofErr w:type="spellStart"/>
-      <w:r>
-        <w:rPr>
-          <w:rFonts w:asciiTheme="majorHAnsi" w:hAnsiTheme="majorHAnsi" w:cstheme="majorHAnsi"/>
-        </w:rPr>
-        <w:t>RoadSegment</w:t>
-      </w:r>
-      <w:proofErr w:type="spellEnd"/>
-      <w:r>
-        <w:rPr>
-          <w:rFonts w:asciiTheme="majorHAnsi" w:hAnsiTheme="majorHAnsi" w:cstheme="majorHAnsi"/>
-        </w:rPr>
-        <w:t>”. Desta forma, a estrada deixa de ser representada apenas visualmente e passa a ser representada por um conjunto de segmentos de estrada.</w:t>
+      <w:r>
+        <w:rPr>
+          <w:rFonts w:asciiTheme="majorHAnsi" w:hAnsiTheme="majorHAnsi" w:cstheme="majorHAnsi"/>
+        </w:rPr>
+        <w:t>Atraves da classe “RoadTurtle” conseguimos extender o comportamento simples do turtle, para um comportamento que também permite que cada segmento seja desenhado e armazenado como um objeto “RoadSegment”. Desta forma, a estrada deixa de ser representada apenas visualmente e passa a ser representada por um conjunto de segmentos de estrada.</w:t>
       </w:r>
     </w:p>
     <w:p>
@@ -2709,35 +2585,7 @@
         <w:rPr>
           <w:rFonts w:asciiTheme="majorHAnsi" w:hAnsiTheme="majorHAnsi" w:cstheme="majorHAnsi"/>
         </w:rPr>
-        <w:t>Para testes da nossa rede criada, optamos por implementar um agente autónomo (</w:t>
-      </w:r>
-      <w:proofErr w:type="spellStart"/>
-      <w:r>
-        <w:rPr>
-          <w:rFonts w:asciiTheme="majorHAnsi" w:hAnsiTheme="majorHAnsi" w:cstheme="majorHAnsi"/>
-        </w:rPr>
-        <w:t>Boid</w:t>
-      </w:r>
-      <w:proofErr w:type="spellEnd"/>
-      <w:r>
-        <w:rPr>
-          <w:rFonts w:asciiTheme="majorHAnsi" w:hAnsiTheme="majorHAnsi" w:cstheme="majorHAnsi"/>
-        </w:rPr>
-        <w:t xml:space="preserve">) e uma App/Teste para validar a navegação de um agente, o </w:t>
-      </w:r>
-      <w:proofErr w:type="gramStart"/>
-      <w:r>
-        <w:rPr>
-          <w:rFonts w:asciiTheme="majorHAnsi" w:hAnsiTheme="majorHAnsi" w:cstheme="majorHAnsi"/>
-        </w:rPr>
-        <w:t>veiculo</w:t>
-      </w:r>
-      <w:proofErr w:type="gramEnd"/>
-      <w:r>
-        <w:rPr>
-          <w:rFonts w:asciiTheme="majorHAnsi" w:hAnsiTheme="majorHAnsi" w:cstheme="majorHAnsi"/>
-        </w:rPr>
-        <w:t>, pelos nossos nós criados da nossa cidade.</w:t>
+        <w:t>Para testes da nossa rede criada, optamos por implementar um agente autónomo (Boid) e uma App/Teste para validar a navegação de um agente, o veiculo, pelos nossos nós criados da nossa cidade.</w:t>
       </w:r>
     </w:p>
     <w:p>
@@ -2791,35 +2639,7 @@
         <w:rPr>
           <w:rFonts w:asciiTheme="majorHAnsi" w:hAnsiTheme="majorHAnsi" w:cstheme="majorHAnsi"/>
         </w:rPr>
-        <w:t xml:space="preserve"> grafo urbano gerado a partir do fractal, foi desenvolvido um agente autónomo simples do tipo “</w:t>
-      </w:r>
-      <w:proofErr w:type="spellStart"/>
-      <w:r>
-        <w:rPr>
-          <w:rFonts w:asciiTheme="majorHAnsi" w:hAnsiTheme="majorHAnsi" w:cstheme="majorHAnsi"/>
-        </w:rPr>
-        <w:t>Boid</w:t>
-      </w:r>
-      <w:proofErr w:type="spellEnd"/>
-      <w:r>
-        <w:rPr>
-          <w:rFonts w:asciiTheme="majorHAnsi" w:hAnsiTheme="majorHAnsi" w:cstheme="majorHAnsi"/>
-        </w:rPr>
-        <w:t>”, denominado “</w:t>
-      </w:r>
-      <w:proofErr w:type="spellStart"/>
-      <w:r>
-        <w:rPr>
-          <w:rFonts w:asciiTheme="majorHAnsi" w:hAnsiTheme="majorHAnsi" w:cstheme="majorHAnsi"/>
-        </w:rPr>
-        <w:t>WanderAgent</w:t>
-      </w:r>
-      <w:proofErr w:type="spellEnd"/>
-      <w:r>
-        <w:rPr>
-          <w:rFonts w:asciiTheme="majorHAnsi" w:hAnsiTheme="majorHAnsi" w:cstheme="majorHAnsi"/>
-        </w:rPr>
-        <w:t>”</w:t>
+        <w:t xml:space="preserve"> grafo urbano gerado a partir do fractal, foi desenvolvido um agente autónomo simples do tipo “Boid”, denominado “WanderAgent”</w:t>
       </w:r>
       <w:r>
         <w:rPr>
@@ -2831,35 +2651,7 @@
         <w:rPr>
           <w:rFonts w:asciiTheme="majorHAnsi" w:hAnsiTheme="majorHAnsi" w:cstheme="majorHAnsi"/>
         </w:rPr>
-        <w:t>. Este agente desloca-se sobre a “</w:t>
-      </w:r>
-      <w:proofErr w:type="spellStart"/>
-      <w:r>
-        <w:rPr>
-          <w:rFonts w:asciiTheme="majorHAnsi" w:hAnsiTheme="majorHAnsi" w:cstheme="majorHAnsi"/>
-        </w:rPr>
-        <w:t>RoadNetwork</w:t>
-      </w:r>
-      <w:proofErr w:type="spellEnd"/>
-      <w:r>
-        <w:rPr>
-          <w:rFonts w:asciiTheme="majorHAnsi" w:hAnsiTheme="majorHAnsi" w:cstheme="majorHAnsi"/>
-        </w:rPr>
-        <w:t xml:space="preserve">”, um grafo onde os </w:t>
-      </w:r>
-      <w:proofErr w:type="gramStart"/>
-      <w:r>
-        <w:rPr>
-          <w:rFonts w:asciiTheme="majorHAnsi" w:hAnsiTheme="majorHAnsi" w:cstheme="majorHAnsi"/>
-        </w:rPr>
-        <w:t>nós representam</w:t>
-      </w:r>
-      <w:proofErr w:type="gramEnd"/>
-      <w:r>
-        <w:rPr>
-          <w:rFonts w:asciiTheme="majorHAnsi" w:hAnsiTheme="majorHAnsi" w:cstheme="majorHAnsi"/>
-        </w:rPr>
-        <w:t xml:space="preserve"> interseções e as arestas correspondem a segmentos de estrada.</w:t>
+        <w:t>. Este agente desloca-se sobre a “RoadNetwork”, um grafo onde os nós representam interseções e as arestas correspondem a segmentos de estrada.</w:t>
       </w:r>
     </w:p>
     <w:p>
@@ -2874,21 +2666,7 @@
         <w:rPr>
           <w:rFonts w:asciiTheme="majorHAnsi" w:hAnsiTheme="majorHAnsi" w:cstheme="majorHAnsi"/>
         </w:rPr>
-        <w:t xml:space="preserve">Embora o espaço de navegação seja discreto (grafo), o movimento do agente é contínuo e físico, baseado nas leis clássicas de agentes autónomos. O </w:t>
-      </w:r>
-      <w:proofErr w:type="spellStart"/>
-      <w:r>
-        <w:rPr>
-          <w:rFonts w:asciiTheme="majorHAnsi" w:hAnsiTheme="majorHAnsi" w:cstheme="majorHAnsi"/>
-        </w:rPr>
-        <w:t>WanderAgent</w:t>
-      </w:r>
-      <w:proofErr w:type="spellEnd"/>
-      <w:r>
-        <w:rPr>
-          <w:rFonts w:asciiTheme="majorHAnsi" w:hAnsiTheme="majorHAnsi" w:cstheme="majorHAnsi"/>
-        </w:rPr>
-        <w:t xml:space="preserve"> </w:t>
+        <w:t xml:space="preserve">Embora o espaço de navegação seja discreto (grafo), o movimento do agente é contínuo e físico, baseado nas leis clássicas de agentes autónomos. O WanderAgent </w:t>
       </w:r>
       <w:r>
         <w:rPr>
@@ -2963,35 +2741,7 @@
         <w:rPr>
           <w:rFonts w:asciiTheme="majorHAnsi" w:hAnsiTheme="majorHAnsi" w:cstheme="majorHAnsi"/>
         </w:rPr>
-        <w:t xml:space="preserve">O agente seleciona um nó adjacente como destino e gera uma força de </w:t>
-      </w:r>
-      <w:proofErr w:type="spellStart"/>
-      <w:r>
-        <w:rPr>
-          <w:rFonts w:asciiTheme="majorHAnsi" w:hAnsiTheme="majorHAnsi" w:cstheme="majorHAnsi"/>
-        </w:rPr>
-        <w:t>steering</w:t>
-      </w:r>
-      <w:proofErr w:type="spellEnd"/>
-      <w:r>
-        <w:rPr>
-          <w:rFonts w:asciiTheme="majorHAnsi" w:hAnsiTheme="majorHAnsi" w:cstheme="majorHAnsi"/>
-        </w:rPr>
-        <w:t xml:space="preserve"> do tipo “</w:t>
-      </w:r>
-      <w:proofErr w:type="spellStart"/>
-      <w:r>
-        <w:rPr>
-          <w:rFonts w:asciiTheme="majorHAnsi" w:hAnsiTheme="majorHAnsi" w:cstheme="majorHAnsi"/>
-        </w:rPr>
-        <w:t>arrive</w:t>
-      </w:r>
-      <w:proofErr w:type="spellEnd"/>
-      <w:r>
-        <w:rPr>
-          <w:rFonts w:asciiTheme="majorHAnsi" w:hAnsiTheme="majorHAnsi" w:cstheme="majorHAnsi"/>
-        </w:rPr>
-        <w:t>”, que o orienta suavemente em direção a esse alvo. À medida que o agente se aproxima do nó, a sua velocidade diminui gradualmente, evitando mudanças bruscas de direção ou paragens instantâneas.</w:t>
+        <w:t>O agente seleciona um nó adjacente como destino e gera uma força de steering do tipo “arrive”, que o orienta suavemente em direção a esse alvo. À medida que o agente se aproxima do nó, a sua velocidade diminui gradualmente, evitando mudanças bruscas de direção ou paragens instantâneas.</w:t>
       </w:r>
     </w:p>
     <w:p>
@@ -3008,162 +2758,79 @@
           <w:color w:val="7A7E85"/>
           <w:lang w:val="en-US"/>
         </w:rPr>
-        <w:t xml:space="preserve">// steering para o </w:t>
-      </w:r>
-      <w:proofErr w:type="spellStart"/>
+        <w:t>// steering para o nó destino (arrive)</w:t>
+      </w:r>
       <w:r>
         <w:rPr>
           <w:color w:val="7A7E85"/>
           <w:lang w:val="en-US"/>
         </w:rPr>
-        <w:t>nó</w:t>
-      </w:r>
-      <w:proofErr w:type="spellEnd"/>
+        <w:br/>
+      </w:r>
+      <w:r>
+        <w:rPr>
+          <w:color w:val="BCBEC4"/>
+          <w:lang w:val="en-US"/>
+        </w:rPr>
+        <w:t>PVector steer = arrive(b.</w:t>
+      </w:r>
+      <w:r>
+        <w:rPr>
+          <w:color w:val="C77DBB"/>
+          <w:lang w:val="en-US"/>
+        </w:rPr>
+        <w:t>pos</w:t>
+      </w:r>
+      <w:r>
+        <w:rPr>
+          <w:color w:val="BCBEC4"/>
+          <w:lang w:val="en-US"/>
+        </w:rPr>
+        <w:t>);</w:t>
+      </w:r>
+      <w:r>
+        <w:rPr>
+          <w:color w:val="BCBEC4"/>
+          <w:lang w:val="en-US"/>
+        </w:rPr>
+        <w:br/>
+        <w:t>applyForce(steer);</w:t>
+      </w:r>
+      <w:r>
+        <w:rPr>
+          <w:color w:val="BCBEC4"/>
+          <w:lang w:val="en-US"/>
+        </w:rPr>
+        <w:br/>
+      </w:r>
+      <w:r>
+        <w:rPr>
+          <w:color w:val="BCBEC4"/>
+          <w:lang w:val="en-US"/>
+        </w:rPr>
+        <w:br/>
+      </w:r>
       <w:r>
         <w:rPr>
           <w:color w:val="7A7E85"/>
           <w:lang w:val="en-US"/>
         </w:rPr>
-        <w:t xml:space="preserve"> </w:t>
-      </w:r>
-      <w:proofErr w:type="spellStart"/>
+        <w:t>// mover com a fisica</w:t>
+      </w:r>
       <w:r>
         <w:rPr>
           <w:color w:val="7A7E85"/>
           <w:lang w:val="en-US"/>
         </w:rPr>
-        <w:t>destino</w:t>
-      </w:r>
-      <w:proofErr w:type="spellEnd"/>
-      <w:r>
-        <w:rPr>
-          <w:color w:val="7A7E85"/>
-          <w:lang w:val="en-US"/>
-        </w:rPr>
-        <w:t xml:space="preserve"> (arrive)</w:t>
-      </w:r>
-      <w:r>
-        <w:rPr>
-          <w:color w:val="7A7E85"/>
-          <w:lang w:val="en-US"/>
-        </w:rPr>
         <w:br/>
       </w:r>
-      <w:proofErr w:type="spellStart"/>
       <w:r>
         <w:rPr>
           <w:color w:val="BCBEC4"/>
           <w:lang w:val="en-US"/>
         </w:rPr>
-        <w:t>PVector</w:t>
-      </w:r>
-      <w:proofErr w:type="spellEnd"/>
-      <w:r>
-        <w:rPr>
-          <w:color w:val="BCBEC4"/>
-          <w:lang w:val="en-US"/>
-        </w:rPr>
-        <w:t xml:space="preserve"> steer = arrive(</w:t>
-      </w:r>
-      <w:proofErr w:type="spellStart"/>
-      <w:r>
-        <w:rPr>
-          <w:color w:val="BCBEC4"/>
-          <w:lang w:val="en-US"/>
-        </w:rPr>
-        <w:t>b.</w:t>
-      </w:r>
-      <w:r>
-        <w:rPr>
-          <w:color w:val="C77DBB"/>
-          <w:lang w:val="en-US"/>
-        </w:rPr>
-        <w:t>pos</w:t>
-      </w:r>
-      <w:proofErr w:type="spellEnd"/>
-      <w:r>
-        <w:rPr>
-          <w:color w:val="BCBEC4"/>
-          <w:lang w:val="en-US"/>
-        </w:rPr>
-        <w:t>);</w:t>
-      </w:r>
-      <w:r>
-        <w:rPr>
-          <w:color w:val="BCBEC4"/>
-          <w:lang w:val="en-US"/>
-        </w:rPr>
-        <w:br/>
-      </w:r>
-      <w:proofErr w:type="spellStart"/>
-      <w:r>
-        <w:rPr>
-          <w:color w:val="BCBEC4"/>
-          <w:lang w:val="en-US"/>
-        </w:rPr>
-        <w:t>applyForce</w:t>
-      </w:r>
-      <w:proofErr w:type="spellEnd"/>
-      <w:r>
-        <w:rPr>
-          <w:color w:val="BCBEC4"/>
-          <w:lang w:val="en-US"/>
-        </w:rPr>
-        <w:t>(steer);</w:t>
-      </w:r>
-      <w:r>
-        <w:rPr>
-          <w:color w:val="BCBEC4"/>
-          <w:lang w:val="en-US"/>
-        </w:rPr>
-        <w:br/>
-      </w:r>
-      <w:r>
-        <w:rPr>
-          <w:color w:val="BCBEC4"/>
-          <w:lang w:val="en-US"/>
-        </w:rPr>
-        <w:br/>
-      </w:r>
-      <w:r>
-        <w:rPr>
-          <w:color w:val="7A7E85"/>
-          <w:lang w:val="en-US"/>
-        </w:rPr>
-        <w:t xml:space="preserve">// mover com a </w:t>
-      </w:r>
-      <w:proofErr w:type="spellStart"/>
-      <w:r>
-        <w:rPr>
-          <w:color w:val="7A7E85"/>
-          <w:lang w:val="en-US"/>
-        </w:rPr>
-        <w:t>fisica</w:t>
-      </w:r>
-      <w:proofErr w:type="spellEnd"/>
-      <w:r>
-        <w:rPr>
-          <w:color w:val="7A7E85"/>
-          <w:lang w:val="en-US"/>
-        </w:rPr>
-        <w:br/>
-      </w:r>
-      <w:r>
-        <w:rPr>
-          <w:color w:val="BCBEC4"/>
-          <w:lang w:val="en-US"/>
-        </w:rPr>
-        <w:t>move(dt</w:t>
-      </w:r>
-      <w:proofErr w:type="gramStart"/>
-      <w:r>
-        <w:rPr>
-          <w:color w:val="BCBEC4"/>
-          <w:lang w:val="en-US"/>
-        </w:rPr>
-        <w:t>);</w:t>
-      </w:r>
-      <w:proofErr w:type="gramEnd"/>
+        <w:t>move(dt);</w:t>
+      </w:r>
     </w:p>
     <w:p>
       <w:pPr>
@@ -3221,137 +2888,42 @@
         </w:rPr>
         <w:br/>
       </w:r>
-      <w:proofErr w:type="spellStart"/>
       <w:r>
         <w:rPr>
           <w:color w:val="BCBEC4"/>
         </w:rPr>
-        <w:t>PVector</w:t>
-      </w:r>
-      <w:proofErr w:type="spellEnd"/>
+        <w:t>PVector snapped = closestPointOnSegment(getPos(), a.</w:t>
+      </w:r>
+      <w:r>
+        <w:rPr>
+          <w:color w:val="C77DBB"/>
+        </w:rPr>
+        <w:t>pos</w:t>
+      </w:r>
       <w:r>
         <w:rPr>
           <w:color w:val="BCBEC4"/>
         </w:rPr>
-        <w:t xml:space="preserve"> </w:t>
-      </w:r>
-      <w:proofErr w:type="spellStart"/>
+        <w:t>, b.</w:t>
+      </w:r>
+      <w:r>
+        <w:rPr>
+          <w:color w:val="C77DBB"/>
+        </w:rPr>
+        <w:t>pos</w:t>
+      </w:r>
       <w:r>
         <w:rPr>
           <w:color w:val="BCBEC4"/>
         </w:rPr>
-        <w:t>snapped</w:t>
-      </w:r>
-      <w:proofErr w:type="spellEnd"/>
+        <w:t>);</w:t>
+      </w:r>
       <w:r>
         <w:rPr>
           <w:color w:val="BCBEC4"/>
         </w:rPr>
-        <w:t xml:space="preserve"> = </w:t>
-      </w:r>
-      <w:proofErr w:type="spellStart"/>
-      <w:r>
-        <w:rPr>
-          <w:color w:val="BCBEC4"/>
-        </w:rPr>
-        <w:t>closestPointOnSegment</w:t>
-      </w:r>
-      <w:proofErr w:type="spellEnd"/>
-      <w:r>
-        <w:rPr>
-          <w:color w:val="BCBEC4"/>
-        </w:rPr>
-        <w:t>(</w:t>
-      </w:r>
-      <w:proofErr w:type="spellStart"/>
-      <w:proofErr w:type="gramStart"/>
-      <w:r>
-        <w:rPr>
-          <w:color w:val="BCBEC4"/>
-        </w:rPr>
-        <w:t>getPos</w:t>
-      </w:r>
-      <w:proofErr w:type="spellEnd"/>
-      <w:r>
-        <w:rPr>
-          <w:color w:val="BCBEC4"/>
-        </w:rPr>
-        <w:t>(</w:t>
-      </w:r>
-      <w:proofErr w:type="gramEnd"/>
-      <w:r>
-        <w:rPr>
-          <w:color w:val="BCBEC4"/>
-        </w:rPr>
-        <w:t xml:space="preserve">), </w:t>
-      </w:r>
-      <w:proofErr w:type="spellStart"/>
-      <w:r>
-        <w:rPr>
-          <w:color w:val="BCBEC4"/>
-        </w:rPr>
-        <w:t>a.</w:t>
-      </w:r>
-      <w:r>
-        <w:rPr>
-          <w:color w:val="C77DBB"/>
-        </w:rPr>
-        <w:t>pos</w:t>
-      </w:r>
-      <w:proofErr w:type="spellEnd"/>
-      <w:r>
-        <w:rPr>
-          <w:color w:val="BCBEC4"/>
-        </w:rPr>
-        <w:t xml:space="preserve">, </w:t>
-      </w:r>
-      <w:proofErr w:type="spellStart"/>
-      <w:r>
-        <w:rPr>
-          <w:color w:val="BCBEC4"/>
-        </w:rPr>
-        <w:t>b.</w:t>
-      </w:r>
-      <w:r>
-        <w:rPr>
-          <w:color w:val="C77DBB"/>
-        </w:rPr>
-        <w:t>pos</w:t>
-      </w:r>
-      <w:proofErr w:type="spellEnd"/>
-      <w:r>
-        <w:rPr>
-          <w:color w:val="BCBEC4"/>
-        </w:rPr>
-        <w:t>);</w:t>
-      </w:r>
-      <w:r>
-        <w:rPr>
-          <w:color w:val="BCBEC4"/>
-        </w:rPr>
         <w:br/>
-      </w:r>
-      <w:proofErr w:type="spellStart"/>
-      <w:r>
-        <w:rPr>
-          <w:color w:val="BCBEC4"/>
-        </w:rPr>
-        <w:t>PVector</w:t>
-      </w:r>
-      <w:proofErr w:type="spellEnd"/>
-      <w:r>
-        <w:rPr>
-          <w:color w:val="BCBEC4"/>
-        </w:rPr>
-        <w:t xml:space="preserve"> offset = </w:t>
-      </w:r>
-      <w:proofErr w:type="spellStart"/>
-      <w:proofErr w:type="gramStart"/>
-      <w:r>
-        <w:rPr>
-          <w:color w:val="BCBEC4"/>
-        </w:rPr>
-        <w:t>PVector.</w:t>
+        <w:t>PVector offset = PVector.</w:t>
       </w:r>
       <w:r>
         <w:rPr>
@@ -3361,201 +2933,69 @@
         </w:rPr>
         <w:t>sub</w:t>
       </w:r>
-      <w:proofErr w:type="spellEnd"/>
       <w:r>
         <w:rPr>
           <w:color w:val="BCBEC4"/>
         </w:rPr>
-        <w:t>(</w:t>
-      </w:r>
-      <w:proofErr w:type="spellStart"/>
-      <w:proofErr w:type="gramEnd"/>
+        <w:t>(snapped, getPos());</w:t>
+      </w:r>
       <w:r>
         <w:rPr>
           <w:color w:val="BCBEC4"/>
         </w:rPr>
-        <w:t>snapped</w:t>
-      </w:r>
-      <w:proofErr w:type="spellEnd"/>
+        <w:br/>
+        <w:t>PVector roadForce = offset.mult(</w:t>
+      </w:r>
+      <w:r>
+        <w:rPr>
+          <w:color w:val="C77DBB"/>
+        </w:rPr>
+        <w:t xml:space="preserve">maxForce </w:t>
+      </w:r>
       <w:r>
         <w:rPr>
           <w:color w:val="BCBEC4"/>
         </w:rPr>
-        <w:t xml:space="preserve">, </w:t>
-      </w:r>
-      <w:proofErr w:type="spellStart"/>
-      <w:proofErr w:type="gramStart"/>
+        <w:t xml:space="preserve">* </w:t>
+      </w:r>
+      <w:r>
+        <w:rPr>
+          <w:color w:val="C77DBB"/>
+        </w:rPr>
+        <w:t>roadSnapStrength</w:t>
+      </w:r>
       <w:r>
         <w:rPr>
           <w:color w:val="BCBEC4"/>
         </w:rPr>
-        <w:t>getPos</w:t>
-      </w:r>
-      <w:proofErr w:type="spellEnd"/>
+        <w:t>);</w:t>
+      </w:r>
       <w:r>
         <w:rPr>
           <w:color w:val="BCBEC4"/>
         </w:rPr>
-        <w:t>(</w:t>
-      </w:r>
-      <w:proofErr w:type="gramEnd"/>
-      <w:r>
-        <w:rPr>
-          <w:color w:val="BCBEC4"/>
-        </w:rPr>
-        <w:t>));</w:t>
-      </w:r>
-      <w:r>
-        <w:rPr>
-          <w:color w:val="BCBEC4"/>
-        </w:rPr>
         <w:br/>
-      </w:r>
-      <w:proofErr w:type="spellStart"/>
-      <w:r>
-        <w:rPr>
-          <w:color w:val="BCBEC4"/>
-        </w:rPr>
-        <w:t>PVector</w:t>
-      </w:r>
-      <w:proofErr w:type="spellEnd"/>
-      <w:r>
-        <w:rPr>
-          <w:color w:val="BCBEC4"/>
-        </w:rPr>
-        <w:t xml:space="preserve"> </w:t>
-      </w:r>
-      <w:proofErr w:type="spellStart"/>
-      <w:r>
-        <w:rPr>
-          <w:color w:val="BCBEC4"/>
-        </w:rPr>
-        <w:t>roadForce</w:t>
-      </w:r>
-      <w:proofErr w:type="spellEnd"/>
-      <w:r>
-        <w:rPr>
-          <w:color w:val="BCBEC4"/>
-        </w:rPr>
-        <w:t xml:space="preserve"> = </w:t>
-      </w:r>
-      <w:proofErr w:type="spellStart"/>
-      <w:proofErr w:type="gramStart"/>
-      <w:r>
-        <w:rPr>
-          <w:color w:val="BCBEC4"/>
-        </w:rPr>
-        <w:t>offset.mult</w:t>
-      </w:r>
-      <w:proofErr w:type="spellEnd"/>
-      <w:proofErr w:type="gramEnd"/>
-      <w:r>
-        <w:rPr>
-          <w:color w:val="BCBEC4"/>
-        </w:rPr>
-        <w:t>(</w:t>
-      </w:r>
-      <w:proofErr w:type="spellStart"/>
-      <w:r>
-        <w:rPr>
-          <w:color w:val="C77DBB"/>
-        </w:rPr>
-        <w:t>maxForce</w:t>
-      </w:r>
-      <w:proofErr w:type="spellEnd"/>
-      <w:r>
-        <w:rPr>
-          <w:color w:val="C77DBB"/>
-        </w:rPr>
-        <w:t xml:space="preserve"> </w:t>
-      </w:r>
-      <w:r>
-        <w:rPr>
-          <w:color w:val="BCBEC4"/>
-        </w:rPr>
-        <w:t xml:space="preserve">* </w:t>
-      </w:r>
-      <w:proofErr w:type="spellStart"/>
-      <w:r>
-        <w:rPr>
-          <w:color w:val="C77DBB"/>
-        </w:rPr>
-        <w:t>roadSnapStrength</w:t>
-      </w:r>
-      <w:proofErr w:type="spellEnd"/>
-      <w:r>
-        <w:rPr>
-          <w:color w:val="BCBEC4"/>
-        </w:rPr>
-        <w:t>);</w:t>
-      </w:r>
-      <w:r>
-        <w:rPr>
-          <w:color w:val="BCBEC4"/>
-        </w:rPr>
-        <w:br/>
-      </w:r>
-      <w:proofErr w:type="spellStart"/>
-      <w:r>
-        <w:rPr>
-          <w:color w:val="BCBEC4"/>
-        </w:rPr>
-        <w:t>applyForce</w:t>
-      </w:r>
-      <w:proofErr w:type="spellEnd"/>
-      <w:r>
-        <w:rPr>
-          <w:color w:val="BCBEC4"/>
-        </w:rPr>
-        <w:t>(</w:t>
-      </w:r>
-      <w:proofErr w:type="spellStart"/>
-      <w:r>
-        <w:rPr>
-          <w:color w:val="BCBEC4"/>
-        </w:rPr>
-        <w:t>roadForce</w:t>
-      </w:r>
-      <w:proofErr w:type="spellEnd"/>
-      <w:r>
-        <w:rPr>
-          <w:color w:val="BCBEC4"/>
-        </w:rPr>
-        <w:t>);</w:t>
-      </w:r>
-    </w:p>
-    <w:p>
-      <w:pPr>
-        <w:rPr>
-          <w:rFonts w:asciiTheme="majorHAnsi" w:hAnsiTheme="majorHAnsi" w:cstheme="majorHAnsi"/>
-        </w:rPr>
-      </w:pPr>
-    </w:p>
-    <w:p>
-      <w:pPr>
-        <w:rPr>
-          <w:rFonts w:asciiTheme="majorHAnsi" w:hAnsiTheme="majorHAnsi" w:cstheme="majorHAnsi"/>
-        </w:rPr>
-      </w:pPr>
-      <w:r>
-        <w:rPr>
-          <w:rFonts w:asciiTheme="majorHAnsi" w:hAnsiTheme="majorHAnsi" w:cstheme="majorHAnsi"/>
-        </w:rPr>
-        <w:t>A intensidade desta correção é controlada por um parâmetro (</w:t>
-      </w:r>
-      <w:proofErr w:type="spellStart"/>
-      <w:r>
-        <w:rPr>
-          <w:rFonts w:asciiTheme="majorHAnsi" w:hAnsiTheme="majorHAnsi" w:cstheme="majorHAnsi"/>
-        </w:rPr>
-        <w:t>roadSnapStrength</w:t>
-      </w:r>
-      <w:proofErr w:type="spellEnd"/>
-      <w:r>
-        <w:rPr>
-          <w:rFonts w:asciiTheme="majorHAnsi" w:hAnsiTheme="majorHAnsi" w:cstheme="majorHAnsi"/>
-        </w:rPr>
-        <w:t>), permitindo ajustar o compromisso entre liberdade de movimento e fidelidade à estrutura do grafo.</w:t>
+        <w:t>applyForce(roadForce);</w:t>
+      </w:r>
+    </w:p>
+    <w:p>
+      <w:pPr>
+        <w:rPr>
+          <w:rFonts w:asciiTheme="majorHAnsi" w:hAnsiTheme="majorHAnsi" w:cstheme="majorHAnsi"/>
+        </w:rPr>
+      </w:pPr>
+    </w:p>
+    <w:p>
+      <w:pPr>
+        <w:rPr>
+          <w:rFonts w:asciiTheme="majorHAnsi" w:hAnsiTheme="majorHAnsi" w:cstheme="majorHAnsi"/>
+        </w:rPr>
+      </w:pPr>
+      <w:r>
+        <w:rPr>
+          <w:rFonts w:asciiTheme="majorHAnsi" w:hAnsiTheme="majorHAnsi" w:cstheme="majorHAnsi"/>
+        </w:rPr>
+        <w:t>A intensidade desta correção é controlada por um parâmetro (roadSnapStrength), permitindo ajustar o compromisso entre liberdade de movimento e fidelidade à estrutura do grafo.</w:t>
       </w:r>
     </w:p>
     <w:p>
@@ -3595,21 +3035,7 @@
         <w:rPr>
           <w:rFonts w:asciiTheme="majorHAnsi" w:hAnsiTheme="majorHAnsi" w:cstheme="majorHAnsi"/>
         </w:rPr>
-        <w:t xml:space="preserve">O comportamento do </w:t>
-      </w:r>
-      <w:proofErr w:type="spellStart"/>
-      <w:r>
-        <w:rPr>
-          <w:rFonts w:asciiTheme="majorHAnsi" w:hAnsiTheme="majorHAnsi" w:cstheme="majorHAnsi"/>
-        </w:rPr>
-        <w:t>WanderAgent</w:t>
-      </w:r>
-      <w:proofErr w:type="spellEnd"/>
-      <w:r>
-        <w:rPr>
-          <w:rFonts w:asciiTheme="majorHAnsi" w:hAnsiTheme="majorHAnsi" w:cstheme="majorHAnsi"/>
-        </w:rPr>
-        <w:t xml:space="preserve"> foi testado na aplicação </w:t>
+        <w:t xml:space="preserve">O comportamento do WanderAgent foi testado na aplicação </w:t>
       </w:r>
       <w:r>
         <w:rPr>
@@ -3617,14 +3043,12 @@
         </w:rPr>
         <w:t>“</w:t>
       </w:r>
-      <w:proofErr w:type="spellStart"/>
       <w:r>
         <w:rPr>
           <w:rFonts w:asciiTheme="majorHAnsi" w:hAnsiTheme="majorHAnsi" w:cstheme="majorHAnsi"/>
         </w:rPr>
         <w:t>CarWanderApp</w:t>
       </w:r>
-      <w:proofErr w:type="spellEnd"/>
       <w:r>
         <w:rPr>
           <w:rFonts w:asciiTheme="majorHAnsi" w:hAnsiTheme="majorHAnsi" w:cstheme="majorHAnsi"/>
@@ -3641,35 +3065,7 @@
         <w:rPr>
           <w:rFonts w:asciiTheme="majorHAnsi" w:hAnsiTheme="majorHAnsi" w:cstheme="majorHAnsi"/>
         </w:rPr>
-        <w:t xml:space="preserve"> (mouse </w:t>
-      </w:r>
-      <w:proofErr w:type="spellStart"/>
-      <w:r>
-        <w:rPr>
-          <w:rFonts w:asciiTheme="majorHAnsi" w:hAnsiTheme="majorHAnsi" w:cstheme="majorHAnsi"/>
-        </w:rPr>
-        <w:t>right</w:t>
-      </w:r>
-      <w:proofErr w:type="spellEnd"/>
-      <w:r>
-        <w:rPr>
-          <w:rFonts w:asciiTheme="majorHAnsi" w:hAnsiTheme="majorHAnsi" w:cstheme="majorHAnsi"/>
-        </w:rPr>
-        <w:t xml:space="preserve"> e mouse </w:t>
-      </w:r>
-      <w:proofErr w:type="spellStart"/>
-      <w:r>
-        <w:rPr>
-          <w:rFonts w:asciiTheme="majorHAnsi" w:hAnsiTheme="majorHAnsi" w:cstheme="majorHAnsi"/>
-        </w:rPr>
-        <w:t>left</w:t>
-      </w:r>
-      <w:proofErr w:type="spellEnd"/>
-      <w:r>
-        <w:rPr>
-          <w:rFonts w:asciiTheme="majorHAnsi" w:hAnsiTheme="majorHAnsi" w:cstheme="majorHAnsi"/>
-        </w:rPr>
-        <w:t>)</w:t>
+        <w:t xml:space="preserve"> (mouse right e mouse left)</w:t>
       </w:r>
       <w:r>
         <w:rPr>
@@ -3734,21 +3130,7 @@
         <w:rPr>
           <w:rFonts w:asciiTheme="majorHAnsi" w:hAnsiTheme="majorHAnsi" w:cstheme="majorHAnsi"/>
         </w:rPr>
-        <w:t xml:space="preserve">Com o propósito de tornar a aplicação mais interessante e adicionar conceitos teóricos aprendidos em aula decidimos criar uma simulação de um comportamento de derrapagem de um </w:t>
-      </w:r>
-      <w:proofErr w:type="spellStart"/>
-      <w:r>
-        <w:rPr>
-          <w:rFonts w:asciiTheme="majorHAnsi" w:hAnsiTheme="majorHAnsi" w:cstheme="majorHAnsi"/>
-        </w:rPr>
-        <w:t>Boid</w:t>
-      </w:r>
-      <w:proofErr w:type="spellEnd"/>
-      <w:r>
-        <w:rPr>
-          <w:rFonts w:asciiTheme="majorHAnsi" w:hAnsiTheme="majorHAnsi" w:cstheme="majorHAnsi"/>
-        </w:rPr>
-        <w:t xml:space="preserve"> a partir da visualização de um Sistema de Partículas.</w:t>
+        <w:t>Com o propósito de tornar a aplicação mais interessante e adicionar conceitos teóricos aprendidos em aula decidimos criar uma simulação de um comportamento de derrapagem de um Boid a partir da visualização de um Sistema de Partículas.</w:t>
       </w:r>
     </w:p>
     <w:p>
@@ -3769,35 +3151,7 @@
           <w:rFonts w:asciiTheme="majorHAnsi" w:hAnsiTheme="majorHAnsi" w:cstheme="majorHAnsi"/>
         </w:rPr>
         <w:lastRenderedPageBreak/>
-        <w:t xml:space="preserve">Um sistema de partículas pode ser entendido como um conjunto de pequenas entidades (partículas) com tempo de vida limitado, cuja evolução é atualizada a cada </w:t>
-      </w:r>
-      <w:proofErr w:type="spellStart"/>
-      <w:r>
-        <w:rPr>
-          <w:rFonts w:asciiTheme="majorHAnsi" w:hAnsiTheme="majorHAnsi" w:cstheme="majorHAnsi"/>
-        </w:rPr>
-        <w:t>frame</w:t>
-      </w:r>
-      <w:proofErr w:type="spellEnd"/>
-      <w:r>
-        <w:rPr>
-          <w:rFonts w:asciiTheme="majorHAnsi" w:hAnsiTheme="majorHAnsi" w:cstheme="majorHAnsi"/>
-        </w:rPr>
-        <w:t>. Cada partícula possui posição, velocidade e uma duração “</w:t>
-      </w:r>
-      <w:proofErr w:type="spellStart"/>
-      <w:r>
-        <w:rPr>
-          <w:rFonts w:asciiTheme="majorHAnsi" w:hAnsiTheme="majorHAnsi" w:cstheme="majorHAnsi"/>
-        </w:rPr>
-        <w:t>lifespan</w:t>
-      </w:r>
-      <w:proofErr w:type="spellEnd"/>
-      <w:r>
-        <w:rPr>
-          <w:rFonts w:asciiTheme="majorHAnsi" w:hAnsiTheme="majorHAnsi" w:cstheme="majorHAnsi"/>
-        </w:rPr>
-        <w:t>”. À medida que o tempo passa, as partículas desaparecem gradualmente, permitindo obter efeitos como fumo, poeira ou spray sem necessidade de modelação gráfica complexa.</w:t>
+        <w:t>Um sistema de partículas pode ser entendido como um conjunto de pequenas entidades (partículas) com tempo de vida limitado, cuja evolução é atualizada a cada frame. Cada partícula possui posição, velocidade e uma duração “lifespan”. À medida que o tempo passa, as partículas desaparecem gradualmente, permitindo obter efeitos como fumo, poeira ou spray sem necessidade de modelação gráfica complexa.</w:t>
       </w:r>
     </w:p>
     <w:p>
@@ -3853,21 +3207,7 @@
         <w:rPr>
           <w:rFonts w:asciiTheme="majorHAnsi" w:hAnsiTheme="majorHAnsi" w:cstheme="majorHAnsi"/>
         </w:rPr>
-        <w:t xml:space="preserve"> </w:t>
-      </w:r>
-      <w:proofErr w:type="spellStart"/>
-      <w:r>
-        <w:rPr>
-          <w:rFonts w:asciiTheme="majorHAnsi" w:hAnsiTheme="majorHAnsi" w:cstheme="majorHAnsi"/>
-        </w:rPr>
-        <w:t>frame</w:t>
-      </w:r>
-      <w:proofErr w:type="spellEnd"/>
-      <w:r>
-        <w:rPr>
-          <w:rFonts w:asciiTheme="majorHAnsi" w:hAnsiTheme="majorHAnsi" w:cstheme="majorHAnsi"/>
-        </w:rPr>
-        <w:t xml:space="preserve"> anterior. Se o ângulo entre as duas velocidades ultrapassar um </w:t>
+        <w:t xml:space="preserve"> frame anterior. Se o ângulo entre as duas velocidades ultrapassar um </w:t>
       </w:r>
       <w:r>
         <w:rPr>
@@ -3927,109 +3267,18 @@
         </w:rPr>
         <w:br/>
       </w:r>
-      <w:proofErr w:type="spellStart"/>
       <w:r>
         <w:rPr>
           <w:color w:val="BCBEC4"/>
         </w:rPr>
-        <w:t>private</w:t>
-      </w:r>
-      <w:proofErr w:type="spellEnd"/>
+        <w:t>private PVector prevVel;</w:t>
+      </w:r>
       <w:r>
         <w:rPr>
           <w:color w:val="BCBEC4"/>
         </w:rPr>
-        <w:t xml:space="preserve"> </w:t>
-      </w:r>
-      <w:proofErr w:type="spellStart"/>
-      <w:r>
-        <w:rPr>
-          <w:color w:val="BCBEC4"/>
-        </w:rPr>
-        <w:t>PVector</w:t>
-      </w:r>
-      <w:proofErr w:type="spellEnd"/>
-      <w:r>
-        <w:rPr>
-          <w:color w:val="BCBEC4"/>
-        </w:rPr>
-        <w:t xml:space="preserve"> </w:t>
-      </w:r>
-      <w:proofErr w:type="spellStart"/>
-      <w:r>
-        <w:rPr>
-          <w:color w:val="BCBEC4"/>
-        </w:rPr>
-        <w:t>prevVel</w:t>
-      </w:r>
-      <w:proofErr w:type="spellEnd"/>
-      <w:r>
-        <w:rPr>
-          <w:color w:val="BCBEC4"/>
-        </w:rPr>
-        <w:t>;</w:t>
-      </w:r>
-      <w:r>
-        <w:rPr>
-          <w:color w:val="BCBEC4"/>
-        </w:rPr>
         <w:br/>
-      </w:r>
-      <w:proofErr w:type="spellStart"/>
-      <w:r>
-        <w:rPr>
-          <w:color w:val="BCBEC4"/>
-        </w:rPr>
-        <w:t>private</w:t>
-      </w:r>
-      <w:proofErr w:type="spellEnd"/>
-      <w:r>
-        <w:rPr>
-          <w:color w:val="BCBEC4"/>
-        </w:rPr>
-        <w:t xml:space="preserve"> </w:t>
-      </w:r>
-      <w:proofErr w:type="spellStart"/>
-      <w:r>
-        <w:rPr>
-          <w:color w:val="BCBEC4"/>
-        </w:rPr>
-        <w:t>float</w:t>
-      </w:r>
-      <w:proofErr w:type="spellEnd"/>
-      <w:r>
-        <w:rPr>
-          <w:color w:val="BCBEC4"/>
-        </w:rPr>
-        <w:t xml:space="preserve"> </w:t>
-      </w:r>
-      <w:proofErr w:type="spellStart"/>
-      <w:r>
-        <w:rPr>
-          <w:color w:val="BCBEC4"/>
-        </w:rPr>
-        <w:t>driftAngleTR</w:t>
-      </w:r>
-      <w:proofErr w:type="spellEnd"/>
-      <w:r>
-        <w:rPr>
-          <w:color w:val="BCBEC4"/>
-        </w:rPr>
-        <w:t xml:space="preserve"> = </w:t>
-      </w:r>
-      <w:proofErr w:type="spellStart"/>
-      <w:r>
-        <w:rPr>
-          <w:color w:val="BCBEC4"/>
-        </w:rPr>
-        <w:t>PApplet.radians</w:t>
-      </w:r>
-      <w:proofErr w:type="spellEnd"/>
-      <w:r>
-        <w:rPr>
-          <w:color w:val="BCBEC4"/>
-        </w:rPr>
-        <w:t>(15);</w:t>
+        <w:t>private float driftAngleTR = PApplet.radians(15);</w:t>
       </w:r>
       <w:r>
         <w:rPr>
@@ -4056,7 +3305,6 @@
         </w:rPr>
         <w:t xml:space="preserve">Para tornar o efeito coerente com o movimento do carro, o emissor é colocado na traseira do </w:t>
       </w:r>
-      <w:proofErr w:type="spellStart"/>
       <w:r>
         <w:rPr>
           <w:rFonts w:asciiTheme="majorHAnsi" w:hAnsiTheme="majorHAnsi" w:cstheme="majorHAnsi"/>
@@ -4067,14 +3315,7 @@
         <w:rPr>
           <w:rFonts w:asciiTheme="majorHAnsi" w:hAnsiTheme="majorHAnsi" w:cstheme="majorHAnsi"/>
         </w:rPr>
-        <w:t>oid</w:t>
-      </w:r>
-      <w:proofErr w:type="spellEnd"/>
-      <w:r>
-        <w:rPr>
-          <w:rFonts w:asciiTheme="majorHAnsi" w:hAnsiTheme="majorHAnsi" w:cstheme="majorHAnsi"/>
-        </w:rPr>
-        <w:t xml:space="preserve">, usando a direção oposta à sua velocidade atual. Isto garante que o </w:t>
+        <w:t xml:space="preserve">oid, usando a direção oposta à sua velocidade atual. Isto garante que o </w:t>
       </w:r>
       <w:r>
         <w:rPr>
@@ -4104,85 +3345,11 @@
           <w:color w:val="7A7E85"/>
         </w:rPr>
       </w:pPr>
-      <w:proofErr w:type="spellStart"/>
       <w:r>
         <w:rPr>
           <w:color w:val="BCBEC4"/>
         </w:rPr>
-        <w:t>PVector</w:t>
-      </w:r>
-      <w:proofErr w:type="spellEnd"/>
-      <w:r>
-        <w:rPr>
-          <w:color w:val="BCBEC4"/>
-        </w:rPr>
-        <w:t xml:space="preserve"> </w:t>
-      </w:r>
-      <w:proofErr w:type="spellStart"/>
-      <w:r>
-        <w:rPr>
-          <w:color w:val="BCBEC4"/>
-        </w:rPr>
-        <w:t>backDir</w:t>
-      </w:r>
-      <w:proofErr w:type="spellEnd"/>
-      <w:r>
-        <w:rPr>
-          <w:color w:val="BCBEC4"/>
-        </w:rPr>
-        <w:t xml:space="preserve"> = </w:t>
-      </w:r>
-      <w:proofErr w:type="spellStart"/>
-      <w:proofErr w:type="gramStart"/>
-      <w:r>
-        <w:rPr>
-          <w:color w:val="BCBEC4"/>
-        </w:rPr>
-        <w:t>v.copy</w:t>
-      </w:r>
-      <w:proofErr w:type="spellEnd"/>
-      <w:proofErr w:type="gramEnd"/>
-      <w:r>
-        <w:rPr>
-          <w:color w:val="BCBEC4"/>
-        </w:rPr>
-        <w:t>(</w:t>
-      </w:r>
-      <w:proofErr w:type="gramStart"/>
-      <w:r>
-        <w:rPr>
-          <w:color w:val="BCBEC4"/>
-        </w:rPr>
-        <w:t>).normalize</w:t>
-      </w:r>
-      <w:proofErr w:type="gramEnd"/>
-      <w:r>
-        <w:rPr>
-          <w:color w:val="BCBEC4"/>
-        </w:rPr>
-        <w:t>(</w:t>
-      </w:r>
-      <w:proofErr w:type="gramStart"/>
-      <w:r>
-        <w:rPr>
-          <w:color w:val="BCBEC4"/>
-        </w:rPr>
-        <w:t>).</w:t>
-      </w:r>
-      <w:proofErr w:type="spellStart"/>
-      <w:r>
-        <w:rPr>
-          <w:color w:val="BCBEC4"/>
-        </w:rPr>
-        <w:t>mult</w:t>
-      </w:r>
-      <w:proofErr w:type="spellEnd"/>
-      <w:proofErr w:type="gramEnd"/>
-      <w:r>
-        <w:rPr>
-          <w:color w:val="BCBEC4"/>
-        </w:rPr>
-        <w:t>(-1);</w:t>
+        <w:t>PVector backDir = v.copy().normalize().mult(-1);</w:t>
       </w:r>
       <w:r>
         <w:rPr>
@@ -4203,153 +3370,18 @@
         </w:rPr>
         <w:br/>
       </w:r>
-      <w:proofErr w:type="spellStart"/>
       <w:r>
         <w:rPr>
           <w:color w:val="BCBEC4"/>
         </w:rPr>
-        <w:t>PVector</w:t>
-      </w:r>
-      <w:proofErr w:type="spellEnd"/>
+        <w:t>PVector emitterPos = PVector.add(getPos(), backDir.copy().mult(radius * 1.8f));</w:t>
+      </w:r>
       <w:r>
         <w:rPr>
           <w:color w:val="BCBEC4"/>
         </w:rPr>
-        <w:t xml:space="preserve"> </w:t>
-      </w:r>
-      <w:proofErr w:type="spellStart"/>
-      <w:r>
-        <w:rPr>
-          <w:color w:val="BCBEC4"/>
-        </w:rPr>
-        <w:t>emitterPos</w:t>
-      </w:r>
-      <w:proofErr w:type="spellEnd"/>
-      <w:r>
-        <w:rPr>
-          <w:color w:val="BCBEC4"/>
-        </w:rPr>
-        <w:t xml:space="preserve"> = </w:t>
-      </w:r>
-      <w:proofErr w:type="spellStart"/>
-      <w:r>
-        <w:rPr>
-          <w:color w:val="BCBEC4"/>
-        </w:rPr>
-        <w:t>PVector.add</w:t>
-      </w:r>
-      <w:proofErr w:type="spellEnd"/>
-      <w:r>
-        <w:rPr>
-          <w:color w:val="BCBEC4"/>
-        </w:rPr>
-        <w:t>(</w:t>
-      </w:r>
-      <w:proofErr w:type="spellStart"/>
-      <w:proofErr w:type="gramStart"/>
-      <w:r>
-        <w:rPr>
-          <w:color w:val="BCBEC4"/>
-        </w:rPr>
-        <w:t>getPos</w:t>
-      </w:r>
-      <w:proofErr w:type="spellEnd"/>
-      <w:r>
-        <w:rPr>
-          <w:color w:val="BCBEC4"/>
-        </w:rPr>
-        <w:t>(</w:t>
-      </w:r>
-      <w:proofErr w:type="gramEnd"/>
-      <w:r>
-        <w:rPr>
-          <w:color w:val="BCBEC4"/>
-        </w:rPr>
-        <w:t xml:space="preserve">), </w:t>
-      </w:r>
-      <w:proofErr w:type="spellStart"/>
-      <w:r>
-        <w:rPr>
-          <w:color w:val="BCBEC4"/>
-        </w:rPr>
-        <w:t>backDir.copy</w:t>
-      </w:r>
-      <w:proofErr w:type="spellEnd"/>
-      <w:r>
-        <w:rPr>
-          <w:color w:val="BCBEC4"/>
-        </w:rPr>
-        <w:t>(</w:t>
-      </w:r>
-      <w:proofErr w:type="gramStart"/>
-      <w:r>
-        <w:rPr>
-          <w:color w:val="BCBEC4"/>
-        </w:rPr>
-        <w:t>).</w:t>
-      </w:r>
-      <w:proofErr w:type="spellStart"/>
-      <w:r>
-        <w:rPr>
-          <w:color w:val="BCBEC4"/>
-        </w:rPr>
-        <w:t>mult</w:t>
-      </w:r>
-      <w:proofErr w:type="spellEnd"/>
-      <w:proofErr w:type="gramEnd"/>
-      <w:r>
-        <w:rPr>
-          <w:color w:val="BCBEC4"/>
-        </w:rPr>
-        <w:t>(</w:t>
-      </w:r>
-      <w:proofErr w:type="spellStart"/>
-      <w:r>
-        <w:rPr>
-          <w:color w:val="BCBEC4"/>
-        </w:rPr>
-        <w:t>radius</w:t>
-      </w:r>
-      <w:proofErr w:type="spellEnd"/>
-      <w:r>
-        <w:rPr>
-          <w:color w:val="BCBEC4"/>
-        </w:rPr>
-        <w:t xml:space="preserve"> * 1.8f));</w:t>
-      </w:r>
-      <w:r>
-        <w:rPr>
-          <w:color w:val="BCBEC4"/>
-        </w:rPr>
         <w:br/>
-      </w:r>
-      <w:proofErr w:type="spellStart"/>
-      <w:r>
-        <w:rPr>
-          <w:color w:val="BCBEC4"/>
-        </w:rPr>
-        <w:t>driftParticles.setPos</w:t>
-      </w:r>
-      <w:proofErr w:type="spellEnd"/>
-      <w:r>
-        <w:rPr>
-          <w:color w:val="BCBEC4"/>
-        </w:rPr>
-        <w:t>(</w:t>
-      </w:r>
-      <w:proofErr w:type="spellStart"/>
-      <w:r>
-        <w:rPr>
-          <w:color w:val="BCBEC4"/>
-        </w:rPr>
-        <w:t>emitterPos</w:t>
-      </w:r>
-      <w:proofErr w:type="spellEnd"/>
-      <w:r>
-        <w:rPr>
-          <w:color w:val="BCBEC4"/>
-        </w:rPr>
-        <w:t>);</w:t>
+        <w:t>driftParticles.setPos(emitterPos);</w:t>
       </w:r>
       <w:r>
         <w:rPr>
@@ -4370,67 +3402,31 @@
         </w:rPr>
         <w:br/>
       </w:r>
-      <w:proofErr w:type="spellStart"/>
       <w:r>
         <w:rPr>
           <w:color w:val="BCBEC4"/>
         </w:rPr>
-        <w:t>driftParticles.setEmitDir</w:t>
-      </w:r>
-      <w:proofErr w:type="spellEnd"/>
-      <w:r>
-        <w:rPr>
-          <w:color w:val="BCBEC4"/>
-        </w:rPr>
-        <w:t>(</w:t>
-      </w:r>
-      <w:proofErr w:type="spellStart"/>
-      <w:r>
-        <w:rPr>
-          <w:color w:val="BCBEC4"/>
-        </w:rPr>
-        <w:t>backDir</w:t>
-      </w:r>
-      <w:proofErr w:type="spellEnd"/>
-      <w:r>
-        <w:rPr>
-          <w:color w:val="BCBEC4"/>
-        </w:rPr>
-        <w:t>);</w:t>
-      </w:r>
-    </w:p>
-    <w:p>
-      <w:pPr>
-        <w:rPr>
-          <w:rFonts w:asciiTheme="majorHAnsi" w:hAnsiTheme="majorHAnsi" w:cstheme="majorHAnsi"/>
-        </w:rPr>
-      </w:pPr>
-    </w:p>
-    <w:p>
-      <w:pPr>
-        <w:rPr>
-          <w:rFonts w:asciiTheme="majorHAnsi" w:hAnsiTheme="majorHAnsi" w:cstheme="majorHAnsi"/>
-        </w:rPr>
-      </w:pPr>
-      <w:r>
-        <w:rPr>
-          <w:rFonts w:asciiTheme="majorHAnsi" w:hAnsiTheme="majorHAnsi" w:cstheme="majorHAnsi"/>
-        </w:rPr>
-        <w:t>A demonstração deste comportamento foi isolada numa aplicação própria (</w:t>
-      </w:r>
-      <w:proofErr w:type="spellStart"/>
-      <w:r>
-        <w:rPr>
-          <w:rFonts w:asciiTheme="majorHAnsi" w:hAnsiTheme="majorHAnsi" w:cstheme="majorHAnsi"/>
-        </w:rPr>
-        <w:t>ParticleWanderApp</w:t>
-      </w:r>
-      <w:proofErr w:type="spellEnd"/>
-      <w:r>
-        <w:rPr>
-          <w:rFonts w:asciiTheme="majorHAnsi" w:hAnsiTheme="majorHAnsi" w:cstheme="majorHAnsi"/>
-        </w:rPr>
-        <w:t>)</w:t>
+        <w:t>driftParticles.setEmitDir(backDir);</w:t>
+      </w:r>
+    </w:p>
+    <w:p>
+      <w:pPr>
+        <w:rPr>
+          <w:rFonts w:asciiTheme="majorHAnsi" w:hAnsiTheme="majorHAnsi" w:cstheme="majorHAnsi"/>
+        </w:rPr>
+      </w:pPr>
+    </w:p>
+    <w:p>
+      <w:pPr>
+        <w:rPr>
+          <w:rFonts w:asciiTheme="majorHAnsi" w:hAnsiTheme="majorHAnsi" w:cstheme="majorHAnsi"/>
+        </w:rPr>
+      </w:pPr>
+      <w:r>
+        <w:rPr>
+          <w:rFonts w:asciiTheme="majorHAnsi" w:hAnsiTheme="majorHAnsi" w:cstheme="majorHAnsi"/>
+        </w:rPr>
+        <w:t>A demonstração deste comportamento foi isolada numa aplicação própria (ParticleWanderApp)</w:t>
       </w:r>
       <w:r>
         <w:rPr>
@@ -4525,35 +3521,7 @@
         <w:rPr>
           <w:rFonts w:asciiTheme="majorHAnsi" w:hAnsiTheme="majorHAnsi" w:cstheme="majorHAnsi"/>
         </w:rPr>
-        <w:t>Definimos 2 tipos de veículos principais, veículos “</w:t>
-      </w:r>
-      <w:proofErr w:type="spellStart"/>
-      <w:r>
-        <w:rPr>
-          <w:rFonts w:asciiTheme="majorHAnsi" w:hAnsiTheme="majorHAnsi" w:cstheme="majorHAnsi"/>
-        </w:rPr>
-        <w:t>CivilCar</w:t>
-      </w:r>
-      <w:proofErr w:type="spellEnd"/>
-      <w:r>
-        <w:rPr>
-          <w:rFonts w:asciiTheme="majorHAnsi" w:hAnsiTheme="majorHAnsi" w:cstheme="majorHAnsi"/>
-        </w:rPr>
-        <w:t>” que representam carros civis e veículos “</w:t>
-      </w:r>
-      <w:proofErr w:type="spellStart"/>
-      <w:r>
-        <w:rPr>
-          <w:rFonts w:asciiTheme="majorHAnsi" w:hAnsiTheme="majorHAnsi" w:cstheme="majorHAnsi"/>
-        </w:rPr>
-        <w:t>PoliceCar</w:t>
-      </w:r>
-      <w:proofErr w:type="spellEnd"/>
-      <w:r>
-        <w:rPr>
-          <w:rFonts w:asciiTheme="majorHAnsi" w:hAnsiTheme="majorHAnsi" w:cstheme="majorHAnsi"/>
-        </w:rPr>
-        <w:t>” que representam carros da polícia. Com esta abordagem conseguimos criar um projeto baseado em presas e predadores, respetivamente.</w:t>
+        <w:t>Definimos 2 tipos de veículos principais, veículos “CivilCar” que representam carros civis e veículos “PoliceCar” que representam carros da polícia. Com esta abordagem conseguimos criar um projeto baseado em presas e predadores, respetivamente.</w:t>
       </w:r>
     </w:p>
     <w:p>
@@ -4585,55 +3553,13 @@
         <w:rPr>
           <w:rFonts w:asciiTheme="majorHAnsi" w:hAnsiTheme="majorHAnsi" w:cstheme="majorHAnsi"/>
         </w:rPr>
-        <w:t>de “</w:t>
-      </w:r>
-      <w:proofErr w:type="spellStart"/>
-      <w:r>
-        <w:rPr>
-          <w:rFonts w:asciiTheme="majorHAnsi" w:hAnsiTheme="majorHAnsi" w:cstheme="majorHAnsi"/>
-        </w:rPr>
-        <w:t>RoadAgent</w:t>
-      </w:r>
-      <w:proofErr w:type="spellEnd"/>
-      <w:r>
-        <w:rPr>
-          <w:rFonts w:asciiTheme="majorHAnsi" w:hAnsiTheme="majorHAnsi" w:cstheme="majorHAnsi"/>
-        </w:rPr>
-        <w:t>”, um agente que</w:t>
-      </w:r>
-      <w:r>
-        <w:rPr>
-          <w:rFonts w:asciiTheme="majorHAnsi" w:hAnsiTheme="majorHAnsi" w:cstheme="majorHAnsi"/>
-        </w:rPr>
-        <w:t xml:space="preserve"> herda da classe “</w:t>
-      </w:r>
-      <w:proofErr w:type="spellStart"/>
-      <w:r>
-        <w:rPr>
-          <w:rFonts w:asciiTheme="majorHAnsi" w:hAnsiTheme="majorHAnsi" w:cstheme="majorHAnsi"/>
-        </w:rPr>
-        <w:t>Boid</w:t>
-      </w:r>
-      <w:proofErr w:type="spellEnd"/>
-      <w:r>
-        <w:rPr>
-          <w:rFonts w:asciiTheme="majorHAnsi" w:hAnsiTheme="majorHAnsi" w:cstheme="majorHAnsi"/>
-        </w:rPr>
-        <w:t>”, parecido à implementação feita na classe “</w:t>
-      </w:r>
-      <w:proofErr w:type="spellStart"/>
-      <w:r>
-        <w:rPr>
-          <w:rFonts w:asciiTheme="majorHAnsi" w:hAnsiTheme="majorHAnsi" w:cstheme="majorHAnsi"/>
-        </w:rPr>
-        <w:t>WanderAgent</w:t>
-      </w:r>
-      <w:proofErr w:type="spellEnd"/>
-      <w:r>
-        <w:rPr>
-          <w:rFonts w:asciiTheme="majorHAnsi" w:hAnsiTheme="majorHAnsi" w:cstheme="majorHAnsi"/>
-        </w:rPr>
-        <w:t>”.</w:t>
+        <w:t>de “RoadAgent”, um agente que</w:t>
+      </w:r>
+      <w:r>
+        <w:rPr>
+          <w:rFonts w:asciiTheme="majorHAnsi" w:hAnsiTheme="majorHAnsi" w:cstheme="majorHAnsi"/>
+        </w:rPr>
+        <w:t xml:space="preserve"> herda da classe “Boid”, parecido à implementação feita na classe “WanderAgent”.</w:t>
       </w:r>
     </w:p>
     <w:p>
@@ -4673,27 +3599,11 @@
         </w:rPr>
         <w:t>“</w:t>
       </w:r>
-      <w:proofErr w:type="spellStart"/>
-      <w:proofErr w:type="gramStart"/>
-      <w:r>
-        <w:rPr>
-          <w:rFonts w:asciiTheme="majorHAnsi" w:hAnsiTheme="majorHAnsi" w:cstheme="majorHAnsi"/>
-        </w:rPr>
-        <w:t>chooseNextNode</w:t>
-      </w:r>
-      <w:proofErr w:type="spellEnd"/>
-      <w:r>
-        <w:rPr>
-          <w:rFonts w:asciiTheme="majorHAnsi" w:hAnsiTheme="majorHAnsi" w:cstheme="majorHAnsi"/>
-        </w:rPr>
-        <w:t>(</w:t>
-      </w:r>
-      <w:proofErr w:type="gramEnd"/>
-      <w:r>
-        <w:rPr>
-          <w:rFonts w:asciiTheme="majorHAnsi" w:hAnsiTheme="majorHAnsi" w:cstheme="majorHAnsi"/>
-        </w:rPr>
-        <w:t>)</w:t>
+      <w:r>
+        <w:rPr>
+          <w:rFonts w:asciiTheme="majorHAnsi" w:hAnsiTheme="majorHAnsi" w:cstheme="majorHAnsi"/>
+        </w:rPr>
+        <w:t>chooseNextNode()</w:t>
       </w:r>
       <w:r>
         <w:rPr>
@@ -4763,15 +3673,7 @@
         <w:t>Veículos Civis</w:t>
       </w:r>
       <w:r>
-        <w:t xml:space="preserve"> (</w:t>
-      </w:r>
-      <w:proofErr w:type="spellStart"/>
-      <w:r>
-        <w:t>CivilCar</w:t>
-      </w:r>
-      <w:proofErr w:type="spellEnd"/>
-      <w:r>
-        <w:t>)</w:t>
+        <w:t xml:space="preserve"> (CivilCar)</w:t>
       </w:r>
       <w:r>
         <w:t>:</w:t>
@@ -4953,28 +3855,7 @@
         <w:rPr>
           <w:rFonts w:asciiTheme="majorHAnsi" w:hAnsiTheme="majorHAnsi" w:cstheme="majorHAnsi"/>
         </w:rPr>
-        <w:t xml:space="preserve"> em modo de perseguição dentro do seu raio de visão, o </w:t>
-      </w:r>
-      <w:proofErr w:type="gramStart"/>
-      <w:r>
-        <w:rPr>
-          <w:rFonts w:asciiTheme="majorHAnsi" w:hAnsiTheme="majorHAnsi" w:cstheme="majorHAnsi"/>
-        </w:rPr>
-        <w:t>veiculo</w:t>
-      </w:r>
-      <w:proofErr w:type="gramEnd"/>
-      <w:r>
-        <w:rPr>
-          <w:rFonts w:asciiTheme="majorHAnsi" w:hAnsiTheme="majorHAnsi" w:cstheme="majorHAnsi"/>
-        </w:rPr>
-        <w:t xml:space="preserve"> </w:t>
-      </w:r>
-      <w:proofErr w:type="spellStart"/>
-      <w:r>
-        <w:rPr>
-          <w:rFonts w:asciiTheme="majorHAnsi" w:hAnsiTheme="majorHAnsi" w:cstheme="majorHAnsi"/>
-        </w:rPr>
-        <w:t>p</w:t>
+        <w:t xml:space="preserve"> em modo de perseguição dentro do seu raio de visão, o veiculo p</w:t>
       </w:r>
       <w:r>
         <w:rPr>
@@ -4986,14 +3867,7 @@
         <w:rPr>
           <w:rFonts w:asciiTheme="majorHAnsi" w:hAnsiTheme="majorHAnsi" w:cstheme="majorHAnsi"/>
         </w:rPr>
-        <w:t>ra</w:t>
-      </w:r>
-      <w:proofErr w:type="spellEnd"/>
-      <w:r>
-        <w:rPr>
-          <w:rFonts w:asciiTheme="majorHAnsi" w:hAnsiTheme="majorHAnsi" w:cstheme="majorHAnsi"/>
-        </w:rPr>
-        <w:t xml:space="preserve"> temporariamente.</w:t>
+        <w:t>ra temporariamente.</w:t>
       </w:r>
     </w:p>
     <w:p>
@@ -5023,35 +3897,7 @@
         <w:rPr>
           <w:rFonts w:asciiTheme="majorHAnsi" w:hAnsiTheme="majorHAnsi" w:cstheme="majorHAnsi"/>
         </w:rPr>
-        <w:t xml:space="preserve">, altera o seu estado para “Em Fuga” e tenta se afastar o máximo do carro da </w:t>
-      </w:r>
-      <w:proofErr w:type="gramStart"/>
-      <w:r>
-        <w:rPr>
-          <w:rFonts w:asciiTheme="majorHAnsi" w:hAnsiTheme="majorHAnsi" w:cstheme="majorHAnsi"/>
-        </w:rPr>
-        <w:t>policia</w:t>
-      </w:r>
-      <w:proofErr w:type="gramEnd"/>
-      <w:r>
-        <w:rPr>
-          <w:rFonts w:asciiTheme="majorHAnsi" w:hAnsiTheme="majorHAnsi" w:cstheme="majorHAnsi"/>
-        </w:rPr>
-        <w:t xml:space="preserve">, escolhendo um nó adjacente que maximiza a sua </w:t>
-      </w:r>
-      <w:proofErr w:type="gramStart"/>
-      <w:r>
-        <w:rPr>
-          <w:rFonts w:asciiTheme="majorHAnsi" w:hAnsiTheme="majorHAnsi" w:cstheme="majorHAnsi"/>
-        </w:rPr>
-        <w:t>distancia</w:t>
-      </w:r>
-      <w:proofErr w:type="gramEnd"/>
-      <w:r>
-        <w:rPr>
-          <w:rFonts w:asciiTheme="majorHAnsi" w:hAnsiTheme="majorHAnsi" w:cstheme="majorHAnsi"/>
-        </w:rPr>
-        <w:t xml:space="preserve"> entre veículos. Este altera a sua cor para laranja </w:t>
+        <w:t xml:space="preserve">, altera o seu estado para “Em Fuga” e tenta se afastar o máximo do carro da policia, escolhendo um nó adjacente que maximiza a sua distancia entre veículos. Este altera a sua cor para laranja </w:t>
       </w:r>
       <w:r>
         <w:rPr>
@@ -5073,15 +3919,7 @@
         <w:t xml:space="preserve">Veículos </w:t>
       </w:r>
       <w:r>
-        <w:t>da Polícia (</w:t>
-      </w:r>
-      <w:proofErr w:type="spellStart"/>
-      <w:r>
-        <w:t>PoliceCar</w:t>
-      </w:r>
-      <w:proofErr w:type="spellEnd"/>
-      <w:r>
-        <w:t>)</w:t>
+        <w:t>da Polícia (PoliceCar)</w:t>
       </w:r>
       <w:r>
         <w:t>:</w:t>
@@ -5227,21 +4065,7 @@
         <w:rPr>
           <w:rFonts w:asciiTheme="majorHAnsi" w:hAnsiTheme="majorHAnsi" w:cstheme="majorHAnsi"/>
         </w:rPr>
-        <w:t xml:space="preserve">, mudando a cor do </w:t>
-      </w:r>
-      <w:proofErr w:type="spellStart"/>
-      <w:r>
-        <w:rPr>
-          <w:rFonts w:asciiTheme="majorHAnsi" w:hAnsiTheme="majorHAnsi" w:cstheme="majorHAnsi"/>
-        </w:rPr>
-        <w:t>boid</w:t>
-      </w:r>
-      <w:proofErr w:type="spellEnd"/>
-      <w:r>
-        <w:rPr>
-          <w:rFonts w:asciiTheme="majorHAnsi" w:hAnsiTheme="majorHAnsi" w:cstheme="majorHAnsi"/>
-        </w:rPr>
-        <w:t xml:space="preserve"> de vermelho para azul, alternadamente. </w:t>
+        <w:t xml:space="preserve">, mudando a cor do boid de vermelho para azul, alternadamente. </w:t>
       </w:r>
       <w:r>
         <w:rPr>
@@ -5300,21 +4124,7 @@
           <w:rFonts w:asciiTheme="majorHAnsi" w:hAnsiTheme="majorHAnsi" w:cstheme="majorHAnsi"/>
         </w:rPr>
         <w:lastRenderedPageBreak/>
-        <w:t xml:space="preserve">Posteriormente aplicou-se o comportamento de derrapagem com o sistema de partículas a veículos civis que se encontram em estado ilegal e veículos da </w:t>
-      </w:r>
-      <w:proofErr w:type="gramStart"/>
-      <w:r>
-        <w:rPr>
-          <w:rFonts w:asciiTheme="majorHAnsi" w:hAnsiTheme="majorHAnsi" w:cstheme="majorHAnsi"/>
-        </w:rPr>
-        <w:t>policia</w:t>
-      </w:r>
-      <w:proofErr w:type="gramEnd"/>
-      <w:r>
-        <w:rPr>
-          <w:rFonts w:asciiTheme="majorHAnsi" w:hAnsiTheme="majorHAnsi" w:cstheme="majorHAnsi"/>
-        </w:rPr>
-        <w:t xml:space="preserve"> em perseguição.</w:t>
+        <w:t>Posteriormente aplicou-se o comportamento de derrapagem com o sistema de partículas a veículos civis que se encontram em estado ilegal e veículos da policia em perseguição.</w:t>
       </w:r>
     </w:p>
     <w:p>
@@ -5378,13 +4188,7 @@
         <w:pStyle w:val="Ttulo2"/>
       </w:pPr>
       <w:r>
-        <w:t>F</w:t>
-      </w:r>
-      <w:r>
-        <w:t xml:space="preserve">. </w:t>
-      </w:r>
-      <w:r>
-        <w:t>Estatísticas do Ecossistema Automóvel</w:t>
+        <w:t>F. Estatísticas do Ecossistema Automóvel</w:t>
       </w:r>
     </w:p>
     <w:p>
@@ -5403,35 +4207,7 @@
         <w:rPr>
           <w:rFonts w:asciiTheme="majorHAnsi" w:hAnsiTheme="majorHAnsi" w:cstheme="majorHAnsi"/>
         </w:rPr>
-        <w:t xml:space="preserve"> </w:t>
-      </w:r>
-      <w:proofErr w:type="spellStart"/>
-      <w:r>
-        <w:rPr>
-          <w:rFonts w:asciiTheme="majorHAnsi" w:hAnsiTheme="majorHAnsi" w:cstheme="majorHAnsi"/>
-        </w:rPr>
-        <w:t>focamos-nos</w:t>
-      </w:r>
-      <w:proofErr w:type="spellEnd"/>
-      <w:r>
-        <w:rPr>
-          <w:rFonts w:asciiTheme="majorHAnsi" w:hAnsiTheme="majorHAnsi" w:cstheme="majorHAnsi"/>
-        </w:rPr>
-        <w:t xml:space="preserve"> no desenvolvimento das estatísticas do nosso ecossistema </w:t>
-      </w:r>
-      <w:proofErr w:type="spellStart"/>
-      <w:r>
-        <w:rPr>
-          <w:rFonts w:asciiTheme="majorHAnsi" w:hAnsiTheme="majorHAnsi" w:cstheme="majorHAnsi"/>
-        </w:rPr>
-        <w:t>automovel</w:t>
-      </w:r>
-      <w:proofErr w:type="spellEnd"/>
-      <w:r>
-        <w:rPr>
-          <w:rFonts w:asciiTheme="majorHAnsi" w:hAnsiTheme="majorHAnsi" w:cstheme="majorHAnsi"/>
-        </w:rPr>
-        <w:t xml:space="preserve">. De </w:t>
+        <w:t xml:space="preserve"> focamos-nos no desenvolvimento das estatísticas do nosso ecossistema automovel. De </w:t>
       </w:r>
       <w:r>
         <w:rPr>
@@ -5443,21 +4219,7 @@
         <w:rPr>
           <w:rFonts w:asciiTheme="majorHAnsi" w:hAnsiTheme="majorHAnsi" w:cstheme="majorHAnsi"/>
         </w:rPr>
-        <w:t xml:space="preserve">, decidimos definir as </w:t>
-      </w:r>
-      <w:proofErr w:type="spellStart"/>
-      <w:r>
-        <w:rPr>
-          <w:rFonts w:asciiTheme="majorHAnsi" w:hAnsiTheme="majorHAnsi" w:cstheme="majorHAnsi"/>
-        </w:rPr>
-        <w:t>features</w:t>
-      </w:r>
-      <w:proofErr w:type="spellEnd"/>
-      <w:r>
-        <w:rPr>
-          <w:rFonts w:asciiTheme="majorHAnsi" w:hAnsiTheme="majorHAnsi" w:cstheme="majorHAnsi"/>
-        </w:rPr>
-        <w:t xml:space="preserve"> de analise, recolhidas em tempo real, para</w:t>
+        <w:t>, decidimos definir as features de analise, recolhidas em tempo real, para</w:t>
       </w:r>
       <w:r>
         <w:rPr>
@@ -5638,19 +4400,11 @@
         </w:rPr>
         <w:t xml:space="preserve">recolha das características nas </w:t>
       </w:r>
-      <w:proofErr w:type="spellStart"/>
-      <w:r>
-        <w:rPr>
-          <w:rFonts w:asciiTheme="majorHAnsi" w:hAnsiTheme="majorHAnsi" w:cstheme="majorHAnsi"/>
-        </w:rPr>
-        <w:t>frames</w:t>
-      </w:r>
-      <w:proofErr w:type="spellEnd"/>
-      <w:r>
-        <w:rPr>
-          <w:rFonts w:asciiTheme="majorHAnsi" w:hAnsiTheme="majorHAnsi" w:cstheme="majorHAnsi"/>
-        </w:rPr>
-        <w:t xml:space="preserve"> x vezes por segundo.</w:t>
+      <w:r>
+        <w:rPr>
+          <w:rFonts w:asciiTheme="majorHAnsi" w:hAnsiTheme="majorHAnsi" w:cstheme="majorHAnsi"/>
+        </w:rPr>
+        <w:t>frames x vezes por segundo.</w:t>
       </w:r>
     </w:p>
     <w:p>
@@ -5691,6 +4445,7 @@
       <w:r>
         <w:rPr>
           <w:rFonts w:asciiTheme="majorHAnsi" w:hAnsiTheme="majorHAnsi" w:cstheme="majorHAnsi"/>
+          <w:noProof/>
         </w:rPr>
         <w:drawing>
           <wp:inline distT="0" distB="0" distL="0" distR="0" wp14:anchorId="4A0B8F55" wp14:editId="79732371">
@@ -5742,6 +4497,132 @@
           <w:rFonts w:asciiTheme="majorHAnsi" w:hAnsiTheme="majorHAnsi" w:cstheme="majorHAnsi"/>
         </w:rPr>
       </w:pPr>
+      <w:r>
+        <w:rPr>
+          <w:rFonts w:asciiTheme="majorHAnsi" w:hAnsiTheme="majorHAnsi" w:cstheme="majorHAnsi"/>
+        </w:rPr>
+        <w:t>Para melhorar a visibilidade dos resultados e facilitar toda essa análise procedemos a criação de uma nova classe chamada StatsPanel. Esta classe irá separar a logica de display dos 4 gráficos resultantes da extração nas nossas características escolhidas.</w:t>
+      </w:r>
+    </w:p>
+    <w:p>
+      <w:pPr>
+        <w:rPr>
+          <w:rFonts w:asciiTheme="majorHAnsi" w:hAnsiTheme="majorHAnsi" w:cstheme="majorHAnsi"/>
+        </w:rPr>
+      </w:pPr>
+    </w:p>
+    <w:p>
+      <w:pPr>
+        <w:rPr>
+          <w:rFonts w:asciiTheme="majorHAnsi" w:hAnsiTheme="majorHAnsi" w:cstheme="majorHAnsi"/>
+        </w:rPr>
+      </w:pPr>
+      <w:r>
+        <w:rPr>
+          <w:rFonts w:asciiTheme="majorHAnsi" w:hAnsiTheme="majorHAnsi" w:cstheme="majorHAnsi"/>
+        </w:rPr>
+        <w:t>São assim</w:t>
+      </w:r>
+      <w:r>
+        <w:rPr>
+          <w:rFonts w:asciiTheme="majorHAnsi" w:hAnsiTheme="majorHAnsi" w:cstheme="majorHAnsi"/>
+        </w:rPr>
+        <w:t xml:space="preserve"> desenhados quatro gráficos de linhas, apresentados num painel lateral da aplicação, permitindo observar em tempo real a evolução das diferentes populações e estados do ecossistema automóvel. Esta visualização gráfica torna mais evidente a dinâmica do sistema e os comportamentos emergentes resultantes da interação entre os agentes.</w:t>
+      </w:r>
+    </w:p>
+    <w:p>
+      <w:pPr>
+        <w:rPr>
+          <w:rFonts w:asciiTheme="majorHAnsi" w:hAnsiTheme="majorHAnsi" w:cstheme="majorHAnsi"/>
+        </w:rPr>
+      </w:pPr>
+    </w:p>
+    <w:p>
+      <w:pPr>
+        <w:jc w:val="center"/>
+        <w:rPr>
+          <w:rFonts w:asciiTheme="majorHAnsi" w:hAnsiTheme="majorHAnsi" w:cstheme="majorHAnsi"/>
+        </w:rPr>
+      </w:pPr>
+      <w:r>
+        <w:rPr>
+          <w:rFonts w:asciiTheme="majorHAnsi" w:hAnsiTheme="majorHAnsi" w:cstheme="majorHAnsi"/>
+          <w:noProof/>
+        </w:rPr>
+        <w:t xml:space="preserve">[TODO] [VIDEO - </w:t>
+      </w:r>
+      <w:r>
+        <w:rPr>
+          <w:rFonts w:asciiTheme="majorHAnsi" w:hAnsiTheme="majorHAnsi" w:cstheme="majorHAnsi"/>
+          <w:noProof/>
+        </w:rPr>
+        <w:t>Graficos de Estatisticas AgentsApp</w:t>
+      </w:r>
+      <w:r>
+        <w:rPr>
+          <w:rFonts w:asciiTheme="majorHAnsi" w:hAnsiTheme="majorHAnsi" w:cstheme="majorHAnsi"/>
+          <w:noProof/>
+        </w:rPr>
+        <w:t>]</w:t>
+      </w:r>
+    </w:p>
+    <w:p>
+      <w:pPr>
+        <w:rPr>
+          <w:rFonts w:asciiTheme="majorHAnsi" w:hAnsiTheme="majorHAnsi" w:cstheme="majorHAnsi"/>
+        </w:rPr>
+      </w:pPr>
+    </w:p>
+    <w:p>
+      <w:pPr>
+        <w:rPr>
+          <w:rFonts w:asciiTheme="majorHAnsi" w:hAnsiTheme="majorHAnsi" w:cstheme="majorHAnsi"/>
+        </w:rPr>
+      </w:pPr>
+      <w:r>
+        <w:rPr>
+          <w:rFonts w:asciiTheme="majorHAnsi" w:hAnsiTheme="majorHAnsi" w:cstheme="majorHAnsi"/>
+        </w:rPr>
+        <w:t>Observa-se que o número de civis legais e ilegais varia ao longo do tempo, refletindo as transições de estado dos agentes civis. O aumento do número de civis ilegais conduz, de forma direta, a um aumento do número de perseguições ativas, evidenciando a resposta adaptativa dos agentes da polícia.</w:t>
+      </w:r>
+    </w:p>
+    <w:p>
+      <w:pPr>
+        <w:rPr>
+          <w:rFonts w:asciiTheme="majorHAnsi" w:hAnsiTheme="majorHAnsi" w:cstheme="majorHAnsi"/>
+        </w:rPr>
+      </w:pPr>
+    </w:p>
+    <w:p>
+      <w:pPr>
+        <w:rPr>
+          <w:rFonts w:asciiTheme="majorHAnsi" w:hAnsiTheme="majorHAnsi" w:cstheme="majorHAnsi"/>
+        </w:rPr>
+      </w:pPr>
+      <w:r>
+        <w:rPr>
+          <w:rFonts w:asciiTheme="majorHAnsi" w:hAnsiTheme="majorHAnsi" w:cstheme="majorHAnsi"/>
+        </w:rPr>
+        <w:t>O</w:t>
+      </w:r>
+      <w:r>
+        <w:rPr>
+          <w:rFonts w:asciiTheme="majorHAnsi" w:hAnsiTheme="majorHAnsi" w:cstheme="majorHAnsi"/>
+        </w:rPr>
+        <w:t xml:space="preserve"> número de veículos da polícia em patrulhamento diminui durante períodos de maior atividade </w:t>
+      </w:r>
+      <w:r>
+        <w:rPr>
+          <w:rFonts w:asciiTheme="majorHAnsi" w:hAnsiTheme="majorHAnsi" w:cstheme="majorHAnsi"/>
+        </w:rPr>
+        <w:t>ilegal</w:t>
+      </w:r>
+      <w:r>
+        <w:rPr>
+          <w:rFonts w:asciiTheme="majorHAnsi" w:hAnsiTheme="majorHAnsi" w:cstheme="majorHAnsi"/>
+        </w:rPr>
+        <w:t>, voltando a aumentar após a captura dos civis ilegais. Este comportamento demonstra a existência de um mecanismo de regulação semelhante ao observado em modelos clássicos de sistemas predador–presa.</w:t>
+      </w:r>
     </w:p>
     <w:p>
       <w:pPr>
@@ -5749,6 +4630,20 @@
           <w:rFonts w:ascii="Arial" w:hAnsi="Arial" w:cs="Arial"/>
         </w:rPr>
       </w:pPr>
+    </w:p>
+    <w:p>
+      <w:pPr>
+        <w:rPr>
+          <w:rFonts w:asciiTheme="majorHAnsi" w:hAnsiTheme="majorHAnsi" w:cstheme="majorHAnsi"/>
+        </w:rPr>
+      </w:pPr>
+      <w:r>
+        <w:rPr>
+          <w:rFonts w:asciiTheme="majorHAnsi" w:hAnsiTheme="majorHAnsi" w:cstheme="majorHAnsi"/>
+        </w:rPr>
+        <w:lastRenderedPageBreak/>
+        <w:t>Os resultados indicam que, apesar da ausência de controlo global, o sistema apresenta estabilidade mantendo-se num regime oscilatório que não converge para pontos fixos, evitando tanto o crescimento ilimitado do número de civis ilegais como a sua eliminação completa.</w:t>
+      </w:r>
     </w:p>
     <w:p>
       <w:pPr>
@@ -6142,22 +5037,13 @@
       </w:rPr>
       <w:tab/>
     </w:r>
-    <w:proofErr w:type="gramStart"/>
     <w:r>
       <w:rPr>
         <w:rFonts w:ascii="Abadi" w:hAnsi="Abadi"/>
         <w:color w:val="000000"/>
       </w:rPr>
       <w:tab/>
-      <w:t xml:space="preserve">  Projeto</w:t>
-    </w:r>
-    <w:proofErr w:type="gramEnd"/>
-    <w:r>
-      <w:rPr>
-        <w:rFonts w:ascii="Abadi" w:hAnsi="Abadi"/>
-        <w:color w:val="000000"/>
-      </w:rPr>
-      <w:t xml:space="preserve"> Final</w:t>
+      <w:t xml:space="preserve">  Projeto Final</w:t>
     </w:r>
   </w:p>
 </w:hdr>
@@ -10593,7 +9479,7 @@
   <w:style w:type="paragraph" w:default="1" w:styleId="Normal">
     <w:name w:val="Normal"/>
     <w:qFormat/>
-    <w:rsid w:val="00321A15"/>
+    <w:rsid w:val="00B2615F"/>
   </w:style>
   <w:style w:type="paragraph" w:styleId="Ttulo1">
     <w:name w:val="heading 1"/>

</xml_diff>

<commit_message>
refactor report with stock n flows comment
</commit_message>
<xml_diff>
--- a/docs/MSSN_PRJ_A49765_A51879.docx
+++ b/docs/MSSN_PRJ_A49765_A51879.docx
@@ -401,6 +401,7 @@
                 <w:szCs w:val="8"/>
               </w:rPr>
             </w:pPr>
+            <w:proofErr w:type="spellStart"/>
             <w:r>
               <w:rPr>
                 <w:rFonts w:ascii="Arial" w:hAnsi="Arial" w:cs="Arial"/>
@@ -408,8 +409,29 @@
                 <w:sz w:val="36"/>
                 <w:szCs w:val="36"/>
               </w:rPr>
-              <w:t>Urban Chase</w:t>
+              <w:t>Urban</w:t>
             </w:r>
+            <w:proofErr w:type="spellEnd"/>
+            <w:r>
+              <w:rPr>
+                <w:rFonts w:ascii="Arial" w:hAnsi="Arial" w:cs="Arial"/>
+                <w:b/>
+                <w:sz w:val="36"/>
+                <w:szCs w:val="36"/>
+              </w:rPr>
+              <w:t xml:space="preserve"> </w:t>
+            </w:r>
+            <w:proofErr w:type="spellStart"/>
+            <w:r>
+              <w:rPr>
+                <w:rFonts w:ascii="Arial" w:hAnsi="Arial" w:cs="Arial"/>
+                <w:b/>
+                <w:sz w:val="36"/>
+                <w:szCs w:val="36"/>
+              </w:rPr>
+              <w:t>Chase</w:t>
+            </w:r>
+            <w:proofErr w:type="spellEnd"/>
           </w:p>
         </w:tc>
       </w:tr>
@@ -1474,7 +1496,21 @@
         <w:rPr>
           <w:rFonts w:ascii="Arial" w:hAnsi="Arial" w:cs="Arial"/>
         </w:rPr>
-        <w:t>todos os  [TODO]</w:t>
+        <w:t xml:space="preserve">todos </w:t>
+      </w:r>
+      <w:proofErr w:type="gramStart"/>
+      <w:r>
+        <w:rPr>
+          <w:rFonts w:ascii="Arial" w:hAnsi="Arial" w:cs="Arial"/>
+        </w:rPr>
+        <w:t>os  [</w:t>
+      </w:r>
+      <w:proofErr w:type="gramEnd"/>
+      <w:r>
+        <w:rPr>
+          <w:rFonts w:ascii="Arial" w:hAnsi="Arial" w:cs="Arial"/>
+        </w:rPr>
+        <w:t>TODO]</w:t>
       </w:r>
     </w:p>
     <w:p>
@@ -2010,7 +2046,35 @@
         <w:rPr>
           <w:rFonts w:asciiTheme="majorHAnsi" w:hAnsiTheme="majorHAnsi" w:cstheme="majorHAnsi"/>
         </w:rPr>
-        <w:t xml:space="preserve">Um sistema de Lindenmayer (L-System) </w:t>
+        <w:t xml:space="preserve">Um sistema de </w:t>
+      </w:r>
+      <w:proofErr w:type="spellStart"/>
+      <w:r>
+        <w:rPr>
+          <w:rFonts w:asciiTheme="majorHAnsi" w:hAnsiTheme="majorHAnsi" w:cstheme="majorHAnsi"/>
+        </w:rPr>
+        <w:t>Lindenmayer</w:t>
+      </w:r>
+      <w:proofErr w:type="spellEnd"/>
+      <w:r>
+        <w:rPr>
+          <w:rFonts w:asciiTheme="majorHAnsi" w:hAnsiTheme="majorHAnsi" w:cstheme="majorHAnsi"/>
+        </w:rPr>
+        <w:t xml:space="preserve"> (L-</w:t>
+      </w:r>
+      <w:proofErr w:type="spellStart"/>
+      <w:r>
+        <w:rPr>
+          <w:rFonts w:asciiTheme="majorHAnsi" w:hAnsiTheme="majorHAnsi" w:cstheme="majorHAnsi"/>
+        </w:rPr>
+        <w:t>System</w:t>
+      </w:r>
+      <w:proofErr w:type="spellEnd"/>
+      <w:r>
+        <w:rPr>
+          <w:rFonts w:asciiTheme="majorHAnsi" w:hAnsiTheme="majorHAnsi" w:cstheme="majorHAnsi"/>
+        </w:rPr>
+        <w:t xml:space="preserve">) </w:t>
       </w:r>
       <w:r>
         <w:rPr>
@@ -2028,7 +2092,35 @@
         <w:rPr>
           <w:rFonts w:asciiTheme="majorHAnsi" w:hAnsiTheme="majorHAnsi" w:cstheme="majorHAnsi"/>
         </w:rPr>
-        <w:t xml:space="preserve"> formal criado pelo biólogo Aristid Lindenmayer em 1968 para descrever o crescimento de organismos vivos, especialmente plantas</w:t>
+        <w:t xml:space="preserve"> formal criado pelo biólogo </w:t>
+      </w:r>
+      <w:proofErr w:type="spellStart"/>
+      <w:r>
+        <w:rPr>
+          <w:rFonts w:asciiTheme="majorHAnsi" w:hAnsiTheme="majorHAnsi" w:cstheme="majorHAnsi"/>
+        </w:rPr>
+        <w:t>Aristid</w:t>
+      </w:r>
+      <w:proofErr w:type="spellEnd"/>
+      <w:r>
+        <w:rPr>
+          <w:rFonts w:asciiTheme="majorHAnsi" w:hAnsiTheme="majorHAnsi" w:cstheme="majorHAnsi"/>
+        </w:rPr>
+        <w:t xml:space="preserve"> </w:t>
+      </w:r>
+      <w:proofErr w:type="spellStart"/>
+      <w:r>
+        <w:rPr>
+          <w:rFonts w:asciiTheme="majorHAnsi" w:hAnsiTheme="majorHAnsi" w:cstheme="majorHAnsi"/>
+        </w:rPr>
+        <w:t>Lindenmayer</w:t>
+      </w:r>
+      <w:proofErr w:type="spellEnd"/>
+      <w:r>
+        <w:rPr>
+          <w:rFonts w:asciiTheme="majorHAnsi" w:hAnsiTheme="majorHAnsi" w:cstheme="majorHAnsi"/>
+        </w:rPr>
+        <w:t xml:space="preserve"> em 1968 para descrever o crescimento de organismos vivos, especialmente plantas</w:t>
       </w:r>
       <w:r>
         <w:rPr>
@@ -2047,7 +2139,21 @@
         <w:rPr>
           <w:rFonts w:asciiTheme="majorHAnsi" w:hAnsiTheme="majorHAnsi" w:cstheme="majorHAnsi"/>
         </w:rPr>
-        <w:t>Um sistema de Lindenmayer é composto por 4 elementos:</w:t>
+        <w:t xml:space="preserve">Um sistema de </w:t>
+      </w:r>
+      <w:proofErr w:type="spellStart"/>
+      <w:r>
+        <w:rPr>
+          <w:rFonts w:asciiTheme="majorHAnsi" w:hAnsiTheme="majorHAnsi" w:cstheme="majorHAnsi"/>
+        </w:rPr>
+        <w:t>Lindenmayer</w:t>
+      </w:r>
+      <w:proofErr w:type="spellEnd"/>
+      <w:r>
+        <w:rPr>
+          <w:rFonts w:asciiTheme="majorHAnsi" w:hAnsiTheme="majorHAnsi" w:cstheme="majorHAnsi"/>
+        </w:rPr>
+        <w:t xml:space="preserve"> é composto por 4 elementos:</w:t>
       </w:r>
     </w:p>
     <w:p>
@@ -2385,11 +2491,61 @@
               </w:rPr>
               <w:t xml:space="preserve"> F </w:t>
             </w:r>
+            <w:proofErr w:type="gramStart"/>
             <w:r>
               <w:rPr>
                 <w:rFonts w:asciiTheme="majorHAnsi" w:hAnsiTheme="majorHAnsi" w:cstheme="majorHAnsi"/>
               </w:rPr>
-              <w:t>[ + F ] F [ - F ] F</w:t>
+              <w:t>[ +</w:t>
+            </w:r>
+            <w:proofErr w:type="gramEnd"/>
+            <w:r>
+              <w:rPr>
+                <w:rFonts w:asciiTheme="majorHAnsi" w:hAnsiTheme="majorHAnsi" w:cstheme="majorHAnsi"/>
+              </w:rPr>
+              <w:t xml:space="preserve"> </w:t>
+            </w:r>
+            <w:proofErr w:type="gramStart"/>
+            <w:r>
+              <w:rPr>
+                <w:rFonts w:asciiTheme="majorHAnsi" w:hAnsiTheme="majorHAnsi" w:cstheme="majorHAnsi"/>
+              </w:rPr>
+              <w:t>F ]</w:t>
+            </w:r>
+            <w:proofErr w:type="gramEnd"/>
+            <w:r>
+              <w:rPr>
+                <w:rFonts w:asciiTheme="majorHAnsi" w:hAnsiTheme="majorHAnsi" w:cstheme="majorHAnsi"/>
+              </w:rPr>
+              <w:t xml:space="preserve"> F </w:t>
+            </w:r>
+            <w:proofErr w:type="gramStart"/>
+            <w:r>
+              <w:rPr>
+                <w:rFonts w:asciiTheme="majorHAnsi" w:hAnsiTheme="majorHAnsi" w:cstheme="majorHAnsi"/>
+              </w:rPr>
+              <w:t>[ -</w:t>
+            </w:r>
+            <w:proofErr w:type="gramEnd"/>
+            <w:r>
+              <w:rPr>
+                <w:rFonts w:asciiTheme="majorHAnsi" w:hAnsiTheme="majorHAnsi" w:cstheme="majorHAnsi"/>
+              </w:rPr>
+              <w:t xml:space="preserve"> </w:t>
+            </w:r>
+            <w:proofErr w:type="gramStart"/>
+            <w:r>
+              <w:rPr>
+                <w:rFonts w:asciiTheme="majorHAnsi" w:hAnsiTheme="majorHAnsi" w:cstheme="majorHAnsi"/>
+              </w:rPr>
+              <w:t>F ]</w:t>
+            </w:r>
+            <w:proofErr w:type="gramEnd"/>
+            <w:r>
+              <w:rPr>
+                <w:rFonts w:asciiTheme="majorHAnsi" w:hAnsiTheme="majorHAnsi" w:cstheme="majorHAnsi"/>
+              </w:rPr>
+              <w:t xml:space="preserve"> F</w:t>
             </w:r>
           </w:p>
         </w:tc>
@@ -2502,11 +2658,75 @@
           <w:rFonts w:asciiTheme="majorHAnsi" w:hAnsiTheme="majorHAnsi" w:cstheme="majorHAnsi"/>
         </w:rPr>
       </w:pPr>
-      <w:r>
-        <w:rPr>
-          <w:rFonts w:asciiTheme="majorHAnsi" w:hAnsiTheme="majorHAnsi" w:cstheme="majorHAnsi"/>
-        </w:rPr>
-        <w:t>Atraves da classe “RoadTurtle” conseguimos extender o comportamento simples do turtle, para um comportamento que também permite que cada segmento seja desenhado e armazenado como um objeto “RoadSegment”. Desta forma, a estrada deixa de ser representada apenas visualmente e passa a ser representada por um conjunto de segmentos de estrada.</w:t>
+      <w:proofErr w:type="spellStart"/>
+      <w:r>
+        <w:rPr>
+          <w:rFonts w:asciiTheme="majorHAnsi" w:hAnsiTheme="majorHAnsi" w:cstheme="majorHAnsi"/>
+        </w:rPr>
+        <w:t>Atraves</w:t>
+      </w:r>
+      <w:proofErr w:type="spellEnd"/>
+      <w:r>
+        <w:rPr>
+          <w:rFonts w:asciiTheme="majorHAnsi" w:hAnsiTheme="majorHAnsi" w:cstheme="majorHAnsi"/>
+        </w:rPr>
+        <w:t xml:space="preserve"> da classe “</w:t>
+      </w:r>
+      <w:proofErr w:type="spellStart"/>
+      <w:r>
+        <w:rPr>
+          <w:rFonts w:asciiTheme="majorHAnsi" w:hAnsiTheme="majorHAnsi" w:cstheme="majorHAnsi"/>
+        </w:rPr>
+        <w:t>RoadTurtle</w:t>
+      </w:r>
+      <w:proofErr w:type="spellEnd"/>
+      <w:r>
+        <w:rPr>
+          <w:rFonts w:asciiTheme="majorHAnsi" w:hAnsiTheme="majorHAnsi" w:cstheme="majorHAnsi"/>
+        </w:rPr>
+        <w:t xml:space="preserve">” conseguimos </w:t>
+      </w:r>
+      <w:proofErr w:type="spellStart"/>
+      <w:r>
+        <w:rPr>
+          <w:rFonts w:asciiTheme="majorHAnsi" w:hAnsiTheme="majorHAnsi" w:cstheme="majorHAnsi"/>
+        </w:rPr>
+        <w:t>extender</w:t>
+      </w:r>
+      <w:proofErr w:type="spellEnd"/>
+      <w:r>
+        <w:rPr>
+          <w:rFonts w:asciiTheme="majorHAnsi" w:hAnsiTheme="majorHAnsi" w:cstheme="majorHAnsi"/>
+        </w:rPr>
+        <w:t xml:space="preserve"> o comportamento simples do </w:t>
+      </w:r>
+      <w:proofErr w:type="spellStart"/>
+      <w:r>
+        <w:rPr>
+          <w:rFonts w:asciiTheme="majorHAnsi" w:hAnsiTheme="majorHAnsi" w:cstheme="majorHAnsi"/>
+        </w:rPr>
+        <w:t>turtle</w:t>
+      </w:r>
+      <w:proofErr w:type="spellEnd"/>
+      <w:r>
+        <w:rPr>
+          <w:rFonts w:asciiTheme="majorHAnsi" w:hAnsiTheme="majorHAnsi" w:cstheme="majorHAnsi"/>
+        </w:rPr>
+        <w:t>, para um comportamento que também permite que cada segmento seja desenhado e armazenado como um objeto “</w:t>
+      </w:r>
+      <w:proofErr w:type="spellStart"/>
+      <w:r>
+        <w:rPr>
+          <w:rFonts w:asciiTheme="majorHAnsi" w:hAnsiTheme="majorHAnsi" w:cstheme="majorHAnsi"/>
+        </w:rPr>
+        <w:t>RoadSegment</w:t>
+      </w:r>
+      <w:proofErr w:type="spellEnd"/>
+      <w:r>
+        <w:rPr>
+          <w:rFonts w:asciiTheme="majorHAnsi" w:hAnsiTheme="majorHAnsi" w:cstheme="majorHAnsi"/>
+        </w:rPr>
+        <w:t>”. Desta forma, a estrada deixa de ser representada apenas visualmente e passa a ser representada por um conjunto de segmentos de estrada.</w:t>
       </w:r>
     </w:p>
     <w:p>
@@ -2585,7 +2805,35 @@
         <w:rPr>
           <w:rFonts w:asciiTheme="majorHAnsi" w:hAnsiTheme="majorHAnsi" w:cstheme="majorHAnsi"/>
         </w:rPr>
-        <w:t>Para testes da nossa rede criada, optamos por implementar um agente autónomo (Boid) e uma App/Teste para validar a navegação de um agente, o veiculo, pelos nossos nós criados da nossa cidade.</w:t>
+        <w:t>Para testes da nossa rede criada, optamos por implementar um agente autónomo (</w:t>
+      </w:r>
+      <w:proofErr w:type="spellStart"/>
+      <w:r>
+        <w:rPr>
+          <w:rFonts w:asciiTheme="majorHAnsi" w:hAnsiTheme="majorHAnsi" w:cstheme="majorHAnsi"/>
+        </w:rPr>
+        <w:t>Boid</w:t>
+      </w:r>
+      <w:proofErr w:type="spellEnd"/>
+      <w:r>
+        <w:rPr>
+          <w:rFonts w:asciiTheme="majorHAnsi" w:hAnsiTheme="majorHAnsi" w:cstheme="majorHAnsi"/>
+        </w:rPr>
+        <w:t xml:space="preserve">) e uma App/Teste para validar a navegação de um agente, o </w:t>
+      </w:r>
+      <w:proofErr w:type="gramStart"/>
+      <w:r>
+        <w:rPr>
+          <w:rFonts w:asciiTheme="majorHAnsi" w:hAnsiTheme="majorHAnsi" w:cstheme="majorHAnsi"/>
+        </w:rPr>
+        <w:t>veiculo</w:t>
+      </w:r>
+      <w:proofErr w:type="gramEnd"/>
+      <w:r>
+        <w:rPr>
+          <w:rFonts w:asciiTheme="majorHAnsi" w:hAnsiTheme="majorHAnsi" w:cstheme="majorHAnsi"/>
+        </w:rPr>
+        <w:t>, pelos nossos nós criados da nossa cidade.</w:t>
       </w:r>
     </w:p>
     <w:p>
@@ -2639,7 +2887,35 @@
         <w:rPr>
           <w:rFonts w:asciiTheme="majorHAnsi" w:hAnsiTheme="majorHAnsi" w:cstheme="majorHAnsi"/>
         </w:rPr>
-        <w:t xml:space="preserve"> grafo urbano gerado a partir do fractal, foi desenvolvido um agente autónomo simples do tipo “Boid”, denominado “WanderAgent”</w:t>
+        <w:t xml:space="preserve"> grafo urbano gerado a partir do fractal, foi desenvolvido um agente autónomo simples do tipo “</w:t>
+      </w:r>
+      <w:proofErr w:type="spellStart"/>
+      <w:r>
+        <w:rPr>
+          <w:rFonts w:asciiTheme="majorHAnsi" w:hAnsiTheme="majorHAnsi" w:cstheme="majorHAnsi"/>
+        </w:rPr>
+        <w:t>Boid</w:t>
+      </w:r>
+      <w:proofErr w:type="spellEnd"/>
+      <w:r>
+        <w:rPr>
+          <w:rFonts w:asciiTheme="majorHAnsi" w:hAnsiTheme="majorHAnsi" w:cstheme="majorHAnsi"/>
+        </w:rPr>
+        <w:t>”, denominado “</w:t>
+      </w:r>
+      <w:proofErr w:type="spellStart"/>
+      <w:r>
+        <w:rPr>
+          <w:rFonts w:asciiTheme="majorHAnsi" w:hAnsiTheme="majorHAnsi" w:cstheme="majorHAnsi"/>
+        </w:rPr>
+        <w:t>WanderAgent</w:t>
+      </w:r>
+      <w:proofErr w:type="spellEnd"/>
+      <w:r>
+        <w:rPr>
+          <w:rFonts w:asciiTheme="majorHAnsi" w:hAnsiTheme="majorHAnsi" w:cstheme="majorHAnsi"/>
+        </w:rPr>
+        <w:t>”</w:t>
       </w:r>
       <w:r>
         <w:rPr>
@@ -2651,7 +2927,35 @@
         <w:rPr>
           <w:rFonts w:asciiTheme="majorHAnsi" w:hAnsiTheme="majorHAnsi" w:cstheme="majorHAnsi"/>
         </w:rPr>
-        <w:t>. Este agente desloca-se sobre a “RoadNetwork”, um grafo onde os nós representam interseções e as arestas correspondem a segmentos de estrada.</w:t>
+        <w:t>. Este agente desloca-se sobre a “</w:t>
+      </w:r>
+      <w:proofErr w:type="spellStart"/>
+      <w:r>
+        <w:rPr>
+          <w:rFonts w:asciiTheme="majorHAnsi" w:hAnsiTheme="majorHAnsi" w:cstheme="majorHAnsi"/>
+        </w:rPr>
+        <w:t>RoadNetwork</w:t>
+      </w:r>
+      <w:proofErr w:type="spellEnd"/>
+      <w:r>
+        <w:rPr>
+          <w:rFonts w:asciiTheme="majorHAnsi" w:hAnsiTheme="majorHAnsi" w:cstheme="majorHAnsi"/>
+        </w:rPr>
+        <w:t xml:space="preserve">”, um grafo onde os </w:t>
+      </w:r>
+      <w:proofErr w:type="gramStart"/>
+      <w:r>
+        <w:rPr>
+          <w:rFonts w:asciiTheme="majorHAnsi" w:hAnsiTheme="majorHAnsi" w:cstheme="majorHAnsi"/>
+        </w:rPr>
+        <w:t>nós representam</w:t>
+      </w:r>
+      <w:proofErr w:type="gramEnd"/>
+      <w:r>
+        <w:rPr>
+          <w:rFonts w:asciiTheme="majorHAnsi" w:hAnsiTheme="majorHAnsi" w:cstheme="majorHAnsi"/>
+        </w:rPr>
+        <w:t xml:space="preserve"> interseções e as arestas correspondem a segmentos de estrada.</w:t>
       </w:r>
     </w:p>
     <w:p>
@@ -2666,7 +2970,21 @@
         <w:rPr>
           <w:rFonts w:asciiTheme="majorHAnsi" w:hAnsiTheme="majorHAnsi" w:cstheme="majorHAnsi"/>
         </w:rPr>
-        <w:t xml:space="preserve">Embora o espaço de navegação seja discreto (grafo), o movimento do agente é contínuo e físico, baseado nas leis clássicas de agentes autónomos. O WanderAgent </w:t>
+        <w:t xml:space="preserve">Embora o espaço de navegação seja discreto (grafo), o movimento do agente é contínuo e físico, baseado nas leis clássicas de agentes autónomos. O </w:t>
+      </w:r>
+      <w:proofErr w:type="spellStart"/>
+      <w:r>
+        <w:rPr>
+          <w:rFonts w:asciiTheme="majorHAnsi" w:hAnsiTheme="majorHAnsi" w:cstheme="majorHAnsi"/>
+        </w:rPr>
+        <w:t>WanderAgent</w:t>
+      </w:r>
+      <w:proofErr w:type="spellEnd"/>
+      <w:r>
+        <w:rPr>
+          <w:rFonts w:asciiTheme="majorHAnsi" w:hAnsiTheme="majorHAnsi" w:cstheme="majorHAnsi"/>
+        </w:rPr>
+        <w:t xml:space="preserve"> </w:t>
       </w:r>
       <w:r>
         <w:rPr>
@@ -2741,7 +3059,35 @@
         <w:rPr>
           <w:rFonts w:asciiTheme="majorHAnsi" w:hAnsiTheme="majorHAnsi" w:cstheme="majorHAnsi"/>
         </w:rPr>
-        <w:t>O agente seleciona um nó adjacente como destino e gera uma força de steering do tipo “arrive”, que o orienta suavemente em direção a esse alvo. À medida que o agente se aproxima do nó, a sua velocidade diminui gradualmente, evitando mudanças bruscas de direção ou paragens instantâneas.</w:t>
+        <w:t xml:space="preserve">O agente seleciona um nó adjacente como destino e gera uma força de </w:t>
+      </w:r>
+      <w:proofErr w:type="spellStart"/>
+      <w:r>
+        <w:rPr>
+          <w:rFonts w:asciiTheme="majorHAnsi" w:hAnsiTheme="majorHAnsi" w:cstheme="majorHAnsi"/>
+        </w:rPr>
+        <w:t>steering</w:t>
+      </w:r>
+      <w:proofErr w:type="spellEnd"/>
+      <w:r>
+        <w:rPr>
+          <w:rFonts w:asciiTheme="majorHAnsi" w:hAnsiTheme="majorHAnsi" w:cstheme="majorHAnsi"/>
+        </w:rPr>
+        <w:t xml:space="preserve"> do tipo “</w:t>
+      </w:r>
+      <w:proofErr w:type="spellStart"/>
+      <w:r>
+        <w:rPr>
+          <w:rFonts w:asciiTheme="majorHAnsi" w:hAnsiTheme="majorHAnsi" w:cstheme="majorHAnsi"/>
+        </w:rPr>
+        <w:t>arrive</w:t>
+      </w:r>
+      <w:proofErr w:type="spellEnd"/>
+      <w:r>
+        <w:rPr>
+          <w:rFonts w:asciiTheme="majorHAnsi" w:hAnsiTheme="majorHAnsi" w:cstheme="majorHAnsi"/>
+        </w:rPr>
+        <w:t>”, que o orienta suavemente em direção a esse alvo. À medida que o agente se aproxima do nó, a sua velocidade diminui gradualmente, evitando mudanças bruscas de direção ou paragens instantâneas.</w:t>
       </w:r>
     </w:p>
     <w:p>
@@ -2758,21 +3104,70 @@
           <w:color w:val="7A7E85"/>
           <w:lang w:val="en-US"/>
         </w:rPr>
-        <w:t>// steering para o nó destino (arrive)</w:t>
-      </w:r>
+        <w:t xml:space="preserve">// steering para o </w:t>
+      </w:r>
+      <w:proofErr w:type="spellStart"/>
       <w:r>
         <w:rPr>
           <w:color w:val="7A7E85"/>
           <w:lang w:val="en-US"/>
         </w:rPr>
+        <w:t>nó</w:t>
+      </w:r>
+      <w:proofErr w:type="spellEnd"/>
+      <w:r>
+        <w:rPr>
+          <w:color w:val="7A7E85"/>
+          <w:lang w:val="en-US"/>
+        </w:rPr>
+        <w:t xml:space="preserve"> </w:t>
+      </w:r>
+      <w:proofErr w:type="spellStart"/>
+      <w:r>
+        <w:rPr>
+          <w:color w:val="7A7E85"/>
+          <w:lang w:val="en-US"/>
+        </w:rPr>
+        <w:t>destino</w:t>
+      </w:r>
+      <w:proofErr w:type="spellEnd"/>
+      <w:r>
+        <w:rPr>
+          <w:color w:val="7A7E85"/>
+          <w:lang w:val="en-US"/>
+        </w:rPr>
+        <w:t xml:space="preserve"> (arrive)</w:t>
+      </w:r>
+      <w:r>
+        <w:rPr>
+          <w:color w:val="7A7E85"/>
+          <w:lang w:val="en-US"/>
+        </w:rPr>
         <w:br/>
       </w:r>
+      <w:proofErr w:type="spellStart"/>
       <w:r>
         <w:rPr>
           <w:color w:val="BCBEC4"/>
           <w:lang w:val="en-US"/>
         </w:rPr>
-        <w:t>PVector steer = arrive(b.</w:t>
+        <w:t>PVector</w:t>
+      </w:r>
+      <w:proofErr w:type="spellEnd"/>
+      <w:r>
+        <w:rPr>
+          <w:color w:val="BCBEC4"/>
+          <w:lang w:val="en-US"/>
+        </w:rPr>
+        <w:t xml:space="preserve"> steer = arrive(</w:t>
+      </w:r>
+      <w:proofErr w:type="spellStart"/>
+      <w:r>
+        <w:rPr>
+          <w:color w:val="BCBEC4"/>
+          <w:lang w:val="en-US"/>
+        </w:rPr>
+        <w:t>b.</w:t>
       </w:r>
       <w:r>
         <w:rPr>
@@ -2781,6 +3176,7 @@
         </w:rPr>
         <w:t>pos</w:t>
       </w:r>
+      <w:proofErr w:type="spellEnd"/>
       <w:r>
         <w:rPr>
           <w:color w:val="BCBEC4"/>
@@ -2794,20 +3190,35 @@
           <w:lang w:val="en-US"/>
         </w:rPr>
         <w:br/>
-        <w:t>applyForce(steer);</w:t>
-      </w:r>
+      </w:r>
+      <w:proofErr w:type="spellStart"/>
       <w:r>
         <w:rPr>
           <w:color w:val="BCBEC4"/>
           <w:lang w:val="en-US"/>
         </w:rPr>
-        <w:br/>
-      </w:r>
+        <w:t>applyForce</w:t>
+      </w:r>
+      <w:proofErr w:type="spellEnd"/>
       <w:r>
         <w:rPr>
           <w:color w:val="BCBEC4"/>
           <w:lang w:val="en-US"/>
         </w:rPr>
+        <w:t>(steer);</w:t>
+      </w:r>
+      <w:r>
+        <w:rPr>
+          <w:color w:val="BCBEC4"/>
+          <w:lang w:val="en-US"/>
+        </w:rPr>
+        <w:br/>
+      </w:r>
+      <w:r>
+        <w:rPr>
+          <w:color w:val="BCBEC4"/>
+          <w:lang w:val="en-US"/>
+        </w:rPr>
         <w:br/>
       </w:r>
       <w:r>
@@ -2815,13 +3226,22 @@
           <w:color w:val="7A7E85"/>
           <w:lang w:val="en-US"/>
         </w:rPr>
-        <w:t>// mover com a fisica</w:t>
-      </w:r>
+        <w:t xml:space="preserve">// mover com a </w:t>
+      </w:r>
+      <w:proofErr w:type="spellStart"/>
       <w:r>
         <w:rPr>
           <w:color w:val="7A7E85"/>
           <w:lang w:val="en-US"/>
         </w:rPr>
+        <w:t>fisica</w:t>
+      </w:r>
+      <w:proofErr w:type="spellEnd"/>
+      <w:r>
+        <w:rPr>
+          <w:color w:val="7A7E85"/>
+          <w:lang w:val="en-US"/>
+        </w:rPr>
         <w:br/>
       </w:r>
       <w:r>
@@ -2829,8 +3249,17 @@
           <w:color w:val="BCBEC4"/>
           <w:lang w:val="en-US"/>
         </w:rPr>
-        <w:t>move(dt);</w:t>
-      </w:r>
+        <w:t>move(dt</w:t>
+      </w:r>
+      <w:proofErr w:type="gramStart"/>
+      <w:r>
+        <w:rPr>
+          <w:color w:val="BCBEC4"/>
+          <w:lang w:val="en-US"/>
+        </w:rPr>
+        <w:t>);</w:t>
+      </w:r>
+      <w:proofErr w:type="gramEnd"/>
     </w:p>
     <w:p>
       <w:pPr>
@@ -2888,11 +3317,76 @@
         </w:rPr>
         <w:br/>
       </w:r>
+      <w:proofErr w:type="spellStart"/>
       <w:r>
         <w:rPr>
           <w:color w:val="BCBEC4"/>
         </w:rPr>
-        <w:t>PVector snapped = closestPointOnSegment(getPos(), a.</w:t>
+        <w:t>PVector</w:t>
+      </w:r>
+      <w:proofErr w:type="spellEnd"/>
+      <w:r>
+        <w:rPr>
+          <w:color w:val="BCBEC4"/>
+        </w:rPr>
+        <w:t xml:space="preserve"> </w:t>
+      </w:r>
+      <w:proofErr w:type="spellStart"/>
+      <w:r>
+        <w:rPr>
+          <w:color w:val="BCBEC4"/>
+        </w:rPr>
+        <w:t>snapped</w:t>
+      </w:r>
+      <w:proofErr w:type="spellEnd"/>
+      <w:r>
+        <w:rPr>
+          <w:color w:val="BCBEC4"/>
+        </w:rPr>
+        <w:t xml:space="preserve"> = </w:t>
+      </w:r>
+      <w:proofErr w:type="spellStart"/>
+      <w:r>
+        <w:rPr>
+          <w:color w:val="BCBEC4"/>
+        </w:rPr>
+        <w:t>closestPointOnSegment</w:t>
+      </w:r>
+      <w:proofErr w:type="spellEnd"/>
+      <w:r>
+        <w:rPr>
+          <w:color w:val="BCBEC4"/>
+        </w:rPr>
+        <w:t>(</w:t>
+      </w:r>
+      <w:proofErr w:type="spellStart"/>
+      <w:proofErr w:type="gramStart"/>
+      <w:r>
+        <w:rPr>
+          <w:color w:val="BCBEC4"/>
+        </w:rPr>
+        <w:t>getPos</w:t>
+      </w:r>
+      <w:proofErr w:type="spellEnd"/>
+      <w:r>
+        <w:rPr>
+          <w:color w:val="BCBEC4"/>
+        </w:rPr>
+        <w:t>(</w:t>
+      </w:r>
+      <w:proofErr w:type="gramEnd"/>
+      <w:r>
+        <w:rPr>
+          <w:color w:val="BCBEC4"/>
+        </w:rPr>
+        <w:t xml:space="preserve">), </w:t>
+      </w:r>
+      <w:proofErr w:type="spellStart"/>
+      <w:r>
+        <w:rPr>
+          <w:color w:val="BCBEC4"/>
+        </w:rPr>
+        <w:t>a.</w:t>
       </w:r>
       <w:r>
         <w:rPr>
@@ -2900,11 +3394,19 @@
         </w:rPr>
         <w:t>pos</w:t>
       </w:r>
+      <w:proofErr w:type="spellEnd"/>
       <w:r>
         <w:rPr>
           <w:color w:val="BCBEC4"/>
         </w:rPr>
-        <w:t>, b.</w:t>
+        <w:t xml:space="preserve">, </w:t>
+      </w:r>
+      <w:proofErr w:type="spellStart"/>
+      <w:r>
+        <w:rPr>
+          <w:color w:val="BCBEC4"/>
+        </w:rPr>
+        <w:t>b.</w:t>
       </w:r>
       <w:r>
         <w:rPr>
@@ -2912,6 +3414,7 @@
         </w:rPr>
         <w:t>pos</w:t>
       </w:r>
+      <w:proofErr w:type="spellEnd"/>
       <w:r>
         <w:rPr>
           <w:color w:val="BCBEC4"/>
@@ -2923,7 +3426,28 @@
           <w:color w:val="BCBEC4"/>
         </w:rPr>
         <w:br/>
-        <w:t>PVector offset = PVector.</w:t>
+      </w:r>
+      <w:proofErr w:type="spellStart"/>
+      <w:r>
+        <w:rPr>
+          <w:color w:val="BCBEC4"/>
+        </w:rPr>
+        <w:t>PVector</w:t>
+      </w:r>
+      <w:proofErr w:type="spellEnd"/>
+      <w:r>
+        <w:rPr>
+          <w:color w:val="BCBEC4"/>
+        </w:rPr>
+        <w:t xml:space="preserve"> offset = </w:t>
+      </w:r>
+      <w:proofErr w:type="spellStart"/>
+      <w:proofErr w:type="gramStart"/>
+      <w:r>
+        <w:rPr>
+          <w:color w:val="BCBEC4"/>
+        </w:rPr>
+        <w:t>PVector.</w:t>
       </w:r>
       <w:r>
         <w:rPr>
@@ -2933,24 +3457,113 @@
         </w:rPr>
         <w:t>sub</w:t>
       </w:r>
+      <w:proofErr w:type="spellEnd"/>
       <w:r>
         <w:rPr>
           <w:color w:val="BCBEC4"/>
         </w:rPr>
-        <w:t>(snapped, getPos());</w:t>
-      </w:r>
+        <w:t>(</w:t>
+      </w:r>
+      <w:proofErr w:type="spellStart"/>
+      <w:proofErr w:type="gramEnd"/>
       <w:r>
         <w:rPr>
           <w:color w:val="BCBEC4"/>
         </w:rPr>
+        <w:t>snapped</w:t>
+      </w:r>
+      <w:proofErr w:type="spellEnd"/>
+      <w:r>
+        <w:rPr>
+          <w:color w:val="BCBEC4"/>
+        </w:rPr>
+        <w:t xml:space="preserve">, </w:t>
+      </w:r>
+      <w:proofErr w:type="spellStart"/>
+      <w:proofErr w:type="gramStart"/>
+      <w:r>
+        <w:rPr>
+          <w:color w:val="BCBEC4"/>
+        </w:rPr>
+        <w:t>getPos</w:t>
+      </w:r>
+      <w:proofErr w:type="spellEnd"/>
+      <w:r>
+        <w:rPr>
+          <w:color w:val="BCBEC4"/>
+        </w:rPr>
+        <w:t>(</w:t>
+      </w:r>
+      <w:proofErr w:type="gramEnd"/>
+      <w:r>
+        <w:rPr>
+          <w:color w:val="BCBEC4"/>
+        </w:rPr>
+        <w:t>));</w:t>
+      </w:r>
+      <w:r>
+        <w:rPr>
+          <w:color w:val="BCBEC4"/>
+        </w:rPr>
         <w:br/>
-        <w:t>PVector roadForce = offset.mult(</w:t>
-      </w:r>
+      </w:r>
+      <w:proofErr w:type="spellStart"/>
+      <w:r>
+        <w:rPr>
+          <w:color w:val="BCBEC4"/>
+        </w:rPr>
+        <w:t>PVector</w:t>
+      </w:r>
+      <w:proofErr w:type="spellEnd"/>
+      <w:r>
+        <w:rPr>
+          <w:color w:val="BCBEC4"/>
+        </w:rPr>
+        <w:t xml:space="preserve"> </w:t>
+      </w:r>
+      <w:proofErr w:type="spellStart"/>
+      <w:r>
+        <w:rPr>
+          <w:color w:val="BCBEC4"/>
+        </w:rPr>
+        <w:t>roadForce</w:t>
+      </w:r>
+      <w:proofErr w:type="spellEnd"/>
+      <w:r>
+        <w:rPr>
+          <w:color w:val="BCBEC4"/>
+        </w:rPr>
+        <w:t xml:space="preserve"> = </w:t>
+      </w:r>
+      <w:proofErr w:type="spellStart"/>
+      <w:proofErr w:type="gramStart"/>
+      <w:r>
+        <w:rPr>
+          <w:color w:val="BCBEC4"/>
+        </w:rPr>
+        <w:t>offset.mult</w:t>
+      </w:r>
+      <w:proofErr w:type="spellEnd"/>
+      <w:proofErr w:type="gramEnd"/>
+      <w:r>
+        <w:rPr>
+          <w:color w:val="BCBEC4"/>
+        </w:rPr>
+        <w:t>(</w:t>
+      </w:r>
+      <w:proofErr w:type="spellStart"/>
       <w:r>
         <w:rPr>
           <w:color w:val="C77DBB"/>
         </w:rPr>
-        <w:t xml:space="preserve">maxForce </w:t>
+        <w:t>maxForce</w:t>
+      </w:r>
+      <w:proofErr w:type="spellEnd"/>
+      <w:r>
+        <w:rPr>
+          <w:color w:val="C77DBB"/>
+        </w:rPr>
+        <w:t xml:space="preserve"> </w:t>
       </w:r>
       <w:r>
         <w:rPr>
@@ -2958,12 +3571,14 @@
         </w:rPr>
         <w:t xml:space="preserve">* </w:t>
       </w:r>
+      <w:proofErr w:type="spellStart"/>
       <w:r>
         <w:rPr>
           <w:color w:val="C77DBB"/>
         </w:rPr>
         <w:t>roadSnapStrength</w:t>
       </w:r>
+      <w:proofErr w:type="spellEnd"/>
       <w:r>
         <w:rPr>
           <w:color w:val="BCBEC4"/>
@@ -2975,27 +3590,68 @@
           <w:color w:val="BCBEC4"/>
         </w:rPr>
         <w:br/>
-        <w:t>applyForce(roadForce);</w:t>
-      </w:r>
-    </w:p>
-    <w:p>
-      <w:pPr>
-        <w:rPr>
-          <w:rFonts w:asciiTheme="majorHAnsi" w:hAnsiTheme="majorHAnsi" w:cstheme="majorHAnsi"/>
-        </w:rPr>
-      </w:pPr>
-    </w:p>
-    <w:p>
-      <w:pPr>
-        <w:rPr>
-          <w:rFonts w:asciiTheme="majorHAnsi" w:hAnsiTheme="majorHAnsi" w:cstheme="majorHAnsi"/>
-        </w:rPr>
-      </w:pPr>
-      <w:r>
-        <w:rPr>
-          <w:rFonts w:asciiTheme="majorHAnsi" w:hAnsiTheme="majorHAnsi" w:cstheme="majorHAnsi"/>
-        </w:rPr>
-        <w:t>A intensidade desta correção é controlada por um parâmetro (roadSnapStrength), permitindo ajustar o compromisso entre liberdade de movimento e fidelidade à estrutura do grafo.</w:t>
+      </w:r>
+      <w:proofErr w:type="spellStart"/>
+      <w:r>
+        <w:rPr>
+          <w:color w:val="BCBEC4"/>
+        </w:rPr>
+        <w:t>applyForce</w:t>
+      </w:r>
+      <w:proofErr w:type="spellEnd"/>
+      <w:r>
+        <w:rPr>
+          <w:color w:val="BCBEC4"/>
+        </w:rPr>
+        <w:t>(</w:t>
+      </w:r>
+      <w:proofErr w:type="spellStart"/>
+      <w:r>
+        <w:rPr>
+          <w:color w:val="BCBEC4"/>
+        </w:rPr>
+        <w:t>roadForce</w:t>
+      </w:r>
+      <w:proofErr w:type="spellEnd"/>
+      <w:r>
+        <w:rPr>
+          <w:color w:val="BCBEC4"/>
+        </w:rPr>
+        <w:t>);</w:t>
+      </w:r>
+    </w:p>
+    <w:p>
+      <w:pPr>
+        <w:rPr>
+          <w:rFonts w:asciiTheme="majorHAnsi" w:hAnsiTheme="majorHAnsi" w:cstheme="majorHAnsi"/>
+        </w:rPr>
+      </w:pPr>
+    </w:p>
+    <w:p>
+      <w:pPr>
+        <w:rPr>
+          <w:rFonts w:asciiTheme="majorHAnsi" w:hAnsiTheme="majorHAnsi" w:cstheme="majorHAnsi"/>
+        </w:rPr>
+      </w:pPr>
+      <w:r>
+        <w:rPr>
+          <w:rFonts w:asciiTheme="majorHAnsi" w:hAnsiTheme="majorHAnsi" w:cstheme="majorHAnsi"/>
+        </w:rPr>
+        <w:t>A intensidade desta correção é controlada por um parâmetro (</w:t>
+      </w:r>
+      <w:proofErr w:type="spellStart"/>
+      <w:r>
+        <w:rPr>
+          <w:rFonts w:asciiTheme="majorHAnsi" w:hAnsiTheme="majorHAnsi" w:cstheme="majorHAnsi"/>
+        </w:rPr>
+        <w:t>roadSnapStrength</w:t>
+      </w:r>
+      <w:proofErr w:type="spellEnd"/>
+      <w:r>
+        <w:rPr>
+          <w:rFonts w:asciiTheme="majorHAnsi" w:hAnsiTheme="majorHAnsi" w:cstheme="majorHAnsi"/>
+        </w:rPr>
+        <w:t>), permitindo ajustar o compromisso entre liberdade de movimento e fidelidade à estrutura do grafo.</w:t>
       </w:r>
     </w:p>
     <w:p>
@@ -3035,7 +3691,21 @@
         <w:rPr>
           <w:rFonts w:asciiTheme="majorHAnsi" w:hAnsiTheme="majorHAnsi" w:cstheme="majorHAnsi"/>
         </w:rPr>
-        <w:t xml:space="preserve">O comportamento do WanderAgent foi testado na aplicação </w:t>
+        <w:t xml:space="preserve">O comportamento do </w:t>
+      </w:r>
+      <w:proofErr w:type="spellStart"/>
+      <w:r>
+        <w:rPr>
+          <w:rFonts w:asciiTheme="majorHAnsi" w:hAnsiTheme="majorHAnsi" w:cstheme="majorHAnsi"/>
+        </w:rPr>
+        <w:t>WanderAgent</w:t>
+      </w:r>
+      <w:proofErr w:type="spellEnd"/>
+      <w:r>
+        <w:rPr>
+          <w:rFonts w:asciiTheme="majorHAnsi" w:hAnsiTheme="majorHAnsi" w:cstheme="majorHAnsi"/>
+        </w:rPr>
+        <w:t xml:space="preserve"> foi testado na aplicação </w:t>
       </w:r>
       <w:r>
         <w:rPr>
@@ -3043,12 +3713,14 @@
         </w:rPr>
         <w:t>“</w:t>
       </w:r>
+      <w:proofErr w:type="spellStart"/>
       <w:r>
         <w:rPr>
           <w:rFonts w:asciiTheme="majorHAnsi" w:hAnsiTheme="majorHAnsi" w:cstheme="majorHAnsi"/>
         </w:rPr>
         <w:t>CarWanderApp</w:t>
       </w:r>
+      <w:proofErr w:type="spellEnd"/>
       <w:r>
         <w:rPr>
           <w:rFonts w:asciiTheme="majorHAnsi" w:hAnsiTheme="majorHAnsi" w:cstheme="majorHAnsi"/>
@@ -3065,7 +3737,35 @@
         <w:rPr>
           <w:rFonts w:asciiTheme="majorHAnsi" w:hAnsiTheme="majorHAnsi" w:cstheme="majorHAnsi"/>
         </w:rPr>
-        <w:t xml:space="preserve"> (mouse right e mouse left)</w:t>
+        <w:t xml:space="preserve"> (mouse </w:t>
+      </w:r>
+      <w:proofErr w:type="spellStart"/>
+      <w:r>
+        <w:rPr>
+          <w:rFonts w:asciiTheme="majorHAnsi" w:hAnsiTheme="majorHAnsi" w:cstheme="majorHAnsi"/>
+        </w:rPr>
+        <w:t>right</w:t>
+      </w:r>
+      <w:proofErr w:type="spellEnd"/>
+      <w:r>
+        <w:rPr>
+          <w:rFonts w:asciiTheme="majorHAnsi" w:hAnsiTheme="majorHAnsi" w:cstheme="majorHAnsi"/>
+        </w:rPr>
+        <w:t xml:space="preserve"> e mouse </w:t>
+      </w:r>
+      <w:proofErr w:type="spellStart"/>
+      <w:r>
+        <w:rPr>
+          <w:rFonts w:asciiTheme="majorHAnsi" w:hAnsiTheme="majorHAnsi" w:cstheme="majorHAnsi"/>
+        </w:rPr>
+        <w:t>left</w:t>
+      </w:r>
+      <w:proofErr w:type="spellEnd"/>
+      <w:r>
+        <w:rPr>
+          <w:rFonts w:asciiTheme="majorHAnsi" w:hAnsiTheme="majorHAnsi" w:cstheme="majorHAnsi"/>
+        </w:rPr>
+        <w:t>)</w:t>
       </w:r>
       <w:r>
         <w:rPr>
@@ -3130,7 +3830,21 @@
         <w:rPr>
           <w:rFonts w:asciiTheme="majorHAnsi" w:hAnsiTheme="majorHAnsi" w:cstheme="majorHAnsi"/>
         </w:rPr>
-        <w:t>Com o propósito de tornar a aplicação mais interessante e adicionar conceitos teóricos aprendidos em aula decidimos criar uma simulação de um comportamento de derrapagem de um Boid a partir da visualização de um Sistema de Partículas.</w:t>
+        <w:t xml:space="preserve">Com o propósito de tornar a aplicação mais interessante e adicionar conceitos teóricos aprendidos em aula decidimos criar uma simulação de um comportamento de derrapagem de um </w:t>
+      </w:r>
+      <w:proofErr w:type="spellStart"/>
+      <w:r>
+        <w:rPr>
+          <w:rFonts w:asciiTheme="majorHAnsi" w:hAnsiTheme="majorHAnsi" w:cstheme="majorHAnsi"/>
+        </w:rPr>
+        <w:t>Boid</w:t>
+      </w:r>
+      <w:proofErr w:type="spellEnd"/>
+      <w:r>
+        <w:rPr>
+          <w:rFonts w:asciiTheme="majorHAnsi" w:hAnsiTheme="majorHAnsi" w:cstheme="majorHAnsi"/>
+        </w:rPr>
+        <w:t xml:space="preserve"> a partir da visualização de um Sistema de Partículas.</w:t>
       </w:r>
     </w:p>
     <w:p>
@@ -3151,7 +3865,35 @@
           <w:rFonts w:asciiTheme="majorHAnsi" w:hAnsiTheme="majorHAnsi" w:cstheme="majorHAnsi"/>
         </w:rPr>
         <w:lastRenderedPageBreak/>
-        <w:t>Um sistema de partículas pode ser entendido como um conjunto de pequenas entidades (partículas) com tempo de vida limitado, cuja evolução é atualizada a cada frame. Cada partícula possui posição, velocidade e uma duração “lifespan”. À medida que o tempo passa, as partículas desaparecem gradualmente, permitindo obter efeitos como fumo, poeira ou spray sem necessidade de modelação gráfica complexa.</w:t>
+        <w:t xml:space="preserve">Um sistema de partículas pode ser entendido como um conjunto de pequenas entidades (partículas) com tempo de vida limitado, cuja evolução é atualizada a cada </w:t>
+      </w:r>
+      <w:proofErr w:type="spellStart"/>
+      <w:r>
+        <w:rPr>
+          <w:rFonts w:asciiTheme="majorHAnsi" w:hAnsiTheme="majorHAnsi" w:cstheme="majorHAnsi"/>
+        </w:rPr>
+        <w:t>frame</w:t>
+      </w:r>
+      <w:proofErr w:type="spellEnd"/>
+      <w:r>
+        <w:rPr>
+          <w:rFonts w:asciiTheme="majorHAnsi" w:hAnsiTheme="majorHAnsi" w:cstheme="majorHAnsi"/>
+        </w:rPr>
+        <w:t>. Cada partícula possui posição, velocidade e uma duração “</w:t>
+      </w:r>
+      <w:proofErr w:type="spellStart"/>
+      <w:r>
+        <w:rPr>
+          <w:rFonts w:asciiTheme="majorHAnsi" w:hAnsiTheme="majorHAnsi" w:cstheme="majorHAnsi"/>
+        </w:rPr>
+        <w:t>lifespan</w:t>
+      </w:r>
+      <w:proofErr w:type="spellEnd"/>
+      <w:r>
+        <w:rPr>
+          <w:rFonts w:asciiTheme="majorHAnsi" w:hAnsiTheme="majorHAnsi" w:cstheme="majorHAnsi"/>
+        </w:rPr>
+        <w:t>”. À medida que o tempo passa, as partículas desaparecem gradualmente, permitindo obter efeitos como fumo, poeira ou spray sem necessidade de modelação gráfica complexa.</w:t>
       </w:r>
     </w:p>
     <w:p>
@@ -3207,7 +3949,21 @@
         <w:rPr>
           <w:rFonts w:asciiTheme="majorHAnsi" w:hAnsiTheme="majorHAnsi" w:cstheme="majorHAnsi"/>
         </w:rPr>
-        <w:t xml:space="preserve"> frame anterior. Se o ângulo entre as duas velocidades ultrapassar um </w:t>
+        <w:t xml:space="preserve"> </w:t>
+      </w:r>
+      <w:proofErr w:type="spellStart"/>
+      <w:r>
+        <w:rPr>
+          <w:rFonts w:asciiTheme="majorHAnsi" w:hAnsiTheme="majorHAnsi" w:cstheme="majorHAnsi"/>
+        </w:rPr>
+        <w:t>frame</w:t>
+      </w:r>
+      <w:proofErr w:type="spellEnd"/>
+      <w:r>
+        <w:rPr>
+          <w:rFonts w:asciiTheme="majorHAnsi" w:hAnsiTheme="majorHAnsi" w:cstheme="majorHAnsi"/>
+        </w:rPr>
+        <w:t xml:space="preserve"> anterior. Se o ângulo entre as duas velocidades ultrapassar um </w:t>
       </w:r>
       <w:r>
         <w:rPr>
@@ -3267,18 +4023,109 @@
         </w:rPr>
         <w:br/>
       </w:r>
+      <w:proofErr w:type="spellStart"/>
       <w:r>
         <w:rPr>
           <w:color w:val="BCBEC4"/>
         </w:rPr>
-        <w:t>private PVector prevVel;</w:t>
-      </w:r>
+        <w:t>private</w:t>
+      </w:r>
+      <w:proofErr w:type="spellEnd"/>
       <w:r>
         <w:rPr>
           <w:color w:val="BCBEC4"/>
         </w:rPr>
+        <w:t xml:space="preserve"> </w:t>
+      </w:r>
+      <w:proofErr w:type="spellStart"/>
+      <w:r>
+        <w:rPr>
+          <w:color w:val="BCBEC4"/>
+        </w:rPr>
+        <w:t>PVector</w:t>
+      </w:r>
+      <w:proofErr w:type="spellEnd"/>
+      <w:r>
+        <w:rPr>
+          <w:color w:val="BCBEC4"/>
+        </w:rPr>
+        <w:t xml:space="preserve"> </w:t>
+      </w:r>
+      <w:proofErr w:type="spellStart"/>
+      <w:r>
+        <w:rPr>
+          <w:color w:val="BCBEC4"/>
+        </w:rPr>
+        <w:t>prevVel</w:t>
+      </w:r>
+      <w:proofErr w:type="spellEnd"/>
+      <w:r>
+        <w:rPr>
+          <w:color w:val="BCBEC4"/>
+        </w:rPr>
+        <w:t>;</w:t>
+      </w:r>
+      <w:r>
+        <w:rPr>
+          <w:color w:val="BCBEC4"/>
+        </w:rPr>
         <w:br/>
-        <w:t>private float driftAngleTR = PApplet.radians(15);</w:t>
+      </w:r>
+      <w:proofErr w:type="spellStart"/>
+      <w:r>
+        <w:rPr>
+          <w:color w:val="BCBEC4"/>
+        </w:rPr>
+        <w:t>private</w:t>
+      </w:r>
+      <w:proofErr w:type="spellEnd"/>
+      <w:r>
+        <w:rPr>
+          <w:color w:val="BCBEC4"/>
+        </w:rPr>
+        <w:t xml:space="preserve"> </w:t>
+      </w:r>
+      <w:proofErr w:type="spellStart"/>
+      <w:r>
+        <w:rPr>
+          <w:color w:val="BCBEC4"/>
+        </w:rPr>
+        <w:t>float</w:t>
+      </w:r>
+      <w:proofErr w:type="spellEnd"/>
+      <w:r>
+        <w:rPr>
+          <w:color w:val="BCBEC4"/>
+        </w:rPr>
+        <w:t xml:space="preserve"> </w:t>
+      </w:r>
+      <w:proofErr w:type="spellStart"/>
+      <w:r>
+        <w:rPr>
+          <w:color w:val="BCBEC4"/>
+        </w:rPr>
+        <w:t>driftAngleTR</w:t>
+      </w:r>
+      <w:proofErr w:type="spellEnd"/>
+      <w:r>
+        <w:rPr>
+          <w:color w:val="BCBEC4"/>
+        </w:rPr>
+        <w:t xml:space="preserve"> = </w:t>
+      </w:r>
+      <w:proofErr w:type="spellStart"/>
+      <w:r>
+        <w:rPr>
+          <w:color w:val="BCBEC4"/>
+        </w:rPr>
+        <w:t>PApplet.radians</w:t>
+      </w:r>
+      <w:proofErr w:type="spellEnd"/>
+      <w:r>
+        <w:rPr>
+          <w:color w:val="BCBEC4"/>
+        </w:rPr>
+        <w:t>(15);</w:t>
       </w:r>
       <w:r>
         <w:rPr>
@@ -3305,6 +4152,7 @@
         </w:rPr>
         <w:t xml:space="preserve">Para tornar o efeito coerente com o movimento do carro, o emissor é colocado na traseira do </w:t>
       </w:r>
+      <w:proofErr w:type="spellStart"/>
       <w:r>
         <w:rPr>
           <w:rFonts w:asciiTheme="majorHAnsi" w:hAnsiTheme="majorHAnsi" w:cstheme="majorHAnsi"/>
@@ -3315,7 +4163,14 @@
         <w:rPr>
           <w:rFonts w:asciiTheme="majorHAnsi" w:hAnsiTheme="majorHAnsi" w:cstheme="majorHAnsi"/>
         </w:rPr>
-        <w:t xml:space="preserve">oid, usando a direção oposta à sua velocidade atual. Isto garante que o </w:t>
+        <w:t>oid</w:t>
+      </w:r>
+      <w:proofErr w:type="spellEnd"/>
+      <w:r>
+        <w:rPr>
+          <w:rFonts w:asciiTheme="majorHAnsi" w:hAnsiTheme="majorHAnsi" w:cstheme="majorHAnsi"/>
+        </w:rPr>
+        <w:t xml:space="preserve">, usando a direção oposta à sua velocidade atual. Isto garante que o </w:t>
       </w:r>
       <w:r>
         <w:rPr>
@@ -3345,11 +4200,85 @@
           <w:color w:val="7A7E85"/>
         </w:rPr>
       </w:pPr>
+      <w:proofErr w:type="spellStart"/>
       <w:r>
         <w:rPr>
           <w:color w:val="BCBEC4"/>
         </w:rPr>
-        <w:t>PVector backDir = v.copy().normalize().mult(-1);</w:t>
+        <w:t>PVector</w:t>
+      </w:r>
+      <w:proofErr w:type="spellEnd"/>
+      <w:r>
+        <w:rPr>
+          <w:color w:val="BCBEC4"/>
+        </w:rPr>
+        <w:t xml:space="preserve"> </w:t>
+      </w:r>
+      <w:proofErr w:type="spellStart"/>
+      <w:r>
+        <w:rPr>
+          <w:color w:val="BCBEC4"/>
+        </w:rPr>
+        <w:t>backDir</w:t>
+      </w:r>
+      <w:proofErr w:type="spellEnd"/>
+      <w:r>
+        <w:rPr>
+          <w:color w:val="BCBEC4"/>
+        </w:rPr>
+        <w:t xml:space="preserve"> = </w:t>
+      </w:r>
+      <w:proofErr w:type="spellStart"/>
+      <w:proofErr w:type="gramStart"/>
+      <w:r>
+        <w:rPr>
+          <w:color w:val="BCBEC4"/>
+        </w:rPr>
+        <w:t>v.copy</w:t>
+      </w:r>
+      <w:proofErr w:type="spellEnd"/>
+      <w:proofErr w:type="gramEnd"/>
+      <w:r>
+        <w:rPr>
+          <w:color w:val="BCBEC4"/>
+        </w:rPr>
+        <w:t>(</w:t>
+      </w:r>
+      <w:proofErr w:type="gramStart"/>
+      <w:r>
+        <w:rPr>
+          <w:color w:val="BCBEC4"/>
+        </w:rPr>
+        <w:t>).normalize</w:t>
+      </w:r>
+      <w:proofErr w:type="gramEnd"/>
+      <w:r>
+        <w:rPr>
+          <w:color w:val="BCBEC4"/>
+        </w:rPr>
+        <w:t>(</w:t>
+      </w:r>
+      <w:proofErr w:type="gramStart"/>
+      <w:r>
+        <w:rPr>
+          <w:color w:val="BCBEC4"/>
+        </w:rPr>
+        <w:t>).</w:t>
+      </w:r>
+      <w:proofErr w:type="spellStart"/>
+      <w:r>
+        <w:rPr>
+          <w:color w:val="BCBEC4"/>
+        </w:rPr>
+        <w:t>mult</w:t>
+      </w:r>
+      <w:proofErr w:type="spellEnd"/>
+      <w:proofErr w:type="gramEnd"/>
+      <w:r>
+        <w:rPr>
+          <w:color w:val="BCBEC4"/>
+        </w:rPr>
+        <w:t>(-1);</w:t>
       </w:r>
       <w:r>
         <w:rPr>
@@ -3370,18 +4299,153 @@
         </w:rPr>
         <w:br/>
       </w:r>
+      <w:proofErr w:type="spellStart"/>
       <w:r>
         <w:rPr>
           <w:color w:val="BCBEC4"/>
         </w:rPr>
-        <w:t>PVector emitterPos = PVector.add(getPos(), backDir.copy().mult(radius * 1.8f));</w:t>
-      </w:r>
+        <w:t>PVector</w:t>
+      </w:r>
+      <w:proofErr w:type="spellEnd"/>
       <w:r>
         <w:rPr>
           <w:color w:val="BCBEC4"/>
         </w:rPr>
+        <w:t xml:space="preserve"> </w:t>
+      </w:r>
+      <w:proofErr w:type="spellStart"/>
+      <w:r>
+        <w:rPr>
+          <w:color w:val="BCBEC4"/>
+        </w:rPr>
+        <w:t>emitterPos</w:t>
+      </w:r>
+      <w:proofErr w:type="spellEnd"/>
+      <w:r>
+        <w:rPr>
+          <w:color w:val="BCBEC4"/>
+        </w:rPr>
+        <w:t xml:space="preserve"> = </w:t>
+      </w:r>
+      <w:proofErr w:type="spellStart"/>
+      <w:r>
+        <w:rPr>
+          <w:color w:val="BCBEC4"/>
+        </w:rPr>
+        <w:t>PVector.add</w:t>
+      </w:r>
+      <w:proofErr w:type="spellEnd"/>
+      <w:r>
+        <w:rPr>
+          <w:color w:val="BCBEC4"/>
+        </w:rPr>
+        <w:t>(</w:t>
+      </w:r>
+      <w:proofErr w:type="spellStart"/>
+      <w:proofErr w:type="gramStart"/>
+      <w:r>
+        <w:rPr>
+          <w:color w:val="BCBEC4"/>
+        </w:rPr>
+        <w:t>getPos</w:t>
+      </w:r>
+      <w:proofErr w:type="spellEnd"/>
+      <w:r>
+        <w:rPr>
+          <w:color w:val="BCBEC4"/>
+        </w:rPr>
+        <w:t>(</w:t>
+      </w:r>
+      <w:proofErr w:type="gramEnd"/>
+      <w:r>
+        <w:rPr>
+          <w:color w:val="BCBEC4"/>
+        </w:rPr>
+        <w:t xml:space="preserve">), </w:t>
+      </w:r>
+      <w:proofErr w:type="spellStart"/>
+      <w:r>
+        <w:rPr>
+          <w:color w:val="BCBEC4"/>
+        </w:rPr>
+        <w:t>backDir.copy</w:t>
+      </w:r>
+      <w:proofErr w:type="spellEnd"/>
+      <w:r>
+        <w:rPr>
+          <w:color w:val="BCBEC4"/>
+        </w:rPr>
+        <w:t>(</w:t>
+      </w:r>
+      <w:proofErr w:type="gramStart"/>
+      <w:r>
+        <w:rPr>
+          <w:color w:val="BCBEC4"/>
+        </w:rPr>
+        <w:t>).</w:t>
+      </w:r>
+      <w:proofErr w:type="spellStart"/>
+      <w:r>
+        <w:rPr>
+          <w:color w:val="BCBEC4"/>
+        </w:rPr>
+        <w:t>mult</w:t>
+      </w:r>
+      <w:proofErr w:type="spellEnd"/>
+      <w:proofErr w:type="gramEnd"/>
+      <w:r>
+        <w:rPr>
+          <w:color w:val="BCBEC4"/>
+        </w:rPr>
+        <w:t>(</w:t>
+      </w:r>
+      <w:proofErr w:type="spellStart"/>
+      <w:r>
+        <w:rPr>
+          <w:color w:val="BCBEC4"/>
+        </w:rPr>
+        <w:t>radius</w:t>
+      </w:r>
+      <w:proofErr w:type="spellEnd"/>
+      <w:r>
+        <w:rPr>
+          <w:color w:val="BCBEC4"/>
+        </w:rPr>
+        <w:t xml:space="preserve"> * 1.8f));</w:t>
+      </w:r>
+      <w:r>
+        <w:rPr>
+          <w:color w:val="BCBEC4"/>
+        </w:rPr>
         <w:br/>
-        <w:t>driftParticles.setPos(emitterPos);</w:t>
+      </w:r>
+      <w:proofErr w:type="spellStart"/>
+      <w:r>
+        <w:rPr>
+          <w:color w:val="BCBEC4"/>
+        </w:rPr>
+        <w:t>driftParticles.setPos</w:t>
+      </w:r>
+      <w:proofErr w:type="spellEnd"/>
+      <w:r>
+        <w:rPr>
+          <w:color w:val="BCBEC4"/>
+        </w:rPr>
+        <w:t>(</w:t>
+      </w:r>
+      <w:proofErr w:type="spellStart"/>
+      <w:r>
+        <w:rPr>
+          <w:color w:val="BCBEC4"/>
+        </w:rPr>
+        <w:t>emitterPos</w:t>
+      </w:r>
+      <w:proofErr w:type="spellEnd"/>
+      <w:r>
+        <w:rPr>
+          <w:color w:val="BCBEC4"/>
+        </w:rPr>
+        <w:t>);</w:t>
       </w:r>
       <w:r>
         <w:rPr>
@@ -3402,31 +4466,67 @@
         </w:rPr>
         <w:br/>
       </w:r>
+      <w:proofErr w:type="spellStart"/>
       <w:r>
         <w:rPr>
           <w:color w:val="BCBEC4"/>
         </w:rPr>
-        <w:t>driftParticles.setEmitDir(backDir);</w:t>
-      </w:r>
-    </w:p>
-    <w:p>
-      <w:pPr>
-        <w:rPr>
-          <w:rFonts w:asciiTheme="majorHAnsi" w:hAnsiTheme="majorHAnsi" w:cstheme="majorHAnsi"/>
-        </w:rPr>
-      </w:pPr>
-    </w:p>
-    <w:p>
-      <w:pPr>
-        <w:rPr>
-          <w:rFonts w:asciiTheme="majorHAnsi" w:hAnsiTheme="majorHAnsi" w:cstheme="majorHAnsi"/>
-        </w:rPr>
-      </w:pPr>
-      <w:r>
-        <w:rPr>
-          <w:rFonts w:asciiTheme="majorHAnsi" w:hAnsiTheme="majorHAnsi" w:cstheme="majorHAnsi"/>
-        </w:rPr>
-        <w:t>A demonstração deste comportamento foi isolada numa aplicação própria (ParticleWanderApp)</w:t>
+        <w:t>driftParticles.setEmitDir</w:t>
+      </w:r>
+      <w:proofErr w:type="spellEnd"/>
+      <w:r>
+        <w:rPr>
+          <w:color w:val="BCBEC4"/>
+        </w:rPr>
+        <w:t>(</w:t>
+      </w:r>
+      <w:proofErr w:type="spellStart"/>
+      <w:r>
+        <w:rPr>
+          <w:color w:val="BCBEC4"/>
+        </w:rPr>
+        <w:t>backDir</w:t>
+      </w:r>
+      <w:proofErr w:type="spellEnd"/>
+      <w:r>
+        <w:rPr>
+          <w:color w:val="BCBEC4"/>
+        </w:rPr>
+        <w:t>);</w:t>
+      </w:r>
+    </w:p>
+    <w:p>
+      <w:pPr>
+        <w:rPr>
+          <w:rFonts w:asciiTheme="majorHAnsi" w:hAnsiTheme="majorHAnsi" w:cstheme="majorHAnsi"/>
+        </w:rPr>
+      </w:pPr>
+    </w:p>
+    <w:p>
+      <w:pPr>
+        <w:rPr>
+          <w:rFonts w:asciiTheme="majorHAnsi" w:hAnsiTheme="majorHAnsi" w:cstheme="majorHAnsi"/>
+        </w:rPr>
+      </w:pPr>
+      <w:r>
+        <w:rPr>
+          <w:rFonts w:asciiTheme="majorHAnsi" w:hAnsiTheme="majorHAnsi" w:cstheme="majorHAnsi"/>
+        </w:rPr>
+        <w:t>A demonstração deste comportamento foi isolada numa aplicação própria (</w:t>
+      </w:r>
+      <w:proofErr w:type="spellStart"/>
+      <w:r>
+        <w:rPr>
+          <w:rFonts w:asciiTheme="majorHAnsi" w:hAnsiTheme="majorHAnsi" w:cstheme="majorHAnsi"/>
+        </w:rPr>
+        <w:t>ParticleWanderApp</w:t>
+      </w:r>
+      <w:proofErr w:type="spellEnd"/>
+      <w:r>
+        <w:rPr>
+          <w:rFonts w:asciiTheme="majorHAnsi" w:hAnsiTheme="majorHAnsi" w:cstheme="majorHAnsi"/>
+        </w:rPr>
+        <w:t>)</w:t>
       </w:r>
       <w:r>
         <w:rPr>
@@ -3521,7 +4621,35 @@
         <w:rPr>
           <w:rFonts w:asciiTheme="majorHAnsi" w:hAnsiTheme="majorHAnsi" w:cstheme="majorHAnsi"/>
         </w:rPr>
-        <w:t>Definimos 2 tipos de veículos principais, veículos “CivilCar” que representam carros civis e veículos “PoliceCar” que representam carros da polícia. Com esta abordagem conseguimos criar um projeto baseado em presas e predadores, respetivamente.</w:t>
+        <w:t>Definimos 2 tipos de veículos principais, veículos “</w:t>
+      </w:r>
+      <w:proofErr w:type="spellStart"/>
+      <w:r>
+        <w:rPr>
+          <w:rFonts w:asciiTheme="majorHAnsi" w:hAnsiTheme="majorHAnsi" w:cstheme="majorHAnsi"/>
+        </w:rPr>
+        <w:t>CivilCar</w:t>
+      </w:r>
+      <w:proofErr w:type="spellEnd"/>
+      <w:r>
+        <w:rPr>
+          <w:rFonts w:asciiTheme="majorHAnsi" w:hAnsiTheme="majorHAnsi" w:cstheme="majorHAnsi"/>
+        </w:rPr>
+        <w:t>” que representam carros civis e veículos “</w:t>
+      </w:r>
+      <w:proofErr w:type="spellStart"/>
+      <w:r>
+        <w:rPr>
+          <w:rFonts w:asciiTheme="majorHAnsi" w:hAnsiTheme="majorHAnsi" w:cstheme="majorHAnsi"/>
+        </w:rPr>
+        <w:t>PoliceCar</w:t>
+      </w:r>
+      <w:proofErr w:type="spellEnd"/>
+      <w:r>
+        <w:rPr>
+          <w:rFonts w:asciiTheme="majorHAnsi" w:hAnsiTheme="majorHAnsi" w:cstheme="majorHAnsi"/>
+        </w:rPr>
+        <w:t>” que representam carros da polícia. Com esta abordagem conseguimos criar um projeto baseado em presas e predadores, respetivamente.</w:t>
       </w:r>
     </w:p>
     <w:p>
@@ -3553,13 +4681,55 @@
         <w:rPr>
           <w:rFonts w:asciiTheme="majorHAnsi" w:hAnsiTheme="majorHAnsi" w:cstheme="majorHAnsi"/>
         </w:rPr>
-        <w:t>de “RoadAgent”, um agente que</w:t>
-      </w:r>
-      <w:r>
-        <w:rPr>
-          <w:rFonts w:asciiTheme="majorHAnsi" w:hAnsiTheme="majorHAnsi" w:cstheme="majorHAnsi"/>
-        </w:rPr>
-        <w:t xml:space="preserve"> herda da classe “Boid”, parecido à implementação feita na classe “WanderAgent”.</w:t>
+        <w:t>de “</w:t>
+      </w:r>
+      <w:proofErr w:type="spellStart"/>
+      <w:r>
+        <w:rPr>
+          <w:rFonts w:asciiTheme="majorHAnsi" w:hAnsiTheme="majorHAnsi" w:cstheme="majorHAnsi"/>
+        </w:rPr>
+        <w:t>RoadAgent</w:t>
+      </w:r>
+      <w:proofErr w:type="spellEnd"/>
+      <w:r>
+        <w:rPr>
+          <w:rFonts w:asciiTheme="majorHAnsi" w:hAnsiTheme="majorHAnsi" w:cstheme="majorHAnsi"/>
+        </w:rPr>
+        <w:t>”, um agente que</w:t>
+      </w:r>
+      <w:r>
+        <w:rPr>
+          <w:rFonts w:asciiTheme="majorHAnsi" w:hAnsiTheme="majorHAnsi" w:cstheme="majorHAnsi"/>
+        </w:rPr>
+        <w:t xml:space="preserve"> herda da classe “</w:t>
+      </w:r>
+      <w:proofErr w:type="spellStart"/>
+      <w:r>
+        <w:rPr>
+          <w:rFonts w:asciiTheme="majorHAnsi" w:hAnsiTheme="majorHAnsi" w:cstheme="majorHAnsi"/>
+        </w:rPr>
+        <w:t>Boid</w:t>
+      </w:r>
+      <w:proofErr w:type="spellEnd"/>
+      <w:r>
+        <w:rPr>
+          <w:rFonts w:asciiTheme="majorHAnsi" w:hAnsiTheme="majorHAnsi" w:cstheme="majorHAnsi"/>
+        </w:rPr>
+        <w:t>”, parecido à implementação feita na classe “</w:t>
+      </w:r>
+      <w:proofErr w:type="spellStart"/>
+      <w:r>
+        <w:rPr>
+          <w:rFonts w:asciiTheme="majorHAnsi" w:hAnsiTheme="majorHAnsi" w:cstheme="majorHAnsi"/>
+        </w:rPr>
+        <w:t>WanderAgent</w:t>
+      </w:r>
+      <w:proofErr w:type="spellEnd"/>
+      <w:r>
+        <w:rPr>
+          <w:rFonts w:asciiTheme="majorHAnsi" w:hAnsiTheme="majorHAnsi" w:cstheme="majorHAnsi"/>
+        </w:rPr>
+        <w:t>”.</w:t>
       </w:r>
     </w:p>
     <w:p>
@@ -3599,11 +4769,27 @@
         </w:rPr>
         <w:t>“</w:t>
       </w:r>
-      <w:r>
-        <w:rPr>
-          <w:rFonts w:asciiTheme="majorHAnsi" w:hAnsiTheme="majorHAnsi" w:cstheme="majorHAnsi"/>
-        </w:rPr>
-        <w:t>chooseNextNode()</w:t>
+      <w:proofErr w:type="spellStart"/>
+      <w:proofErr w:type="gramStart"/>
+      <w:r>
+        <w:rPr>
+          <w:rFonts w:asciiTheme="majorHAnsi" w:hAnsiTheme="majorHAnsi" w:cstheme="majorHAnsi"/>
+        </w:rPr>
+        <w:t>chooseNextNode</w:t>
+      </w:r>
+      <w:proofErr w:type="spellEnd"/>
+      <w:r>
+        <w:rPr>
+          <w:rFonts w:asciiTheme="majorHAnsi" w:hAnsiTheme="majorHAnsi" w:cstheme="majorHAnsi"/>
+        </w:rPr>
+        <w:t>(</w:t>
+      </w:r>
+      <w:proofErr w:type="gramEnd"/>
+      <w:r>
+        <w:rPr>
+          <w:rFonts w:asciiTheme="majorHAnsi" w:hAnsiTheme="majorHAnsi" w:cstheme="majorHAnsi"/>
+        </w:rPr>
+        <w:t>)</w:t>
       </w:r>
       <w:r>
         <w:rPr>
@@ -3673,7 +4859,15 @@
         <w:t>Veículos Civis</w:t>
       </w:r>
       <w:r>
-        <w:t xml:space="preserve"> (CivilCar)</w:t>
+        <w:t xml:space="preserve"> (</w:t>
+      </w:r>
+      <w:proofErr w:type="spellStart"/>
+      <w:r>
+        <w:t>CivilCar</w:t>
+      </w:r>
+      <w:proofErr w:type="spellEnd"/>
+      <w:r>
+        <w:t>)</w:t>
       </w:r>
       <w:r>
         <w:t>:</w:t>
@@ -3855,7 +5049,28 @@
         <w:rPr>
           <w:rFonts w:asciiTheme="majorHAnsi" w:hAnsiTheme="majorHAnsi" w:cstheme="majorHAnsi"/>
         </w:rPr>
-        <w:t xml:space="preserve"> em modo de perseguição dentro do seu raio de visão, o veiculo p</w:t>
+        <w:t xml:space="preserve"> em modo de perseguição dentro do seu raio de visão, o </w:t>
+      </w:r>
+      <w:proofErr w:type="gramStart"/>
+      <w:r>
+        <w:rPr>
+          <w:rFonts w:asciiTheme="majorHAnsi" w:hAnsiTheme="majorHAnsi" w:cstheme="majorHAnsi"/>
+        </w:rPr>
+        <w:t>veiculo</w:t>
+      </w:r>
+      <w:proofErr w:type="gramEnd"/>
+      <w:r>
+        <w:rPr>
+          <w:rFonts w:asciiTheme="majorHAnsi" w:hAnsiTheme="majorHAnsi" w:cstheme="majorHAnsi"/>
+        </w:rPr>
+        <w:t xml:space="preserve"> </w:t>
+      </w:r>
+      <w:proofErr w:type="spellStart"/>
+      <w:r>
+        <w:rPr>
+          <w:rFonts w:asciiTheme="majorHAnsi" w:hAnsiTheme="majorHAnsi" w:cstheme="majorHAnsi"/>
+        </w:rPr>
+        <w:t>p</w:t>
       </w:r>
       <w:r>
         <w:rPr>
@@ -3867,7 +5082,14 @@
         <w:rPr>
           <w:rFonts w:asciiTheme="majorHAnsi" w:hAnsiTheme="majorHAnsi" w:cstheme="majorHAnsi"/>
         </w:rPr>
-        <w:t>ra temporariamente.</w:t>
+        <w:t>ra</w:t>
+      </w:r>
+      <w:proofErr w:type="spellEnd"/>
+      <w:r>
+        <w:rPr>
+          <w:rFonts w:asciiTheme="majorHAnsi" w:hAnsiTheme="majorHAnsi" w:cstheme="majorHAnsi"/>
+        </w:rPr>
+        <w:t xml:space="preserve"> temporariamente.</w:t>
       </w:r>
     </w:p>
     <w:p>
@@ -3897,7 +5119,35 @@
         <w:rPr>
           <w:rFonts w:asciiTheme="majorHAnsi" w:hAnsiTheme="majorHAnsi" w:cstheme="majorHAnsi"/>
         </w:rPr>
-        <w:t xml:space="preserve">, altera o seu estado para “Em Fuga” e tenta se afastar o máximo do carro da policia, escolhendo um nó adjacente que maximiza a sua distancia entre veículos. Este altera a sua cor para laranja </w:t>
+        <w:t xml:space="preserve">, altera o seu estado para “Em Fuga” e tenta se afastar o máximo do carro da </w:t>
+      </w:r>
+      <w:proofErr w:type="gramStart"/>
+      <w:r>
+        <w:rPr>
+          <w:rFonts w:asciiTheme="majorHAnsi" w:hAnsiTheme="majorHAnsi" w:cstheme="majorHAnsi"/>
+        </w:rPr>
+        <w:t>policia</w:t>
+      </w:r>
+      <w:proofErr w:type="gramEnd"/>
+      <w:r>
+        <w:rPr>
+          <w:rFonts w:asciiTheme="majorHAnsi" w:hAnsiTheme="majorHAnsi" w:cstheme="majorHAnsi"/>
+        </w:rPr>
+        <w:t xml:space="preserve">, escolhendo um nó adjacente que maximiza a sua </w:t>
+      </w:r>
+      <w:proofErr w:type="gramStart"/>
+      <w:r>
+        <w:rPr>
+          <w:rFonts w:asciiTheme="majorHAnsi" w:hAnsiTheme="majorHAnsi" w:cstheme="majorHAnsi"/>
+        </w:rPr>
+        <w:t>distancia</w:t>
+      </w:r>
+      <w:proofErr w:type="gramEnd"/>
+      <w:r>
+        <w:rPr>
+          <w:rFonts w:asciiTheme="majorHAnsi" w:hAnsiTheme="majorHAnsi" w:cstheme="majorHAnsi"/>
+        </w:rPr>
+        <w:t xml:space="preserve"> entre veículos. Este altera a sua cor para laranja </w:t>
       </w:r>
       <w:r>
         <w:rPr>
@@ -3919,7 +5169,15 @@
         <w:t xml:space="preserve">Veículos </w:t>
       </w:r>
       <w:r>
-        <w:t>da Polícia (PoliceCar)</w:t>
+        <w:t>da Polícia (</w:t>
+      </w:r>
+      <w:proofErr w:type="spellStart"/>
+      <w:r>
+        <w:t>PoliceCar</w:t>
+      </w:r>
+      <w:proofErr w:type="spellEnd"/>
+      <w:r>
+        <w:t>)</w:t>
       </w:r>
       <w:r>
         <w:t>:</w:t>
@@ -4065,7 +5323,21 @@
         <w:rPr>
           <w:rFonts w:asciiTheme="majorHAnsi" w:hAnsiTheme="majorHAnsi" w:cstheme="majorHAnsi"/>
         </w:rPr>
-        <w:t xml:space="preserve">, mudando a cor do boid de vermelho para azul, alternadamente. </w:t>
+        <w:t xml:space="preserve">, mudando a cor do </w:t>
+      </w:r>
+      <w:proofErr w:type="spellStart"/>
+      <w:r>
+        <w:rPr>
+          <w:rFonts w:asciiTheme="majorHAnsi" w:hAnsiTheme="majorHAnsi" w:cstheme="majorHAnsi"/>
+        </w:rPr>
+        <w:t>boid</w:t>
+      </w:r>
+      <w:proofErr w:type="spellEnd"/>
+      <w:r>
+        <w:rPr>
+          <w:rFonts w:asciiTheme="majorHAnsi" w:hAnsiTheme="majorHAnsi" w:cstheme="majorHAnsi"/>
+        </w:rPr>
+        <w:t xml:space="preserve"> de vermelho para azul, alternadamente. </w:t>
       </w:r>
       <w:r>
         <w:rPr>
@@ -4124,7 +5396,21 @@
           <w:rFonts w:asciiTheme="majorHAnsi" w:hAnsiTheme="majorHAnsi" w:cstheme="majorHAnsi"/>
         </w:rPr>
         <w:lastRenderedPageBreak/>
-        <w:t>Posteriormente aplicou-se o comportamento de derrapagem com o sistema de partículas a veículos civis que se encontram em estado ilegal e veículos da policia em perseguição.</w:t>
+        <w:t xml:space="preserve">Posteriormente aplicou-se o comportamento de derrapagem com o sistema de partículas a veículos civis que se encontram em estado ilegal e veículos da </w:t>
+      </w:r>
+      <w:proofErr w:type="gramStart"/>
+      <w:r>
+        <w:rPr>
+          <w:rFonts w:asciiTheme="majorHAnsi" w:hAnsiTheme="majorHAnsi" w:cstheme="majorHAnsi"/>
+        </w:rPr>
+        <w:t>policia</w:t>
+      </w:r>
+      <w:proofErr w:type="gramEnd"/>
+      <w:r>
+        <w:rPr>
+          <w:rFonts w:asciiTheme="majorHAnsi" w:hAnsiTheme="majorHAnsi" w:cstheme="majorHAnsi"/>
+        </w:rPr>
+        <w:t xml:space="preserve"> em perseguição.</w:t>
       </w:r>
     </w:p>
     <w:p>
@@ -4207,7 +5493,35 @@
         <w:rPr>
           <w:rFonts w:asciiTheme="majorHAnsi" w:hAnsiTheme="majorHAnsi" w:cstheme="majorHAnsi"/>
         </w:rPr>
-        <w:t xml:space="preserve"> focamos-nos no desenvolvimento das estatísticas do nosso ecossistema automovel. De </w:t>
+        <w:t xml:space="preserve"> </w:t>
+      </w:r>
+      <w:proofErr w:type="spellStart"/>
+      <w:r>
+        <w:rPr>
+          <w:rFonts w:asciiTheme="majorHAnsi" w:hAnsiTheme="majorHAnsi" w:cstheme="majorHAnsi"/>
+        </w:rPr>
+        <w:t>focamos-nos</w:t>
+      </w:r>
+      <w:proofErr w:type="spellEnd"/>
+      <w:r>
+        <w:rPr>
+          <w:rFonts w:asciiTheme="majorHAnsi" w:hAnsiTheme="majorHAnsi" w:cstheme="majorHAnsi"/>
+        </w:rPr>
+        <w:t xml:space="preserve"> no desenvolvimento das estatísticas do nosso ecossistema </w:t>
+      </w:r>
+      <w:proofErr w:type="spellStart"/>
+      <w:r>
+        <w:rPr>
+          <w:rFonts w:asciiTheme="majorHAnsi" w:hAnsiTheme="majorHAnsi" w:cstheme="majorHAnsi"/>
+        </w:rPr>
+        <w:t>automovel</w:t>
+      </w:r>
+      <w:proofErr w:type="spellEnd"/>
+      <w:r>
+        <w:rPr>
+          <w:rFonts w:asciiTheme="majorHAnsi" w:hAnsiTheme="majorHAnsi" w:cstheme="majorHAnsi"/>
+        </w:rPr>
+        <w:t xml:space="preserve">. De </w:t>
       </w:r>
       <w:r>
         <w:rPr>
@@ -4219,7 +5533,21 @@
         <w:rPr>
           <w:rFonts w:asciiTheme="majorHAnsi" w:hAnsiTheme="majorHAnsi" w:cstheme="majorHAnsi"/>
         </w:rPr>
-        <w:t>, decidimos definir as features de analise, recolhidas em tempo real, para</w:t>
+        <w:t xml:space="preserve">, decidimos definir as </w:t>
+      </w:r>
+      <w:proofErr w:type="spellStart"/>
+      <w:r>
+        <w:rPr>
+          <w:rFonts w:asciiTheme="majorHAnsi" w:hAnsiTheme="majorHAnsi" w:cstheme="majorHAnsi"/>
+        </w:rPr>
+        <w:t>features</w:t>
+      </w:r>
+      <w:proofErr w:type="spellEnd"/>
+      <w:r>
+        <w:rPr>
+          <w:rFonts w:asciiTheme="majorHAnsi" w:hAnsiTheme="majorHAnsi" w:cstheme="majorHAnsi"/>
+        </w:rPr>
+        <w:t xml:space="preserve"> de analise, recolhidas em tempo real, para</w:t>
       </w:r>
       <w:r>
         <w:rPr>
@@ -4400,11 +5728,19 @@
         </w:rPr>
         <w:t xml:space="preserve">recolha das características nas </w:t>
       </w:r>
-      <w:r>
-        <w:rPr>
-          <w:rFonts w:asciiTheme="majorHAnsi" w:hAnsiTheme="majorHAnsi" w:cstheme="majorHAnsi"/>
-        </w:rPr>
-        <w:t>frames x vezes por segundo.</w:t>
+      <w:proofErr w:type="spellStart"/>
+      <w:r>
+        <w:rPr>
+          <w:rFonts w:asciiTheme="majorHAnsi" w:hAnsiTheme="majorHAnsi" w:cstheme="majorHAnsi"/>
+        </w:rPr>
+        <w:t>frames</w:t>
+      </w:r>
+      <w:proofErr w:type="spellEnd"/>
+      <w:r>
+        <w:rPr>
+          <w:rFonts w:asciiTheme="majorHAnsi" w:hAnsiTheme="majorHAnsi" w:cstheme="majorHAnsi"/>
+        </w:rPr>
+        <w:t xml:space="preserve"> x vezes por segundo.</w:t>
       </w:r>
     </w:p>
     <w:p>
@@ -4501,7 +5837,21 @@
         <w:rPr>
           <w:rFonts w:asciiTheme="majorHAnsi" w:hAnsiTheme="majorHAnsi" w:cstheme="majorHAnsi"/>
         </w:rPr>
-        <w:t>Para melhorar a visibilidade dos resultados e facilitar toda essa análise procedemos a criação de uma nova classe chamada StatsPanel. Esta classe irá separar a logica de display dos 4 gráficos resultantes da extração nas nossas características escolhidas.</w:t>
+        <w:t xml:space="preserve">Para melhorar a visibilidade dos resultados e facilitar toda essa análise procedemos a criação de uma nova classe chamada </w:t>
+      </w:r>
+      <w:proofErr w:type="spellStart"/>
+      <w:r>
+        <w:rPr>
+          <w:rFonts w:asciiTheme="majorHAnsi" w:hAnsiTheme="majorHAnsi" w:cstheme="majorHAnsi"/>
+        </w:rPr>
+        <w:t>StatsPanel</w:t>
+      </w:r>
+      <w:proofErr w:type="spellEnd"/>
+      <w:r>
+        <w:rPr>
+          <w:rFonts w:asciiTheme="majorHAnsi" w:hAnsiTheme="majorHAnsi" w:cstheme="majorHAnsi"/>
+        </w:rPr>
+        <w:t>. Esta classe irá separar a logica de display dos 4 gráficos resultantes da extração nas nossas características escolhidas.</w:t>
       </w:r>
     </w:p>
     <w:p>
@@ -4549,21 +5899,7 @@
           <w:rFonts w:asciiTheme="majorHAnsi" w:hAnsiTheme="majorHAnsi" w:cstheme="majorHAnsi"/>
           <w:noProof/>
         </w:rPr>
-        <w:t xml:space="preserve">[TODO] [VIDEO - </w:t>
-      </w:r>
-      <w:r>
-        <w:rPr>
-          <w:rFonts w:asciiTheme="majorHAnsi" w:hAnsiTheme="majorHAnsi" w:cstheme="majorHAnsi"/>
-          <w:noProof/>
-        </w:rPr>
-        <w:t>Graficos de Estatisticas AgentsApp</w:t>
-      </w:r>
-      <w:r>
-        <w:rPr>
-          <w:rFonts w:asciiTheme="majorHAnsi" w:hAnsiTheme="majorHAnsi" w:cstheme="majorHAnsi"/>
-          <w:noProof/>
-        </w:rPr>
-        <w:t>]</w:t>
+        <w:t>[TODO] [VIDEO - Graficos de Estatisticas AgentsApp]</w:t>
       </w:r>
     </w:p>
     <w:p>
@@ -4643,6 +5979,110 @@
         </w:rPr>
         <w:lastRenderedPageBreak/>
         <w:t>Os resultados indicam que, apesar da ausência de controlo global, o sistema apresenta estabilidade mantendo-se num regime oscilatório que não converge para pontos fixos, evitando tanto o crescimento ilimitado do número de civis ilegais como a sua eliminação completa.</w:t>
+      </w:r>
+    </w:p>
+    <w:p>
+      <w:pPr>
+        <w:rPr>
+          <w:rFonts w:asciiTheme="majorHAnsi" w:hAnsiTheme="majorHAnsi" w:cstheme="majorHAnsi"/>
+        </w:rPr>
+      </w:pPr>
+    </w:p>
+    <w:p>
+      <w:pPr>
+        <w:rPr>
+          <w:rFonts w:asciiTheme="majorHAnsi" w:hAnsiTheme="majorHAnsi" w:cstheme="majorHAnsi"/>
+        </w:rPr>
+      </w:pPr>
+      <w:r>
+        <w:rPr>
+          <w:rFonts w:asciiTheme="majorHAnsi" w:hAnsiTheme="majorHAnsi" w:cstheme="majorHAnsi"/>
+        </w:rPr>
+        <w:t xml:space="preserve">Embora o sistema não tenha sido modelado explicitamente através de diagramas de Stocks </w:t>
+      </w:r>
+      <w:proofErr w:type="spellStart"/>
+      <w:r>
+        <w:rPr>
+          <w:rFonts w:asciiTheme="majorHAnsi" w:hAnsiTheme="majorHAnsi" w:cstheme="majorHAnsi"/>
+        </w:rPr>
+        <w:t>and</w:t>
+      </w:r>
+      <w:proofErr w:type="spellEnd"/>
+      <w:r>
+        <w:rPr>
+          <w:rFonts w:asciiTheme="majorHAnsi" w:hAnsiTheme="majorHAnsi" w:cstheme="majorHAnsi"/>
+        </w:rPr>
+        <w:t xml:space="preserve"> F</w:t>
+      </w:r>
+      <w:proofErr w:type="spellStart"/>
+      <w:r>
+        <w:rPr>
+          <w:rFonts w:asciiTheme="majorHAnsi" w:hAnsiTheme="majorHAnsi" w:cstheme="majorHAnsi"/>
+        </w:rPr>
+        <w:t>lows</w:t>
+      </w:r>
+      <w:proofErr w:type="spellEnd"/>
+      <w:r>
+        <w:rPr>
+          <w:rFonts w:asciiTheme="majorHAnsi" w:hAnsiTheme="majorHAnsi" w:cstheme="majorHAnsi"/>
+        </w:rPr>
+        <w:t xml:space="preserve">, a evolução das populações pode ser interpretada segundo esse </w:t>
+      </w:r>
+      <w:r>
+        <w:rPr>
+          <w:rFonts w:asciiTheme="majorHAnsi" w:hAnsiTheme="majorHAnsi" w:cstheme="majorHAnsi"/>
+        </w:rPr>
+        <w:t>contexto</w:t>
+      </w:r>
+      <w:r>
+        <w:rPr>
+          <w:rFonts w:asciiTheme="majorHAnsi" w:hAnsiTheme="majorHAnsi" w:cstheme="majorHAnsi"/>
+        </w:rPr>
+        <w:t xml:space="preserve">, onde os diferentes tipos de veículos representam stocks e as transições de estado, perseguições e capturas funcionam como </w:t>
+      </w:r>
+      <w:r>
+        <w:rPr>
+          <w:rFonts w:asciiTheme="majorHAnsi" w:hAnsiTheme="majorHAnsi" w:cstheme="majorHAnsi"/>
+        </w:rPr>
+        <w:t>“</w:t>
+      </w:r>
+      <w:proofErr w:type="spellStart"/>
+      <w:r>
+        <w:rPr>
+          <w:rFonts w:asciiTheme="majorHAnsi" w:hAnsiTheme="majorHAnsi" w:cstheme="majorHAnsi"/>
+        </w:rPr>
+        <w:t>flow</w:t>
+      </w:r>
+      <w:r>
+        <w:rPr>
+          <w:rFonts w:asciiTheme="majorHAnsi" w:hAnsiTheme="majorHAnsi" w:cstheme="majorHAnsi"/>
+        </w:rPr>
+        <w:t>s</w:t>
+      </w:r>
+      <w:proofErr w:type="spellEnd"/>
+      <w:r>
+        <w:rPr>
+          <w:rFonts w:asciiTheme="majorHAnsi" w:hAnsiTheme="majorHAnsi" w:cstheme="majorHAnsi"/>
+        </w:rPr>
+        <w:t>”</w:t>
+      </w:r>
+      <w:r>
+        <w:rPr>
+          <w:rFonts w:asciiTheme="majorHAnsi" w:hAnsiTheme="majorHAnsi" w:cstheme="majorHAnsi"/>
+        </w:rPr>
+        <w:t>,</w:t>
+      </w:r>
+      <w:r>
+        <w:rPr>
+          <w:rFonts w:asciiTheme="majorHAnsi" w:hAnsiTheme="majorHAnsi" w:cstheme="majorHAnsi"/>
+        </w:rPr>
+        <w:t xml:space="preserve"> a partir de eventos locais</w:t>
+      </w:r>
+      <w:r>
+        <w:rPr>
+          <w:rFonts w:asciiTheme="majorHAnsi" w:hAnsiTheme="majorHAnsi" w:cstheme="majorHAnsi"/>
+        </w:rPr>
+        <w:t>.</w:t>
       </w:r>
     </w:p>
     <w:p>
@@ -5037,13 +6477,22 @@
       </w:rPr>
       <w:tab/>
     </w:r>
+    <w:proofErr w:type="gramStart"/>
     <w:r>
       <w:rPr>
         <w:rFonts w:ascii="Abadi" w:hAnsi="Abadi"/>
         <w:color w:val="000000"/>
       </w:rPr>
       <w:tab/>
-      <w:t xml:space="preserve">  Projeto Final</w:t>
+      <w:t xml:space="preserve">  Projeto</w:t>
+    </w:r>
+    <w:proofErr w:type="gramEnd"/>
+    <w:r>
+      <w:rPr>
+        <w:rFonts w:ascii="Abadi" w:hAnsi="Abadi"/>
+        <w:color w:val="000000"/>
+      </w:rPr>
+      <w:t xml:space="preserve"> Final</w:t>
     </w:r>
   </w:p>
 </w:hdr>

</xml_diff>